<commit_message>
Ticket #3 : Start to support ManualExecutionRule
</commit_message>
<xml_diff>
--- a/Doc.docx
+++ b/Doc.docx
@@ -1,10 +1,10 @@
 
 <file path=word/document.xml><?xml version="1.0" encoding="utf-8"?>
-<w:document xmlns:wpc="http://schemas.microsoft.com/office/word/2010/wordprocessingCanvas" xmlns:mc="http://schemas.openxmlformats.org/markup-compatibility/2006" xmlns:o="urn:schemas-microsoft-com:office:office" xmlns:r="http://schemas.openxmlformats.org/officeDocument/2006/relationships" xmlns:m="http://schemas.openxmlformats.org/officeDocument/2006/math" xmlns:v="urn:schemas-microsoft-com:vml" xmlns:wp14="http://schemas.microsoft.com/office/word/2010/wordprocessingDrawing" xmlns:wp="http://schemas.openxmlformats.org/drawingml/2006/wordprocessingDrawing" xmlns:w10="urn:schemas-microsoft-com:office:word" xmlns:w="http://schemas.openxmlformats.org/wordprocessingml/2006/main" xmlns:w14="http://schemas.microsoft.com/office/word/2010/wordml" xmlns:wpg="http://schemas.microsoft.com/office/word/2010/wordprocessingGroup" xmlns:wpi="http://schemas.microsoft.com/office/word/2010/wordprocessingInk" xmlns:wne="http://schemas.microsoft.com/office/word/2006/wordml" xmlns:wps="http://schemas.microsoft.com/office/word/2010/wordprocessingShape" mc:Ignorable="w14 wp14">
+<w:document xmlns:wpc="http://schemas.microsoft.com/office/word/2010/wordprocessingCanvas" xmlns:cx="http://schemas.microsoft.com/office/drawing/2014/chartex" xmlns:cx1="http://schemas.microsoft.com/office/drawing/2015/9/8/chartex" xmlns:cx2="http://schemas.microsoft.com/office/drawing/2015/10/21/chartex" xmlns:cx3="http://schemas.microsoft.com/office/drawing/2016/5/9/chartex" xmlns:cx4="http://schemas.microsoft.com/office/drawing/2016/5/10/chartex" xmlns:cx5="http://schemas.microsoft.com/office/drawing/2016/5/11/chartex" xmlns:cx6="http://schemas.microsoft.com/office/drawing/2016/5/12/chartex" xmlns:cx7="http://schemas.microsoft.com/office/drawing/2016/5/13/chartex" xmlns:cx8="http://schemas.microsoft.com/office/drawing/2016/5/14/chartex" xmlns:mc="http://schemas.openxmlformats.org/markup-compatibility/2006" xmlns:aink="http://schemas.microsoft.com/office/drawing/2016/ink" xmlns:am3d="http://schemas.microsoft.com/office/drawing/2017/model3d" xmlns:o="urn:schemas-microsoft-com:office:office" xmlns:r="http://schemas.openxmlformats.org/officeDocument/2006/relationships" xmlns:m="http://schemas.openxmlformats.org/officeDocument/2006/math" xmlns:v="urn:schemas-microsoft-com:vml" xmlns:wp14="http://schemas.microsoft.com/office/word/2010/wordprocessingDrawing" xmlns:wp="http://schemas.openxmlformats.org/drawingml/2006/wordprocessingDrawing" xmlns:w10="urn:schemas-microsoft-com:office:word" xmlns:w="http://schemas.openxmlformats.org/wordprocessingml/2006/main" xmlns:w14="http://schemas.microsoft.com/office/word/2010/wordml" xmlns:w15="http://schemas.microsoft.com/office/word/2012/wordml" xmlns:w16cid="http://schemas.microsoft.com/office/word/2016/wordml/cid" xmlns:w16se="http://schemas.microsoft.com/office/word/2015/wordml/symex" xmlns:wpg="http://schemas.microsoft.com/office/word/2010/wordprocessingGroup" xmlns:wpi="http://schemas.microsoft.com/office/word/2010/wordprocessingInk" xmlns:wne="http://schemas.microsoft.com/office/word/2006/wordml" xmlns:wps="http://schemas.microsoft.com/office/word/2010/wordprocessingShape" mc:Ignorable="w14 w15 w16se w16cid wp14">
   <w:body>
     <w:p>
       <w:pPr>
-        <w:pStyle w:val="Heading1"/>
+        <w:pStyle w:val="Titre1"/>
       </w:pPr>
       <w:r>
         <w:t>CMMN V2.0</w:t>
@@ -12,12 +12,12 @@
     </w:p>
     <w:p>
       <w:pPr>
-        <w:pStyle w:val="NoSpacing"/>
-      </w:pPr>
-    </w:p>
-    <w:p>
-      <w:pPr>
-        <w:pStyle w:val="NoSpacing"/>
+        <w:pStyle w:val="Sansinterligne"/>
+      </w:pPr>
+    </w:p>
+    <w:p>
+      <w:pPr>
+        <w:pStyle w:val="Sansinterligne"/>
         <w:rPr>
           <w:lang w:val="fr-FR"/>
         </w:rPr>
@@ -28,10 +28,10 @@
         </w:rPr>
         <w:t xml:space="preserve">Document : </w:t>
       </w:r>
-      <w:hyperlink r:id="rId6" w:history="1">
+      <w:hyperlink r:id="rId5" w:history="1">
         <w:r>
           <w:rPr>
-            <w:rStyle w:val="Hyperlink"/>
+            <w:rStyle w:val="Lienhypertexte"/>
             <w:lang w:val="fr-FR"/>
           </w:rPr>
           <w:t>https://www.omg.org/spec/CMMN/1.1/PDF</w:t>
@@ -40,15 +40,15 @@
     </w:p>
     <w:p>
       <w:pPr>
-        <w:pStyle w:val="NoSpacing"/>
-        <w:rPr>
-          <w:lang w:val="fr-FR"/>
-        </w:rPr>
-      </w:pPr>
-    </w:p>
-    <w:p>
-      <w:pPr>
-        <w:pStyle w:val="NoSpacing"/>
+        <w:pStyle w:val="Sansinterligne"/>
+        <w:rPr>
+          <w:lang w:val="fr-FR"/>
+        </w:rPr>
+      </w:pPr>
+    </w:p>
+    <w:p>
+      <w:pPr>
+        <w:pStyle w:val="Sansinterligne"/>
         <w:rPr>
           <w:lang w:val="fr-FR"/>
         </w:rPr>
@@ -110,7 +110,7 @@
     </w:p>
     <w:p>
       <w:pPr>
-        <w:pStyle w:val="NoSpacing"/>
+        <w:pStyle w:val="Sansinterligne"/>
         <w:tabs>
           <w:tab w:val="left" w:pos="965"/>
         </w:tabs>
@@ -127,7 +127,7 @@
     </w:p>
     <w:p>
       <w:pPr>
-        <w:pStyle w:val="NoSpacing"/>
+        <w:pStyle w:val="Sansinterligne"/>
         <w:numPr>
           <w:ilvl w:val="0"/>
           <w:numId w:val="5"/>
@@ -172,7 +172,7 @@
     </w:p>
     <w:p>
       <w:pPr>
-        <w:pStyle w:val="NoSpacing"/>
+        <w:pStyle w:val="Sansinterligne"/>
         <w:numPr>
           <w:ilvl w:val="0"/>
           <w:numId w:val="5"/>
@@ -241,7 +241,7 @@
     </w:p>
     <w:p>
       <w:pPr>
-        <w:pStyle w:val="NoSpacing"/>
+        <w:pStyle w:val="Sansinterligne"/>
         <w:tabs>
           <w:tab w:val="left" w:pos="965"/>
         </w:tabs>
@@ -252,7 +252,7 @@
     </w:p>
     <w:p>
       <w:pPr>
-        <w:pStyle w:val="NoSpacing"/>
+        <w:pStyle w:val="Sansinterligne"/>
         <w:tabs>
           <w:tab w:val="left" w:pos="965"/>
         </w:tabs>
@@ -281,7 +281,7 @@
     </w:p>
     <w:p>
       <w:pPr>
-        <w:pStyle w:val="NoSpacing"/>
+        <w:pStyle w:val="Sansinterligne"/>
         <w:tabs>
           <w:tab w:val="left" w:pos="965"/>
         </w:tabs>
@@ -292,21 +292,23 @@
     </w:p>
     <w:p>
       <w:pPr>
-        <w:pStyle w:val="Heading2"/>
-        <w:rPr>
-          <w:lang w:val="fr-FR"/>
-        </w:rPr>
-      </w:pPr>
+        <w:pStyle w:val="Titre2"/>
+        <w:rPr>
+          <w:lang w:val="fr-FR"/>
+        </w:rPr>
+      </w:pPr>
+      <w:proofErr w:type="spellStart"/>
       <w:r>
         <w:rPr>
           <w:lang w:val="fr-FR"/>
         </w:rPr>
         <w:t>CasePlanModel</w:t>
       </w:r>
-    </w:p>
-    <w:p>
-      <w:pPr>
-        <w:pStyle w:val="NoSpacing"/>
+      <w:proofErr w:type="spellEnd"/>
+    </w:p>
+    <w:p>
+      <w:pPr>
+        <w:pStyle w:val="Sansinterligne"/>
         <w:tabs>
           <w:tab w:val="left" w:pos="965"/>
         </w:tabs>
@@ -317,7 +319,7 @@
     </w:p>
     <w:p>
       <w:pPr>
-        <w:pStyle w:val="NoSpacing"/>
+        <w:pStyle w:val="Sansinterligne"/>
         <w:tabs>
           <w:tab w:val="left" w:pos="965"/>
         </w:tabs>
@@ -341,12 +343,26 @@
         <w:rPr>
           <w:lang w:val="fr-FR"/>
         </w:rPr>
-        <w:t>doit être associé avec exactement un « casePlanModel ».</w:t>
-      </w:r>
-    </w:p>
-    <w:p>
-      <w:pPr>
-        <w:pStyle w:val="NoSpacing"/>
+        <w:t>doit être associé avec exactement un « </w:t>
+      </w:r>
+      <w:proofErr w:type="spellStart"/>
+      <w:r>
+        <w:rPr>
+          <w:lang w:val="fr-FR"/>
+        </w:rPr>
+        <w:t>casePlanModel</w:t>
+      </w:r>
+      <w:proofErr w:type="spellEnd"/>
+      <w:r>
+        <w:rPr>
+          <w:lang w:val="fr-FR"/>
+        </w:rPr>
+        <w:t> ».</w:t>
+      </w:r>
+    </w:p>
+    <w:p>
+      <w:pPr>
+        <w:pStyle w:val="Sansinterligne"/>
         <w:tabs>
           <w:tab w:val="left" w:pos="965"/>
         </w:tabs>
@@ -357,29 +373,31 @@
     </w:p>
     <w:p>
       <w:pPr>
-        <w:pStyle w:val="Heading2"/>
-        <w:rPr>
-          <w:lang w:val="fr-FR"/>
-        </w:rPr>
-      </w:pPr>
+        <w:pStyle w:val="Titre2"/>
+        <w:rPr>
+          <w:lang w:val="fr-FR"/>
+        </w:rPr>
+      </w:pPr>
+      <w:proofErr w:type="spellStart"/>
       <w:r>
         <w:rPr>
           <w:lang w:val="fr-FR"/>
         </w:rPr>
         <w:t>SEntry</w:t>
       </w:r>
-    </w:p>
-    <w:p>
-      <w:pPr>
-        <w:pStyle w:val="NoSpacing"/>
-        <w:rPr>
-          <w:lang w:val="fr-FR"/>
-        </w:rPr>
-      </w:pPr>
-    </w:p>
-    <w:p>
-      <w:pPr>
-        <w:pStyle w:val="NoSpacing"/>
+      <w:proofErr w:type="spellEnd"/>
+    </w:p>
+    <w:p>
+      <w:pPr>
+        <w:pStyle w:val="Sansinterligne"/>
+        <w:rPr>
+          <w:lang w:val="fr-FR"/>
+        </w:rPr>
+      </w:pPr>
+    </w:p>
+    <w:p>
+      <w:pPr>
+        <w:pStyle w:val="Sansinterligne"/>
         <w:rPr>
           <w:lang w:val="fr-FR"/>
         </w:rPr>
@@ -411,21 +429,35 @@
     </w:p>
     <w:p>
       <w:pPr>
-        <w:pStyle w:val="NoSpacing"/>
-        <w:rPr>
-          <w:lang w:val="fr-FR"/>
-        </w:rPr>
-      </w:pPr>
-      <w:r>
-        <w:rPr>
-          <w:lang w:val="fr-FR"/>
-        </w:rPr>
-        <w:t>Possède deux paramètes :</w:t>
-      </w:r>
-    </w:p>
-    <w:p>
-      <w:pPr>
-        <w:pStyle w:val="NoSpacing"/>
+        <w:pStyle w:val="Sansinterligne"/>
+        <w:rPr>
+          <w:lang w:val="fr-FR"/>
+        </w:rPr>
+      </w:pPr>
+      <w:r>
+        <w:rPr>
+          <w:lang w:val="fr-FR"/>
+        </w:rPr>
+        <w:t xml:space="preserve">Possède deux </w:t>
+      </w:r>
+      <w:proofErr w:type="spellStart"/>
+      <w:r>
+        <w:rPr>
+          <w:lang w:val="fr-FR"/>
+        </w:rPr>
+        <w:t>paramètes</w:t>
+      </w:r>
+      <w:proofErr w:type="spellEnd"/>
+      <w:r>
+        <w:rPr>
+          <w:lang w:val="fr-FR"/>
+        </w:rPr>
+        <w:t> :</w:t>
+      </w:r>
+    </w:p>
+    <w:p>
+      <w:pPr>
+        <w:pStyle w:val="Sansinterligne"/>
         <w:numPr>
           <w:ilvl w:val="0"/>
           <w:numId w:val="5"/>
@@ -434,22 +466,44 @@
           <w:lang w:val="fr-FR"/>
         </w:rPr>
       </w:pPr>
-      <w:r>
-        <w:rPr>
-          <w:lang w:val="fr-FR"/>
-        </w:rPr>
-        <w:t xml:space="preserve">OnPart : </w:t>
-      </w:r>
-      <w:r>
-        <w:rPr>
-          <w:lang w:val="fr-FR"/>
-        </w:rPr>
-        <w:t>Vérifie l’état d’un « plan item » comme : « complete ».</w:t>
-      </w:r>
-    </w:p>
-    <w:p>
-      <w:pPr>
-        <w:pStyle w:val="NoSpacing"/>
+      <w:proofErr w:type="spellStart"/>
+      <w:r>
+        <w:rPr>
+          <w:lang w:val="fr-FR"/>
+        </w:rPr>
+        <w:t>OnPart</w:t>
+      </w:r>
+      <w:proofErr w:type="spellEnd"/>
+      <w:r>
+        <w:rPr>
+          <w:lang w:val="fr-FR"/>
+        </w:rPr>
+        <w:t xml:space="preserve"> : </w:t>
+      </w:r>
+      <w:r>
+        <w:rPr>
+          <w:lang w:val="fr-FR"/>
+        </w:rPr>
+        <w:t>Vérifie l’état d’un « plan item » comme : « </w:t>
+      </w:r>
+      <w:proofErr w:type="spellStart"/>
+      <w:r>
+        <w:rPr>
+          <w:lang w:val="fr-FR"/>
+        </w:rPr>
+        <w:t>complete</w:t>
+      </w:r>
+      <w:proofErr w:type="spellEnd"/>
+      <w:r>
+        <w:rPr>
+          <w:lang w:val="fr-FR"/>
+        </w:rPr>
+        <w:t> ».</w:t>
+      </w:r>
+    </w:p>
+    <w:p>
+      <w:pPr>
+        <w:pStyle w:val="Sansinterligne"/>
         <w:numPr>
           <w:ilvl w:val="0"/>
           <w:numId w:val="5"/>
@@ -458,11 +512,33 @@
           <w:lang w:val="fr-FR"/>
         </w:rPr>
       </w:pPr>
-      <w:r>
-        <w:rPr>
-          <w:lang w:val="fr-FR"/>
-        </w:rPr>
-        <w:t xml:space="preserve">IfPart : Lorsque tous les OnParts </w:t>
+      <w:proofErr w:type="spellStart"/>
+      <w:r>
+        <w:rPr>
+          <w:lang w:val="fr-FR"/>
+        </w:rPr>
+        <w:t>IfPart</w:t>
+      </w:r>
+      <w:proofErr w:type="spellEnd"/>
+      <w:r>
+        <w:rPr>
+          <w:lang w:val="fr-FR"/>
+        </w:rPr>
+        <w:t xml:space="preserve"> : Lorsque tous les </w:t>
+      </w:r>
+      <w:proofErr w:type="spellStart"/>
+      <w:r>
+        <w:rPr>
+          <w:lang w:val="fr-FR"/>
+        </w:rPr>
+        <w:t>OnParts</w:t>
+      </w:r>
+      <w:proofErr w:type="spellEnd"/>
+      <w:r>
+        <w:rPr>
+          <w:lang w:val="fr-FR"/>
+        </w:rPr>
+        <w:t xml:space="preserve"> </w:t>
       </w:r>
       <w:r>
         <w:rPr>
@@ -479,7 +555,991 @@
     </w:p>
     <w:p>
       <w:pPr>
-        <w:pStyle w:val="Heading1"/>
+        <w:pStyle w:val="Sansinterligne"/>
+        <w:rPr>
+          <w:lang w:val="fr-FR"/>
+        </w:rPr>
+      </w:pPr>
+    </w:p>
+    <w:p>
+      <w:pPr>
+        <w:pStyle w:val="Titre2"/>
+        <w:rPr>
+          <w:lang w:val="fr-FR"/>
+        </w:rPr>
+      </w:pPr>
+      <w:proofErr w:type="spellStart"/>
+      <w:r>
+        <w:rPr>
+          <w:lang w:val="fr-FR"/>
+        </w:rPr>
+        <w:t>PlanItem</w:t>
+      </w:r>
+      <w:proofErr w:type="spellEnd"/>
+    </w:p>
+    <w:p>
+      <w:pPr>
+        <w:pStyle w:val="Sansinterligne"/>
+        <w:rPr>
+          <w:lang w:val="fr-FR"/>
+        </w:rPr>
+      </w:pPr>
+      <w:bookmarkStart w:id="0" w:name="_GoBack"/>
+      <w:bookmarkEnd w:id="0"/>
+    </w:p>
+    <w:p>
+      <w:pPr>
+        <w:pStyle w:val="Sansinterligne"/>
+        <w:rPr>
+          <w:lang w:val="fr-FR"/>
+        </w:rPr>
+      </w:pPr>
+      <w:r>
+        <w:rPr>
+          <w:lang w:val="fr-FR"/>
+        </w:rPr>
+        <w:t>Les « </w:t>
+      </w:r>
+      <w:proofErr w:type="spellStart"/>
+      <w:r>
+        <w:rPr>
+          <w:lang w:val="fr-FR"/>
+        </w:rPr>
+        <w:t>PlanItems</w:t>
+      </w:r>
+      <w:proofErr w:type="spellEnd"/>
+      <w:r>
+        <w:rPr>
+          <w:lang w:val="fr-FR"/>
+        </w:rPr>
+        <w:t xml:space="preserve"> » représentent des « Unit Of Work » </w:t>
+      </w:r>
+      <w:r>
+        <w:rPr>
+          <w:lang w:val="fr-FR"/>
+        </w:rPr>
+        <w:t xml:space="preserve">qui font </w:t>
+      </w:r>
+      <w:r>
+        <w:rPr>
+          <w:lang w:val="fr-FR"/>
+        </w:rPr>
+        <w:t xml:space="preserve">partie d’un « case ». </w:t>
+      </w:r>
+    </w:p>
+    <w:p>
+      <w:pPr>
+        <w:pStyle w:val="Sansinterligne"/>
+        <w:rPr>
+          <w:lang w:val="fr-FR"/>
+        </w:rPr>
+      </w:pPr>
+      <w:r>
+        <w:rPr>
+          <w:lang w:val="fr-FR"/>
+        </w:rPr>
+        <w:t xml:space="preserve">Voici les attributs d’un </w:t>
+      </w:r>
+      <w:proofErr w:type="spellStart"/>
+      <w:r>
+        <w:rPr>
+          <w:lang w:val="fr-FR"/>
+        </w:rPr>
+        <w:t>PlanItem</w:t>
+      </w:r>
+      <w:proofErr w:type="spellEnd"/>
+    </w:p>
+    <w:p>
+      <w:pPr>
+        <w:pStyle w:val="Sansinterligne"/>
+        <w:rPr>
+          <w:lang w:val="fr-FR"/>
+        </w:rPr>
+      </w:pPr>
+    </w:p>
+    <w:tbl>
+      <w:tblPr>
+        <w:tblStyle w:val="TableauGrille4"/>
+        <w:tblW w:w="9322" w:type="dxa"/>
+        <w:tblLook w:val="04A0" w:firstRow="1" w:lastRow="0" w:firstColumn="1" w:lastColumn="0" w:noHBand="0" w:noVBand="1"/>
+      </w:tblPr>
+      <w:tblGrid>
+        <w:gridCol w:w="2364"/>
+        <w:gridCol w:w="6958"/>
+      </w:tblGrid>
+      <w:tr>
+        <w:trPr>
+          <w:cnfStyle w:val="100000000000" w:firstRow="1" w:lastRow="0" w:firstColumn="0" w:lastColumn="0" w:oddVBand="0" w:evenVBand="0" w:oddHBand="0" w:evenHBand="0" w:firstRowFirstColumn="0" w:firstRowLastColumn="0" w:lastRowFirstColumn="0" w:lastRowLastColumn="0"/>
+        </w:trPr>
+        <w:tc>
+          <w:tcPr>
+            <w:cnfStyle w:val="001000000000" w:firstRow="0" w:lastRow="0" w:firstColumn="1" w:lastColumn="0" w:oddVBand="0" w:evenVBand="0" w:oddHBand="0" w:evenHBand="0" w:firstRowFirstColumn="0" w:firstRowLastColumn="0" w:lastRowFirstColumn="0" w:lastRowLastColumn="0"/>
+            <w:tcW w:w="2364" w:type="dxa"/>
+          </w:tcPr>
+          <w:p>
+            <w:pPr>
+              <w:pStyle w:val="Sansinterligne"/>
+              <w:jc w:val="center"/>
+              <w:rPr>
+                <w:lang w:val="fr-FR"/>
+              </w:rPr>
+            </w:pPr>
+            <w:r>
+              <w:rPr>
+                <w:lang w:val="fr-FR"/>
+              </w:rPr>
+              <w:t>Attribut</w:t>
+            </w:r>
+          </w:p>
+        </w:tc>
+        <w:tc>
+          <w:tcPr>
+            <w:tcW w:w="6958" w:type="dxa"/>
+          </w:tcPr>
+          <w:p>
+            <w:pPr>
+              <w:pStyle w:val="Sansinterligne"/>
+              <w:jc w:val="center"/>
+              <w:cnfStyle w:val="100000000000" w:firstRow="1" w:lastRow="0" w:firstColumn="0" w:lastColumn="0" w:oddVBand="0" w:evenVBand="0" w:oddHBand="0" w:evenHBand="0" w:firstRowFirstColumn="0" w:firstRowLastColumn="0" w:lastRowFirstColumn="0" w:lastRowLastColumn="0"/>
+              <w:rPr>
+                <w:lang w:val="fr-FR"/>
+              </w:rPr>
+            </w:pPr>
+            <w:r>
+              <w:rPr>
+                <w:lang w:val="fr-FR"/>
+              </w:rPr>
+              <w:t>Description</w:t>
+            </w:r>
+          </w:p>
+        </w:tc>
+      </w:tr>
+      <w:tr>
+        <w:trPr>
+          <w:cnfStyle w:val="000000100000" w:firstRow="0" w:lastRow="0" w:firstColumn="0" w:lastColumn="0" w:oddVBand="0" w:evenVBand="0" w:oddHBand="1" w:evenHBand="0" w:firstRowFirstColumn="0" w:firstRowLastColumn="0" w:lastRowFirstColumn="0" w:lastRowLastColumn="0"/>
+        </w:trPr>
+        <w:tc>
+          <w:tcPr>
+            <w:cnfStyle w:val="001000000000" w:firstRow="0" w:lastRow="0" w:firstColumn="1" w:lastColumn="0" w:oddVBand="0" w:evenVBand="0" w:oddHBand="0" w:evenHBand="0" w:firstRowFirstColumn="0" w:firstRowLastColumn="0" w:lastRowFirstColumn="0" w:lastRowLastColumn="0"/>
+            <w:tcW w:w="2364" w:type="dxa"/>
+          </w:tcPr>
+          <w:p>
+            <w:pPr>
+              <w:pStyle w:val="Sansinterligne"/>
+              <w:rPr>
+                <w:lang w:val="fr-FR"/>
+              </w:rPr>
+            </w:pPr>
+            <w:r>
+              <w:rPr>
+                <w:lang w:val="fr-FR"/>
+              </w:rPr>
+              <w:t>Nom</w:t>
+            </w:r>
+          </w:p>
+        </w:tc>
+        <w:tc>
+          <w:tcPr>
+            <w:tcW w:w="6958" w:type="dxa"/>
+          </w:tcPr>
+          <w:p>
+            <w:pPr>
+              <w:pStyle w:val="Sansinterligne"/>
+              <w:cnfStyle w:val="000000100000" w:firstRow="0" w:lastRow="0" w:firstColumn="0" w:lastColumn="0" w:oddVBand="0" w:evenVBand="0" w:oddHBand="1" w:evenHBand="0" w:firstRowFirstColumn="0" w:firstRowLastColumn="0" w:lastRowFirstColumn="0" w:lastRowLastColumn="0"/>
+              <w:rPr>
+                <w:lang w:val="fr-FR"/>
+              </w:rPr>
+            </w:pPr>
+            <w:r>
+              <w:rPr>
+                <w:lang w:val="fr-FR"/>
+              </w:rPr>
+              <w:t>Nom de l’objet « </w:t>
+            </w:r>
+            <w:proofErr w:type="spellStart"/>
+            <w:r>
+              <w:rPr>
+                <w:lang w:val="fr-FR"/>
+              </w:rPr>
+              <w:t>PlanItem</w:t>
+            </w:r>
+            <w:proofErr w:type="spellEnd"/>
+            <w:r>
+              <w:rPr>
+                <w:lang w:val="fr-FR"/>
+              </w:rPr>
+              <w:t> »</w:t>
+            </w:r>
+          </w:p>
+        </w:tc>
+      </w:tr>
+      <w:tr>
+        <w:tc>
+          <w:tcPr>
+            <w:cnfStyle w:val="001000000000" w:firstRow="0" w:lastRow="0" w:firstColumn="1" w:lastColumn="0" w:oddVBand="0" w:evenVBand="0" w:oddHBand="0" w:evenHBand="0" w:firstRowFirstColumn="0" w:firstRowLastColumn="0" w:lastRowFirstColumn="0" w:lastRowLastColumn="0"/>
+            <w:tcW w:w="2364" w:type="dxa"/>
+          </w:tcPr>
+          <w:p>
+            <w:pPr>
+              <w:pStyle w:val="Sansinterligne"/>
+              <w:rPr>
+                <w:lang w:val="fr-FR"/>
+              </w:rPr>
+            </w:pPr>
+            <w:proofErr w:type="spellStart"/>
+            <w:r>
+              <w:rPr>
+                <w:lang w:val="fr-FR"/>
+              </w:rPr>
+              <w:t>itemControl</w:t>
+            </w:r>
+            <w:proofErr w:type="spellEnd"/>
+            <w:r>
+              <w:rPr>
+                <w:lang w:val="fr-FR"/>
+              </w:rPr>
+              <w:t xml:space="preserve"> [0…1]</w:t>
+            </w:r>
+          </w:p>
+        </w:tc>
+        <w:tc>
+          <w:tcPr>
+            <w:tcW w:w="6958" w:type="dxa"/>
+          </w:tcPr>
+          <w:p>
+            <w:pPr>
+              <w:pStyle w:val="Sansinterligne"/>
+              <w:cnfStyle w:val="000000000000" w:firstRow="0" w:lastRow="0" w:firstColumn="0" w:lastColumn="0" w:oddVBand="0" w:evenVBand="0" w:oddHBand="0" w:evenHBand="0" w:firstRowFirstColumn="0" w:firstRowLastColumn="0" w:lastRowFirstColumn="0" w:lastRowLastColumn="0"/>
+              <w:rPr>
+                <w:lang w:val="fr-FR"/>
+              </w:rPr>
+            </w:pPr>
+            <w:proofErr w:type="spellStart"/>
+            <w:r>
+              <w:rPr>
+                <w:b/>
+                <w:bCs/>
+                <w:lang w:val="fr-FR"/>
+              </w:rPr>
+              <w:t>ManualActivationRule</w:t>
+            </w:r>
+            <w:proofErr w:type="spellEnd"/>
+            <w:r>
+              <w:rPr>
+                <w:lang w:val="fr-FR"/>
+              </w:rPr>
+              <w:t xml:space="preserve"> : </w:t>
+            </w:r>
+            <w:r>
+              <w:rPr>
+                <w:lang w:val="fr-FR"/>
+              </w:rPr>
+              <w:t xml:space="preserve">L’activation automatique est le comportement par défaut où </w:t>
+            </w:r>
+            <w:r>
+              <w:rPr>
+                <w:lang w:val="fr-FR"/>
+              </w:rPr>
+              <w:t xml:space="preserve">il n’est pas </w:t>
+            </w:r>
+            <w:r>
+              <w:rPr>
+                <w:lang w:val="fr-FR"/>
+              </w:rPr>
+              <w:t>nécessaire d’activer manuellement la tâche.</w:t>
+            </w:r>
+          </w:p>
+          <w:p>
+            <w:pPr>
+              <w:pStyle w:val="Sansinterligne"/>
+              <w:cnfStyle w:val="000000000000" w:firstRow="0" w:lastRow="0" w:firstColumn="0" w:lastColumn="0" w:oddVBand="0" w:evenVBand="0" w:oddHBand="0" w:evenHBand="0" w:firstRowFirstColumn="0" w:firstRowLastColumn="0" w:lastRowFirstColumn="0" w:lastRowLastColumn="0"/>
+              <w:rPr>
+                <w:lang w:val="fr-FR"/>
+              </w:rPr>
+            </w:pPr>
+            <w:r>
+              <w:rPr>
+                <w:lang w:val="fr-FR"/>
+              </w:rPr>
+              <w:t xml:space="preserve">Avec l’activation manuelle, l’utilisateur peut décider d’activer </w:t>
+            </w:r>
+            <w:r>
+              <w:rPr>
+                <w:lang w:val="fr-FR"/>
+              </w:rPr>
+              <w:t>ou désactiver la tâche.</w:t>
+            </w:r>
+          </w:p>
+          <w:p>
+            <w:pPr>
+              <w:pStyle w:val="Sansinterligne"/>
+              <w:cnfStyle w:val="000000000000" w:firstRow="0" w:lastRow="0" w:firstColumn="0" w:lastColumn="0" w:oddVBand="0" w:evenVBand="0" w:oddHBand="0" w:evenHBand="0" w:firstRowFirstColumn="0" w:firstRowLastColumn="0" w:lastRowFirstColumn="0" w:lastRowLastColumn="0"/>
+              <w:rPr>
+                <w:lang w:val="fr-FR"/>
+              </w:rPr>
+            </w:pPr>
+            <w:r>
+              <w:rPr>
+                <w:lang w:val="fr-FR"/>
+              </w:rPr>
+              <w:t>Il est possible aussi de demander une activation manuelle d’un utilisateur, lorsqu’une certaine condition est satisfaite</w:t>
+            </w:r>
+            <w:r>
+              <w:rPr>
+                <w:lang w:val="fr-FR"/>
+              </w:rPr>
+              <w:t xml:space="preserve"> par exemple : ${var &gt; 100}.</w:t>
+            </w:r>
+          </w:p>
+          <w:p>
+            <w:pPr>
+              <w:pStyle w:val="Sansinterligne"/>
+              <w:cnfStyle w:val="000000000000" w:firstRow="0" w:lastRow="0" w:firstColumn="0" w:lastColumn="0" w:oddVBand="0" w:evenVBand="0" w:oddHBand="0" w:evenHBand="0" w:firstRowFirstColumn="0" w:firstRowLastColumn="0" w:lastRowFirstColumn="0" w:lastRowLastColumn="0"/>
+              <w:rPr>
+                <w:lang w:val="fr-FR"/>
+              </w:rPr>
+            </w:pPr>
+          </w:p>
+          <w:p>
+            <w:pPr>
+              <w:pStyle w:val="Sansinterligne"/>
+              <w:cnfStyle w:val="000000000000" w:firstRow="0" w:lastRow="0" w:firstColumn="0" w:lastColumn="0" w:oddVBand="0" w:evenVBand="0" w:oddHBand="0" w:evenHBand="0" w:firstRowFirstColumn="0" w:firstRowLastColumn="0" w:lastRowFirstColumn="0" w:lastRowLastColumn="0"/>
+              <w:rPr>
+                <w:lang w:val="fr-FR"/>
+              </w:rPr>
+            </w:pPr>
+            <w:r>
+              <w:rPr>
+                <w:lang w:val="fr-FR"/>
+              </w:rPr>
+              <w:t xml:space="preserve">Lorsque les critères d’entrées sont respectés, </w:t>
+            </w:r>
+            <w:r>
+              <w:rPr>
+                <w:lang w:val="fr-FR"/>
+              </w:rPr>
+              <w:t xml:space="preserve">l’état va de « AVAILABLE » à « ENABLED » </w:t>
+            </w:r>
+            <w:r>
+              <w:rPr>
+                <w:lang w:val="fr-FR"/>
+              </w:rPr>
+              <w:t>puis de « ENABLED » à « ACTIVE » lorsque la tâche est activée.</w:t>
+            </w:r>
+          </w:p>
+          <w:p>
+            <w:pPr>
+              <w:pStyle w:val="Sansinterligne"/>
+              <w:cnfStyle w:val="000000000000" w:firstRow="0" w:lastRow="0" w:firstColumn="0" w:lastColumn="0" w:oddVBand="0" w:evenVBand="0" w:oddHBand="0" w:evenHBand="0" w:firstRowFirstColumn="0" w:firstRowLastColumn="0" w:lastRowFirstColumn="0" w:lastRowLastColumn="0"/>
+              <w:rPr>
+                <w:lang w:val="fr-FR"/>
+              </w:rPr>
+            </w:pPr>
+          </w:p>
+          <w:p>
+            <w:pPr>
+              <w:pStyle w:val="Sansinterligne"/>
+              <w:cnfStyle w:val="000000000000" w:firstRow="0" w:lastRow="0" w:firstColumn="0" w:lastColumn="0" w:oddVBand="0" w:evenVBand="0" w:oddHBand="0" w:evenHBand="0" w:firstRowFirstColumn="0" w:firstRowLastColumn="0" w:lastRowFirstColumn="0" w:lastRowLastColumn="0"/>
+              <w:rPr>
+                <w:lang w:val="fr-FR"/>
+              </w:rPr>
+            </w:pPr>
+            <w:r>
+              <w:rPr>
+                <w:lang w:val="fr-FR"/>
+              </w:rPr>
+              <w:t xml:space="preserve">Au contraire avec une </w:t>
+            </w:r>
+            <w:r>
+              <w:rPr>
+                <w:lang w:val="fr-FR"/>
+              </w:rPr>
+              <w:t>activation automatique, l’état va directement de « AVAILABLE » à « ACTIVE ».</w:t>
+            </w:r>
+          </w:p>
+          <w:p>
+            <w:pPr>
+              <w:pStyle w:val="Sansinterligne"/>
+              <w:cnfStyle w:val="000000000000" w:firstRow="0" w:lastRow="0" w:firstColumn="0" w:lastColumn="0" w:oddVBand="0" w:evenVBand="0" w:oddHBand="0" w:evenHBand="0" w:firstRowFirstColumn="0" w:firstRowLastColumn="0" w:lastRowFirstColumn="0" w:lastRowLastColumn="0"/>
+              <w:rPr>
+                <w:lang w:val="fr-FR"/>
+              </w:rPr>
+            </w:pPr>
+            <w:r>
+              <w:rPr>
+                <w:lang w:val="fr-FR"/>
+              </w:rPr>
+              <w:t xml:space="preserve">Voici les propriétés d’un </w:t>
+            </w:r>
+            <w:proofErr w:type="spellStart"/>
+            <w:r>
+              <w:rPr>
+                <w:lang w:val="fr-FR"/>
+              </w:rPr>
+              <w:t>ManualActivationRule</w:t>
+            </w:r>
+            <w:proofErr w:type="spellEnd"/>
+            <w:r>
+              <w:rPr>
+                <w:lang w:val="fr-FR"/>
+              </w:rPr>
+              <w:t> :</w:t>
+            </w:r>
+          </w:p>
+          <w:p>
+            <w:pPr>
+              <w:pStyle w:val="Sansinterligne"/>
+              <w:numPr>
+                <w:ilvl w:val="0"/>
+                <w:numId w:val="5"/>
+              </w:numPr>
+              <w:cnfStyle w:val="000000000000" w:firstRow="0" w:lastRow="0" w:firstColumn="0" w:lastColumn="0" w:oddVBand="0" w:evenVBand="0" w:oddHBand="0" w:evenHBand="0" w:firstRowFirstColumn="0" w:firstRowLastColumn="0" w:lastRowFirstColumn="0" w:lastRowLastColumn="0"/>
+              <w:rPr>
+                <w:lang w:val="fr-FR"/>
+              </w:rPr>
+            </w:pPr>
+            <w:r>
+              <w:rPr>
+                <w:lang w:val="fr-FR"/>
+              </w:rPr>
+              <w:t>Nom</w:t>
+            </w:r>
+          </w:p>
+          <w:p>
+            <w:pPr>
+              <w:pStyle w:val="Sansinterligne"/>
+              <w:numPr>
+                <w:ilvl w:val="0"/>
+                <w:numId w:val="5"/>
+              </w:numPr>
+              <w:cnfStyle w:val="000000000000" w:firstRow="0" w:lastRow="0" w:firstColumn="0" w:lastColumn="0" w:oddVBand="0" w:evenVBand="0" w:oddHBand="0" w:evenHBand="0" w:firstRowFirstColumn="0" w:firstRowLastColumn="0" w:lastRowFirstColumn="0" w:lastRowLastColumn="0"/>
+              <w:rPr>
+                <w:lang w:val="fr-FR"/>
+              </w:rPr>
+            </w:pPr>
+            <w:proofErr w:type="spellStart"/>
+            <w:r>
+              <w:rPr>
+                <w:lang w:val="fr-FR"/>
+              </w:rPr>
+              <w:lastRenderedPageBreak/>
+              <w:t>ContextRef</w:t>
+            </w:r>
+            <w:proofErr w:type="spellEnd"/>
+          </w:p>
+          <w:p>
+            <w:pPr>
+              <w:pStyle w:val="Sansinterligne"/>
+              <w:numPr>
+                <w:ilvl w:val="0"/>
+                <w:numId w:val="5"/>
+              </w:numPr>
+              <w:cnfStyle w:val="000000000000" w:firstRow="0" w:lastRow="0" w:firstColumn="0" w:lastColumn="0" w:oddVBand="0" w:evenVBand="0" w:oddHBand="0" w:evenHBand="0" w:firstRowFirstColumn="0" w:firstRowLastColumn="0" w:lastRowFirstColumn="0" w:lastRowLastColumn="0"/>
+              <w:rPr>
+                <w:lang w:val="fr-FR"/>
+              </w:rPr>
+            </w:pPr>
+            <w:r>
+              <w:rPr>
+                <w:lang w:val="fr-FR"/>
+              </w:rPr>
+              <w:t xml:space="preserve">Condition : une </w:t>
+            </w:r>
+            <w:proofErr w:type="spellStart"/>
+            <w:r>
+              <w:rPr>
+                <w:lang w:val="fr-FR"/>
+              </w:rPr>
+              <w:t>expréssion</w:t>
+            </w:r>
+            <w:proofErr w:type="spellEnd"/>
+            <w:r>
+              <w:rPr>
+                <w:lang w:val="fr-FR"/>
+              </w:rPr>
+              <w:t xml:space="preserve"> doit être évaluée comme un « </w:t>
+            </w:r>
+            <w:proofErr w:type="spellStart"/>
+            <w:r>
+              <w:rPr>
+                <w:lang w:val="fr-FR"/>
+              </w:rPr>
+              <w:t>boolean</w:t>
+            </w:r>
+            <w:proofErr w:type="spellEnd"/>
+            <w:r>
+              <w:rPr>
+                <w:lang w:val="fr-FR"/>
+              </w:rPr>
+              <w:t xml:space="preserve"> ». Voici les attributs d’une expression : </w:t>
+            </w:r>
+          </w:p>
+          <w:p>
+            <w:pPr>
+              <w:pStyle w:val="Sansinterligne"/>
+              <w:numPr>
+                <w:ilvl w:val="1"/>
+                <w:numId w:val="5"/>
+              </w:numPr>
+              <w:cnfStyle w:val="000000000000" w:firstRow="0" w:lastRow="0" w:firstColumn="0" w:lastColumn="0" w:oddVBand="0" w:evenVBand="0" w:oddHBand="0" w:evenHBand="0" w:firstRowFirstColumn="0" w:firstRowLastColumn="0" w:lastRowFirstColumn="0" w:lastRowLastColumn="0"/>
+              <w:rPr>
+                <w:lang w:val="fr-FR"/>
+              </w:rPr>
+            </w:pPr>
+            <w:proofErr w:type="spellStart"/>
+            <w:r>
+              <w:rPr>
+                <w:lang w:val="fr-FR"/>
+              </w:rPr>
+              <w:t>Language</w:t>
+            </w:r>
+            <w:proofErr w:type="spellEnd"/>
+          </w:p>
+          <w:p>
+            <w:pPr>
+              <w:pStyle w:val="Sansinterligne"/>
+              <w:numPr>
+                <w:ilvl w:val="1"/>
+                <w:numId w:val="5"/>
+              </w:numPr>
+              <w:cnfStyle w:val="000000000000" w:firstRow="0" w:lastRow="0" w:firstColumn="0" w:lastColumn="0" w:oddVBand="0" w:evenVBand="0" w:oddHBand="0" w:evenHBand="0" w:firstRowFirstColumn="0" w:firstRowLastColumn="0" w:lastRowFirstColumn="0" w:lastRowLastColumn="0"/>
+              <w:rPr>
+                <w:lang w:val="fr-FR"/>
+              </w:rPr>
+            </w:pPr>
+            <w:r>
+              <w:rPr>
+                <w:lang w:val="fr-FR"/>
+              </w:rPr>
+              <w:t>Body</w:t>
+            </w:r>
+          </w:p>
+          <w:p>
+            <w:pPr>
+              <w:pStyle w:val="Sansinterligne"/>
+              <w:cnfStyle w:val="000000000000" w:firstRow="0" w:lastRow="0" w:firstColumn="0" w:lastColumn="0" w:oddVBand="0" w:evenVBand="0" w:oddHBand="0" w:evenHBand="0" w:firstRowFirstColumn="0" w:firstRowLastColumn="0" w:lastRowFirstColumn="0" w:lastRowLastColumn="0"/>
+              <w:rPr>
+                <w:lang w:val="fr-FR"/>
+              </w:rPr>
+            </w:pPr>
+          </w:p>
+        </w:tc>
+      </w:tr>
+      <w:tr>
+        <w:trPr>
+          <w:cnfStyle w:val="000000100000" w:firstRow="0" w:lastRow="0" w:firstColumn="0" w:lastColumn="0" w:oddVBand="0" w:evenVBand="0" w:oddHBand="1" w:evenHBand="0" w:firstRowFirstColumn="0" w:firstRowLastColumn="0" w:lastRowFirstColumn="0" w:lastRowLastColumn="0"/>
+        </w:trPr>
+        <w:tc>
+          <w:tcPr>
+            <w:cnfStyle w:val="001000000000" w:firstRow="0" w:lastRow="0" w:firstColumn="1" w:lastColumn="0" w:oddVBand="0" w:evenVBand="0" w:oddHBand="0" w:evenHBand="0" w:firstRowFirstColumn="0" w:firstRowLastColumn="0" w:lastRowFirstColumn="0" w:lastRowLastColumn="0"/>
+            <w:tcW w:w="2364" w:type="dxa"/>
+          </w:tcPr>
+          <w:p>
+            <w:pPr>
+              <w:pStyle w:val="Sansinterligne"/>
+              <w:rPr>
+                <w:lang w:val="fr-FR"/>
+              </w:rPr>
+            </w:pPr>
+            <w:proofErr w:type="spellStart"/>
+            <w:r>
+              <w:rPr>
+                <w:lang w:val="fr-FR"/>
+              </w:rPr>
+              <w:lastRenderedPageBreak/>
+              <w:t>PlanItemDefinition</w:t>
+            </w:r>
+            <w:proofErr w:type="spellEnd"/>
+            <w:r>
+              <w:rPr>
+                <w:lang w:val="fr-FR"/>
+              </w:rPr>
+              <w:t xml:space="preserve"> [1]</w:t>
+            </w:r>
+          </w:p>
+        </w:tc>
+        <w:tc>
+          <w:tcPr>
+            <w:tcW w:w="6958" w:type="dxa"/>
+          </w:tcPr>
+          <w:p>
+            <w:pPr>
+              <w:pStyle w:val="Sansinterligne"/>
+              <w:cnfStyle w:val="000000100000" w:firstRow="0" w:lastRow="0" w:firstColumn="0" w:lastColumn="0" w:oddVBand="0" w:evenVBand="0" w:oddHBand="1" w:evenHBand="0" w:firstRowFirstColumn="0" w:firstRowLastColumn="0" w:lastRowFirstColumn="0" w:lastRowLastColumn="0"/>
+              <w:rPr>
+                <w:lang w:val="fr-FR"/>
+              </w:rPr>
+            </w:pPr>
+            <w:r>
+              <w:rPr>
+                <w:lang w:val="fr-FR"/>
+              </w:rPr>
+              <w:t xml:space="preserve">Se réfère au « plan item </w:t>
+            </w:r>
+            <w:proofErr w:type="spellStart"/>
+            <w:r>
+              <w:rPr>
+                <w:lang w:val="fr-FR"/>
+              </w:rPr>
+              <w:t>definition</w:t>
+            </w:r>
+            <w:proofErr w:type="spellEnd"/>
+            <w:r>
+              <w:rPr>
+                <w:lang w:val="fr-FR"/>
+              </w:rPr>
+              <w:t> » par exemple :</w:t>
+            </w:r>
+          </w:p>
+          <w:p>
+            <w:pPr>
+              <w:pStyle w:val="Sansinterligne"/>
+              <w:numPr>
+                <w:ilvl w:val="0"/>
+                <w:numId w:val="5"/>
+              </w:numPr>
+              <w:cnfStyle w:val="000000100000" w:firstRow="0" w:lastRow="0" w:firstColumn="0" w:lastColumn="0" w:oddVBand="0" w:evenVBand="0" w:oddHBand="1" w:evenHBand="0" w:firstRowFirstColumn="0" w:firstRowLastColumn="0" w:lastRowFirstColumn="0" w:lastRowLastColumn="0"/>
+              <w:rPr>
+                <w:lang w:val="fr-FR"/>
+              </w:rPr>
+            </w:pPr>
+            <w:proofErr w:type="spellStart"/>
+            <w:r>
+              <w:rPr>
+                <w:lang w:val="fr-FR"/>
+              </w:rPr>
+              <w:t>Task</w:t>
+            </w:r>
+            <w:proofErr w:type="spellEnd"/>
+          </w:p>
+          <w:p>
+            <w:pPr>
+              <w:pStyle w:val="Sansinterligne"/>
+              <w:numPr>
+                <w:ilvl w:val="0"/>
+                <w:numId w:val="5"/>
+              </w:numPr>
+              <w:cnfStyle w:val="000000100000" w:firstRow="0" w:lastRow="0" w:firstColumn="0" w:lastColumn="0" w:oddVBand="0" w:evenVBand="0" w:oddHBand="1" w:evenHBand="0" w:firstRowFirstColumn="0" w:firstRowLastColumn="0" w:lastRowFirstColumn="0" w:lastRowLastColumn="0"/>
+              <w:rPr>
+                <w:lang w:val="fr-FR"/>
+              </w:rPr>
+            </w:pPr>
+            <w:proofErr w:type="spellStart"/>
+            <w:r>
+              <w:rPr>
+                <w:lang w:val="fr-FR"/>
+              </w:rPr>
+              <w:t>PlanFragment</w:t>
+            </w:r>
+            <w:proofErr w:type="spellEnd"/>
+          </w:p>
+          <w:p>
+            <w:pPr>
+              <w:pStyle w:val="Sansinterligne"/>
+              <w:numPr>
+                <w:ilvl w:val="0"/>
+                <w:numId w:val="5"/>
+              </w:numPr>
+              <w:cnfStyle w:val="000000100000" w:firstRow="0" w:lastRow="0" w:firstColumn="0" w:lastColumn="0" w:oddVBand="0" w:evenVBand="0" w:oddHBand="1" w:evenHBand="0" w:firstRowFirstColumn="0" w:firstRowLastColumn="0" w:lastRowFirstColumn="0" w:lastRowLastColumn="0"/>
+              <w:rPr>
+                <w:lang w:val="fr-FR"/>
+              </w:rPr>
+            </w:pPr>
+            <w:proofErr w:type="spellStart"/>
+            <w:r>
+              <w:rPr>
+                <w:lang w:val="fr-FR"/>
+              </w:rPr>
+              <w:t>EventListener</w:t>
+            </w:r>
+            <w:proofErr w:type="spellEnd"/>
+          </w:p>
+          <w:p>
+            <w:pPr>
+              <w:pStyle w:val="Sansinterligne"/>
+              <w:numPr>
+                <w:ilvl w:val="0"/>
+                <w:numId w:val="5"/>
+              </w:numPr>
+              <w:cnfStyle w:val="000000100000" w:firstRow="0" w:lastRow="0" w:firstColumn="0" w:lastColumn="0" w:oddVBand="0" w:evenVBand="0" w:oddHBand="1" w:evenHBand="0" w:firstRowFirstColumn="0" w:firstRowLastColumn="0" w:lastRowFirstColumn="0" w:lastRowLastColumn="0"/>
+              <w:rPr>
+                <w:lang w:val="fr-FR"/>
+              </w:rPr>
+            </w:pPr>
+            <w:r>
+              <w:rPr>
+                <w:lang w:val="fr-FR"/>
+              </w:rPr>
+              <w:t>Milestone</w:t>
+            </w:r>
+          </w:p>
+        </w:tc>
+      </w:tr>
+      <w:tr>
+        <w:tc>
+          <w:tcPr>
+            <w:cnfStyle w:val="001000000000" w:firstRow="0" w:lastRow="0" w:firstColumn="1" w:lastColumn="0" w:oddVBand="0" w:evenVBand="0" w:oddHBand="0" w:evenHBand="0" w:firstRowFirstColumn="0" w:firstRowLastColumn="0" w:lastRowFirstColumn="0" w:lastRowLastColumn="0"/>
+            <w:tcW w:w="2364" w:type="dxa"/>
+          </w:tcPr>
+          <w:p>
+            <w:pPr>
+              <w:pStyle w:val="Sansinterligne"/>
+              <w:rPr>
+                <w:lang w:val="fr-FR"/>
+              </w:rPr>
+            </w:pPr>
+            <w:proofErr w:type="spellStart"/>
+            <w:r>
+              <w:rPr>
+                <w:lang w:val="fr-FR"/>
+              </w:rPr>
+              <w:t>entryCriteria</w:t>
+            </w:r>
+            <w:proofErr w:type="spellEnd"/>
+            <w:r>
+              <w:rPr>
+                <w:lang w:val="fr-FR"/>
+              </w:rPr>
+              <w:t xml:space="preserve"> [0…*]</w:t>
+            </w:r>
+          </w:p>
+        </w:tc>
+        <w:tc>
+          <w:tcPr>
+            <w:tcW w:w="6958" w:type="dxa"/>
+          </w:tcPr>
+          <w:p>
+            <w:pPr>
+              <w:pStyle w:val="Sansinterligne"/>
+              <w:cnfStyle w:val="000000000000" w:firstRow="0" w:lastRow="0" w:firstColumn="0" w:lastColumn="0" w:oddVBand="0" w:evenVBand="0" w:oddHBand="0" w:evenHBand="0" w:firstRowFirstColumn="0" w:firstRowLastColumn="0" w:lastRowFirstColumn="0" w:lastRowLastColumn="0"/>
+              <w:rPr>
+                <w:lang w:val="fr-FR"/>
+              </w:rPr>
+            </w:pPr>
+          </w:p>
+        </w:tc>
+      </w:tr>
+      <w:tr>
+        <w:trPr>
+          <w:cnfStyle w:val="000000100000" w:firstRow="0" w:lastRow="0" w:firstColumn="0" w:lastColumn="0" w:oddVBand="0" w:evenVBand="0" w:oddHBand="1" w:evenHBand="0" w:firstRowFirstColumn="0" w:firstRowLastColumn="0" w:lastRowFirstColumn="0" w:lastRowLastColumn="0"/>
+        </w:trPr>
+        <w:tc>
+          <w:tcPr>
+            <w:cnfStyle w:val="001000000000" w:firstRow="0" w:lastRow="0" w:firstColumn="1" w:lastColumn="0" w:oddVBand="0" w:evenVBand="0" w:oddHBand="0" w:evenHBand="0" w:firstRowFirstColumn="0" w:firstRowLastColumn="0" w:lastRowFirstColumn="0" w:lastRowLastColumn="0"/>
+            <w:tcW w:w="2364" w:type="dxa"/>
+          </w:tcPr>
+          <w:p>
+            <w:pPr>
+              <w:pStyle w:val="Sansinterligne"/>
+              <w:rPr>
+                <w:lang w:val="fr-FR"/>
+              </w:rPr>
+            </w:pPr>
+            <w:proofErr w:type="spellStart"/>
+            <w:r>
+              <w:rPr>
+                <w:lang w:val="fr-FR"/>
+              </w:rPr>
+              <w:t>exitCriteria</w:t>
+            </w:r>
+            <w:proofErr w:type="spellEnd"/>
+            <w:r>
+              <w:rPr>
+                <w:lang w:val="fr-FR"/>
+              </w:rPr>
+              <w:t xml:space="preserve"> [0…*]</w:t>
+            </w:r>
+          </w:p>
+        </w:tc>
+        <w:tc>
+          <w:tcPr>
+            <w:tcW w:w="6958" w:type="dxa"/>
+          </w:tcPr>
+          <w:p>
+            <w:pPr>
+              <w:pStyle w:val="Sansinterligne"/>
+              <w:cnfStyle w:val="000000100000" w:firstRow="0" w:lastRow="0" w:firstColumn="0" w:lastColumn="0" w:oddVBand="0" w:evenVBand="0" w:oddHBand="1" w:evenHBand="0" w:firstRowFirstColumn="0" w:firstRowLastColumn="0" w:lastRowFirstColumn="0" w:lastRowLastColumn="0"/>
+              <w:rPr>
+                <w:lang w:val="fr-FR"/>
+              </w:rPr>
+            </w:pPr>
+          </w:p>
+        </w:tc>
+      </w:tr>
+    </w:tbl>
+    <w:p>
+      <w:pPr>
+        <w:pStyle w:val="Sansinterligne"/>
+        <w:rPr>
+          <w:lang w:val="fr-FR"/>
+        </w:rPr>
+      </w:pPr>
+    </w:p>
+    <w:p>
+      <w:pPr>
+        <w:pStyle w:val="Sansinterligne"/>
+        <w:rPr>
+          <w:lang w:val="fr-FR"/>
+        </w:rPr>
+      </w:pPr>
+    </w:p>
+    <w:p>
+      <w:pPr>
+        <w:pStyle w:val="Titre2"/>
+        <w:rPr>
+          <w:lang w:val="fr-FR"/>
+        </w:rPr>
+      </w:pPr>
+      <w:proofErr w:type="spellStart"/>
+      <w:r>
+        <w:rPr>
+          <w:lang w:val="fr-FR"/>
+        </w:rPr>
+        <w:t>PlanItemDefinition</w:t>
+      </w:r>
+      <w:proofErr w:type="spellEnd"/>
+    </w:p>
+    <w:p>
+      <w:pPr>
+        <w:pStyle w:val="Sansinterligne"/>
+        <w:rPr>
+          <w:lang w:val="fr-FR"/>
+        </w:rPr>
+      </w:pPr>
+    </w:p>
+    <w:p>
+      <w:pPr>
+        <w:pStyle w:val="Sansinterligne"/>
+        <w:rPr>
+          <w:lang w:val="fr-FR"/>
+        </w:rPr>
+      </w:pPr>
+      <w:r>
+        <w:rPr>
+          <w:lang w:val="fr-FR"/>
+        </w:rPr>
+        <w:t>Permet de réutiliser une configuration par exemple si deux « </w:t>
+      </w:r>
+      <w:proofErr w:type="spellStart"/>
+      <w:r>
+        <w:rPr>
+          <w:lang w:val="fr-FR"/>
+        </w:rPr>
+        <w:t>planItems</w:t>
+      </w:r>
+      <w:proofErr w:type="spellEnd"/>
+      <w:r>
+        <w:rPr>
+          <w:lang w:val="fr-FR"/>
+        </w:rPr>
+        <w:t> » référencent le même « </w:t>
+      </w:r>
+      <w:proofErr w:type="spellStart"/>
+      <w:r>
+        <w:rPr>
+          <w:lang w:val="fr-FR"/>
+        </w:rPr>
+        <w:t>humanTask</w:t>
+      </w:r>
+      <w:proofErr w:type="spellEnd"/>
+      <w:r>
+        <w:rPr>
+          <w:lang w:val="fr-FR"/>
+        </w:rPr>
+        <w:t> » alors les deux vont référencer le même « </w:t>
+      </w:r>
+      <w:proofErr w:type="spellStart"/>
+      <w:r>
+        <w:rPr>
+          <w:lang w:val="fr-FR"/>
+        </w:rPr>
+        <w:t>humanTask</w:t>
+      </w:r>
+      <w:proofErr w:type="spellEnd"/>
+      <w:r>
+        <w:rPr>
+          <w:lang w:val="fr-FR"/>
+        </w:rPr>
+        <w:t> ».</w:t>
+      </w:r>
+    </w:p>
+    <w:p>
+      <w:pPr>
+        <w:pStyle w:val="Sansinterligne"/>
+        <w:rPr>
+          <w:lang w:val="fr-FR"/>
+        </w:rPr>
+      </w:pPr>
+    </w:p>
+    <w:p>
+      <w:pPr>
+        <w:pStyle w:val="Sansinterligne"/>
+        <w:rPr>
+          <w:lang w:val="fr-FR"/>
+        </w:rPr>
+      </w:pPr>
+      <w:proofErr w:type="spellStart"/>
+      <w:r>
+        <w:rPr>
+          <w:lang w:val="fr-FR"/>
+        </w:rPr>
+        <w:t>PlanItemDefinitions</w:t>
+      </w:r>
+      <w:proofErr w:type="spellEnd"/>
+      <w:r>
+        <w:rPr>
+          <w:lang w:val="fr-FR"/>
+        </w:rPr>
+        <w:t xml:space="preserve"> peuvent aussi être instanciés durant </w:t>
+      </w:r>
+      <w:r>
+        <w:rPr>
+          <w:lang w:val="fr-FR"/>
+        </w:rPr>
+        <w:t xml:space="preserve">l’exécution, </w:t>
+      </w:r>
+      <w:r>
+        <w:rPr>
+          <w:lang w:val="fr-FR"/>
+        </w:rPr>
+        <w:t>ce</w:t>
+      </w:r>
+      <w:r>
+        <w:rPr>
+          <w:lang w:val="fr-FR"/>
+        </w:rPr>
+        <w:t xml:space="preserve"> processus se réfère au concept de « planning ».</w:t>
+      </w:r>
+      <w:r>
+        <w:rPr>
+          <w:lang w:val="fr-FR"/>
+        </w:rPr>
+        <w:t xml:space="preserve">Le planning permet à des </w:t>
+      </w:r>
+      <w:r>
+        <w:rPr>
+          <w:lang w:val="fr-FR"/>
+        </w:rPr>
+        <w:t xml:space="preserve">utilisateurs de créer des « plan-items » </w:t>
+      </w:r>
+      <w:r>
+        <w:rPr>
+          <w:lang w:val="fr-FR"/>
+        </w:rPr>
+        <w:t>quand il est nécessaire.</w:t>
+      </w:r>
+    </w:p>
+    <w:p>
+      <w:pPr>
+        <w:pStyle w:val="Sansinterligne"/>
+        <w:rPr>
+          <w:lang w:val="fr-FR"/>
+        </w:rPr>
+      </w:pPr>
+    </w:p>
+    <w:p>
+      <w:pPr>
+        <w:pStyle w:val="Titre1"/>
         <w:rPr>
           <w:lang w:val="fr-FR"/>
         </w:rPr>
@@ -499,15 +1559,15 @@
     </w:p>
     <w:p>
       <w:pPr>
-        <w:pStyle w:val="NoSpacing"/>
-        <w:rPr>
-          <w:lang w:val="fr-FR"/>
-        </w:rPr>
-      </w:pPr>
-    </w:p>
-    <w:p>
-      <w:pPr>
-        <w:pStyle w:val="NoSpacing"/>
+        <w:pStyle w:val="Sansinterligne"/>
+        <w:rPr>
+          <w:lang w:val="fr-FR"/>
+        </w:rPr>
+      </w:pPr>
+    </w:p>
+    <w:p>
+      <w:pPr>
+        <w:pStyle w:val="Sansinterligne"/>
         <w:rPr>
           <w:lang w:val="fr-FR"/>
         </w:rPr>
@@ -518,10 +1578,10 @@
         </w:rPr>
         <w:t xml:space="preserve">Document : </w:t>
       </w:r>
-      <w:hyperlink r:id="rId7" w:history="1">
+      <w:hyperlink r:id="rId6" w:history="1">
         <w:r>
           <w:rPr>
-            <w:rStyle w:val="Hyperlink"/>
+            <w:rStyle w:val="Lienhypertexte"/>
             <w:lang w:val="fr-FR"/>
           </w:rPr>
           <w:t>https://www.omg.org/spec/BPMN/2.0/PDF</w:t>
@@ -530,7 +1590,7 @@
     </w:p>
     <w:p>
       <w:pPr>
-        <w:pStyle w:val="NoSpacing"/>
+        <w:pStyle w:val="Sansinterligne"/>
         <w:rPr>
           <w:b/>
           <w:lang w:val="fr-FR"/>
@@ -539,21 +1599,23 @@
     </w:p>
     <w:p>
       <w:pPr>
-        <w:pStyle w:val="Heading2"/>
-        <w:rPr>
-          <w:lang w:val="fr-FR"/>
-        </w:rPr>
-      </w:pPr>
+        <w:pStyle w:val="Titre2"/>
+        <w:rPr>
+          <w:lang w:val="fr-FR"/>
+        </w:rPr>
+      </w:pPr>
+      <w:proofErr w:type="spellStart"/>
       <w:r>
         <w:rPr>
           <w:lang w:val="fr-FR"/>
         </w:rPr>
         <w:t>Task</w:t>
       </w:r>
-    </w:p>
-    <w:p>
-      <w:pPr>
-        <w:pStyle w:val="NoSpacing"/>
+      <w:proofErr w:type="spellEnd"/>
+    </w:p>
+    <w:p>
+      <w:pPr>
+        <w:pStyle w:val="Sansinterligne"/>
         <w:rPr>
           <w:b/>
           <w:lang w:val="fr-FR"/>
@@ -562,7 +1624,7 @@
     </w:p>
     <w:p>
       <w:pPr>
-        <w:pStyle w:val="Heading3"/>
+        <w:pStyle w:val="Titre3"/>
         <w:rPr>
           <w:lang w:val="fr-FR"/>
         </w:rPr>
@@ -576,15 +1638,15 @@
     </w:p>
     <w:p>
       <w:pPr>
-        <w:pStyle w:val="NoSpacing"/>
-        <w:rPr>
-          <w:lang w:val="fr-FR"/>
-        </w:rPr>
-      </w:pPr>
-    </w:p>
-    <w:p>
-      <w:pPr>
-        <w:pStyle w:val="NoSpacing"/>
+        <w:pStyle w:val="Sansinterligne"/>
+        <w:rPr>
+          <w:lang w:val="fr-FR"/>
+        </w:rPr>
+      </w:pPr>
+    </w:p>
+    <w:p>
+      <w:pPr>
+        <w:pStyle w:val="Sansinterligne"/>
         <w:rPr>
           <w:lang w:val="fr-FR"/>
         </w:rPr>
@@ -616,67 +1678,89 @@
     </w:p>
     <w:p>
       <w:pPr>
-        <w:pStyle w:val="NoSpacing"/>
-        <w:rPr>
-          <w:lang w:val="fr-FR"/>
-        </w:rPr>
-      </w:pPr>
-    </w:p>
-    <w:p>
-      <w:pPr>
-        <w:pStyle w:val="NoSpacing"/>
-        <w:rPr>
-          <w:lang w:val="fr-FR"/>
-        </w:rPr>
-      </w:pPr>
-    </w:p>
-    <w:p>
-      <w:pPr>
-        <w:pStyle w:val="Heading3"/>
-        <w:rPr>
-          <w:lang w:val="fr-FR"/>
-        </w:rPr>
-      </w:pPr>
-      <w:r>
-        <w:rPr>
-          <w:lang w:val="fr-FR"/>
-        </w:rPr>
-        <w:t>Types de « Task »</w:t>
-      </w:r>
-    </w:p>
-    <w:p>
-      <w:pPr>
-        <w:pStyle w:val="NoSpacing"/>
-        <w:rPr>
-          <w:lang w:val="fr-FR"/>
-        </w:rPr>
-      </w:pPr>
-    </w:p>
-    <w:p>
-      <w:pPr>
-        <w:pStyle w:val="Heading4"/>
-        <w:rPr>
-          <w:lang w:val="fr-FR"/>
-        </w:rPr>
-      </w:pPr>
-      <w:r>
-        <w:rPr>
-          <w:lang w:val="fr-FR"/>
-        </w:rPr>
-        <w:t>Service task</w:t>
-      </w:r>
-    </w:p>
-    <w:p>
-      <w:pPr>
-        <w:pStyle w:val="NoSpacing"/>
-        <w:rPr>
-          <w:lang w:val="fr-FR"/>
-        </w:rPr>
-      </w:pPr>
-    </w:p>
-    <w:p>
-      <w:pPr>
-        <w:pStyle w:val="NoSpacing"/>
+        <w:pStyle w:val="Sansinterligne"/>
+        <w:rPr>
+          <w:lang w:val="fr-FR"/>
+        </w:rPr>
+      </w:pPr>
+    </w:p>
+    <w:p>
+      <w:pPr>
+        <w:pStyle w:val="Sansinterligne"/>
+        <w:rPr>
+          <w:lang w:val="fr-FR"/>
+        </w:rPr>
+      </w:pPr>
+    </w:p>
+    <w:p>
+      <w:pPr>
+        <w:pStyle w:val="Titre3"/>
+        <w:rPr>
+          <w:lang w:val="fr-FR"/>
+        </w:rPr>
+      </w:pPr>
+      <w:r>
+        <w:rPr>
+          <w:lang w:val="fr-FR"/>
+        </w:rPr>
+        <w:t>Types de « </w:t>
+      </w:r>
+      <w:proofErr w:type="spellStart"/>
+      <w:r>
+        <w:rPr>
+          <w:lang w:val="fr-FR"/>
+        </w:rPr>
+        <w:t>Task</w:t>
+      </w:r>
+      <w:proofErr w:type="spellEnd"/>
+      <w:r>
+        <w:rPr>
+          <w:lang w:val="fr-FR"/>
+        </w:rPr>
+        <w:t> »</w:t>
+      </w:r>
+    </w:p>
+    <w:p>
+      <w:pPr>
+        <w:pStyle w:val="Sansinterligne"/>
+        <w:rPr>
+          <w:lang w:val="fr-FR"/>
+        </w:rPr>
+      </w:pPr>
+    </w:p>
+    <w:p>
+      <w:pPr>
+        <w:pStyle w:val="Titre4"/>
+        <w:rPr>
+          <w:lang w:val="fr-FR"/>
+        </w:rPr>
+      </w:pPr>
+      <w:r>
+        <w:rPr>
+          <w:lang w:val="fr-FR"/>
+        </w:rPr>
+        <w:t xml:space="preserve">Service </w:t>
+      </w:r>
+      <w:proofErr w:type="spellStart"/>
+      <w:r>
+        <w:rPr>
+          <w:lang w:val="fr-FR"/>
+        </w:rPr>
+        <w:t>task</w:t>
+      </w:r>
+      <w:proofErr w:type="spellEnd"/>
+    </w:p>
+    <w:p>
+      <w:pPr>
+        <w:pStyle w:val="Sansinterligne"/>
+        <w:rPr>
+          <w:lang w:val="fr-FR"/>
+        </w:rPr>
+      </w:pPr>
+    </w:p>
+    <w:p>
+      <w:pPr>
+        <w:pStyle w:val="Sansinterligne"/>
         <w:rPr>
           <w:lang w:val="fr-FR"/>
         </w:rPr>
@@ -726,70 +1810,78 @@
     </w:p>
     <w:p>
       <w:pPr>
-        <w:pStyle w:val="NoSpacing"/>
-        <w:rPr>
-          <w:lang w:val="fr-FR"/>
-        </w:rPr>
-      </w:pPr>
-    </w:p>
-    <w:p>
-      <w:pPr>
-        <w:pStyle w:val="Heading4"/>
-        <w:rPr>
-          <w:lang w:val="fr-FR"/>
-        </w:rPr>
-      </w:pPr>
-      <w:r>
-        <w:rPr>
+        <w:pStyle w:val="Sansinterligne"/>
+        <w:rPr>
+          <w:lang w:val="fr-FR"/>
+        </w:rPr>
+      </w:pPr>
+    </w:p>
+    <w:p>
+      <w:pPr>
+        <w:pStyle w:val="Titre4"/>
+        <w:rPr>
+          <w:lang w:val="fr-FR"/>
+        </w:rPr>
+      </w:pPr>
+      <w:r>
+        <w:rPr>
+          <w:lang w:val="fr-FR"/>
+        </w:rPr>
+        <w:t xml:space="preserve">Human </w:t>
+      </w:r>
+      <w:proofErr w:type="spellStart"/>
+      <w:r>
+        <w:rPr>
+          <w:lang w:val="fr-FR"/>
+        </w:rPr>
+        <w:t>task</w:t>
+      </w:r>
+      <w:proofErr w:type="spellEnd"/>
+    </w:p>
+    <w:p>
+      <w:pPr>
+        <w:pStyle w:val="Sansinterligne"/>
+        <w:rPr>
+          <w:lang w:val="fr-FR"/>
+        </w:rPr>
+      </w:pPr>
+    </w:p>
+    <w:p>
+      <w:pPr>
+        <w:pStyle w:val="Sansinterligne"/>
+        <w:rPr>
+          <w:b/>
+          <w:lang w:val="fr-FR"/>
+        </w:rPr>
+      </w:pPr>
+      <w:r>
+        <w:rPr>
+          <w:b/>
           <w:lang w:val="fr-FR"/>
         </w:rPr>
         <w:lastRenderedPageBreak/>
-        <w:t>Human task</w:t>
-      </w:r>
-    </w:p>
-    <w:p>
-      <w:pPr>
-        <w:pStyle w:val="NoSpacing"/>
-        <w:rPr>
-          <w:lang w:val="fr-FR"/>
-        </w:rPr>
-      </w:pPr>
-    </w:p>
-    <w:p>
-      <w:pPr>
-        <w:pStyle w:val="NoSpacing"/>
-        <w:rPr>
-          <w:b/>
-          <w:lang w:val="fr-FR"/>
-        </w:rPr>
-      </w:pPr>
-      <w:r>
-        <w:rPr>
-          <w:b/>
-          <w:lang w:val="fr-FR"/>
-        </w:rPr>
         <w:t>A REMPLIR</w:t>
       </w:r>
     </w:p>
     <w:p>
       <w:pPr>
-        <w:pStyle w:val="NoSpacing"/>
-        <w:rPr>
-          <w:lang w:val="fr-FR"/>
-        </w:rPr>
-      </w:pPr>
-    </w:p>
-    <w:p>
-      <w:pPr>
-        <w:pStyle w:val="NoSpacing"/>
-        <w:rPr>
-          <w:lang w:val="fr-FR"/>
-        </w:rPr>
-      </w:pPr>
-    </w:p>
-    <w:p>
-      <w:pPr>
-        <w:pStyle w:val="Heading1"/>
+        <w:pStyle w:val="Sansinterligne"/>
+        <w:rPr>
+          <w:lang w:val="fr-FR"/>
+        </w:rPr>
+      </w:pPr>
+    </w:p>
+    <w:p>
+      <w:pPr>
+        <w:pStyle w:val="Sansinterligne"/>
+        <w:rPr>
+          <w:lang w:val="fr-FR"/>
+        </w:rPr>
+      </w:pPr>
+    </w:p>
+    <w:p>
+      <w:pPr>
+        <w:pStyle w:val="Titre1"/>
         <w:rPr>
           <w:lang w:val="fr-FR"/>
         </w:rPr>
@@ -803,15 +1895,15 @@
     </w:p>
     <w:p>
       <w:pPr>
-        <w:pStyle w:val="NoSpacing"/>
-        <w:rPr>
-          <w:lang w:val="fr-FR"/>
-        </w:rPr>
-      </w:pPr>
-    </w:p>
-    <w:p>
-      <w:pPr>
-        <w:pStyle w:val="NoSpacing"/>
+        <w:pStyle w:val="Sansinterligne"/>
+        <w:rPr>
+          <w:lang w:val="fr-FR"/>
+        </w:rPr>
+      </w:pPr>
+    </w:p>
+    <w:p>
+      <w:pPr>
+        <w:pStyle w:val="Sansinterligne"/>
         <w:numPr>
           <w:ilvl w:val="0"/>
           <w:numId w:val="6"/>
@@ -835,7 +1927,7 @@
     </w:p>
     <w:p>
       <w:pPr>
-        <w:pStyle w:val="NoSpacing"/>
+        <w:pStyle w:val="Sansinterligne"/>
         <w:numPr>
           <w:ilvl w:val="0"/>
           <w:numId w:val="6"/>
@@ -886,8 +1978,38 @@
         </w:rPr>
         <w:t xml:space="preserve"> humaine donnée.</w:t>
       </w:r>
-      <w:bookmarkStart w:id="0" w:name="_GoBack"/>
-      <w:bookmarkEnd w:id="0"/>
+    </w:p>
+    <w:p>
+      <w:pPr>
+        <w:pStyle w:val="Sansinterligne"/>
+        <w:numPr>
+          <w:ilvl w:val="0"/>
+          <w:numId w:val="6"/>
+        </w:numPr>
+        <w:rPr>
+          <w:lang w:val="fr-FR"/>
+        </w:rPr>
+      </w:pPr>
+      <w:r>
+        <w:rPr>
+          <w:lang w:val="fr-FR"/>
+        </w:rPr>
+        <w:t>Inclure la librairie afin d’évaluer les conditions :</w:t>
+      </w:r>
+      <w:r>
+        <w:rPr>
+          <w:lang w:val="fr-FR"/>
+        </w:rPr>
+        <w:t xml:space="preserve"> </w:t>
+      </w:r>
+      <w:hyperlink r:id="rId7" w:history="1">
+        <w:r>
+          <w:rPr>
+            <w:rStyle w:val="Lienhypertexte"/>
+          </w:rPr>
+          <w:t>https://github.com/davideicardi/DynamicExpresso</w:t>
+        </w:r>
+      </w:hyperlink>
     </w:p>
     <w:sectPr>
       <w:pgSz w:w="11906" w:h="16838"/>
@@ -900,8 +2022,8 @@
 </file>
 
 <file path=word/numbering.xml><?xml version="1.0" encoding="utf-8"?>
-<w:numbering xmlns:wpc="http://schemas.microsoft.com/office/word/2010/wordprocessingCanvas" xmlns:mc="http://schemas.openxmlformats.org/markup-compatibility/2006" xmlns:o="urn:schemas-microsoft-com:office:office" xmlns:r="http://schemas.openxmlformats.org/officeDocument/2006/relationships" xmlns:m="http://schemas.openxmlformats.org/officeDocument/2006/math" xmlns:v="urn:schemas-microsoft-com:vml" xmlns:wp14="http://schemas.microsoft.com/office/word/2010/wordprocessingDrawing" xmlns:wp="http://schemas.openxmlformats.org/drawingml/2006/wordprocessingDrawing" xmlns:w10="urn:schemas-microsoft-com:office:word" xmlns:w="http://schemas.openxmlformats.org/wordprocessingml/2006/main" xmlns:w14="http://schemas.microsoft.com/office/word/2010/wordml" xmlns:wpg="http://schemas.microsoft.com/office/word/2010/wordprocessingGroup" xmlns:wpi="http://schemas.microsoft.com/office/word/2010/wordprocessingInk" xmlns:wne="http://schemas.microsoft.com/office/word/2006/wordml" xmlns:wps="http://schemas.microsoft.com/office/word/2010/wordprocessingShape" mc:Ignorable="w14 wp14">
-  <w:abstractNum w:abstractNumId="0">
+<w:numbering xmlns:wpc="http://schemas.microsoft.com/office/word/2010/wordprocessingCanvas" xmlns:cx="http://schemas.microsoft.com/office/drawing/2014/chartex" xmlns:cx1="http://schemas.microsoft.com/office/drawing/2015/9/8/chartex" xmlns:cx2="http://schemas.microsoft.com/office/drawing/2015/10/21/chartex" xmlns:cx3="http://schemas.microsoft.com/office/drawing/2016/5/9/chartex" xmlns:cx4="http://schemas.microsoft.com/office/drawing/2016/5/10/chartex" xmlns:cx5="http://schemas.microsoft.com/office/drawing/2016/5/11/chartex" xmlns:cx6="http://schemas.microsoft.com/office/drawing/2016/5/12/chartex" xmlns:cx7="http://schemas.microsoft.com/office/drawing/2016/5/13/chartex" xmlns:cx8="http://schemas.microsoft.com/office/drawing/2016/5/14/chartex" xmlns:mc="http://schemas.openxmlformats.org/markup-compatibility/2006" xmlns:aink="http://schemas.microsoft.com/office/drawing/2016/ink" xmlns:am3d="http://schemas.microsoft.com/office/drawing/2017/model3d" xmlns:o="urn:schemas-microsoft-com:office:office" xmlns:r="http://schemas.openxmlformats.org/officeDocument/2006/relationships" xmlns:m="http://schemas.openxmlformats.org/officeDocument/2006/math" xmlns:v="urn:schemas-microsoft-com:vml" xmlns:wp14="http://schemas.microsoft.com/office/word/2010/wordprocessingDrawing" xmlns:wp="http://schemas.openxmlformats.org/drawingml/2006/wordprocessingDrawing" xmlns:w10="urn:schemas-microsoft-com:office:word" xmlns:w="http://schemas.openxmlformats.org/wordprocessingml/2006/main" xmlns:w14="http://schemas.microsoft.com/office/word/2010/wordml" xmlns:w15="http://schemas.microsoft.com/office/word/2012/wordml" xmlns:w16cid="http://schemas.microsoft.com/office/word/2016/wordml/cid" xmlns:w16se="http://schemas.microsoft.com/office/word/2015/wordml/symex" xmlns:wpg="http://schemas.microsoft.com/office/word/2010/wordprocessingGroup" xmlns:wpi="http://schemas.microsoft.com/office/word/2010/wordprocessingInk" xmlns:wne="http://schemas.microsoft.com/office/word/2006/wordml" xmlns:wps="http://schemas.microsoft.com/office/word/2010/wordprocessingShape" mc:Ignorable="w14 w15 w16se w16cid wp14">
+  <w:abstractNum w:abstractNumId="0" w15:restartNumberingAfterBreak="0">
     <w:nsid w:val="1B8E42BB"/>
     <w:multiLevelType w:val="hybridMultilevel"/>
     <w:tmpl w:val="CDCA64F0"/>
@@ -1013,7 +2135,7 @@
       </w:rPr>
     </w:lvl>
   </w:abstractNum>
-  <w:abstractNum w:abstractNumId="1">
+  <w:abstractNum w:abstractNumId="1" w15:restartNumberingAfterBreak="0">
     <w:nsid w:val="2EE11FF5"/>
     <w:multiLevelType w:val="hybridMultilevel"/>
     <w:tmpl w:val="4FF003AA"/>
@@ -1125,7 +2247,7 @@
       </w:rPr>
     </w:lvl>
   </w:abstractNum>
-  <w:abstractNum w:abstractNumId="2">
+  <w:abstractNum w:abstractNumId="2" w15:restartNumberingAfterBreak="0">
     <w:nsid w:val="4DD11823"/>
     <w:multiLevelType w:val="hybridMultilevel"/>
     <w:tmpl w:val="B87CF20C"/>
@@ -1237,7 +2359,7 @@
       </w:rPr>
     </w:lvl>
   </w:abstractNum>
-  <w:abstractNum w:abstractNumId="3">
+  <w:abstractNum w:abstractNumId="3" w15:restartNumberingAfterBreak="0">
     <w:nsid w:val="4E1B1A67"/>
     <w:multiLevelType w:val="hybridMultilevel"/>
     <w:tmpl w:val="F54ABD92"/>
@@ -1326,7 +2448,7 @@
       </w:pPr>
     </w:lvl>
   </w:abstractNum>
-  <w:abstractNum w:abstractNumId="4">
+  <w:abstractNum w:abstractNumId="4" w15:restartNumberingAfterBreak="0">
     <w:nsid w:val="65483EAA"/>
     <w:multiLevelType w:val="hybridMultilevel"/>
     <w:tmpl w:val="FB883EE6"/>
@@ -1341,7 +2463,7 @@
         <w:rFonts w:ascii="Wingdings" w:eastAsiaTheme="minorHAnsi" w:hAnsi="Wingdings" w:cstheme="minorBidi" w:hint="default"/>
       </w:rPr>
     </w:lvl>
-    <w:lvl w:ilvl="1" w:tplc="08130003" w:tentative="1">
+    <w:lvl w:ilvl="1" w:tplc="08130003">
       <w:start w:val="1"/>
       <w:numFmt w:val="bullet"/>
       <w:lvlText w:val="o"/>
@@ -1438,7 +2560,7 @@
       </w:rPr>
     </w:lvl>
   </w:abstractNum>
-  <w:abstractNum w:abstractNumId="5">
+  <w:abstractNum w:abstractNumId="5" w15:restartNumberingAfterBreak="0">
     <w:nsid w:val="764A4B63"/>
     <w:multiLevelType w:val="hybridMultilevel"/>
     <w:tmpl w:val="F0BAA230"/>
@@ -1572,7 +2694,7 @@
 </file>
 
 <file path=word/styles.xml><?xml version="1.0" encoding="utf-8"?>
-<w:styles xmlns:mc="http://schemas.openxmlformats.org/markup-compatibility/2006" xmlns:r="http://schemas.openxmlformats.org/officeDocument/2006/relationships" xmlns:w="http://schemas.openxmlformats.org/wordprocessingml/2006/main" xmlns:w14="http://schemas.microsoft.com/office/word/2010/wordml" mc:Ignorable="w14">
+<w:styles xmlns:mc="http://schemas.openxmlformats.org/markup-compatibility/2006" xmlns:r="http://schemas.openxmlformats.org/officeDocument/2006/relationships" xmlns:w="http://schemas.openxmlformats.org/wordprocessingml/2006/main" xmlns:w14="http://schemas.microsoft.com/office/word/2010/wordml" xmlns:w15="http://schemas.microsoft.com/office/word/2012/wordml" xmlns:w16cid="http://schemas.microsoft.com/office/word/2016/wordml/cid" xmlns:w16se="http://schemas.microsoft.com/office/word/2015/wordml/symex" mc:Ignorable="w14 w15 w16se w16cid">
   <w:docDefaults>
     <w:rPrDefault>
       <w:rPr>
@@ -1588,154 +2710,393 @@
       </w:pPr>
     </w:pPrDefault>
   </w:docDefaults>
-  <w:latentStyles w:defLockedState="0" w:defUIPriority="99" w:defSemiHidden="1" w:defUnhideWhenUsed="1" w:defQFormat="0" w:count="267">
-    <w:lsdException w:name="Normal" w:semiHidden="0" w:uiPriority="0" w:unhideWhenUsed="0" w:qFormat="1"/>
-    <w:lsdException w:name="heading 1" w:semiHidden="0" w:uiPriority="9" w:unhideWhenUsed="0" w:qFormat="1"/>
-    <w:lsdException w:name="heading 2" w:uiPriority="9" w:qFormat="1"/>
-    <w:lsdException w:name="heading 3" w:uiPriority="9" w:qFormat="1"/>
-    <w:lsdException w:name="heading 4" w:uiPriority="9" w:qFormat="1"/>
-    <w:lsdException w:name="heading 5" w:uiPriority="9" w:qFormat="1"/>
-    <w:lsdException w:name="heading 6" w:uiPriority="9" w:qFormat="1"/>
-    <w:lsdException w:name="heading 7" w:uiPriority="9" w:qFormat="1"/>
-    <w:lsdException w:name="heading 8" w:uiPriority="9" w:qFormat="1"/>
-    <w:lsdException w:name="heading 9" w:uiPriority="9" w:qFormat="1"/>
-    <w:lsdException w:name="toc 1" w:uiPriority="39"/>
-    <w:lsdException w:name="toc 2" w:uiPriority="39"/>
-    <w:lsdException w:name="toc 3" w:uiPriority="39"/>
-    <w:lsdException w:name="toc 4" w:uiPriority="39"/>
-    <w:lsdException w:name="toc 5" w:uiPriority="39"/>
-    <w:lsdException w:name="toc 6" w:uiPriority="39"/>
-    <w:lsdException w:name="toc 7" w:uiPriority="39"/>
-    <w:lsdException w:name="toc 8" w:uiPriority="39"/>
-    <w:lsdException w:name="toc 9" w:uiPriority="39"/>
-    <w:lsdException w:name="caption" w:uiPriority="35" w:qFormat="1"/>
-    <w:lsdException w:name="Title" w:semiHidden="0" w:uiPriority="10" w:unhideWhenUsed="0" w:qFormat="1"/>
-    <w:lsdException w:name="Default Paragraph Font" w:uiPriority="1"/>
-    <w:lsdException w:name="Subtitle" w:semiHidden="0" w:uiPriority="11" w:unhideWhenUsed="0" w:qFormat="1"/>
-    <w:lsdException w:name="Strong" w:semiHidden="0" w:uiPriority="22" w:unhideWhenUsed="0" w:qFormat="1"/>
-    <w:lsdException w:name="Emphasis" w:semiHidden="0" w:uiPriority="20" w:unhideWhenUsed="0" w:qFormat="1"/>
+  <w:latentStyles w:defLockedState="0" w:defUIPriority="99" w:defSemiHidden="0" w:defUnhideWhenUsed="0" w:defQFormat="0" w:count="376">
+    <w:lsdException w:name="Normal" w:uiPriority="0" w:qFormat="1"/>
+    <w:lsdException w:name="heading 1" w:uiPriority="9" w:qFormat="1"/>
+    <w:lsdException w:name="heading 2" w:semiHidden="1" w:uiPriority="9" w:unhideWhenUsed="1" w:qFormat="1"/>
+    <w:lsdException w:name="heading 3" w:semiHidden="1" w:uiPriority="9" w:unhideWhenUsed="1" w:qFormat="1"/>
+    <w:lsdException w:name="heading 4" w:semiHidden="1" w:uiPriority="9" w:unhideWhenUsed="1" w:qFormat="1"/>
+    <w:lsdException w:name="heading 5" w:semiHidden="1" w:uiPriority="9" w:unhideWhenUsed="1" w:qFormat="1"/>
+    <w:lsdException w:name="heading 6" w:semiHidden="1" w:uiPriority="9" w:unhideWhenUsed="1" w:qFormat="1"/>
+    <w:lsdException w:name="heading 7" w:semiHidden="1" w:uiPriority="9" w:unhideWhenUsed="1" w:qFormat="1"/>
+    <w:lsdException w:name="heading 8" w:semiHidden="1" w:uiPriority="9" w:unhideWhenUsed="1" w:qFormat="1"/>
+    <w:lsdException w:name="heading 9" w:semiHidden="1" w:uiPriority="9" w:unhideWhenUsed="1" w:qFormat="1"/>
+    <w:lsdException w:name="index 1" w:semiHidden="1" w:unhideWhenUsed="1"/>
+    <w:lsdException w:name="index 2" w:semiHidden="1" w:unhideWhenUsed="1"/>
+    <w:lsdException w:name="index 3" w:semiHidden="1" w:unhideWhenUsed="1"/>
+    <w:lsdException w:name="index 4" w:semiHidden="1" w:unhideWhenUsed="1"/>
+    <w:lsdException w:name="index 5" w:semiHidden="1" w:unhideWhenUsed="1"/>
+    <w:lsdException w:name="index 6" w:semiHidden="1" w:unhideWhenUsed="1"/>
+    <w:lsdException w:name="index 7" w:semiHidden="1" w:unhideWhenUsed="1"/>
+    <w:lsdException w:name="index 8" w:semiHidden="1" w:unhideWhenUsed="1"/>
+    <w:lsdException w:name="index 9" w:semiHidden="1" w:unhideWhenUsed="1"/>
+    <w:lsdException w:name="toc 1" w:semiHidden="1" w:uiPriority="39" w:unhideWhenUsed="1"/>
+    <w:lsdException w:name="toc 2" w:semiHidden="1" w:uiPriority="39" w:unhideWhenUsed="1"/>
+    <w:lsdException w:name="toc 3" w:semiHidden="1" w:uiPriority="39" w:unhideWhenUsed="1"/>
+    <w:lsdException w:name="toc 4" w:semiHidden="1" w:uiPriority="39" w:unhideWhenUsed="1"/>
+    <w:lsdException w:name="toc 5" w:semiHidden="1" w:uiPriority="39" w:unhideWhenUsed="1"/>
+    <w:lsdException w:name="toc 6" w:semiHidden="1" w:uiPriority="39" w:unhideWhenUsed="1"/>
+    <w:lsdException w:name="toc 7" w:semiHidden="1" w:uiPriority="39" w:unhideWhenUsed="1"/>
+    <w:lsdException w:name="toc 8" w:semiHidden="1" w:uiPriority="39" w:unhideWhenUsed="1"/>
+    <w:lsdException w:name="toc 9" w:semiHidden="1" w:uiPriority="39" w:unhideWhenUsed="1"/>
+    <w:lsdException w:name="Normal Indent" w:semiHidden="1" w:unhideWhenUsed="1"/>
+    <w:lsdException w:name="footnote text" w:semiHidden="1" w:unhideWhenUsed="1"/>
+    <w:lsdException w:name="annotation text" w:semiHidden="1" w:unhideWhenUsed="1"/>
+    <w:lsdException w:name="header" w:semiHidden="1" w:unhideWhenUsed="1"/>
+    <w:lsdException w:name="footer" w:semiHidden="1" w:unhideWhenUsed="1"/>
+    <w:lsdException w:name="index heading" w:semiHidden="1" w:unhideWhenUsed="1"/>
+    <w:lsdException w:name="caption" w:semiHidden="1" w:uiPriority="35" w:unhideWhenUsed="1" w:qFormat="1"/>
+    <w:lsdException w:name="table of figures" w:semiHidden="1" w:unhideWhenUsed="1"/>
+    <w:lsdException w:name="envelope address" w:semiHidden="1" w:unhideWhenUsed="1"/>
+    <w:lsdException w:name="envelope return" w:semiHidden="1" w:unhideWhenUsed="1"/>
+    <w:lsdException w:name="footnote reference" w:semiHidden="1" w:unhideWhenUsed="1"/>
+    <w:lsdException w:name="annotation reference" w:semiHidden="1" w:unhideWhenUsed="1"/>
+    <w:lsdException w:name="line number" w:semiHidden="1" w:unhideWhenUsed="1"/>
+    <w:lsdException w:name="page number" w:semiHidden="1" w:unhideWhenUsed="1"/>
+    <w:lsdException w:name="endnote reference" w:semiHidden="1" w:unhideWhenUsed="1"/>
+    <w:lsdException w:name="endnote text" w:semiHidden="1" w:unhideWhenUsed="1"/>
+    <w:lsdException w:name="table of authorities" w:semiHidden="1" w:unhideWhenUsed="1"/>
+    <w:lsdException w:name="macro" w:semiHidden="1" w:unhideWhenUsed="1"/>
+    <w:lsdException w:name="toa heading" w:semiHidden="1" w:unhideWhenUsed="1"/>
+    <w:lsdException w:name="List" w:semiHidden="1" w:unhideWhenUsed="1"/>
+    <w:lsdException w:name="List Bullet" w:semiHidden="1" w:unhideWhenUsed="1"/>
+    <w:lsdException w:name="List Number" w:semiHidden="1" w:unhideWhenUsed="1"/>
+    <w:lsdException w:name="List 2" w:semiHidden="1" w:unhideWhenUsed="1"/>
+    <w:lsdException w:name="List 3" w:semiHidden="1" w:unhideWhenUsed="1"/>
+    <w:lsdException w:name="List 4" w:semiHidden="1" w:unhideWhenUsed="1"/>
+    <w:lsdException w:name="List 5" w:semiHidden="1" w:unhideWhenUsed="1"/>
+    <w:lsdException w:name="List Bullet 2" w:semiHidden="1" w:unhideWhenUsed="1"/>
+    <w:lsdException w:name="List Bullet 3" w:semiHidden="1" w:unhideWhenUsed="1"/>
+    <w:lsdException w:name="List Bullet 4" w:semiHidden="1" w:unhideWhenUsed="1"/>
+    <w:lsdException w:name="List Bullet 5" w:semiHidden="1" w:unhideWhenUsed="1"/>
+    <w:lsdException w:name="List Number 2" w:semiHidden="1" w:unhideWhenUsed="1"/>
+    <w:lsdException w:name="List Number 3" w:semiHidden="1" w:unhideWhenUsed="1"/>
+    <w:lsdException w:name="List Number 4" w:semiHidden="1" w:unhideWhenUsed="1"/>
+    <w:lsdException w:name="List Number 5" w:semiHidden="1" w:unhideWhenUsed="1"/>
+    <w:lsdException w:name="Title" w:uiPriority="10" w:qFormat="1"/>
+    <w:lsdException w:name="Closing" w:semiHidden="1" w:unhideWhenUsed="1"/>
+    <w:lsdException w:name="Signature" w:semiHidden="1" w:unhideWhenUsed="1"/>
+    <w:lsdException w:name="Default Paragraph Font" w:semiHidden="1" w:uiPriority="1" w:unhideWhenUsed="1"/>
+    <w:lsdException w:name="Body Text" w:semiHidden="1" w:unhideWhenUsed="1"/>
+    <w:lsdException w:name="Body Text Indent" w:semiHidden="1" w:unhideWhenUsed="1"/>
+    <w:lsdException w:name="List Continue" w:semiHidden="1" w:unhideWhenUsed="1"/>
+    <w:lsdException w:name="List Continue 2" w:semiHidden="1" w:unhideWhenUsed="1"/>
+    <w:lsdException w:name="List Continue 3" w:semiHidden="1" w:unhideWhenUsed="1"/>
+    <w:lsdException w:name="List Continue 4" w:semiHidden="1" w:unhideWhenUsed="1"/>
+    <w:lsdException w:name="List Continue 5" w:semiHidden="1" w:unhideWhenUsed="1"/>
+    <w:lsdException w:name="Message Header" w:semiHidden="1" w:unhideWhenUsed="1"/>
+    <w:lsdException w:name="Subtitle" w:uiPriority="11" w:qFormat="1"/>
+    <w:lsdException w:name="Salutation" w:semiHidden="1" w:unhideWhenUsed="1"/>
+    <w:lsdException w:name="Date" w:semiHidden="1" w:unhideWhenUsed="1"/>
+    <w:lsdException w:name="Body Text First Indent" w:semiHidden="1" w:unhideWhenUsed="1"/>
+    <w:lsdException w:name="Body Text First Indent 2" w:semiHidden="1" w:unhideWhenUsed="1"/>
+    <w:lsdException w:name="Note Heading" w:semiHidden="1" w:unhideWhenUsed="1"/>
+    <w:lsdException w:name="Body Text 2" w:semiHidden="1" w:unhideWhenUsed="1"/>
+    <w:lsdException w:name="Body Text 3" w:semiHidden="1" w:unhideWhenUsed="1"/>
+    <w:lsdException w:name="Body Text Indent 2" w:semiHidden="1" w:unhideWhenUsed="1"/>
+    <w:lsdException w:name="Body Text Indent 3" w:semiHidden="1" w:unhideWhenUsed="1"/>
+    <w:lsdException w:name="Block Text" w:semiHidden="1" w:unhideWhenUsed="1"/>
+    <w:lsdException w:name="Hyperlink" w:semiHidden="1" w:unhideWhenUsed="1"/>
+    <w:lsdException w:name="FollowedHyperlink" w:semiHidden="1" w:unhideWhenUsed="1"/>
+    <w:lsdException w:name="Strong" w:uiPriority="22" w:qFormat="1"/>
+    <w:lsdException w:name="Emphasis" w:uiPriority="20" w:qFormat="1"/>
+    <w:lsdException w:name="Document Map" w:semiHidden="1" w:unhideWhenUsed="1"/>
+    <w:lsdException w:name="Plain Text" w:semiHidden="1" w:unhideWhenUsed="1"/>
+    <w:lsdException w:name="E-mail Signature" w:semiHidden="1" w:unhideWhenUsed="1"/>
+    <w:lsdException w:name="HTML Top of Form" w:semiHidden="1" w:unhideWhenUsed="1"/>
+    <w:lsdException w:name="HTML Bottom of Form" w:semiHidden="1" w:unhideWhenUsed="1"/>
+    <w:lsdException w:name="Normal (Web)" w:semiHidden="1" w:unhideWhenUsed="1"/>
+    <w:lsdException w:name="HTML Acronym" w:semiHidden="1" w:unhideWhenUsed="1"/>
+    <w:lsdException w:name="HTML Address" w:semiHidden="1" w:unhideWhenUsed="1"/>
+    <w:lsdException w:name="HTML Cite" w:semiHidden="1" w:unhideWhenUsed="1"/>
+    <w:lsdException w:name="HTML Code" w:semiHidden="1" w:unhideWhenUsed="1"/>
+    <w:lsdException w:name="HTML Definition" w:semiHidden="1" w:unhideWhenUsed="1"/>
+    <w:lsdException w:name="HTML Keyboard" w:semiHidden="1" w:unhideWhenUsed="1"/>
+    <w:lsdException w:name="HTML Preformatted" w:semiHidden="1" w:unhideWhenUsed="1"/>
+    <w:lsdException w:name="HTML Sample" w:semiHidden="1" w:unhideWhenUsed="1"/>
+    <w:lsdException w:name="HTML Typewriter" w:semiHidden="1" w:unhideWhenUsed="1"/>
+    <w:lsdException w:name="HTML Variable" w:semiHidden="1" w:unhideWhenUsed="1"/>
+    <w:lsdException w:name="Normal Table" w:semiHidden="1" w:unhideWhenUsed="1"/>
+    <w:lsdException w:name="annotation subject" w:semiHidden="1" w:unhideWhenUsed="1"/>
+    <w:lsdException w:name="No List" w:semiHidden="1" w:unhideWhenUsed="1"/>
+    <w:lsdException w:name="Outline List 1" w:semiHidden="1" w:unhideWhenUsed="1"/>
+    <w:lsdException w:name="Outline List 2" w:semiHidden="1" w:unhideWhenUsed="1"/>
+    <w:lsdException w:name="Outline List 3" w:semiHidden="1" w:unhideWhenUsed="1"/>
+    <w:lsdException w:name="Table Simple 1" w:semiHidden="1" w:unhideWhenUsed="1"/>
+    <w:lsdException w:name="Table Simple 2" w:semiHidden="1" w:unhideWhenUsed="1"/>
+    <w:lsdException w:name="Table Simple 3" w:semiHidden="1" w:unhideWhenUsed="1"/>
+    <w:lsdException w:name="Table Classic 1" w:semiHidden="1" w:unhideWhenUsed="1"/>
+    <w:lsdException w:name="Table Classic 2" w:semiHidden="1" w:unhideWhenUsed="1"/>
+    <w:lsdException w:name="Table Classic 3" w:semiHidden="1" w:unhideWhenUsed="1"/>
+    <w:lsdException w:name="Table Classic 4" w:semiHidden="1" w:unhideWhenUsed="1"/>
+    <w:lsdException w:name="Table Colorful 1" w:semiHidden="1" w:unhideWhenUsed="1"/>
+    <w:lsdException w:name="Table Colorful 2" w:semiHidden="1" w:unhideWhenUsed="1"/>
+    <w:lsdException w:name="Table Colorful 3" w:semiHidden="1" w:unhideWhenUsed="1"/>
+    <w:lsdException w:name="Table Columns 1" w:semiHidden="1" w:unhideWhenUsed="1"/>
+    <w:lsdException w:name="Table Columns 2" w:semiHidden="1" w:unhideWhenUsed="1"/>
+    <w:lsdException w:name="Table Columns 3" w:semiHidden="1" w:unhideWhenUsed="1"/>
+    <w:lsdException w:name="Table Columns 4" w:semiHidden="1" w:unhideWhenUsed="1"/>
+    <w:lsdException w:name="Table Columns 5" w:semiHidden="1" w:unhideWhenUsed="1"/>
+    <w:lsdException w:name="Table Grid 1" w:semiHidden="1" w:unhideWhenUsed="1"/>
+    <w:lsdException w:name="Table Grid 2" w:semiHidden="1" w:unhideWhenUsed="1"/>
+    <w:lsdException w:name="Table Grid 3" w:semiHidden="1" w:unhideWhenUsed="1"/>
+    <w:lsdException w:name="Table Grid 4" w:semiHidden="1" w:unhideWhenUsed="1"/>
+    <w:lsdException w:name="Table Grid 5" w:semiHidden="1" w:unhideWhenUsed="1"/>
+    <w:lsdException w:name="Table Grid 6" w:semiHidden="1" w:unhideWhenUsed="1"/>
+    <w:lsdException w:name="Table Grid 7" w:semiHidden="1" w:unhideWhenUsed="1"/>
+    <w:lsdException w:name="Table Grid 8" w:semiHidden="1" w:unhideWhenUsed="1"/>
+    <w:lsdException w:name="Table List 1" w:semiHidden="1" w:unhideWhenUsed="1"/>
+    <w:lsdException w:name="Table List 2" w:semiHidden="1" w:unhideWhenUsed="1"/>
+    <w:lsdException w:name="Table List 3" w:semiHidden="1" w:unhideWhenUsed="1"/>
+    <w:lsdException w:name="Table List 4" w:semiHidden="1" w:unhideWhenUsed="1"/>
+    <w:lsdException w:name="Table List 5" w:semiHidden="1" w:unhideWhenUsed="1"/>
+    <w:lsdException w:name="Table List 6" w:semiHidden="1" w:unhideWhenUsed="1"/>
+    <w:lsdException w:name="Table List 7" w:semiHidden="1" w:unhideWhenUsed="1"/>
+    <w:lsdException w:name="Table List 8" w:semiHidden="1" w:unhideWhenUsed="1"/>
+    <w:lsdException w:name="Table 3D effects 1" w:semiHidden="1" w:unhideWhenUsed="1"/>
+    <w:lsdException w:name="Table 3D effects 2" w:semiHidden="1" w:unhideWhenUsed="1"/>
+    <w:lsdException w:name="Table 3D effects 3" w:semiHidden="1" w:unhideWhenUsed="1"/>
+    <w:lsdException w:name="Table Contemporary" w:semiHidden="1" w:unhideWhenUsed="1"/>
+    <w:lsdException w:name="Table Elegant" w:semiHidden="1" w:unhideWhenUsed="1"/>
+    <w:lsdException w:name="Table Professional" w:semiHidden="1" w:unhideWhenUsed="1"/>
+    <w:lsdException w:name="Table Subtle 1" w:semiHidden="1" w:unhideWhenUsed="1"/>
+    <w:lsdException w:name="Table Subtle 2" w:semiHidden="1" w:unhideWhenUsed="1"/>
+    <w:lsdException w:name="Table Web 1" w:semiHidden="1" w:unhideWhenUsed="1"/>
+    <w:lsdException w:name="Table Web 2" w:semiHidden="1" w:unhideWhenUsed="1"/>
+    <w:lsdException w:name="Table Web 3" w:semiHidden="1" w:unhideWhenUsed="1"/>
+    <w:lsdException w:name="Balloon Text" w:semiHidden="1" w:unhideWhenUsed="1"/>
     <w:lsdException w:name="Table Grid" w:uiPriority="59"/>
-    <w:lsdException w:name="Placeholder Text" w:unhideWhenUsed="0"/>
-    <w:lsdException w:name="No Spacing" w:semiHidden="0" w:uiPriority="1" w:unhideWhenUsed="0" w:qFormat="1"/>
-    <w:lsdException w:name="Light Shading" w:semiHidden="0" w:uiPriority="60" w:unhideWhenUsed="0"/>
-    <w:lsdException w:name="Light List" w:semiHidden="0" w:uiPriority="61" w:unhideWhenUsed="0"/>
-    <w:lsdException w:name="Light Grid" w:semiHidden="0" w:uiPriority="62" w:unhideWhenUsed="0"/>
-    <w:lsdException w:name="Medium Shading 1" w:semiHidden="0" w:uiPriority="63" w:unhideWhenUsed="0"/>
-    <w:lsdException w:name="Medium Shading 2" w:semiHidden="0" w:uiPriority="64" w:unhideWhenUsed="0"/>
-    <w:lsdException w:name="Medium List 1" w:semiHidden="0" w:uiPriority="65" w:unhideWhenUsed="0"/>
-    <w:lsdException w:name="Medium List 2" w:semiHidden="0" w:uiPriority="66" w:unhideWhenUsed="0"/>
-    <w:lsdException w:name="Medium Grid 1" w:semiHidden="0" w:uiPriority="67" w:unhideWhenUsed="0"/>
-    <w:lsdException w:name="Medium Grid 2" w:semiHidden="0" w:uiPriority="68" w:unhideWhenUsed="0"/>
-    <w:lsdException w:name="Medium Grid 3" w:semiHidden="0" w:uiPriority="69" w:unhideWhenUsed="0"/>
-    <w:lsdException w:name="Dark List" w:semiHidden="0" w:uiPriority="70" w:unhideWhenUsed="0"/>
-    <w:lsdException w:name="Colorful Shading" w:semiHidden="0" w:uiPriority="71" w:unhideWhenUsed="0"/>
-    <w:lsdException w:name="Colorful List" w:semiHidden="0" w:uiPriority="72" w:unhideWhenUsed="0"/>
-    <w:lsdException w:name="Colorful Grid" w:semiHidden="0" w:uiPriority="73" w:unhideWhenUsed="0"/>
-    <w:lsdException w:name="Light Shading Accent 1" w:semiHidden="0" w:uiPriority="60" w:unhideWhenUsed="0"/>
-    <w:lsdException w:name="Light List Accent 1" w:semiHidden="0" w:uiPriority="61" w:unhideWhenUsed="0"/>
-    <w:lsdException w:name="Light Grid Accent 1" w:semiHidden="0" w:uiPriority="62" w:unhideWhenUsed="0"/>
-    <w:lsdException w:name="Medium Shading 1 Accent 1" w:semiHidden="0" w:uiPriority="63" w:unhideWhenUsed="0"/>
-    <w:lsdException w:name="Medium Shading 2 Accent 1" w:semiHidden="0" w:uiPriority="64" w:unhideWhenUsed="0"/>
-    <w:lsdException w:name="Medium List 1 Accent 1" w:semiHidden="0" w:uiPriority="65" w:unhideWhenUsed="0"/>
-    <w:lsdException w:name="Revision" w:unhideWhenUsed="0"/>
-    <w:lsdException w:name="List Paragraph" w:semiHidden="0" w:uiPriority="34" w:unhideWhenUsed="0" w:qFormat="1"/>
-    <w:lsdException w:name="Quote" w:semiHidden="0" w:uiPriority="29" w:unhideWhenUsed="0" w:qFormat="1"/>
-    <w:lsdException w:name="Intense Quote" w:semiHidden="0" w:uiPriority="30" w:unhideWhenUsed="0" w:qFormat="1"/>
-    <w:lsdException w:name="Medium List 2 Accent 1" w:semiHidden="0" w:uiPriority="66" w:unhideWhenUsed="0"/>
-    <w:lsdException w:name="Medium Grid 1 Accent 1" w:semiHidden="0" w:uiPriority="67" w:unhideWhenUsed="0"/>
-    <w:lsdException w:name="Medium Grid 2 Accent 1" w:semiHidden="0" w:uiPriority="68" w:unhideWhenUsed="0"/>
-    <w:lsdException w:name="Medium Grid 3 Accent 1" w:semiHidden="0" w:uiPriority="69" w:unhideWhenUsed="0"/>
-    <w:lsdException w:name="Dark List Accent 1" w:semiHidden="0" w:uiPriority="70" w:unhideWhenUsed="0"/>
-    <w:lsdException w:name="Colorful Shading Accent 1" w:semiHidden="0" w:uiPriority="71" w:unhideWhenUsed="0"/>
-    <w:lsdException w:name="Colorful List Accent 1" w:semiHidden="0" w:uiPriority="72" w:unhideWhenUsed="0"/>
-    <w:lsdException w:name="Colorful Grid Accent 1" w:semiHidden="0" w:uiPriority="73" w:unhideWhenUsed="0"/>
-    <w:lsdException w:name="Light Shading Accent 2" w:semiHidden="0" w:uiPriority="60" w:unhideWhenUsed="0"/>
-    <w:lsdException w:name="Light List Accent 2" w:semiHidden="0" w:uiPriority="61" w:unhideWhenUsed="0"/>
-    <w:lsdException w:name="Light Grid Accent 2" w:semiHidden="0" w:uiPriority="62" w:unhideWhenUsed="0"/>
-    <w:lsdException w:name="Medium Shading 1 Accent 2" w:semiHidden="0" w:uiPriority="63" w:unhideWhenUsed="0"/>
-    <w:lsdException w:name="Medium Shading 2 Accent 2" w:semiHidden="0" w:uiPriority="64" w:unhideWhenUsed="0"/>
-    <w:lsdException w:name="Medium List 1 Accent 2" w:semiHidden="0" w:uiPriority="65" w:unhideWhenUsed="0"/>
-    <w:lsdException w:name="Medium List 2 Accent 2" w:semiHidden="0" w:uiPriority="66" w:unhideWhenUsed="0"/>
-    <w:lsdException w:name="Medium Grid 1 Accent 2" w:semiHidden="0" w:uiPriority="67" w:unhideWhenUsed="0"/>
-    <w:lsdException w:name="Medium Grid 2 Accent 2" w:semiHidden="0" w:uiPriority="68" w:unhideWhenUsed="0"/>
-    <w:lsdException w:name="Medium Grid 3 Accent 2" w:semiHidden="0" w:uiPriority="69" w:unhideWhenUsed="0"/>
-    <w:lsdException w:name="Dark List Accent 2" w:semiHidden="0" w:uiPriority="70" w:unhideWhenUsed="0"/>
-    <w:lsdException w:name="Colorful Shading Accent 2" w:semiHidden="0" w:uiPriority="71" w:unhideWhenUsed="0"/>
-    <w:lsdException w:name="Colorful List Accent 2" w:semiHidden="0" w:uiPriority="72" w:unhideWhenUsed="0"/>
-    <w:lsdException w:name="Colorful Grid Accent 2" w:semiHidden="0" w:uiPriority="73" w:unhideWhenUsed="0"/>
-    <w:lsdException w:name="Light Shading Accent 3" w:semiHidden="0" w:uiPriority="60" w:unhideWhenUsed="0"/>
-    <w:lsdException w:name="Light List Accent 3" w:semiHidden="0" w:uiPriority="61" w:unhideWhenUsed="0"/>
-    <w:lsdException w:name="Light Grid Accent 3" w:semiHidden="0" w:uiPriority="62" w:unhideWhenUsed="0"/>
-    <w:lsdException w:name="Medium Shading 1 Accent 3" w:semiHidden="0" w:uiPriority="63" w:unhideWhenUsed="0"/>
-    <w:lsdException w:name="Medium Shading 2 Accent 3" w:semiHidden="0" w:uiPriority="64" w:unhideWhenUsed="0"/>
-    <w:lsdException w:name="Medium List 1 Accent 3" w:semiHidden="0" w:uiPriority="65" w:unhideWhenUsed="0"/>
-    <w:lsdException w:name="Medium List 2 Accent 3" w:semiHidden="0" w:uiPriority="66" w:unhideWhenUsed="0"/>
-    <w:lsdException w:name="Medium Grid 1 Accent 3" w:semiHidden="0" w:uiPriority="67" w:unhideWhenUsed="0"/>
-    <w:lsdException w:name="Medium Grid 2 Accent 3" w:semiHidden="0" w:uiPriority="68" w:unhideWhenUsed="0"/>
-    <w:lsdException w:name="Medium Grid 3 Accent 3" w:semiHidden="0" w:uiPriority="69" w:unhideWhenUsed="0"/>
-    <w:lsdException w:name="Dark List Accent 3" w:semiHidden="0" w:uiPriority="70" w:unhideWhenUsed="0"/>
-    <w:lsdException w:name="Colorful Shading Accent 3" w:semiHidden="0" w:uiPriority="71" w:unhideWhenUsed="0"/>
-    <w:lsdException w:name="Colorful List Accent 3" w:semiHidden="0" w:uiPriority="72" w:unhideWhenUsed="0"/>
-    <w:lsdException w:name="Colorful Grid Accent 3" w:semiHidden="0" w:uiPriority="73" w:unhideWhenUsed="0"/>
-    <w:lsdException w:name="Light Shading Accent 4" w:semiHidden="0" w:uiPriority="60" w:unhideWhenUsed="0"/>
-    <w:lsdException w:name="Light List Accent 4" w:semiHidden="0" w:uiPriority="61" w:unhideWhenUsed="0"/>
-    <w:lsdException w:name="Light Grid Accent 4" w:semiHidden="0" w:uiPriority="62" w:unhideWhenUsed="0"/>
-    <w:lsdException w:name="Medium Shading 1 Accent 4" w:semiHidden="0" w:uiPriority="63" w:unhideWhenUsed="0"/>
-    <w:lsdException w:name="Medium Shading 2 Accent 4" w:semiHidden="0" w:uiPriority="64" w:unhideWhenUsed="0"/>
-    <w:lsdException w:name="Medium List 1 Accent 4" w:semiHidden="0" w:uiPriority="65" w:unhideWhenUsed="0"/>
-    <w:lsdException w:name="Medium List 2 Accent 4" w:semiHidden="0" w:uiPriority="66" w:unhideWhenUsed="0"/>
-    <w:lsdException w:name="Medium Grid 1 Accent 4" w:semiHidden="0" w:uiPriority="67" w:unhideWhenUsed="0"/>
-    <w:lsdException w:name="Medium Grid 2 Accent 4" w:semiHidden="0" w:uiPriority="68" w:unhideWhenUsed="0"/>
-    <w:lsdException w:name="Medium Grid 3 Accent 4" w:semiHidden="0" w:uiPriority="69" w:unhideWhenUsed="0"/>
-    <w:lsdException w:name="Dark List Accent 4" w:semiHidden="0" w:uiPriority="70" w:unhideWhenUsed="0"/>
-    <w:lsdException w:name="Colorful Shading Accent 4" w:semiHidden="0" w:uiPriority="71" w:unhideWhenUsed="0"/>
-    <w:lsdException w:name="Colorful List Accent 4" w:semiHidden="0" w:uiPriority="72" w:unhideWhenUsed="0"/>
-    <w:lsdException w:name="Colorful Grid Accent 4" w:semiHidden="0" w:uiPriority="73" w:unhideWhenUsed="0"/>
-    <w:lsdException w:name="Light Shading Accent 5" w:semiHidden="0" w:uiPriority="60" w:unhideWhenUsed="0"/>
-    <w:lsdException w:name="Light List Accent 5" w:semiHidden="0" w:uiPriority="61" w:unhideWhenUsed="0"/>
-    <w:lsdException w:name="Light Grid Accent 5" w:semiHidden="0" w:uiPriority="62" w:unhideWhenUsed="0"/>
-    <w:lsdException w:name="Medium Shading 1 Accent 5" w:semiHidden="0" w:uiPriority="63" w:unhideWhenUsed="0"/>
-    <w:lsdException w:name="Medium Shading 2 Accent 5" w:semiHidden="0" w:uiPriority="64" w:unhideWhenUsed="0"/>
-    <w:lsdException w:name="Medium List 1 Accent 5" w:semiHidden="0" w:uiPriority="65" w:unhideWhenUsed="0"/>
-    <w:lsdException w:name="Medium List 2 Accent 5" w:semiHidden="0" w:uiPriority="66" w:unhideWhenUsed="0"/>
-    <w:lsdException w:name="Medium Grid 1 Accent 5" w:semiHidden="0" w:uiPriority="67" w:unhideWhenUsed="0"/>
-    <w:lsdException w:name="Medium Grid 2 Accent 5" w:semiHidden="0" w:uiPriority="68" w:unhideWhenUsed="0"/>
-    <w:lsdException w:name="Medium Grid 3 Accent 5" w:semiHidden="0" w:uiPriority="69" w:unhideWhenUsed="0"/>
-    <w:lsdException w:name="Dark List Accent 5" w:semiHidden="0" w:uiPriority="70" w:unhideWhenUsed="0"/>
-    <w:lsdException w:name="Colorful Shading Accent 5" w:semiHidden="0" w:uiPriority="71" w:unhideWhenUsed="0"/>
-    <w:lsdException w:name="Colorful List Accent 5" w:semiHidden="0" w:uiPriority="72" w:unhideWhenUsed="0"/>
-    <w:lsdException w:name="Colorful Grid Accent 5" w:semiHidden="0" w:uiPriority="73" w:unhideWhenUsed="0"/>
-    <w:lsdException w:name="Light Shading Accent 6" w:semiHidden="0" w:uiPriority="60" w:unhideWhenUsed="0"/>
-    <w:lsdException w:name="Light List Accent 6" w:semiHidden="0" w:uiPriority="61" w:unhideWhenUsed="0"/>
-    <w:lsdException w:name="Light Grid Accent 6" w:semiHidden="0" w:uiPriority="62" w:unhideWhenUsed="0"/>
-    <w:lsdException w:name="Medium Shading 1 Accent 6" w:semiHidden="0" w:uiPriority="63" w:unhideWhenUsed="0"/>
-    <w:lsdException w:name="Medium Shading 2 Accent 6" w:semiHidden="0" w:uiPriority="64" w:unhideWhenUsed="0"/>
-    <w:lsdException w:name="Medium List 1 Accent 6" w:semiHidden="0" w:uiPriority="65" w:unhideWhenUsed="0"/>
-    <w:lsdException w:name="Medium List 2 Accent 6" w:semiHidden="0" w:uiPriority="66" w:unhideWhenUsed="0"/>
-    <w:lsdException w:name="Medium Grid 1 Accent 6" w:semiHidden="0" w:uiPriority="67" w:unhideWhenUsed="0"/>
-    <w:lsdException w:name="Medium Grid 2 Accent 6" w:semiHidden="0" w:uiPriority="68" w:unhideWhenUsed="0"/>
-    <w:lsdException w:name="Medium Grid 3 Accent 6" w:semiHidden="0" w:uiPriority="69" w:unhideWhenUsed="0"/>
-    <w:lsdException w:name="Dark List Accent 6" w:semiHidden="0" w:uiPriority="70" w:unhideWhenUsed="0"/>
-    <w:lsdException w:name="Colorful Shading Accent 6" w:semiHidden="0" w:uiPriority="71" w:unhideWhenUsed="0"/>
-    <w:lsdException w:name="Colorful List Accent 6" w:semiHidden="0" w:uiPriority="72" w:unhideWhenUsed="0"/>
-    <w:lsdException w:name="Colorful Grid Accent 6" w:semiHidden="0" w:uiPriority="73" w:unhideWhenUsed="0"/>
-    <w:lsdException w:name="Subtle Emphasis" w:semiHidden="0" w:uiPriority="19" w:unhideWhenUsed="0" w:qFormat="1"/>
-    <w:lsdException w:name="Intense Emphasis" w:semiHidden="0" w:uiPriority="21" w:unhideWhenUsed="0" w:qFormat="1"/>
-    <w:lsdException w:name="Subtle Reference" w:semiHidden="0" w:uiPriority="31" w:unhideWhenUsed="0" w:qFormat="1"/>
-    <w:lsdException w:name="Intense Reference" w:semiHidden="0" w:uiPriority="32" w:unhideWhenUsed="0" w:qFormat="1"/>
-    <w:lsdException w:name="Book Title" w:semiHidden="0" w:uiPriority="33" w:unhideWhenUsed="0" w:qFormat="1"/>
-    <w:lsdException w:name="Bibliography" w:uiPriority="37"/>
-    <w:lsdException w:name="TOC Heading" w:uiPriority="39" w:qFormat="1"/>
+    <w:lsdException w:name="Table Theme" w:semiHidden="1" w:unhideWhenUsed="1"/>
+    <w:lsdException w:name="Placeholder Text" w:semiHidden="1"/>
+    <w:lsdException w:name="No Spacing" w:uiPriority="1" w:qFormat="1"/>
+    <w:lsdException w:name="Light Shading" w:uiPriority="60"/>
+    <w:lsdException w:name="Light List" w:uiPriority="61"/>
+    <w:lsdException w:name="Light Grid" w:uiPriority="62"/>
+    <w:lsdException w:name="Medium Shading 1" w:uiPriority="63"/>
+    <w:lsdException w:name="Medium Shading 2" w:uiPriority="64"/>
+    <w:lsdException w:name="Medium List 1" w:uiPriority="65"/>
+    <w:lsdException w:name="Medium List 2" w:uiPriority="66"/>
+    <w:lsdException w:name="Medium Grid 1" w:uiPriority="67"/>
+    <w:lsdException w:name="Medium Grid 2" w:uiPriority="68"/>
+    <w:lsdException w:name="Medium Grid 3" w:uiPriority="69"/>
+    <w:lsdException w:name="Dark List" w:uiPriority="70"/>
+    <w:lsdException w:name="Colorful Shading" w:uiPriority="71"/>
+    <w:lsdException w:name="Colorful List" w:uiPriority="72"/>
+    <w:lsdException w:name="Colorful Grid" w:uiPriority="73"/>
+    <w:lsdException w:name="Light Shading Accent 1" w:uiPriority="60"/>
+    <w:lsdException w:name="Light List Accent 1" w:uiPriority="61"/>
+    <w:lsdException w:name="Light Grid Accent 1" w:uiPriority="62"/>
+    <w:lsdException w:name="Medium Shading 1 Accent 1" w:uiPriority="63"/>
+    <w:lsdException w:name="Medium Shading 2 Accent 1" w:uiPriority="64"/>
+    <w:lsdException w:name="Medium List 1 Accent 1" w:uiPriority="65"/>
+    <w:lsdException w:name="Revision" w:semiHidden="1"/>
+    <w:lsdException w:name="List Paragraph" w:uiPriority="34" w:qFormat="1"/>
+    <w:lsdException w:name="Quote" w:uiPriority="29" w:qFormat="1"/>
+    <w:lsdException w:name="Intense Quote" w:uiPriority="30" w:qFormat="1"/>
+    <w:lsdException w:name="Medium List 2 Accent 1" w:uiPriority="66"/>
+    <w:lsdException w:name="Medium Grid 1 Accent 1" w:uiPriority="67"/>
+    <w:lsdException w:name="Medium Grid 2 Accent 1" w:uiPriority="68"/>
+    <w:lsdException w:name="Medium Grid 3 Accent 1" w:uiPriority="69"/>
+    <w:lsdException w:name="Dark List Accent 1" w:uiPriority="70"/>
+    <w:lsdException w:name="Colorful Shading Accent 1" w:uiPriority="71"/>
+    <w:lsdException w:name="Colorful List Accent 1" w:uiPriority="72"/>
+    <w:lsdException w:name="Colorful Grid Accent 1" w:uiPriority="73"/>
+    <w:lsdException w:name="Light Shading Accent 2" w:uiPriority="60"/>
+    <w:lsdException w:name="Light List Accent 2" w:uiPriority="61"/>
+    <w:lsdException w:name="Light Grid Accent 2" w:uiPriority="62"/>
+    <w:lsdException w:name="Medium Shading 1 Accent 2" w:uiPriority="63"/>
+    <w:lsdException w:name="Medium Shading 2 Accent 2" w:uiPriority="64"/>
+    <w:lsdException w:name="Medium List 1 Accent 2" w:uiPriority="65"/>
+    <w:lsdException w:name="Medium List 2 Accent 2" w:uiPriority="66"/>
+    <w:lsdException w:name="Medium Grid 1 Accent 2" w:uiPriority="67"/>
+    <w:lsdException w:name="Medium Grid 2 Accent 2" w:uiPriority="68"/>
+    <w:lsdException w:name="Medium Grid 3 Accent 2" w:uiPriority="69"/>
+    <w:lsdException w:name="Dark List Accent 2" w:uiPriority="70"/>
+    <w:lsdException w:name="Colorful Shading Accent 2" w:uiPriority="71"/>
+    <w:lsdException w:name="Colorful List Accent 2" w:uiPriority="72"/>
+    <w:lsdException w:name="Colorful Grid Accent 2" w:uiPriority="73"/>
+    <w:lsdException w:name="Light Shading Accent 3" w:uiPriority="60"/>
+    <w:lsdException w:name="Light List Accent 3" w:uiPriority="61"/>
+    <w:lsdException w:name="Light Grid Accent 3" w:uiPriority="62"/>
+    <w:lsdException w:name="Medium Shading 1 Accent 3" w:uiPriority="63"/>
+    <w:lsdException w:name="Medium Shading 2 Accent 3" w:uiPriority="64"/>
+    <w:lsdException w:name="Medium List 1 Accent 3" w:uiPriority="65"/>
+    <w:lsdException w:name="Medium List 2 Accent 3" w:uiPriority="66"/>
+    <w:lsdException w:name="Medium Grid 1 Accent 3" w:uiPriority="67"/>
+    <w:lsdException w:name="Medium Grid 2 Accent 3" w:uiPriority="68"/>
+    <w:lsdException w:name="Medium Grid 3 Accent 3" w:uiPriority="69"/>
+    <w:lsdException w:name="Dark List Accent 3" w:uiPriority="70"/>
+    <w:lsdException w:name="Colorful Shading Accent 3" w:uiPriority="71"/>
+    <w:lsdException w:name="Colorful List Accent 3" w:uiPriority="72"/>
+    <w:lsdException w:name="Colorful Grid Accent 3" w:uiPriority="73"/>
+    <w:lsdException w:name="Light Shading Accent 4" w:uiPriority="60"/>
+    <w:lsdException w:name="Light List Accent 4" w:uiPriority="61"/>
+    <w:lsdException w:name="Light Grid Accent 4" w:uiPriority="62"/>
+    <w:lsdException w:name="Medium Shading 1 Accent 4" w:uiPriority="63"/>
+    <w:lsdException w:name="Medium Shading 2 Accent 4" w:uiPriority="64"/>
+    <w:lsdException w:name="Medium List 1 Accent 4" w:uiPriority="65"/>
+    <w:lsdException w:name="Medium List 2 Accent 4" w:uiPriority="66"/>
+    <w:lsdException w:name="Medium Grid 1 Accent 4" w:uiPriority="67"/>
+    <w:lsdException w:name="Medium Grid 2 Accent 4" w:uiPriority="68"/>
+    <w:lsdException w:name="Medium Grid 3 Accent 4" w:uiPriority="69"/>
+    <w:lsdException w:name="Dark List Accent 4" w:uiPriority="70"/>
+    <w:lsdException w:name="Colorful Shading Accent 4" w:uiPriority="71"/>
+    <w:lsdException w:name="Colorful List Accent 4" w:uiPriority="72"/>
+    <w:lsdException w:name="Colorful Grid Accent 4" w:uiPriority="73"/>
+    <w:lsdException w:name="Light Shading Accent 5" w:uiPriority="60"/>
+    <w:lsdException w:name="Light List Accent 5" w:uiPriority="61"/>
+    <w:lsdException w:name="Light Grid Accent 5" w:uiPriority="62"/>
+    <w:lsdException w:name="Medium Shading 1 Accent 5" w:uiPriority="63"/>
+    <w:lsdException w:name="Medium Shading 2 Accent 5" w:uiPriority="64"/>
+    <w:lsdException w:name="Medium List 1 Accent 5" w:uiPriority="65"/>
+    <w:lsdException w:name="Medium List 2 Accent 5" w:uiPriority="66"/>
+    <w:lsdException w:name="Medium Grid 1 Accent 5" w:uiPriority="67"/>
+    <w:lsdException w:name="Medium Grid 2 Accent 5" w:uiPriority="68"/>
+    <w:lsdException w:name="Medium Grid 3 Accent 5" w:uiPriority="69"/>
+    <w:lsdException w:name="Dark List Accent 5" w:uiPriority="70"/>
+    <w:lsdException w:name="Colorful Shading Accent 5" w:uiPriority="71"/>
+    <w:lsdException w:name="Colorful List Accent 5" w:uiPriority="72"/>
+    <w:lsdException w:name="Colorful Grid Accent 5" w:uiPriority="73"/>
+    <w:lsdException w:name="Light Shading Accent 6" w:uiPriority="60"/>
+    <w:lsdException w:name="Light List Accent 6" w:uiPriority="61"/>
+    <w:lsdException w:name="Light Grid Accent 6" w:uiPriority="62"/>
+    <w:lsdException w:name="Medium Shading 1 Accent 6" w:uiPriority="63"/>
+    <w:lsdException w:name="Medium Shading 2 Accent 6" w:uiPriority="64"/>
+    <w:lsdException w:name="Medium List 1 Accent 6" w:uiPriority="65"/>
+    <w:lsdException w:name="Medium List 2 Accent 6" w:uiPriority="66"/>
+    <w:lsdException w:name="Medium Grid 1 Accent 6" w:uiPriority="67"/>
+    <w:lsdException w:name="Medium Grid 2 Accent 6" w:uiPriority="68"/>
+    <w:lsdException w:name="Medium Grid 3 Accent 6" w:uiPriority="69"/>
+    <w:lsdException w:name="Dark List Accent 6" w:uiPriority="70"/>
+    <w:lsdException w:name="Colorful Shading Accent 6" w:uiPriority="71"/>
+    <w:lsdException w:name="Colorful List Accent 6" w:uiPriority="72"/>
+    <w:lsdException w:name="Colorful Grid Accent 6" w:uiPriority="73"/>
+    <w:lsdException w:name="Subtle Emphasis" w:uiPriority="19" w:qFormat="1"/>
+    <w:lsdException w:name="Intense Emphasis" w:uiPriority="21" w:qFormat="1"/>
+    <w:lsdException w:name="Subtle Reference" w:uiPriority="31" w:qFormat="1"/>
+    <w:lsdException w:name="Intense Reference" w:uiPriority="32" w:qFormat="1"/>
+    <w:lsdException w:name="Book Title" w:uiPriority="33" w:qFormat="1"/>
+    <w:lsdException w:name="Bibliography" w:semiHidden="1" w:uiPriority="37" w:unhideWhenUsed="1"/>
+    <w:lsdException w:name="TOC Heading" w:semiHidden="1" w:uiPriority="39" w:unhideWhenUsed="1" w:qFormat="1"/>
+    <w:lsdException w:name="Plain Table 1" w:uiPriority="41"/>
+    <w:lsdException w:name="Plain Table 2" w:uiPriority="42"/>
+    <w:lsdException w:name="Plain Table 3" w:uiPriority="43"/>
+    <w:lsdException w:name="Plain Table 4" w:uiPriority="44"/>
+    <w:lsdException w:name="Plain Table 5" w:uiPriority="45"/>
+    <w:lsdException w:name="Grid Table Light" w:uiPriority="40"/>
+    <w:lsdException w:name="Grid Table 1 Light" w:uiPriority="46"/>
+    <w:lsdException w:name="Grid Table 2" w:uiPriority="47"/>
+    <w:lsdException w:name="Grid Table 3" w:uiPriority="48"/>
+    <w:lsdException w:name="Grid Table 4" w:uiPriority="49"/>
+    <w:lsdException w:name="Grid Table 5 Dark" w:uiPriority="50"/>
+    <w:lsdException w:name="Grid Table 6 Colorful" w:uiPriority="51"/>
+    <w:lsdException w:name="Grid Table 7 Colorful" w:uiPriority="52"/>
+    <w:lsdException w:name="Grid Table 1 Light Accent 1" w:uiPriority="46"/>
+    <w:lsdException w:name="Grid Table 2 Accent 1" w:uiPriority="47"/>
+    <w:lsdException w:name="Grid Table 3 Accent 1" w:uiPriority="48"/>
+    <w:lsdException w:name="Grid Table 4 Accent 1" w:uiPriority="49"/>
+    <w:lsdException w:name="Grid Table 5 Dark Accent 1" w:uiPriority="50"/>
+    <w:lsdException w:name="Grid Table 6 Colorful Accent 1" w:uiPriority="51"/>
+    <w:lsdException w:name="Grid Table 7 Colorful Accent 1" w:uiPriority="52"/>
+    <w:lsdException w:name="Grid Table 1 Light Accent 2" w:uiPriority="46"/>
+    <w:lsdException w:name="Grid Table 2 Accent 2" w:uiPriority="47"/>
+    <w:lsdException w:name="Grid Table 3 Accent 2" w:uiPriority="48"/>
+    <w:lsdException w:name="Grid Table 4 Accent 2" w:uiPriority="49"/>
+    <w:lsdException w:name="Grid Table 5 Dark Accent 2" w:uiPriority="50"/>
+    <w:lsdException w:name="Grid Table 6 Colorful Accent 2" w:uiPriority="51"/>
+    <w:lsdException w:name="Grid Table 7 Colorful Accent 2" w:uiPriority="52"/>
+    <w:lsdException w:name="Grid Table 1 Light Accent 3" w:uiPriority="46"/>
+    <w:lsdException w:name="Grid Table 2 Accent 3" w:uiPriority="47"/>
+    <w:lsdException w:name="Grid Table 3 Accent 3" w:uiPriority="48"/>
+    <w:lsdException w:name="Grid Table 4 Accent 3" w:uiPriority="49"/>
+    <w:lsdException w:name="Grid Table 5 Dark Accent 3" w:uiPriority="50"/>
+    <w:lsdException w:name="Grid Table 6 Colorful Accent 3" w:uiPriority="51"/>
+    <w:lsdException w:name="Grid Table 7 Colorful Accent 3" w:uiPriority="52"/>
+    <w:lsdException w:name="Grid Table 1 Light Accent 4" w:uiPriority="46"/>
+    <w:lsdException w:name="Grid Table 2 Accent 4" w:uiPriority="47"/>
+    <w:lsdException w:name="Grid Table 3 Accent 4" w:uiPriority="48"/>
+    <w:lsdException w:name="Grid Table 4 Accent 4" w:uiPriority="49"/>
+    <w:lsdException w:name="Grid Table 5 Dark Accent 4" w:uiPriority="50"/>
+    <w:lsdException w:name="Grid Table 6 Colorful Accent 4" w:uiPriority="51"/>
+    <w:lsdException w:name="Grid Table 7 Colorful Accent 4" w:uiPriority="52"/>
+    <w:lsdException w:name="Grid Table 1 Light Accent 5" w:uiPriority="46"/>
+    <w:lsdException w:name="Grid Table 2 Accent 5" w:uiPriority="47"/>
+    <w:lsdException w:name="Grid Table 3 Accent 5" w:uiPriority="48"/>
+    <w:lsdException w:name="Grid Table 4 Accent 5" w:uiPriority="49"/>
+    <w:lsdException w:name="Grid Table 5 Dark Accent 5" w:uiPriority="50"/>
+    <w:lsdException w:name="Grid Table 6 Colorful Accent 5" w:uiPriority="51"/>
+    <w:lsdException w:name="Grid Table 7 Colorful Accent 5" w:uiPriority="52"/>
+    <w:lsdException w:name="Grid Table 1 Light Accent 6" w:uiPriority="46"/>
+    <w:lsdException w:name="Grid Table 2 Accent 6" w:uiPriority="47"/>
+    <w:lsdException w:name="Grid Table 3 Accent 6" w:uiPriority="48"/>
+    <w:lsdException w:name="Grid Table 4 Accent 6" w:uiPriority="49"/>
+    <w:lsdException w:name="Grid Table 5 Dark Accent 6" w:uiPriority="50"/>
+    <w:lsdException w:name="Grid Table 6 Colorful Accent 6" w:uiPriority="51"/>
+    <w:lsdException w:name="Grid Table 7 Colorful Accent 6" w:uiPriority="52"/>
+    <w:lsdException w:name="List Table 1 Light" w:uiPriority="46"/>
+    <w:lsdException w:name="List Table 2" w:uiPriority="47"/>
+    <w:lsdException w:name="List Table 3" w:uiPriority="48"/>
+    <w:lsdException w:name="List Table 4" w:uiPriority="49"/>
+    <w:lsdException w:name="List Table 5 Dark" w:uiPriority="50"/>
+    <w:lsdException w:name="List Table 6 Colorful" w:uiPriority="51"/>
+    <w:lsdException w:name="List Table 7 Colorful" w:uiPriority="52"/>
+    <w:lsdException w:name="List Table 1 Light Accent 1" w:uiPriority="46"/>
+    <w:lsdException w:name="List Table 2 Accent 1" w:uiPriority="47"/>
+    <w:lsdException w:name="List Table 3 Accent 1" w:uiPriority="48"/>
+    <w:lsdException w:name="List Table 4 Accent 1" w:uiPriority="49"/>
+    <w:lsdException w:name="List Table 5 Dark Accent 1" w:uiPriority="50"/>
+    <w:lsdException w:name="List Table 6 Colorful Accent 1" w:uiPriority="51"/>
+    <w:lsdException w:name="List Table 7 Colorful Accent 1" w:uiPriority="52"/>
+    <w:lsdException w:name="List Table 1 Light Accent 2" w:uiPriority="46"/>
+    <w:lsdException w:name="List Table 2 Accent 2" w:uiPriority="47"/>
+    <w:lsdException w:name="List Table 3 Accent 2" w:uiPriority="48"/>
+    <w:lsdException w:name="List Table 4 Accent 2" w:uiPriority="49"/>
+    <w:lsdException w:name="List Table 5 Dark Accent 2" w:uiPriority="50"/>
+    <w:lsdException w:name="List Table 6 Colorful Accent 2" w:uiPriority="51"/>
+    <w:lsdException w:name="List Table 7 Colorful Accent 2" w:uiPriority="52"/>
+    <w:lsdException w:name="List Table 1 Light Accent 3" w:uiPriority="46"/>
+    <w:lsdException w:name="List Table 2 Accent 3" w:uiPriority="47"/>
+    <w:lsdException w:name="List Table 3 Accent 3" w:uiPriority="48"/>
+    <w:lsdException w:name="List Table 4 Accent 3" w:uiPriority="49"/>
+    <w:lsdException w:name="List Table 5 Dark Accent 3" w:uiPriority="50"/>
+    <w:lsdException w:name="List Table 6 Colorful Accent 3" w:uiPriority="51"/>
+    <w:lsdException w:name="List Table 7 Colorful Accent 3" w:uiPriority="52"/>
+    <w:lsdException w:name="List Table 1 Light Accent 4" w:uiPriority="46"/>
+    <w:lsdException w:name="List Table 2 Accent 4" w:uiPriority="47"/>
+    <w:lsdException w:name="List Table 3 Accent 4" w:uiPriority="48"/>
+    <w:lsdException w:name="List Table 4 Accent 4" w:uiPriority="49"/>
+    <w:lsdException w:name="List Table 5 Dark Accent 4" w:uiPriority="50"/>
+    <w:lsdException w:name="List Table 6 Colorful Accent 4" w:uiPriority="51"/>
+    <w:lsdException w:name="List Table 7 Colorful Accent 4" w:uiPriority="52"/>
+    <w:lsdException w:name="List Table 1 Light Accent 5" w:uiPriority="46"/>
+    <w:lsdException w:name="List Table 2 Accent 5" w:uiPriority="47"/>
+    <w:lsdException w:name="List Table 3 Accent 5" w:uiPriority="48"/>
+    <w:lsdException w:name="List Table 4 Accent 5" w:uiPriority="49"/>
+    <w:lsdException w:name="List Table 5 Dark Accent 5" w:uiPriority="50"/>
+    <w:lsdException w:name="List Table 6 Colorful Accent 5" w:uiPriority="51"/>
+    <w:lsdException w:name="List Table 7 Colorful Accent 5" w:uiPriority="52"/>
+    <w:lsdException w:name="List Table 1 Light Accent 6" w:uiPriority="46"/>
+    <w:lsdException w:name="List Table 2 Accent 6" w:uiPriority="47"/>
+    <w:lsdException w:name="List Table 3 Accent 6" w:uiPriority="48"/>
+    <w:lsdException w:name="List Table 4 Accent 6" w:uiPriority="49"/>
+    <w:lsdException w:name="List Table 5 Dark Accent 6" w:uiPriority="50"/>
+    <w:lsdException w:name="List Table 6 Colorful Accent 6" w:uiPriority="51"/>
+    <w:lsdException w:name="List Table 7 Colorful Accent 6" w:uiPriority="52"/>
+    <w:lsdException w:name="Mention" w:semiHidden="1" w:unhideWhenUsed="1"/>
+    <w:lsdException w:name="Smart Hyperlink" w:semiHidden="1" w:unhideWhenUsed="1"/>
+    <w:lsdException w:name="Hashtag" w:semiHidden="1" w:unhideWhenUsed="1"/>
+    <w:lsdException w:name="Unresolved Mention" w:semiHidden="1" w:unhideWhenUsed="1"/>
+    <w:lsdException w:name="Smart Link" w:semiHidden="1" w:unhideWhenUsed="1"/>
   </w:latentStyles>
   <w:style w:type="paragraph" w:default="1" w:styleId="Normal">
     <w:name w:val="Normal"/>
     <w:qFormat/>
   </w:style>
-  <w:style w:type="paragraph" w:styleId="Heading1">
+  <w:style w:type="paragraph" w:styleId="Titre1">
     <w:name w:val="heading 1"/>
     <w:basedOn w:val="Normal"/>
     <w:next w:val="Normal"/>
-    <w:link w:val="Heading1Char"/>
+    <w:link w:val="Titre1Car"/>
     <w:uiPriority w:val="9"/>
     <w:qFormat/>
     <w:rsid w:val="007617DD"/>
@@ -1754,11 +3115,11 @@
       <w:szCs w:val="28"/>
     </w:rPr>
   </w:style>
-  <w:style w:type="paragraph" w:styleId="Heading2">
+  <w:style w:type="paragraph" w:styleId="Titre2">
     <w:name w:val="heading 2"/>
     <w:basedOn w:val="Normal"/>
     <w:next w:val="Normal"/>
-    <w:link w:val="Heading2Char"/>
+    <w:link w:val="Titre2Car"/>
     <w:uiPriority w:val="9"/>
     <w:unhideWhenUsed/>
     <w:qFormat/>
@@ -1778,11 +3139,11 @@
       <w:szCs w:val="26"/>
     </w:rPr>
   </w:style>
-  <w:style w:type="paragraph" w:styleId="Heading3">
+  <w:style w:type="paragraph" w:styleId="Titre3">
     <w:name w:val="heading 3"/>
     <w:basedOn w:val="Normal"/>
     <w:next w:val="Normal"/>
-    <w:link w:val="Heading3Char"/>
+    <w:link w:val="Titre3Car"/>
     <w:uiPriority w:val="9"/>
     <w:unhideWhenUsed/>
     <w:qFormat/>
@@ -1800,11 +3161,11 @@
       <w:color w:val="4F81BD" w:themeColor="accent1"/>
     </w:rPr>
   </w:style>
-  <w:style w:type="paragraph" w:styleId="Heading4">
+  <w:style w:type="paragraph" w:styleId="Titre4">
     <w:name w:val="heading 4"/>
     <w:basedOn w:val="Normal"/>
     <w:next w:val="Normal"/>
-    <w:link w:val="Heading4Char"/>
+    <w:link w:val="Titre4Car"/>
     <w:uiPriority w:val="9"/>
     <w:unhideWhenUsed/>
     <w:qFormat/>
@@ -1824,13 +3185,13 @@
       <w:color w:val="4F81BD" w:themeColor="accent1"/>
     </w:rPr>
   </w:style>
-  <w:style w:type="character" w:default="1" w:styleId="DefaultParagraphFont">
+  <w:style w:type="character" w:default="1" w:styleId="Policepardfaut">
     <w:name w:val="Default Paragraph Font"/>
     <w:uiPriority w:val="1"/>
     <w:semiHidden/>
     <w:unhideWhenUsed/>
   </w:style>
-  <w:style w:type="table" w:default="1" w:styleId="TableNormal">
+  <w:style w:type="table" w:default="1" w:styleId="TableauNormal">
     <w:name w:val="Normal Table"/>
     <w:uiPriority w:val="99"/>
     <w:semiHidden/>
@@ -1845,13 +3206,13 @@
       </w:tblCellMar>
     </w:tblPr>
   </w:style>
-  <w:style w:type="numbering" w:default="1" w:styleId="NoList">
+  <w:style w:type="numbering" w:default="1" w:styleId="Aucuneliste">
     <w:name w:val="No List"/>
     <w:uiPriority w:val="99"/>
     <w:semiHidden/>
     <w:unhideWhenUsed/>
   </w:style>
-  <w:style w:type="paragraph" w:styleId="NoSpacing">
+  <w:style w:type="paragraph" w:styleId="Sansinterligne">
     <w:name w:val="No Spacing"/>
     <w:uiPriority w:val="1"/>
     <w:qFormat/>
@@ -1860,10 +3221,10 @@
       <w:spacing w:after="0" w:line="240" w:lineRule="auto"/>
     </w:pPr>
   </w:style>
-  <w:style w:type="character" w:customStyle="1" w:styleId="Heading1Char">
-    <w:name w:val="Heading 1 Char"/>
-    <w:basedOn w:val="DefaultParagraphFont"/>
-    <w:link w:val="Heading1"/>
+  <w:style w:type="character" w:customStyle="1" w:styleId="Titre1Car">
+    <w:name w:val="Titre 1 Car"/>
+    <w:basedOn w:val="Policepardfaut"/>
+    <w:link w:val="Titre1"/>
     <w:uiPriority w:val="9"/>
     <w:rsid w:val="007617DD"/>
     <w:rPr>
@@ -1875,9 +3236,9 @@
       <w:szCs w:val="28"/>
     </w:rPr>
   </w:style>
-  <w:style w:type="character" w:styleId="Hyperlink">
+  <w:style w:type="character" w:styleId="Lienhypertexte">
     <w:name w:val="Hyperlink"/>
-    <w:basedOn w:val="DefaultParagraphFont"/>
+    <w:basedOn w:val="Policepardfaut"/>
     <w:uiPriority w:val="99"/>
     <w:semiHidden/>
     <w:unhideWhenUsed/>
@@ -1887,10 +3248,10 @@
       <w:u w:val="single"/>
     </w:rPr>
   </w:style>
-  <w:style w:type="paragraph" w:styleId="BalloonText">
+  <w:style w:type="paragraph" w:styleId="Textedebulles">
     <w:name w:val="Balloon Text"/>
     <w:basedOn w:val="Normal"/>
-    <w:link w:val="BalloonTextChar"/>
+    <w:link w:val="TextedebullesCar"/>
     <w:uiPriority w:val="99"/>
     <w:semiHidden/>
     <w:unhideWhenUsed/>
@@ -1904,10 +3265,10 @@
       <w:szCs w:val="16"/>
     </w:rPr>
   </w:style>
-  <w:style w:type="character" w:customStyle="1" w:styleId="BalloonTextChar">
-    <w:name w:val="Balloon Text Char"/>
-    <w:basedOn w:val="DefaultParagraphFont"/>
-    <w:link w:val="BalloonText"/>
+  <w:style w:type="character" w:customStyle="1" w:styleId="TextedebullesCar">
+    <w:name w:val="Texte de bulles Car"/>
+    <w:basedOn w:val="Policepardfaut"/>
+    <w:link w:val="Textedebulles"/>
     <w:uiPriority w:val="99"/>
     <w:semiHidden/>
     <w:rsid w:val="004E3ACB"/>
@@ -1917,10 +3278,10 @@
       <w:szCs w:val="16"/>
     </w:rPr>
   </w:style>
-  <w:style w:type="character" w:customStyle="1" w:styleId="Heading2Char">
-    <w:name w:val="Heading 2 Char"/>
-    <w:basedOn w:val="DefaultParagraphFont"/>
-    <w:link w:val="Heading2"/>
+  <w:style w:type="character" w:customStyle="1" w:styleId="Titre2Car">
+    <w:name w:val="Titre 2 Car"/>
+    <w:basedOn w:val="Policepardfaut"/>
+    <w:link w:val="Titre2"/>
     <w:uiPriority w:val="9"/>
     <w:rsid w:val="00F515F6"/>
     <w:rPr>
@@ -1932,10 +3293,10 @@
       <w:szCs w:val="26"/>
     </w:rPr>
   </w:style>
-  <w:style w:type="character" w:customStyle="1" w:styleId="Heading3Char">
-    <w:name w:val="Heading 3 Char"/>
-    <w:basedOn w:val="DefaultParagraphFont"/>
-    <w:link w:val="Heading3"/>
+  <w:style w:type="character" w:customStyle="1" w:styleId="Titre3Car">
+    <w:name w:val="Titre 3 Car"/>
+    <w:basedOn w:val="Policepardfaut"/>
+    <w:link w:val="Titre3"/>
     <w:uiPriority w:val="9"/>
     <w:rsid w:val="00FD2614"/>
     <w:rPr>
@@ -1945,10 +3306,10 @@
       <w:color w:val="4F81BD" w:themeColor="accent1"/>
     </w:rPr>
   </w:style>
-  <w:style w:type="character" w:customStyle="1" w:styleId="Heading4Char">
-    <w:name w:val="Heading 4 Char"/>
-    <w:basedOn w:val="DefaultParagraphFont"/>
-    <w:link w:val="Heading4"/>
+  <w:style w:type="character" w:customStyle="1" w:styleId="Titre4Car">
+    <w:name w:val="Titre 4 Car"/>
+    <w:basedOn w:val="Policepardfaut"/>
+    <w:link w:val="Titre4"/>
     <w:uiPriority w:val="9"/>
     <w:rsid w:val="004515D3"/>
     <w:rPr>
@@ -1960,397 +3321,101 @@
       <w:color w:val="4F81BD" w:themeColor="accent1"/>
     </w:rPr>
   </w:style>
-</w:styles>
-</file>
-
-<file path=word/stylesWithEffects.xml><?xml version="1.0" encoding="utf-8"?>
-<w:styles xmlns:wpc="http://schemas.microsoft.com/office/word/2010/wordprocessingCanvas" xmlns:mc="http://schemas.openxmlformats.org/markup-compatibility/2006" xmlns:o="urn:schemas-microsoft-com:office:office" xmlns:r="http://schemas.openxmlformats.org/officeDocument/2006/relationships" xmlns:m="http://schemas.openxmlformats.org/officeDocument/2006/math" xmlns:v="urn:schemas-microsoft-com:vml" xmlns:wp14="http://schemas.microsoft.com/office/word/2010/wordprocessingDrawing" xmlns:wp="http://schemas.openxmlformats.org/drawingml/2006/wordprocessingDrawing" xmlns:w10="urn:schemas-microsoft-com:office:word" xmlns:w="http://schemas.openxmlformats.org/wordprocessingml/2006/main" xmlns:w14="http://schemas.microsoft.com/office/word/2010/wordml" xmlns:wpg="http://schemas.microsoft.com/office/word/2010/wordprocessingGroup" xmlns:wpi="http://schemas.microsoft.com/office/word/2010/wordprocessingInk" xmlns:wne="http://schemas.microsoft.com/office/word/2006/wordml" xmlns:wps="http://schemas.microsoft.com/office/word/2010/wordprocessingShape" mc:Ignorable="w14 wp14">
-  <w:docDefaults>
-    <w:rPrDefault>
-      <w:rPr>
-        <w:rFonts w:asciiTheme="minorHAnsi" w:eastAsiaTheme="minorHAnsi" w:hAnsiTheme="minorHAnsi" w:cstheme="minorBidi"/>
-        <w:sz w:val="22"/>
-        <w:szCs w:val="22"/>
-        <w:lang w:val="nl-BE" w:eastAsia="en-US" w:bidi="ar-SA"/>
-      </w:rPr>
-    </w:rPrDefault>
-    <w:pPrDefault>
-      <w:pPr>
-        <w:spacing w:after="200" w:line="276" w:lineRule="auto"/>
-      </w:pPr>
-    </w:pPrDefault>
-  </w:docDefaults>
-  <w:latentStyles w:defLockedState="0" w:defUIPriority="99" w:defSemiHidden="1" w:defUnhideWhenUsed="1" w:defQFormat="0" w:count="267">
-    <w:lsdException w:name="Normal" w:semiHidden="0" w:uiPriority="0" w:unhideWhenUsed="0" w:qFormat="1"/>
-    <w:lsdException w:name="heading 1" w:semiHidden="0" w:uiPriority="9" w:unhideWhenUsed="0" w:qFormat="1"/>
-    <w:lsdException w:name="heading 2" w:uiPriority="9" w:qFormat="1"/>
-    <w:lsdException w:name="heading 3" w:uiPriority="9" w:qFormat="1"/>
-    <w:lsdException w:name="heading 4" w:uiPriority="9" w:qFormat="1"/>
-    <w:lsdException w:name="heading 5" w:uiPriority="9" w:qFormat="1"/>
-    <w:lsdException w:name="heading 6" w:uiPriority="9" w:qFormat="1"/>
-    <w:lsdException w:name="heading 7" w:uiPriority="9" w:qFormat="1"/>
-    <w:lsdException w:name="heading 8" w:uiPriority="9" w:qFormat="1"/>
-    <w:lsdException w:name="heading 9" w:uiPriority="9" w:qFormat="1"/>
-    <w:lsdException w:name="toc 1" w:uiPriority="39"/>
-    <w:lsdException w:name="toc 2" w:uiPriority="39"/>
-    <w:lsdException w:name="toc 3" w:uiPriority="39"/>
-    <w:lsdException w:name="toc 4" w:uiPriority="39"/>
-    <w:lsdException w:name="toc 5" w:uiPriority="39"/>
-    <w:lsdException w:name="toc 6" w:uiPriority="39"/>
-    <w:lsdException w:name="toc 7" w:uiPriority="39"/>
-    <w:lsdException w:name="toc 8" w:uiPriority="39"/>
-    <w:lsdException w:name="toc 9" w:uiPriority="39"/>
-    <w:lsdException w:name="caption" w:uiPriority="35" w:qFormat="1"/>
-    <w:lsdException w:name="Title" w:semiHidden="0" w:uiPriority="10" w:unhideWhenUsed="0" w:qFormat="1"/>
-    <w:lsdException w:name="Default Paragraph Font" w:uiPriority="1"/>
-    <w:lsdException w:name="Subtitle" w:semiHidden="0" w:uiPriority="11" w:unhideWhenUsed="0" w:qFormat="1"/>
-    <w:lsdException w:name="Strong" w:semiHidden="0" w:uiPriority="22" w:unhideWhenUsed="0" w:qFormat="1"/>
-    <w:lsdException w:name="Emphasis" w:semiHidden="0" w:uiPriority="20" w:unhideWhenUsed="0" w:qFormat="1"/>
-    <w:lsdException w:name="Table Grid" w:uiPriority="59"/>
-    <w:lsdException w:name="Placeholder Text" w:unhideWhenUsed="0"/>
-    <w:lsdException w:name="No Spacing" w:semiHidden="0" w:uiPriority="1" w:unhideWhenUsed="0" w:qFormat="1"/>
-    <w:lsdException w:name="Light Shading" w:semiHidden="0" w:uiPriority="60" w:unhideWhenUsed="0"/>
-    <w:lsdException w:name="Light List" w:semiHidden="0" w:uiPriority="61" w:unhideWhenUsed="0"/>
-    <w:lsdException w:name="Light Grid" w:semiHidden="0" w:uiPriority="62" w:unhideWhenUsed="0"/>
-    <w:lsdException w:name="Medium Shading 1" w:semiHidden="0" w:uiPriority="63" w:unhideWhenUsed="0"/>
-    <w:lsdException w:name="Medium Shading 2" w:semiHidden="0" w:uiPriority="64" w:unhideWhenUsed="0"/>
-    <w:lsdException w:name="Medium List 1" w:semiHidden="0" w:uiPriority="65" w:unhideWhenUsed="0"/>
-    <w:lsdException w:name="Medium List 2" w:semiHidden="0" w:uiPriority="66" w:unhideWhenUsed="0"/>
-    <w:lsdException w:name="Medium Grid 1" w:semiHidden="0" w:uiPriority="67" w:unhideWhenUsed="0"/>
-    <w:lsdException w:name="Medium Grid 2" w:semiHidden="0" w:uiPriority="68" w:unhideWhenUsed="0"/>
-    <w:lsdException w:name="Medium Grid 3" w:semiHidden="0" w:uiPriority="69" w:unhideWhenUsed="0"/>
-    <w:lsdException w:name="Dark List" w:semiHidden="0" w:uiPriority="70" w:unhideWhenUsed="0"/>
-    <w:lsdException w:name="Colorful Shading" w:semiHidden="0" w:uiPriority="71" w:unhideWhenUsed="0"/>
-    <w:lsdException w:name="Colorful List" w:semiHidden="0" w:uiPriority="72" w:unhideWhenUsed="0"/>
-    <w:lsdException w:name="Colorful Grid" w:semiHidden="0" w:uiPriority="73" w:unhideWhenUsed="0"/>
-    <w:lsdException w:name="Light Shading Accent 1" w:semiHidden="0" w:uiPriority="60" w:unhideWhenUsed="0"/>
-    <w:lsdException w:name="Light List Accent 1" w:semiHidden="0" w:uiPriority="61" w:unhideWhenUsed="0"/>
-    <w:lsdException w:name="Light Grid Accent 1" w:semiHidden="0" w:uiPriority="62" w:unhideWhenUsed="0"/>
-    <w:lsdException w:name="Medium Shading 1 Accent 1" w:semiHidden="0" w:uiPriority="63" w:unhideWhenUsed="0"/>
-    <w:lsdException w:name="Medium Shading 2 Accent 1" w:semiHidden="0" w:uiPriority="64" w:unhideWhenUsed="0"/>
-    <w:lsdException w:name="Medium List 1 Accent 1" w:semiHidden="0" w:uiPriority="65" w:unhideWhenUsed="0"/>
-    <w:lsdException w:name="Revision" w:unhideWhenUsed="0"/>
-    <w:lsdException w:name="List Paragraph" w:semiHidden="0" w:uiPriority="34" w:unhideWhenUsed="0" w:qFormat="1"/>
-    <w:lsdException w:name="Quote" w:semiHidden="0" w:uiPriority="29" w:unhideWhenUsed="0" w:qFormat="1"/>
-    <w:lsdException w:name="Intense Quote" w:semiHidden="0" w:uiPriority="30" w:unhideWhenUsed="0" w:qFormat="1"/>
-    <w:lsdException w:name="Medium List 2 Accent 1" w:semiHidden="0" w:uiPriority="66" w:unhideWhenUsed="0"/>
-    <w:lsdException w:name="Medium Grid 1 Accent 1" w:semiHidden="0" w:uiPriority="67" w:unhideWhenUsed="0"/>
-    <w:lsdException w:name="Medium Grid 2 Accent 1" w:semiHidden="0" w:uiPriority="68" w:unhideWhenUsed="0"/>
-    <w:lsdException w:name="Medium Grid 3 Accent 1" w:semiHidden="0" w:uiPriority="69" w:unhideWhenUsed="0"/>
-    <w:lsdException w:name="Dark List Accent 1" w:semiHidden="0" w:uiPriority="70" w:unhideWhenUsed="0"/>
-    <w:lsdException w:name="Colorful Shading Accent 1" w:semiHidden="0" w:uiPriority="71" w:unhideWhenUsed="0"/>
-    <w:lsdException w:name="Colorful List Accent 1" w:semiHidden="0" w:uiPriority="72" w:unhideWhenUsed="0"/>
-    <w:lsdException w:name="Colorful Grid Accent 1" w:semiHidden="0" w:uiPriority="73" w:unhideWhenUsed="0"/>
-    <w:lsdException w:name="Light Shading Accent 2" w:semiHidden="0" w:uiPriority="60" w:unhideWhenUsed="0"/>
-    <w:lsdException w:name="Light List Accent 2" w:semiHidden="0" w:uiPriority="61" w:unhideWhenUsed="0"/>
-    <w:lsdException w:name="Light Grid Accent 2" w:semiHidden="0" w:uiPriority="62" w:unhideWhenUsed="0"/>
-    <w:lsdException w:name="Medium Shading 1 Accent 2" w:semiHidden="0" w:uiPriority="63" w:unhideWhenUsed="0"/>
-    <w:lsdException w:name="Medium Shading 2 Accent 2" w:semiHidden="0" w:uiPriority="64" w:unhideWhenUsed="0"/>
-    <w:lsdException w:name="Medium List 1 Accent 2" w:semiHidden="0" w:uiPriority="65" w:unhideWhenUsed="0"/>
-    <w:lsdException w:name="Medium List 2 Accent 2" w:semiHidden="0" w:uiPriority="66" w:unhideWhenUsed="0"/>
-    <w:lsdException w:name="Medium Grid 1 Accent 2" w:semiHidden="0" w:uiPriority="67" w:unhideWhenUsed="0"/>
-    <w:lsdException w:name="Medium Grid 2 Accent 2" w:semiHidden="0" w:uiPriority="68" w:unhideWhenUsed="0"/>
-    <w:lsdException w:name="Medium Grid 3 Accent 2" w:semiHidden="0" w:uiPriority="69" w:unhideWhenUsed="0"/>
-    <w:lsdException w:name="Dark List Accent 2" w:semiHidden="0" w:uiPriority="70" w:unhideWhenUsed="0"/>
-    <w:lsdException w:name="Colorful Shading Accent 2" w:semiHidden="0" w:uiPriority="71" w:unhideWhenUsed="0"/>
-    <w:lsdException w:name="Colorful List Accent 2" w:semiHidden="0" w:uiPriority="72" w:unhideWhenUsed="0"/>
-    <w:lsdException w:name="Colorful Grid Accent 2" w:semiHidden="0" w:uiPriority="73" w:unhideWhenUsed="0"/>
-    <w:lsdException w:name="Light Shading Accent 3" w:semiHidden="0" w:uiPriority="60" w:unhideWhenUsed="0"/>
-    <w:lsdException w:name="Light List Accent 3" w:semiHidden="0" w:uiPriority="61" w:unhideWhenUsed="0"/>
-    <w:lsdException w:name="Light Grid Accent 3" w:semiHidden="0" w:uiPriority="62" w:unhideWhenUsed="0"/>
-    <w:lsdException w:name="Medium Shading 1 Accent 3" w:semiHidden="0" w:uiPriority="63" w:unhideWhenUsed="0"/>
-    <w:lsdException w:name="Medium Shading 2 Accent 3" w:semiHidden="0" w:uiPriority="64" w:unhideWhenUsed="0"/>
-    <w:lsdException w:name="Medium List 1 Accent 3" w:semiHidden="0" w:uiPriority="65" w:unhideWhenUsed="0"/>
-    <w:lsdException w:name="Medium List 2 Accent 3" w:semiHidden="0" w:uiPriority="66" w:unhideWhenUsed="0"/>
-    <w:lsdException w:name="Medium Grid 1 Accent 3" w:semiHidden="0" w:uiPriority="67" w:unhideWhenUsed="0"/>
-    <w:lsdException w:name="Medium Grid 2 Accent 3" w:semiHidden="0" w:uiPriority="68" w:unhideWhenUsed="0"/>
-    <w:lsdException w:name="Medium Grid 3 Accent 3" w:semiHidden="0" w:uiPriority="69" w:unhideWhenUsed="0"/>
-    <w:lsdException w:name="Dark List Accent 3" w:semiHidden="0" w:uiPriority="70" w:unhideWhenUsed="0"/>
-    <w:lsdException w:name="Colorful Shading Accent 3" w:semiHidden="0" w:uiPriority="71" w:unhideWhenUsed="0"/>
-    <w:lsdException w:name="Colorful List Accent 3" w:semiHidden="0" w:uiPriority="72" w:unhideWhenUsed="0"/>
-    <w:lsdException w:name="Colorful Grid Accent 3" w:semiHidden="0" w:uiPriority="73" w:unhideWhenUsed="0"/>
-    <w:lsdException w:name="Light Shading Accent 4" w:semiHidden="0" w:uiPriority="60" w:unhideWhenUsed="0"/>
-    <w:lsdException w:name="Light List Accent 4" w:semiHidden="0" w:uiPriority="61" w:unhideWhenUsed="0"/>
-    <w:lsdException w:name="Light Grid Accent 4" w:semiHidden="0" w:uiPriority="62" w:unhideWhenUsed="0"/>
-    <w:lsdException w:name="Medium Shading 1 Accent 4" w:semiHidden="0" w:uiPriority="63" w:unhideWhenUsed="0"/>
-    <w:lsdException w:name="Medium Shading 2 Accent 4" w:semiHidden="0" w:uiPriority="64" w:unhideWhenUsed="0"/>
-    <w:lsdException w:name="Medium List 1 Accent 4" w:semiHidden="0" w:uiPriority="65" w:unhideWhenUsed="0"/>
-    <w:lsdException w:name="Medium List 2 Accent 4" w:semiHidden="0" w:uiPriority="66" w:unhideWhenUsed="0"/>
-    <w:lsdException w:name="Medium Grid 1 Accent 4" w:semiHidden="0" w:uiPriority="67" w:unhideWhenUsed="0"/>
-    <w:lsdException w:name="Medium Grid 2 Accent 4" w:semiHidden="0" w:uiPriority="68" w:unhideWhenUsed="0"/>
-    <w:lsdException w:name="Medium Grid 3 Accent 4" w:semiHidden="0" w:uiPriority="69" w:unhideWhenUsed="0"/>
-    <w:lsdException w:name="Dark List Accent 4" w:semiHidden="0" w:uiPriority="70" w:unhideWhenUsed="0"/>
-    <w:lsdException w:name="Colorful Shading Accent 4" w:semiHidden="0" w:uiPriority="71" w:unhideWhenUsed="0"/>
-    <w:lsdException w:name="Colorful List Accent 4" w:semiHidden="0" w:uiPriority="72" w:unhideWhenUsed="0"/>
-    <w:lsdException w:name="Colorful Grid Accent 4" w:semiHidden="0" w:uiPriority="73" w:unhideWhenUsed="0"/>
-    <w:lsdException w:name="Light Shading Accent 5" w:semiHidden="0" w:uiPriority="60" w:unhideWhenUsed="0"/>
-    <w:lsdException w:name="Light List Accent 5" w:semiHidden="0" w:uiPriority="61" w:unhideWhenUsed="0"/>
-    <w:lsdException w:name="Light Grid Accent 5" w:semiHidden="0" w:uiPriority="62" w:unhideWhenUsed="0"/>
-    <w:lsdException w:name="Medium Shading 1 Accent 5" w:semiHidden="0" w:uiPriority="63" w:unhideWhenUsed="0"/>
-    <w:lsdException w:name="Medium Shading 2 Accent 5" w:semiHidden="0" w:uiPriority="64" w:unhideWhenUsed="0"/>
-    <w:lsdException w:name="Medium List 1 Accent 5" w:semiHidden="0" w:uiPriority="65" w:unhideWhenUsed="0"/>
-    <w:lsdException w:name="Medium List 2 Accent 5" w:semiHidden="0" w:uiPriority="66" w:unhideWhenUsed="0"/>
-    <w:lsdException w:name="Medium Grid 1 Accent 5" w:semiHidden="0" w:uiPriority="67" w:unhideWhenUsed="0"/>
-    <w:lsdException w:name="Medium Grid 2 Accent 5" w:semiHidden="0" w:uiPriority="68" w:unhideWhenUsed="0"/>
-    <w:lsdException w:name="Medium Grid 3 Accent 5" w:semiHidden="0" w:uiPriority="69" w:unhideWhenUsed="0"/>
-    <w:lsdException w:name="Dark List Accent 5" w:semiHidden="0" w:uiPriority="70" w:unhideWhenUsed="0"/>
-    <w:lsdException w:name="Colorful Shading Accent 5" w:semiHidden="0" w:uiPriority="71" w:unhideWhenUsed="0"/>
-    <w:lsdException w:name="Colorful List Accent 5" w:semiHidden="0" w:uiPriority="72" w:unhideWhenUsed="0"/>
-    <w:lsdException w:name="Colorful Grid Accent 5" w:semiHidden="0" w:uiPriority="73" w:unhideWhenUsed="0"/>
-    <w:lsdException w:name="Light Shading Accent 6" w:semiHidden="0" w:uiPriority="60" w:unhideWhenUsed="0"/>
-    <w:lsdException w:name="Light List Accent 6" w:semiHidden="0" w:uiPriority="61" w:unhideWhenUsed="0"/>
-    <w:lsdException w:name="Light Grid Accent 6" w:semiHidden="0" w:uiPriority="62" w:unhideWhenUsed="0"/>
-    <w:lsdException w:name="Medium Shading 1 Accent 6" w:semiHidden="0" w:uiPriority="63" w:unhideWhenUsed="0"/>
-    <w:lsdException w:name="Medium Shading 2 Accent 6" w:semiHidden="0" w:uiPriority="64" w:unhideWhenUsed="0"/>
-    <w:lsdException w:name="Medium List 1 Accent 6" w:semiHidden="0" w:uiPriority="65" w:unhideWhenUsed="0"/>
-    <w:lsdException w:name="Medium List 2 Accent 6" w:semiHidden="0" w:uiPriority="66" w:unhideWhenUsed="0"/>
-    <w:lsdException w:name="Medium Grid 1 Accent 6" w:semiHidden="0" w:uiPriority="67" w:unhideWhenUsed="0"/>
-    <w:lsdException w:name="Medium Grid 2 Accent 6" w:semiHidden="0" w:uiPriority="68" w:unhideWhenUsed="0"/>
-    <w:lsdException w:name="Medium Grid 3 Accent 6" w:semiHidden="0" w:uiPriority="69" w:unhideWhenUsed="0"/>
-    <w:lsdException w:name="Dark List Accent 6" w:semiHidden="0" w:uiPriority="70" w:unhideWhenUsed="0"/>
-    <w:lsdException w:name="Colorful Shading Accent 6" w:semiHidden="0" w:uiPriority="71" w:unhideWhenUsed="0"/>
-    <w:lsdException w:name="Colorful List Accent 6" w:semiHidden="0" w:uiPriority="72" w:unhideWhenUsed="0"/>
-    <w:lsdException w:name="Colorful Grid Accent 6" w:semiHidden="0" w:uiPriority="73" w:unhideWhenUsed="0"/>
-    <w:lsdException w:name="Subtle Emphasis" w:semiHidden="0" w:uiPriority="19" w:unhideWhenUsed="0" w:qFormat="1"/>
-    <w:lsdException w:name="Intense Emphasis" w:semiHidden="0" w:uiPriority="21" w:unhideWhenUsed="0" w:qFormat="1"/>
-    <w:lsdException w:name="Subtle Reference" w:semiHidden="0" w:uiPriority="31" w:unhideWhenUsed="0" w:qFormat="1"/>
-    <w:lsdException w:name="Intense Reference" w:semiHidden="0" w:uiPriority="32" w:unhideWhenUsed="0" w:qFormat="1"/>
-    <w:lsdException w:name="Book Title" w:semiHidden="0" w:uiPriority="33" w:unhideWhenUsed="0" w:qFormat="1"/>
-    <w:lsdException w:name="Bibliography" w:uiPriority="37"/>
-    <w:lsdException w:name="TOC Heading" w:uiPriority="39" w:qFormat="1"/>
-  </w:latentStyles>
-  <w:style w:type="paragraph" w:default="1" w:styleId="Normal">
-    <w:name w:val="Normal"/>
-    <w:qFormat/>
-  </w:style>
-  <w:style w:type="paragraph" w:styleId="Heading1">
-    <w:name w:val="heading 1"/>
-    <w:basedOn w:val="Normal"/>
-    <w:next w:val="Normal"/>
-    <w:link w:val="Heading1Char"/>
-    <w:uiPriority w:val="9"/>
-    <w:qFormat/>
-    <w:rsid w:val="007617DD"/>
-    <w:pPr>
-      <w:keepNext/>
-      <w:keepLines/>
-      <w:spacing w:before="480" w:after="0"/>
-      <w:outlineLvl w:val="0"/>
-    </w:pPr>
-    <w:rPr>
-      <w:rFonts w:asciiTheme="majorHAnsi" w:eastAsiaTheme="majorEastAsia" w:hAnsiTheme="majorHAnsi" w:cstheme="majorBidi"/>
-      <w:b/>
-      <w:bCs/>
-      <w:color w:val="365F91" w:themeColor="accent1" w:themeShade="BF"/>
-      <w:sz w:val="28"/>
-      <w:szCs w:val="28"/>
-    </w:rPr>
-  </w:style>
-  <w:style w:type="paragraph" w:styleId="Heading2">
-    <w:name w:val="heading 2"/>
-    <w:basedOn w:val="Normal"/>
-    <w:next w:val="Normal"/>
-    <w:link w:val="Heading2Char"/>
-    <w:uiPriority w:val="9"/>
+  <w:style w:type="table" w:styleId="Grilledutableau">
+    <w:name w:val="Table Grid"/>
+    <w:basedOn w:val="TableauNormal"/>
+    <w:uiPriority w:val="59"/>
     <w:unhideWhenUsed/>
-    <w:qFormat/>
-    <w:rsid w:val="00F515F6"/>
-    <w:pPr>
-      <w:keepNext/>
-      <w:keepLines/>
-      <w:spacing w:before="200" w:after="0"/>
-      <w:outlineLvl w:val="1"/>
-    </w:pPr>
-    <w:rPr>
-      <w:rFonts w:asciiTheme="majorHAnsi" w:eastAsiaTheme="majorEastAsia" w:hAnsiTheme="majorHAnsi" w:cstheme="majorBidi"/>
-      <w:b/>
-      <w:bCs/>
-      <w:color w:val="4F81BD" w:themeColor="accent1"/>
-      <w:sz w:val="26"/>
-      <w:szCs w:val="26"/>
-    </w:rPr>
-  </w:style>
-  <w:style w:type="paragraph" w:styleId="Heading3">
-    <w:name w:val="heading 3"/>
-    <w:basedOn w:val="Normal"/>
-    <w:next w:val="Normal"/>
-    <w:link w:val="Heading3Char"/>
-    <w:uiPriority w:val="9"/>
-    <w:unhideWhenUsed/>
-    <w:qFormat/>
-    <w:rsid w:val="00FD2614"/>
-    <w:pPr>
-      <w:keepNext/>
-      <w:keepLines/>
-      <w:spacing w:before="200" w:after="0"/>
-      <w:outlineLvl w:val="2"/>
-    </w:pPr>
-    <w:rPr>
-      <w:rFonts w:asciiTheme="majorHAnsi" w:eastAsiaTheme="majorEastAsia" w:hAnsiTheme="majorHAnsi" w:cstheme="majorBidi"/>
-      <w:b/>
-      <w:bCs/>
-      <w:color w:val="4F81BD" w:themeColor="accent1"/>
-    </w:rPr>
-  </w:style>
-  <w:style w:type="paragraph" w:styleId="Heading4">
-    <w:name w:val="heading 4"/>
-    <w:basedOn w:val="Normal"/>
-    <w:next w:val="Normal"/>
-    <w:link w:val="Heading4Char"/>
-    <w:uiPriority w:val="9"/>
-    <w:unhideWhenUsed/>
-    <w:qFormat/>
-    <w:rsid w:val="004515D3"/>
-    <w:pPr>
-      <w:keepNext/>
-      <w:keepLines/>
-      <w:spacing w:before="200" w:after="0"/>
-      <w:outlineLvl w:val="3"/>
-    </w:pPr>
-    <w:rPr>
-      <w:rFonts w:asciiTheme="majorHAnsi" w:eastAsiaTheme="majorEastAsia" w:hAnsiTheme="majorHAnsi" w:cstheme="majorBidi"/>
-      <w:b/>
-      <w:bCs/>
-      <w:i/>
-      <w:iCs/>
-      <w:color w:val="4F81BD" w:themeColor="accent1"/>
-    </w:rPr>
-  </w:style>
-  <w:style w:type="character" w:default="1" w:styleId="DefaultParagraphFont">
-    <w:name w:val="Default Paragraph Font"/>
-    <w:uiPriority w:val="1"/>
-    <w:semiHidden/>
-    <w:unhideWhenUsed/>
-  </w:style>
-  <w:style w:type="table" w:default="1" w:styleId="TableNormal">
-    <w:name w:val="Normal Table"/>
-    <w:uiPriority w:val="99"/>
-    <w:semiHidden/>
-    <w:unhideWhenUsed/>
-    <w:tblPr>
-      <w:tblInd w:w="0" w:type="dxa"/>
-      <w:tblCellMar>
-        <w:top w:w="0" w:type="dxa"/>
-        <w:left w:w="108" w:type="dxa"/>
-        <w:bottom w:w="0" w:type="dxa"/>
-        <w:right w:w="108" w:type="dxa"/>
-      </w:tblCellMar>
-    </w:tblPr>
-  </w:style>
-  <w:style w:type="numbering" w:default="1" w:styleId="NoList">
-    <w:name w:val="No List"/>
-    <w:uiPriority w:val="99"/>
-    <w:semiHidden/>
-    <w:unhideWhenUsed/>
-  </w:style>
-  <w:style w:type="paragraph" w:styleId="NoSpacing">
-    <w:name w:val="No Spacing"/>
-    <w:uiPriority w:val="1"/>
-    <w:qFormat/>
-    <w:rsid w:val="007617DD"/>
+    <w:rsid w:val="00976DB3"/>
     <w:pPr>
       <w:spacing w:after="0" w:line="240" w:lineRule="auto"/>
     </w:pPr>
+    <w:tblPr>
+      <w:tblBorders>
+        <w:top w:val="single" w:sz="4" w:space="0" w:color="auto"/>
+        <w:left w:val="single" w:sz="4" w:space="0" w:color="auto"/>
+        <w:bottom w:val="single" w:sz="4" w:space="0" w:color="auto"/>
+        <w:right w:val="single" w:sz="4" w:space="0" w:color="auto"/>
+        <w:insideH w:val="single" w:sz="4" w:space="0" w:color="auto"/>
+        <w:insideV w:val="single" w:sz="4" w:space="0" w:color="auto"/>
+      </w:tblBorders>
+    </w:tblPr>
   </w:style>
-  <w:style w:type="character" w:customStyle="1" w:styleId="Heading1Char">
-    <w:name w:val="Heading 1 Char"/>
-    <w:basedOn w:val="DefaultParagraphFont"/>
-    <w:link w:val="Heading1"/>
-    <w:uiPriority w:val="9"/>
-    <w:rsid w:val="007617DD"/>
-    <w:rPr>
-      <w:rFonts w:asciiTheme="majorHAnsi" w:eastAsiaTheme="majorEastAsia" w:hAnsiTheme="majorHAnsi" w:cstheme="majorBidi"/>
-      <w:b/>
-      <w:bCs/>
-      <w:color w:val="365F91" w:themeColor="accent1" w:themeShade="BF"/>
-      <w:sz w:val="28"/>
-      <w:szCs w:val="28"/>
-    </w:rPr>
-  </w:style>
-  <w:style w:type="character" w:styleId="Hyperlink">
-    <w:name w:val="Hyperlink"/>
-    <w:basedOn w:val="DefaultParagraphFont"/>
-    <w:uiPriority w:val="99"/>
-    <w:semiHidden/>
-    <w:unhideWhenUsed/>
-    <w:rsid w:val="00084577"/>
-    <w:rPr>
-      <w:color w:val="0000FF"/>
-      <w:u w:val="single"/>
-    </w:rPr>
-  </w:style>
-  <w:style w:type="paragraph" w:styleId="BalloonText">
-    <w:name w:val="Balloon Text"/>
-    <w:basedOn w:val="Normal"/>
-    <w:link w:val="BalloonTextChar"/>
-    <w:uiPriority w:val="99"/>
-    <w:semiHidden/>
-    <w:unhideWhenUsed/>
-    <w:rsid w:val="004E3ACB"/>
+  <w:style w:type="table" w:styleId="TableauGrille4">
+    <w:name w:val="Grid Table 4"/>
+    <w:basedOn w:val="TableauNormal"/>
+    <w:uiPriority w:val="49"/>
+    <w:rsid w:val="00FC567E"/>
     <w:pPr>
       <w:spacing w:after="0" w:line="240" w:lineRule="auto"/>
     </w:pPr>
-    <w:rPr>
-      <w:rFonts w:ascii="Tahoma" w:hAnsi="Tahoma" w:cs="Tahoma"/>
-      <w:sz w:val="16"/>
-      <w:szCs w:val="16"/>
-    </w:rPr>
-  </w:style>
-  <w:style w:type="character" w:customStyle="1" w:styleId="BalloonTextChar">
-    <w:name w:val="Balloon Text Char"/>
-    <w:basedOn w:val="DefaultParagraphFont"/>
-    <w:link w:val="BalloonText"/>
-    <w:uiPriority w:val="99"/>
-    <w:semiHidden/>
-    <w:rsid w:val="004E3ACB"/>
-    <w:rPr>
-      <w:rFonts w:ascii="Tahoma" w:hAnsi="Tahoma" w:cs="Tahoma"/>
-      <w:sz w:val="16"/>
-      <w:szCs w:val="16"/>
-    </w:rPr>
-  </w:style>
-  <w:style w:type="character" w:customStyle="1" w:styleId="Heading2Char">
-    <w:name w:val="Heading 2 Char"/>
-    <w:basedOn w:val="DefaultParagraphFont"/>
-    <w:link w:val="Heading2"/>
-    <w:uiPriority w:val="9"/>
-    <w:rsid w:val="00F515F6"/>
-    <w:rPr>
-      <w:rFonts w:asciiTheme="majorHAnsi" w:eastAsiaTheme="majorEastAsia" w:hAnsiTheme="majorHAnsi" w:cstheme="majorBidi"/>
-      <w:b/>
-      <w:bCs/>
-      <w:color w:val="4F81BD" w:themeColor="accent1"/>
-      <w:sz w:val="26"/>
-      <w:szCs w:val="26"/>
-    </w:rPr>
-  </w:style>
-  <w:style w:type="character" w:customStyle="1" w:styleId="Heading3Char">
-    <w:name w:val="Heading 3 Char"/>
-    <w:basedOn w:val="DefaultParagraphFont"/>
-    <w:link w:val="Heading3"/>
-    <w:uiPriority w:val="9"/>
-    <w:rsid w:val="00FD2614"/>
-    <w:rPr>
-      <w:rFonts w:asciiTheme="majorHAnsi" w:eastAsiaTheme="majorEastAsia" w:hAnsiTheme="majorHAnsi" w:cstheme="majorBidi"/>
-      <w:b/>
-      <w:bCs/>
-      <w:color w:val="4F81BD" w:themeColor="accent1"/>
-    </w:rPr>
-  </w:style>
-  <w:style w:type="character" w:customStyle="1" w:styleId="Heading4Char">
-    <w:name w:val="Heading 4 Char"/>
-    <w:basedOn w:val="DefaultParagraphFont"/>
-    <w:link w:val="Heading4"/>
-    <w:uiPriority w:val="9"/>
-    <w:rsid w:val="004515D3"/>
-    <w:rPr>
-      <w:rFonts w:asciiTheme="majorHAnsi" w:eastAsiaTheme="majorEastAsia" w:hAnsiTheme="majorHAnsi" w:cstheme="majorBidi"/>
-      <w:b/>
-      <w:bCs/>
-      <w:i/>
-      <w:iCs/>
-      <w:color w:val="4F81BD" w:themeColor="accent1"/>
-    </w:rPr>
+    <w:tblPr>
+      <w:tblStyleRowBandSize w:val="1"/>
+      <w:tblStyleColBandSize w:val="1"/>
+      <w:tblBorders>
+        <w:top w:val="single" w:sz="4" w:space="0" w:color="666666" w:themeColor="text1" w:themeTint="99"/>
+        <w:left w:val="single" w:sz="4" w:space="0" w:color="666666" w:themeColor="text1" w:themeTint="99"/>
+        <w:bottom w:val="single" w:sz="4" w:space="0" w:color="666666" w:themeColor="text1" w:themeTint="99"/>
+        <w:right w:val="single" w:sz="4" w:space="0" w:color="666666" w:themeColor="text1" w:themeTint="99"/>
+        <w:insideH w:val="single" w:sz="4" w:space="0" w:color="666666" w:themeColor="text1" w:themeTint="99"/>
+        <w:insideV w:val="single" w:sz="4" w:space="0" w:color="666666" w:themeColor="text1" w:themeTint="99"/>
+      </w:tblBorders>
+    </w:tblPr>
+    <w:tblStylePr w:type="firstRow">
+      <w:rPr>
+        <w:b/>
+        <w:bCs/>
+        <w:color w:val="FFFFFF" w:themeColor="background1"/>
+      </w:rPr>
+      <w:tblPr/>
+      <w:tcPr>
+        <w:tcBorders>
+          <w:top w:val="single" w:sz="4" w:space="0" w:color="000000" w:themeColor="text1"/>
+          <w:left w:val="single" w:sz="4" w:space="0" w:color="000000" w:themeColor="text1"/>
+          <w:bottom w:val="single" w:sz="4" w:space="0" w:color="000000" w:themeColor="text1"/>
+          <w:right w:val="single" w:sz="4" w:space="0" w:color="000000" w:themeColor="text1"/>
+          <w:insideH w:val="nil"/>
+          <w:insideV w:val="nil"/>
+        </w:tcBorders>
+        <w:shd w:val="clear" w:color="auto" w:fill="000000" w:themeFill="text1"/>
+      </w:tcPr>
+    </w:tblStylePr>
+    <w:tblStylePr w:type="lastRow">
+      <w:rPr>
+        <w:b/>
+        <w:bCs/>
+      </w:rPr>
+      <w:tblPr/>
+      <w:tcPr>
+        <w:tcBorders>
+          <w:top w:val="double" w:sz="4" w:space="0" w:color="000000" w:themeColor="text1"/>
+        </w:tcBorders>
+      </w:tcPr>
+    </w:tblStylePr>
+    <w:tblStylePr w:type="firstCol">
+      <w:rPr>
+        <w:b/>
+        <w:bCs/>
+      </w:rPr>
+    </w:tblStylePr>
+    <w:tblStylePr w:type="lastCol">
+      <w:rPr>
+        <w:b/>
+        <w:bCs/>
+      </w:rPr>
+    </w:tblStylePr>
+    <w:tblStylePr w:type="band1Vert">
+      <w:tblPr/>
+      <w:tcPr>
+        <w:shd w:val="clear" w:color="auto" w:fill="CCCCCC" w:themeFill="text1" w:themeFillTint="33"/>
+      </w:tcPr>
+    </w:tblStylePr>
+    <w:tblStylePr w:type="band1Horz">
+      <w:tblPr/>
+      <w:tcPr>
+        <w:shd w:val="clear" w:color="auto" w:fill="CCCCCC" w:themeFill="text1" w:themeFillTint="33"/>
+      </w:tcPr>
+    </w:tblStylePr>
   </w:style>
 </w:styles>
 </file>

</xml_diff>

<commit_message>
Ticket #3 : Support criterias (entry + exit)
</commit_message>
<xml_diff>
--- a/Doc.docx
+++ b/Doc.docx
@@ -297,14 +297,12 @@
           <w:lang w:val="fr-FR"/>
         </w:rPr>
       </w:pPr>
-      <w:proofErr w:type="spellStart"/>
       <w:r>
         <w:rPr>
           <w:lang w:val="fr-FR"/>
         </w:rPr>
         <w:t>CasePlanModel</w:t>
       </w:r>
-      <w:proofErr w:type="spellEnd"/>
     </w:p>
     <w:p>
       <w:pPr>
@@ -343,21 +341,7 @@
         <w:rPr>
           <w:lang w:val="fr-FR"/>
         </w:rPr>
-        <w:t>doit être associé avec exactement un « </w:t>
-      </w:r>
-      <w:proofErr w:type="spellStart"/>
-      <w:r>
-        <w:rPr>
-          <w:lang w:val="fr-FR"/>
-        </w:rPr>
-        <w:t>casePlanModel</w:t>
-      </w:r>
-      <w:proofErr w:type="spellEnd"/>
-      <w:r>
-        <w:rPr>
-          <w:lang w:val="fr-FR"/>
-        </w:rPr>
-        <w:t> ».</w:t>
+        <w:t>doit être associé avec exactement un « casePlanModel ».</w:t>
       </w:r>
     </w:p>
     <w:p>
@@ -378,14 +362,192 @@
           <w:lang w:val="fr-FR"/>
         </w:rPr>
       </w:pPr>
-      <w:proofErr w:type="spellStart"/>
+      <w:r>
+        <w:rPr>
+          <w:lang w:val="fr-FR"/>
+        </w:rPr>
+        <w:t>CaseFileItem</w:t>
+      </w:r>
+    </w:p>
+    <w:p>
+      <w:pPr>
+        <w:pStyle w:val="Sansinterligne"/>
+        <w:tabs>
+          <w:tab w:val="left" w:pos="965"/>
+        </w:tabs>
+        <w:rPr>
+          <w:lang w:val="fr-FR"/>
+        </w:rPr>
+      </w:pPr>
+    </w:p>
+    <w:p>
+      <w:pPr>
+        <w:pStyle w:val="Sansinterligne"/>
+        <w:tabs>
+          <w:tab w:val="left" w:pos="965"/>
+        </w:tabs>
+        <w:rPr>
+          <w:lang w:val="fr-FR"/>
+        </w:rPr>
+      </w:pPr>
+      <w:r>
+        <w:rPr>
+          <w:lang w:val="fr-FR"/>
+        </w:rPr>
+        <w:t>Représente n’importe quel type d’information, qu’elle soit structurée ou non structurée</w:t>
+      </w:r>
+      <w:r>
+        <w:rPr>
+          <w:lang w:val="fr-FR"/>
+        </w:rPr>
+        <w:t xml:space="preserve"> ou sous une forme </w:t>
+      </w:r>
+      <w:r>
+        <w:rPr>
+          <w:lang w:val="fr-FR"/>
+        </w:rPr>
+        <w:t>simple ou complexe.</w:t>
+      </w:r>
+    </w:p>
+    <w:p>
+      <w:pPr>
+        <w:pStyle w:val="Sansinterligne"/>
+        <w:tabs>
+          <w:tab w:val="left" w:pos="965"/>
+        </w:tabs>
+        <w:rPr>
+          <w:lang w:val="fr-FR"/>
+        </w:rPr>
+      </w:pPr>
+      <w:r>
+        <w:rPr>
+          <w:lang w:val="fr-FR"/>
+        </w:rPr>
+        <w:t>Peut être n’importe quoi</w:t>
+      </w:r>
+      <w:r>
+        <w:rPr>
+          <w:lang w:val="fr-FR"/>
+        </w:rPr>
+        <w:t xml:space="preserve">, d’un document ou un répertoire stocké dans un CMIS, une hiérarchie de « CaseFileItems » ou </w:t>
+      </w:r>
+      <w:r>
+        <w:rPr>
+          <w:lang w:val="fr-FR"/>
+        </w:rPr>
+        <w:t xml:space="preserve">un </w:t>
+      </w:r>
+      <w:r>
+        <w:rPr>
+          <w:lang w:val="fr-FR"/>
+        </w:rPr>
+        <w:t>document XML.</w:t>
+      </w:r>
+    </w:p>
+    <w:p>
+      <w:pPr>
+        <w:pStyle w:val="Sansinterligne"/>
+        <w:tabs>
+          <w:tab w:val="left" w:pos="965"/>
+        </w:tabs>
+        <w:rPr>
+          <w:lang w:val="fr-FR"/>
+        </w:rPr>
+      </w:pPr>
+    </w:p>
+    <w:p>
+      <w:pPr>
+        <w:pStyle w:val="Sansinterligne"/>
+        <w:tabs>
+          <w:tab w:val="left" w:pos="965"/>
+        </w:tabs>
+        <w:rPr>
+          <w:lang w:val="fr-FR"/>
+        </w:rPr>
+      </w:pPr>
+      <w:r>
+        <w:rPr>
+          <w:lang w:val="fr-FR"/>
+        </w:rPr>
+        <w:t>La structure ainsi que le langage utilisée pour définir la structure est définie par « CaseFileItemDefinition »</w:t>
+      </w:r>
+      <w:r>
+        <w:rPr>
+          <w:lang w:val="fr-FR"/>
+        </w:rPr>
+        <w:t>.</w:t>
+      </w:r>
+    </w:p>
+    <w:p>
+      <w:pPr>
+        <w:pStyle w:val="Sansinterligne"/>
+        <w:tabs>
+          <w:tab w:val="left" w:pos="965"/>
+        </w:tabs>
+        <w:rPr>
+          <w:lang w:val="fr-FR"/>
+        </w:rPr>
+      </w:pPr>
+    </w:p>
+    <w:p>
+      <w:pPr>
+        <w:pStyle w:val="Sansinterligne"/>
+        <w:tabs>
+          <w:tab w:val="left" w:pos="965"/>
+        </w:tabs>
+        <w:rPr>
+          <w:lang w:val="fr-FR"/>
+        </w:rPr>
+      </w:pPr>
+      <w:r>
+        <w:rPr>
+          <w:lang w:val="fr-FR"/>
+        </w:rPr>
+        <w:t xml:space="preserve">Il faut comprendre comment on peut utiliser le protocole </w:t>
+      </w:r>
+      <w:r>
+        <w:rPr>
+          <w:lang w:val="fr-FR"/>
+        </w:rPr>
+        <w:t>CMIS</w:t>
+      </w:r>
+      <w:r>
+        <w:rPr>
+          <w:lang w:val="fr-FR"/>
+        </w:rPr>
+        <w:t xml:space="preserve"> </w:t>
+      </w:r>
+      <w:r>
+        <w:rPr>
+          <w:lang w:val="fr-FR"/>
+        </w:rPr>
+        <w:t>avec CaseFileItem.</w:t>
+      </w:r>
+    </w:p>
+    <w:p>
+      <w:pPr>
+        <w:pStyle w:val="Sansinterligne"/>
+        <w:tabs>
+          <w:tab w:val="left" w:pos="965"/>
+        </w:tabs>
+        <w:rPr>
+          <w:lang w:val="fr-FR"/>
+        </w:rPr>
+      </w:pPr>
+    </w:p>
+    <w:p>
+      <w:pPr>
+        <w:pStyle w:val="Titre2"/>
+        <w:rPr>
+          <w:lang w:val="fr-FR"/>
+        </w:rPr>
+      </w:pPr>
       <w:r>
         <w:rPr>
           <w:lang w:val="fr-FR"/>
         </w:rPr>
         <w:t>SEntry</w:t>
       </w:r>
-      <w:proofErr w:type="spellEnd"/>
     </w:p>
     <w:p>
       <w:pPr>
@@ -438,21 +600,7 @@
         <w:rPr>
           <w:lang w:val="fr-FR"/>
         </w:rPr>
-        <w:t xml:space="preserve">Possède deux </w:t>
-      </w:r>
-      <w:proofErr w:type="spellStart"/>
-      <w:r>
-        <w:rPr>
-          <w:lang w:val="fr-FR"/>
-        </w:rPr>
-        <w:t>paramètes</w:t>
-      </w:r>
-      <w:proofErr w:type="spellEnd"/>
-      <w:r>
-        <w:rPr>
-          <w:lang w:val="fr-FR"/>
-        </w:rPr>
-        <w:t> :</w:t>
+        <w:t>Possède deux paramètes :</w:t>
       </w:r>
     </w:p>
     <w:p>
@@ -466,39 +614,17 @@
           <w:lang w:val="fr-FR"/>
         </w:rPr>
       </w:pPr>
-      <w:proofErr w:type="spellStart"/>
-      <w:r>
-        <w:rPr>
-          <w:lang w:val="fr-FR"/>
-        </w:rPr>
-        <w:t>OnPart</w:t>
-      </w:r>
-      <w:proofErr w:type="spellEnd"/>
-      <w:r>
-        <w:rPr>
-          <w:lang w:val="fr-FR"/>
-        </w:rPr>
-        <w:t xml:space="preserve"> : </w:t>
-      </w:r>
-      <w:r>
-        <w:rPr>
-          <w:lang w:val="fr-FR"/>
-        </w:rPr>
-        <w:t>Vérifie l’état d’un « plan item » comme : « </w:t>
-      </w:r>
-      <w:proofErr w:type="spellStart"/>
-      <w:r>
-        <w:rPr>
-          <w:lang w:val="fr-FR"/>
-        </w:rPr>
-        <w:t>complete</w:t>
-      </w:r>
-      <w:proofErr w:type="spellEnd"/>
-      <w:r>
-        <w:rPr>
-          <w:lang w:val="fr-FR"/>
-        </w:rPr>
-        <w:t> ».</w:t>
+      <w:r>
+        <w:rPr>
+          <w:lang w:val="fr-FR"/>
+        </w:rPr>
+        <w:t xml:space="preserve">OnPart : </w:t>
+      </w:r>
+      <w:r>
+        <w:rPr>
+          <w:lang w:val="fr-FR"/>
+        </w:rPr>
+        <w:t>Vérifie l’état d’un « plan item » comme : « complete ».</w:t>
       </w:r>
     </w:p>
     <w:p>
@@ -512,33 +638,11 @@
           <w:lang w:val="fr-FR"/>
         </w:rPr>
       </w:pPr>
-      <w:proofErr w:type="spellStart"/>
-      <w:r>
-        <w:rPr>
-          <w:lang w:val="fr-FR"/>
-        </w:rPr>
-        <w:t>IfPart</w:t>
-      </w:r>
-      <w:proofErr w:type="spellEnd"/>
-      <w:r>
-        <w:rPr>
-          <w:lang w:val="fr-FR"/>
-        </w:rPr>
-        <w:t xml:space="preserve"> : Lorsque tous les </w:t>
-      </w:r>
-      <w:proofErr w:type="spellStart"/>
-      <w:r>
-        <w:rPr>
-          <w:lang w:val="fr-FR"/>
-        </w:rPr>
-        <w:t>OnParts</w:t>
-      </w:r>
-      <w:proofErr w:type="spellEnd"/>
-      <w:r>
-        <w:rPr>
-          <w:lang w:val="fr-FR"/>
-        </w:rPr>
-        <w:t xml:space="preserve"> </w:t>
+      <w:r>
+        <w:rPr>
+          <w:lang w:val="fr-FR"/>
+        </w:rPr>
+        <w:t xml:space="preserve">IfPart : Lorsque tous les OnParts </w:t>
       </w:r>
       <w:r>
         <w:rPr>
@@ -568,51 +672,33 @@
           <w:lang w:val="fr-FR"/>
         </w:rPr>
       </w:pPr>
-      <w:proofErr w:type="spellStart"/>
       <w:r>
         <w:rPr>
           <w:lang w:val="fr-FR"/>
         </w:rPr>
         <w:t>PlanItem</w:t>
       </w:r>
-      <w:proofErr w:type="spellEnd"/>
-    </w:p>
-    <w:p>
-      <w:pPr>
-        <w:pStyle w:val="Sansinterligne"/>
-        <w:rPr>
-          <w:lang w:val="fr-FR"/>
-        </w:rPr>
-      </w:pPr>
-      <w:bookmarkStart w:id="0" w:name="_GoBack"/>
-      <w:bookmarkEnd w:id="0"/>
-    </w:p>
-    <w:p>
-      <w:pPr>
-        <w:pStyle w:val="Sansinterligne"/>
-        <w:rPr>
-          <w:lang w:val="fr-FR"/>
-        </w:rPr>
-      </w:pPr>
-      <w:r>
-        <w:rPr>
-          <w:lang w:val="fr-FR"/>
-        </w:rPr>
-        <w:t>Les « </w:t>
-      </w:r>
-      <w:proofErr w:type="spellStart"/>
-      <w:r>
-        <w:rPr>
-          <w:lang w:val="fr-FR"/>
-        </w:rPr>
-        <w:t>PlanItems</w:t>
-      </w:r>
-      <w:proofErr w:type="spellEnd"/>
-      <w:r>
-        <w:rPr>
-          <w:lang w:val="fr-FR"/>
-        </w:rPr>
-        <w:t xml:space="preserve"> » représentent des « Unit Of Work » </w:t>
+    </w:p>
+    <w:p>
+      <w:pPr>
+        <w:pStyle w:val="Sansinterligne"/>
+        <w:rPr>
+          <w:lang w:val="fr-FR"/>
+        </w:rPr>
+      </w:pPr>
+    </w:p>
+    <w:p>
+      <w:pPr>
+        <w:pStyle w:val="Sansinterligne"/>
+        <w:rPr>
+          <w:lang w:val="fr-FR"/>
+        </w:rPr>
+      </w:pPr>
+      <w:r>
+        <w:rPr>
+          <w:lang w:val="fr-FR"/>
+        </w:rPr>
+        <w:t xml:space="preserve">Les « PlanItems » représentent des « Unit Of Work » </w:t>
       </w:r>
       <w:r>
         <w:rPr>
@@ -638,16 +724,8 @@
         <w:rPr>
           <w:lang w:val="fr-FR"/>
         </w:rPr>
-        <w:t xml:space="preserve">Voici les attributs d’un </w:t>
-      </w:r>
-      <w:proofErr w:type="spellStart"/>
-      <w:r>
-        <w:rPr>
-          <w:lang w:val="fr-FR"/>
-        </w:rPr>
-        <w:t>PlanItem</w:t>
-      </w:r>
-      <w:proofErr w:type="spellEnd"/>
+        <w:t>Voici les attributs d’un PlanItem</w:t>
+      </w:r>
     </w:p>
     <w:p>
       <w:pPr>
@@ -754,21 +832,7 @@
               <w:rPr>
                 <w:lang w:val="fr-FR"/>
               </w:rPr>
-              <w:t>Nom de l’objet « </w:t>
-            </w:r>
-            <w:proofErr w:type="spellStart"/>
-            <w:r>
-              <w:rPr>
-                <w:lang w:val="fr-FR"/>
-              </w:rPr>
-              <w:t>PlanItem</w:t>
-            </w:r>
-            <w:proofErr w:type="spellEnd"/>
-            <w:r>
-              <w:rPr>
-                <w:lang w:val="fr-FR"/>
-              </w:rPr>
-              <w:t> »</w:t>
+              <w:t>Nom de l’objet « PlanItem »</w:t>
             </w:r>
           </w:p>
         </w:tc>
@@ -786,14 +850,12 @@
                 <w:lang w:val="fr-FR"/>
               </w:rPr>
             </w:pPr>
-            <w:proofErr w:type="spellStart"/>
             <w:r>
               <w:rPr>
                 <w:lang w:val="fr-FR"/>
               </w:rPr>
               <w:t>itemControl</w:t>
             </w:r>
-            <w:proofErr w:type="spellEnd"/>
             <w:r>
               <w:rPr>
                 <w:lang w:val="fr-FR"/>
@@ -814,7 +876,6 @@
                 <w:lang w:val="fr-FR"/>
               </w:rPr>
             </w:pPr>
-            <w:proofErr w:type="spellStart"/>
             <w:r>
               <w:rPr>
                 <w:b/>
@@ -823,7 +884,6 @@
               </w:rPr>
               <w:t>ManualActivationRule</w:t>
             </w:r>
-            <w:proofErr w:type="spellEnd"/>
             <w:r>
               <w:rPr>
                 <w:lang w:val="fr-FR"/>
@@ -861,6 +921,7 @@
               <w:rPr>
                 <w:lang w:val="fr-FR"/>
               </w:rPr>
+              <w:lastRenderedPageBreak/>
               <w:t xml:space="preserve">Avec l’activation manuelle, l’utilisateur peut décider d’activer </w:t>
             </w:r>
             <w:r>
@@ -969,21 +1030,7 @@
               <w:rPr>
                 <w:lang w:val="fr-FR"/>
               </w:rPr>
-              <w:t xml:space="preserve">Voici les propriétés d’un </w:t>
-            </w:r>
-            <w:proofErr w:type="spellStart"/>
-            <w:r>
-              <w:rPr>
-                <w:lang w:val="fr-FR"/>
-              </w:rPr>
-              <w:t>ManualActivationRule</w:t>
-            </w:r>
-            <w:proofErr w:type="spellEnd"/>
-            <w:r>
-              <w:rPr>
-                <w:lang w:val="fr-FR"/>
-              </w:rPr>
-              <w:t> :</w:t>
+              <w:t>Voici les propriétés d’un ManualActivationRule :</w:t>
             </w:r>
           </w:p>
           <w:p>
@@ -1017,15 +1064,12 @@
                 <w:lang w:val="fr-FR"/>
               </w:rPr>
             </w:pPr>
-            <w:proofErr w:type="spellStart"/>
-            <w:r>
-              <w:rPr>
-                <w:lang w:val="fr-FR"/>
-              </w:rPr>
-              <w:lastRenderedPageBreak/>
+            <w:r>
+              <w:rPr>
+                <w:lang w:val="fr-FR"/>
+              </w:rPr>
               <w:t>ContextRef</w:t>
             </w:r>
-            <w:proofErr w:type="spellEnd"/>
           </w:p>
           <w:p>
             <w:pPr>
@@ -1045,33 +1089,19 @@
               </w:rPr>
               <w:t xml:space="preserve">Condition : une </w:t>
             </w:r>
-            <w:proofErr w:type="spellStart"/>
             <w:r>
               <w:rPr>
                 <w:lang w:val="fr-FR"/>
               </w:rPr>
               <w:t>expréssion</w:t>
             </w:r>
-            <w:proofErr w:type="spellEnd"/>
-            <w:r>
-              <w:rPr>
-                <w:lang w:val="fr-FR"/>
-              </w:rPr>
-              <w:t xml:space="preserve"> doit être évaluée comme un « </w:t>
-            </w:r>
-            <w:proofErr w:type="spellStart"/>
-            <w:r>
-              <w:rPr>
-                <w:lang w:val="fr-FR"/>
-              </w:rPr>
-              <w:t>boolean</w:t>
-            </w:r>
-            <w:proofErr w:type="spellEnd"/>
-            <w:r>
-              <w:rPr>
-                <w:lang w:val="fr-FR"/>
-              </w:rPr>
-              <w:t xml:space="preserve"> ». Voici les attributs d’une expression : </w:t>
+            <w:bookmarkStart w:id="0" w:name="_GoBack"/>
+            <w:bookmarkEnd w:id="0"/>
+            <w:r>
+              <w:rPr>
+                <w:lang w:val="fr-FR"/>
+              </w:rPr>
+              <w:t xml:space="preserve"> doit être évaluée comme un « boolean ». Voici les attributs d’une expression : </w:t>
             </w:r>
           </w:p>
           <w:p>
@@ -1086,14 +1116,12 @@
                 <w:lang w:val="fr-FR"/>
               </w:rPr>
             </w:pPr>
-            <w:proofErr w:type="spellStart"/>
             <w:r>
               <w:rPr>
                 <w:lang w:val="fr-FR"/>
               </w:rPr>
               <w:t>Language</w:t>
             </w:r>
-            <w:proofErr w:type="spellEnd"/>
           </w:p>
           <w:p>
             <w:pPr>
@@ -1113,15 +1141,6 @@
               </w:rPr>
               <w:t>Body</w:t>
             </w:r>
-          </w:p>
-          <w:p>
-            <w:pPr>
-              <w:pStyle w:val="Sansinterligne"/>
-              <w:cnfStyle w:val="000000000000" w:firstRow="0" w:lastRow="0" w:firstColumn="0" w:lastColumn="0" w:oddVBand="0" w:evenVBand="0" w:oddHBand="0" w:evenHBand="0" w:firstRowFirstColumn="0" w:firstRowLastColumn="0" w:lastRowFirstColumn="0" w:lastRowLastColumn="0"/>
-              <w:rPr>
-                <w:lang w:val="fr-FR"/>
-              </w:rPr>
-            </w:pPr>
           </w:p>
         </w:tc>
       </w:tr>
@@ -1141,7 +1160,6 @@
                 <w:lang w:val="fr-FR"/>
               </w:rPr>
             </w:pPr>
-            <w:proofErr w:type="spellStart"/>
             <w:r>
               <w:rPr>
                 <w:lang w:val="fr-FR"/>
@@ -1149,7 +1167,6 @@
               <w:lastRenderedPageBreak/>
               <w:t>PlanItemDefinition</w:t>
             </w:r>
-            <w:proofErr w:type="spellEnd"/>
             <w:r>
               <w:rPr>
                 <w:lang w:val="fr-FR"/>
@@ -1174,21 +1191,7 @@
               <w:rPr>
                 <w:lang w:val="fr-FR"/>
               </w:rPr>
-              <w:t xml:space="preserve">Se réfère au « plan item </w:t>
-            </w:r>
-            <w:proofErr w:type="spellStart"/>
-            <w:r>
-              <w:rPr>
-                <w:lang w:val="fr-FR"/>
-              </w:rPr>
-              <w:t>definition</w:t>
-            </w:r>
-            <w:proofErr w:type="spellEnd"/>
-            <w:r>
-              <w:rPr>
-                <w:lang w:val="fr-FR"/>
-              </w:rPr>
-              <w:t> » par exemple :</w:t>
+              <w:t>Se réfère au « plan item definition » par exemple :</w:t>
             </w:r>
           </w:p>
           <w:p>
@@ -1203,14 +1206,12 @@
                 <w:lang w:val="fr-FR"/>
               </w:rPr>
             </w:pPr>
-            <w:proofErr w:type="spellStart"/>
             <w:r>
               <w:rPr>
                 <w:lang w:val="fr-FR"/>
               </w:rPr>
               <w:t>Task</w:t>
             </w:r>
-            <w:proofErr w:type="spellEnd"/>
           </w:p>
           <w:p>
             <w:pPr>
@@ -1224,14 +1225,12 @@
                 <w:lang w:val="fr-FR"/>
               </w:rPr>
             </w:pPr>
-            <w:proofErr w:type="spellStart"/>
             <w:r>
               <w:rPr>
                 <w:lang w:val="fr-FR"/>
               </w:rPr>
               <w:t>PlanFragment</w:t>
             </w:r>
-            <w:proofErr w:type="spellEnd"/>
           </w:p>
           <w:p>
             <w:pPr>
@@ -1245,14 +1244,12 @@
                 <w:lang w:val="fr-FR"/>
               </w:rPr>
             </w:pPr>
-            <w:proofErr w:type="spellStart"/>
             <w:r>
               <w:rPr>
                 <w:lang w:val="fr-FR"/>
               </w:rPr>
               <w:t>EventListener</w:t>
             </w:r>
-            <w:proofErr w:type="spellEnd"/>
           </w:p>
           <w:p>
             <w:pPr>
@@ -1288,19 +1285,11 @@
                 <w:lang w:val="fr-FR"/>
               </w:rPr>
             </w:pPr>
-            <w:proofErr w:type="spellStart"/>
-            <w:r>
-              <w:rPr>
-                <w:lang w:val="fr-FR"/>
-              </w:rPr>
-              <w:t>entryCriteria</w:t>
-            </w:r>
-            <w:proofErr w:type="spellEnd"/>
-            <w:r>
-              <w:rPr>
-                <w:lang w:val="fr-FR"/>
-              </w:rPr>
-              <w:t xml:space="preserve"> [0…*]</w:t>
+            <w:r>
+              <w:rPr>
+                <w:lang w:val="fr-FR"/>
+              </w:rPr>
+              <w:t>entryCriteria [0…*]</w:t>
             </w:r>
           </w:p>
         </w:tc>
@@ -1316,6 +1305,45 @@
                 <w:lang w:val="fr-FR"/>
               </w:rPr>
             </w:pPr>
+            <w:r>
+              <w:rPr>
+                <w:lang w:val="fr-FR"/>
+              </w:rPr>
+              <w:t xml:space="preserve">Représente la condition </w:t>
+            </w:r>
+            <w:r>
+              <w:rPr>
+                <w:lang w:val="fr-FR"/>
+              </w:rPr>
+              <w:t xml:space="preserve">pour laquelle </w:t>
+            </w:r>
+            <w:r>
+              <w:rPr>
+                <w:lang w:val="fr-FR"/>
+              </w:rPr>
+              <w:t>le PlanItem devient disponible.</w:t>
+            </w:r>
+          </w:p>
+          <w:p>
+            <w:pPr>
+              <w:pStyle w:val="Sansinterligne"/>
+              <w:cnfStyle w:val="000000000000" w:firstRow="0" w:lastRow="0" w:firstColumn="0" w:lastColumn="0" w:oddVBand="0" w:evenVBand="0" w:oddHBand="0" w:evenHBand="0" w:firstRowFirstColumn="0" w:firstRowLastColumn="0" w:lastRowFirstColumn="0" w:lastRowLastColumn="0"/>
+              <w:rPr>
+                <w:lang w:val="fr-FR"/>
+              </w:rPr>
+            </w:pPr>
+            <w:r>
+              <w:rPr>
+                <w:lang w:val="fr-FR"/>
+              </w:rPr>
+              <w:t xml:space="preserve">Lorsqu’un « entryCriteria » est satisfait alors </w:t>
+            </w:r>
+            <w:r>
+              <w:rPr>
+                <w:lang w:val="fr-FR"/>
+              </w:rPr>
+              <w:t>l’état va vers « Enabled ».</w:t>
+            </w:r>
           </w:p>
         </w:tc>
       </w:tr>
@@ -1335,19 +1363,11 @@
                 <w:lang w:val="fr-FR"/>
               </w:rPr>
             </w:pPr>
-            <w:proofErr w:type="spellStart"/>
-            <w:r>
-              <w:rPr>
-                <w:lang w:val="fr-FR"/>
-              </w:rPr>
-              <w:t>exitCriteria</w:t>
-            </w:r>
-            <w:proofErr w:type="spellEnd"/>
-            <w:r>
-              <w:rPr>
-                <w:lang w:val="fr-FR"/>
-              </w:rPr>
-              <w:t xml:space="preserve"> [0…*]</w:t>
+            <w:r>
+              <w:rPr>
+                <w:lang w:val="fr-FR"/>
+              </w:rPr>
+              <w:t>exitCriteria [0…*]</w:t>
             </w:r>
           </w:p>
         </w:tc>
@@ -1363,6 +1383,45 @@
                 <w:lang w:val="fr-FR"/>
               </w:rPr>
             </w:pPr>
+            <w:r>
+              <w:rPr>
+                <w:lang w:val="fr-FR"/>
+              </w:rPr>
+              <w:t xml:space="preserve">Représente la condition pour laquelle </w:t>
+            </w:r>
+            <w:r>
+              <w:rPr>
+                <w:lang w:val="fr-FR"/>
+              </w:rPr>
+              <w:t xml:space="preserve">le PlanItem </w:t>
+            </w:r>
+            <w:r>
+              <w:rPr>
+                <w:lang w:val="fr-FR"/>
+              </w:rPr>
+              <w:t>est terminée.</w:t>
+            </w:r>
+          </w:p>
+          <w:p>
+            <w:pPr>
+              <w:pStyle w:val="Sansinterligne"/>
+              <w:cnfStyle w:val="000000100000" w:firstRow="0" w:lastRow="0" w:firstColumn="0" w:lastColumn="0" w:oddVBand="0" w:evenVBand="0" w:oddHBand="1" w:evenHBand="0" w:firstRowFirstColumn="0" w:firstRowLastColumn="0" w:lastRowFirstColumn="0" w:lastRowLastColumn="0"/>
+              <w:rPr>
+                <w:lang w:val="fr-FR"/>
+              </w:rPr>
+            </w:pPr>
+            <w:r>
+              <w:rPr>
+                <w:lang w:val="fr-FR"/>
+              </w:rPr>
+              <w:t xml:space="preserve">Lorsqu’un « exitCriteria » est satisfait alors l’état </w:t>
+            </w:r>
+            <w:r>
+              <w:rPr>
+                <w:lang w:val="fr-FR"/>
+              </w:rPr>
+              <w:t>change vers « TERMINATED ».</w:t>
+            </w:r>
           </w:p>
         </w:tc>
       </w:tr>
@@ -1390,107 +1449,55 @@
           <w:lang w:val="fr-FR"/>
         </w:rPr>
       </w:pPr>
-      <w:proofErr w:type="spellStart"/>
       <w:r>
         <w:rPr>
           <w:lang w:val="fr-FR"/>
         </w:rPr>
         <w:t>PlanItemDefinition</w:t>
       </w:r>
-      <w:proofErr w:type="spellEnd"/>
-    </w:p>
-    <w:p>
-      <w:pPr>
-        <w:pStyle w:val="Sansinterligne"/>
-        <w:rPr>
-          <w:lang w:val="fr-FR"/>
-        </w:rPr>
-      </w:pPr>
-    </w:p>
-    <w:p>
-      <w:pPr>
-        <w:pStyle w:val="Sansinterligne"/>
-        <w:rPr>
-          <w:lang w:val="fr-FR"/>
-        </w:rPr>
-      </w:pPr>
-      <w:r>
-        <w:rPr>
-          <w:lang w:val="fr-FR"/>
-        </w:rPr>
-        <w:t>Permet de réutiliser une configuration par exemple si deux « </w:t>
-      </w:r>
-      <w:proofErr w:type="spellStart"/>
-      <w:r>
-        <w:rPr>
-          <w:lang w:val="fr-FR"/>
-        </w:rPr>
-        <w:t>planItems</w:t>
-      </w:r>
-      <w:proofErr w:type="spellEnd"/>
-      <w:r>
-        <w:rPr>
-          <w:lang w:val="fr-FR"/>
-        </w:rPr>
-        <w:t> » référencent le même « </w:t>
-      </w:r>
-      <w:proofErr w:type="spellStart"/>
-      <w:r>
-        <w:rPr>
-          <w:lang w:val="fr-FR"/>
-        </w:rPr>
-        <w:t>humanTask</w:t>
-      </w:r>
-      <w:proofErr w:type="spellEnd"/>
-      <w:r>
-        <w:rPr>
-          <w:lang w:val="fr-FR"/>
-        </w:rPr>
-        <w:t> » alors les deux vont référencer le même « </w:t>
-      </w:r>
-      <w:proofErr w:type="spellStart"/>
-      <w:r>
-        <w:rPr>
-          <w:lang w:val="fr-FR"/>
-        </w:rPr>
-        <w:t>humanTask</w:t>
-      </w:r>
-      <w:proofErr w:type="spellEnd"/>
-      <w:r>
-        <w:rPr>
-          <w:lang w:val="fr-FR"/>
-        </w:rPr>
-        <w:t> ».</w:t>
-      </w:r>
-    </w:p>
-    <w:p>
-      <w:pPr>
-        <w:pStyle w:val="Sansinterligne"/>
-        <w:rPr>
-          <w:lang w:val="fr-FR"/>
-        </w:rPr>
-      </w:pPr>
-    </w:p>
-    <w:p>
-      <w:pPr>
-        <w:pStyle w:val="Sansinterligne"/>
-        <w:rPr>
-          <w:lang w:val="fr-FR"/>
-        </w:rPr>
-      </w:pPr>
-      <w:proofErr w:type="spellStart"/>
-      <w:r>
-        <w:rPr>
-          <w:lang w:val="fr-FR"/>
-        </w:rPr>
-        <w:t>PlanItemDefinitions</w:t>
-      </w:r>
-      <w:proofErr w:type="spellEnd"/>
-      <w:r>
-        <w:rPr>
-          <w:lang w:val="fr-FR"/>
-        </w:rPr>
-        <w:t xml:space="preserve"> peuvent aussi être instanciés durant </w:t>
+    </w:p>
+    <w:p>
+      <w:pPr>
+        <w:pStyle w:val="Sansinterligne"/>
+        <w:rPr>
+          <w:lang w:val="fr-FR"/>
+        </w:rPr>
+      </w:pPr>
+    </w:p>
+    <w:p>
+      <w:pPr>
+        <w:pStyle w:val="Sansinterligne"/>
+        <w:rPr>
+          <w:lang w:val="fr-FR"/>
+        </w:rPr>
+      </w:pPr>
+      <w:r>
+        <w:rPr>
+          <w:lang w:val="fr-FR"/>
+        </w:rPr>
+        <w:t>Permet de réutiliser une configuration par exemple si deux « planItems » référencent le même « humanTask » alors les deux vont référencer le même « humanTask ».</w:t>
+      </w:r>
+    </w:p>
+    <w:p>
+      <w:pPr>
+        <w:pStyle w:val="Sansinterligne"/>
+        <w:rPr>
+          <w:lang w:val="fr-FR"/>
+        </w:rPr>
+      </w:pPr>
+    </w:p>
+    <w:p>
+      <w:pPr>
+        <w:pStyle w:val="Sansinterligne"/>
+        <w:rPr>
+          <w:lang w:val="fr-FR"/>
+        </w:rPr>
+      </w:pPr>
+      <w:r>
+        <w:rPr>
+          <w:lang w:val="fr-FR"/>
+        </w:rPr>
+        <w:t xml:space="preserve">PlanItemDefinitions peuvent aussi être instanciés durant </w:t>
       </w:r>
       <w:r>
         <w:rPr>
@@ -1604,14 +1611,12 @@
           <w:lang w:val="fr-FR"/>
         </w:rPr>
       </w:pPr>
-      <w:proofErr w:type="spellStart"/>
       <w:r>
         <w:rPr>
           <w:lang w:val="fr-FR"/>
         </w:rPr>
         <w:t>Task</w:t>
       </w:r>
-      <w:proofErr w:type="spellEnd"/>
     </w:p>
     <w:p>
       <w:pPr>
@@ -1633,6 +1638,7 @@
         <w:rPr>
           <w:lang w:val="fr-FR"/>
         </w:rPr>
+        <w:lastRenderedPageBreak/>
         <w:t>Définition</w:t>
       </w:r>
     </w:p>
@@ -1703,21 +1709,7 @@
         <w:rPr>
           <w:lang w:val="fr-FR"/>
         </w:rPr>
-        <w:t>Types de « </w:t>
-      </w:r>
-      <w:proofErr w:type="spellStart"/>
-      <w:r>
-        <w:rPr>
-          <w:lang w:val="fr-FR"/>
-        </w:rPr>
-        <w:t>Task</w:t>
-      </w:r>
-      <w:proofErr w:type="spellEnd"/>
-      <w:r>
-        <w:rPr>
-          <w:lang w:val="fr-FR"/>
-        </w:rPr>
-        <w:t> »</w:t>
+        <w:t>Types de « Task »</w:t>
       </w:r>
     </w:p>
     <w:p>
@@ -1739,16 +1731,8 @@
         <w:rPr>
           <w:lang w:val="fr-FR"/>
         </w:rPr>
-        <w:t xml:space="preserve">Service </w:t>
-      </w:r>
-      <w:proofErr w:type="spellStart"/>
-      <w:r>
-        <w:rPr>
-          <w:lang w:val="fr-FR"/>
-        </w:rPr>
-        <w:t>task</w:t>
-      </w:r>
-      <w:proofErr w:type="spellEnd"/>
+        <w:t>Service task</w:t>
+      </w:r>
     </w:p>
     <w:p>
       <w:pPr>
@@ -1827,16 +1811,8 @@
         <w:rPr>
           <w:lang w:val="fr-FR"/>
         </w:rPr>
-        <w:t xml:space="preserve">Human </w:t>
-      </w:r>
-      <w:proofErr w:type="spellStart"/>
-      <w:r>
-        <w:rPr>
-          <w:lang w:val="fr-FR"/>
-        </w:rPr>
-        <w:t>task</w:t>
-      </w:r>
-      <w:proofErr w:type="spellEnd"/>
+        <w:t>Human task</w:t>
+      </w:r>
     </w:p>
     <w:p>
       <w:pPr>
@@ -1859,7 +1835,6 @@
           <w:b/>
           <w:lang w:val="fr-FR"/>
         </w:rPr>
-        <w:lastRenderedPageBreak/>
         <w:t>A REMPLIR</w:t>
       </w:r>
     </w:p>
@@ -1892,14 +1867,6 @@
         </w:rPr>
         <w:t>TODO</w:t>
       </w:r>
-    </w:p>
-    <w:p>
-      <w:pPr>
-        <w:pStyle w:val="Sansinterligne"/>
-        <w:rPr>
-          <w:lang w:val="fr-FR"/>
-        </w:rPr>
-      </w:pPr>
     </w:p>
     <w:p>
       <w:pPr>
@@ -1916,13 +1883,73 @@
         <w:rPr>
           <w:lang w:val="fr-FR"/>
         </w:rPr>
-        <w:t xml:space="preserve">Utiliser la librairie pour les </w:t>
-      </w:r>
-      <w:r>
-        <w:rPr>
-          <w:lang w:val="fr-FR"/>
-        </w:rPr>
-        <w:t>workflows</w:t>
+        <w:t>Supporter tous les paramètres de ManualActivationRule</w:t>
+      </w:r>
+    </w:p>
+    <w:p>
+      <w:pPr>
+        <w:pStyle w:val="Sansinterligne"/>
+        <w:numPr>
+          <w:ilvl w:val="1"/>
+          <w:numId w:val="6"/>
+        </w:numPr>
+        <w:rPr>
+          <w:lang w:val="fr-FR"/>
+        </w:rPr>
+      </w:pPr>
+      <w:r>
+        <w:rPr>
+          <w:lang w:val="fr-FR"/>
+        </w:rPr>
+        <w:t>Name : OK</w:t>
+      </w:r>
+    </w:p>
+    <w:p>
+      <w:pPr>
+        <w:pStyle w:val="Sansinterligne"/>
+        <w:numPr>
+          <w:ilvl w:val="1"/>
+          <w:numId w:val="6"/>
+        </w:numPr>
+        <w:rPr>
+          <w:lang w:val="fr-FR"/>
+        </w:rPr>
+      </w:pPr>
+      <w:r>
+        <w:rPr>
+          <w:lang w:val="fr-FR"/>
+        </w:rPr>
+        <w:t>Condition</w:t>
+      </w:r>
+      <w:r>
+        <w:rPr>
+          <w:lang w:val="fr-FR"/>
+        </w:rPr>
+        <w:t> : OK</w:t>
+      </w:r>
+    </w:p>
+    <w:p>
+      <w:pPr>
+        <w:pStyle w:val="Sansinterligne"/>
+        <w:numPr>
+          <w:ilvl w:val="1"/>
+          <w:numId w:val="6"/>
+        </w:numPr>
+        <w:rPr>
+          <w:lang w:val="fr-FR"/>
+        </w:rPr>
+      </w:pPr>
+      <w:r>
+        <w:rPr>
+          <w:lang w:val="fr-FR"/>
+        </w:rPr>
+        <w:t xml:space="preserve">ContextRef : </w:t>
+      </w:r>
+      <w:r>
+        <w:rPr>
+          <w:lang w:val="fr-FR"/>
+        </w:rPr>
+        <w:t>PLUS TARD</w:t>
       </w:r>
     </w:p>
     <w:p>
@@ -1933,83 +1960,66 @@
           <w:numId w:val="6"/>
         </w:numPr>
         <w:rPr>
-          <w:lang w:val="fr-FR"/>
-        </w:rPr>
-      </w:pPr>
-      <w:r>
-        <w:rPr>
-          <w:lang w:val="fr-FR"/>
-        </w:rPr>
-        <w:t xml:space="preserve">Créer une API pour </w:t>
-      </w:r>
-      <w:r>
-        <w:rPr>
-          <w:lang w:val="fr-FR"/>
-        </w:rPr>
-        <w:t>gérer les actions humaines</w:t>
-      </w:r>
-      <w:r>
-        <w:rPr>
-          <w:lang w:val="fr-FR"/>
-        </w:rPr>
-        <w:t xml:space="preserve"> : </w:t>
-      </w:r>
-      <w:r>
-        <w:rPr>
-          <w:lang w:val="fr-FR"/>
-        </w:rPr>
-        <w:t>retourner des formulaires HTML</w:t>
-      </w:r>
-      <w:r>
-        <w:rPr>
-          <w:lang w:val="fr-FR"/>
-        </w:rPr>
-        <w:t xml:space="preserve"> pour </w:t>
-      </w:r>
-      <w:r>
-        <w:rPr>
-          <w:lang w:val="fr-FR"/>
-        </w:rPr>
-        <w:t>une tâche</w:t>
-      </w:r>
-      <w:r>
-        <w:rPr>
-          <w:lang w:val="fr-FR"/>
-        </w:rPr>
-        <w:t xml:space="preserve"> humaine donnée.</w:t>
-      </w:r>
-    </w:p>
-    <w:p>
-      <w:pPr>
-        <w:pStyle w:val="Sansinterligne"/>
-        <w:numPr>
-          <w:ilvl w:val="0"/>
-          <w:numId w:val="6"/>
-        </w:numPr>
-        <w:rPr>
-          <w:lang w:val="fr-FR"/>
-        </w:rPr>
-      </w:pPr>
-      <w:r>
-        <w:rPr>
-          <w:lang w:val="fr-FR"/>
-        </w:rPr>
-        <w:t>Inclure la librairie afin d’évaluer les conditions :</w:t>
-      </w:r>
-      <w:r>
-        <w:rPr>
-          <w:lang w:val="fr-FR"/>
-        </w:rPr>
-        <w:t xml:space="preserve"> </w:t>
-      </w:r>
-      <w:hyperlink r:id="rId7" w:history="1">
+          <w:rStyle w:val="Lienhypertexte"/>
+          <w:color w:val="auto"/>
+          <w:u w:val="none"/>
+          <w:lang w:val="fr-FR"/>
+        </w:rPr>
+      </w:pPr>
+    </w:p>
+    <w:p>
+      <w:pPr>
+        <w:pStyle w:val="Sansinterligne"/>
+        <w:rPr>
+          <w:lang w:val="fr-FR"/>
+        </w:rPr>
+      </w:pPr>
+    </w:p>
+    <w:p>
+      <w:pPr>
+        <w:pStyle w:val="Titre1"/>
+        <w:rPr>
+          <w:lang w:val="fr-FR"/>
+        </w:rPr>
+      </w:pPr>
+      <w:r>
+        <w:rPr>
+          <w:lang w:val="fr-FR"/>
+        </w:rPr>
+        <w:t>Références</w:t>
+      </w:r>
+    </w:p>
+    <w:p>
+      <w:pPr>
+        <w:pStyle w:val="Sansinterligne"/>
+        <w:rPr>
+          <w:lang w:val="fr-FR"/>
+        </w:rPr>
+      </w:pPr>
+    </w:p>
+    <w:p>
+      <w:pPr>
+        <w:pStyle w:val="Sansinterligne"/>
+        <w:rPr>
+          <w:lang w:val="fr-FR"/>
+        </w:rPr>
+      </w:pPr>
+      <w:hyperlink r:id="rId7" w:anchor="case-file-item" w:history="1">
         <w:r>
           <w:rPr>
             <w:rStyle w:val="Lienhypertexte"/>
           </w:rPr>
-          <w:t>https://github.com/davideicardi/DynamicExpresso</w:t>
+          <w:t>https://documentation.edorasware.com/CLD/1.5.0.S101/documentation/cmmn.html#case-file-item</w:t>
         </w:r>
       </w:hyperlink>
+    </w:p>
+    <w:p>
+      <w:pPr>
+        <w:pStyle w:val="Sansinterligne"/>
+        <w:rPr>
+          <w:lang w:val="fr-FR"/>
+        </w:rPr>
+      </w:pPr>
     </w:p>
     <w:sectPr>
       <w:pgSz w:w="11906" w:h="16838"/>
@@ -2375,7 +2385,7 @@
         <w:rFonts w:hint="default"/>
       </w:rPr>
     </w:lvl>
-    <w:lvl w:ilvl="1" w:tplc="08130019" w:tentative="1">
+    <w:lvl w:ilvl="1" w:tplc="08130019">
       <w:start w:val="1"/>
       <w:numFmt w:val="lowerLetter"/>
       <w:lvlText w:val="%2."/>

</xml_diff>

<commit_message>
Ticket #4 : Can launch case instance
</commit_message>
<xml_diff>
--- a/Doc.docx
+++ b/Doc.docx
@@ -1,23 +1,32 @@
 
 <file path=word/document.xml><?xml version="1.0" encoding="utf-8"?>
-<w:document xmlns:wpc="http://schemas.microsoft.com/office/word/2010/wordprocessingCanvas" xmlns:cx="http://schemas.microsoft.com/office/drawing/2014/chartex" xmlns:cx1="http://schemas.microsoft.com/office/drawing/2015/9/8/chartex" xmlns:cx2="http://schemas.microsoft.com/office/drawing/2015/10/21/chartex" xmlns:cx3="http://schemas.microsoft.com/office/drawing/2016/5/9/chartex" xmlns:cx4="http://schemas.microsoft.com/office/drawing/2016/5/10/chartex" xmlns:cx5="http://schemas.microsoft.com/office/drawing/2016/5/11/chartex" xmlns:cx6="http://schemas.microsoft.com/office/drawing/2016/5/12/chartex" xmlns:cx7="http://schemas.microsoft.com/office/drawing/2016/5/13/chartex" xmlns:cx8="http://schemas.microsoft.com/office/drawing/2016/5/14/chartex" xmlns:mc="http://schemas.openxmlformats.org/markup-compatibility/2006" xmlns:aink="http://schemas.microsoft.com/office/drawing/2016/ink" xmlns:am3d="http://schemas.microsoft.com/office/drawing/2017/model3d" xmlns:o="urn:schemas-microsoft-com:office:office" xmlns:r="http://schemas.openxmlformats.org/officeDocument/2006/relationships" xmlns:m="http://schemas.openxmlformats.org/officeDocument/2006/math" xmlns:v="urn:schemas-microsoft-com:vml" xmlns:wp14="http://schemas.microsoft.com/office/word/2010/wordprocessingDrawing" xmlns:wp="http://schemas.openxmlformats.org/drawingml/2006/wordprocessingDrawing" xmlns:w10="urn:schemas-microsoft-com:office:word" xmlns:w="http://schemas.openxmlformats.org/wordprocessingml/2006/main" xmlns:w14="http://schemas.microsoft.com/office/word/2010/wordml" xmlns:w15="http://schemas.microsoft.com/office/word/2012/wordml" xmlns:w16cid="http://schemas.microsoft.com/office/word/2016/wordml/cid" xmlns:w16se="http://schemas.microsoft.com/office/word/2015/wordml/symex" xmlns:wpg="http://schemas.microsoft.com/office/word/2010/wordprocessingGroup" xmlns:wpi="http://schemas.microsoft.com/office/word/2010/wordprocessingInk" xmlns:wne="http://schemas.microsoft.com/office/word/2006/wordml" xmlns:wps="http://schemas.microsoft.com/office/word/2010/wordprocessingShape" mc:Ignorable="w14 w15 w16se w16cid wp14">
+<w:document xmlns:wpc="http://schemas.microsoft.com/office/word/2010/wordprocessingCanvas" xmlns:mc="http://schemas.openxmlformats.org/markup-compatibility/2006" xmlns:o="urn:schemas-microsoft-com:office:office" xmlns:r="http://schemas.openxmlformats.org/officeDocument/2006/relationships" xmlns:m="http://schemas.openxmlformats.org/officeDocument/2006/math" xmlns:v="urn:schemas-microsoft-com:vml" xmlns:wp14="http://schemas.microsoft.com/office/word/2010/wordprocessingDrawing" xmlns:wp="http://schemas.openxmlformats.org/drawingml/2006/wordprocessingDrawing" xmlns:w10="urn:schemas-microsoft-com:office:word" xmlns:w="http://schemas.openxmlformats.org/wordprocessingml/2006/main" xmlns:w14="http://schemas.microsoft.com/office/word/2010/wordml" xmlns:wpg="http://schemas.microsoft.com/office/word/2010/wordprocessingGroup" xmlns:wpi="http://schemas.microsoft.com/office/word/2010/wordprocessingInk" xmlns:wne="http://schemas.microsoft.com/office/word/2006/wordml" xmlns:wps="http://schemas.microsoft.com/office/word/2010/wordprocessingShape" mc:Ignorable="w14 wp14">
   <w:body>
     <w:p>
       <w:pPr>
-        <w:pStyle w:val="Titre1"/>
-      </w:pPr>
-      <w:r>
+        <w:pStyle w:val="Heading1"/>
+        <w:rPr>
+          <w:lang w:val="fr-FR"/>
+        </w:rPr>
+      </w:pPr>
+      <w:r>
+        <w:rPr>
+          <w:lang w:val="fr-FR"/>
+        </w:rPr>
         <w:t>CMMN V2.0</w:t>
       </w:r>
     </w:p>
     <w:p>
       <w:pPr>
-        <w:pStyle w:val="Sansinterligne"/>
-      </w:pPr>
-    </w:p>
-    <w:p>
-      <w:pPr>
-        <w:pStyle w:val="Sansinterligne"/>
+        <w:pStyle w:val="NoSpacing"/>
+        <w:rPr>
+          <w:lang w:val="fr-FR"/>
+        </w:rPr>
+      </w:pPr>
+    </w:p>
+    <w:p>
+      <w:pPr>
+        <w:pStyle w:val="NoSpacing"/>
         <w:rPr>
           <w:lang w:val="fr-FR"/>
         </w:rPr>
@@ -28,10 +37,10 @@
         </w:rPr>
         <w:t xml:space="preserve">Document : </w:t>
       </w:r>
-      <w:hyperlink r:id="rId5" w:history="1">
+      <w:hyperlink r:id="rId6" w:history="1">
         <w:r>
           <w:rPr>
-            <w:rStyle w:val="Lienhypertexte"/>
+            <w:rStyle w:val="Hyperlink"/>
             <w:lang w:val="fr-FR"/>
           </w:rPr>
           <w:t>https://www.omg.org/spec/CMMN/1.1/PDF</w:t>
@@ -40,15 +49,15 @@
     </w:p>
     <w:p>
       <w:pPr>
-        <w:pStyle w:val="Sansinterligne"/>
-        <w:rPr>
-          <w:lang w:val="fr-FR"/>
-        </w:rPr>
-      </w:pPr>
-    </w:p>
-    <w:p>
-      <w:pPr>
-        <w:pStyle w:val="Sansinterligne"/>
+        <w:pStyle w:val="NoSpacing"/>
+        <w:rPr>
+          <w:lang w:val="fr-FR"/>
+        </w:rPr>
+      </w:pPr>
+    </w:p>
+    <w:p>
+      <w:pPr>
+        <w:pStyle w:val="NoSpacing"/>
         <w:rPr>
           <w:lang w:val="fr-FR"/>
         </w:rPr>
@@ -110,7 +119,7 @@
     </w:p>
     <w:p>
       <w:pPr>
-        <w:pStyle w:val="Sansinterligne"/>
+        <w:pStyle w:val="NoSpacing"/>
         <w:tabs>
           <w:tab w:val="left" w:pos="965"/>
         </w:tabs>
@@ -127,7 +136,7 @@
     </w:p>
     <w:p>
       <w:pPr>
-        <w:pStyle w:val="Sansinterligne"/>
+        <w:pStyle w:val="NoSpacing"/>
         <w:numPr>
           <w:ilvl w:val="0"/>
           <w:numId w:val="5"/>
@@ -172,7 +181,7 @@
     </w:p>
     <w:p>
       <w:pPr>
-        <w:pStyle w:val="Sansinterligne"/>
+        <w:pStyle w:val="NoSpacing"/>
         <w:numPr>
           <w:ilvl w:val="0"/>
           <w:numId w:val="5"/>
@@ -241,7 +250,7 @@
     </w:p>
     <w:p>
       <w:pPr>
-        <w:pStyle w:val="Sansinterligne"/>
+        <w:pStyle w:val="NoSpacing"/>
         <w:tabs>
           <w:tab w:val="left" w:pos="965"/>
         </w:tabs>
@@ -252,7 +261,7 @@
     </w:p>
     <w:p>
       <w:pPr>
-        <w:pStyle w:val="Sansinterligne"/>
+        <w:pStyle w:val="NoSpacing"/>
         <w:tabs>
           <w:tab w:val="left" w:pos="965"/>
         </w:tabs>
@@ -281,7 +290,7 @@
     </w:p>
     <w:p>
       <w:pPr>
-        <w:pStyle w:val="Sansinterligne"/>
+        <w:pStyle w:val="NoSpacing"/>
         <w:tabs>
           <w:tab w:val="left" w:pos="965"/>
         </w:tabs>
@@ -292,7 +301,7 @@
     </w:p>
     <w:p>
       <w:pPr>
-        <w:pStyle w:val="Titre2"/>
+        <w:pStyle w:val="Heading2"/>
         <w:rPr>
           <w:lang w:val="fr-FR"/>
         </w:rPr>
@@ -306,7 +315,7 @@
     </w:p>
     <w:p>
       <w:pPr>
-        <w:pStyle w:val="Sansinterligne"/>
+        <w:pStyle w:val="NoSpacing"/>
         <w:tabs>
           <w:tab w:val="left" w:pos="965"/>
         </w:tabs>
@@ -317,7 +326,7 @@
     </w:p>
     <w:p>
       <w:pPr>
-        <w:pStyle w:val="Sansinterligne"/>
+        <w:pStyle w:val="NoSpacing"/>
         <w:tabs>
           <w:tab w:val="left" w:pos="965"/>
         </w:tabs>
@@ -346,7 +355,7 @@
     </w:p>
     <w:p>
       <w:pPr>
-        <w:pStyle w:val="Sansinterligne"/>
+        <w:pStyle w:val="NoSpacing"/>
         <w:tabs>
           <w:tab w:val="left" w:pos="965"/>
         </w:tabs>
@@ -357,7 +366,7 @@
     </w:p>
     <w:p>
       <w:pPr>
-        <w:pStyle w:val="Titre2"/>
+        <w:pStyle w:val="Heading2"/>
         <w:rPr>
           <w:lang w:val="fr-FR"/>
         </w:rPr>
@@ -371,7 +380,7 @@
     </w:p>
     <w:p>
       <w:pPr>
-        <w:pStyle w:val="Sansinterligne"/>
+        <w:pStyle w:val="NoSpacing"/>
         <w:tabs>
           <w:tab w:val="left" w:pos="965"/>
         </w:tabs>
@@ -382,7 +391,7 @@
     </w:p>
     <w:p>
       <w:pPr>
-        <w:pStyle w:val="Sansinterligne"/>
+        <w:pStyle w:val="NoSpacing"/>
         <w:tabs>
           <w:tab w:val="left" w:pos="965"/>
         </w:tabs>
@@ -411,7 +420,7 @@
     </w:p>
     <w:p>
       <w:pPr>
-        <w:pStyle w:val="Sansinterligne"/>
+        <w:pStyle w:val="NoSpacing"/>
         <w:tabs>
           <w:tab w:val="left" w:pos="965"/>
         </w:tabs>
@@ -446,7 +455,7 @@
     </w:p>
     <w:p>
       <w:pPr>
-        <w:pStyle w:val="Sansinterligne"/>
+        <w:pStyle w:val="NoSpacing"/>
         <w:tabs>
           <w:tab w:val="left" w:pos="965"/>
         </w:tabs>
@@ -457,7 +466,7 @@
     </w:p>
     <w:p>
       <w:pPr>
-        <w:pStyle w:val="Sansinterligne"/>
+        <w:pStyle w:val="NoSpacing"/>
         <w:tabs>
           <w:tab w:val="left" w:pos="965"/>
         </w:tabs>
@@ -480,7 +489,7 @@
     </w:p>
     <w:p>
       <w:pPr>
-        <w:pStyle w:val="Sansinterligne"/>
+        <w:pStyle w:val="NoSpacing"/>
         <w:tabs>
           <w:tab w:val="left" w:pos="965"/>
         </w:tabs>
@@ -491,7 +500,7 @@
     </w:p>
     <w:p>
       <w:pPr>
-        <w:pStyle w:val="Sansinterligne"/>
+        <w:pStyle w:val="NoSpacing"/>
         <w:tabs>
           <w:tab w:val="left" w:pos="965"/>
         </w:tabs>
@@ -526,7 +535,7 @@
     </w:p>
     <w:p>
       <w:pPr>
-        <w:pStyle w:val="Sansinterligne"/>
+        <w:pStyle w:val="NoSpacing"/>
         <w:tabs>
           <w:tab w:val="left" w:pos="965"/>
         </w:tabs>
@@ -537,7 +546,7 @@
     </w:p>
     <w:p>
       <w:pPr>
-        <w:pStyle w:val="Titre2"/>
+        <w:pStyle w:val="Heading2"/>
         <w:rPr>
           <w:lang w:val="fr-FR"/>
         </w:rPr>
@@ -551,15 +560,15 @@
     </w:p>
     <w:p>
       <w:pPr>
-        <w:pStyle w:val="Sansinterligne"/>
-        <w:rPr>
-          <w:lang w:val="fr-FR"/>
-        </w:rPr>
-      </w:pPr>
-    </w:p>
-    <w:p>
-      <w:pPr>
-        <w:pStyle w:val="Sansinterligne"/>
+        <w:pStyle w:val="NoSpacing"/>
+        <w:rPr>
+          <w:lang w:val="fr-FR"/>
+        </w:rPr>
+      </w:pPr>
+    </w:p>
+    <w:p>
+      <w:pPr>
+        <w:pStyle w:val="NoSpacing"/>
         <w:rPr>
           <w:lang w:val="fr-FR"/>
         </w:rPr>
@@ -591,7 +600,7 @@
     </w:p>
     <w:p>
       <w:pPr>
-        <w:pStyle w:val="Sansinterligne"/>
+        <w:pStyle w:val="NoSpacing"/>
         <w:rPr>
           <w:lang w:val="fr-FR"/>
         </w:rPr>
@@ -605,7 +614,7 @@
     </w:p>
     <w:p>
       <w:pPr>
-        <w:pStyle w:val="Sansinterligne"/>
+        <w:pStyle w:val="NoSpacing"/>
         <w:numPr>
           <w:ilvl w:val="0"/>
           <w:numId w:val="5"/>
@@ -629,7 +638,7 @@
     </w:p>
     <w:p>
       <w:pPr>
-        <w:pStyle w:val="Sansinterligne"/>
+        <w:pStyle w:val="NoSpacing"/>
         <w:numPr>
           <w:ilvl w:val="0"/>
           <w:numId w:val="5"/>
@@ -659,15 +668,15 @@
     </w:p>
     <w:p>
       <w:pPr>
-        <w:pStyle w:val="Sansinterligne"/>
-        <w:rPr>
-          <w:lang w:val="fr-FR"/>
-        </w:rPr>
-      </w:pPr>
-    </w:p>
-    <w:p>
-      <w:pPr>
-        <w:pStyle w:val="Titre2"/>
+        <w:pStyle w:val="NoSpacing"/>
+        <w:rPr>
+          <w:lang w:val="fr-FR"/>
+        </w:rPr>
+      </w:pPr>
+    </w:p>
+    <w:p>
+      <w:pPr>
+        <w:pStyle w:val="Heading2"/>
         <w:rPr>
           <w:lang w:val="fr-FR"/>
         </w:rPr>
@@ -681,15 +690,15 @@
     </w:p>
     <w:p>
       <w:pPr>
-        <w:pStyle w:val="Sansinterligne"/>
-        <w:rPr>
-          <w:lang w:val="fr-FR"/>
-        </w:rPr>
-      </w:pPr>
-    </w:p>
-    <w:p>
-      <w:pPr>
-        <w:pStyle w:val="Sansinterligne"/>
+        <w:pStyle w:val="NoSpacing"/>
+        <w:rPr>
+          <w:lang w:val="fr-FR"/>
+        </w:rPr>
+      </w:pPr>
+    </w:p>
+    <w:p>
+      <w:pPr>
+        <w:pStyle w:val="NoSpacing"/>
         <w:rPr>
           <w:lang w:val="fr-FR"/>
         </w:rPr>
@@ -715,7 +724,7 @@
     </w:p>
     <w:p>
       <w:pPr>
-        <w:pStyle w:val="Sansinterligne"/>
+        <w:pStyle w:val="NoSpacing"/>
         <w:rPr>
           <w:lang w:val="fr-FR"/>
         </w:rPr>
@@ -729,7 +738,7 @@
     </w:p>
     <w:p>
       <w:pPr>
-        <w:pStyle w:val="Sansinterligne"/>
+        <w:pStyle w:val="NoSpacing"/>
         <w:rPr>
           <w:lang w:val="fr-FR"/>
         </w:rPr>
@@ -737,7 +746,7 @@
     </w:p>
     <w:tbl>
       <w:tblPr>
-        <w:tblStyle w:val="TableauGrille4"/>
+        <w:tblStyle w:val="GridTable4"/>
         <w:tblW w:w="9322" w:type="dxa"/>
         <w:tblLook w:val="04A0" w:firstRow="1" w:lastRow="0" w:firstColumn="1" w:lastColumn="0" w:noHBand="0" w:noVBand="1"/>
       </w:tblPr>
@@ -756,7 +765,7 @@
           </w:tcPr>
           <w:p>
             <w:pPr>
-              <w:pStyle w:val="Sansinterligne"/>
+              <w:pStyle w:val="NoSpacing"/>
               <w:jc w:val="center"/>
               <w:rPr>
                 <w:lang w:val="fr-FR"/>
@@ -776,7 +785,7 @@
           </w:tcPr>
           <w:p>
             <w:pPr>
-              <w:pStyle w:val="Sansinterligne"/>
+              <w:pStyle w:val="NoSpacing"/>
               <w:jc w:val="center"/>
               <w:cnfStyle w:val="100000000000" w:firstRow="1" w:lastRow="0" w:firstColumn="0" w:lastColumn="0" w:oddVBand="0" w:evenVBand="0" w:oddHBand="0" w:evenHBand="0" w:firstRowFirstColumn="0" w:firstRowLastColumn="0" w:lastRowFirstColumn="0" w:lastRowLastColumn="0"/>
               <w:rPr>
@@ -803,7 +812,7 @@
           </w:tcPr>
           <w:p>
             <w:pPr>
-              <w:pStyle w:val="Sansinterligne"/>
+              <w:pStyle w:val="NoSpacing"/>
               <w:rPr>
                 <w:lang w:val="fr-FR"/>
               </w:rPr>
@@ -822,7 +831,7 @@
           </w:tcPr>
           <w:p>
             <w:pPr>
-              <w:pStyle w:val="Sansinterligne"/>
+              <w:pStyle w:val="NoSpacing"/>
               <w:cnfStyle w:val="000000100000" w:firstRow="0" w:lastRow="0" w:firstColumn="0" w:lastColumn="0" w:oddVBand="0" w:evenVBand="0" w:oddHBand="1" w:evenHBand="0" w:firstRowFirstColumn="0" w:firstRowLastColumn="0" w:lastRowFirstColumn="0" w:lastRowLastColumn="0"/>
               <w:rPr>
                 <w:lang w:val="fr-FR"/>
@@ -845,7 +854,7 @@
           </w:tcPr>
           <w:p>
             <w:pPr>
-              <w:pStyle w:val="Sansinterligne"/>
+              <w:pStyle w:val="NoSpacing"/>
               <w:rPr>
                 <w:lang w:val="fr-FR"/>
               </w:rPr>
@@ -870,7 +879,7 @@
           </w:tcPr>
           <w:p>
             <w:pPr>
-              <w:pStyle w:val="Sansinterligne"/>
+              <w:pStyle w:val="NoSpacing"/>
               <w:cnfStyle w:val="000000000000" w:firstRow="0" w:lastRow="0" w:firstColumn="0" w:lastColumn="0" w:oddVBand="0" w:evenVBand="0" w:oddHBand="0" w:evenHBand="0" w:firstRowFirstColumn="0" w:firstRowLastColumn="0" w:lastRowFirstColumn="0" w:lastRowLastColumn="0"/>
               <w:rPr>
                 <w:lang w:val="fr-FR"/>
@@ -911,7 +920,7 @@
           </w:p>
           <w:p>
             <w:pPr>
-              <w:pStyle w:val="Sansinterligne"/>
+              <w:pStyle w:val="NoSpacing"/>
               <w:cnfStyle w:val="000000000000" w:firstRow="0" w:lastRow="0" w:firstColumn="0" w:lastColumn="0" w:oddVBand="0" w:evenVBand="0" w:oddHBand="0" w:evenHBand="0" w:firstRowFirstColumn="0" w:firstRowLastColumn="0" w:lastRowFirstColumn="0" w:lastRowLastColumn="0"/>
               <w:rPr>
                 <w:lang w:val="fr-FR"/>
@@ -933,7 +942,7 @@
           </w:p>
           <w:p>
             <w:pPr>
-              <w:pStyle w:val="Sansinterligne"/>
+              <w:pStyle w:val="NoSpacing"/>
               <w:cnfStyle w:val="000000000000" w:firstRow="0" w:lastRow="0" w:firstColumn="0" w:lastColumn="0" w:oddVBand="0" w:evenVBand="0" w:oddHBand="0" w:evenHBand="0" w:firstRowFirstColumn="0" w:firstRowLastColumn="0" w:lastRowFirstColumn="0" w:lastRowLastColumn="0"/>
               <w:rPr>
                 <w:lang w:val="fr-FR"/>
@@ -954,7 +963,7 @@
           </w:p>
           <w:p>
             <w:pPr>
-              <w:pStyle w:val="Sansinterligne"/>
+              <w:pStyle w:val="NoSpacing"/>
               <w:cnfStyle w:val="000000000000" w:firstRow="0" w:lastRow="0" w:firstColumn="0" w:lastColumn="0" w:oddVBand="0" w:evenVBand="0" w:oddHBand="0" w:evenHBand="0" w:firstRowFirstColumn="0" w:firstRowLastColumn="0" w:lastRowFirstColumn="0" w:lastRowLastColumn="0"/>
               <w:rPr>
                 <w:lang w:val="fr-FR"/>
@@ -963,7 +972,7 @@
           </w:p>
           <w:p>
             <w:pPr>
-              <w:pStyle w:val="Sansinterligne"/>
+              <w:pStyle w:val="NoSpacing"/>
               <w:cnfStyle w:val="000000000000" w:firstRow="0" w:lastRow="0" w:firstColumn="0" w:lastColumn="0" w:oddVBand="0" w:evenVBand="0" w:oddHBand="0" w:evenHBand="0" w:firstRowFirstColumn="0" w:firstRowLastColumn="0" w:lastRowFirstColumn="0" w:lastRowLastColumn="0"/>
               <w:rPr>
                 <w:lang w:val="fr-FR"/>
@@ -990,7 +999,7 @@
           </w:p>
           <w:p>
             <w:pPr>
-              <w:pStyle w:val="Sansinterligne"/>
+              <w:pStyle w:val="NoSpacing"/>
               <w:cnfStyle w:val="000000000000" w:firstRow="0" w:lastRow="0" w:firstColumn="0" w:lastColumn="0" w:oddVBand="0" w:evenVBand="0" w:oddHBand="0" w:evenHBand="0" w:firstRowFirstColumn="0" w:firstRowLastColumn="0" w:lastRowFirstColumn="0" w:lastRowLastColumn="0"/>
               <w:rPr>
                 <w:lang w:val="fr-FR"/>
@@ -999,7 +1008,7 @@
           </w:p>
           <w:p>
             <w:pPr>
-              <w:pStyle w:val="Sansinterligne"/>
+              <w:pStyle w:val="NoSpacing"/>
               <w:cnfStyle w:val="000000000000" w:firstRow="0" w:lastRow="0" w:firstColumn="0" w:lastColumn="0" w:oddVBand="0" w:evenVBand="0" w:oddHBand="0" w:evenHBand="0" w:firstRowFirstColumn="0" w:firstRowLastColumn="0" w:lastRowFirstColumn="0" w:lastRowLastColumn="0"/>
               <w:rPr>
                 <w:lang w:val="fr-FR"/>
@@ -1020,7 +1029,7 @@
           </w:p>
           <w:p>
             <w:pPr>
-              <w:pStyle w:val="Sansinterligne"/>
+              <w:pStyle w:val="NoSpacing"/>
               <w:cnfStyle w:val="000000000000" w:firstRow="0" w:lastRow="0" w:firstColumn="0" w:lastColumn="0" w:oddVBand="0" w:evenVBand="0" w:oddHBand="0" w:evenHBand="0" w:firstRowFirstColumn="0" w:firstRowLastColumn="0" w:lastRowFirstColumn="0" w:lastRowLastColumn="0"/>
               <w:rPr>
                 <w:lang w:val="fr-FR"/>
@@ -1035,7 +1044,7 @@
           </w:p>
           <w:p>
             <w:pPr>
-              <w:pStyle w:val="Sansinterligne"/>
+              <w:pStyle w:val="NoSpacing"/>
               <w:numPr>
                 <w:ilvl w:val="0"/>
                 <w:numId w:val="5"/>
@@ -1054,7 +1063,7 @@
           </w:p>
           <w:p>
             <w:pPr>
-              <w:pStyle w:val="Sansinterligne"/>
+              <w:pStyle w:val="NoSpacing"/>
               <w:numPr>
                 <w:ilvl w:val="0"/>
                 <w:numId w:val="5"/>
@@ -1073,7 +1082,7 @@
           </w:p>
           <w:p>
             <w:pPr>
-              <w:pStyle w:val="Sansinterligne"/>
+              <w:pStyle w:val="NoSpacing"/>
               <w:numPr>
                 <w:ilvl w:val="0"/>
                 <w:numId w:val="5"/>
@@ -1095,8 +1104,6 @@
               </w:rPr>
               <w:t>expréssion</w:t>
             </w:r>
-            <w:bookmarkStart w:id="0" w:name="_GoBack"/>
-            <w:bookmarkEnd w:id="0"/>
             <w:r>
               <w:rPr>
                 <w:lang w:val="fr-FR"/>
@@ -1106,7 +1113,7 @@
           </w:p>
           <w:p>
             <w:pPr>
-              <w:pStyle w:val="Sansinterligne"/>
+              <w:pStyle w:val="NoSpacing"/>
               <w:numPr>
                 <w:ilvl w:val="1"/>
                 <w:numId w:val="5"/>
@@ -1125,7 +1132,7 @@
           </w:p>
           <w:p>
             <w:pPr>
-              <w:pStyle w:val="Sansinterligne"/>
+              <w:pStyle w:val="NoSpacing"/>
               <w:numPr>
                 <w:ilvl w:val="1"/>
                 <w:numId w:val="5"/>
@@ -1155,7 +1162,7 @@
           </w:tcPr>
           <w:p>
             <w:pPr>
-              <w:pStyle w:val="Sansinterligne"/>
+              <w:pStyle w:val="NoSpacing"/>
               <w:rPr>
                 <w:lang w:val="fr-FR"/>
               </w:rPr>
@@ -1181,7 +1188,7 @@
           </w:tcPr>
           <w:p>
             <w:pPr>
-              <w:pStyle w:val="Sansinterligne"/>
+              <w:pStyle w:val="NoSpacing"/>
               <w:cnfStyle w:val="000000100000" w:firstRow="0" w:lastRow="0" w:firstColumn="0" w:lastColumn="0" w:oddVBand="0" w:evenVBand="0" w:oddHBand="1" w:evenHBand="0" w:firstRowFirstColumn="0" w:firstRowLastColumn="0" w:lastRowFirstColumn="0" w:lastRowLastColumn="0"/>
               <w:rPr>
                 <w:lang w:val="fr-FR"/>
@@ -1196,7 +1203,7 @@
           </w:p>
           <w:p>
             <w:pPr>
-              <w:pStyle w:val="Sansinterligne"/>
+              <w:pStyle w:val="NoSpacing"/>
               <w:numPr>
                 <w:ilvl w:val="0"/>
                 <w:numId w:val="5"/>
@@ -1215,7 +1222,7 @@
           </w:p>
           <w:p>
             <w:pPr>
-              <w:pStyle w:val="Sansinterligne"/>
+              <w:pStyle w:val="NoSpacing"/>
               <w:numPr>
                 <w:ilvl w:val="0"/>
                 <w:numId w:val="5"/>
@@ -1234,7 +1241,7 @@
           </w:p>
           <w:p>
             <w:pPr>
-              <w:pStyle w:val="Sansinterligne"/>
+              <w:pStyle w:val="NoSpacing"/>
               <w:numPr>
                 <w:ilvl w:val="0"/>
                 <w:numId w:val="5"/>
@@ -1253,7 +1260,7 @@
           </w:p>
           <w:p>
             <w:pPr>
-              <w:pStyle w:val="Sansinterligne"/>
+              <w:pStyle w:val="NoSpacing"/>
               <w:numPr>
                 <w:ilvl w:val="0"/>
                 <w:numId w:val="5"/>
@@ -1280,7 +1287,7 @@
           </w:tcPr>
           <w:p>
             <w:pPr>
-              <w:pStyle w:val="Sansinterligne"/>
+              <w:pStyle w:val="NoSpacing"/>
               <w:rPr>
                 <w:lang w:val="fr-FR"/>
               </w:rPr>
@@ -1299,7 +1306,7 @@
           </w:tcPr>
           <w:p>
             <w:pPr>
-              <w:pStyle w:val="Sansinterligne"/>
+              <w:pStyle w:val="NoSpacing"/>
               <w:cnfStyle w:val="000000000000" w:firstRow="0" w:lastRow="0" w:firstColumn="0" w:lastColumn="0" w:oddVBand="0" w:evenVBand="0" w:oddHBand="0" w:evenHBand="0" w:firstRowFirstColumn="0" w:firstRowLastColumn="0" w:lastRowFirstColumn="0" w:lastRowLastColumn="0"/>
               <w:rPr>
                 <w:lang w:val="fr-FR"/>
@@ -1326,7 +1333,7 @@
           </w:p>
           <w:p>
             <w:pPr>
-              <w:pStyle w:val="Sansinterligne"/>
+              <w:pStyle w:val="NoSpacing"/>
               <w:cnfStyle w:val="000000000000" w:firstRow="0" w:lastRow="0" w:firstColumn="0" w:lastColumn="0" w:oddVBand="0" w:evenVBand="0" w:oddHBand="0" w:evenHBand="0" w:firstRowFirstColumn="0" w:firstRowLastColumn="0" w:lastRowFirstColumn="0" w:lastRowLastColumn="0"/>
               <w:rPr>
                 <w:lang w:val="fr-FR"/>
@@ -1358,7 +1365,7 @@
           </w:tcPr>
           <w:p>
             <w:pPr>
-              <w:pStyle w:val="Sansinterligne"/>
+              <w:pStyle w:val="NoSpacing"/>
               <w:rPr>
                 <w:lang w:val="fr-FR"/>
               </w:rPr>
@@ -1377,7 +1384,7 @@
           </w:tcPr>
           <w:p>
             <w:pPr>
-              <w:pStyle w:val="Sansinterligne"/>
+              <w:pStyle w:val="NoSpacing"/>
               <w:cnfStyle w:val="000000100000" w:firstRow="0" w:lastRow="0" w:firstColumn="0" w:lastColumn="0" w:oddVBand="0" w:evenVBand="0" w:oddHBand="1" w:evenHBand="0" w:firstRowFirstColumn="0" w:firstRowLastColumn="0" w:lastRowFirstColumn="0" w:lastRowLastColumn="0"/>
               <w:rPr>
                 <w:lang w:val="fr-FR"/>
@@ -1404,7 +1411,7 @@
           </w:p>
           <w:p>
             <w:pPr>
-              <w:pStyle w:val="Sansinterligne"/>
+              <w:pStyle w:val="NoSpacing"/>
               <w:cnfStyle w:val="000000100000" w:firstRow="0" w:lastRow="0" w:firstColumn="0" w:lastColumn="0" w:oddVBand="0" w:evenVBand="0" w:oddHBand="1" w:evenHBand="0" w:firstRowFirstColumn="0" w:firstRowLastColumn="0" w:lastRowFirstColumn="0" w:lastRowLastColumn="0"/>
               <w:rPr>
                 <w:lang w:val="fr-FR"/>
@@ -1428,23 +1435,135 @@
     </w:tbl>
     <w:p>
       <w:pPr>
-        <w:pStyle w:val="Sansinterligne"/>
-        <w:rPr>
-          <w:lang w:val="fr-FR"/>
-        </w:rPr>
-      </w:pPr>
-    </w:p>
-    <w:p>
-      <w:pPr>
-        <w:pStyle w:val="Sansinterligne"/>
-        <w:rPr>
-          <w:lang w:val="fr-FR"/>
-        </w:rPr>
-      </w:pPr>
-    </w:p>
-    <w:p>
-      <w:pPr>
-        <w:pStyle w:val="Titre2"/>
+        <w:pStyle w:val="NoSpacing"/>
+        <w:rPr>
+          <w:lang w:val="fr-FR"/>
+        </w:rPr>
+      </w:pPr>
+    </w:p>
+    <w:p>
+      <w:pPr>
+        <w:pStyle w:val="Heading2"/>
+        <w:rPr>
+          <w:lang w:val="fr-FR"/>
+        </w:rPr>
+      </w:pPr>
+      <w:r>
+        <w:rPr>
+          <w:lang w:val="fr-FR"/>
+        </w:rPr>
+        <w:t>HumanTask</w:t>
+      </w:r>
+    </w:p>
+    <w:p>
+      <w:pPr>
+        <w:pStyle w:val="NoSpacing"/>
+        <w:rPr>
+          <w:lang w:val="fr-FR"/>
+        </w:rPr>
+      </w:pPr>
+    </w:p>
+    <w:p>
+      <w:pPr>
+        <w:pStyle w:val="NoSpacing"/>
+        <w:rPr>
+          <w:lang w:val="fr-FR"/>
+        </w:rPr>
+      </w:pPr>
+      <w:r>
+        <w:rPr>
+          <w:lang w:val="fr-FR"/>
+        </w:rPr>
+        <w:t>Tâche</w:t>
+      </w:r>
+      <w:r>
+        <w:rPr>
+          <w:lang w:val="fr-FR"/>
+        </w:rPr>
+        <w:t xml:space="preserve"> qui est exécutée par un « case worker ».</w:t>
+      </w:r>
+    </w:p>
+    <w:p>
+      <w:pPr>
+        <w:pStyle w:val="NoSpacing"/>
+        <w:rPr>
+          <w:lang w:val="fr-FR"/>
+        </w:rPr>
+      </w:pPr>
+    </w:p>
+    <w:p>
+      <w:pPr>
+        <w:pStyle w:val="NoSpacing"/>
+        <w:rPr>
+          <w:lang w:val="fr-FR"/>
+        </w:rPr>
+      </w:pPr>
+      <w:r>
+        <w:rPr>
+          <w:lang w:val="fr-FR"/>
+        </w:rPr>
+        <w:t xml:space="preserve">Lorsque la tâche « HumanTask » n’est pas bloquante, </w:t>
+      </w:r>
+      <w:r>
+        <w:rPr>
+          <w:lang w:val="fr-FR"/>
+        </w:rPr>
+        <w:t>elle peut être considérée comme une tâche manuelle.</w:t>
+      </w:r>
+    </w:p>
+    <w:p>
+      <w:pPr>
+        <w:pStyle w:val="NoSpacing"/>
+        <w:rPr>
+          <w:lang w:val="fr-FR"/>
+        </w:rPr>
+      </w:pPr>
+    </w:p>
+    <w:p>
+      <w:pPr>
+        <w:pStyle w:val="NoSpacing"/>
+        <w:rPr>
+          <w:lang w:val="fr-FR"/>
+        </w:rPr>
+      </w:pPr>
+      <w:r>
+        <w:rPr>
+          <w:lang w:val="fr-FR"/>
+        </w:rPr>
+        <w:t xml:space="preserve">Elle peut avoir un « PlanningTable », </w:t>
+      </w:r>
+      <w:r>
+        <w:rPr>
+          <w:lang w:val="fr-FR"/>
+        </w:rPr>
+        <w:t xml:space="preserve">elle peut </w:t>
+      </w:r>
+      <w:r>
+        <w:rPr>
+          <w:lang w:val="fr-FR"/>
+        </w:rPr>
+        <w:t>ainsi être utilisée pour faire de la planification.</w:t>
+      </w:r>
+    </w:p>
+    <w:p>
+      <w:pPr>
+        <w:pStyle w:val="NoSpacing"/>
+        <w:rPr>
+          <w:lang w:val="fr-FR"/>
+        </w:rPr>
+      </w:pPr>
+    </w:p>
+    <w:p>
+      <w:pPr>
+        <w:pStyle w:val="NoSpacing"/>
+        <w:rPr>
+          <w:lang w:val="fr-FR"/>
+        </w:rPr>
+      </w:pPr>
+    </w:p>
+    <w:p>
+      <w:pPr>
+        <w:pStyle w:val="Heading2"/>
         <w:rPr>
           <w:lang w:val="fr-FR"/>
         </w:rPr>
@@ -1458,15 +1577,15 @@
     </w:p>
     <w:p>
       <w:pPr>
-        <w:pStyle w:val="Sansinterligne"/>
-        <w:rPr>
-          <w:lang w:val="fr-FR"/>
-        </w:rPr>
-      </w:pPr>
-    </w:p>
-    <w:p>
-      <w:pPr>
-        <w:pStyle w:val="Sansinterligne"/>
+        <w:pStyle w:val="NoSpacing"/>
+        <w:rPr>
+          <w:lang w:val="fr-FR"/>
+        </w:rPr>
+      </w:pPr>
+    </w:p>
+    <w:p>
+      <w:pPr>
+        <w:pStyle w:val="NoSpacing"/>
         <w:rPr>
           <w:lang w:val="fr-FR"/>
         </w:rPr>
@@ -1480,15 +1599,15 @@
     </w:p>
     <w:p>
       <w:pPr>
-        <w:pStyle w:val="Sansinterligne"/>
-        <w:rPr>
-          <w:lang w:val="fr-FR"/>
-        </w:rPr>
-      </w:pPr>
-    </w:p>
-    <w:p>
-      <w:pPr>
-        <w:pStyle w:val="Sansinterligne"/>
+        <w:pStyle w:val="NoSpacing"/>
+        <w:rPr>
+          <w:lang w:val="fr-FR"/>
+        </w:rPr>
+      </w:pPr>
+    </w:p>
+    <w:p>
+      <w:pPr>
+        <w:pStyle w:val="NoSpacing"/>
         <w:rPr>
           <w:lang w:val="fr-FR"/>
         </w:rPr>
@@ -1538,23 +1657,24 @@
     </w:p>
     <w:p>
       <w:pPr>
-        <w:pStyle w:val="Sansinterligne"/>
-        <w:rPr>
-          <w:lang w:val="fr-FR"/>
-        </w:rPr>
-      </w:pPr>
-    </w:p>
-    <w:p>
-      <w:pPr>
-        <w:pStyle w:val="Titre1"/>
-        <w:rPr>
-          <w:lang w:val="fr-FR"/>
-        </w:rPr>
-      </w:pPr>
-      <w:r>
-        <w:rPr>
-          <w:lang w:val="fr-FR"/>
-        </w:rPr>
+        <w:pStyle w:val="NoSpacing"/>
+        <w:rPr>
+          <w:lang w:val="fr-FR"/>
+        </w:rPr>
+      </w:pPr>
+    </w:p>
+    <w:p>
+      <w:pPr>
+        <w:pStyle w:val="Heading1"/>
+        <w:rPr>
+          <w:lang w:val="fr-FR"/>
+        </w:rPr>
+      </w:pPr>
+      <w:r>
+        <w:rPr>
+          <w:lang w:val="fr-FR"/>
+        </w:rPr>
+        <w:lastRenderedPageBreak/>
         <w:t>BPMN</w:t>
       </w:r>
       <w:r>
@@ -1566,15 +1686,15 @@
     </w:p>
     <w:p>
       <w:pPr>
-        <w:pStyle w:val="Sansinterligne"/>
-        <w:rPr>
-          <w:lang w:val="fr-FR"/>
-        </w:rPr>
-      </w:pPr>
-    </w:p>
-    <w:p>
-      <w:pPr>
-        <w:pStyle w:val="Sansinterligne"/>
+        <w:pStyle w:val="NoSpacing"/>
+        <w:rPr>
+          <w:lang w:val="fr-FR"/>
+        </w:rPr>
+      </w:pPr>
+    </w:p>
+    <w:p>
+      <w:pPr>
+        <w:pStyle w:val="NoSpacing"/>
         <w:rPr>
           <w:lang w:val="fr-FR"/>
         </w:rPr>
@@ -1585,10 +1705,10 @@
         </w:rPr>
         <w:t xml:space="preserve">Document : </w:t>
       </w:r>
-      <w:hyperlink r:id="rId6" w:history="1">
+      <w:hyperlink r:id="rId7" w:history="1">
         <w:r>
           <w:rPr>
-            <w:rStyle w:val="Lienhypertexte"/>
+            <w:rStyle w:val="Hyperlink"/>
             <w:lang w:val="fr-FR"/>
           </w:rPr>
           <w:t>https://www.omg.org/spec/BPMN/2.0/PDF</w:t>
@@ -1597,7 +1717,7 @@
     </w:p>
     <w:p>
       <w:pPr>
-        <w:pStyle w:val="Sansinterligne"/>
+        <w:pStyle w:val="NoSpacing"/>
         <w:rPr>
           <w:b/>
           <w:lang w:val="fr-FR"/>
@@ -1606,7 +1726,7 @@
     </w:p>
     <w:p>
       <w:pPr>
-        <w:pStyle w:val="Titre2"/>
+        <w:pStyle w:val="Heading2"/>
         <w:rPr>
           <w:lang w:val="fr-FR"/>
         </w:rPr>
@@ -1620,7 +1740,7 @@
     </w:p>
     <w:p>
       <w:pPr>
-        <w:pStyle w:val="Sansinterligne"/>
+        <w:pStyle w:val="NoSpacing"/>
         <w:rPr>
           <w:b/>
           <w:lang w:val="fr-FR"/>
@@ -1629,30 +1749,29 @@
     </w:p>
     <w:p>
       <w:pPr>
-        <w:pStyle w:val="Titre3"/>
-        <w:rPr>
-          <w:lang w:val="fr-FR"/>
-        </w:rPr>
-      </w:pPr>
-      <w:r>
-        <w:rPr>
-          <w:lang w:val="fr-FR"/>
-        </w:rPr>
-        <w:lastRenderedPageBreak/>
+        <w:pStyle w:val="Heading3"/>
+        <w:rPr>
+          <w:lang w:val="fr-FR"/>
+        </w:rPr>
+      </w:pPr>
+      <w:r>
+        <w:rPr>
+          <w:lang w:val="fr-FR"/>
+        </w:rPr>
         <w:t>Définition</w:t>
       </w:r>
     </w:p>
     <w:p>
       <w:pPr>
-        <w:pStyle w:val="Sansinterligne"/>
-        <w:rPr>
-          <w:lang w:val="fr-FR"/>
-        </w:rPr>
-      </w:pPr>
-    </w:p>
-    <w:p>
-      <w:pPr>
-        <w:pStyle w:val="Sansinterligne"/>
+        <w:pStyle w:val="NoSpacing"/>
+        <w:rPr>
+          <w:lang w:val="fr-FR"/>
+        </w:rPr>
+      </w:pPr>
+    </w:p>
+    <w:p>
+      <w:pPr>
+        <w:pStyle w:val="NoSpacing"/>
         <w:rPr>
           <w:lang w:val="fr-FR"/>
         </w:rPr>
@@ -1684,23 +1803,23 @@
     </w:p>
     <w:p>
       <w:pPr>
-        <w:pStyle w:val="Sansinterligne"/>
-        <w:rPr>
-          <w:lang w:val="fr-FR"/>
-        </w:rPr>
-      </w:pPr>
-    </w:p>
-    <w:p>
-      <w:pPr>
-        <w:pStyle w:val="Sansinterligne"/>
-        <w:rPr>
-          <w:lang w:val="fr-FR"/>
-        </w:rPr>
-      </w:pPr>
-    </w:p>
-    <w:p>
-      <w:pPr>
-        <w:pStyle w:val="Titre3"/>
+        <w:pStyle w:val="NoSpacing"/>
+        <w:rPr>
+          <w:lang w:val="fr-FR"/>
+        </w:rPr>
+      </w:pPr>
+    </w:p>
+    <w:p>
+      <w:pPr>
+        <w:pStyle w:val="NoSpacing"/>
+        <w:rPr>
+          <w:lang w:val="fr-FR"/>
+        </w:rPr>
+      </w:pPr>
+    </w:p>
+    <w:p>
+      <w:pPr>
+        <w:pStyle w:val="Heading3"/>
         <w:rPr>
           <w:lang w:val="fr-FR"/>
         </w:rPr>
@@ -1714,15 +1833,15 @@
     </w:p>
     <w:p>
       <w:pPr>
-        <w:pStyle w:val="Sansinterligne"/>
-        <w:rPr>
-          <w:lang w:val="fr-FR"/>
-        </w:rPr>
-      </w:pPr>
-    </w:p>
-    <w:p>
-      <w:pPr>
-        <w:pStyle w:val="Titre4"/>
+        <w:pStyle w:val="NoSpacing"/>
+        <w:rPr>
+          <w:lang w:val="fr-FR"/>
+        </w:rPr>
+      </w:pPr>
+    </w:p>
+    <w:p>
+      <w:pPr>
+        <w:pStyle w:val="Heading4"/>
         <w:rPr>
           <w:lang w:val="fr-FR"/>
         </w:rPr>
@@ -1736,15 +1855,15 @@
     </w:p>
     <w:p>
       <w:pPr>
-        <w:pStyle w:val="Sansinterligne"/>
-        <w:rPr>
-          <w:lang w:val="fr-FR"/>
-        </w:rPr>
-      </w:pPr>
-    </w:p>
-    <w:p>
-      <w:pPr>
-        <w:pStyle w:val="Sansinterligne"/>
+        <w:pStyle w:val="NoSpacing"/>
+        <w:rPr>
+          <w:lang w:val="fr-FR"/>
+        </w:rPr>
+      </w:pPr>
+    </w:p>
+    <w:p>
+      <w:pPr>
+        <w:pStyle w:val="NoSpacing"/>
         <w:rPr>
           <w:lang w:val="fr-FR"/>
         </w:rPr>
@@ -1794,15 +1913,15 @@
     </w:p>
     <w:p>
       <w:pPr>
-        <w:pStyle w:val="Sansinterligne"/>
-        <w:rPr>
-          <w:lang w:val="fr-FR"/>
-        </w:rPr>
-      </w:pPr>
-    </w:p>
-    <w:p>
-      <w:pPr>
-        <w:pStyle w:val="Titre4"/>
+        <w:pStyle w:val="NoSpacing"/>
+        <w:rPr>
+          <w:lang w:val="fr-FR"/>
+        </w:rPr>
+      </w:pPr>
+    </w:p>
+    <w:p>
+      <w:pPr>
+        <w:pStyle w:val="Heading4"/>
         <w:rPr>
           <w:lang w:val="fr-FR"/>
         </w:rPr>
@@ -1816,15 +1935,15 @@
     </w:p>
     <w:p>
       <w:pPr>
-        <w:pStyle w:val="Sansinterligne"/>
-        <w:rPr>
-          <w:lang w:val="fr-FR"/>
-        </w:rPr>
-      </w:pPr>
-    </w:p>
-    <w:p>
-      <w:pPr>
-        <w:pStyle w:val="Sansinterligne"/>
+        <w:pStyle w:val="NoSpacing"/>
+        <w:rPr>
+          <w:lang w:val="fr-FR"/>
+        </w:rPr>
+      </w:pPr>
+    </w:p>
+    <w:p>
+      <w:pPr>
+        <w:pStyle w:val="NoSpacing"/>
         <w:rPr>
           <w:b/>
           <w:lang w:val="fr-FR"/>
@@ -1840,23 +1959,23 @@
     </w:p>
     <w:p>
       <w:pPr>
-        <w:pStyle w:val="Sansinterligne"/>
-        <w:rPr>
-          <w:lang w:val="fr-FR"/>
-        </w:rPr>
-      </w:pPr>
-    </w:p>
-    <w:p>
-      <w:pPr>
-        <w:pStyle w:val="Sansinterligne"/>
-        <w:rPr>
-          <w:lang w:val="fr-FR"/>
-        </w:rPr>
-      </w:pPr>
-    </w:p>
-    <w:p>
-      <w:pPr>
-        <w:pStyle w:val="Titre1"/>
+        <w:pStyle w:val="NoSpacing"/>
+        <w:rPr>
+          <w:lang w:val="fr-FR"/>
+        </w:rPr>
+      </w:pPr>
+    </w:p>
+    <w:p>
+      <w:pPr>
+        <w:pStyle w:val="NoSpacing"/>
+        <w:rPr>
+          <w:lang w:val="fr-FR"/>
+        </w:rPr>
+      </w:pPr>
+    </w:p>
+    <w:p>
+      <w:pPr>
+        <w:pStyle w:val="Heading1"/>
         <w:rPr>
           <w:lang w:val="fr-FR"/>
         </w:rPr>
@@ -1870,7 +1989,7 @@
     </w:p>
     <w:p>
       <w:pPr>
-        <w:pStyle w:val="Sansinterligne"/>
+        <w:pStyle w:val="NoSpacing"/>
         <w:numPr>
           <w:ilvl w:val="0"/>
           <w:numId w:val="6"/>
@@ -1888,7 +2007,7 @@
     </w:p>
     <w:p>
       <w:pPr>
-        <w:pStyle w:val="Sansinterligne"/>
+        <w:pStyle w:val="NoSpacing"/>
         <w:numPr>
           <w:ilvl w:val="1"/>
           <w:numId w:val="6"/>
@@ -1906,7 +2025,7 @@
     </w:p>
     <w:p>
       <w:pPr>
-        <w:pStyle w:val="Sansinterligne"/>
+        <w:pStyle w:val="NoSpacing"/>
         <w:numPr>
           <w:ilvl w:val="1"/>
           <w:numId w:val="6"/>
@@ -1930,7 +2049,7 @@
     </w:p>
     <w:p>
       <w:pPr>
-        <w:pStyle w:val="Sansinterligne"/>
+        <w:pStyle w:val="NoSpacing"/>
         <w:numPr>
           <w:ilvl w:val="1"/>
           <w:numId w:val="6"/>
@@ -1954,30 +2073,65 @@
     </w:p>
     <w:p>
       <w:pPr>
-        <w:pStyle w:val="Sansinterligne"/>
+        <w:pStyle w:val="NoSpacing"/>
         <w:numPr>
           <w:ilvl w:val="0"/>
           <w:numId w:val="6"/>
         </w:numPr>
         <w:rPr>
-          <w:rStyle w:val="Lienhypertexte"/>
+          <w:rStyle w:val="Hyperlink"/>
           <w:color w:val="auto"/>
           <w:u w:val="none"/>
           <w:lang w:val="fr-FR"/>
         </w:rPr>
       </w:pPr>
-    </w:p>
-    <w:p>
-      <w:pPr>
-        <w:pStyle w:val="Sansinterligne"/>
-        <w:rPr>
-          <w:lang w:val="fr-FR"/>
-        </w:rPr>
-      </w:pPr>
-    </w:p>
-    <w:p>
-      <w:pPr>
-        <w:pStyle w:val="Titre1"/>
+      <w:r>
+        <w:rPr>
+          <w:rStyle w:val="Hyperlink"/>
+          <w:color w:val="auto"/>
+          <w:u w:val="none"/>
+          <w:lang w:val="fr-FR"/>
+        </w:rPr>
+        <w:t>Ajouter d’autres event handlers</w:t>
+      </w:r>
+    </w:p>
+    <w:p>
+      <w:pPr>
+        <w:pStyle w:val="NoSpacing"/>
+        <w:numPr>
+          <w:ilvl w:val="0"/>
+          <w:numId w:val="6"/>
+        </w:numPr>
+        <w:rPr>
+          <w:rStyle w:val="Hyperlink"/>
+          <w:color w:val="auto"/>
+          <w:u w:val="none"/>
+          <w:lang w:val="fr-FR"/>
+        </w:rPr>
+      </w:pPr>
+      <w:r>
+        <w:rPr>
+          <w:rStyle w:val="Hyperlink"/>
+          <w:color w:val="auto"/>
+          <w:u w:val="none"/>
+          <w:lang w:val="fr-FR"/>
+        </w:rPr>
+        <w:t>Supporter les formulaires</w:t>
+      </w:r>
+      <w:bookmarkStart w:id="0" w:name="_GoBack"/>
+      <w:bookmarkEnd w:id="0"/>
+    </w:p>
+    <w:p>
+      <w:pPr>
+        <w:pStyle w:val="NoSpacing"/>
+        <w:rPr>
+          <w:lang w:val="fr-FR"/>
+        </w:rPr>
+      </w:pPr>
+    </w:p>
+    <w:p>
+      <w:pPr>
+        <w:pStyle w:val="Heading1"/>
         <w:rPr>
           <w:lang w:val="fr-FR"/>
         </w:rPr>
@@ -1991,23 +2145,24 @@
     </w:p>
     <w:p>
       <w:pPr>
-        <w:pStyle w:val="Sansinterligne"/>
-        <w:rPr>
-          <w:lang w:val="fr-FR"/>
-        </w:rPr>
-      </w:pPr>
-    </w:p>
-    <w:p>
-      <w:pPr>
-        <w:pStyle w:val="Sansinterligne"/>
-        <w:rPr>
-          <w:lang w:val="fr-FR"/>
-        </w:rPr>
-      </w:pPr>
-      <w:hyperlink r:id="rId7" w:anchor="case-file-item" w:history="1">
+        <w:pStyle w:val="NoSpacing"/>
+        <w:rPr>
+          <w:lang w:val="fr-FR"/>
+        </w:rPr>
+      </w:pPr>
+    </w:p>
+    <w:p>
+      <w:pPr>
+        <w:pStyle w:val="NoSpacing"/>
+        <w:rPr>
+          <w:lang w:val="fr-FR"/>
+        </w:rPr>
+      </w:pPr>
+      <w:hyperlink r:id="rId8" w:anchor="case-file-item" w:history="1">
         <w:r>
           <w:rPr>
-            <w:rStyle w:val="Lienhypertexte"/>
+            <w:rStyle w:val="Hyperlink"/>
+            <w:lang w:val="fr-FR"/>
           </w:rPr>
           <w:t>https://documentation.edorasware.com/CLD/1.5.0.S101/documentation/cmmn.html#case-file-item</w:t>
         </w:r>
@@ -2015,7 +2170,7 @@
     </w:p>
     <w:p>
       <w:pPr>
-        <w:pStyle w:val="Sansinterligne"/>
+        <w:pStyle w:val="NoSpacing"/>
         <w:rPr>
           <w:lang w:val="fr-FR"/>
         </w:rPr>
@@ -2032,8 +2187,8 @@
 </file>
 
 <file path=word/numbering.xml><?xml version="1.0" encoding="utf-8"?>
-<w:numbering xmlns:wpc="http://schemas.microsoft.com/office/word/2010/wordprocessingCanvas" xmlns:cx="http://schemas.microsoft.com/office/drawing/2014/chartex" xmlns:cx1="http://schemas.microsoft.com/office/drawing/2015/9/8/chartex" xmlns:cx2="http://schemas.microsoft.com/office/drawing/2015/10/21/chartex" xmlns:cx3="http://schemas.microsoft.com/office/drawing/2016/5/9/chartex" xmlns:cx4="http://schemas.microsoft.com/office/drawing/2016/5/10/chartex" xmlns:cx5="http://schemas.microsoft.com/office/drawing/2016/5/11/chartex" xmlns:cx6="http://schemas.microsoft.com/office/drawing/2016/5/12/chartex" xmlns:cx7="http://schemas.microsoft.com/office/drawing/2016/5/13/chartex" xmlns:cx8="http://schemas.microsoft.com/office/drawing/2016/5/14/chartex" xmlns:mc="http://schemas.openxmlformats.org/markup-compatibility/2006" xmlns:aink="http://schemas.microsoft.com/office/drawing/2016/ink" xmlns:am3d="http://schemas.microsoft.com/office/drawing/2017/model3d" xmlns:o="urn:schemas-microsoft-com:office:office" xmlns:r="http://schemas.openxmlformats.org/officeDocument/2006/relationships" xmlns:m="http://schemas.openxmlformats.org/officeDocument/2006/math" xmlns:v="urn:schemas-microsoft-com:vml" xmlns:wp14="http://schemas.microsoft.com/office/word/2010/wordprocessingDrawing" xmlns:wp="http://schemas.openxmlformats.org/drawingml/2006/wordprocessingDrawing" xmlns:w10="urn:schemas-microsoft-com:office:word" xmlns:w="http://schemas.openxmlformats.org/wordprocessingml/2006/main" xmlns:w14="http://schemas.microsoft.com/office/word/2010/wordml" xmlns:w15="http://schemas.microsoft.com/office/word/2012/wordml" xmlns:w16cid="http://schemas.microsoft.com/office/word/2016/wordml/cid" xmlns:w16se="http://schemas.microsoft.com/office/word/2015/wordml/symex" xmlns:wpg="http://schemas.microsoft.com/office/word/2010/wordprocessingGroup" xmlns:wpi="http://schemas.microsoft.com/office/word/2010/wordprocessingInk" xmlns:wne="http://schemas.microsoft.com/office/word/2006/wordml" xmlns:wps="http://schemas.microsoft.com/office/word/2010/wordprocessingShape" mc:Ignorable="w14 w15 w16se w16cid wp14">
-  <w:abstractNum w:abstractNumId="0" w15:restartNumberingAfterBreak="0">
+<w:numbering xmlns:wpc="http://schemas.microsoft.com/office/word/2010/wordprocessingCanvas" xmlns:mc="http://schemas.openxmlformats.org/markup-compatibility/2006" xmlns:o="urn:schemas-microsoft-com:office:office" xmlns:r="http://schemas.openxmlformats.org/officeDocument/2006/relationships" xmlns:m="http://schemas.openxmlformats.org/officeDocument/2006/math" xmlns:v="urn:schemas-microsoft-com:vml" xmlns:wp14="http://schemas.microsoft.com/office/word/2010/wordprocessingDrawing" xmlns:wp="http://schemas.openxmlformats.org/drawingml/2006/wordprocessingDrawing" xmlns:w10="urn:schemas-microsoft-com:office:word" xmlns:w="http://schemas.openxmlformats.org/wordprocessingml/2006/main" xmlns:w14="http://schemas.microsoft.com/office/word/2010/wordml" xmlns:wpg="http://schemas.microsoft.com/office/word/2010/wordprocessingGroup" xmlns:wpi="http://schemas.microsoft.com/office/word/2010/wordprocessingInk" xmlns:wne="http://schemas.microsoft.com/office/word/2006/wordml" xmlns:wps="http://schemas.microsoft.com/office/word/2010/wordprocessingShape" mc:Ignorable="w14 wp14">
+  <w:abstractNum w:abstractNumId="0">
     <w:nsid w:val="1B8E42BB"/>
     <w:multiLevelType w:val="hybridMultilevel"/>
     <w:tmpl w:val="CDCA64F0"/>
@@ -2145,7 +2300,7 @@
       </w:rPr>
     </w:lvl>
   </w:abstractNum>
-  <w:abstractNum w:abstractNumId="1" w15:restartNumberingAfterBreak="0">
+  <w:abstractNum w:abstractNumId="1">
     <w:nsid w:val="2EE11FF5"/>
     <w:multiLevelType w:val="hybridMultilevel"/>
     <w:tmpl w:val="4FF003AA"/>
@@ -2257,7 +2412,7 @@
       </w:rPr>
     </w:lvl>
   </w:abstractNum>
-  <w:abstractNum w:abstractNumId="2" w15:restartNumberingAfterBreak="0">
+  <w:abstractNum w:abstractNumId="2">
     <w:nsid w:val="4DD11823"/>
     <w:multiLevelType w:val="hybridMultilevel"/>
     <w:tmpl w:val="B87CF20C"/>
@@ -2369,7 +2524,7 @@
       </w:rPr>
     </w:lvl>
   </w:abstractNum>
-  <w:abstractNum w:abstractNumId="3" w15:restartNumberingAfterBreak="0">
+  <w:abstractNum w:abstractNumId="3">
     <w:nsid w:val="4E1B1A67"/>
     <w:multiLevelType w:val="hybridMultilevel"/>
     <w:tmpl w:val="F54ABD92"/>
@@ -2458,7 +2613,7 @@
       </w:pPr>
     </w:lvl>
   </w:abstractNum>
-  <w:abstractNum w:abstractNumId="4" w15:restartNumberingAfterBreak="0">
+  <w:abstractNum w:abstractNumId="4">
     <w:nsid w:val="65483EAA"/>
     <w:multiLevelType w:val="hybridMultilevel"/>
     <w:tmpl w:val="FB883EE6"/>
@@ -2570,7 +2725,7 @@
       </w:rPr>
     </w:lvl>
   </w:abstractNum>
-  <w:abstractNum w:abstractNumId="5" w15:restartNumberingAfterBreak="0">
+  <w:abstractNum w:abstractNumId="5">
     <w:nsid w:val="764A4B63"/>
     <w:multiLevelType w:val="hybridMultilevel"/>
     <w:tmpl w:val="F0BAA230"/>
@@ -2704,7 +2859,7 @@
 </file>
 
 <file path=word/styles.xml><?xml version="1.0" encoding="utf-8"?>
-<w:styles xmlns:mc="http://schemas.openxmlformats.org/markup-compatibility/2006" xmlns:r="http://schemas.openxmlformats.org/officeDocument/2006/relationships" xmlns:w="http://schemas.openxmlformats.org/wordprocessingml/2006/main" xmlns:w14="http://schemas.microsoft.com/office/word/2010/wordml" xmlns:w15="http://schemas.microsoft.com/office/word/2012/wordml" xmlns:w16cid="http://schemas.microsoft.com/office/word/2016/wordml/cid" xmlns:w16se="http://schemas.microsoft.com/office/word/2015/wordml/symex" mc:Ignorable="w14 w15 w16se w16cid">
+<w:styles xmlns:mc="http://schemas.openxmlformats.org/markup-compatibility/2006" xmlns:r="http://schemas.openxmlformats.org/officeDocument/2006/relationships" xmlns:w="http://schemas.openxmlformats.org/wordprocessingml/2006/main" xmlns:w14="http://schemas.microsoft.com/office/word/2010/wordml" mc:Ignorable="w14">
   <w:docDefaults>
     <w:rPrDefault>
       <w:rPr>
@@ -2720,393 +2875,154 @@
       </w:pPr>
     </w:pPrDefault>
   </w:docDefaults>
-  <w:latentStyles w:defLockedState="0" w:defUIPriority="99" w:defSemiHidden="0" w:defUnhideWhenUsed="0" w:defQFormat="0" w:count="376">
-    <w:lsdException w:name="Normal" w:uiPriority="0" w:qFormat="1"/>
-    <w:lsdException w:name="heading 1" w:uiPriority="9" w:qFormat="1"/>
-    <w:lsdException w:name="heading 2" w:semiHidden="1" w:uiPriority="9" w:unhideWhenUsed="1" w:qFormat="1"/>
-    <w:lsdException w:name="heading 3" w:semiHidden="1" w:uiPriority="9" w:unhideWhenUsed="1" w:qFormat="1"/>
-    <w:lsdException w:name="heading 4" w:semiHidden="1" w:uiPriority="9" w:unhideWhenUsed="1" w:qFormat="1"/>
-    <w:lsdException w:name="heading 5" w:semiHidden="1" w:uiPriority="9" w:unhideWhenUsed="1" w:qFormat="1"/>
-    <w:lsdException w:name="heading 6" w:semiHidden="1" w:uiPriority="9" w:unhideWhenUsed="1" w:qFormat="1"/>
-    <w:lsdException w:name="heading 7" w:semiHidden="1" w:uiPriority="9" w:unhideWhenUsed="1" w:qFormat="1"/>
-    <w:lsdException w:name="heading 8" w:semiHidden="1" w:uiPriority="9" w:unhideWhenUsed="1" w:qFormat="1"/>
-    <w:lsdException w:name="heading 9" w:semiHidden="1" w:uiPriority="9" w:unhideWhenUsed="1" w:qFormat="1"/>
-    <w:lsdException w:name="index 1" w:semiHidden="1" w:unhideWhenUsed="1"/>
-    <w:lsdException w:name="index 2" w:semiHidden="1" w:unhideWhenUsed="1"/>
-    <w:lsdException w:name="index 3" w:semiHidden="1" w:unhideWhenUsed="1"/>
-    <w:lsdException w:name="index 4" w:semiHidden="1" w:unhideWhenUsed="1"/>
-    <w:lsdException w:name="index 5" w:semiHidden="1" w:unhideWhenUsed="1"/>
-    <w:lsdException w:name="index 6" w:semiHidden="1" w:unhideWhenUsed="1"/>
-    <w:lsdException w:name="index 7" w:semiHidden="1" w:unhideWhenUsed="1"/>
-    <w:lsdException w:name="index 8" w:semiHidden="1" w:unhideWhenUsed="1"/>
-    <w:lsdException w:name="index 9" w:semiHidden="1" w:unhideWhenUsed="1"/>
-    <w:lsdException w:name="toc 1" w:semiHidden="1" w:uiPriority="39" w:unhideWhenUsed="1"/>
-    <w:lsdException w:name="toc 2" w:semiHidden="1" w:uiPriority="39" w:unhideWhenUsed="1"/>
-    <w:lsdException w:name="toc 3" w:semiHidden="1" w:uiPriority="39" w:unhideWhenUsed="1"/>
-    <w:lsdException w:name="toc 4" w:semiHidden="1" w:uiPriority="39" w:unhideWhenUsed="1"/>
-    <w:lsdException w:name="toc 5" w:semiHidden="1" w:uiPriority="39" w:unhideWhenUsed="1"/>
-    <w:lsdException w:name="toc 6" w:semiHidden="1" w:uiPriority="39" w:unhideWhenUsed="1"/>
-    <w:lsdException w:name="toc 7" w:semiHidden="1" w:uiPriority="39" w:unhideWhenUsed="1"/>
-    <w:lsdException w:name="toc 8" w:semiHidden="1" w:uiPriority="39" w:unhideWhenUsed="1"/>
-    <w:lsdException w:name="toc 9" w:semiHidden="1" w:uiPriority="39" w:unhideWhenUsed="1"/>
-    <w:lsdException w:name="Normal Indent" w:semiHidden="1" w:unhideWhenUsed="1"/>
-    <w:lsdException w:name="footnote text" w:semiHidden="1" w:unhideWhenUsed="1"/>
-    <w:lsdException w:name="annotation text" w:semiHidden="1" w:unhideWhenUsed="1"/>
-    <w:lsdException w:name="header" w:semiHidden="1" w:unhideWhenUsed="1"/>
-    <w:lsdException w:name="footer" w:semiHidden="1" w:unhideWhenUsed="1"/>
-    <w:lsdException w:name="index heading" w:semiHidden="1" w:unhideWhenUsed="1"/>
-    <w:lsdException w:name="caption" w:semiHidden="1" w:uiPriority="35" w:unhideWhenUsed="1" w:qFormat="1"/>
-    <w:lsdException w:name="table of figures" w:semiHidden="1" w:unhideWhenUsed="1"/>
-    <w:lsdException w:name="envelope address" w:semiHidden="1" w:unhideWhenUsed="1"/>
-    <w:lsdException w:name="envelope return" w:semiHidden="1" w:unhideWhenUsed="1"/>
-    <w:lsdException w:name="footnote reference" w:semiHidden="1" w:unhideWhenUsed="1"/>
-    <w:lsdException w:name="annotation reference" w:semiHidden="1" w:unhideWhenUsed="1"/>
-    <w:lsdException w:name="line number" w:semiHidden="1" w:unhideWhenUsed="1"/>
-    <w:lsdException w:name="page number" w:semiHidden="1" w:unhideWhenUsed="1"/>
-    <w:lsdException w:name="endnote reference" w:semiHidden="1" w:unhideWhenUsed="1"/>
-    <w:lsdException w:name="endnote text" w:semiHidden="1" w:unhideWhenUsed="1"/>
-    <w:lsdException w:name="table of authorities" w:semiHidden="1" w:unhideWhenUsed="1"/>
-    <w:lsdException w:name="macro" w:semiHidden="1" w:unhideWhenUsed="1"/>
-    <w:lsdException w:name="toa heading" w:semiHidden="1" w:unhideWhenUsed="1"/>
-    <w:lsdException w:name="List" w:semiHidden="1" w:unhideWhenUsed="1"/>
-    <w:lsdException w:name="List Bullet" w:semiHidden="1" w:unhideWhenUsed="1"/>
-    <w:lsdException w:name="List Number" w:semiHidden="1" w:unhideWhenUsed="1"/>
-    <w:lsdException w:name="List 2" w:semiHidden="1" w:unhideWhenUsed="1"/>
-    <w:lsdException w:name="List 3" w:semiHidden="1" w:unhideWhenUsed="1"/>
-    <w:lsdException w:name="List 4" w:semiHidden="1" w:unhideWhenUsed="1"/>
-    <w:lsdException w:name="List 5" w:semiHidden="1" w:unhideWhenUsed="1"/>
-    <w:lsdException w:name="List Bullet 2" w:semiHidden="1" w:unhideWhenUsed="1"/>
-    <w:lsdException w:name="List Bullet 3" w:semiHidden="1" w:unhideWhenUsed="1"/>
-    <w:lsdException w:name="List Bullet 4" w:semiHidden="1" w:unhideWhenUsed="1"/>
-    <w:lsdException w:name="List Bullet 5" w:semiHidden="1" w:unhideWhenUsed="1"/>
-    <w:lsdException w:name="List Number 2" w:semiHidden="1" w:unhideWhenUsed="1"/>
-    <w:lsdException w:name="List Number 3" w:semiHidden="1" w:unhideWhenUsed="1"/>
-    <w:lsdException w:name="List Number 4" w:semiHidden="1" w:unhideWhenUsed="1"/>
-    <w:lsdException w:name="List Number 5" w:semiHidden="1" w:unhideWhenUsed="1"/>
-    <w:lsdException w:name="Title" w:uiPriority="10" w:qFormat="1"/>
-    <w:lsdException w:name="Closing" w:semiHidden="1" w:unhideWhenUsed="1"/>
-    <w:lsdException w:name="Signature" w:semiHidden="1" w:unhideWhenUsed="1"/>
-    <w:lsdException w:name="Default Paragraph Font" w:semiHidden="1" w:uiPriority="1" w:unhideWhenUsed="1"/>
-    <w:lsdException w:name="Body Text" w:semiHidden="1" w:unhideWhenUsed="1"/>
-    <w:lsdException w:name="Body Text Indent" w:semiHidden="1" w:unhideWhenUsed="1"/>
-    <w:lsdException w:name="List Continue" w:semiHidden="1" w:unhideWhenUsed="1"/>
-    <w:lsdException w:name="List Continue 2" w:semiHidden="1" w:unhideWhenUsed="1"/>
-    <w:lsdException w:name="List Continue 3" w:semiHidden="1" w:unhideWhenUsed="1"/>
-    <w:lsdException w:name="List Continue 4" w:semiHidden="1" w:unhideWhenUsed="1"/>
-    <w:lsdException w:name="List Continue 5" w:semiHidden="1" w:unhideWhenUsed="1"/>
-    <w:lsdException w:name="Message Header" w:semiHidden="1" w:unhideWhenUsed="1"/>
-    <w:lsdException w:name="Subtitle" w:uiPriority="11" w:qFormat="1"/>
-    <w:lsdException w:name="Salutation" w:semiHidden="1" w:unhideWhenUsed="1"/>
-    <w:lsdException w:name="Date" w:semiHidden="1" w:unhideWhenUsed="1"/>
-    <w:lsdException w:name="Body Text First Indent" w:semiHidden="1" w:unhideWhenUsed="1"/>
-    <w:lsdException w:name="Body Text First Indent 2" w:semiHidden="1" w:unhideWhenUsed="1"/>
-    <w:lsdException w:name="Note Heading" w:semiHidden="1" w:unhideWhenUsed="1"/>
-    <w:lsdException w:name="Body Text 2" w:semiHidden="1" w:unhideWhenUsed="1"/>
-    <w:lsdException w:name="Body Text 3" w:semiHidden="1" w:unhideWhenUsed="1"/>
-    <w:lsdException w:name="Body Text Indent 2" w:semiHidden="1" w:unhideWhenUsed="1"/>
-    <w:lsdException w:name="Body Text Indent 3" w:semiHidden="1" w:unhideWhenUsed="1"/>
-    <w:lsdException w:name="Block Text" w:semiHidden="1" w:unhideWhenUsed="1"/>
-    <w:lsdException w:name="Hyperlink" w:semiHidden="1" w:unhideWhenUsed="1"/>
-    <w:lsdException w:name="FollowedHyperlink" w:semiHidden="1" w:unhideWhenUsed="1"/>
-    <w:lsdException w:name="Strong" w:uiPriority="22" w:qFormat="1"/>
-    <w:lsdException w:name="Emphasis" w:uiPriority="20" w:qFormat="1"/>
-    <w:lsdException w:name="Document Map" w:semiHidden="1" w:unhideWhenUsed="1"/>
-    <w:lsdException w:name="Plain Text" w:semiHidden="1" w:unhideWhenUsed="1"/>
-    <w:lsdException w:name="E-mail Signature" w:semiHidden="1" w:unhideWhenUsed="1"/>
-    <w:lsdException w:name="HTML Top of Form" w:semiHidden="1" w:unhideWhenUsed="1"/>
-    <w:lsdException w:name="HTML Bottom of Form" w:semiHidden="1" w:unhideWhenUsed="1"/>
-    <w:lsdException w:name="Normal (Web)" w:semiHidden="1" w:unhideWhenUsed="1"/>
-    <w:lsdException w:name="HTML Acronym" w:semiHidden="1" w:unhideWhenUsed="1"/>
-    <w:lsdException w:name="HTML Address" w:semiHidden="1" w:unhideWhenUsed="1"/>
-    <w:lsdException w:name="HTML Cite" w:semiHidden="1" w:unhideWhenUsed="1"/>
-    <w:lsdException w:name="HTML Code" w:semiHidden="1" w:unhideWhenUsed="1"/>
-    <w:lsdException w:name="HTML Definition" w:semiHidden="1" w:unhideWhenUsed="1"/>
-    <w:lsdException w:name="HTML Keyboard" w:semiHidden="1" w:unhideWhenUsed="1"/>
-    <w:lsdException w:name="HTML Preformatted" w:semiHidden="1" w:unhideWhenUsed="1"/>
-    <w:lsdException w:name="HTML Sample" w:semiHidden="1" w:unhideWhenUsed="1"/>
-    <w:lsdException w:name="HTML Typewriter" w:semiHidden="1" w:unhideWhenUsed="1"/>
-    <w:lsdException w:name="HTML Variable" w:semiHidden="1" w:unhideWhenUsed="1"/>
-    <w:lsdException w:name="Normal Table" w:semiHidden="1" w:unhideWhenUsed="1"/>
-    <w:lsdException w:name="annotation subject" w:semiHidden="1" w:unhideWhenUsed="1"/>
-    <w:lsdException w:name="No List" w:semiHidden="1" w:unhideWhenUsed="1"/>
-    <w:lsdException w:name="Outline List 1" w:semiHidden="1" w:unhideWhenUsed="1"/>
-    <w:lsdException w:name="Outline List 2" w:semiHidden="1" w:unhideWhenUsed="1"/>
-    <w:lsdException w:name="Outline List 3" w:semiHidden="1" w:unhideWhenUsed="1"/>
-    <w:lsdException w:name="Table Simple 1" w:semiHidden="1" w:unhideWhenUsed="1"/>
-    <w:lsdException w:name="Table Simple 2" w:semiHidden="1" w:unhideWhenUsed="1"/>
-    <w:lsdException w:name="Table Simple 3" w:semiHidden="1" w:unhideWhenUsed="1"/>
-    <w:lsdException w:name="Table Classic 1" w:semiHidden="1" w:unhideWhenUsed="1"/>
-    <w:lsdException w:name="Table Classic 2" w:semiHidden="1" w:unhideWhenUsed="1"/>
-    <w:lsdException w:name="Table Classic 3" w:semiHidden="1" w:unhideWhenUsed="1"/>
-    <w:lsdException w:name="Table Classic 4" w:semiHidden="1" w:unhideWhenUsed="1"/>
-    <w:lsdException w:name="Table Colorful 1" w:semiHidden="1" w:unhideWhenUsed="1"/>
-    <w:lsdException w:name="Table Colorful 2" w:semiHidden="1" w:unhideWhenUsed="1"/>
-    <w:lsdException w:name="Table Colorful 3" w:semiHidden="1" w:unhideWhenUsed="1"/>
-    <w:lsdException w:name="Table Columns 1" w:semiHidden="1" w:unhideWhenUsed="1"/>
-    <w:lsdException w:name="Table Columns 2" w:semiHidden="1" w:unhideWhenUsed="1"/>
-    <w:lsdException w:name="Table Columns 3" w:semiHidden="1" w:unhideWhenUsed="1"/>
-    <w:lsdException w:name="Table Columns 4" w:semiHidden="1" w:unhideWhenUsed="1"/>
-    <w:lsdException w:name="Table Columns 5" w:semiHidden="1" w:unhideWhenUsed="1"/>
-    <w:lsdException w:name="Table Grid 1" w:semiHidden="1" w:unhideWhenUsed="1"/>
-    <w:lsdException w:name="Table Grid 2" w:semiHidden="1" w:unhideWhenUsed="1"/>
-    <w:lsdException w:name="Table Grid 3" w:semiHidden="1" w:unhideWhenUsed="1"/>
-    <w:lsdException w:name="Table Grid 4" w:semiHidden="1" w:unhideWhenUsed="1"/>
-    <w:lsdException w:name="Table Grid 5" w:semiHidden="1" w:unhideWhenUsed="1"/>
-    <w:lsdException w:name="Table Grid 6" w:semiHidden="1" w:unhideWhenUsed="1"/>
-    <w:lsdException w:name="Table Grid 7" w:semiHidden="1" w:unhideWhenUsed="1"/>
-    <w:lsdException w:name="Table Grid 8" w:semiHidden="1" w:unhideWhenUsed="1"/>
-    <w:lsdException w:name="Table List 1" w:semiHidden="1" w:unhideWhenUsed="1"/>
-    <w:lsdException w:name="Table List 2" w:semiHidden="1" w:unhideWhenUsed="1"/>
-    <w:lsdException w:name="Table List 3" w:semiHidden="1" w:unhideWhenUsed="1"/>
-    <w:lsdException w:name="Table List 4" w:semiHidden="1" w:unhideWhenUsed="1"/>
-    <w:lsdException w:name="Table List 5" w:semiHidden="1" w:unhideWhenUsed="1"/>
-    <w:lsdException w:name="Table List 6" w:semiHidden="1" w:unhideWhenUsed="1"/>
-    <w:lsdException w:name="Table List 7" w:semiHidden="1" w:unhideWhenUsed="1"/>
-    <w:lsdException w:name="Table List 8" w:semiHidden="1" w:unhideWhenUsed="1"/>
-    <w:lsdException w:name="Table 3D effects 1" w:semiHidden="1" w:unhideWhenUsed="1"/>
-    <w:lsdException w:name="Table 3D effects 2" w:semiHidden="1" w:unhideWhenUsed="1"/>
-    <w:lsdException w:name="Table 3D effects 3" w:semiHidden="1" w:unhideWhenUsed="1"/>
-    <w:lsdException w:name="Table Contemporary" w:semiHidden="1" w:unhideWhenUsed="1"/>
-    <w:lsdException w:name="Table Elegant" w:semiHidden="1" w:unhideWhenUsed="1"/>
-    <w:lsdException w:name="Table Professional" w:semiHidden="1" w:unhideWhenUsed="1"/>
-    <w:lsdException w:name="Table Subtle 1" w:semiHidden="1" w:unhideWhenUsed="1"/>
-    <w:lsdException w:name="Table Subtle 2" w:semiHidden="1" w:unhideWhenUsed="1"/>
-    <w:lsdException w:name="Table Web 1" w:semiHidden="1" w:unhideWhenUsed="1"/>
-    <w:lsdException w:name="Table Web 2" w:semiHidden="1" w:unhideWhenUsed="1"/>
-    <w:lsdException w:name="Table Web 3" w:semiHidden="1" w:unhideWhenUsed="1"/>
-    <w:lsdException w:name="Balloon Text" w:semiHidden="1" w:unhideWhenUsed="1"/>
-    <w:lsdException w:name="Table Grid" w:uiPriority="59"/>
-    <w:lsdException w:name="Table Theme" w:semiHidden="1" w:unhideWhenUsed="1"/>
-    <w:lsdException w:name="Placeholder Text" w:semiHidden="1"/>
-    <w:lsdException w:name="No Spacing" w:uiPriority="1" w:qFormat="1"/>
-    <w:lsdException w:name="Light Shading" w:uiPriority="60"/>
-    <w:lsdException w:name="Light List" w:uiPriority="61"/>
-    <w:lsdException w:name="Light Grid" w:uiPriority="62"/>
-    <w:lsdException w:name="Medium Shading 1" w:uiPriority="63"/>
-    <w:lsdException w:name="Medium Shading 2" w:uiPriority="64"/>
-    <w:lsdException w:name="Medium List 1" w:uiPriority="65"/>
-    <w:lsdException w:name="Medium List 2" w:uiPriority="66"/>
-    <w:lsdException w:name="Medium Grid 1" w:uiPriority="67"/>
-    <w:lsdException w:name="Medium Grid 2" w:uiPriority="68"/>
-    <w:lsdException w:name="Medium Grid 3" w:uiPriority="69"/>
-    <w:lsdException w:name="Dark List" w:uiPriority="70"/>
-    <w:lsdException w:name="Colorful Shading" w:uiPriority="71"/>
-    <w:lsdException w:name="Colorful List" w:uiPriority="72"/>
-    <w:lsdException w:name="Colorful Grid" w:uiPriority="73"/>
-    <w:lsdException w:name="Light Shading Accent 1" w:uiPriority="60"/>
-    <w:lsdException w:name="Light List Accent 1" w:uiPriority="61"/>
-    <w:lsdException w:name="Light Grid Accent 1" w:uiPriority="62"/>
-    <w:lsdException w:name="Medium Shading 1 Accent 1" w:uiPriority="63"/>
-    <w:lsdException w:name="Medium Shading 2 Accent 1" w:uiPriority="64"/>
-    <w:lsdException w:name="Medium List 1 Accent 1" w:uiPriority="65"/>
-    <w:lsdException w:name="Revision" w:semiHidden="1"/>
-    <w:lsdException w:name="List Paragraph" w:uiPriority="34" w:qFormat="1"/>
-    <w:lsdException w:name="Quote" w:uiPriority="29" w:qFormat="1"/>
-    <w:lsdException w:name="Intense Quote" w:uiPriority="30" w:qFormat="1"/>
-    <w:lsdException w:name="Medium List 2 Accent 1" w:uiPriority="66"/>
-    <w:lsdException w:name="Medium Grid 1 Accent 1" w:uiPriority="67"/>
-    <w:lsdException w:name="Medium Grid 2 Accent 1" w:uiPriority="68"/>
-    <w:lsdException w:name="Medium Grid 3 Accent 1" w:uiPriority="69"/>
-    <w:lsdException w:name="Dark List Accent 1" w:uiPriority="70"/>
-    <w:lsdException w:name="Colorful Shading Accent 1" w:uiPriority="71"/>
-    <w:lsdException w:name="Colorful List Accent 1" w:uiPriority="72"/>
-    <w:lsdException w:name="Colorful Grid Accent 1" w:uiPriority="73"/>
-    <w:lsdException w:name="Light Shading Accent 2" w:uiPriority="60"/>
-    <w:lsdException w:name="Light List Accent 2" w:uiPriority="61"/>
-    <w:lsdException w:name="Light Grid Accent 2" w:uiPriority="62"/>
-    <w:lsdException w:name="Medium Shading 1 Accent 2" w:uiPriority="63"/>
-    <w:lsdException w:name="Medium Shading 2 Accent 2" w:uiPriority="64"/>
-    <w:lsdException w:name="Medium List 1 Accent 2" w:uiPriority="65"/>
-    <w:lsdException w:name="Medium List 2 Accent 2" w:uiPriority="66"/>
-    <w:lsdException w:name="Medium Grid 1 Accent 2" w:uiPriority="67"/>
-    <w:lsdException w:name="Medium Grid 2 Accent 2" w:uiPriority="68"/>
-    <w:lsdException w:name="Medium Grid 3 Accent 2" w:uiPriority="69"/>
-    <w:lsdException w:name="Dark List Accent 2" w:uiPriority="70"/>
-    <w:lsdException w:name="Colorful Shading Accent 2" w:uiPriority="71"/>
-    <w:lsdException w:name="Colorful List Accent 2" w:uiPriority="72"/>
-    <w:lsdException w:name="Colorful Grid Accent 2" w:uiPriority="73"/>
-    <w:lsdException w:name="Light Shading Accent 3" w:uiPriority="60"/>
-    <w:lsdException w:name="Light List Accent 3" w:uiPriority="61"/>
-    <w:lsdException w:name="Light Grid Accent 3" w:uiPriority="62"/>
-    <w:lsdException w:name="Medium Shading 1 Accent 3" w:uiPriority="63"/>
-    <w:lsdException w:name="Medium Shading 2 Accent 3" w:uiPriority="64"/>
-    <w:lsdException w:name="Medium List 1 Accent 3" w:uiPriority="65"/>
-    <w:lsdException w:name="Medium List 2 Accent 3" w:uiPriority="66"/>
-    <w:lsdException w:name="Medium Grid 1 Accent 3" w:uiPriority="67"/>
-    <w:lsdException w:name="Medium Grid 2 Accent 3" w:uiPriority="68"/>
-    <w:lsdException w:name="Medium Grid 3 Accent 3" w:uiPriority="69"/>
-    <w:lsdException w:name="Dark List Accent 3" w:uiPriority="70"/>
-    <w:lsdException w:name="Colorful Shading Accent 3" w:uiPriority="71"/>
-    <w:lsdException w:name="Colorful List Accent 3" w:uiPriority="72"/>
-    <w:lsdException w:name="Colorful Grid Accent 3" w:uiPriority="73"/>
-    <w:lsdException w:name="Light Shading Accent 4" w:uiPriority="60"/>
-    <w:lsdException w:name="Light List Accent 4" w:uiPriority="61"/>
-    <w:lsdException w:name="Light Grid Accent 4" w:uiPriority="62"/>
-    <w:lsdException w:name="Medium Shading 1 Accent 4" w:uiPriority="63"/>
-    <w:lsdException w:name="Medium Shading 2 Accent 4" w:uiPriority="64"/>
-    <w:lsdException w:name="Medium List 1 Accent 4" w:uiPriority="65"/>
-    <w:lsdException w:name="Medium List 2 Accent 4" w:uiPriority="66"/>
-    <w:lsdException w:name="Medium Grid 1 Accent 4" w:uiPriority="67"/>
-    <w:lsdException w:name="Medium Grid 2 Accent 4" w:uiPriority="68"/>
-    <w:lsdException w:name="Medium Grid 3 Accent 4" w:uiPriority="69"/>
-    <w:lsdException w:name="Dark List Accent 4" w:uiPriority="70"/>
-    <w:lsdException w:name="Colorful Shading Accent 4" w:uiPriority="71"/>
-    <w:lsdException w:name="Colorful List Accent 4" w:uiPriority="72"/>
-    <w:lsdException w:name="Colorful Grid Accent 4" w:uiPriority="73"/>
-    <w:lsdException w:name="Light Shading Accent 5" w:uiPriority="60"/>
-    <w:lsdException w:name="Light List Accent 5" w:uiPriority="61"/>
-    <w:lsdException w:name="Light Grid Accent 5" w:uiPriority="62"/>
-    <w:lsdException w:name="Medium Shading 1 Accent 5" w:uiPriority="63"/>
-    <w:lsdException w:name="Medium Shading 2 Accent 5" w:uiPriority="64"/>
-    <w:lsdException w:name="Medium List 1 Accent 5" w:uiPriority="65"/>
-    <w:lsdException w:name="Medium List 2 Accent 5" w:uiPriority="66"/>
-    <w:lsdException w:name="Medium Grid 1 Accent 5" w:uiPriority="67"/>
-    <w:lsdException w:name="Medium Grid 2 Accent 5" w:uiPriority="68"/>
-    <w:lsdException w:name="Medium Grid 3 Accent 5" w:uiPriority="69"/>
-    <w:lsdException w:name="Dark List Accent 5" w:uiPriority="70"/>
-    <w:lsdException w:name="Colorful Shading Accent 5" w:uiPriority="71"/>
-    <w:lsdException w:name="Colorful List Accent 5" w:uiPriority="72"/>
-    <w:lsdException w:name="Colorful Grid Accent 5" w:uiPriority="73"/>
-    <w:lsdException w:name="Light Shading Accent 6" w:uiPriority="60"/>
-    <w:lsdException w:name="Light List Accent 6" w:uiPriority="61"/>
-    <w:lsdException w:name="Light Grid Accent 6" w:uiPriority="62"/>
-    <w:lsdException w:name="Medium Shading 1 Accent 6" w:uiPriority="63"/>
-    <w:lsdException w:name="Medium Shading 2 Accent 6" w:uiPriority="64"/>
-    <w:lsdException w:name="Medium List 1 Accent 6" w:uiPriority="65"/>
-    <w:lsdException w:name="Medium List 2 Accent 6" w:uiPriority="66"/>
-    <w:lsdException w:name="Medium Grid 1 Accent 6" w:uiPriority="67"/>
-    <w:lsdException w:name="Medium Grid 2 Accent 6" w:uiPriority="68"/>
-    <w:lsdException w:name="Medium Grid 3 Accent 6" w:uiPriority="69"/>
-    <w:lsdException w:name="Dark List Accent 6" w:uiPriority="70"/>
-    <w:lsdException w:name="Colorful Shading Accent 6" w:uiPriority="71"/>
-    <w:lsdException w:name="Colorful List Accent 6" w:uiPriority="72"/>
-    <w:lsdException w:name="Colorful Grid Accent 6" w:uiPriority="73"/>
-    <w:lsdException w:name="Subtle Emphasis" w:uiPriority="19" w:qFormat="1"/>
-    <w:lsdException w:name="Intense Emphasis" w:uiPriority="21" w:qFormat="1"/>
-    <w:lsdException w:name="Subtle Reference" w:uiPriority="31" w:qFormat="1"/>
-    <w:lsdException w:name="Intense Reference" w:uiPriority="32" w:qFormat="1"/>
-    <w:lsdException w:name="Book Title" w:uiPriority="33" w:qFormat="1"/>
-    <w:lsdException w:name="Bibliography" w:semiHidden="1" w:uiPriority="37" w:unhideWhenUsed="1"/>
-    <w:lsdException w:name="TOC Heading" w:semiHidden="1" w:uiPriority="39" w:unhideWhenUsed="1" w:qFormat="1"/>
-    <w:lsdException w:name="Plain Table 1" w:uiPriority="41"/>
-    <w:lsdException w:name="Plain Table 2" w:uiPriority="42"/>
-    <w:lsdException w:name="Plain Table 3" w:uiPriority="43"/>
-    <w:lsdException w:name="Plain Table 4" w:uiPriority="44"/>
-    <w:lsdException w:name="Plain Table 5" w:uiPriority="45"/>
-    <w:lsdException w:name="Grid Table Light" w:uiPriority="40"/>
-    <w:lsdException w:name="Grid Table 1 Light" w:uiPriority="46"/>
-    <w:lsdException w:name="Grid Table 2" w:uiPriority="47"/>
-    <w:lsdException w:name="Grid Table 3" w:uiPriority="48"/>
-    <w:lsdException w:name="Grid Table 4" w:uiPriority="49"/>
-    <w:lsdException w:name="Grid Table 5 Dark" w:uiPriority="50"/>
-    <w:lsdException w:name="Grid Table 6 Colorful" w:uiPriority="51"/>
-    <w:lsdException w:name="Grid Table 7 Colorful" w:uiPriority="52"/>
-    <w:lsdException w:name="Grid Table 1 Light Accent 1" w:uiPriority="46"/>
-    <w:lsdException w:name="Grid Table 2 Accent 1" w:uiPriority="47"/>
-    <w:lsdException w:name="Grid Table 3 Accent 1" w:uiPriority="48"/>
-    <w:lsdException w:name="Grid Table 4 Accent 1" w:uiPriority="49"/>
-    <w:lsdException w:name="Grid Table 5 Dark Accent 1" w:uiPriority="50"/>
-    <w:lsdException w:name="Grid Table 6 Colorful Accent 1" w:uiPriority="51"/>
-    <w:lsdException w:name="Grid Table 7 Colorful Accent 1" w:uiPriority="52"/>
-    <w:lsdException w:name="Grid Table 1 Light Accent 2" w:uiPriority="46"/>
-    <w:lsdException w:name="Grid Table 2 Accent 2" w:uiPriority="47"/>
-    <w:lsdException w:name="Grid Table 3 Accent 2" w:uiPriority="48"/>
-    <w:lsdException w:name="Grid Table 4 Accent 2" w:uiPriority="49"/>
-    <w:lsdException w:name="Grid Table 5 Dark Accent 2" w:uiPriority="50"/>
-    <w:lsdException w:name="Grid Table 6 Colorful Accent 2" w:uiPriority="51"/>
-    <w:lsdException w:name="Grid Table 7 Colorful Accent 2" w:uiPriority="52"/>
-    <w:lsdException w:name="Grid Table 1 Light Accent 3" w:uiPriority="46"/>
-    <w:lsdException w:name="Grid Table 2 Accent 3" w:uiPriority="47"/>
-    <w:lsdException w:name="Grid Table 3 Accent 3" w:uiPriority="48"/>
-    <w:lsdException w:name="Grid Table 4 Accent 3" w:uiPriority="49"/>
-    <w:lsdException w:name="Grid Table 5 Dark Accent 3" w:uiPriority="50"/>
-    <w:lsdException w:name="Grid Table 6 Colorful Accent 3" w:uiPriority="51"/>
-    <w:lsdException w:name="Grid Table 7 Colorful Accent 3" w:uiPriority="52"/>
-    <w:lsdException w:name="Grid Table 1 Light Accent 4" w:uiPriority="46"/>
-    <w:lsdException w:name="Grid Table 2 Accent 4" w:uiPriority="47"/>
-    <w:lsdException w:name="Grid Table 3 Accent 4" w:uiPriority="48"/>
-    <w:lsdException w:name="Grid Table 4 Accent 4" w:uiPriority="49"/>
-    <w:lsdException w:name="Grid Table 5 Dark Accent 4" w:uiPriority="50"/>
-    <w:lsdException w:name="Grid Table 6 Colorful Accent 4" w:uiPriority="51"/>
-    <w:lsdException w:name="Grid Table 7 Colorful Accent 4" w:uiPriority="52"/>
-    <w:lsdException w:name="Grid Table 1 Light Accent 5" w:uiPriority="46"/>
-    <w:lsdException w:name="Grid Table 2 Accent 5" w:uiPriority="47"/>
-    <w:lsdException w:name="Grid Table 3 Accent 5" w:uiPriority="48"/>
-    <w:lsdException w:name="Grid Table 4 Accent 5" w:uiPriority="49"/>
-    <w:lsdException w:name="Grid Table 5 Dark Accent 5" w:uiPriority="50"/>
-    <w:lsdException w:name="Grid Table 6 Colorful Accent 5" w:uiPriority="51"/>
-    <w:lsdException w:name="Grid Table 7 Colorful Accent 5" w:uiPriority="52"/>
-    <w:lsdException w:name="Grid Table 1 Light Accent 6" w:uiPriority="46"/>
-    <w:lsdException w:name="Grid Table 2 Accent 6" w:uiPriority="47"/>
-    <w:lsdException w:name="Grid Table 3 Accent 6" w:uiPriority="48"/>
-    <w:lsdException w:name="Grid Table 4 Accent 6" w:uiPriority="49"/>
-    <w:lsdException w:name="Grid Table 5 Dark Accent 6" w:uiPriority="50"/>
-    <w:lsdException w:name="Grid Table 6 Colorful Accent 6" w:uiPriority="51"/>
-    <w:lsdException w:name="Grid Table 7 Colorful Accent 6" w:uiPriority="52"/>
-    <w:lsdException w:name="List Table 1 Light" w:uiPriority="46"/>
-    <w:lsdException w:name="List Table 2" w:uiPriority="47"/>
-    <w:lsdException w:name="List Table 3" w:uiPriority="48"/>
-    <w:lsdException w:name="List Table 4" w:uiPriority="49"/>
-    <w:lsdException w:name="List Table 5 Dark" w:uiPriority="50"/>
-    <w:lsdException w:name="List Table 6 Colorful" w:uiPriority="51"/>
-    <w:lsdException w:name="List Table 7 Colorful" w:uiPriority="52"/>
-    <w:lsdException w:name="List Table 1 Light Accent 1" w:uiPriority="46"/>
-    <w:lsdException w:name="List Table 2 Accent 1" w:uiPriority="47"/>
-    <w:lsdException w:name="List Table 3 Accent 1" w:uiPriority="48"/>
-    <w:lsdException w:name="List Table 4 Accent 1" w:uiPriority="49"/>
-    <w:lsdException w:name="List Table 5 Dark Accent 1" w:uiPriority="50"/>
-    <w:lsdException w:name="List Table 6 Colorful Accent 1" w:uiPriority="51"/>
-    <w:lsdException w:name="List Table 7 Colorful Accent 1" w:uiPriority="52"/>
-    <w:lsdException w:name="List Table 1 Light Accent 2" w:uiPriority="46"/>
-    <w:lsdException w:name="List Table 2 Accent 2" w:uiPriority="47"/>
-    <w:lsdException w:name="List Table 3 Accent 2" w:uiPriority="48"/>
-    <w:lsdException w:name="List Table 4 Accent 2" w:uiPriority="49"/>
-    <w:lsdException w:name="List Table 5 Dark Accent 2" w:uiPriority="50"/>
-    <w:lsdException w:name="List Table 6 Colorful Accent 2" w:uiPriority="51"/>
-    <w:lsdException w:name="List Table 7 Colorful Accent 2" w:uiPriority="52"/>
-    <w:lsdException w:name="List Table 1 Light Accent 3" w:uiPriority="46"/>
-    <w:lsdException w:name="List Table 2 Accent 3" w:uiPriority="47"/>
-    <w:lsdException w:name="List Table 3 Accent 3" w:uiPriority="48"/>
-    <w:lsdException w:name="List Table 4 Accent 3" w:uiPriority="49"/>
-    <w:lsdException w:name="List Table 5 Dark Accent 3" w:uiPriority="50"/>
-    <w:lsdException w:name="List Table 6 Colorful Accent 3" w:uiPriority="51"/>
-    <w:lsdException w:name="List Table 7 Colorful Accent 3" w:uiPriority="52"/>
-    <w:lsdException w:name="List Table 1 Light Accent 4" w:uiPriority="46"/>
-    <w:lsdException w:name="List Table 2 Accent 4" w:uiPriority="47"/>
-    <w:lsdException w:name="List Table 3 Accent 4" w:uiPriority="48"/>
-    <w:lsdException w:name="List Table 4 Accent 4" w:uiPriority="49"/>
-    <w:lsdException w:name="List Table 5 Dark Accent 4" w:uiPriority="50"/>
-    <w:lsdException w:name="List Table 6 Colorful Accent 4" w:uiPriority="51"/>
-    <w:lsdException w:name="List Table 7 Colorful Accent 4" w:uiPriority="52"/>
-    <w:lsdException w:name="List Table 1 Light Accent 5" w:uiPriority="46"/>
-    <w:lsdException w:name="List Table 2 Accent 5" w:uiPriority="47"/>
-    <w:lsdException w:name="List Table 3 Accent 5" w:uiPriority="48"/>
-    <w:lsdException w:name="List Table 4 Accent 5" w:uiPriority="49"/>
-    <w:lsdException w:name="List Table 5 Dark Accent 5" w:uiPriority="50"/>
-    <w:lsdException w:name="List Table 6 Colorful Accent 5" w:uiPriority="51"/>
-    <w:lsdException w:name="List Table 7 Colorful Accent 5" w:uiPriority="52"/>
-    <w:lsdException w:name="List Table 1 Light Accent 6" w:uiPriority="46"/>
-    <w:lsdException w:name="List Table 2 Accent 6" w:uiPriority="47"/>
-    <w:lsdException w:name="List Table 3 Accent 6" w:uiPriority="48"/>
-    <w:lsdException w:name="List Table 4 Accent 6" w:uiPriority="49"/>
-    <w:lsdException w:name="List Table 5 Dark Accent 6" w:uiPriority="50"/>
-    <w:lsdException w:name="List Table 6 Colorful Accent 6" w:uiPriority="51"/>
-    <w:lsdException w:name="List Table 7 Colorful Accent 6" w:uiPriority="52"/>
-    <w:lsdException w:name="Mention" w:semiHidden="1" w:unhideWhenUsed="1"/>
-    <w:lsdException w:name="Smart Hyperlink" w:semiHidden="1" w:unhideWhenUsed="1"/>
-    <w:lsdException w:name="Hashtag" w:semiHidden="1" w:unhideWhenUsed="1"/>
-    <w:lsdException w:name="Unresolved Mention" w:semiHidden="1" w:unhideWhenUsed="1"/>
-    <w:lsdException w:name="Smart Link" w:semiHidden="1" w:unhideWhenUsed="1"/>
+  <w:latentStyles w:defLockedState="0" w:defUIPriority="99" w:defSemiHidden="1" w:defUnhideWhenUsed="1" w:defQFormat="0" w:count="267">
+    <w:lsdException w:name="Normal" w:semiHidden="0" w:uiPriority="0" w:unhideWhenUsed="0" w:qFormat="1"/>
+    <w:lsdException w:name="heading 1" w:semiHidden="0" w:uiPriority="9" w:unhideWhenUsed="0" w:qFormat="1"/>
+    <w:lsdException w:name="heading 2" w:uiPriority="9" w:qFormat="1"/>
+    <w:lsdException w:name="heading 3" w:uiPriority="9" w:qFormat="1"/>
+    <w:lsdException w:name="heading 4" w:uiPriority="9" w:qFormat="1"/>
+    <w:lsdException w:name="heading 5" w:uiPriority="9" w:qFormat="1"/>
+    <w:lsdException w:name="heading 6" w:uiPriority="9" w:qFormat="1"/>
+    <w:lsdException w:name="heading 7" w:uiPriority="9" w:qFormat="1"/>
+    <w:lsdException w:name="heading 8" w:uiPriority="9" w:qFormat="1"/>
+    <w:lsdException w:name="heading 9" w:uiPriority="9" w:qFormat="1"/>
+    <w:lsdException w:name="toc 1" w:uiPriority="39"/>
+    <w:lsdException w:name="toc 2" w:uiPriority="39"/>
+    <w:lsdException w:name="toc 3" w:uiPriority="39"/>
+    <w:lsdException w:name="toc 4" w:uiPriority="39"/>
+    <w:lsdException w:name="toc 5" w:uiPriority="39"/>
+    <w:lsdException w:name="toc 6" w:uiPriority="39"/>
+    <w:lsdException w:name="toc 7" w:uiPriority="39"/>
+    <w:lsdException w:name="toc 8" w:uiPriority="39"/>
+    <w:lsdException w:name="toc 9" w:uiPriority="39"/>
+    <w:lsdException w:name="caption" w:uiPriority="35" w:qFormat="1"/>
+    <w:lsdException w:name="Title" w:semiHidden="0" w:uiPriority="10" w:unhideWhenUsed="0" w:qFormat="1"/>
+    <w:lsdException w:name="Default Paragraph Font" w:uiPriority="1"/>
+    <w:lsdException w:name="Subtitle" w:semiHidden="0" w:uiPriority="11" w:unhideWhenUsed="0" w:qFormat="1"/>
+    <w:lsdException w:name="Strong" w:semiHidden="0" w:uiPriority="22" w:unhideWhenUsed="0" w:qFormat="1"/>
+    <w:lsdException w:name="Emphasis" w:semiHidden="0" w:uiPriority="20" w:unhideWhenUsed="0" w:qFormat="1"/>
+    <w:lsdException w:name="Table Grid" w:semiHidden="0" w:uiPriority="59" w:unhideWhenUsed="0"/>
+    <w:lsdException w:name="Placeholder Text" w:unhideWhenUsed="0"/>
+    <w:lsdException w:name="No Spacing" w:semiHidden="0" w:uiPriority="1" w:unhideWhenUsed="0" w:qFormat="1"/>
+    <w:lsdException w:name="Light Shading" w:semiHidden="0" w:uiPriority="60" w:unhideWhenUsed="0"/>
+    <w:lsdException w:name="Light List" w:semiHidden="0" w:uiPriority="61" w:unhideWhenUsed="0"/>
+    <w:lsdException w:name="Light Grid" w:semiHidden="0" w:uiPriority="62" w:unhideWhenUsed="0"/>
+    <w:lsdException w:name="Medium Shading 1" w:semiHidden="0" w:uiPriority="63" w:unhideWhenUsed="0"/>
+    <w:lsdException w:name="Medium Shading 2" w:semiHidden="0" w:uiPriority="64" w:unhideWhenUsed="0"/>
+    <w:lsdException w:name="Medium List 1" w:semiHidden="0" w:uiPriority="65" w:unhideWhenUsed="0"/>
+    <w:lsdException w:name="Medium List 2" w:semiHidden="0" w:uiPriority="66" w:unhideWhenUsed="0"/>
+    <w:lsdException w:name="Medium Grid 1" w:semiHidden="0" w:uiPriority="67" w:unhideWhenUsed="0"/>
+    <w:lsdException w:name="Medium Grid 2" w:semiHidden="0" w:uiPriority="68" w:unhideWhenUsed="0"/>
+    <w:lsdException w:name="Medium Grid 3" w:semiHidden="0" w:uiPriority="69" w:unhideWhenUsed="0"/>
+    <w:lsdException w:name="Dark List" w:semiHidden="0" w:uiPriority="70" w:unhideWhenUsed="0"/>
+    <w:lsdException w:name="Colorful Shading" w:semiHidden="0" w:uiPriority="71" w:unhideWhenUsed="0"/>
+    <w:lsdException w:name="Colorful List" w:semiHidden="0" w:uiPriority="72" w:unhideWhenUsed="0"/>
+    <w:lsdException w:name="Colorful Grid" w:semiHidden="0" w:uiPriority="73" w:unhideWhenUsed="0"/>
+    <w:lsdException w:name="Light Shading Accent 1" w:semiHidden="0" w:uiPriority="60" w:unhideWhenUsed="0"/>
+    <w:lsdException w:name="Light List Accent 1" w:semiHidden="0" w:uiPriority="61" w:unhideWhenUsed="0"/>
+    <w:lsdException w:name="Light Grid Accent 1" w:semiHidden="0" w:uiPriority="62" w:unhideWhenUsed="0"/>
+    <w:lsdException w:name="Medium Shading 1 Accent 1" w:semiHidden="0" w:uiPriority="63" w:unhideWhenUsed="0"/>
+    <w:lsdException w:name="Medium Shading 2 Accent 1" w:semiHidden="0" w:uiPriority="64" w:unhideWhenUsed="0"/>
+    <w:lsdException w:name="Medium List 1 Accent 1" w:semiHidden="0" w:uiPriority="65" w:unhideWhenUsed="0"/>
+    <w:lsdException w:name="Revision" w:unhideWhenUsed="0"/>
+    <w:lsdException w:name="List Paragraph" w:semiHidden="0" w:uiPriority="34" w:unhideWhenUsed="0" w:qFormat="1"/>
+    <w:lsdException w:name="Quote" w:semiHidden="0" w:uiPriority="29" w:unhideWhenUsed="0" w:qFormat="1"/>
+    <w:lsdException w:name="Intense Quote" w:semiHidden="0" w:uiPriority="30" w:unhideWhenUsed="0" w:qFormat="1"/>
+    <w:lsdException w:name="Medium List 2 Accent 1" w:semiHidden="0" w:uiPriority="66" w:unhideWhenUsed="0"/>
+    <w:lsdException w:name="Medium Grid 1 Accent 1" w:semiHidden="0" w:uiPriority="67" w:unhideWhenUsed="0"/>
+    <w:lsdException w:name="Medium Grid 2 Accent 1" w:semiHidden="0" w:uiPriority="68" w:unhideWhenUsed="0"/>
+    <w:lsdException w:name="Medium Grid 3 Accent 1" w:semiHidden="0" w:uiPriority="69" w:unhideWhenUsed="0"/>
+    <w:lsdException w:name="Dark List Accent 1" w:semiHidden="0" w:uiPriority="70" w:unhideWhenUsed="0"/>
+    <w:lsdException w:name="Colorful Shading Accent 1" w:semiHidden="0" w:uiPriority="71" w:unhideWhenUsed="0"/>
+    <w:lsdException w:name="Colorful List Accent 1" w:semiHidden="0" w:uiPriority="72" w:unhideWhenUsed="0"/>
+    <w:lsdException w:name="Colorful Grid Accent 1" w:semiHidden="0" w:uiPriority="73" w:unhideWhenUsed="0"/>
+    <w:lsdException w:name="Light Shading Accent 2" w:semiHidden="0" w:uiPriority="60" w:unhideWhenUsed="0"/>
+    <w:lsdException w:name="Light List Accent 2" w:semiHidden="0" w:uiPriority="61" w:unhideWhenUsed="0"/>
+    <w:lsdException w:name="Light Grid Accent 2" w:semiHidden="0" w:uiPriority="62" w:unhideWhenUsed="0"/>
+    <w:lsdException w:name="Medium Shading 1 Accent 2" w:semiHidden="0" w:uiPriority="63" w:unhideWhenUsed="0"/>
+    <w:lsdException w:name="Medium Shading 2 Accent 2" w:semiHidden="0" w:uiPriority="64" w:unhideWhenUsed="0"/>
+    <w:lsdException w:name="Medium List 1 Accent 2" w:semiHidden="0" w:uiPriority="65" w:unhideWhenUsed="0"/>
+    <w:lsdException w:name="Medium List 2 Accent 2" w:semiHidden="0" w:uiPriority="66" w:unhideWhenUsed="0"/>
+    <w:lsdException w:name="Medium Grid 1 Accent 2" w:semiHidden="0" w:uiPriority="67" w:unhideWhenUsed="0"/>
+    <w:lsdException w:name="Medium Grid 2 Accent 2" w:semiHidden="0" w:uiPriority="68" w:unhideWhenUsed="0"/>
+    <w:lsdException w:name="Medium Grid 3 Accent 2" w:semiHidden="0" w:uiPriority="69" w:unhideWhenUsed="0"/>
+    <w:lsdException w:name="Dark List Accent 2" w:semiHidden="0" w:uiPriority="70" w:unhideWhenUsed="0"/>
+    <w:lsdException w:name="Colorful Shading Accent 2" w:semiHidden="0" w:uiPriority="71" w:unhideWhenUsed="0"/>
+    <w:lsdException w:name="Colorful List Accent 2" w:semiHidden="0" w:uiPriority="72" w:unhideWhenUsed="0"/>
+    <w:lsdException w:name="Colorful Grid Accent 2" w:semiHidden="0" w:uiPriority="73" w:unhideWhenUsed="0"/>
+    <w:lsdException w:name="Light Shading Accent 3" w:semiHidden="0" w:uiPriority="60" w:unhideWhenUsed="0"/>
+    <w:lsdException w:name="Light List Accent 3" w:semiHidden="0" w:uiPriority="61" w:unhideWhenUsed="0"/>
+    <w:lsdException w:name="Light Grid Accent 3" w:semiHidden="0" w:uiPriority="62" w:unhideWhenUsed="0"/>
+    <w:lsdException w:name="Medium Shading 1 Accent 3" w:semiHidden="0" w:uiPriority="63" w:unhideWhenUsed="0"/>
+    <w:lsdException w:name="Medium Shading 2 Accent 3" w:semiHidden="0" w:uiPriority="64" w:unhideWhenUsed="0"/>
+    <w:lsdException w:name="Medium List 1 Accent 3" w:semiHidden="0" w:uiPriority="65" w:unhideWhenUsed="0"/>
+    <w:lsdException w:name="Medium List 2 Accent 3" w:semiHidden="0" w:uiPriority="66" w:unhideWhenUsed="0"/>
+    <w:lsdException w:name="Medium Grid 1 Accent 3" w:semiHidden="0" w:uiPriority="67" w:unhideWhenUsed="0"/>
+    <w:lsdException w:name="Medium Grid 2 Accent 3" w:semiHidden="0" w:uiPriority="68" w:unhideWhenUsed="0"/>
+    <w:lsdException w:name="Medium Grid 3 Accent 3" w:semiHidden="0" w:uiPriority="69" w:unhideWhenUsed="0"/>
+    <w:lsdException w:name="Dark List Accent 3" w:semiHidden="0" w:uiPriority="70" w:unhideWhenUsed="0"/>
+    <w:lsdException w:name="Colorful Shading Accent 3" w:semiHidden="0" w:uiPriority="71" w:unhideWhenUsed="0"/>
+    <w:lsdException w:name="Colorful List Accent 3" w:semiHidden="0" w:uiPriority="72" w:unhideWhenUsed="0"/>
+    <w:lsdException w:name="Colorful Grid Accent 3" w:semiHidden="0" w:uiPriority="73" w:unhideWhenUsed="0"/>
+    <w:lsdException w:name="Light Shading Accent 4" w:semiHidden="0" w:uiPriority="60" w:unhideWhenUsed="0"/>
+    <w:lsdException w:name="Light List Accent 4" w:semiHidden="0" w:uiPriority="61" w:unhideWhenUsed="0"/>
+    <w:lsdException w:name="Light Grid Accent 4" w:semiHidden="0" w:uiPriority="62" w:unhideWhenUsed="0"/>
+    <w:lsdException w:name="Medium Shading 1 Accent 4" w:semiHidden="0" w:uiPriority="63" w:unhideWhenUsed="0"/>
+    <w:lsdException w:name="Medium Shading 2 Accent 4" w:semiHidden="0" w:uiPriority="64" w:unhideWhenUsed="0"/>
+    <w:lsdException w:name="Medium List 1 Accent 4" w:semiHidden="0" w:uiPriority="65" w:unhideWhenUsed="0"/>
+    <w:lsdException w:name="Medium List 2 Accent 4" w:semiHidden="0" w:uiPriority="66" w:unhideWhenUsed="0"/>
+    <w:lsdException w:name="Medium Grid 1 Accent 4" w:semiHidden="0" w:uiPriority="67" w:unhideWhenUsed="0"/>
+    <w:lsdException w:name="Medium Grid 2 Accent 4" w:semiHidden="0" w:uiPriority="68" w:unhideWhenUsed="0"/>
+    <w:lsdException w:name="Medium Grid 3 Accent 4" w:semiHidden="0" w:uiPriority="69" w:unhideWhenUsed="0"/>
+    <w:lsdException w:name="Dark List Accent 4" w:semiHidden="0" w:uiPriority="70" w:unhideWhenUsed="0"/>
+    <w:lsdException w:name="Colorful Shading Accent 4" w:semiHidden="0" w:uiPriority="71" w:unhideWhenUsed="0"/>
+    <w:lsdException w:name="Colorful List Accent 4" w:semiHidden="0" w:uiPriority="72" w:unhideWhenUsed="0"/>
+    <w:lsdException w:name="Colorful Grid Accent 4" w:semiHidden="0" w:uiPriority="73" w:unhideWhenUsed="0"/>
+    <w:lsdException w:name="Light Shading Accent 5" w:semiHidden="0" w:uiPriority="60" w:unhideWhenUsed="0"/>
+    <w:lsdException w:name="Light List Accent 5" w:semiHidden="0" w:uiPriority="61" w:unhideWhenUsed="0"/>
+    <w:lsdException w:name="Light Grid Accent 5" w:semiHidden="0" w:uiPriority="62" w:unhideWhenUsed="0"/>
+    <w:lsdException w:name="Medium Shading 1 Accent 5" w:semiHidden="0" w:uiPriority="63" w:unhideWhenUsed="0"/>
+    <w:lsdException w:name="Medium Shading 2 Accent 5" w:semiHidden="0" w:uiPriority="64" w:unhideWhenUsed="0"/>
+    <w:lsdException w:name="Medium List 1 Accent 5" w:semiHidden="0" w:uiPriority="65" w:unhideWhenUsed="0"/>
+    <w:lsdException w:name="Medium List 2 Accent 5" w:semiHidden="0" w:uiPriority="66" w:unhideWhenUsed="0"/>
+    <w:lsdException w:name="Medium Grid 1 Accent 5" w:semiHidden="0" w:uiPriority="67" w:unhideWhenUsed="0"/>
+    <w:lsdException w:name="Medium Grid 2 Accent 5" w:semiHidden="0" w:uiPriority="68" w:unhideWhenUsed="0"/>
+    <w:lsdException w:name="Medium Grid 3 Accent 5" w:semiHidden="0" w:uiPriority="69" w:unhideWhenUsed="0"/>
+    <w:lsdException w:name="Dark List Accent 5" w:semiHidden="0" w:uiPriority="70" w:unhideWhenUsed="0"/>
+    <w:lsdException w:name="Colorful Shading Accent 5" w:semiHidden="0" w:uiPriority="71" w:unhideWhenUsed="0"/>
+    <w:lsdException w:name="Colorful List Accent 5" w:semiHidden="0" w:uiPriority="72" w:unhideWhenUsed="0"/>
+    <w:lsdException w:name="Colorful Grid Accent 5" w:semiHidden="0" w:uiPriority="73" w:unhideWhenUsed="0"/>
+    <w:lsdException w:name="Light Shading Accent 6" w:semiHidden="0" w:uiPriority="60" w:unhideWhenUsed="0"/>
+    <w:lsdException w:name="Light List Accent 6" w:semiHidden="0" w:uiPriority="61" w:unhideWhenUsed="0"/>
+    <w:lsdException w:name="Light Grid Accent 6" w:semiHidden="0" w:uiPriority="62" w:unhideWhenUsed="0"/>
+    <w:lsdException w:name="Medium Shading 1 Accent 6" w:semiHidden="0" w:uiPriority="63" w:unhideWhenUsed="0"/>
+    <w:lsdException w:name="Medium Shading 2 Accent 6" w:semiHidden="0" w:uiPriority="64" w:unhideWhenUsed="0"/>
+    <w:lsdException w:name="Medium List 1 Accent 6" w:semiHidden="0" w:uiPriority="65" w:unhideWhenUsed="0"/>
+    <w:lsdException w:name="Medium List 2 Accent 6" w:semiHidden="0" w:uiPriority="66" w:unhideWhenUsed="0"/>
+    <w:lsdException w:name="Medium Grid 1 Accent 6" w:semiHidden="0" w:uiPriority="67" w:unhideWhenUsed="0"/>
+    <w:lsdException w:name="Medium Grid 2 Accent 6" w:semiHidden="0" w:uiPriority="68" w:unhideWhenUsed="0"/>
+    <w:lsdException w:name="Medium Grid 3 Accent 6" w:semiHidden="0" w:uiPriority="69" w:unhideWhenUsed="0"/>
+    <w:lsdException w:name="Dark List Accent 6" w:semiHidden="0" w:uiPriority="70" w:unhideWhenUsed="0"/>
+    <w:lsdException w:name="Colorful Shading Accent 6" w:semiHidden="0" w:uiPriority="71" w:unhideWhenUsed="0"/>
+    <w:lsdException w:name="Colorful List Accent 6" w:semiHidden="0" w:uiPriority="72" w:unhideWhenUsed="0"/>
+    <w:lsdException w:name="Colorful Grid Accent 6" w:semiHidden="0" w:uiPriority="73" w:unhideWhenUsed="0"/>
+    <w:lsdException w:name="Subtle Emphasis" w:semiHidden="0" w:uiPriority="19" w:unhideWhenUsed="0" w:qFormat="1"/>
+    <w:lsdException w:name="Intense Emphasis" w:semiHidden="0" w:uiPriority="21" w:unhideWhenUsed="0" w:qFormat="1"/>
+    <w:lsdException w:name="Subtle Reference" w:semiHidden="0" w:uiPriority="31" w:unhideWhenUsed="0" w:qFormat="1"/>
+    <w:lsdException w:name="Intense Reference" w:semiHidden="0" w:uiPriority="32" w:unhideWhenUsed="0" w:qFormat="1"/>
+    <w:lsdException w:name="Book Title" w:semiHidden="0" w:uiPriority="33" w:unhideWhenUsed="0" w:qFormat="1"/>
+    <w:lsdException w:name="Bibliography" w:uiPriority="37"/>
+    <w:lsdException w:name="TOC Heading" w:uiPriority="39" w:qFormat="1"/>
   </w:latentStyles>
   <w:style w:type="paragraph" w:default="1" w:styleId="Normal">
     <w:name w:val="Normal"/>
     <w:qFormat/>
   </w:style>
-  <w:style w:type="paragraph" w:styleId="Titre1">
+  <w:style w:type="paragraph" w:styleId="Heading1">
     <w:name w:val="heading 1"/>
     <w:basedOn w:val="Normal"/>
     <w:next w:val="Normal"/>
-    <w:link w:val="Titre1Car"/>
+    <w:link w:val="Heading1Char"/>
     <w:uiPriority w:val="9"/>
     <w:qFormat/>
     <w:rsid w:val="007617DD"/>
@@ -3125,11 +3041,11 @@
       <w:szCs w:val="28"/>
     </w:rPr>
   </w:style>
-  <w:style w:type="paragraph" w:styleId="Titre2">
+  <w:style w:type="paragraph" w:styleId="Heading2">
     <w:name w:val="heading 2"/>
     <w:basedOn w:val="Normal"/>
     <w:next w:val="Normal"/>
-    <w:link w:val="Titre2Car"/>
+    <w:link w:val="Heading2Char"/>
     <w:uiPriority w:val="9"/>
     <w:unhideWhenUsed/>
     <w:qFormat/>
@@ -3149,11 +3065,11 @@
       <w:szCs w:val="26"/>
     </w:rPr>
   </w:style>
-  <w:style w:type="paragraph" w:styleId="Titre3">
+  <w:style w:type="paragraph" w:styleId="Heading3">
     <w:name w:val="heading 3"/>
     <w:basedOn w:val="Normal"/>
     <w:next w:val="Normal"/>
-    <w:link w:val="Titre3Car"/>
+    <w:link w:val="Heading3Char"/>
     <w:uiPriority w:val="9"/>
     <w:unhideWhenUsed/>
     <w:qFormat/>
@@ -3171,11 +3087,11 @@
       <w:color w:val="4F81BD" w:themeColor="accent1"/>
     </w:rPr>
   </w:style>
-  <w:style w:type="paragraph" w:styleId="Titre4">
+  <w:style w:type="paragraph" w:styleId="Heading4">
     <w:name w:val="heading 4"/>
     <w:basedOn w:val="Normal"/>
     <w:next w:val="Normal"/>
-    <w:link w:val="Titre4Car"/>
+    <w:link w:val="Heading4Char"/>
     <w:uiPriority w:val="9"/>
     <w:unhideWhenUsed/>
     <w:qFormat/>
@@ -3195,13 +3111,13 @@
       <w:color w:val="4F81BD" w:themeColor="accent1"/>
     </w:rPr>
   </w:style>
-  <w:style w:type="character" w:default="1" w:styleId="Policepardfaut">
+  <w:style w:type="character" w:default="1" w:styleId="DefaultParagraphFont">
     <w:name w:val="Default Paragraph Font"/>
     <w:uiPriority w:val="1"/>
     <w:semiHidden/>
     <w:unhideWhenUsed/>
   </w:style>
-  <w:style w:type="table" w:default="1" w:styleId="TableauNormal">
+  <w:style w:type="table" w:default="1" w:styleId="TableNormal">
     <w:name w:val="Normal Table"/>
     <w:uiPriority w:val="99"/>
     <w:semiHidden/>
@@ -3216,13 +3132,13 @@
       </w:tblCellMar>
     </w:tblPr>
   </w:style>
-  <w:style w:type="numbering" w:default="1" w:styleId="Aucuneliste">
+  <w:style w:type="numbering" w:default="1" w:styleId="NoList">
     <w:name w:val="No List"/>
     <w:uiPriority w:val="99"/>
     <w:semiHidden/>
     <w:unhideWhenUsed/>
   </w:style>
-  <w:style w:type="paragraph" w:styleId="Sansinterligne">
+  <w:style w:type="paragraph" w:styleId="NoSpacing">
     <w:name w:val="No Spacing"/>
     <w:uiPriority w:val="1"/>
     <w:qFormat/>
@@ -3231,10 +3147,10 @@
       <w:spacing w:after="0" w:line="240" w:lineRule="auto"/>
     </w:pPr>
   </w:style>
-  <w:style w:type="character" w:customStyle="1" w:styleId="Titre1Car">
-    <w:name w:val="Titre 1 Car"/>
-    <w:basedOn w:val="Policepardfaut"/>
-    <w:link w:val="Titre1"/>
+  <w:style w:type="character" w:customStyle="1" w:styleId="Heading1Char">
+    <w:name w:val="Heading 1 Char"/>
+    <w:basedOn w:val="DefaultParagraphFont"/>
+    <w:link w:val="Heading1"/>
     <w:uiPriority w:val="9"/>
     <w:rsid w:val="007617DD"/>
     <w:rPr>
@@ -3246,9 +3162,9 @@
       <w:szCs w:val="28"/>
     </w:rPr>
   </w:style>
-  <w:style w:type="character" w:styleId="Lienhypertexte">
+  <w:style w:type="character" w:styleId="Hyperlink">
     <w:name w:val="Hyperlink"/>
-    <w:basedOn w:val="Policepardfaut"/>
+    <w:basedOn w:val="DefaultParagraphFont"/>
     <w:uiPriority w:val="99"/>
     <w:semiHidden/>
     <w:unhideWhenUsed/>
@@ -3258,10 +3174,10 @@
       <w:u w:val="single"/>
     </w:rPr>
   </w:style>
-  <w:style w:type="paragraph" w:styleId="Textedebulles">
+  <w:style w:type="paragraph" w:styleId="BalloonText">
     <w:name w:val="Balloon Text"/>
     <w:basedOn w:val="Normal"/>
-    <w:link w:val="TextedebullesCar"/>
+    <w:link w:val="BalloonTextChar"/>
     <w:uiPriority w:val="99"/>
     <w:semiHidden/>
     <w:unhideWhenUsed/>
@@ -3275,10 +3191,10 @@
       <w:szCs w:val="16"/>
     </w:rPr>
   </w:style>
-  <w:style w:type="character" w:customStyle="1" w:styleId="TextedebullesCar">
-    <w:name w:val="Texte de bulles Car"/>
-    <w:basedOn w:val="Policepardfaut"/>
-    <w:link w:val="Textedebulles"/>
+  <w:style w:type="character" w:customStyle="1" w:styleId="BalloonTextChar">
+    <w:name w:val="Balloon Text Char"/>
+    <w:basedOn w:val="DefaultParagraphFont"/>
+    <w:link w:val="BalloonText"/>
     <w:uiPriority w:val="99"/>
     <w:semiHidden/>
     <w:rsid w:val="004E3ACB"/>
@@ -3288,10 +3204,10 @@
       <w:szCs w:val="16"/>
     </w:rPr>
   </w:style>
-  <w:style w:type="character" w:customStyle="1" w:styleId="Titre2Car">
-    <w:name w:val="Titre 2 Car"/>
-    <w:basedOn w:val="Policepardfaut"/>
-    <w:link w:val="Titre2"/>
+  <w:style w:type="character" w:customStyle="1" w:styleId="Heading2Char">
+    <w:name w:val="Heading 2 Char"/>
+    <w:basedOn w:val="DefaultParagraphFont"/>
+    <w:link w:val="Heading2"/>
     <w:uiPriority w:val="9"/>
     <w:rsid w:val="00F515F6"/>
     <w:rPr>
@@ -3303,10 +3219,10 @@
       <w:szCs w:val="26"/>
     </w:rPr>
   </w:style>
-  <w:style w:type="character" w:customStyle="1" w:styleId="Titre3Car">
-    <w:name w:val="Titre 3 Car"/>
-    <w:basedOn w:val="Policepardfaut"/>
-    <w:link w:val="Titre3"/>
+  <w:style w:type="character" w:customStyle="1" w:styleId="Heading3Char">
+    <w:name w:val="Heading 3 Char"/>
+    <w:basedOn w:val="DefaultParagraphFont"/>
+    <w:link w:val="Heading3"/>
     <w:uiPriority w:val="9"/>
     <w:rsid w:val="00FD2614"/>
     <w:rPr>
@@ -3316,10 +3232,10 @@
       <w:color w:val="4F81BD" w:themeColor="accent1"/>
     </w:rPr>
   </w:style>
-  <w:style w:type="character" w:customStyle="1" w:styleId="Titre4Car">
-    <w:name w:val="Titre 4 Car"/>
-    <w:basedOn w:val="Policepardfaut"/>
-    <w:link w:val="Titre4"/>
+  <w:style w:type="character" w:customStyle="1" w:styleId="Heading4Char">
+    <w:name w:val="Heading 4 Char"/>
+    <w:basedOn w:val="DefaultParagraphFont"/>
+    <w:link w:val="Heading4"/>
     <w:uiPriority w:val="9"/>
     <w:rsid w:val="004515D3"/>
     <w:rPr>
@@ -3331,9 +3247,9 @@
       <w:color w:val="4F81BD" w:themeColor="accent1"/>
     </w:rPr>
   </w:style>
-  <w:style w:type="table" w:styleId="Grilledutableau">
+  <w:style w:type="table" w:styleId="TableGrid">
     <w:name w:val="Table Grid"/>
-    <w:basedOn w:val="TableauNormal"/>
+    <w:basedOn w:val="TableNormal"/>
     <w:uiPriority w:val="59"/>
     <w:unhideWhenUsed/>
     <w:rsid w:val="00976DB3"/>
@@ -3341,6 +3257,7 @@
       <w:spacing w:after="0" w:line="240" w:lineRule="auto"/>
     </w:pPr>
     <w:tblPr>
+      <w:tblInd w:w="0" w:type="dxa"/>
       <w:tblBorders>
         <w:top w:val="single" w:sz="4" w:space="0" w:color="auto"/>
         <w:left w:val="single" w:sz="4" w:space="0" w:color="auto"/>
@@ -3349,11 +3266,17 @@
         <w:insideH w:val="single" w:sz="4" w:space="0" w:color="auto"/>
         <w:insideV w:val="single" w:sz="4" w:space="0" w:color="auto"/>
       </w:tblBorders>
+      <w:tblCellMar>
+        <w:top w:w="0" w:type="dxa"/>
+        <w:left w:w="108" w:type="dxa"/>
+        <w:bottom w:w="0" w:type="dxa"/>
+        <w:right w:w="108" w:type="dxa"/>
+      </w:tblCellMar>
     </w:tblPr>
   </w:style>
-  <w:style w:type="table" w:styleId="TableauGrille4">
+  <w:style w:type="table" w:customStyle="1" w:styleId="GridTable4">
     <w:name w:val="Grid Table 4"/>
-    <w:basedOn w:val="TableauNormal"/>
+    <w:basedOn w:val="TableNormal"/>
     <w:uiPriority w:val="49"/>
     <w:rsid w:val="00FC567E"/>
     <w:pPr>
@@ -3362,6 +3285,7 @@
     <w:tblPr>
       <w:tblStyleRowBandSize w:val="1"/>
       <w:tblStyleColBandSize w:val="1"/>
+      <w:tblInd w:w="0" w:type="dxa"/>
       <w:tblBorders>
         <w:top w:val="single" w:sz="4" w:space="0" w:color="666666" w:themeColor="text1" w:themeTint="99"/>
         <w:left w:val="single" w:sz="4" w:space="0" w:color="666666" w:themeColor="text1" w:themeTint="99"/>
@@ -3370,6 +3294,514 @@
         <w:insideH w:val="single" w:sz="4" w:space="0" w:color="666666" w:themeColor="text1" w:themeTint="99"/>
         <w:insideV w:val="single" w:sz="4" w:space="0" w:color="666666" w:themeColor="text1" w:themeTint="99"/>
       </w:tblBorders>
+      <w:tblCellMar>
+        <w:top w:w="0" w:type="dxa"/>
+        <w:left w:w="108" w:type="dxa"/>
+        <w:bottom w:w="0" w:type="dxa"/>
+        <w:right w:w="108" w:type="dxa"/>
+      </w:tblCellMar>
+    </w:tblPr>
+    <w:tblStylePr w:type="firstRow">
+      <w:rPr>
+        <w:b/>
+        <w:bCs/>
+        <w:color w:val="FFFFFF" w:themeColor="background1"/>
+      </w:rPr>
+      <w:tblPr/>
+      <w:tcPr>
+        <w:tcBorders>
+          <w:top w:val="single" w:sz="4" w:space="0" w:color="000000" w:themeColor="text1"/>
+          <w:left w:val="single" w:sz="4" w:space="0" w:color="000000" w:themeColor="text1"/>
+          <w:bottom w:val="single" w:sz="4" w:space="0" w:color="000000" w:themeColor="text1"/>
+          <w:right w:val="single" w:sz="4" w:space="0" w:color="000000" w:themeColor="text1"/>
+          <w:insideH w:val="nil"/>
+          <w:insideV w:val="nil"/>
+        </w:tcBorders>
+        <w:shd w:val="clear" w:color="auto" w:fill="000000" w:themeFill="text1"/>
+      </w:tcPr>
+    </w:tblStylePr>
+    <w:tblStylePr w:type="lastRow">
+      <w:rPr>
+        <w:b/>
+        <w:bCs/>
+      </w:rPr>
+      <w:tblPr/>
+      <w:tcPr>
+        <w:tcBorders>
+          <w:top w:val="double" w:sz="4" w:space="0" w:color="000000" w:themeColor="text1"/>
+        </w:tcBorders>
+      </w:tcPr>
+    </w:tblStylePr>
+    <w:tblStylePr w:type="firstCol">
+      <w:rPr>
+        <w:b/>
+        <w:bCs/>
+      </w:rPr>
+    </w:tblStylePr>
+    <w:tblStylePr w:type="lastCol">
+      <w:rPr>
+        <w:b/>
+        <w:bCs/>
+      </w:rPr>
+    </w:tblStylePr>
+    <w:tblStylePr w:type="band1Vert">
+      <w:tblPr/>
+      <w:tcPr>
+        <w:shd w:val="clear" w:color="auto" w:fill="CCCCCC" w:themeFill="text1" w:themeFillTint="33"/>
+      </w:tcPr>
+    </w:tblStylePr>
+    <w:tblStylePr w:type="band1Horz">
+      <w:tblPr/>
+      <w:tcPr>
+        <w:shd w:val="clear" w:color="auto" w:fill="CCCCCC" w:themeFill="text1" w:themeFillTint="33"/>
+      </w:tcPr>
+    </w:tblStylePr>
+  </w:style>
+</w:styles>
+</file>
+
+<file path=word/stylesWithEffects.xml><?xml version="1.0" encoding="utf-8"?>
+<w:styles xmlns:wpc="http://schemas.microsoft.com/office/word/2010/wordprocessingCanvas" xmlns:mc="http://schemas.openxmlformats.org/markup-compatibility/2006" xmlns:o="urn:schemas-microsoft-com:office:office" xmlns:r="http://schemas.openxmlformats.org/officeDocument/2006/relationships" xmlns:m="http://schemas.openxmlformats.org/officeDocument/2006/math" xmlns:v="urn:schemas-microsoft-com:vml" xmlns:wp14="http://schemas.microsoft.com/office/word/2010/wordprocessingDrawing" xmlns:wp="http://schemas.openxmlformats.org/drawingml/2006/wordprocessingDrawing" xmlns:w10="urn:schemas-microsoft-com:office:word" xmlns:w="http://schemas.openxmlformats.org/wordprocessingml/2006/main" xmlns:w14="http://schemas.microsoft.com/office/word/2010/wordml" xmlns:wpg="http://schemas.microsoft.com/office/word/2010/wordprocessingGroup" xmlns:wpi="http://schemas.microsoft.com/office/word/2010/wordprocessingInk" xmlns:wne="http://schemas.microsoft.com/office/word/2006/wordml" xmlns:wps="http://schemas.microsoft.com/office/word/2010/wordprocessingShape" mc:Ignorable="w14 wp14">
+  <w:docDefaults>
+    <w:rPrDefault>
+      <w:rPr>
+        <w:rFonts w:asciiTheme="minorHAnsi" w:eastAsiaTheme="minorHAnsi" w:hAnsiTheme="minorHAnsi" w:cstheme="minorBidi"/>
+        <w:sz w:val="22"/>
+        <w:szCs w:val="22"/>
+        <w:lang w:val="nl-BE" w:eastAsia="en-US" w:bidi="ar-SA"/>
+      </w:rPr>
+    </w:rPrDefault>
+    <w:pPrDefault>
+      <w:pPr>
+        <w:spacing w:after="200" w:line="276" w:lineRule="auto"/>
+      </w:pPr>
+    </w:pPrDefault>
+  </w:docDefaults>
+  <w:latentStyles w:defLockedState="0" w:defUIPriority="99" w:defSemiHidden="1" w:defUnhideWhenUsed="1" w:defQFormat="0" w:count="267">
+    <w:lsdException w:name="Normal" w:semiHidden="0" w:uiPriority="0" w:unhideWhenUsed="0" w:qFormat="1"/>
+    <w:lsdException w:name="heading 1" w:semiHidden="0" w:uiPriority="9" w:unhideWhenUsed="0" w:qFormat="1"/>
+    <w:lsdException w:name="heading 2" w:uiPriority="9" w:qFormat="1"/>
+    <w:lsdException w:name="heading 3" w:uiPriority="9" w:qFormat="1"/>
+    <w:lsdException w:name="heading 4" w:uiPriority="9" w:qFormat="1"/>
+    <w:lsdException w:name="heading 5" w:uiPriority="9" w:qFormat="1"/>
+    <w:lsdException w:name="heading 6" w:uiPriority="9" w:qFormat="1"/>
+    <w:lsdException w:name="heading 7" w:uiPriority="9" w:qFormat="1"/>
+    <w:lsdException w:name="heading 8" w:uiPriority="9" w:qFormat="1"/>
+    <w:lsdException w:name="heading 9" w:uiPriority="9" w:qFormat="1"/>
+    <w:lsdException w:name="toc 1" w:uiPriority="39"/>
+    <w:lsdException w:name="toc 2" w:uiPriority="39"/>
+    <w:lsdException w:name="toc 3" w:uiPriority="39"/>
+    <w:lsdException w:name="toc 4" w:uiPriority="39"/>
+    <w:lsdException w:name="toc 5" w:uiPriority="39"/>
+    <w:lsdException w:name="toc 6" w:uiPriority="39"/>
+    <w:lsdException w:name="toc 7" w:uiPriority="39"/>
+    <w:lsdException w:name="toc 8" w:uiPriority="39"/>
+    <w:lsdException w:name="toc 9" w:uiPriority="39"/>
+    <w:lsdException w:name="caption" w:uiPriority="35" w:qFormat="1"/>
+    <w:lsdException w:name="Title" w:semiHidden="0" w:uiPriority="10" w:unhideWhenUsed="0" w:qFormat="1"/>
+    <w:lsdException w:name="Default Paragraph Font" w:uiPriority="1"/>
+    <w:lsdException w:name="Subtitle" w:semiHidden="0" w:uiPriority="11" w:unhideWhenUsed="0" w:qFormat="1"/>
+    <w:lsdException w:name="Strong" w:semiHidden="0" w:uiPriority="22" w:unhideWhenUsed="0" w:qFormat="1"/>
+    <w:lsdException w:name="Emphasis" w:semiHidden="0" w:uiPriority="20" w:unhideWhenUsed="0" w:qFormat="1"/>
+    <w:lsdException w:name="Table Grid" w:semiHidden="0" w:uiPriority="59" w:unhideWhenUsed="0"/>
+    <w:lsdException w:name="Placeholder Text" w:unhideWhenUsed="0"/>
+    <w:lsdException w:name="No Spacing" w:semiHidden="0" w:uiPriority="1" w:unhideWhenUsed="0" w:qFormat="1"/>
+    <w:lsdException w:name="Light Shading" w:semiHidden="0" w:uiPriority="60" w:unhideWhenUsed="0"/>
+    <w:lsdException w:name="Light List" w:semiHidden="0" w:uiPriority="61" w:unhideWhenUsed="0"/>
+    <w:lsdException w:name="Light Grid" w:semiHidden="0" w:uiPriority="62" w:unhideWhenUsed="0"/>
+    <w:lsdException w:name="Medium Shading 1" w:semiHidden="0" w:uiPriority="63" w:unhideWhenUsed="0"/>
+    <w:lsdException w:name="Medium Shading 2" w:semiHidden="0" w:uiPriority="64" w:unhideWhenUsed="0"/>
+    <w:lsdException w:name="Medium List 1" w:semiHidden="0" w:uiPriority="65" w:unhideWhenUsed="0"/>
+    <w:lsdException w:name="Medium List 2" w:semiHidden="0" w:uiPriority="66" w:unhideWhenUsed="0"/>
+    <w:lsdException w:name="Medium Grid 1" w:semiHidden="0" w:uiPriority="67" w:unhideWhenUsed="0"/>
+    <w:lsdException w:name="Medium Grid 2" w:semiHidden="0" w:uiPriority="68" w:unhideWhenUsed="0"/>
+    <w:lsdException w:name="Medium Grid 3" w:semiHidden="0" w:uiPriority="69" w:unhideWhenUsed="0"/>
+    <w:lsdException w:name="Dark List" w:semiHidden="0" w:uiPriority="70" w:unhideWhenUsed="0"/>
+    <w:lsdException w:name="Colorful Shading" w:semiHidden="0" w:uiPriority="71" w:unhideWhenUsed="0"/>
+    <w:lsdException w:name="Colorful List" w:semiHidden="0" w:uiPriority="72" w:unhideWhenUsed="0"/>
+    <w:lsdException w:name="Colorful Grid" w:semiHidden="0" w:uiPriority="73" w:unhideWhenUsed="0"/>
+    <w:lsdException w:name="Light Shading Accent 1" w:semiHidden="0" w:uiPriority="60" w:unhideWhenUsed="0"/>
+    <w:lsdException w:name="Light List Accent 1" w:semiHidden="0" w:uiPriority="61" w:unhideWhenUsed="0"/>
+    <w:lsdException w:name="Light Grid Accent 1" w:semiHidden="0" w:uiPriority="62" w:unhideWhenUsed="0"/>
+    <w:lsdException w:name="Medium Shading 1 Accent 1" w:semiHidden="0" w:uiPriority="63" w:unhideWhenUsed="0"/>
+    <w:lsdException w:name="Medium Shading 2 Accent 1" w:semiHidden="0" w:uiPriority="64" w:unhideWhenUsed="0"/>
+    <w:lsdException w:name="Medium List 1 Accent 1" w:semiHidden="0" w:uiPriority="65" w:unhideWhenUsed="0"/>
+    <w:lsdException w:name="Revision" w:unhideWhenUsed="0"/>
+    <w:lsdException w:name="List Paragraph" w:semiHidden="0" w:uiPriority="34" w:unhideWhenUsed="0" w:qFormat="1"/>
+    <w:lsdException w:name="Quote" w:semiHidden="0" w:uiPriority="29" w:unhideWhenUsed="0" w:qFormat="1"/>
+    <w:lsdException w:name="Intense Quote" w:semiHidden="0" w:uiPriority="30" w:unhideWhenUsed="0" w:qFormat="1"/>
+    <w:lsdException w:name="Medium List 2 Accent 1" w:semiHidden="0" w:uiPriority="66" w:unhideWhenUsed="0"/>
+    <w:lsdException w:name="Medium Grid 1 Accent 1" w:semiHidden="0" w:uiPriority="67" w:unhideWhenUsed="0"/>
+    <w:lsdException w:name="Medium Grid 2 Accent 1" w:semiHidden="0" w:uiPriority="68" w:unhideWhenUsed="0"/>
+    <w:lsdException w:name="Medium Grid 3 Accent 1" w:semiHidden="0" w:uiPriority="69" w:unhideWhenUsed="0"/>
+    <w:lsdException w:name="Dark List Accent 1" w:semiHidden="0" w:uiPriority="70" w:unhideWhenUsed="0"/>
+    <w:lsdException w:name="Colorful Shading Accent 1" w:semiHidden="0" w:uiPriority="71" w:unhideWhenUsed="0"/>
+    <w:lsdException w:name="Colorful List Accent 1" w:semiHidden="0" w:uiPriority="72" w:unhideWhenUsed="0"/>
+    <w:lsdException w:name="Colorful Grid Accent 1" w:semiHidden="0" w:uiPriority="73" w:unhideWhenUsed="0"/>
+    <w:lsdException w:name="Light Shading Accent 2" w:semiHidden="0" w:uiPriority="60" w:unhideWhenUsed="0"/>
+    <w:lsdException w:name="Light List Accent 2" w:semiHidden="0" w:uiPriority="61" w:unhideWhenUsed="0"/>
+    <w:lsdException w:name="Light Grid Accent 2" w:semiHidden="0" w:uiPriority="62" w:unhideWhenUsed="0"/>
+    <w:lsdException w:name="Medium Shading 1 Accent 2" w:semiHidden="0" w:uiPriority="63" w:unhideWhenUsed="0"/>
+    <w:lsdException w:name="Medium Shading 2 Accent 2" w:semiHidden="0" w:uiPriority="64" w:unhideWhenUsed="0"/>
+    <w:lsdException w:name="Medium List 1 Accent 2" w:semiHidden="0" w:uiPriority="65" w:unhideWhenUsed="0"/>
+    <w:lsdException w:name="Medium List 2 Accent 2" w:semiHidden="0" w:uiPriority="66" w:unhideWhenUsed="0"/>
+    <w:lsdException w:name="Medium Grid 1 Accent 2" w:semiHidden="0" w:uiPriority="67" w:unhideWhenUsed="0"/>
+    <w:lsdException w:name="Medium Grid 2 Accent 2" w:semiHidden="0" w:uiPriority="68" w:unhideWhenUsed="0"/>
+    <w:lsdException w:name="Medium Grid 3 Accent 2" w:semiHidden="0" w:uiPriority="69" w:unhideWhenUsed="0"/>
+    <w:lsdException w:name="Dark List Accent 2" w:semiHidden="0" w:uiPriority="70" w:unhideWhenUsed="0"/>
+    <w:lsdException w:name="Colorful Shading Accent 2" w:semiHidden="0" w:uiPriority="71" w:unhideWhenUsed="0"/>
+    <w:lsdException w:name="Colorful List Accent 2" w:semiHidden="0" w:uiPriority="72" w:unhideWhenUsed="0"/>
+    <w:lsdException w:name="Colorful Grid Accent 2" w:semiHidden="0" w:uiPriority="73" w:unhideWhenUsed="0"/>
+    <w:lsdException w:name="Light Shading Accent 3" w:semiHidden="0" w:uiPriority="60" w:unhideWhenUsed="0"/>
+    <w:lsdException w:name="Light List Accent 3" w:semiHidden="0" w:uiPriority="61" w:unhideWhenUsed="0"/>
+    <w:lsdException w:name="Light Grid Accent 3" w:semiHidden="0" w:uiPriority="62" w:unhideWhenUsed="0"/>
+    <w:lsdException w:name="Medium Shading 1 Accent 3" w:semiHidden="0" w:uiPriority="63" w:unhideWhenUsed="0"/>
+    <w:lsdException w:name="Medium Shading 2 Accent 3" w:semiHidden="0" w:uiPriority="64" w:unhideWhenUsed="0"/>
+    <w:lsdException w:name="Medium List 1 Accent 3" w:semiHidden="0" w:uiPriority="65" w:unhideWhenUsed="0"/>
+    <w:lsdException w:name="Medium List 2 Accent 3" w:semiHidden="0" w:uiPriority="66" w:unhideWhenUsed="0"/>
+    <w:lsdException w:name="Medium Grid 1 Accent 3" w:semiHidden="0" w:uiPriority="67" w:unhideWhenUsed="0"/>
+    <w:lsdException w:name="Medium Grid 2 Accent 3" w:semiHidden="0" w:uiPriority="68" w:unhideWhenUsed="0"/>
+    <w:lsdException w:name="Medium Grid 3 Accent 3" w:semiHidden="0" w:uiPriority="69" w:unhideWhenUsed="0"/>
+    <w:lsdException w:name="Dark List Accent 3" w:semiHidden="0" w:uiPriority="70" w:unhideWhenUsed="0"/>
+    <w:lsdException w:name="Colorful Shading Accent 3" w:semiHidden="0" w:uiPriority="71" w:unhideWhenUsed="0"/>
+    <w:lsdException w:name="Colorful List Accent 3" w:semiHidden="0" w:uiPriority="72" w:unhideWhenUsed="0"/>
+    <w:lsdException w:name="Colorful Grid Accent 3" w:semiHidden="0" w:uiPriority="73" w:unhideWhenUsed="0"/>
+    <w:lsdException w:name="Light Shading Accent 4" w:semiHidden="0" w:uiPriority="60" w:unhideWhenUsed="0"/>
+    <w:lsdException w:name="Light List Accent 4" w:semiHidden="0" w:uiPriority="61" w:unhideWhenUsed="0"/>
+    <w:lsdException w:name="Light Grid Accent 4" w:semiHidden="0" w:uiPriority="62" w:unhideWhenUsed="0"/>
+    <w:lsdException w:name="Medium Shading 1 Accent 4" w:semiHidden="0" w:uiPriority="63" w:unhideWhenUsed="0"/>
+    <w:lsdException w:name="Medium Shading 2 Accent 4" w:semiHidden="0" w:uiPriority="64" w:unhideWhenUsed="0"/>
+    <w:lsdException w:name="Medium List 1 Accent 4" w:semiHidden="0" w:uiPriority="65" w:unhideWhenUsed="0"/>
+    <w:lsdException w:name="Medium List 2 Accent 4" w:semiHidden="0" w:uiPriority="66" w:unhideWhenUsed="0"/>
+    <w:lsdException w:name="Medium Grid 1 Accent 4" w:semiHidden="0" w:uiPriority="67" w:unhideWhenUsed="0"/>
+    <w:lsdException w:name="Medium Grid 2 Accent 4" w:semiHidden="0" w:uiPriority="68" w:unhideWhenUsed="0"/>
+    <w:lsdException w:name="Medium Grid 3 Accent 4" w:semiHidden="0" w:uiPriority="69" w:unhideWhenUsed="0"/>
+    <w:lsdException w:name="Dark List Accent 4" w:semiHidden="0" w:uiPriority="70" w:unhideWhenUsed="0"/>
+    <w:lsdException w:name="Colorful Shading Accent 4" w:semiHidden="0" w:uiPriority="71" w:unhideWhenUsed="0"/>
+    <w:lsdException w:name="Colorful List Accent 4" w:semiHidden="0" w:uiPriority="72" w:unhideWhenUsed="0"/>
+    <w:lsdException w:name="Colorful Grid Accent 4" w:semiHidden="0" w:uiPriority="73" w:unhideWhenUsed="0"/>
+    <w:lsdException w:name="Light Shading Accent 5" w:semiHidden="0" w:uiPriority="60" w:unhideWhenUsed="0"/>
+    <w:lsdException w:name="Light List Accent 5" w:semiHidden="0" w:uiPriority="61" w:unhideWhenUsed="0"/>
+    <w:lsdException w:name="Light Grid Accent 5" w:semiHidden="0" w:uiPriority="62" w:unhideWhenUsed="0"/>
+    <w:lsdException w:name="Medium Shading 1 Accent 5" w:semiHidden="0" w:uiPriority="63" w:unhideWhenUsed="0"/>
+    <w:lsdException w:name="Medium Shading 2 Accent 5" w:semiHidden="0" w:uiPriority="64" w:unhideWhenUsed="0"/>
+    <w:lsdException w:name="Medium List 1 Accent 5" w:semiHidden="0" w:uiPriority="65" w:unhideWhenUsed="0"/>
+    <w:lsdException w:name="Medium List 2 Accent 5" w:semiHidden="0" w:uiPriority="66" w:unhideWhenUsed="0"/>
+    <w:lsdException w:name="Medium Grid 1 Accent 5" w:semiHidden="0" w:uiPriority="67" w:unhideWhenUsed="0"/>
+    <w:lsdException w:name="Medium Grid 2 Accent 5" w:semiHidden="0" w:uiPriority="68" w:unhideWhenUsed="0"/>
+    <w:lsdException w:name="Medium Grid 3 Accent 5" w:semiHidden="0" w:uiPriority="69" w:unhideWhenUsed="0"/>
+    <w:lsdException w:name="Dark List Accent 5" w:semiHidden="0" w:uiPriority="70" w:unhideWhenUsed="0"/>
+    <w:lsdException w:name="Colorful Shading Accent 5" w:semiHidden="0" w:uiPriority="71" w:unhideWhenUsed="0"/>
+    <w:lsdException w:name="Colorful List Accent 5" w:semiHidden="0" w:uiPriority="72" w:unhideWhenUsed="0"/>
+    <w:lsdException w:name="Colorful Grid Accent 5" w:semiHidden="0" w:uiPriority="73" w:unhideWhenUsed="0"/>
+    <w:lsdException w:name="Light Shading Accent 6" w:semiHidden="0" w:uiPriority="60" w:unhideWhenUsed="0"/>
+    <w:lsdException w:name="Light List Accent 6" w:semiHidden="0" w:uiPriority="61" w:unhideWhenUsed="0"/>
+    <w:lsdException w:name="Light Grid Accent 6" w:semiHidden="0" w:uiPriority="62" w:unhideWhenUsed="0"/>
+    <w:lsdException w:name="Medium Shading 1 Accent 6" w:semiHidden="0" w:uiPriority="63" w:unhideWhenUsed="0"/>
+    <w:lsdException w:name="Medium Shading 2 Accent 6" w:semiHidden="0" w:uiPriority="64" w:unhideWhenUsed="0"/>
+    <w:lsdException w:name="Medium List 1 Accent 6" w:semiHidden="0" w:uiPriority="65" w:unhideWhenUsed="0"/>
+    <w:lsdException w:name="Medium List 2 Accent 6" w:semiHidden="0" w:uiPriority="66" w:unhideWhenUsed="0"/>
+    <w:lsdException w:name="Medium Grid 1 Accent 6" w:semiHidden="0" w:uiPriority="67" w:unhideWhenUsed="0"/>
+    <w:lsdException w:name="Medium Grid 2 Accent 6" w:semiHidden="0" w:uiPriority="68" w:unhideWhenUsed="0"/>
+    <w:lsdException w:name="Medium Grid 3 Accent 6" w:semiHidden="0" w:uiPriority="69" w:unhideWhenUsed="0"/>
+    <w:lsdException w:name="Dark List Accent 6" w:semiHidden="0" w:uiPriority="70" w:unhideWhenUsed="0"/>
+    <w:lsdException w:name="Colorful Shading Accent 6" w:semiHidden="0" w:uiPriority="71" w:unhideWhenUsed="0"/>
+    <w:lsdException w:name="Colorful List Accent 6" w:semiHidden="0" w:uiPriority="72" w:unhideWhenUsed="0"/>
+    <w:lsdException w:name="Colorful Grid Accent 6" w:semiHidden="0" w:uiPriority="73" w:unhideWhenUsed="0"/>
+    <w:lsdException w:name="Subtle Emphasis" w:semiHidden="0" w:uiPriority="19" w:unhideWhenUsed="0" w:qFormat="1"/>
+    <w:lsdException w:name="Intense Emphasis" w:semiHidden="0" w:uiPriority="21" w:unhideWhenUsed="0" w:qFormat="1"/>
+    <w:lsdException w:name="Subtle Reference" w:semiHidden="0" w:uiPriority="31" w:unhideWhenUsed="0" w:qFormat="1"/>
+    <w:lsdException w:name="Intense Reference" w:semiHidden="0" w:uiPriority="32" w:unhideWhenUsed="0" w:qFormat="1"/>
+    <w:lsdException w:name="Book Title" w:semiHidden="0" w:uiPriority="33" w:unhideWhenUsed="0" w:qFormat="1"/>
+    <w:lsdException w:name="Bibliography" w:uiPriority="37"/>
+    <w:lsdException w:name="TOC Heading" w:uiPriority="39" w:qFormat="1"/>
+  </w:latentStyles>
+  <w:style w:type="paragraph" w:default="1" w:styleId="Normal">
+    <w:name w:val="Normal"/>
+    <w:qFormat/>
+  </w:style>
+  <w:style w:type="paragraph" w:styleId="Heading1">
+    <w:name w:val="heading 1"/>
+    <w:basedOn w:val="Normal"/>
+    <w:next w:val="Normal"/>
+    <w:link w:val="Heading1Char"/>
+    <w:uiPriority w:val="9"/>
+    <w:qFormat/>
+    <w:rsid w:val="007617DD"/>
+    <w:pPr>
+      <w:keepNext/>
+      <w:keepLines/>
+      <w:spacing w:before="480" w:after="0"/>
+      <w:outlineLvl w:val="0"/>
+    </w:pPr>
+    <w:rPr>
+      <w:rFonts w:asciiTheme="majorHAnsi" w:eastAsiaTheme="majorEastAsia" w:hAnsiTheme="majorHAnsi" w:cstheme="majorBidi"/>
+      <w:b/>
+      <w:bCs/>
+      <w:color w:val="365F91" w:themeColor="accent1" w:themeShade="BF"/>
+      <w:sz w:val="28"/>
+      <w:szCs w:val="28"/>
+    </w:rPr>
+  </w:style>
+  <w:style w:type="paragraph" w:styleId="Heading2">
+    <w:name w:val="heading 2"/>
+    <w:basedOn w:val="Normal"/>
+    <w:next w:val="Normal"/>
+    <w:link w:val="Heading2Char"/>
+    <w:uiPriority w:val="9"/>
+    <w:unhideWhenUsed/>
+    <w:qFormat/>
+    <w:rsid w:val="00F515F6"/>
+    <w:pPr>
+      <w:keepNext/>
+      <w:keepLines/>
+      <w:spacing w:before="200" w:after="0"/>
+      <w:outlineLvl w:val="1"/>
+    </w:pPr>
+    <w:rPr>
+      <w:rFonts w:asciiTheme="majorHAnsi" w:eastAsiaTheme="majorEastAsia" w:hAnsiTheme="majorHAnsi" w:cstheme="majorBidi"/>
+      <w:b/>
+      <w:bCs/>
+      <w:color w:val="4F81BD" w:themeColor="accent1"/>
+      <w:sz w:val="26"/>
+      <w:szCs w:val="26"/>
+    </w:rPr>
+  </w:style>
+  <w:style w:type="paragraph" w:styleId="Heading3">
+    <w:name w:val="heading 3"/>
+    <w:basedOn w:val="Normal"/>
+    <w:next w:val="Normal"/>
+    <w:link w:val="Heading3Char"/>
+    <w:uiPriority w:val="9"/>
+    <w:unhideWhenUsed/>
+    <w:qFormat/>
+    <w:rsid w:val="00FD2614"/>
+    <w:pPr>
+      <w:keepNext/>
+      <w:keepLines/>
+      <w:spacing w:before="200" w:after="0"/>
+      <w:outlineLvl w:val="2"/>
+    </w:pPr>
+    <w:rPr>
+      <w:rFonts w:asciiTheme="majorHAnsi" w:eastAsiaTheme="majorEastAsia" w:hAnsiTheme="majorHAnsi" w:cstheme="majorBidi"/>
+      <w:b/>
+      <w:bCs/>
+      <w:color w:val="4F81BD" w:themeColor="accent1"/>
+    </w:rPr>
+  </w:style>
+  <w:style w:type="paragraph" w:styleId="Heading4">
+    <w:name w:val="heading 4"/>
+    <w:basedOn w:val="Normal"/>
+    <w:next w:val="Normal"/>
+    <w:link w:val="Heading4Char"/>
+    <w:uiPriority w:val="9"/>
+    <w:unhideWhenUsed/>
+    <w:qFormat/>
+    <w:rsid w:val="004515D3"/>
+    <w:pPr>
+      <w:keepNext/>
+      <w:keepLines/>
+      <w:spacing w:before="200" w:after="0"/>
+      <w:outlineLvl w:val="3"/>
+    </w:pPr>
+    <w:rPr>
+      <w:rFonts w:asciiTheme="majorHAnsi" w:eastAsiaTheme="majorEastAsia" w:hAnsiTheme="majorHAnsi" w:cstheme="majorBidi"/>
+      <w:b/>
+      <w:bCs/>
+      <w:i/>
+      <w:iCs/>
+      <w:color w:val="4F81BD" w:themeColor="accent1"/>
+    </w:rPr>
+  </w:style>
+  <w:style w:type="character" w:default="1" w:styleId="DefaultParagraphFont">
+    <w:name w:val="Default Paragraph Font"/>
+    <w:uiPriority w:val="1"/>
+    <w:semiHidden/>
+    <w:unhideWhenUsed/>
+  </w:style>
+  <w:style w:type="table" w:default="1" w:styleId="TableNormal">
+    <w:name w:val="Normal Table"/>
+    <w:uiPriority w:val="99"/>
+    <w:semiHidden/>
+    <w:unhideWhenUsed/>
+    <w:tblPr>
+      <w:tblInd w:w="0" w:type="dxa"/>
+      <w:tblCellMar>
+        <w:top w:w="0" w:type="dxa"/>
+        <w:left w:w="108" w:type="dxa"/>
+        <w:bottom w:w="0" w:type="dxa"/>
+        <w:right w:w="108" w:type="dxa"/>
+      </w:tblCellMar>
+    </w:tblPr>
+  </w:style>
+  <w:style w:type="numbering" w:default="1" w:styleId="NoList">
+    <w:name w:val="No List"/>
+    <w:uiPriority w:val="99"/>
+    <w:semiHidden/>
+    <w:unhideWhenUsed/>
+  </w:style>
+  <w:style w:type="paragraph" w:styleId="NoSpacing">
+    <w:name w:val="No Spacing"/>
+    <w:uiPriority w:val="1"/>
+    <w:qFormat/>
+    <w:rsid w:val="007617DD"/>
+    <w:pPr>
+      <w:spacing w:after="0" w:line="240" w:lineRule="auto"/>
+    </w:pPr>
+  </w:style>
+  <w:style w:type="character" w:customStyle="1" w:styleId="Heading1Char">
+    <w:name w:val="Heading 1 Char"/>
+    <w:basedOn w:val="DefaultParagraphFont"/>
+    <w:link w:val="Heading1"/>
+    <w:uiPriority w:val="9"/>
+    <w:rsid w:val="007617DD"/>
+    <w:rPr>
+      <w:rFonts w:asciiTheme="majorHAnsi" w:eastAsiaTheme="majorEastAsia" w:hAnsiTheme="majorHAnsi" w:cstheme="majorBidi"/>
+      <w:b/>
+      <w:bCs/>
+      <w:color w:val="365F91" w:themeColor="accent1" w:themeShade="BF"/>
+      <w:sz w:val="28"/>
+      <w:szCs w:val="28"/>
+    </w:rPr>
+  </w:style>
+  <w:style w:type="character" w:styleId="Hyperlink">
+    <w:name w:val="Hyperlink"/>
+    <w:basedOn w:val="DefaultParagraphFont"/>
+    <w:uiPriority w:val="99"/>
+    <w:semiHidden/>
+    <w:unhideWhenUsed/>
+    <w:rsid w:val="00084577"/>
+    <w:rPr>
+      <w:color w:val="0000FF"/>
+      <w:u w:val="single"/>
+    </w:rPr>
+  </w:style>
+  <w:style w:type="paragraph" w:styleId="BalloonText">
+    <w:name w:val="Balloon Text"/>
+    <w:basedOn w:val="Normal"/>
+    <w:link w:val="BalloonTextChar"/>
+    <w:uiPriority w:val="99"/>
+    <w:semiHidden/>
+    <w:unhideWhenUsed/>
+    <w:rsid w:val="004E3ACB"/>
+    <w:pPr>
+      <w:spacing w:after="0" w:line="240" w:lineRule="auto"/>
+    </w:pPr>
+    <w:rPr>
+      <w:rFonts w:ascii="Tahoma" w:hAnsi="Tahoma" w:cs="Tahoma"/>
+      <w:sz w:val="16"/>
+      <w:szCs w:val="16"/>
+    </w:rPr>
+  </w:style>
+  <w:style w:type="character" w:customStyle="1" w:styleId="BalloonTextChar">
+    <w:name w:val="Balloon Text Char"/>
+    <w:basedOn w:val="DefaultParagraphFont"/>
+    <w:link w:val="BalloonText"/>
+    <w:uiPriority w:val="99"/>
+    <w:semiHidden/>
+    <w:rsid w:val="004E3ACB"/>
+    <w:rPr>
+      <w:rFonts w:ascii="Tahoma" w:hAnsi="Tahoma" w:cs="Tahoma"/>
+      <w:sz w:val="16"/>
+      <w:szCs w:val="16"/>
+    </w:rPr>
+  </w:style>
+  <w:style w:type="character" w:customStyle="1" w:styleId="Heading2Char">
+    <w:name w:val="Heading 2 Char"/>
+    <w:basedOn w:val="DefaultParagraphFont"/>
+    <w:link w:val="Heading2"/>
+    <w:uiPriority w:val="9"/>
+    <w:rsid w:val="00F515F6"/>
+    <w:rPr>
+      <w:rFonts w:asciiTheme="majorHAnsi" w:eastAsiaTheme="majorEastAsia" w:hAnsiTheme="majorHAnsi" w:cstheme="majorBidi"/>
+      <w:b/>
+      <w:bCs/>
+      <w:color w:val="4F81BD" w:themeColor="accent1"/>
+      <w:sz w:val="26"/>
+      <w:szCs w:val="26"/>
+    </w:rPr>
+  </w:style>
+  <w:style w:type="character" w:customStyle="1" w:styleId="Heading3Char">
+    <w:name w:val="Heading 3 Char"/>
+    <w:basedOn w:val="DefaultParagraphFont"/>
+    <w:link w:val="Heading3"/>
+    <w:uiPriority w:val="9"/>
+    <w:rsid w:val="00FD2614"/>
+    <w:rPr>
+      <w:rFonts w:asciiTheme="majorHAnsi" w:eastAsiaTheme="majorEastAsia" w:hAnsiTheme="majorHAnsi" w:cstheme="majorBidi"/>
+      <w:b/>
+      <w:bCs/>
+      <w:color w:val="4F81BD" w:themeColor="accent1"/>
+    </w:rPr>
+  </w:style>
+  <w:style w:type="character" w:customStyle="1" w:styleId="Heading4Char">
+    <w:name w:val="Heading 4 Char"/>
+    <w:basedOn w:val="DefaultParagraphFont"/>
+    <w:link w:val="Heading4"/>
+    <w:uiPriority w:val="9"/>
+    <w:rsid w:val="004515D3"/>
+    <w:rPr>
+      <w:rFonts w:asciiTheme="majorHAnsi" w:eastAsiaTheme="majorEastAsia" w:hAnsiTheme="majorHAnsi" w:cstheme="majorBidi"/>
+      <w:b/>
+      <w:bCs/>
+      <w:i/>
+      <w:iCs/>
+      <w:color w:val="4F81BD" w:themeColor="accent1"/>
+    </w:rPr>
+  </w:style>
+  <w:style w:type="table" w:styleId="TableGrid">
+    <w:name w:val="Table Grid"/>
+    <w:basedOn w:val="TableNormal"/>
+    <w:uiPriority w:val="59"/>
+    <w:unhideWhenUsed/>
+    <w:rsid w:val="00976DB3"/>
+    <w:pPr>
+      <w:spacing w:after="0" w:line="240" w:lineRule="auto"/>
+    </w:pPr>
+    <w:tblPr>
+      <w:tblInd w:w="0" w:type="dxa"/>
+      <w:tblBorders>
+        <w:top w:val="single" w:sz="4" w:space="0" w:color="auto"/>
+        <w:left w:val="single" w:sz="4" w:space="0" w:color="auto"/>
+        <w:bottom w:val="single" w:sz="4" w:space="0" w:color="auto"/>
+        <w:right w:val="single" w:sz="4" w:space="0" w:color="auto"/>
+        <w:insideH w:val="single" w:sz="4" w:space="0" w:color="auto"/>
+        <w:insideV w:val="single" w:sz="4" w:space="0" w:color="auto"/>
+      </w:tblBorders>
+      <w:tblCellMar>
+        <w:top w:w="0" w:type="dxa"/>
+        <w:left w:w="108" w:type="dxa"/>
+        <w:bottom w:w="0" w:type="dxa"/>
+        <w:right w:w="108" w:type="dxa"/>
+      </w:tblCellMar>
+    </w:tblPr>
+  </w:style>
+  <w:style w:type="table" w:customStyle="1" w:styleId="GridTable4">
+    <w:name w:val="Grid Table 4"/>
+    <w:basedOn w:val="TableNormal"/>
+    <w:uiPriority w:val="49"/>
+    <w:rsid w:val="00FC567E"/>
+    <w:pPr>
+      <w:spacing w:after="0" w:line="240" w:lineRule="auto"/>
+    </w:pPr>
+    <w:tblPr>
+      <w:tblStyleRowBandSize w:val="1"/>
+      <w:tblStyleColBandSize w:val="1"/>
+      <w:tblInd w:w="0" w:type="dxa"/>
+      <w:tblBorders>
+        <w:top w:val="single" w:sz="4" w:space="0" w:color="666666" w:themeColor="text1" w:themeTint="99"/>
+        <w:left w:val="single" w:sz="4" w:space="0" w:color="666666" w:themeColor="text1" w:themeTint="99"/>
+        <w:bottom w:val="single" w:sz="4" w:space="0" w:color="666666" w:themeColor="text1" w:themeTint="99"/>
+        <w:right w:val="single" w:sz="4" w:space="0" w:color="666666" w:themeColor="text1" w:themeTint="99"/>
+        <w:insideH w:val="single" w:sz="4" w:space="0" w:color="666666" w:themeColor="text1" w:themeTint="99"/>
+        <w:insideV w:val="single" w:sz="4" w:space="0" w:color="666666" w:themeColor="text1" w:themeTint="99"/>
+      </w:tblBorders>
+      <w:tblCellMar>
+        <w:top w:w="0" w:type="dxa"/>
+        <w:left w:w="108" w:type="dxa"/>
+        <w:bottom w:w="0" w:type="dxa"/>
+        <w:right w:w="108" w:type="dxa"/>
+      </w:tblCellMar>
     </w:tblPr>
     <w:tblStylePr w:type="firstRow">
       <w:rPr>

</xml_diff>

<commit_message>
Ticket #7 : Start to support Process Task
</commit_message>
<xml_diff>
--- a/Doc.docx
+++ b/Doc.docx
@@ -1,10 +1,10 @@
 
 <file path=word/document.xml><?xml version="1.0" encoding="utf-8"?>
-<w:document xmlns:wpc="http://schemas.microsoft.com/office/word/2010/wordprocessingCanvas" xmlns:mc="http://schemas.openxmlformats.org/markup-compatibility/2006" xmlns:o="urn:schemas-microsoft-com:office:office" xmlns:r="http://schemas.openxmlformats.org/officeDocument/2006/relationships" xmlns:m="http://schemas.openxmlformats.org/officeDocument/2006/math" xmlns:v="urn:schemas-microsoft-com:vml" xmlns:wp14="http://schemas.microsoft.com/office/word/2010/wordprocessingDrawing" xmlns:wp="http://schemas.openxmlformats.org/drawingml/2006/wordprocessingDrawing" xmlns:w10="urn:schemas-microsoft-com:office:word" xmlns:w="http://schemas.openxmlformats.org/wordprocessingml/2006/main" xmlns:w14="http://schemas.microsoft.com/office/word/2010/wordml" xmlns:wpg="http://schemas.microsoft.com/office/word/2010/wordprocessingGroup" xmlns:wpi="http://schemas.microsoft.com/office/word/2010/wordprocessingInk" xmlns:wne="http://schemas.microsoft.com/office/word/2006/wordml" xmlns:wps="http://schemas.microsoft.com/office/word/2010/wordprocessingShape" mc:Ignorable="w14 wp14">
+<w:document xmlns:wpc="http://schemas.microsoft.com/office/word/2010/wordprocessingCanvas" xmlns:cx="http://schemas.microsoft.com/office/drawing/2014/chartex" xmlns:cx1="http://schemas.microsoft.com/office/drawing/2015/9/8/chartex" xmlns:cx2="http://schemas.microsoft.com/office/drawing/2015/10/21/chartex" xmlns:cx3="http://schemas.microsoft.com/office/drawing/2016/5/9/chartex" xmlns:cx4="http://schemas.microsoft.com/office/drawing/2016/5/10/chartex" xmlns:cx5="http://schemas.microsoft.com/office/drawing/2016/5/11/chartex" xmlns:cx6="http://schemas.microsoft.com/office/drawing/2016/5/12/chartex" xmlns:cx7="http://schemas.microsoft.com/office/drawing/2016/5/13/chartex" xmlns:cx8="http://schemas.microsoft.com/office/drawing/2016/5/14/chartex" xmlns:mc="http://schemas.openxmlformats.org/markup-compatibility/2006" xmlns:aink="http://schemas.microsoft.com/office/drawing/2016/ink" xmlns:am3d="http://schemas.microsoft.com/office/drawing/2017/model3d" xmlns:o="urn:schemas-microsoft-com:office:office" xmlns:r="http://schemas.openxmlformats.org/officeDocument/2006/relationships" xmlns:m="http://schemas.openxmlformats.org/officeDocument/2006/math" xmlns:v="urn:schemas-microsoft-com:vml" xmlns:wp14="http://schemas.microsoft.com/office/word/2010/wordprocessingDrawing" xmlns:wp="http://schemas.openxmlformats.org/drawingml/2006/wordprocessingDrawing" xmlns:w10="urn:schemas-microsoft-com:office:word" xmlns:w="http://schemas.openxmlformats.org/wordprocessingml/2006/main" xmlns:w14="http://schemas.microsoft.com/office/word/2010/wordml" xmlns:w15="http://schemas.microsoft.com/office/word/2012/wordml" xmlns:w16cid="http://schemas.microsoft.com/office/word/2016/wordml/cid" xmlns:w16se="http://schemas.microsoft.com/office/word/2015/wordml/symex" xmlns:wpg="http://schemas.microsoft.com/office/word/2010/wordprocessingGroup" xmlns:wpi="http://schemas.microsoft.com/office/word/2010/wordprocessingInk" xmlns:wne="http://schemas.microsoft.com/office/word/2006/wordml" xmlns:wps="http://schemas.microsoft.com/office/word/2010/wordprocessingShape" mc:Ignorable="w14 w15 w16se w16cid wp14">
   <w:body>
     <w:p>
       <w:pPr>
-        <w:pStyle w:val="Heading1"/>
+        <w:pStyle w:val="Titre1"/>
         <w:rPr>
           <w:lang w:val="fr-FR"/>
         </w:rPr>
@@ -18,15 +18,15 @@
     </w:p>
     <w:p>
       <w:pPr>
-        <w:pStyle w:val="NoSpacing"/>
-        <w:rPr>
-          <w:lang w:val="fr-FR"/>
-        </w:rPr>
-      </w:pPr>
-    </w:p>
-    <w:p>
-      <w:pPr>
-        <w:pStyle w:val="NoSpacing"/>
+        <w:pStyle w:val="Sansinterligne"/>
+        <w:rPr>
+          <w:lang w:val="fr-FR"/>
+        </w:rPr>
+      </w:pPr>
+    </w:p>
+    <w:p>
+      <w:pPr>
+        <w:pStyle w:val="Sansinterligne"/>
         <w:rPr>
           <w:lang w:val="fr-FR"/>
         </w:rPr>
@@ -37,10 +37,10 @@
         </w:rPr>
         <w:t xml:space="preserve">Document : </w:t>
       </w:r>
-      <w:hyperlink r:id="rId6" w:history="1">
+      <w:hyperlink r:id="rId5" w:history="1">
         <w:r>
           <w:rPr>
-            <w:rStyle w:val="Hyperlink"/>
+            <w:rStyle w:val="Lienhypertexte"/>
             <w:lang w:val="fr-FR"/>
           </w:rPr>
           <w:t>https://www.omg.org/spec/CMMN/1.1/PDF</w:t>
@@ -49,15 +49,15 @@
     </w:p>
     <w:p>
       <w:pPr>
-        <w:pStyle w:val="NoSpacing"/>
-        <w:rPr>
-          <w:lang w:val="fr-FR"/>
-        </w:rPr>
-      </w:pPr>
-    </w:p>
-    <w:p>
-      <w:pPr>
-        <w:pStyle w:val="NoSpacing"/>
+        <w:pStyle w:val="Sansinterligne"/>
+        <w:rPr>
+          <w:lang w:val="fr-FR"/>
+        </w:rPr>
+      </w:pPr>
+    </w:p>
+    <w:p>
+      <w:pPr>
+        <w:pStyle w:val="Sansinterligne"/>
         <w:rPr>
           <w:lang w:val="fr-FR"/>
         </w:rPr>
@@ -119,7 +119,7 @@
     </w:p>
     <w:p>
       <w:pPr>
-        <w:pStyle w:val="NoSpacing"/>
+        <w:pStyle w:val="Sansinterligne"/>
         <w:tabs>
           <w:tab w:val="left" w:pos="965"/>
         </w:tabs>
@@ -136,7 +136,7 @@
     </w:p>
     <w:p>
       <w:pPr>
-        <w:pStyle w:val="NoSpacing"/>
+        <w:pStyle w:val="Sansinterligne"/>
         <w:numPr>
           <w:ilvl w:val="0"/>
           <w:numId w:val="5"/>
@@ -181,7 +181,7 @@
     </w:p>
     <w:p>
       <w:pPr>
-        <w:pStyle w:val="NoSpacing"/>
+        <w:pStyle w:val="Sansinterligne"/>
         <w:numPr>
           <w:ilvl w:val="0"/>
           <w:numId w:val="5"/>
@@ -250,7 +250,7 @@
     </w:p>
     <w:p>
       <w:pPr>
-        <w:pStyle w:val="NoSpacing"/>
+        <w:pStyle w:val="Sansinterligne"/>
         <w:tabs>
           <w:tab w:val="left" w:pos="965"/>
         </w:tabs>
@@ -261,7 +261,7 @@
     </w:p>
     <w:p>
       <w:pPr>
-        <w:pStyle w:val="NoSpacing"/>
+        <w:pStyle w:val="Sansinterligne"/>
         <w:tabs>
           <w:tab w:val="left" w:pos="965"/>
         </w:tabs>
@@ -290,7 +290,7 @@
     </w:p>
     <w:p>
       <w:pPr>
-        <w:pStyle w:val="NoSpacing"/>
+        <w:pStyle w:val="Sansinterligne"/>
         <w:tabs>
           <w:tab w:val="left" w:pos="965"/>
         </w:tabs>
@@ -301,7 +301,7 @@
     </w:p>
     <w:p>
       <w:pPr>
-        <w:pStyle w:val="Heading2"/>
+        <w:pStyle w:val="Titre2"/>
         <w:rPr>
           <w:lang w:val="fr-FR"/>
         </w:rPr>
@@ -315,7 +315,7 @@
     </w:p>
     <w:p>
       <w:pPr>
-        <w:pStyle w:val="NoSpacing"/>
+        <w:pStyle w:val="Sansinterligne"/>
         <w:tabs>
           <w:tab w:val="left" w:pos="965"/>
         </w:tabs>
@@ -326,7 +326,7 @@
     </w:p>
     <w:p>
       <w:pPr>
-        <w:pStyle w:val="NoSpacing"/>
+        <w:pStyle w:val="Sansinterligne"/>
         <w:tabs>
           <w:tab w:val="left" w:pos="965"/>
         </w:tabs>
@@ -355,7 +355,7 @@
     </w:p>
     <w:p>
       <w:pPr>
-        <w:pStyle w:val="NoSpacing"/>
+        <w:pStyle w:val="Sansinterligne"/>
         <w:tabs>
           <w:tab w:val="left" w:pos="965"/>
         </w:tabs>
@@ -366,7 +366,7 @@
     </w:p>
     <w:p>
       <w:pPr>
-        <w:pStyle w:val="Heading2"/>
+        <w:pStyle w:val="Titre2"/>
         <w:rPr>
           <w:lang w:val="fr-FR"/>
         </w:rPr>
@@ -380,7 +380,7 @@
     </w:p>
     <w:p>
       <w:pPr>
-        <w:pStyle w:val="NoSpacing"/>
+        <w:pStyle w:val="Sansinterligne"/>
         <w:tabs>
           <w:tab w:val="left" w:pos="965"/>
         </w:tabs>
@@ -391,7 +391,7 @@
     </w:p>
     <w:p>
       <w:pPr>
-        <w:pStyle w:val="NoSpacing"/>
+        <w:pStyle w:val="Sansinterligne"/>
         <w:tabs>
           <w:tab w:val="left" w:pos="965"/>
         </w:tabs>
@@ -420,7 +420,7 @@
     </w:p>
     <w:p>
       <w:pPr>
-        <w:pStyle w:val="NoSpacing"/>
+        <w:pStyle w:val="Sansinterligne"/>
         <w:tabs>
           <w:tab w:val="left" w:pos="965"/>
         </w:tabs>
@@ -455,7 +455,7 @@
     </w:p>
     <w:p>
       <w:pPr>
-        <w:pStyle w:val="NoSpacing"/>
+        <w:pStyle w:val="Sansinterligne"/>
         <w:tabs>
           <w:tab w:val="left" w:pos="965"/>
         </w:tabs>
@@ -466,7 +466,7 @@
     </w:p>
     <w:p>
       <w:pPr>
-        <w:pStyle w:val="NoSpacing"/>
+        <w:pStyle w:val="Sansinterligne"/>
         <w:tabs>
           <w:tab w:val="left" w:pos="965"/>
         </w:tabs>
@@ -489,7 +489,7 @@
     </w:p>
     <w:p>
       <w:pPr>
-        <w:pStyle w:val="NoSpacing"/>
+        <w:pStyle w:val="Sansinterligne"/>
         <w:tabs>
           <w:tab w:val="left" w:pos="965"/>
         </w:tabs>
@@ -500,7 +500,7 @@
     </w:p>
     <w:p>
       <w:pPr>
-        <w:pStyle w:val="NoSpacing"/>
+        <w:pStyle w:val="Sansinterligne"/>
         <w:tabs>
           <w:tab w:val="left" w:pos="965"/>
         </w:tabs>
@@ -535,7 +535,7 @@
     </w:p>
     <w:p>
       <w:pPr>
-        <w:pStyle w:val="NoSpacing"/>
+        <w:pStyle w:val="Sansinterligne"/>
         <w:tabs>
           <w:tab w:val="left" w:pos="965"/>
         </w:tabs>
@@ -546,7 +546,7 @@
     </w:p>
     <w:p>
       <w:pPr>
-        <w:pStyle w:val="Heading2"/>
+        <w:pStyle w:val="Titre2"/>
         <w:rPr>
           <w:lang w:val="fr-FR"/>
         </w:rPr>
@@ -560,61 +560,93 @@
     </w:p>
     <w:p>
       <w:pPr>
-        <w:pStyle w:val="NoSpacing"/>
-        <w:rPr>
-          <w:lang w:val="fr-FR"/>
-        </w:rPr>
-      </w:pPr>
-    </w:p>
-    <w:p>
-      <w:pPr>
-        <w:pStyle w:val="NoSpacing"/>
-        <w:rPr>
-          <w:lang w:val="fr-FR"/>
-        </w:rPr>
-      </w:pPr>
-      <w:r>
-        <w:rPr>
-          <w:lang w:val="fr-FR"/>
-        </w:rPr>
-        <w:t xml:space="preserve">Capture </w:t>
-      </w:r>
-      <w:r>
-        <w:rPr>
-          <w:lang w:val="fr-FR"/>
-        </w:rPr>
-        <w:t xml:space="preserve">l’occurrence d’un </w:t>
-      </w:r>
-      <w:r>
-        <w:rPr>
-          <w:lang w:val="fr-FR"/>
-        </w:rPr>
-        <w:t xml:space="preserve">événement </w:t>
-      </w:r>
-      <w:r>
-        <w:rPr>
-          <w:lang w:val="fr-FR"/>
-        </w:rPr>
-        <w:t>ou d’une condition qui est remplie.</w:t>
-      </w:r>
-    </w:p>
-    <w:p>
-      <w:pPr>
-        <w:pStyle w:val="NoSpacing"/>
-        <w:rPr>
-          <w:lang w:val="fr-FR"/>
-        </w:rPr>
-      </w:pPr>
-      <w:r>
-        <w:rPr>
-          <w:lang w:val="fr-FR"/>
-        </w:rPr>
-        <w:t>Possède deux paramètes :</w:t>
-      </w:r>
-    </w:p>
-    <w:p>
-      <w:pPr>
-        <w:pStyle w:val="NoSpacing"/>
+        <w:pStyle w:val="Sansinterligne"/>
+        <w:rPr>
+          <w:lang w:val="fr-FR"/>
+        </w:rPr>
+      </w:pPr>
+    </w:p>
+    <w:p>
+      <w:pPr>
+        <w:pStyle w:val="Sansinterligne"/>
+        <w:rPr>
+          <w:lang w:val="fr-FR"/>
+        </w:rPr>
+      </w:pPr>
+      <w:r>
+        <w:rPr>
+          <w:lang w:val="fr-FR"/>
+        </w:rPr>
+        <w:t>Capture les événements</w:t>
+      </w:r>
+      <w:r>
+        <w:rPr>
+          <w:lang w:val="fr-FR"/>
+        </w:rPr>
+        <w:t xml:space="preserve"> devant </w:t>
+      </w:r>
+      <w:r>
+        <w:rPr>
+          <w:lang w:val="fr-FR"/>
+        </w:rPr>
+        <w:t>des PlanItem / CaseItem</w:t>
+      </w:r>
+      <w:r>
+        <w:rPr>
+          <w:lang w:val="fr-FR"/>
+        </w:rPr>
+        <w:t xml:space="preserve"> </w:t>
+      </w:r>
+      <w:r>
+        <w:rPr>
+          <w:lang w:val="fr-FR"/>
+        </w:rPr>
+        <w:t>et évalue une condition.</w:t>
+      </w:r>
+    </w:p>
+    <w:p>
+      <w:pPr>
+        <w:pStyle w:val="Sansinterligne"/>
+        <w:rPr>
+          <w:lang w:val="fr-FR"/>
+        </w:rPr>
+      </w:pPr>
+    </w:p>
+    <w:p>
+      <w:pPr>
+        <w:pStyle w:val="Sansinterligne"/>
+        <w:rPr>
+          <w:lang w:val="fr-FR"/>
+        </w:rPr>
+      </w:pPr>
+      <w:r>
+        <w:rPr>
+          <w:lang w:val="fr-FR"/>
+        </w:rPr>
+        <w:t xml:space="preserve">Possède deux </w:t>
+      </w:r>
+      <w:r>
+        <w:rPr>
+          <w:lang w:val="fr-FR"/>
+        </w:rPr>
+        <w:t>paramètres</w:t>
+      </w:r>
+      <w:r>
+        <w:rPr>
+          <w:lang w:val="fr-FR"/>
+        </w:rPr>
+        <w:t xml:space="preserve"> </w:t>
+      </w:r>
+      <w:r>
+        <w:rPr>
+          <w:lang w:val="fr-FR"/>
+        </w:rPr>
+        <w:t>:</w:t>
+      </w:r>
+    </w:p>
+    <w:p>
+      <w:pPr>
+        <w:pStyle w:val="Sansinterligne"/>
         <w:numPr>
           <w:ilvl w:val="0"/>
           <w:numId w:val="5"/>
@@ -625,20 +657,126 @@
       </w:pPr>
       <w:r>
         <w:rPr>
-          <w:lang w:val="fr-FR"/>
-        </w:rPr>
-        <w:t xml:space="preserve">OnPart : </w:t>
-      </w:r>
-      <w:r>
-        <w:rPr>
-          <w:lang w:val="fr-FR"/>
-        </w:rPr>
-        <w:t>Vérifie l’état d’un « plan item » comme : « complete ».</w:t>
-      </w:r>
-    </w:p>
-    <w:p>
-      <w:pPr>
-        <w:pStyle w:val="NoSpacing"/>
+          <w:b/>
+          <w:bCs/>
+          <w:lang w:val="fr-FR"/>
+        </w:rPr>
+        <w:t>OnPart</w:t>
+      </w:r>
+      <w:r>
+        <w:rPr>
+          <w:b/>
+          <w:bCs/>
+          <w:lang w:val="fr-FR"/>
+        </w:rPr>
+        <w:t xml:space="preserve"> [0…*]</w:t>
+      </w:r>
+      <w:r>
+        <w:rPr>
+          <w:lang w:val="fr-FR"/>
+        </w:rPr>
+        <w:t xml:space="preserve"> : </w:t>
+      </w:r>
+      <w:r>
+        <w:rPr>
+          <w:lang w:val="fr-FR"/>
+        </w:rPr>
+        <w:t xml:space="preserve">Spécifie les événements qui servent de déclencheur. </w:t>
+      </w:r>
+      <w:r>
+        <w:rPr>
+          <w:lang w:val="fr-FR"/>
+        </w:rPr>
+        <w:t xml:space="preserve">Toutes les propriétés « OnPart » doivent être </w:t>
+      </w:r>
+      <w:r>
+        <w:rPr>
+          <w:lang w:val="fr-FR"/>
+        </w:rPr>
+        <w:t xml:space="preserve">satisfaites. </w:t>
+      </w:r>
+      <w:r>
+        <w:rPr>
+          <w:lang w:val="fr-FR"/>
+        </w:rPr>
+        <w:t xml:space="preserve">Il existe deux types de </w:t>
+      </w:r>
+      <w:r>
+        <w:rPr>
+          <w:lang w:val="fr-FR"/>
+        </w:rPr>
+        <w:t>« </w:t>
+      </w:r>
+      <w:r>
+        <w:rPr>
+          <w:lang w:val="fr-FR"/>
+        </w:rPr>
+        <w:t>OnPart </w:t>
+      </w:r>
+      <w:r>
+        <w:rPr>
+          <w:lang w:val="fr-FR"/>
+        </w:rPr>
+        <w:t>« </w:t>
+      </w:r>
+      <w:r>
+        <w:rPr>
+          <w:lang w:val="fr-FR"/>
+        </w:rPr>
+        <w:t>:</w:t>
+      </w:r>
+    </w:p>
+    <w:p>
+      <w:pPr>
+        <w:pStyle w:val="Sansinterligne"/>
+        <w:numPr>
+          <w:ilvl w:val="1"/>
+          <w:numId w:val="5"/>
+        </w:numPr>
+        <w:rPr>
+          <w:lang w:val="fr-FR"/>
+        </w:rPr>
+      </w:pPr>
+      <w:r>
+        <w:rPr>
+          <w:lang w:val="fr-FR"/>
+        </w:rPr>
+        <w:t>OnPartPlanItem</w:t>
+      </w:r>
+      <w:r>
+        <w:rPr>
+          <w:lang w:val="fr-FR"/>
+        </w:rPr>
+        <w:t> : événement venant d’un PlanItem</w:t>
+      </w:r>
+    </w:p>
+    <w:p>
+      <w:pPr>
+        <w:pStyle w:val="Sansinterligne"/>
+        <w:numPr>
+          <w:ilvl w:val="1"/>
+          <w:numId w:val="5"/>
+        </w:numPr>
+        <w:rPr>
+          <w:lang w:val="fr-FR"/>
+        </w:rPr>
+      </w:pPr>
+      <w:r>
+        <w:rPr>
+          <w:lang w:val="fr-FR"/>
+        </w:rPr>
+        <w:t>OnPartCaseItem</w:t>
+      </w:r>
+      <w:r>
+        <w:rPr>
+          <w:lang w:val="fr-FR"/>
+        </w:rPr>
+        <w:t> : événement devant d’un CaseItem.</w:t>
+      </w:r>
+    </w:p>
+    <w:p>
+      <w:pPr>
+        <w:pStyle w:val="Sansinterligne"/>
         <w:numPr>
           <w:ilvl w:val="0"/>
           <w:numId w:val="5"/>
@@ -649,34 +787,44 @@
       </w:pPr>
       <w:r>
         <w:rPr>
-          <w:lang w:val="fr-FR"/>
-        </w:rPr>
-        <w:t xml:space="preserve">IfPart : Lorsque tous les OnParts </w:t>
-      </w:r>
-      <w:r>
-        <w:rPr>
-          <w:lang w:val="fr-FR"/>
-        </w:rPr>
-        <w:t xml:space="preserve">sont satisfait, </w:t>
-      </w:r>
-      <w:r>
-        <w:rPr>
-          <w:lang w:val="fr-FR"/>
-        </w:rPr>
-        <w:t>la condition est alors vérifiée.</w:t>
-      </w:r>
-    </w:p>
-    <w:p>
-      <w:pPr>
-        <w:pStyle w:val="NoSpacing"/>
-        <w:rPr>
-          <w:lang w:val="fr-FR"/>
-        </w:rPr>
-      </w:pPr>
-    </w:p>
-    <w:p>
-      <w:pPr>
-        <w:pStyle w:val="Heading2"/>
+          <w:b/>
+          <w:bCs/>
+          <w:lang w:val="fr-FR"/>
+        </w:rPr>
+        <w:t>IfPart</w:t>
+      </w:r>
+      <w:r>
+        <w:rPr>
+          <w:b/>
+          <w:bCs/>
+          <w:lang w:val="fr-FR"/>
+        </w:rPr>
+        <w:t xml:space="preserve"> [0…1]</w:t>
+      </w:r>
+      <w:r>
+        <w:rPr>
+          <w:lang w:val="fr-FR"/>
+        </w:rPr>
+        <w:t xml:space="preserve"> : </w:t>
+      </w:r>
+      <w:r>
+        <w:rPr>
+          <w:lang w:val="fr-FR"/>
+        </w:rPr>
+        <w:t>Si la condition est présente, elle doit alors être vérifiée.</w:t>
+      </w:r>
+    </w:p>
+    <w:p>
+      <w:pPr>
+        <w:pStyle w:val="Sansinterligne"/>
+        <w:rPr>
+          <w:lang w:val="fr-FR"/>
+        </w:rPr>
+      </w:pPr>
+    </w:p>
+    <w:p>
+      <w:pPr>
+        <w:pStyle w:val="Titre2"/>
         <w:rPr>
           <w:lang w:val="fr-FR"/>
         </w:rPr>
@@ -690,15 +838,15 @@
     </w:p>
     <w:p>
       <w:pPr>
-        <w:pStyle w:val="NoSpacing"/>
-        <w:rPr>
-          <w:lang w:val="fr-FR"/>
-        </w:rPr>
-      </w:pPr>
-    </w:p>
-    <w:p>
-      <w:pPr>
-        <w:pStyle w:val="NoSpacing"/>
+        <w:pStyle w:val="Sansinterligne"/>
+        <w:rPr>
+          <w:lang w:val="fr-FR"/>
+        </w:rPr>
+      </w:pPr>
+    </w:p>
+    <w:p>
+      <w:pPr>
+        <w:pStyle w:val="Sansinterligne"/>
         <w:rPr>
           <w:lang w:val="fr-FR"/>
         </w:rPr>
@@ -724,7 +872,7 @@
     </w:p>
     <w:p>
       <w:pPr>
-        <w:pStyle w:val="NoSpacing"/>
+        <w:pStyle w:val="Sansinterligne"/>
         <w:rPr>
           <w:lang w:val="fr-FR"/>
         </w:rPr>
@@ -738,7 +886,7 @@
     </w:p>
     <w:p>
       <w:pPr>
-        <w:pStyle w:val="NoSpacing"/>
+        <w:pStyle w:val="Sansinterligne"/>
         <w:rPr>
           <w:lang w:val="fr-FR"/>
         </w:rPr>
@@ -746,7 +894,7 @@
     </w:p>
     <w:tbl>
       <w:tblPr>
-        <w:tblStyle w:val="GridTable4"/>
+        <w:tblStyle w:val="TableauGrille41"/>
         <w:tblW w:w="9322" w:type="dxa"/>
         <w:tblLook w:val="04A0" w:firstRow="1" w:lastRow="0" w:firstColumn="1" w:lastColumn="0" w:noHBand="0" w:noVBand="1"/>
       </w:tblPr>
@@ -765,7 +913,7 @@
           </w:tcPr>
           <w:p>
             <w:pPr>
-              <w:pStyle w:val="NoSpacing"/>
+              <w:pStyle w:val="Sansinterligne"/>
               <w:jc w:val="center"/>
               <w:rPr>
                 <w:lang w:val="fr-FR"/>
@@ -785,7 +933,7 @@
           </w:tcPr>
           <w:p>
             <w:pPr>
-              <w:pStyle w:val="NoSpacing"/>
+              <w:pStyle w:val="Sansinterligne"/>
               <w:jc w:val="center"/>
               <w:cnfStyle w:val="100000000000" w:firstRow="1" w:lastRow="0" w:firstColumn="0" w:lastColumn="0" w:oddVBand="0" w:evenVBand="0" w:oddHBand="0" w:evenHBand="0" w:firstRowFirstColumn="0" w:firstRowLastColumn="0" w:lastRowFirstColumn="0" w:lastRowLastColumn="0"/>
               <w:rPr>
@@ -812,7 +960,7 @@
           </w:tcPr>
           <w:p>
             <w:pPr>
-              <w:pStyle w:val="NoSpacing"/>
+              <w:pStyle w:val="Sansinterligne"/>
               <w:rPr>
                 <w:lang w:val="fr-FR"/>
               </w:rPr>
@@ -831,7 +979,7 @@
           </w:tcPr>
           <w:p>
             <w:pPr>
-              <w:pStyle w:val="NoSpacing"/>
+              <w:pStyle w:val="Sansinterligne"/>
               <w:cnfStyle w:val="000000100000" w:firstRow="0" w:lastRow="0" w:firstColumn="0" w:lastColumn="0" w:oddVBand="0" w:evenVBand="0" w:oddHBand="1" w:evenHBand="0" w:firstRowFirstColumn="0" w:firstRowLastColumn="0" w:lastRowFirstColumn="0" w:lastRowLastColumn="0"/>
               <w:rPr>
                 <w:lang w:val="fr-FR"/>
@@ -854,7 +1002,7 @@
           </w:tcPr>
           <w:p>
             <w:pPr>
-              <w:pStyle w:val="NoSpacing"/>
+              <w:pStyle w:val="Sansinterligne"/>
               <w:rPr>
                 <w:lang w:val="fr-FR"/>
               </w:rPr>
@@ -879,7 +1027,7 @@
           </w:tcPr>
           <w:p>
             <w:pPr>
-              <w:pStyle w:val="NoSpacing"/>
+              <w:pStyle w:val="Sansinterligne"/>
               <w:cnfStyle w:val="000000000000" w:firstRow="0" w:lastRow="0" w:firstColumn="0" w:lastColumn="0" w:oddVBand="0" w:evenVBand="0" w:oddHBand="0" w:evenHBand="0" w:firstRowFirstColumn="0" w:firstRowLastColumn="0" w:lastRowFirstColumn="0" w:lastRowLastColumn="0"/>
               <w:rPr>
                 <w:lang w:val="fr-FR"/>
@@ -920,7 +1068,7 @@
           </w:p>
           <w:p>
             <w:pPr>
-              <w:pStyle w:val="NoSpacing"/>
+              <w:pStyle w:val="Sansinterligne"/>
               <w:cnfStyle w:val="000000000000" w:firstRow="0" w:lastRow="0" w:firstColumn="0" w:lastColumn="0" w:oddVBand="0" w:evenVBand="0" w:oddHBand="0" w:evenHBand="0" w:firstRowFirstColumn="0" w:firstRowLastColumn="0" w:lastRowFirstColumn="0" w:lastRowLastColumn="0"/>
               <w:rPr>
                 <w:lang w:val="fr-FR"/>
@@ -930,7 +1078,6 @@
               <w:rPr>
                 <w:lang w:val="fr-FR"/>
               </w:rPr>
-              <w:lastRenderedPageBreak/>
               <w:t xml:space="preserve">Avec l’activation manuelle, l’utilisateur peut décider d’activer </w:t>
             </w:r>
             <w:r>
@@ -942,7 +1089,7 @@
           </w:p>
           <w:p>
             <w:pPr>
-              <w:pStyle w:val="NoSpacing"/>
+              <w:pStyle w:val="Sansinterligne"/>
               <w:cnfStyle w:val="000000000000" w:firstRow="0" w:lastRow="0" w:firstColumn="0" w:lastColumn="0" w:oddVBand="0" w:evenVBand="0" w:oddHBand="0" w:evenHBand="0" w:firstRowFirstColumn="0" w:firstRowLastColumn="0" w:lastRowFirstColumn="0" w:lastRowLastColumn="0"/>
               <w:rPr>
                 <w:lang w:val="fr-FR"/>
@@ -963,7 +1110,7 @@
           </w:p>
           <w:p>
             <w:pPr>
-              <w:pStyle w:val="NoSpacing"/>
+              <w:pStyle w:val="Sansinterligne"/>
               <w:cnfStyle w:val="000000000000" w:firstRow="0" w:lastRow="0" w:firstColumn="0" w:lastColumn="0" w:oddVBand="0" w:evenVBand="0" w:oddHBand="0" w:evenHBand="0" w:firstRowFirstColumn="0" w:firstRowLastColumn="0" w:lastRowFirstColumn="0" w:lastRowLastColumn="0"/>
               <w:rPr>
                 <w:lang w:val="fr-FR"/>
@@ -972,7 +1119,7 @@
           </w:p>
           <w:p>
             <w:pPr>
-              <w:pStyle w:val="NoSpacing"/>
+              <w:pStyle w:val="Sansinterligne"/>
               <w:cnfStyle w:val="000000000000" w:firstRow="0" w:lastRow="0" w:firstColumn="0" w:lastColumn="0" w:oddVBand="0" w:evenVBand="0" w:oddHBand="0" w:evenHBand="0" w:firstRowFirstColumn="0" w:firstRowLastColumn="0" w:lastRowFirstColumn="0" w:lastRowLastColumn="0"/>
               <w:rPr>
                 <w:lang w:val="fr-FR"/>
@@ -988,7 +1135,14 @@
               <w:rPr>
                 <w:lang w:val="fr-FR"/>
               </w:rPr>
-              <w:t xml:space="preserve">l’état va de « AVAILABLE » à « ENABLED » </w:t>
+              <w:t xml:space="preserve">l’état va de « AVAILABLE » à </w:t>
+            </w:r>
+            <w:r>
+              <w:rPr>
+                <w:lang w:val="fr-FR"/>
+              </w:rPr>
+              <w:lastRenderedPageBreak/>
+              <w:t xml:space="preserve">« ENABLED » </w:t>
             </w:r>
             <w:r>
               <w:rPr>
@@ -999,7 +1153,7 @@
           </w:p>
           <w:p>
             <w:pPr>
-              <w:pStyle w:val="NoSpacing"/>
+              <w:pStyle w:val="Sansinterligne"/>
               <w:cnfStyle w:val="000000000000" w:firstRow="0" w:lastRow="0" w:firstColumn="0" w:lastColumn="0" w:oddVBand="0" w:evenVBand="0" w:oddHBand="0" w:evenHBand="0" w:firstRowFirstColumn="0" w:firstRowLastColumn="0" w:lastRowFirstColumn="0" w:lastRowLastColumn="0"/>
               <w:rPr>
                 <w:lang w:val="fr-FR"/>
@@ -1008,7 +1162,7 @@
           </w:p>
           <w:p>
             <w:pPr>
-              <w:pStyle w:val="NoSpacing"/>
+              <w:pStyle w:val="Sansinterligne"/>
               <w:cnfStyle w:val="000000000000" w:firstRow="0" w:lastRow="0" w:firstColumn="0" w:lastColumn="0" w:oddVBand="0" w:evenVBand="0" w:oddHBand="0" w:evenHBand="0" w:firstRowFirstColumn="0" w:firstRowLastColumn="0" w:lastRowFirstColumn="0" w:lastRowLastColumn="0"/>
               <w:rPr>
                 <w:lang w:val="fr-FR"/>
@@ -1029,7 +1183,7 @@
           </w:p>
           <w:p>
             <w:pPr>
-              <w:pStyle w:val="NoSpacing"/>
+              <w:pStyle w:val="Sansinterligne"/>
               <w:cnfStyle w:val="000000000000" w:firstRow="0" w:lastRow="0" w:firstColumn="0" w:lastColumn="0" w:oddVBand="0" w:evenVBand="0" w:oddHBand="0" w:evenHBand="0" w:firstRowFirstColumn="0" w:firstRowLastColumn="0" w:lastRowFirstColumn="0" w:lastRowLastColumn="0"/>
               <w:rPr>
                 <w:lang w:val="fr-FR"/>
@@ -1044,7 +1198,7 @@
           </w:p>
           <w:p>
             <w:pPr>
-              <w:pStyle w:val="NoSpacing"/>
+              <w:pStyle w:val="Sansinterligne"/>
               <w:numPr>
                 <w:ilvl w:val="0"/>
                 <w:numId w:val="5"/>
@@ -1063,7 +1217,7 @@
           </w:p>
           <w:p>
             <w:pPr>
-              <w:pStyle w:val="NoSpacing"/>
+              <w:pStyle w:val="Sansinterligne"/>
               <w:numPr>
                 <w:ilvl w:val="0"/>
                 <w:numId w:val="5"/>
@@ -1082,7 +1236,7 @@
           </w:p>
           <w:p>
             <w:pPr>
-              <w:pStyle w:val="NoSpacing"/>
+              <w:pStyle w:val="Sansinterligne"/>
               <w:numPr>
                 <w:ilvl w:val="0"/>
                 <w:numId w:val="5"/>
@@ -1113,7 +1267,7 @@
           </w:p>
           <w:p>
             <w:pPr>
-              <w:pStyle w:val="NoSpacing"/>
+              <w:pStyle w:val="Sansinterligne"/>
               <w:numPr>
                 <w:ilvl w:val="1"/>
                 <w:numId w:val="5"/>
@@ -1132,7 +1286,7 @@
           </w:p>
           <w:p>
             <w:pPr>
-              <w:pStyle w:val="NoSpacing"/>
+              <w:pStyle w:val="Sansinterligne"/>
               <w:numPr>
                 <w:ilvl w:val="1"/>
                 <w:numId w:val="5"/>
@@ -1162,7 +1316,7 @@
           </w:tcPr>
           <w:p>
             <w:pPr>
-              <w:pStyle w:val="NoSpacing"/>
+              <w:pStyle w:val="Sansinterligne"/>
               <w:rPr>
                 <w:lang w:val="fr-FR"/>
               </w:rPr>
@@ -1188,7 +1342,7 @@
           </w:tcPr>
           <w:p>
             <w:pPr>
-              <w:pStyle w:val="NoSpacing"/>
+              <w:pStyle w:val="Sansinterligne"/>
               <w:cnfStyle w:val="000000100000" w:firstRow="0" w:lastRow="0" w:firstColumn="0" w:lastColumn="0" w:oddVBand="0" w:evenVBand="0" w:oddHBand="1" w:evenHBand="0" w:firstRowFirstColumn="0" w:firstRowLastColumn="0" w:lastRowFirstColumn="0" w:lastRowLastColumn="0"/>
               <w:rPr>
                 <w:lang w:val="fr-FR"/>
@@ -1203,7 +1357,7 @@
           </w:p>
           <w:p>
             <w:pPr>
-              <w:pStyle w:val="NoSpacing"/>
+              <w:pStyle w:val="Sansinterligne"/>
               <w:numPr>
                 <w:ilvl w:val="0"/>
                 <w:numId w:val="5"/>
@@ -1222,7 +1376,7 @@
           </w:p>
           <w:p>
             <w:pPr>
-              <w:pStyle w:val="NoSpacing"/>
+              <w:pStyle w:val="Sansinterligne"/>
               <w:numPr>
                 <w:ilvl w:val="0"/>
                 <w:numId w:val="5"/>
@@ -1241,7 +1395,7 @@
           </w:p>
           <w:p>
             <w:pPr>
-              <w:pStyle w:val="NoSpacing"/>
+              <w:pStyle w:val="Sansinterligne"/>
               <w:numPr>
                 <w:ilvl w:val="0"/>
                 <w:numId w:val="5"/>
@@ -1260,7 +1414,7 @@
           </w:p>
           <w:p>
             <w:pPr>
-              <w:pStyle w:val="NoSpacing"/>
+              <w:pStyle w:val="Sansinterligne"/>
               <w:numPr>
                 <w:ilvl w:val="0"/>
                 <w:numId w:val="5"/>
@@ -1287,7 +1441,7 @@
           </w:tcPr>
           <w:p>
             <w:pPr>
-              <w:pStyle w:val="NoSpacing"/>
+              <w:pStyle w:val="Sansinterligne"/>
               <w:rPr>
                 <w:lang w:val="fr-FR"/>
               </w:rPr>
@@ -1306,7 +1460,7 @@
           </w:tcPr>
           <w:p>
             <w:pPr>
-              <w:pStyle w:val="NoSpacing"/>
+              <w:pStyle w:val="Sansinterligne"/>
               <w:cnfStyle w:val="000000000000" w:firstRow="0" w:lastRow="0" w:firstColumn="0" w:lastColumn="0" w:oddVBand="0" w:evenVBand="0" w:oddHBand="0" w:evenHBand="0" w:firstRowFirstColumn="0" w:firstRowLastColumn="0" w:lastRowFirstColumn="0" w:lastRowLastColumn="0"/>
               <w:rPr>
                 <w:lang w:val="fr-FR"/>
@@ -1333,7 +1487,7 @@
           </w:p>
           <w:p>
             <w:pPr>
-              <w:pStyle w:val="NoSpacing"/>
+              <w:pStyle w:val="Sansinterligne"/>
               <w:cnfStyle w:val="000000000000" w:firstRow="0" w:lastRow="0" w:firstColumn="0" w:lastColumn="0" w:oddVBand="0" w:evenVBand="0" w:oddHBand="0" w:evenHBand="0" w:firstRowFirstColumn="0" w:firstRowLastColumn="0" w:lastRowFirstColumn="0" w:lastRowLastColumn="0"/>
               <w:rPr>
                 <w:lang w:val="fr-FR"/>
@@ -1365,7 +1519,7 @@
           </w:tcPr>
           <w:p>
             <w:pPr>
-              <w:pStyle w:val="NoSpacing"/>
+              <w:pStyle w:val="Sansinterligne"/>
               <w:rPr>
                 <w:lang w:val="fr-FR"/>
               </w:rPr>
@@ -1384,7 +1538,7 @@
           </w:tcPr>
           <w:p>
             <w:pPr>
-              <w:pStyle w:val="NoSpacing"/>
+              <w:pStyle w:val="Sansinterligne"/>
               <w:cnfStyle w:val="000000100000" w:firstRow="0" w:lastRow="0" w:firstColumn="0" w:lastColumn="0" w:oddVBand="0" w:evenVBand="0" w:oddHBand="1" w:evenHBand="0" w:firstRowFirstColumn="0" w:firstRowLastColumn="0" w:lastRowFirstColumn="0" w:lastRowLastColumn="0"/>
               <w:rPr>
                 <w:lang w:val="fr-FR"/>
@@ -1411,7 +1565,7 @@
           </w:p>
           <w:p>
             <w:pPr>
-              <w:pStyle w:val="NoSpacing"/>
+              <w:pStyle w:val="Sansinterligne"/>
               <w:cnfStyle w:val="000000100000" w:firstRow="0" w:lastRow="0" w:firstColumn="0" w:lastColumn="0" w:oddVBand="0" w:evenVBand="0" w:oddHBand="1" w:evenHBand="0" w:firstRowFirstColumn="0" w:firstRowLastColumn="0" w:lastRowFirstColumn="0" w:lastRowLastColumn="0"/>
               <w:rPr>
                 <w:lang w:val="fr-FR"/>
@@ -1435,15 +1589,15 @@
     </w:tbl>
     <w:p>
       <w:pPr>
-        <w:pStyle w:val="NoSpacing"/>
-        <w:rPr>
-          <w:lang w:val="fr-FR"/>
-        </w:rPr>
-      </w:pPr>
-    </w:p>
-    <w:p>
-      <w:pPr>
-        <w:pStyle w:val="Heading2"/>
+        <w:pStyle w:val="Sansinterligne"/>
+        <w:rPr>
+          <w:lang w:val="fr-FR"/>
+        </w:rPr>
+      </w:pPr>
+    </w:p>
+    <w:p>
+      <w:pPr>
+        <w:pStyle w:val="Titre2"/>
         <w:rPr>
           <w:lang w:val="fr-FR"/>
         </w:rPr>
@@ -1457,15 +1611,15 @@
     </w:p>
     <w:p>
       <w:pPr>
-        <w:pStyle w:val="NoSpacing"/>
-        <w:rPr>
-          <w:lang w:val="fr-FR"/>
-        </w:rPr>
-      </w:pPr>
-    </w:p>
-    <w:p>
-      <w:pPr>
-        <w:pStyle w:val="NoSpacing"/>
+        <w:pStyle w:val="Sansinterligne"/>
+        <w:rPr>
+          <w:lang w:val="fr-FR"/>
+        </w:rPr>
+      </w:pPr>
+    </w:p>
+    <w:p>
+      <w:pPr>
+        <w:pStyle w:val="Sansinterligne"/>
         <w:rPr>
           <w:lang w:val="fr-FR"/>
         </w:rPr>
@@ -1485,15 +1639,15 @@
     </w:p>
     <w:p>
       <w:pPr>
-        <w:pStyle w:val="NoSpacing"/>
-        <w:rPr>
-          <w:lang w:val="fr-FR"/>
-        </w:rPr>
-      </w:pPr>
-    </w:p>
-    <w:p>
-      <w:pPr>
-        <w:pStyle w:val="NoSpacing"/>
+        <w:pStyle w:val="Sansinterligne"/>
+        <w:rPr>
+          <w:lang w:val="fr-FR"/>
+        </w:rPr>
+      </w:pPr>
+    </w:p>
+    <w:p>
+      <w:pPr>
+        <w:pStyle w:val="Sansinterligne"/>
         <w:rPr>
           <w:lang w:val="fr-FR"/>
         </w:rPr>
@@ -1513,15 +1667,15 @@
     </w:p>
     <w:p>
       <w:pPr>
-        <w:pStyle w:val="NoSpacing"/>
-        <w:rPr>
-          <w:lang w:val="fr-FR"/>
-        </w:rPr>
-      </w:pPr>
-    </w:p>
-    <w:p>
-      <w:pPr>
-        <w:pStyle w:val="NoSpacing"/>
+        <w:pStyle w:val="Sansinterligne"/>
+        <w:rPr>
+          <w:lang w:val="fr-FR"/>
+        </w:rPr>
+      </w:pPr>
+    </w:p>
+    <w:p>
+      <w:pPr>
+        <w:pStyle w:val="Sansinterligne"/>
         <w:rPr>
           <w:lang w:val="fr-FR"/>
         </w:rPr>
@@ -1547,23 +1701,586 @@
     </w:p>
     <w:p>
       <w:pPr>
-        <w:pStyle w:val="NoSpacing"/>
-        <w:rPr>
-          <w:lang w:val="fr-FR"/>
-        </w:rPr>
-      </w:pPr>
-    </w:p>
-    <w:p>
-      <w:pPr>
-        <w:pStyle w:val="NoSpacing"/>
-        <w:rPr>
-          <w:lang w:val="fr-FR"/>
-        </w:rPr>
-      </w:pPr>
-    </w:p>
-    <w:p>
-      <w:pPr>
-        <w:pStyle w:val="Heading2"/>
+        <w:pStyle w:val="Sansinterligne"/>
+        <w:rPr>
+          <w:lang w:val="fr-FR"/>
+        </w:rPr>
+      </w:pPr>
+    </w:p>
+    <w:p>
+      <w:pPr>
+        <w:pStyle w:val="Titre2"/>
+        <w:rPr>
+          <w:lang w:val="fr-FR"/>
+        </w:rPr>
+      </w:pPr>
+      <w:r>
+        <w:rPr>
+          <w:lang w:val="fr-FR"/>
+        </w:rPr>
+        <w:t>ProcessTask</w:t>
+      </w:r>
+    </w:p>
+    <w:p>
+      <w:pPr>
+        <w:pStyle w:val="Sansinterligne"/>
+        <w:rPr>
+          <w:lang w:val="fr-FR"/>
+        </w:rPr>
+      </w:pPr>
+    </w:p>
+    <w:p>
+      <w:pPr>
+        <w:pStyle w:val="Sansinterligne"/>
+        <w:rPr>
+          <w:lang w:val="fr-FR"/>
+        </w:rPr>
+      </w:pPr>
+      <w:r>
+        <w:rPr>
+          <w:lang w:val="fr-FR"/>
+        </w:rPr>
+        <w:t>Peut être utilisé dans un « Case » afin d’invoquer un processus business.</w:t>
+      </w:r>
+    </w:p>
+    <w:p>
+      <w:pPr>
+        <w:pStyle w:val="Sansinterligne"/>
+        <w:rPr>
+          <w:lang w:val="fr-FR"/>
+        </w:rPr>
+      </w:pPr>
+    </w:p>
+    <w:p>
+      <w:pPr>
+        <w:pStyle w:val="Sansinterligne"/>
+        <w:rPr>
+          <w:lang w:val="fr-FR"/>
+        </w:rPr>
+      </w:pPr>
+      <w:r>
+        <w:rPr>
+          <w:lang w:val="fr-FR"/>
+        </w:rPr>
+        <w:t xml:space="preserve">Les </w:t>
+      </w:r>
+      <w:r>
+        <w:rPr>
+          <w:lang w:val="fr-FR"/>
+        </w:rPr>
+        <w:t xml:space="preserve">paramètres sont </w:t>
+      </w:r>
+      <w:r>
+        <w:rPr>
+          <w:lang w:val="fr-FR"/>
+        </w:rPr>
+        <w:t>utilisés</w:t>
+      </w:r>
+      <w:r>
+        <w:rPr>
+          <w:lang w:val="fr-FR"/>
+        </w:rPr>
+        <w:t xml:space="preserve"> afin de passer des informations </w:t>
+      </w:r>
+      <w:r>
+        <w:rPr>
+          <w:lang w:val="fr-FR"/>
+        </w:rPr>
+        <w:t>entre le « ProcessTask » et le processus auquel il se réfère</w:t>
+      </w:r>
+      <w:r>
+        <w:rPr>
+          <w:lang w:val="fr-FR"/>
+        </w:rPr>
+        <w:t> :</w:t>
+      </w:r>
+    </w:p>
+    <w:p>
+      <w:pPr>
+        <w:pStyle w:val="Sansinterligne"/>
+        <w:numPr>
+          <w:ilvl w:val="0"/>
+          <w:numId w:val="5"/>
+        </w:numPr>
+        <w:rPr>
+          <w:lang w:val="fr-FR"/>
+        </w:rPr>
+      </w:pPr>
+      <w:r>
+        <w:rPr>
+          <w:lang w:val="fr-FR"/>
+        </w:rPr>
+        <w:t>« Inputs » du « ProcessTask » sont « map » aux « inputs » du processus.</w:t>
+      </w:r>
+    </w:p>
+    <w:p>
+      <w:pPr>
+        <w:pStyle w:val="Sansinterligne"/>
+        <w:numPr>
+          <w:ilvl w:val="0"/>
+          <w:numId w:val="5"/>
+        </w:numPr>
+        <w:rPr>
+          <w:lang w:val="fr-FR"/>
+        </w:rPr>
+      </w:pPr>
+      <w:r>
+        <w:rPr>
+          <w:lang w:val="fr-FR"/>
+        </w:rPr>
+        <w:t>« Outputs » du « ProcessTask » sont « map » aux « outputs » du processus.</w:t>
+      </w:r>
+    </w:p>
+    <w:p>
+      <w:pPr>
+        <w:pStyle w:val="Sansinterligne"/>
+        <w:rPr>
+          <w:lang w:val="fr-FR"/>
+        </w:rPr>
+      </w:pPr>
+    </w:p>
+    <w:p>
+      <w:pPr>
+        <w:pStyle w:val="Sansinterligne"/>
+        <w:rPr>
+          <w:lang w:val="fr-FR"/>
+        </w:rPr>
+      </w:pPr>
+      <w:r>
+        <w:rPr>
+          <w:b/>
+          <w:bCs/>
+          <w:lang w:val="fr-FR"/>
+        </w:rPr>
+        <w:t>Paramètres « IsBlocking » </w:t>
+      </w:r>
+      <w:r>
+        <w:rPr>
+          <w:lang w:val="fr-FR"/>
+        </w:rPr>
+        <w:t xml:space="preserve">: </w:t>
+      </w:r>
+      <w:r>
+        <w:rPr>
+          <w:lang w:val="fr-FR"/>
+        </w:rPr>
+        <w:t xml:space="preserve">Lorsque le « ProcessTask » est bloquant « IsBlocking est vraie », alors le « ProcessTask » </w:t>
+      </w:r>
+      <w:r>
+        <w:rPr>
+          <w:lang w:val="fr-FR"/>
+        </w:rPr>
+        <w:t xml:space="preserve">attend que le processus </w:t>
+      </w:r>
+      <w:r>
+        <w:rPr>
+          <w:lang w:val="fr-FR"/>
+        </w:rPr>
+        <w:t>associé au « ProcessTask » soit fini.</w:t>
+      </w:r>
+    </w:p>
+    <w:p>
+      <w:pPr>
+        <w:pStyle w:val="Sansinterligne"/>
+        <w:rPr>
+          <w:lang w:val="fr-FR"/>
+        </w:rPr>
+      </w:pPr>
+      <w:r>
+        <w:rPr>
+          <w:lang w:val="fr-FR"/>
+        </w:rPr>
+        <w:t>Si « IsBlocking est faux » alors le « ProcessTask » n’attend pas la fin du processus</w:t>
+      </w:r>
+      <w:r>
+        <w:rPr>
+          <w:lang w:val="fr-FR"/>
+        </w:rPr>
+        <w:t>.</w:t>
+      </w:r>
+    </w:p>
+    <w:p>
+      <w:pPr>
+        <w:pStyle w:val="Sansinterligne"/>
+      </w:pPr>
+    </w:p>
+    <w:p>
+      <w:pPr>
+        <w:pStyle w:val="Sansinterligne"/>
+      </w:pPr>
+      <w:r>
+        <w:rPr>
+          <w:b/>
+          <w:bCs/>
+        </w:rPr>
+        <w:t>Sélection du processus</w:t>
+      </w:r>
+      <w:r>
+        <w:t xml:space="preserve"> : </w:t>
+      </w:r>
+      <w:r>
+        <w:t xml:space="preserve">La sélection du processus pour un « ProcessTask » </w:t>
+      </w:r>
+      <w:r>
+        <w:t>peut se faire en sélectionnant a</w:t>
+      </w:r>
+      <w:r>
+        <w:t xml:space="preserve"> QName valide </w:t>
+      </w:r>
+      <w:r>
+        <w:t xml:space="preserve">d’un processus </w:t>
+      </w:r>
+      <w:r>
+        <w:t>existant lors de la phase de conception</w:t>
+      </w:r>
+      <w:r>
+        <w:t xml:space="preserve"> ou en spécifiant une expression qui sera évaluée en </w:t>
+      </w:r>
+      <w:r>
+        <w:t>un « QName » valide.</w:t>
+      </w:r>
+      <w:r>
+        <w:t xml:space="preserve"> La dernier permet de sélectionner un processus dynamiquement durant </w:t>
+      </w:r>
+      <w:r>
+        <w:t xml:space="preserve">le “runtime”. </w:t>
+      </w:r>
+    </w:p>
+    <w:p>
+      <w:pPr>
+        <w:pStyle w:val="Sansinterligne"/>
+      </w:pPr>
+      <w:r>
+        <w:lastRenderedPageBreak/>
+        <w:t>Voici les paramètres d’un processus task</w:t>
+      </w:r>
+    </w:p>
+    <w:p>
+      <w:pPr>
+        <w:pStyle w:val="Sansinterligne"/>
+      </w:pPr>
+    </w:p>
+    <w:tbl>
+      <w:tblPr>
+        <w:tblStyle w:val="TableauGrille4"/>
+        <w:tblW w:w="0" w:type="auto"/>
+        <w:tblLook w:val="04A0" w:firstRow="1" w:lastRow="0" w:firstColumn="1" w:lastColumn="0" w:noHBand="0" w:noVBand="1"/>
+      </w:tblPr>
+      <w:tblGrid>
+        <w:gridCol w:w="3227"/>
+        <w:gridCol w:w="5985"/>
+      </w:tblGrid>
+      <w:tr>
+        <w:trPr>
+          <w:cnfStyle w:val="100000000000" w:firstRow="1" w:lastRow="0" w:firstColumn="0" w:lastColumn="0" w:oddVBand="0" w:evenVBand="0" w:oddHBand="0" w:evenHBand="0" w:firstRowFirstColumn="0" w:firstRowLastColumn="0" w:lastRowFirstColumn="0" w:lastRowLastColumn="0"/>
+        </w:trPr>
+        <w:tc>
+          <w:tcPr>
+            <w:cnfStyle w:val="001000000000" w:firstRow="0" w:lastRow="0" w:firstColumn="1" w:lastColumn="0" w:oddVBand="0" w:evenVBand="0" w:oddHBand="0" w:evenHBand="0" w:firstRowFirstColumn="0" w:firstRowLastColumn="0" w:lastRowFirstColumn="0" w:lastRowLastColumn="0"/>
+            <w:tcW w:w="3227" w:type="dxa"/>
+          </w:tcPr>
+          <w:p>
+            <w:pPr>
+              <w:pStyle w:val="Sansinterligne"/>
+            </w:pPr>
+            <w:r>
+              <w:t>Paramètre</w:t>
+            </w:r>
+          </w:p>
+        </w:tc>
+        <w:tc>
+          <w:tcPr>
+            <w:tcW w:w="5985" w:type="dxa"/>
+          </w:tcPr>
+          <w:p>
+            <w:pPr>
+              <w:pStyle w:val="Sansinterligne"/>
+              <w:cnfStyle w:val="100000000000" w:firstRow="1" w:lastRow="0" w:firstColumn="0" w:lastColumn="0" w:oddVBand="0" w:evenVBand="0" w:oddHBand="0" w:evenHBand="0" w:firstRowFirstColumn="0" w:firstRowLastColumn="0" w:lastRowFirstColumn="0" w:lastRowLastColumn="0"/>
+            </w:pPr>
+            <w:r>
+              <w:t>Description</w:t>
+            </w:r>
+          </w:p>
+        </w:tc>
+      </w:tr>
+      <w:tr>
+        <w:trPr>
+          <w:cnfStyle w:val="000000100000" w:firstRow="0" w:lastRow="0" w:firstColumn="0" w:lastColumn="0" w:oddVBand="0" w:evenVBand="0" w:oddHBand="1" w:evenHBand="0" w:firstRowFirstColumn="0" w:firstRowLastColumn="0" w:lastRowFirstColumn="0" w:lastRowLastColumn="0"/>
+        </w:trPr>
+        <w:tc>
+          <w:tcPr>
+            <w:cnfStyle w:val="001000000000" w:firstRow="0" w:lastRow="0" w:firstColumn="1" w:lastColumn="0" w:oddVBand="0" w:evenVBand="0" w:oddHBand="0" w:evenHBand="0" w:firstRowFirstColumn="0" w:firstRowLastColumn="0" w:lastRowFirstColumn="0" w:lastRowLastColumn="0"/>
+            <w:tcW w:w="3227" w:type="dxa"/>
+          </w:tcPr>
+          <w:p>
+            <w:pPr>
+              <w:pStyle w:val="Sansinterligne"/>
+            </w:pPr>
+            <w:r>
+              <w:t>processRef : Process[1]</w:t>
+            </w:r>
+          </w:p>
+        </w:tc>
+        <w:tc>
+          <w:tcPr>
+            <w:tcW w:w="5985" w:type="dxa"/>
+          </w:tcPr>
+          <w:p>
+            <w:pPr>
+              <w:pStyle w:val="Sansinterligne"/>
+              <w:cnfStyle w:val="000000100000" w:firstRow="0" w:lastRow="0" w:firstColumn="0" w:lastColumn="0" w:oddVBand="0" w:evenVBand="0" w:oddHBand="1" w:evenHBand="0" w:firstRowFirstColumn="0" w:firstRowLastColumn="0" w:lastRowFirstColumn="0" w:lastRowLastColumn="0"/>
+            </w:pPr>
+            <w:r>
+              <w:t xml:space="preserve">Référence </w:t>
+            </w:r>
+            <w:r>
+              <w:t xml:space="preserve">à un processus. </w:t>
+            </w:r>
+          </w:p>
+          <w:p>
+            <w:pPr>
+              <w:pStyle w:val="Sansinterligne"/>
+              <w:cnfStyle w:val="000000100000" w:firstRow="0" w:lastRow="0" w:firstColumn="0" w:lastColumn="0" w:oddVBand="0" w:evenVBand="0" w:oddHBand="1" w:evenHBand="0" w:firstRowFirstColumn="0" w:firstRowLastColumn="0" w:lastRowFirstColumn="0" w:lastRowLastColumn="0"/>
+            </w:pPr>
+            <w:r>
+              <w:t>Si “ProcessRef” n’est pas spécifié alors “ProcessRefExpression” doit l’être.</w:t>
+            </w:r>
+          </w:p>
+          <w:p>
+            <w:pPr>
+              <w:pStyle w:val="Sansinterligne"/>
+              <w:cnfStyle w:val="000000100000" w:firstRow="0" w:lastRow="0" w:firstColumn="0" w:lastColumn="0" w:oddVBand="0" w:evenVBand="0" w:oddHBand="1" w:evenHBand="0" w:firstRowFirstColumn="0" w:firstRowLastColumn="0" w:lastRowFirstColumn="0" w:lastRowLastColumn="0"/>
+            </w:pPr>
+            <w:r>
+              <w:t>Seulement un attribut “ProcessRef” ou “ProcessRefExpression” doit être spécifié.</w:t>
+            </w:r>
+          </w:p>
+          <w:p>
+            <w:pPr>
+              <w:pStyle w:val="Sansinterligne"/>
+              <w:cnfStyle w:val="000000100000" w:firstRow="0" w:lastRow="0" w:firstColumn="0" w:lastColumn="0" w:oddVBand="0" w:evenVBand="0" w:oddHBand="1" w:evenHBand="0" w:firstRowFirstColumn="0" w:firstRowLastColumn="0" w:lastRowFirstColumn="0" w:lastRowLastColumn="0"/>
+            </w:pPr>
+          </w:p>
+          <w:p>
+            <w:pPr>
+              <w:pStyle w:val="Sansinterligne"/>
+              <w:cnfStyle w:val="000000100000" w:firstRow="0" w:lastRow="0" w:firstColumn="0" w:lastColumn="0" w:oddVBand="0" w:evenVBand="0" w:oddHBand="1" w:evenHBand="0" w:firstRowFirstColumn="0" w:firstRowLastColumn="0" w:lastRowFirstColumn="0" w:lastRowLastColumn="0"/>
+            </w:pPr>
+            <w:r>
+              <w:t>Voici les attributs d’un processus :</w:t>
+            </w:r>
+          </w:p>
+          <w:p>
+            <w:pPr>
+              <w:pStyle w:val="Sansinterligne"/>
+              <w:numPr>
+                <w:ilvl w:val="0"/>
+                <w:numId w:val="5"/>
+              </w:numPr>
+              <w:cnfStyle w:val="000000100000" w:firstRow="0" w:lastRow="0" w:firstColumn="0" w:lastColumn="0" w:oddVBand="0" w:evenVBand="0" w:oddHBand="1" w:evenHBand="0" w:firstRowFirstColumn="0" w:firstRowLastColumn="0" w:lastRowFirstColumn="0" w:lastRowLastColumn="0"/>
+            </w:pPr>
+            <w:r>
+              <w:rPr>
+                <w:b/>
+                <w:bCs/>
+              </w:rPr>
+              <w:t xml:space="preserve">implementationType </w:t>
+            </w:r>
+            <w:r>
+              <w:t xml:space="preserve">: </w:t>
+            </w:r>
+            <w:r>
+              <w:t>Type d’implémentation du processus business.</w:t>
+            </w:r>
+          </w:p>
+          <w:p>
+            <w:pPr>
+              <w:pStyle w:val="Sansinterligne"/>
+              <w:numPr>
+                <w:ilvl w:val="0"/>
+                <w:numId w:val="5"/>
+              </w:numPr>
+              <w:cnfStyle w:val="000000100000" w:firstRow="0" w:lastRow="0" w:firstColumn="0" w:lastColumn="0" w:oddVBand="0" w:evenVBand="0" w:oddHBand="1" w:evenHBand="0" w:firstRowFirstColumn="0" w:firstRowLastColumn="0" w:lastRowFirstColumn="0" w:lastRowLastColumn="0"/>
+            </w:pPr>
+            <w:r>
+              <w:rPr>
+                <w:b/>
+                <w:bCs/>
+              </w:rPr>
+              <w:t>Inputs</w:t>
+            </w:r>
+            <w:r>
+              <w:t xml:space="preserve"> : Un ou plusieurs “inputs”.</w:t>
+            </w:r>
+          </w:p>
+          <w:p>
+            <w:pPr>
+              <w:pStyle w:val="Sansinterligne"/>
+              <w:numPr>
+                <w:ilvl w:val="0"/>
+                <w:numId w:val="5"/>
+              </w:numPr>
+              <w:cnfStyle w:val="000000100000" w:firstRow="0" w:lastRow="0" w:firstColumn="0" w:lastColumn="0" w:oddVBand="0" w:evenVBand="0" w:oddHBand="1" w:evenHBand="0" w:firstRowFirstColumn="0" w:firstRowLastColumn="0" w:lastRowFirstColumn="0" w:lastRowLastColumn="0"/>
+            </w:pPr>
+            <w:r>
+              <w:rPr>
+                <w:b/>
+                <w:bCs/>
+              </w:rPr>
+              <w:t xml:space="preserve">Ouputs </w:t>
+            </w:r>
+            <w:r>
+              <w:t>:</w:t>
+            </w:r>
+            <w:r>
+              <w:t xml:space="preserve"> Un ou plusieurs “outputs”.</w:t>
+            </w:r>
+          </w:p>
+          <w:p>
+            <w:pPr>
+              <w:pStyle w:val="Sansinterligne"/>
+              <w:numPr>
+                <w:ilvl w:val="0"/>
+                <w:numId w:val="5"/>
+              </w:numPr>
+              <w:cnfStyle w:val="000000100000" w:firstRow="0" w:lastRow="0" w:firstColumn="0" w:lastColumn="0" w:oddVBand="0" w:evenVBand="0" w:oddHBand="1" w:evenHBand="0" w:firstRowFirstColumn="0" w:firstRowLastColumn="0" w:lastRowFirstColumn="0" w:lastRowLastColumn="0"/>
+            </w:pPr>
+            <w:r>
+              <w:rPr>
+                <w:b/>
+                <w:bCs/>
+              </w:rPr>
+              <w:t>Name</w:t>
+            </w:r>
+            <w:r>
+              <w:t xml:space="preserve"> : Nom du processus.</w:t>
+            </w:r>
+          </w:p>
+          <w:p>
+            <w:pPr>
+              <w:pStyle w:val="Sansinterligne"/>
+              <w:numPr>
+                <w:ilvl w:val="0"/>
+                <w:numId w:val="5"/>
+              </w:numPr>
+              <w:cnfStyle w:val="000000100000" w:firstRow="0" w:lastRow="0" w:firstColumn="0" w:lastColumn="0" w:oddVBand="0" w:evenVBand="0" w:oddHBand="1" w:evenHBand="0" w:firstRowFirstColumn="0" w:firstRowLastColumn="0" w:lastRowFirstColumn="0" w:lastRowLastColumn="0"/>
+            </w:pPr>
+            <w:r>
+              <w:rPr>
+                <w:b/>
+                <w:bCs/>
+              </w:rPr>
+              <w:t>ProcessRef : QName</w:t>
+            </w:r>
+            <w:r>
+              <w:t xml:space="preserve"> : Le processus concret devant être utilisé.</w:t>
+            </w:r>
+            <w:bookmarkStart w:id="0" w:name="_GoBack"/>
+            <w:bookmarkEnd w:id="0"/>
+          </w:p>
+        </w:tc>
+      </w:tr>
+      <w:tr>
+        <w:tc>
+          <w:tcPr>
+            <w:cnfStyle w:val="001000000000" w:firstRow="0" w:lastRow="0" w:firstColumn="1" w:lastColumn="0" w:oddVBand="0" w:evenVBand="0" w:oddHBand="0" w:evenHBand="0" w:firstRowFirstColumn="0" w:firstRowLastColumn="0" w:lastRowFirstColumn="0" w:lastRowLastColumn="0"/>
+            <w:tcW w:w="3227" w:type="dxa"/>
+          </w:tcPr>
+          <w:p>
+            <w:pPr>
+              <w:pStyle w:val="Sansinterligne"/>
+            </w:pPr>
+            <w:r>
+              <w:t>Mappings: ParameterMappings[0…*]</w:t>
+            </w:r>
+          </w:p>
+        </w:tc>
+        <w:tc>
+          <w:tcPr>
+            <w:tcW w:w="5985" w:type="dxa"/>
+          </w:tcPr>
+          <w:p>
+            <w:pPr>
+              <w:pStyle w:val="Sansinterligne"/>
+              <w:cnfStyle w:val="000000000000" w:firstRow="0" w:lastRow="0" w:firstColumn="0" w:lastColumn="0" w:oddVBand="0" w:evenVBand="0" w:oddHBand="0" w:evenHBand="0" w:firstRowFirstColumn="0" w:firstRowLastColumn="0" w:lastRowFirstColumn="0" w:lastRowLastColumn="0"/>
+            </w:pPr>
+            <w:r>
+              <w:t xml:space="preserve">Un ou plusieurs objets “ParameterMapping”. </w:t>
+            </w:r>
+            <w:r>
+              <w:t xml:space="preserve">Un “ParameterMapping” </w:t>
+            </w:r>
+            <w:r>
+              <w:t xml:space="preserve">d’un “ProcessTask” spécifie </w:t>
+            </w:r>
+            <w:r>
+              <w:t xml:space="preserve">comme un input d’un “ProcessTask” est “map” à un input d’un processus et </w:t>
+            </w:r>
+            <w:r>
+              <w:t>comment un output d’un “ProcessTask” d’un processus est “map” à un “output” d’un “ProcessTask”.</w:t>
+            </w:r>
+          </w:p>
+        </w:tc>
+      </w:tr>
+      <w:tr>
+        <w:trPr>
+          <w:cnfStyle w:val="000000100000" w:firstRow="0" w:lastRow="0" w:firstColumn="0" w:lastColumn="0" w:oddVBand="0" w:evenVBand="0" w:oddHBand="1" w:evenHBand="0" w:firstRowFirstColumn="0" w:firstRowLastColumn="0" w:lastRowFirstColumn="0" w:lastRowLastColumn="0"/>
+        </w:trPr>
+        <w:tc>
+          <w:tcPr>
+            <w:cnfStyle w:val="001000000000" w:firstRow="0" w:lastRow="0" w:firstColumn="1" w:lastColumn="0" w:oddVBand="0" w:evenVBand="0" w:oddHBand="0" w:evenHBand="0" w:firstRowFirstColumn="0" w:firstRowLastColumn="0" w:lastRowFirstColumn="0" w:lastRowLastColumn="0"/>
+            <w:tcW w:w="3227" w:type="dxa"/>
+          </w:tcPr>
+          <w:p>
+            <w:pPr>
+              <w:pStyle w:val="Sansinterligne"/>
+            </w:pPr>
+            <w:r>
+              <w:t>processRefExpression : Expression[0…1]</w:t>
+            </w:r>
+          </w:p>
+        </w:tc>
+        <w:tc>
+          <w:tcPr>
+            <w:tcW w:w="5985" w:type="dxa"/>
+          </w:tcPr>
+          <w:p>
+            <w:pPr>
+              <w:pStyle w:val="Sansinterligne"/>
+              <w:cnfStyle w:val="000000100000" w:firstRow="0" w:lastRow="0" w:firstColumn="0" w:lastColumn="0" w:oddVBand="0" w:evenVBand="0" w:oddHBand="1" w:evenHBand="0" w:firstRowFirstColumn="0" w:firstRowLastColumn="0" w:lastRowFirstColumn="0" w:lastRowLastColumn="0"/>
+            </w:pPr>
+            <w:r>
+              <w:t xml:space="preserve">L’expression évalue un “QName” qui est un “QName” </w:t>
+            </w:r>
+            <w:r>
+              <w:t>d’un processus existant.</w:t>
+            </w:r>
+          </w:p>
+          <w:p>
+            <w:pPr>
+              <w:pStyle w:val="Sansinterligne"/>
+              <w:cnfStyle w:val="000000100000" w:firstRow="0" w:lastRow="0" w:firstColumn="0" w:lastColumn="0" w:oddVBand="0" w:evenVBand="0" w:oddHBand="1" w:evenHBand="0" w:firstRowFirstColumn="0" w:firstRowLastColumn="0" w:lastRowFirstColumn="0" w:lastRowLastColumn="0"/>
+            </w:pPr>
+            <w:r>
+              <w:t>Permet de déterminer le processus à invoquer durant le runtime.</w:t>
+            </w:r>
+          </w:p>
+        </w:tc>
+      </w:tr>
+    </w:tbl>
+    <w:p>
+      <w:pPr>
+        <w:pStyle w:val="Sansinterligne"/>
+      </w:pPr>
+    </w:p>
+    <w:p>
+      <w:pPr>
+        <w:pStyle w:val="Sansinterligne"/>
+      </w:pPr>
+    </w:p>
+    <w:p>
+      <w:pPr>
+        <w:pStyle w:val="Titre2"/>
         <w:rPr>
           <w:lang w:val="fr-FR"/>
         </w:rPr>
@@ -1577,15 +2294,15 @@
     </w:p>
     <w:p>
       <w:pPr>
-        <w:pStyle w:val="NoSpacing"/>
-        <w:rPr>
-          <w:lang w:val="fr-FR"/>
-        </w:rPr>
-      </w:pPr>
-    </w:p>
-    <w:p>
-      <w:pPr>
-        <w:pStyle w:val="NoSpacing"/>
+        <w:pStyle w:val="Sansinterligne"/>
+        <w:rPr>
+          <w:lang w:val="fr-FR"/>
+        </w:rPr>
+      </w:pPr>
+    </w:p>
+    <w:p>
+      <w:pPr>
+        <w:pStyle w:val="Sansinterligne"/>
         <w:rPr>
           <w:lang w:val="fr-FR"/>
         </w:rPr>
@@ -1599,15 +2316,15 @@
     </w:p>
     <w:p>
       <w:pPr>
-        <w:pStyle w:val="NoSpacing"/>
-        <w:rPr>
-          <w:lang w:val="fr-FR"/>
-        </w:rPr>
-      </w:pPr>
-    </w:p>
-    <w:p>
-      <w:pPr>
-        <w:pStyle w:val="NoSpacing"/>
+        <w:pStyle w:val="Sansinterligne"/>
+        <w:rPr>
+          <w:lang w:val="fr-FR"/>
+        </w:rPr>
+      </w:pPr>
+    </w:p>
+    <w:p>
+      <w:pPr>
+        <w:pStyle w:val="Sansinterligne"/>
         <w:rPr>
           <w:lang w:val="fr-FR"/>
         </w:rPr>
@@ -1657,24 +2374,23 @@
     </w:p>
     <w:p>
       <w:pPr>
-        <w:pStyle w:val="NoSpacing"/>
-        <w:rPr>
-          <w:lang w:val="fr-FR"/>
-        </w:rPr>
-      </w:pPr>
-    </w:p>
-    <w:p>
-      <w:pPr>
-        <w:pStyle w:val="Heading1"/>
-        <w:rPr>
-          <w:lang w:val="fr-FR"/>
-        </w:rPr>
-      </w:pPr>
-      <w:r>
-        <w:rPr>
-          <w:lang w:val="fr-FR"/>
-        </w:rPr>
-        <w:lastRenderedPageBreak/>
+        <w:pStyle w:val="Sansinterligne"/>
+        <w:rPr>
+          <w:lang w:val="fr-FR"/>
+        </w:rPr>
+      </w:pPr>
+    </w:p>
+    <w:p>
+      <w:pPr>
+        <w:pStyle w:val="Titre1"/>
+        <w:rPr>
+          <w:lang w:val="fr-FR"/>
+        </w:rPr>
+      </w:pPr>
+      <w:r>
+        <w:rPr>
+          <w:lang w:val="fr-FR"/>
+        </w:rPr>
         <w:t>BPMN</w:t>
       </w:r>
       <w:r>
@@ -1686,15 +2402,15 @@
     </w:p>
     <w:p>
       <w:pPr>
-        <w:pStyle w:val="NoSpacing"/>
-        <w:rPr>
-          <w:lang w:val="fr-FR"/>
-        </w:rPr>
-      </w:pPr>
-    </w:p>
-    <w:p>
-      <w:pPr>
-        <w:pStyle w:val="NoSpacing"/>
+        <w:pStyle w:val="Sansinterligne"/>
+        <w:rPr>
+          <w:lang w:val="fr-FR"/>
+        </w:rPr>
+      </w:pPr>
+    </w:p>
+    <w:p>
+      <w:pPr>
+        <w:pStyle w:val="Sansinterligne"/>
         <w:rPr>
           <w:lang w:val="fr-FR"/>
         </w:rPr>
@@ -1705,10 +2421,10 @@
         </w:rPr>
         <w:t xml:space="preserve">Document : </w:t>
       </w:r>
-      <w:hyperlink r:id="rId7" w:history="1">
+      <w:hyperlink r:id="rId6" w:history="1">
         <w:r>
           <w:rPr>
-            <w:rStyle w:val="Hyperlink"/>
+            <w:rStyle w:val="Lienhypertexte"/>
             <w:lang w:val="fr-FR"/>
           </w:rPr>
           <w:t>https://www.omg.org/spec/BPMN/2.0/PDF</w:t>
@@ -1717,7 +2433,7 @@
     </w:p>
     <w:p>
       <w:pPr>
-        <w:pStyle w:val="NoSpacing"/>
+        <w:pStyle w:val="Sansinterligne"/>
         <w:rPr>
           <w:b/>
           <w:lang w:val="fr-FR"/>
@@ -1726,7 +2442,7 @@
     </w:p>
     <w:p>
       <w:pPr>
-        <w:pStyle w:val="Heading2"/>
+        <w:pStyle w:val="Titre2"/>
         <w:rPr>
           <w:lang w:val="fr-FR"/>
         </w:rPr>
@@ -1740,7 +2456,7 @@
     </w:p>
     <w:p>
       <w:pPr>
-        <w:pStyle w:val="NoSpacing"/>
+        <w:pStyle w:val="Sansinterligne"/>
         <w:rPr>
           <w:b/>
           <w:lang w:val="fr-FR"/>
@@ -1749,7 +2465,7 @@
     </w:p>
     <w:p>
       <w:pPr>
-        <w:pStyle w:val="Heading3"/>
+        <w:pStyle w:val="Titre3"/>
         <w:rPr>
           <w:lang w:val="fr-FR"/>
         </w:rPr>
@@ -1763,23 +2479,24 @@
     </w:p>
     <w:p>
       <w:pPr>
-        <w:pStyle w:val="NoSpacing"/>
-        <w:rPr>
-          <w:lang w:val="fr-FR"/>
-        </w:rPr>
-      </w:pPr>
-    </w:p>
-    <w:p>
-      <w:pPr>
-        <w:pStyle w:val="NoSpacing"/>
-        <w:rPr>
-          <w:lang w:val="fr-FR"/>
-        </w:rPr>
-      </w:pPr>
-      <w:r>
-        <w:rPr>
-          <w:lang w:val="fr-FR"/>
-        </w:rPr>
+        <w:pStyle w:val="Sansinterligne"/>
+        <w:rPr>
+          <w:lang w:val="fr-FR"/>
+        </w:rPr>
+      </w:pPr>
+    </w:p>
+    <w:p>
+      <w:pPr>
+        <w:pStyle w:val="Sansinterligne"/>
+        <w:rPr>
+          <w:lang w:val="fr-FR"/>
+        </w:rPr>
+      </w:pPr>
+      <w:r>
+        <w:rPr>
+          <w:lang w:val="fr-FR"/>
+        </w:rPr>
+        <w:lastRenderedPageBreak/>
         <w:t xml:space="preserve">Une tâche est une activité atomique qui se trouve dans un processus. </w:t>
       </w:r>
       <w:r>
@@ -1803,23 +2520,23 @@
     </w:p>
     <w:p>
       <w:pPr>
-        <w:pStyle w:val="NoSpacing"/>
-        <w:rPr>
-          <w:lang w:val="fr-FR"/>
-        </w:rPr>
-      </w:pPr>
-    </w:p>
-    <w:p>
-      <w:pPr>
-        <w:pStyle w:val="NoSpacing"/>
-        <w:rPr>
-          <w:lang w:val="fr-FR"/>
-        </w:rPr>
-      </w:pPr>
-    </w:p>
-    <w:p>
-      <w:pPr>
-        <w:pStyle w:val="Heading3"/>
+        <w:pStyle w:val="Sansinterligne"/>
+        <w:rPr>
+          <w:lang w:val="fr-FR"/>
+        </w:rPr>
+      </w:pPr>
+    </w:p>
+    <w:p>
+      <w:pPr>
+        <w:pStyle w:val="Sansinterligne"/>
+        <w:rPr>
+          <w:lang w:val="fr-FR"/>
+        </w:rPr>
+      </w:pPr>
+    </w:p>
+    <w:p>
+      <w:pPr>
+        <w:pStyle w:val="Titre3"/>
         <w:rPr>
           <w:lang w:val="fr-FR"/>
         </w:rPr>
@@ -1833,15 +2550,15 @@
     </w:p>
     <w:p>
       <w:pPr>
-        <w:pStyle w:val="NoSpacing"/>
-        <w:rPr>
-          <w:lang w:val="fr-FR"/>
-        </w:rPr>
-      </w:pPr>
-    </w:p>
-    <w:p>
-      <w:pPr>
-        <w:pStyle w:val="Heading4"/>
+        <w:pStyle w:val="Sansinterligne"/>
+        <w:rPr>
+          <w:lang w:val="fr-FR"/>
+        </w:rPr>
+      </w:pPr>
+    </w:p>
+    <w:p>
+      <w:pPr>
+        <w:pStyle w:val="Titre4"/>
         <w:rPr>
           <w:lang w:val="fr-FR"/>
         </w:rPr>
@@ -1855,15 +2572,15 @@
     </w:p>
     <w:p>
       <w:pPr>
-        <w:pStyle w:val="NoSpacing"/>
-        <w:rPr>
-          <w:lang w:val="fr-FR"/>
-        </w:rPr>
-      </w:pPr>
-    </w:p>
-    <w:p>
-      <w:pPr>
-        <w:pStyle w:val="NoSpacing"/>
+        <w:pStyle w:val="Sansinterligne"/>
+        <w:rPr>
+          <w:lang w:val="fr-FR"/>
+        </w:rPr>
+      </w:pPr>
+    </w:p>
+    <w:p>
+      <w:pPr>
+        <w:pStyle w:val="Sansinterligne"/>
         <w:rPr>
           <w:lang w:val="fr-FR"/>
         </w:rPr>
@@ -1913,15 +2630,15 @@
     </w:p>
     <w:p>
       <w:pPr>
-        <w:pStyle w:val="NoSpacing"/>
-        <w:rPr>
-          <w:lang w:val="fr-FR"/>
-        </w:rPr>
-      </w:pPr>
-    </w:p>
-    <w:p>
-      <w:pPr>
-        <w:pStyle w:val="Heading4"/>
+        <w:pStyle w:val="Sansinterligne"/>
+        <w:rPr>
+          <w:lang w:val="fr-FR"/>
+        </w:rPr>
+      </w:pPr>
+    </w:p>
+    <w:p>
+      <w:pPr>
+        <w:pStyle w:val="Titre4"/>
         <w:rPr>
           <w:lang w:val="fr-FR"/>
         </w:rPr>
@@ -1935,15 +2652,15 @@
     </w:p>
     <w:p>
       <w:pPr>
-        <w:pStyle w:val="NoSpacing"/>
-        <w:rPr>
-          <w:lang w:val="fr-FR"/>
-        </w:rPr>
-      </w:pPr>
-    </w:p>
-    <w:p>
-      <w:pPr>
-        <w:pStyle w:val="NoSpacing"/>
+        <w:pStyle w:val="Sansinterligne"/>
+        <w:rPr>
+          <w:lang w:val="fr-FR"/>
+        </w:rPr>
+      </w:pPr>
+    </w:p>
+    <w:p>
+      <w:pPr>
+        <w:pStyle w:val="Sansinterligne"/>
         <w:rPr>
           <w:b/>
           <w:lang w:val="fr-FR"/>
@@ -1959,23 +2676,15 @@
     </w:p>
     <w:p>
       <w:pPr>
-        <w:pStyle w:val="NoSpacing"/>
-        <w:rPr>
-          <w:lang w:val="fr-FR"/>
-        </w:rPr>
-      </w:pPr>
-    </w:p>
-    <w:p>
-      <w:pPr>
-        <w:pStyle w:val="NoSpacing"/>
-        <w:rPr>
-          <w:lang w:val="fr-FR"/>
-        </w:rPr>
-      </w:pPr>
-    </w:p>
-    <w:p>
-      <w:pPr>
-        <w:pStyle w:val="Heading1"/>
+        <w:pStyle w:val="Sansinterligne"/>
+        <w:rPr>
+          <w:lang w:val="fr-FR"/>
+        </w:rPr>
+      </w:pPr>
+    </w:p>
+    <w:p>
+      <w:pPr>
+        <w:pStyle w:val="Titre1"/>
         <w:rPr>
           <w:lang w:val="fr-FR"/>
         </w:rPr>
@@ -1989,7 +2698,7 @@
     </w:p>
     <w:p>
       <w:pPr>
-        <w:pStyle w:val="NoSpacing"/>
+        <w:pStyle w:val="Sansinterligne"/>
         <w:numPr>
           <w:ilvl w:val="0"/>
           <w:numId w:val="6"/>
@@ -2002,136 +2711,54 @@
         <w:rPr>
           <w:lang w:val="fr-FR"/>
         </w:rPr>
-        <w:t>Supporter tous les paramètres de ManualActivationRule</w:t>
-      </w:r>
-    </w:p>
-    <w:p>
-      <w:pPr>
-        <w:pStyle w:val="NoSpacing"/>
-        <w:numPr>
-          <w:ilvl w:val="1"/>
-          <w:numId w:val="6"/>
-        </w:numPr>
-        <w:rPr>
-          <w:lang w:val="fr-FR"/>
-        </w:rPr>
-      </w:pPr>
-      <w:r>
-        <w:rPr>
-          <w:lang w:val="fr-FR"/>
-        </w:rPr>
-        <w:t>Name : OK</w:t>
-      </w:r>
-    </w:p>
-    <w:p>
-      <w:pPr>
-        <w:pStyle w:val="NoSpacing"/>
-        <w:numPr>
-          <w:ilvl w:val="1"/>
-          <w:numId w:val="6"/>
-        </w:numPr>
-        <w:rPr>
-          <w:lang w:val="fr-FR"/>
-        </w:rPr>
-      </w:pPr>
-      <w:r>
-        <w:rPr>
-          <w:lang w:val="fr-FR"/>
-        </w:rPr>
-        <w:t>Condition</w:t>
-      </w:r>
-      <w:r>
-        <w:rPr>
-          <w:lang w:val="fr-FR"/>
-        </w:rPr>
-        <w:t> : OK</w:t>
-      </w:r>
-    </w:p>
-    <w:p>
-      <w:pPr>
-        <w:pStyle w:val="NoSpacing"/>
-        <w:numPr>
-          <w:ilvl w:val="1"/>
-          <w:numId w:val="6"/>
-        </w:numPr>
-        <w:rPr>
-          <w:lang w:val="fr-FR"/>
-        </w:rPr>
-      </w:pPr>
-      <w:r>
-        <w:rPr>
-          <w:lang w:val="fr-FR"/>
-        </w:rPr>
-        <w:t xml:space="preserve">ContextRef : </w:t>
-      </w:r>
-      <w:r>
-        <w:rPr>
-          <w:lang w:val="fr-FR"/>
-        </w:rPr>
-        <w:t>PLUS TARD</w:t>
-      </w:r>
-    </w:p>
-    <w:p>
-      <w:pPr>
-        <w:pStyle w:val="NoSpacing"/>
+        <w:t>Supporter SENTRY : OK</w:t>
+      </w:r>
+    </w:p>
+    <w:p>
+      <w:pPr>
+        <w:pStyle w:val="Sansinterligne"/>
         <w:numPr>
           <w:ilvl w:val="0"/>
           <w:numId w:val="6"/>
         </w:numPr>
         <w:rPr>
-          <w:rStyle w:val="Hyperlink"/>
-          <w:color w:val="auto"/>
-          <w:u w:val="none"/>
-          <w:lang w:val="fr-FR"/>
-        </w:rPr>
-      </w:pPr>
-      <w:r>
-        <w:rPr>
-          <w:rStyle w:val="Hyperlink"/>
-          <w:color w:val="auto"/>
-          <w:u w:val="none"/>
-          <w:lang w:val="fr-FR"/>
-        </w:rPr>
-        <w:t>Ajouter d’autres event handlers</w:t>
-      </w:r>
-    </w:p>
-    <w:p>
-      <w:pPr>
-        <w:pStyle w:val="NoSpacing"/>
+          <w:lang w:val="fr-FR"/>
+        </w:rPr>
+      </w:pPr>
+      <w:r>
+        <w:rPr>
+          <w:lang w:val="fr-FR"/>
+        </w:rPr>
+        <w:t>Supporter Task : OK</w:t>
+      </w:r>
+    </w:p>
+    <w:p>
+      <w:pPr>
+        <w:pStyle w:val="Sansinterligne"/>
         <w:numPr>
           <w:ilvl w:val="0"/>
           <w:numId w:val="6"/>
         </w:numPr>
         <w:rPr>
-          <w:rStyle w:val="Hyperlink"/>
-          <w:color w:val="auto"/>
-          <w:u w:val="none"/>
-          <w:lang w:val="fr-FR"/>
-        </w:rPr>
-      </w:pPr>
-      <w:r>
-        <w:rPr>
-          <w:rStyle w:val="Hyperlink"/>
-          <w:color w:val="auto"/>
-          <w:u w:val="none"/>
-          <w:lang w:val="fr-FR"/>
-        </w:rPr>
-        <w:t>Supporter les formulaires</w:t>
-      </w:r>
-      <w:bookmarkStart w:id="0" w:name="_GoBack"/>
-      <w:bookmarkEnd w:id="0"/>
-    </w:p>
-    <w:p>
-      <w:pPr>
-        <w:pStyle w:val="NoSpacing"/>
-        <w:rPr>
-          <w:lang w:val="fr-FR"/>
-        </w:rPr>
-      </w:pPr>
-    </w:p>
-    <w:p>
-      <w:pPr>
-        <w:pStyle w:val="Heading1"/>
+          <w:lang w:val="fr-FR"/>
+        </w:rPr>
+      </w:pPr>
+      <w:r>
+        <w:rPr>
+          <w:lang w:val="fr-FR"/>
+        </w:rPr>
+        <w:t>Supporter ProcessTask et tous les paramètres</w:t>
+      </w:r>
+      <w:r>
+        <w:rPr>
+          <w:lang w:val="fr-FR"/>
+        </w:rPr>
+        <w:t> : A FAIRE</w:t>
+      </w:r>
+    </w:p>
+    <w:p>
+      <w:pPr>
+        <w:pStyle w:val="Titre1"/>
         <w:rPr>
           <w:lang w:val="fr-FR"/>
         </w:rPr>
@@ -2145,23 +2772,23 @@
     </w:p>
     <w:p>
       <w:pPr>
-        <w:pStyle w:val="NoSpacing"/>
-        <w:rPr>
-          <w:lang w:val="fr-FR"/>
-        </w:rPr>
-      </w:pPr>
-    </w:p>
-    <w:p>
-      <w:pPr>
-        <w:pStyle w:val="NoSpacing"/>
-        <w:rPr>
-          <w:lang w:val="fr-FR"/>
-        </w:rPr>
-      </w:pPr>
-      <w:hyperlink r:id="rId8" w:anchor="case-file-item" w:history="1">
+        <w:pStyle w:val="Sansinterligne"/>
+        <w:rPr>
+          <w:lang w:val="fr-FR"/>
+        </w:rPr>
+      </w:pPr>
+    </w:p>
+    <w:p>
+      <w:pPr>
+        <w:pStyle w:val="Sansinterligne"/>
+        <w:rPr>
+          <w:lang w:val="fr-FR"/>
+        </w:rPr>
+      </w:pPr>
+      <w:hyperlink r:id="rId7" w:anchor="case-file-item" w:history="1">
         <w:r>
           <w:rPr>
-            <w:rStyle w:val="Hyperlink"/>
+            <w:rStyle w:val="Lienhypertexte"/>
             <w:lang w:val="fr-FR"/>
           </w:rPr>
           <w:t>https://documentation.edorasware.com/CLD/1.5.0.S101/documentation/cmmn.html#case-file-item</w:t>
@@ -2170,7 +2797,7 @@
     </w:p>
     <w:p>
       <w:pPr>
-        <w:pStyle w:val="NoSpacing"/>
+        <w:pStyle w:val="Sansinterligne"/>
         <w:rPr>
           <w:lang w:val="fr-FR"/>
         </w:rPr>
@@ -2187,8 +2814,8 @@
 </file>
 
 <file path=word/numbering.xml><?xml version="1.0" encoding="utf-8"?>
-<w:numbering xmlns:wpc="http://schemas.microsoft.com/office/word/2010/wordprocessingCanvas" xmlns:mc="http://schemas.openxmlformats.org/markup-compatibility/2006" xmlns:o="urn:schemas-microsoft-com:office:office" xmlns:r="http://schemas.openxmlformats.org/officeDocument/2006/relationships" xmlns:m="http://schemas.openxmlformats.org/officeDocument/2006/math" xmlns:v="urn:schemas-microsoft-com:vml" xmlns:wp14="http://schemas.microsoft.com/office/word/2010/wordprocessingDrawing" xmlns:wp="http://schemas.openxmlformats.org/drawingml/2006/wordprocessingDrawing" xmlns:w10="urn:schemas-microsoft-com:office:word" xmlns:w="http://schemas.openxmlformats.org/wordprocessingml/2006/main" xmlns:w14="http://schemas.microsoft.com/office/word/2010/wordml" xmlns:wpg="http://schemas.microsoft.com/office/word/2010/wordprocessingGroup" xmlns:wpi="http://schemas.microsoft.com/office/word/2010/wordprocessingInk" xmlns:wne="http://schemas.microsoft.com/office/word/2006/wordml" xmlns:wps="http://schemas.microsoft.com/office/word/2010/wordprocessingShape" mc:Ignorable="w14 wp14">
-  <w:abstractNum w:abstractNumId="0">
+<w:numbering xmlns:wpc="http://schemas.microsoft.com/office/word/2010/wordprocessingCanvas" xmlns:cx="http://schemas.microsoft.com/office/drawing/2014/chartex" xmlns:cx1="http://schemas.microsoft.com/office/drawing/2015/9/8/chartex" xmlns:cx2="http://schemas.microsoft.com/office/drawing/2015/10/21/chartex" xmlns:cx3="http://schemas.microsoft.com/office/drawing/2016/5/9/chartex" xmlns:cx4="http://schemas.microsoft.com/office/drawing/2016/5/10/chartex" xmlns:cx5="http://schemas.microsoft.com/office/drawing/2016/5/11/chartex" xmlns:cx6="http://schemas.microsoft.com/office/drawing/2016/5/12/chartex" xmlns:cx7="http://schemas.microsoft.com/office/drawing/2016/5/13/chartex" xmlns:cx8="http://schemas.microsoft.com/office/drawing/2016/5/14/chartex" xmlns:mc="http://schemas.openxmlformats.org/markup-compatibility/2006" xmlns:aink="http://schemas.microsoft.com/office/drawing/2016/ink" xmlns:am3d="http://schemas.microsoft.com/office/drawing/2017/model3d" xmlns:o="urn:schemas-microsoft-com:office:office" xmlns:r="http://schemas.openxmlformats.org/officeDocument/2006/relationships" xmlns:m="http://schemas.openxmlformats.org/officeDocument/2006/math" xmlns:v="urn:schemas-microsoft-com:vml" xmlns:wp14="http://schemas.microsoft.com/office/word/2010/wordprocessingDrawing" xmlns:wp="http://schemas.openxmlformats.org/drawingml/2006/wordprocessingDrawing" xmlns:w10="urn:schemas-microsoft-com:office:word" xmlns:w="http://schemas.openxmlformats.org/wordprocessingml/2006/main" xmlns:w14="http://schemas.microsoft.com/office/word/2010/wordml" xmlns:w15="http://schemas.microsoft.com/office/word/2012/wordml" xmlns:w16cid="http://schemas.microsoft.com/office/word/2016/wordml/cid" xmlns:w16se="http://schemas.microsoft.com/office/word/2015/wordml/symex" xmlns:wpg="http://schemas.microsoft.com/office/word/2010/wordprocessingGroup" xmlns:wpi="http://schemas.microsoft.com/office/word/2010/wordprocessingInk" xmlns:wne="http://schemas.microsoft.com/office/word/2006/wordml" xmlns:wps="http://schemas.microsoft.com/office/word/2010/wordprocessingShape" mc:Ignorable="w14 w15 w16se w16cid wp14">
+  <w:abstractNum w:abstractNumId="0" w15:restartNumberingAfterBreak="0">
     <w:nsid w:val="1B8E42BB"/>
     <w:multiLevelType w:val="hybridMultilevel"/>
     <w:tmpl w:val="CDCA64F0"/>
@@ -2300,7 +2927,7 @@
       </w:rPr>
     </w:lvl>
   </w:abstractNum>
-  <w:abstractNum w:abstractNumId="1">
+  <w:abstractNum w:abstractNumId="1" w15:restartNumberingAfterBreak="0">
     <w:nsid w:val="2EE11FF5"/>
     <w:multiLevelType w:val="hybridMultilevel"/>
     <w:tmpl w:val="4FF003AA"/>
@@ -2412,7 +3039,7 @@
       </w:rPr>
     </w:lvl>
   </w:abstractNum>
-  <w:abstractNum w:abstractNumId="2">
+  <w:abstractNum w:abstractNumId="2" w15:restartNumberingAfterBreak="0">
     <w:nsid w:val="4DD11823"/>
     <w:multiLevelType w:val="hybridMultilevel"/>
     <w:tmpl w:val="B87CF20C"/>
@@ -2524,7 +3151,7 @@
       </w:rPr>
     </w:lvl>
   </w:abstractNum>
-  <w:abstractNum w:abstractNumId="3">
+  <w:abstractNum w:abstractNumId="3" w15:restartNumberingAfterBreak="0">
     <w:nsid w:val="4E1B1A67"/>
     <w:multiLevelType w:val="hybridMultilevel"/>
     <w:tmpl w:val="F54ABD92"/>
@@ -2613,7 +3240,7 @@
       </w:pPr>
     </w:lvl>
   </w:abstractNum>
-  <w:abstractNum w:abstractNumId="4">
+  <w:abstractNum w:abstractNumId="4" w15:restartNumberingAfterBreak="0">
     <w:nsid w:val="65483EAA"/>
     <w:multiLevelType w:val="hybridMultilevel"/>
     <w:tmpl w:val="FB883EE6"/>
@@ -2725,7 +3352,7 @@
       </w:rPr>
     </w:lvl>
   </w:abstractNum>
-  <w:abstractNum w:abstractNumId="5">
+  <w:abstractNum w:abstractNumId="5" w15:restartNumberingAfterBreak="0">
     <w:nsid w:val="764A4B63"/>
     <w:multiLevelType w:val="hybridMultilevel"/>
     <w:tmpl w:val="F0BAA230"/>
@@ -2859,7 +3486,7 @@
 </file>
 
 <file path=word/styles.xml><?xml version="1.0" encoding="utf-8"?>
-<w:styles xmlns:mc="http://schemas.openxmlformats.org/markup-compatibility/2006" xmlns:r="http://schemas.openxmlformats.org/officeDocument/2006/relationships" xmlns:w="http://schemas.openxmlformats.org/wordprocessingml/2006/main" xmlns:w14="http://schemas.microsoft.com/office/word/2010/wordml" mc:Ignorable="w14">
+<w:styles xmlns:mc="http://schemas.openxmlformats.org/markup-compatibility/2006" xmlns:r="http://schemas.openxmlformats.org/officeDocument/2006/relationships" xmlns:w="http://schemas.openxmlformats.org/wordprocessingml/2006/main" xmlns:w14="http://schemas.microsoft.com/office/word/2010/wordml" xmlns:w15="http://schemas.microsoft.com/office/word/2012/wordml" xmlns:w16cid="http://schemas.microsoft.com/office/word/2016/wordml/cid" xmlns:w16se="http://schemas.microsoft.com/office/word/2015/wordml/symex" mc:Ignorable="w14 w15 w16se w16cid">
   <w:docDefaults>
     <w:rPrDefault>
       <w:rPr>
@@ -2875,154 +3502,393 @@
       </w:pPr>
     </w:pPrDefault>
   </w:docDefaults>
-  <w:latentStyles w:defLockedState="0" w:defUIPriority="99" w:defSemiHidden="1" w:defUnhideWhenUsed="1" w:defQFormat="0" w:count="267">
-    <w:lsdException w:name="Normal" w:semiHidden="0" w:uiPriority="0" w:unhideWhenUsed="0" w:qFormat="1"/>
-    <w:lsdException w:name="heading 1" w:semiHidden="0" w:uiPriority="9" w:unhideWhenUsed="0" w:qFormat="1"/>
-    <w:lsdException w:name="heading 2" w:uiPriority="9" w:qFormat="1"/>
-    <w:lsdException w:name="heading 3" w:uiPriority="9" w:qFormat="1"/>
-    <w:lsdException w:name="heading 4" w:uiPriority="9" w:qFormat="1"/>
-    <w:lsdException w:name="heading 5" w:uiPriority="9" w:qFormat="1"/>
-    <w:lsdException w:name="heading 6" w:uiPriority="9" w:qFormat="1"/>
-    <w:lsdException w:name="heading 7" w:uiPriority="9" w:qFormat="1"/>
-    <w:lsdException w:name="heading 8" w:uiPriority="9" w:qFormat="1"/>
-    <w:lsdException w:name="heading 9" w:uiPriority="9" w:qFormat="1"/>
-    <w:lsdException w:name="toc 1" w:uiPriority="39"/>
-    <w:lsdException w:name="toc 2" w:uiPriority="39"/>
-    <w:lsdException w:name="toc 3" w:uiPriority="39"/>
-    <w:lsdException w:name="toc 4" w:uiPriority="39"/>
-    <w:lsdException w:name="toc 5" w:uiPriority="39"/>
-    <w:lsdException w:name="toc 6" w:uiPriority="39"/>
-    <w:lsdException w:name="toc 7" w:uiPriority="39"/>
-    <w:lsdException w:name="toc 8" w:uiPriority="39"/>
-    <w:lsdException w:name="toc 9" w:uiPriority="39"/>
-    <w:lsdException w:name="caption" w:uiPriority="35" w:qFormat="1"/>
-    <w:lsdException w:name="Title" w:semiHidden="0" w:uiPriority="10" w:unhideWhenUsed="0" w:qFormat="1"/>
-    <w:lsdException w:name="Default Paragraph Font" w:uiPriority="1"/>
-    <w:lsdException w:name="Subtitle" w:semiHidden="0" w:uiPriority="11" w:unhideWhenUsed="0" w:qFormat="1"/>
-    <w:lsdException w:name="Strong" w:semiHidden="0" w:uiPriority="22" w:unhideWhenUsed="0" w:qFormat="1"/>
-    <w:lsdException w:name="Emphasis" w:semiHidden="0" w:uiPriority="20" w:unhideWhenUsed="0" w:qFormat="1"/>
-    <w:lsdException w:name="Table Grid" w:semiHidden="0" w:uiPriority="59" w:unhideWhenUsed="0"/>
-    <w:lsdException w:name="Placeholder Text" w:unhideWhenUsed="0"/>
-    <w:lsdException w:name="No Spacing" w:semiHidden="0" w:uiPriority="1" w:unhideWhenUsed="0" w:qFormat="1"/>
-    <w:lsdException w:name="Light Shading" w:semiHidden="0" w:uiPriority="60" w:unhideWhenUsed="0"/>
-    <w:lsdException w:name="Light List" w:semiHidden="0" w:uiPriority="61" w:unhideWhenUsed="0"/>
-    <w:lsdException w:name="Light Grid" w:semiHidden="0" w:uiPriority="62" w:unhideWhenUsed="0"/>
-    <w:lsdException w:name="Medium Shading 1" w:semiHidden="0" w:uiPriority="63" w:unhideWhenUsed="0"/>
-    <w:lsdException w:name="Medium Shading 2" w:semiHidden="0" w:uiPriority="64" w:unhideWhenUsed="0"/>
-    <w:lsdException w:name="Medium List 1" w:semiHidden="0" w:uiPriority="65" w:unhideWhenUsed="0"/>
-    <w:lsdException w:name="Medium List 2" w:semiHidden="0" w:uiPriority="66" w:unhideWhenUsed="0"/>
-    <w:lsdException w:name="Medium Grid 1" w:semiHidden="0" w:uiPriority="67" w:unhideWhenUsed="0"/>
-    <w:lsdException w:name="Medium Grid 2" w:semiHidden="0" w:uiPriority="68" w:unhideWhenUsed="0"/>
-    <w:lsdException w:name="Medium Grid 3" w:semiHidden="0" w:uiPriority="69" w:unhideWhenUsed="0"/>
-    <w:lsdException w:name="Dark List" w:semiHidden="0" w:uiPriority="70" w:unhideWhenUsed="0"/>
-    <w:lsdException w:name="Colorful Shading" w:semiHidden="0" w:uiPriority="71" w:unhideWhenUsed="0"/>
-    <w:lsdException w:name="Colorful List" w:semiHidden="0" w:uiPriority="72" w:unhideWhenUsed="0"/>
-    <w:lsdException w:name="Colorful Grid" w:semiHidden="0" w:uiPriority="73" w:unhideWhenUsed="0"/>
-    <w:lsdException w:name="Light Shading Accent 1" w:semiHidden="0" w:uiPriority="60" w:unhideWhenUsed="0"/>
-    <w:lsdException w:name="Light List Accent 1" w:semiHidden="0" w:uiPriority="61" w:unhideWhenUsed="0"/>
-    <w:lsdException w:name="Light Grid Accent 1" w:semiHidden="0" w:uiPriority="62" w:unhideWhenUsed="0"/>
-    <w:lsdException w:name="Medium Shading 1 Accent 1" w:semiHidden="0" w:uiPriority="63" w:unhideWhenUsed="0"/>
-    <w:lsdException w:name="Medium Shading 2 Accent 1" w:semiHidden="0" w:uiPriority="64" w:unhideWhenUsed="0"/>
-    <w:lsdException w:name="Medium List 1 Accent 1" w:semiHidden="0" w:uiPriority="65" w:unhideWhenUsed="0"/>
-    <w:lsdException w:name="Revision" w:unhideWhenUsed="0"/>
-    <w:lsdException w:name="List Paragraph" w:semiHidden="0" w:uiPriority="34" w:unhideWhenUsed="0" w:qFormat="1"/>
-    <w:lsdException w:name="Quote" w:semiHidden="0" w:uiPriority="29" w:unhideWhenUsed="0" w:qFormat="1"/>
-    <w:lsdException w:name="Intense Quote" w:semiHidden="0" w:uiPriority="30" w:unhideWhenUsed="0" w:qFormat="1"/>
-    <w:lsdException w:name="Medium List 2 Accent 1" w:semiHidden="0" w:uiPriority="66" w:unhideWhenUsed="0"/>
-    <w:lsdException w:name="Medium Grid 1 Accent 1" w:semiHidden="0" w:uiPriority="67" w:unhideWhenUsed="0"/>
-    <w:lsdException w:name="Medium Grid 2 Accent 1" w:semiHidden="0" w:uiPriority="68" w:unhideWhenUsed="0"/>
-    <w:lsdException w:name="Medium Grid 3 Accent 1" w:semiHidden="0" w:uiPriority="69" w:unhideWhenUsed="0"/>
-    <w:lsdException w:name="Dark List Accent 1" w:semiHidden="0" w:uiPriority="70" w:unhideWhenUsed="0"/>
-    <w:lsdException w:name="Colorful Shading Accent 1" w:semiHidden="0" w:uiPriority="71" w:unhideWhenUsed="0"/>
-    <w:lsdException w:name="Colorful List Accent 1" w:semiHidden="0" w:uiPriority="72" w:unhideWhenUsed="0"/>
-    <w:lsdException w:name="Colorful Grid Accent 1" w:semiHidden="0" w:uiPriority="73" w:unhideWhenUsed="0"/>
-    <w:lsdException w:name="Light Shading Accent 2" w:semiHidden="0" w:uiPriority="60" w:unhideWhenUsed="0"/>
-    <w:lsdException w:name="Light List Accent 2" w:semiHidden="0" w:uiPriority="61" w:unhideWhenUsed="0"/>
-    <w:lsdException w:name="Light Grid Accent 2" w:semiHidden="0" w:uiPriority="62" w:unhideWhenUsed="0"/>
-    <w:lsdException w:name="Medium Shading 1 Accent 2" w:semiHidden="0" w:uiPriority="63" w:unhideWhenUsed="0"/>
-    <w:lsdException w:name="Medium Shading 2 Accent 2" w:semiHidden="0" w:uiPriority="64" w:unhideWhenUsed="0"/>
-    <w:lsdException w:name="Medium List 1 Accent 2" w:semiHidden="0" w:uiPriority="65" w:unhideWhenUsed="0"/>
-    <w:lsdException w:name="Medium List 2 Accent 2" w:semiHidden="0" w:uiPriority="66" w:unhideWhenUsed="0"/>
-    <w:lsdException w:name="Medium Grid 1 Accent 2" w:semiHidden="0" w:uiPriority="67" w:unhideWhenUsed="0"/>
-    <w:lsdException w:name="Medium Grid 2 Accent 2" w:semiHidden="0" w:uiPriority="68" w:unhideWhenUsed="0"/>
-    <w:lsdException w:name="Medium Grid 3 Accent 2" w:semiHidden="0" w:uiPriority="69" w:unhideWhenUsed="0"/>
-    <w:lsdException w:name="Dark List Accent 2" w:semiHidden="0" w:uiPriority="70" w:unhideWhenUsed="0"/>
-    <w:lsdException w:name="Colorful Shading Accent 2" w:semiHidden="0" w:uiPriority="71" w:unhideWhenUsed="0"/>
-    <w:lsdException w:name="Colorful List Accent 2" w:semiHidden="0" w:uiPriority="72" w:unhideWhenUsed="0"/>
-    <w:lsdException w:name="Colorful Grid Accent 2" w:semiHidden="0" w:uiPriority="73" w:unhideWhenUsed="0"/>
-    <w:lsdException w:name="Light Shading Accent 3" w:semiHidden="0" w:uiPriority="60" w:unhideWhenUsed="0"/>
-    <w:lsdException w:name="Light List Accent 3" w:semiHidden="0" w:uiPriority="61" w:unhideWhenUsed="0"/>
-    <w:lsdException w:name="Light Grid Accent 3" w:semiHidden="0" w:uiPriority="62" w:unhideWhenUsed="0"/>
-    <w:lsdException w:name="Medium Shading 1 Accent 3" w:semiHidden="0" w:uiPriority="63" w:unhideWhenUsed="0"/>
-    <w:lsdException w:name="Medium Shading 2 Accent 3" w:semiHidden="0" w:uiPriority="64" w:unhideWhenUsed="0"/>
-    <w:lsdException w:name="Medium List 1 Accent 3" w:semiHidden="0" w:uiPriority="65" w:unhideWhenUsed="0"/>
-    <w:lsdException w:name="Medium List 2 Accent 3" w:semiHidden="0" w:uiPriority="66" w:unhideWhenUsed="0"/>
-    <w:lsdException w:name="Medium Grid 1 Accent 3" w:semiHidden="0" w:uiPriority="67" w:unhideWhenUsed="0"/>
-    <w:lsdException w:name="Medium Grid 2 Accent 3" w:semiHidden="0" w:uiPriority="68" w:unhideWhenUsed="0"/>
-    <w:lsdException w:name="Medium Grid 3 Accent 3" w:semiHidden="0" w:uiPriority="69" w:unhideWhenUsed="0"/>
-    <w:lsdException w:name="Dark List Accent 3" w:semiHidden="0" w:uiPriority="70" w:unhideWhenUsed="0"/>
-    <w:lsdException w:name="Colorful Shading Accent 3" w:semiHidden="0" w:uiPriority="71" w:unhideWhenUsed="0"/>
-    <w:lsdException w:name="Colorful List Accent 3" w:semiHidden="0" w:uiPriority="72" w:unhideWhenUsed="0"/>
-    <w:lsdException w:name="Colorful Grid Accent 3" w:semiHidden="0" w:uiPriority="73" w:unhideWhenUsed="0"/>
-    <w:lsdException w:name="Light Shading Accent 4" w:semiHidden="0" w:uiPriority="60" w:unhideWhenUsed="0"/>
-    <w:lsdException w:name="Light List Accent 4" w:semiHidden="0" w:uiPriority="61" w:unhideWhenUsed="0"/>
-    <w:lsdException w:name="Light Grid Accent 4" w:semiHidden="0" w:uiPriority="62" w:unhideWhenUsed="0"/>
-    <w:lsdException w:name="Medium Shading 1 Accent 4" w:semiHidden="0" w:uiPriority="63" w:unhideWhenUsed="0"/>
-    <w:lsdException w:name="Medium Shading 2 Accent 4" w:semiHidden="0" w:uiPriority="64" w:unhideWhenUsed="0"/>
-    <w:lsdException w:name="Medium List 1 Accent 4" w:semiHidden="0" w:uiPriority="65" w:unhideWhenUsed="0"/>
-    <w:lsdException w:name="Medium List 2 Accent 4" w:semiHidden="0" w:uiPriority="66" w:unhideWhenUsed="0"/>
-    <w:lsdException w:name="Medium Grid 1 Accent 4" w:semiHidden="0" w:uiPriority="67" w:unhideWhenUsed="0"/>
-    <w:lsdException w:name="Medium Grid 2 Accent 4" w:semiHidden="0" w:uiPriority="68" w:unhideWhenUsed="0"/>
-    <w:lsdException w:name="Medium Grid 3 Accent 4" w:semiHidden="0" w:uiPriority="69" w:unhideWhenUsed="0"/>
-    <w:lsdException w:name="Dark List Accent 4" w:semiHidden="0" w:uiPriority="70" w:unhideWhenUsed="0"/>
-    <w:lsdException w:name="Colorful Shading Accent 4" w:semiHidden="0" w:uiPriority="71" w:unhideWhenUsed="0"/>
-    <w:lsdException w:name="Colorful List Accent 4" w:semiHidden="0" w:uiPriority="72" w:unhideWhenUsed="0"/>
-    <w:lsdException w:name="Colorful Grid Accent 4" w:semiHidden="0" w:uiPriority="73" w:unhideWhenUsed="0"/>
-    <w:lsdException w:name="Light Shading Accent 5" w:semiHidden="0" w:uiPriority="60" w:unhideWhenUsed="0"/>
-    <w:lsdException w:name="Light List Accent 5" w:semiHidden="0" w:uiPriority="61" w:unhideWhenUsed="0"/>
-    <w:lsdException w:name="Light Grid Accent 5" w:semiHidden="0" w:uiPriority="62" w:unhideWhenUsed="0"/>
-    <w:lsdException w:name="Medium Shading 1 Accent 5" w:semiHidden="0" w:uiPriority="63" w:unhideWhenUsed="0"/>
-    <w:lsdException w:name="Medium Shading 2 Accent 5" w:semiHidden="0" w:uiPriority="64" w:unhideWhenUsed="0"/>
-    <w:lsdException w:name="Medium List 1 Accent 5" w:semiHidden="0" w:uiPriority="65" w:unhideWhenUsed="0"/>
-    <w:lsdException w:name="Medium List 2 Accent 5" w:semiHidden="0" w:uiPriority="66" w:unhideWhenUsed="0"/>
-    <w:lsdException w:name="Medium Grid 1 Accent 5" w:semiHidden="0" w:uiPriority="67" w:unhideWhenUsed="0"/>
-    <w:lsdException w:name="Medium Grid 2 Accent 5" w:semiHidden="0" w:uiPriority="68" w:unhideWhenUsed="0"/>
-    <w:lsdException w:name="Medium Grid 3 Accent 5" w:semiHidden="0" w:uiPriority="69" w:unhideWhenUsed="0"/>
-    <w:lsdException w:name="Dark List Accent 5" w:semiHidden="0" w:uiPriority="70" w:unhideWhenUsed="0"/>
-    <w:lsdException w:name="Colorful Shading Accent 5" w:semiHidden="0" w:uiPriority="71" w:unhideWhenUsed="0"/>
-    <w:lsdException w:name="Colorful List Accent 5" w:semiHidden="0" w:uiPriority="72" w:unhideWhenUsed="0"/>
-    <w:lsdException w:name="Colorful Grid Accent 5" w:semiHidden="0" w:uiPriority="73" w:unhideWhenUsed="0"/>
-    <w:lsdException w:name="Light Shading Accent 6" w:semiHidden="0" w:uiPriority="60" w:unhideWhenUsed="0"/>
-    <w:lsdException w:name="Light List Accent 6" w:semiHidden="0" w:uiPriority="61" w:unhideWhenUsed="0"/>
-    <w:lsdException w:name="Light Grid Accent 6" w:semiHidden="0" w:uiPriority="62" w:unhideWhenUsed="0"/>
-    <w:lsdException w:name="Medium Shading 1 Accent 6" w:semiHidden="0" w:uiPriority="63" w:unhideWhenUsed="0"/>
-    <w:lsdException w:name="Medium Shading 2 Accent 6" w:semiHidden="0" w:uiPriority="64" w:unhideWhenUsed="0"/>
-    <w:lsdException w:name="Medium List 1 Accent 6" w:semiHidden="0" w:uiPriority="65" w:unhideWhenUsed="0"/>
-    <w:lsdException w:name="Medium List 2 Accent 6" w:semiHidden="0" w:uiPriority="66" w:unhideWhenUsed="0"/>
-    <w:lsdException w:name="Medium Grid 1 Accent 6" w:semiHidden="0" w:uiPriority="67" w:unhideWhenUsed="0"/>
-    <w:lsdException w:name="Medium Grid 2 Accent 6" w:semiHidden="0" w:uiPriority="68" w:unhideWhenUsed="0"/>
-    <w:lsdException w:name="Medium Grid 3 Accent 6" w:semiHidden="0" w:uiPriority="69" w:unhideWhenUsed="0"/>
-    <w:lsdException w:name="Dark List Accent 6" w:semiHidden="0" w:uiPriority="70" w:unhideWhenUsed="0"/>
-    <w:lsdException w:name="Colorful Shading Accent 6" w:semiHidden="0" w:uiPriority="71" w:unhideWhenUsed="0"/>
-    <w:lsdException w:name="Colorful List Accent 6" w:semiHidden="0" w:uiPriority="72" w:unhideWhenUsed="0"/>
-    <w:lsdException w:name="Colorful Grid Accent 6" w:semiHidden="0" w:uiPriority="73" w:unhideWhenUsed="0"/>
-    <w:lsdException w:name="Subtle Emphasis" w:semiHidden="0" w:uiPriority="19" w:unhideWhenUsed="0" w:qFormat="1"/>
-    <w:lsdException w:name="Intense Emphasis" w:semiHidden="0" w:uiPriority="21" w:unhideWhenUsed="0" w:qFormat="1"/>
-    <w:lsdException w:name="Subtle Reference" w:semiHidden="0" w:uiPriority="31" w:unhideWhenUsed="0" w:qFormat="1"/>
-    <w:lsdException w:name="Intense Reference" w:semiHidden="0" w:uiPriority="32" w:unhideWhenUsed="0" w:qFormat="1"/>
-    <w:lsdException w:name="Book Title" w:semiHidden="0" w:uiPriority="33" w:unhideWhenUsed="0" w:qFormat="1"/>
-    <w:lsdException w:name="Bibliography" w:uiPriority="37"/>
-    <w:lsdException w:name="TOC Heading" w:uiPriority="39" w:qFormat="1"/>
+  <w:latentStyles w:defLockedState="0" w:defUIPriority="99" w:defSemiHidden="0" w:defUnhideWhenUsed="0" w:defQFormat="0" w:count="376">
+    <w:lsdException w:name="Normal" w:uiPriority="0" w:qFormat="1"/>
+    <w:lsdException w:name="heading 1" w:uiPriority="9" w:qFormat="1"/>
+    <w:lsdException w:name="heading 2" w:semiHidden="1" w:uiPriority="9" w:unhideWhenUsed="1" w:qFormat="1"/>
+    <w:lsdException w:name="heading 3" w:semiHidden="1" w:uiPriority="9" w:unhideWhenUsed="1" w:qFormat="1"/>
+    <w:lsdException w:name="heading 4" w:semiHidden="1" w:uiPriority="9" w:unhideWhenUsed="1" w:qFormat="1"/>
+    <w:lsdException w:name="heading 5" w:semiHidden="1" w:uiPriority="9" w:unhideWhenUsed="1" w:qFormat="1"/>
+    <w:lsdException w:name="heading 6" w:semiHidden="1" w:uiPriority="9" w:unhideWhenUsed="1" w:qFormat="1"/>
+    <w:lsdException w:name="heading 7" w:semiHidden="1" w:uiPriority="9" w:unhideWhenUsed="1" w:qFormat="1"/>
+    <w:lsdException w:name="heading 8" w:semiHidden="1" w:uiPriority="9" w:unhideWhenUsed="1" w:qFormat="1"/>
+    <w:lsdException w:name="heading 9" w:semiHidden="1" w:uiPriority="9" w:unhideWhenUsed="1" w:qFormat="1"/>
+    <w:lsdException w:name="index 1" w:semiHidden="1" w:unhideWhenUsed="1"/>
+    <w:lsdException w:name="index 2" w:semiHidden="1" w:unhideWhenUsed="1"/>
+    <w:lsdException w:name="index 3" w:semiHidden="1" w:unhideWhenUsed="1"/>
+    <w:lsdException w:name="index 4" w:semiHidden="1" w:unhideWhenUsed="1"/>
+    <w:lsdException w:name="index 5" w:semiHidden="1" w:unhideWhenUsed="1"/>
+    <w:lsdException w:name="index 6" w:semiHidden="1" w:unhideWhenUsed="1"/>
+    <w:lsdException w:name="index 7" w:semiHidden="1" w:unhideWhenUsed="1"/>
+    <w:lsdException w:name="index 8" w:semiHidden="1" w:unhideWhenUsed="1"/>
+    <w:lsdException w:name="index 9" w:semiHidden="1" w:unhideWhenUsed="1"/>
+    <w:lsdException w:name="toc 1" w:semiHidden="1" w:uiPriority="39" w:unhideWhenUsed="1"/>
+    <w:lsdException w:name="toc 2" w:semiHidden="1" w:uiPriority="39" w:unhideWhenUsed="1"/>
+    <w:lsdException w:name="toc 3" w:semiHidden="1" w:uiPriority="39" w:unhideWhenUsed="1"/>
+    <w:lsdException w:name="toc 4" w:semiHidden="1" w:uiPriority="39" w:unhideWhenUsed="1"/>
+    <w:lsdException w:name="toc 5" w:semiHidden="1" w:uiPriority="39" w:unhideWhenUsed="1"/>
+    <w:lsdException w:name="toc 6" w:semiHidden="1" w:uiPriority="39" w:unhideWhenUsed="1"/>
+    <w:lsdException w:name="toc 7" w:semiHidden="1" w:uiPriority="39" w:unhideWhenUsed="1"/>
+    <w:lsdException w:name="toc 8" w:semiHidden="1" w:uiPriority="39" w:unhideWhenUsed="1"/>
+    <w:lsdException w:name="toc 9" w:semiHidden="1" w:uiPriority="39" w:unhideWhenUsed="1"/>
+    <w:lsdException w:name="Normal Indent" w:semiHidden="1" w:unhideWhenUsed="1"/>
+    <w:lsdException w:name="footnote text" w:semiHidden="1" w:unhideWhenUsed="1"/>
+    <w:lsdException w:name="annotation text" w:semiHidden="1" w:unhideWhenUsed="1"/>
+    <w:lsdException w:name="header" w:semiHidden="1" w:unhideWhenUsed="1"/>
+    <w:lsdException w:name="footer" w:semiHidden="1" w:unhideWhenUsed="1"/>
+    <w:lsdException w:name="index heading" w:semiHidden="1" w:unhideWhenUsed="1"/>
+    <w:lsdException w:name="caption" w:semiHidden="1" w:uiPriority="35" w:unhideWhenUsed="1" w:qFormat="1"/>
+    <w:lsdException w:name="table of figures" w:semiHidden="1" w:unhideWhenUsed="1"/>
+    <w:lsdException w:name="envelope address" w:semiHidden="1" w:unhideWhenUsed="1"/>
+    <w:lsdException w:name="envelope return" w:semiHidden="1" w:unhideWhenUsed="1"/>
+    <w:lsdException w:name="footnote reference" w:semiHidden="1" w:unhideWhenUsed="1"/>
+    <w:lsdException w:name="annotation reference" w:semiHidden="1" w:unhideWhenUsed="1"/>
+    <w:lsdException w:name="line number" w:semiHidden="1" w:unhideWhenUsed="1"/>
+    <w:lsdException w:name="page number" w:semiHidden="1" w:unhideWhenUsed="1"/>
+    <w:lsdException w:name="endnote reference" w:semiHidden="1" w:unhideWhenUsed="1"/>
+    <w:lsdException w:name="endnote text" w:semiHidden="1" w:unhideWhenUsed="1"/>
+    <w:lsdException w:name="table of authorities" w:semiHidden="1" w:unhideWhenUsed="1"/>
+    <w:lsdException w:name="macro" w:semiHidden="1" w:unhideWhenUsed="1"/>
+    <w:lsdException w:name="toa heading" w:semiHidden="1" w:unhideWhenUsed="1"/>
+    <w:lsdException w:name="List" w:semiHidden="1" w:unhideWhenUsed="1"/>
+    <w:lsdException w:name="List Bullet" w:semiHidden="1" w:unhideWhenUsed="1"/>
+    <w:lsdException w:name="List Number" w:semiHidden="1" w:unhideWhenUsed="1"/>
+    <w:lsdException w:name="List 2" w:semiHidden="1" w:unhideWhenUsed="1"/>
+    <w:lsdException w:name="List 3" w:semiHidden="1" w:unhideWhenUsed="1"/>
+    <w:lsdException w:name="List 4" w:semiHidden="1" w:unhideWhenUsed="1"/>
+    <w:lsdException w:name="List 5" w:semiHidden="1" w:unhideWhenUsed="1"/>
+    <w:lsdException w:name="List Bullet 2" w:semiHidden="1" w:unhideWhenUsed="1"/>
+    <w:lsdException w:name="List Bullet 3" w:semiHidden="1" w:unhideWhenUsed="1"/>
+    <w:lsdException w:name="List Bullet 4" w:semiHidden="1" w:unhideWhenUsed="1"/>
+    <w:lsdException w:name="List Bullet 5" w:semiHidden="1" w:unhideWhenUsed="1"/>
+    <w:lsdException w:name="List Number 2" w:semiHidden="1" w:unhideWhenUsed="1"/>
+    <w:lsdException w:name="List Number 3" w:semiHidden="1" w:unhideWhenUsed="1"/>
+    <w:lsdException w:name="List Number 4" w:semiHidden="1" w:unhideWhenUsed="1"/>
+    <w:lsdException w:name="List Number 5" w:semiHidden="1" w:unhideWhenUsed="1"/>
+    <w:lsdException w:name="Title" w:uiPriority="10" w:qFormat="1"/>
+    <w:lsdException w:name="Closing" w:semiHidden="1" w:unhideWhenUsed="1"/>
+    <w:lsdException w:name="Signature" w:semiHidden="1" w:unhideWhenUsed="1"/>
+    <w:lsdException w:name="Default Paragraph Font" w:semiHidden="1" w:uiPriority="1" w:unhideWhenUsed="1"/>
+    <w:lsdException w:name="Body Text" w:semiHidden="1" w:unhideWhenUsed="1"/>
+    <w:lsdException w:name="Body Text Indent" w:semiHidden="1" w:unhideWhenUsed="1"/>
+    <w:lsdException w:name="List Continue" w:semiHidden="1" w:unhideWhenUsed="1"/>
+    <w:lsdException w:name="List Continue 2" w:semiHidden="1" w:unhideWhenUsed="1"/>
+    <w:lsdException w:name="List Continue 3" w:semiHidden="1" w:unhideWhenUsed="1"/>
+    <w:lsdException w:name="List Continue 4" w:semiHidden="1" w:unhideWhenUsed="1"/>
+    <w:lsdException w:name="List Continue 5" w:semiHidden="1" w:unhideWhenUsed="1"/>
+    <w:lsdException w:name="Message Header" w:semiHidden="1" w:unhideWhenUsed="1"/>
+    <w:lsdException w:name="Subtitle" w:uiPriority="11" w:qFormat="1"/>
+    <w:lsdException w:name="Salutation" w:semiHidden="1" w:unhideWhenUsed="1"/>
+    <w:lsdException w:name="Date" w:semiHidden="1" w:unhideWhenUsed="1"/>
+    <w:lsdException w:name="Body Text First Indent" w:semiHidden="1" w:unhideWhenUsed="1"/>
+    <w:lsdException w:name="Body Text First Indent 2" w:semiHidden="1" w:unhideWhenUsed="1"/>
+    <w:lsdException w:name="Note Heading" w:semiHidden="1" w:unhideWhenUsed="1"/>
+    <w:lsdException w:name="Body Text 2" w:semiHidden="1" w:unhideWhenUsed="1"/>
+    <w:lsdException w:name="Body Text 3" w:semiHidden="1" w:unhideWhenUsed="1"/>
+    <w:lsdException w:name="Body Text Indent 2" w:semiHidden="1" w:unhideWhenUsed="1"/>
+    <w:lsdException w:name="Body Text Indent 3" w:semiHidden="1" w:unhideWhenUsed="1"/>
+    <w:lsdException w:name="Block Text" w:semiHidden="1" w:unhideWhenUsed="1"/>
+    <w:lsdException w:name="Hyperlink" w:semiHidden="1" w:unhideWhenUsed="1"/>
+    <w:lsdException w:name="FollowedHyperlink" w:semiHidden="1" w:unhideWhenUsed="1"/>
+    <w:lsdException w:name="Strong" w:uiPriority="22" w:qFormat="1"/>
+    <w:lsdException w:name="Emphasis" w:uiPriority="20" w:qFormat="1"/>
+    <w:lsdException w:name="Document Map" w:semiHidden="1" w:unhideWhenUsed="1"/>
+    <w:lsdException w:name="Plain Text" w:semiHidden="1" w:unhideWhenUsed="1"/>
+    <w:lsdException w:name="E-mail Signature" w:semiHidden="1" w:unhideWhenUsed="1"/>
+    <w:lsdException w:name="HTML Top of Form" w:semiHidden="1" w:unhideWhenUsed="1"/>
+    <w:lsdException w:name="HTML Bottom of Form" w:semiHidden="1" w:unhideWhenUsed="1"/>
+    <w:lsdException w:name="Normal (Web)" w:semiHidden="1" w:unhideWhenUsed="1"/>
+    <w:lsdException w:name="HTML Acronym" w:semiHidden="1" w:unhideWhenUsed="1"/>
+    <w:lsdException w:name="HTML Address" w:semiHidden="1" w:unhideWhenUsed="1"/>
+    <w:lsdException w:name="HTML Cite" w:semiHidden="1" w:unhideWhenUsed="1"/>
+    <w:lsdException w:name="HTML Code" w:semiHidden="1" w:unhideWhenUsed="1"/>
+    <w:lsdException w:name="HTML Definition" w:semiHidden="1" w:unhideWhenUsed="1"/>
+    <w:lsdException w:name="HTML Keyboard" w:semiHidden="1" w:unhideWhenUsed="1"/>
+    <w:lsdException w:name="HTML Preformatted" w:semiHidden="1" w:unhideWhenUsed="1"/>
+    <w:lsdException w:name="HTML Sample" w:semiHidden="1" w:unhideWhenUsed="1"/>
+    <w:lsdException w:name="HTML Typewriter" w:semiHidden="1" w:unhideWhenUsed="1"/>
+    <w:lsdException w:name="HTML Variable" w:semiHidden="1" w:unhideWhenUsed="1"/>
+    <w:lsdException w:name="Normal Table" w:semiHidden="1" w:unhideWhenUsed="1"/>
+    <w:lsdException w:name="annotation subject" w:semiHidden="1" w:unhideWhenUsed="1"/>
+    <w:lsdException w:name="No List" w:semiHidden="1" w:unhideWhenUsed="1"/>
+    <w:lsdException w:name="Outline List 1" w:semiHidden="1" w:unhideWhenUsed="1"/>
+    <w:lsdException w:name="Outline List 2" w:semiHidden="1" w:unhideWhenUsed="1"/>
+    <w:lsdException w:name="Outline List 3" w:semiHidden="1" w:unhideWhenUsed="1"/>
+    <w:lsdException w:name="Table Simple 1" w:semiHidden="1" w:unhideWhenUsed="1"/>
+    <w:lsdException w:name="Table Simple 2" w:semiHidden="1" w:unhideWhenUsed="1"/>
+    <w:lsdException w:name="Table Simple 3" w:semiHidden="1" w:unhideWhenUsed="1"/>
+    <w:lsdException w:name="Table Classic 1" w:semiHidden="1" w:unhideWhenUsed="1"/>
+    <w:lsdException w:name="Table Classic 2" w:semiHidden="1" w:unhideWhenUsed="1"/>
+    <w:lsdException w:name="Table Classic 3" w:semiHidden="1" w:unhideWhenUsed="1"/>
+    <w:lsdException w:name="Table Classic 4" w:semiHidden="1" w:unhideWhenUsed="1"/>
+    <w:lsdException w:name="Table Colorful 1" w:semiHidden="1" w:unhideWhenUsed="1"/>
+    <w:lsdException w:name="Table Colorful 2" w:semiHidden="1" w:unhideWhenUsed="1"/>
+    <w:lsdException w:name="Table Colorful 3" w:semiHidden="1" w:unhideWhenUsed="1"/>
+    <w:lsdException w:name="Table Columns 1" w:semiHidden="1" w:unhideWhenUsed="1"/>
+    <w:lsdException w:name="Table Columns 2" w:semiHidden="1" w:unhideWhenUsed="1"/>
+    <w:lsdException w:name="Table Columns 3" w:semiHidden="1" w:unhideWhenUsed="1"/>
+    <w:lsdException w:name="Table Columns 4" w:semiHidden="1" w:unhideWhenUsed="1"/>
+    <w:lsdException w:name="Table Columns 5" w:semiHidden="1" w:unhideWhenUsed="1"/>
+    <w:lsdException w:name="Table Grid 1" w:semiHidden="1" w:unhideWhenUsed="1"/>
+    <w:lsdException w:name="Table Grid 2" w:semiHidden="1" w:unhideWhenUsed="1"/>
+    <w:lsdException w:name="Table Grid 3" w:semiHidden="1" w:unhideWhenUsed="1"/>
+    <w:lsdException w:name="Table Grid 4" w:semiHidden="1" w:unhideWhenUsed="1"/>
+    <w:lsdException w:name="Table Grid 5" w:semiHidden="1" w:unhideWhenUsed="1"/>
+    <w:lsdException w:name="Table Grid 6" w:semiHidden="1" w:unhideWhenUsed="1"/>
+    <w:lsdException w:name="Table Grid 7" w:semiHidden="1" w:unhideWhenUsed="1"/>
+    <w:lsdException w:name="Table Grid 8" w:semiHidden="1" w:unhideWhenUsed="1"/>
+    <w:lsdException w:name="Table List 1" w:semiHidden="1" w:unhideWhenUsed="1"/>
+    <w:lsdException w:name="Table List 2" w:semiHidden="1" w:unhideWhenUsed="1"/>
+    <w:lsdException w:name="Table List 3" w:semiHidden="1" w:unhideWhenUsed="1"/>
+    <w:lsdException w:name="Table List 4" w:semiHidden="1" w:unhideWhenUsed="1"/>
+    <w:lsdException w:name="Table List 5" w:semiHidden="1" w:unhideWhenUsed="1"/>
+    <w:lsdException w:name="Table List 6" w:semiHidden="1" w:unhideWhenUsed="1"/>
+    <w:lsdException w:name="Table List 7" w:semiHidden="1" w:unhideWhenUsed="1"/>
+    <w:lsdException w:name="Table List 8" w:semiHidden="1" w:unhideWhenUsed="1"/>
+    <w:lsdException w:name="Table 3D effects 1" w:semiHidden="1" w:unhideWhenUsed="1"/>
+    <w:lsdException w:name="Table 3D effects 2" w:semiHidden="1" w:unhideWhenUsed="1"/>
+    <w:lsdException w:name="Table 3D effects 3" w:semiHidden="1" w:unhideWhenUsed="1"/>
+    <w:lsdException w:name="Table Contemporary" w:semiHidden="1" w:unhideWhenUsed="1"/>
+    <w:lsdException w:name="Table Elegant" w:semiHidden="1" w:unhideWhenUsed="1"/>
+    <w:lsdException w:name="Table Professional" w:semiHidden="1" w:unhideWhenUsed="1"/>
+    <w:lsdException w:name="Table Subtle 1" w:semiHidden="1" w:unhideWhenUsed="1"/>
+    <w:lsdException w:name="Table Subtle 2" w:semiHidden="1" w:unhideWhenUsed="1"/>
+    <w:lsdException w:name="Table Web 1" w:semiHidden="1" w:unhideWhenUsed="1"/>
+    <w:lsdException w:name="Table Web 2" w:semiHidden="1" w:unhideWhenUsed="1"/>
+    <w:lsdException w:name="Table Web 3" w:semiHidden="1" w:unhideWhenUsed="1"/>
+    <w:lsdException w:name="Balloon Text" w:semiHidden="1" w:unhideWhenUsed="1"/>
+    <w:lsdException w:name="Table Grid" w:semiHidden="1" w:uiPriority="59" w:unhideWhenUsed="1"/>
+    <w:lsdException w:name="Table Theme" w:semiHidden="1" w:unhideWhenUsed="1"/>
+    <w:lsdException w:name="Placeholder Text" w:semiHidden="1"/>
+    <w:lsdException w:name="No Spacing" w:uiPriority="1" w:qFormat="1"/>
+    <w:lsdException w:name="Light Shading" w:uiPriority="60"/>
+    <w:lsdException w:name="Light List" w:uiPriority="61"/>
+    <w:lsdException w:name="Light Grid" w:uiPriority="62"/>
+    <w:lsdException w:name="Medium Shading 1" w:uiPriority="63"/>
+    <w:lsdException w:name="Medium Shading 2" w:uiPriority="64"/>
+    <w:lsdException w:name="Medium List 1" w:uiPriority="65"/>
+    <w:lsdException w:name="Medium List 2" w:uiPriority="66"/>
+    <w:lsdException w:name="Medium Grid 1" w:uiPriority="67"/>
+    <w:lsdException w:name="Medium Grid 2" w:uiPriority="68"/>
+    <w:lsdException w:name="Medium Grid 3" w:uiPriority="69"/>
+    <w:lsdException w:name="Dark List" w:uiPriority="70"/>
+    <w:lsdException w:name="Colorful Shading" w:uiPriority="71"/>
+    <w:lsdException w:name="Colorful List" w:uiPriority="72"/>
+    <w:lsdException w:name="Colorful Grid" w:uiPriority="73"/>
+    <w:lsdException w:name="Light Shading Accent 1" w:uiPriority="60"/>
+    <w:lsdException w:name="Light List Accent 1" w:uiPriority="61"/>
+    <w:lsdException w:name="Light Grid Accent 1" w:uiPriority="62"/>
+    <w:lsdException w:name="Medium Shading 1 Accent 1" w:uiPriority="63"/>
+    <w:lsdException w:name="Medium Shading 2 Accent 1" w:uiPriority="64"/>
+    <w:lsdException w:name="Medium List 1 Accent 1" w:uiPriority="65"/>
+    <w:lsdException w:name="Revision" w:semiHidden="1"/>
+    <w:lsdException w:name="List Paragraph" w:uiPriority="34" w:qFormat="1"/>
+    <w:lsdException w:name="Quote" w:uiPriority="29" w:qFormat="1"/>
+    <w:lsdException w:name="Intense Quote" w:uiPriority="30" w:qFormat="1"/>
+    <w:lsdException w:name="Medium List 2 Accent 1" w:uiPriority="66"/>
+    <w:lsdException w:name="Medium Grid 1 Accent 1" w:uiPriority="67"/>
+    <w:lsdException w:name="Medium Grid 2 Accent 1" w:uiPriority="68"/>
+    <w:lsdException w:name="Medium Grid 3 Accent 1" w:uiPriority="69"/>
+    <w:lsdException w:name="Dark List Accent 1" w:uiPriority="70"/>
+    <w:lsdException w:name="Colorful Shading Accent 1" w:uiPriority="71"/>
+    <w:lsdException w:name="Colorful List Accent 1" w:uiPriority="72"/>
+    <w:lsdException w:name="Colorful Grid Accent 1" w:uiPriority="73"/>
+    <w:lsdException w:name="Light Shading Accent 2" w:uiPriority="60"/>
+    <w:lsdException w:name="Light List Accent 2" w:uiPriority="61"/>
+    <w:lsdException w:name="Light Grid Accent 2" w:uiPriority="62"/>
+    <w:lsdException w:name="Medium Shading 1 Accent 2" w:uiPriority="63"/>
+    <w:lsdException w:name="Medium Shading 2 Accent 2" w:uiPriority="64"/>
+    <w:lsdException w:name="Medium List 1 Accent 2" w:uiPriority="65"/>
+    <w:lsdException w:name="Medium List 2 Accent 2" w:uiPriority="66"/>
+    <w:lsdException w:name="Medium Grid 1 Accent 2" w:uiPriority="67"/>
+    <w:lsdException w:name="Medium Grid 2 Accent 2" w:uiPriority="68"/>
+    <w:lsdException w:name="Medium Grid 3 Accent 2" w:uiPriority="69"/>
+    <w:lsdException w:name="Dark List Accent 2" w:uiPriority="70"/>
+    <w:lsdException w:name="Colorful Shading Accent 2" w:uiPriority="71"/>
+    <w:lsdException w:name="Colorful List Accent 2" w:uiPriority="72"/>
+    <w:lsdException w:name="Colorful Grid Accent 2" w:uiPriority="73"/>
+    <w:lsdException w:name="Light Shading Accent 3" w:uiPriority="60"/>
+    <w:lsdException w:name="Light List Accent 3" w:uiPriority="61"/>
+    <w:lsdException w:name="Light Grid Accent 3" w:uiPriority="62"/>
+    <w:lsdException w:name="Medium Shading 1 Accent 3" w:uiPriority="63"/>
+    <w:lsdException w:name="Medium Shading 2 Accent 3" w:uiPriority="64"/>
+    <w:lsdException w:name="Medium List 1 Accent 3" w:uiPriority="65"/>
+    <w:lsdException w:name="Medium List 2 Accent 3" w:uiPriority="66"/>
+    <w:lsdException w:name="Medium Grid 1 Accent 3" w:uiPriority="67"/>
+    <w:lsdException w:name="Medium Grid 2 Accent 3" w:uiPriority="68"/>
+    <w:lsdException w:name="Medium Grid 3 Accent 3" w:uiPriority="69"/>
+    <w:lsdException w:name="Dark List Accent 3" w:uiPriority="70"/>
+    <w:lsdException w:name="Colorful Shading Accent 3" w:uiPriority="71"/>
+    <w:lsdException w:name="Colorful List Accent 3" w:uiPriority="72"/>
+    <w:lsdException w:name="Colorful Grid Accent 3" w:uiPriority="73"/>
+    <w:lsdException w:name="Light Shading Accent 4" w:uiPriority="60"/>
+    <w:lsdException w:name="Light List Accent 4" w:uiPriority="61"/>
+    <w:lsdException w:name="Light Grid Accent 4" w:uiPriority="62"/>
+    <w:lsdException w:name="Medium Shading 1 Accent 4" w:uiPriority="63"/>
+    <w:lsdException w:name="Medium Shading 2 Accent 4" w:uiPriority="64"/>
+    <w:lsdException w:name="Medium List 1 Accent 4" w:uiPriority="65"/>
+    <w:lsdException w:name="Medium List 2 Accent 4" w:uiPriority="66"/>
+    <w:lsdException w:name="Medium Grid 1 Accent 4" w:uiPriority="67"/>
+    <w:lsdException w:name="Medium Grid 2 Accent 4" w:uiPriority="68"/>
+    <w:lsdException w:name="Medium Grid 3 Accent 4" w:uiPriority="69"/>
+    <w:lsdException w:name="Dark List Accent 4" w:uiPriority="70"/>
+    <w:lsdException w:name="Colorful Shading Accent 4" w:uiPriority="71"/>
+    <w:lsdException w:name="Colorful List Accent 4" w:uiPriority="72"/>
+    <w:lsdException w:name="Colorful Grid Accent 4" w:uiPriority="73"/>
+    <w:lsdException w:name="Light Shading Accent 5" w:uiPriority="60"/>
+    <w:lsdException w:name="Light List Accent 5" w:uiPriority="61"/>
+    <w:lsdException w:name="Light Grid Accent 5" w:uiPriority="62"/>
+    <w:lsdException w:name="Medium Shading 1 Accent 5" w:uiPriority="63"/>
+    <w:lsdException w:name="Medium Shading 2 Accent 5" w:uiPriority="64"/>
+    <w:lsdException w:name="Medium List 1 Accent 5" w:uiPriority="65"/>
+    <w:lsdException w:name="Medium List 2 Accent 5" w:uiPriority="66"/>
+    <w:lsdException w:name="Medium Grid 1 Accent 5" w:uiPriority="67"/>
+    <w:lsdException w:name="Medium Grid 2 Accent 5" w:uiPriority="68"/>
+    <w:lsdException w:name="Medium Grid 3 Accent 5" w:uiPriority="69"/>
+    <w:lsdException w:name="Dark List Accent 5" w:uiPriority="70"/>
+    <w:lsdException w:name="Colorful Shading Accent 5" w:uiPriority="71"/>
+    <w:lsdException w:name="Colorful List Accent 5" w:uiPriority="72"/>
+    <w:lsdException w:name="Colorful Grid Accent 5" w:uiPriority="73"/>
+    <w:lsdException w:name="Light Shading Accent 6" w:uiPriority="60"/>
+    <w:lsdException w:name="Light List Accent 6" w:uiPriority="61"/>
+    <w:lsdException w:name="Light Grid Accent 6" w:uiPriority="62"/>
+    <w:lsdException w:name="Medium Shading 1 Accent 6" w:uiPriority="63"/>
+    <w:lsdException w:name="Medium Shading 2 Accent 6" w:uiPriority="64"/>
+    <w:lsdException w:name="Medium List 1 Accent 6" w:uiPriority="65"/>
+    <w:lsdException w:name="Medium List 2 Accent 6" w:uiPriority="66"/>
+    <w:lsdException w:name="Medium Grid 1 Accent 6" w:uiPriority="67"/>
+    <w:lsdException w:name="Medium Grid 2 Accent 6" w:uiPriority="68"/>
+    <w:lsdException w:name="Medium Grid 3 Accent 6" w:uiPriority="69"/>
+    <w:lsdException w:name="Dark List Accent 6" w:uiPriority="70"/>
+    <w:lsdException w:name="Colorful Shading Accent 6" w:uiPriority="71"/>
+    <w:lsdException w:name="Colorful List Accent 6" w:uiPriority="72"/>
+    <w:lsdException w:name="Colorful Grid Accent 6" w:uiPriority="73"/>
+    <w:lsdException w:name="Subtle Emphasis" w:uiPriority="19" w:qFormat="1"/>
+    <w:lsdException w:name="Intense Emphasis" w:uiPriority="21" w:qFormat="1"/>
+    <w:lsdException w:name="Subtle Reference" w:uiPriority="31" w:qFormat="1"/>
+    <w:lsdException w:name="Intense Reference" w:uiPriority="32" w:qFormat="1"/>
+    <w:lsdException w:name="Book Title" w:uiPriority="33" w:qFormat="1"/>
+    <w:lsdException w:name="Bibliography" w:semiHidden="1" w:uiPriority="37" w:unhideWhenUsed="1"/>
+    <w:lsdException w:name="TOC Heading" w:semiHidden="1" w:uiPriority="39" w:unhideWhenUsed="1" w:qFormat="1"/>
+    <w:lsdException w:name="Plain Table 1" w:uiPriority="41"/>
+    <w:lsdException w:name="Plain Table 2" w:uiPriority="42"/>
+    <w:lsdException w:name="Plain Table 3" w:uiPriority="43"/>
+    <w:lsdException w:name="Plain Table 4" w:uiPriority="44"/>
+    <w:lsdException w:name="Plain Table 5" w:uiPriority="45"/>
+    <w:lsdException w:name="Grid Table Light" w:uiPriority="40"/>
+    <w:lsdException w:name="Grid Table 1 Light" w:uiPriority="46"/>
+    <w:lsdException w:name="Grid Table 2" w:uiPriority="47"/>
+    <w:lsdException w:name="Grid Table 3" w:uiPriority="48"/>
+    <w:lsdException w:name="Grid Table 4" w:uiPriority="49"/>
+    <w:lsdException w:name="Grid Table 5 Dark" w:uiPriority="50"/>
+    <w:lsdException w:name="Grid Table 6 Colorful" w:uiPriority="51"/>
+    <w:lsdException w:name="Grid Table 7 Colorful" w:uiPriority="52"/>
+    <w:lsdException w:name="Grid Table 1 Light Accent 1" w:uiPriority="46"/>
+    <w:lsdException w:name="Grid Table 2 Accent 1" w:uiPriority="47"/>
+    <w:lsdException w:name="Grid Table 3 Accent 1" w:uiPriority="48"/>
+    <w:lsdException w:name="Grid Table 4 Accent 1" w:uiPriority="49"/>
+    <w:lsdException w:name="Grid Table 5 Dark Accent 1" w:uiPriority="50"/>
+    <w:lsdException w:name="Grid Table 6 Colorful Accent 1" w:uiPriority="51"/>
+    <w:lsdException w:name="Grid Table 7 Colorful Accent 1" w:uiPriority="52"/>
+    <w:lsdException w:name="Grid Table 1 Light Accent 2" w:uiPriority="46"/>
+    <w:lsdException w:name="Grid Table 2 Accent 2" w:uiPriority="47"/>
+    <w:lsdException w:name="Grid Table 3 Accent 2" w:uiPriority="48"/>
+    <w:lsdException w:name="Grid Table 4 Accent 2" w:uiPriority="49"/>
+    <w:lsdException w:name="Grid Table 5 Dark Accent 2" w:uiPriority="50"/>
+    <w:lsdException w:name="Grid Table 6 Colorful Accent 2" w:uiPriority="51"/>
+    <w:lsdException w:name="Grid Table 7 Colorful Accent 2" w:uiPriority="52"/>
+    <w:lsdException w:name="Grid Table 1 Light Accent 3" w:uiPriority="46"/>
+    <w:lsdException w:name="Grid Table 2 Accent 3" w:uiPriority="47"/>
+    <w:lsdException w:name="Grid Table 3 Accent 3" w:uiPriority="48"/>
+    <w:lsdException w:name="Grid Table 4 Accent 3" w:uiPriority="49"/>
+    <w:lsdException w:name="Grid Table 5 Dark Accent 3" w:uiPriority="50"/>
+    <w:lsdException w:name="Grid Table 6 Colorful Accent 3" w:uiPriority="51"/>
+    <w:lsdException w:name="Grid Table 7 Colorful Accent 3" w:uiPriority="52"/>
+    <w:lsdException w:name="Grid Table 1 Light Accent 4" w:uiPriority="46"/>
+    <w:lsdException w:name="Grid Table 2 Accent 4" w:uiPriority="47"/>
+    <w:lsdException w:name="Grid Table 3 Accent 4" w:uiPriority="48"/>
+    <w:lsdException w:name="Grid Table 4 Accent 4" w:uiPriority="49"/>
+    <w:lsdException w:name="Grid Table 5 Dark Accent 4" w:uiPriority="50"/>
+    <w:lsdException w:name="Grid Table 6 Colorful Accent 4" w:uiPriority="51"/>
+    <w:lsdException w:name="Grid Table 7 Colorful Accent 4" w:uiPriority="52"/>
+    <w:lsdException w:name="Grid Table 1 Light Accent 5" w:uiPriority="46"/>
+    <w:lsdException w:name="Grid Table 2 Accent 5" w:uiPriority="47"/>
+    <w:lsdException w:name="Grid Table 3 Accent 5" w:uiPriority="48"/>
+    <w:lsdException w:name="Grid Table 4 Accent 5" w:uiPriority="49"/>
+    <w:lsdException w:name="Grid Table 5 Dark Accent 5" w:uiPriority="50"/>
+    <w:lsdException w:name="Grid Table 6 Colorful Accent 5" w:uiPriority="51"/>
+    <w:lsdException w:name="Grid Table 7 Colorful Accent 5" w:uiPriority="52"/>
+    <w:lsdException w:name="Grid Table 1 Light Accent 6" w:uiPriority="46"/>
+    <w:lsdException w:name="Grid Table 2 Accent 6" w:uiPriority="47"/>
+    <w:lsdException w:name="Grid Table 3 Accent 6" w:uiPriority="48"/>
+    <w:lsdException w:name="Grid Table 4 Accent 6" w:uiPriority="49"/>
+    <w:lsdException w:name="Grid Table 5 Dark Accent 6" w:uiPriority="50"/>
+    <w:lsdException w:name="Grid Table 6 Colorful Accent 6" w:uiPriority="51"/>
+    <w:lsdException w:name="Grid Table 7 Colorful Accent 6" w:uiPriority="52"/>
+    <w:lsdException w:name="List Table 1 Light" w:uiPriority="46"/>
+    <w:lsdException w:name="List Table 2" w:uiPriority="47"/>
+    <w:lsdException w:name="List Table 3" w:uiPriority="48"/>
+    <w:lsdException w:name="List Table 4" w:uiPriority="49"/>
+    <w:lsdException w:name="List Table 5 Dark" w:uiPriority="50"/>
+    <w:lsdException w:name="List Table 6 Colorful" w:uiPriority="51"/>
+    <w:lsdException w:name="List Table 7 Colorful" w:uiPriority="52"/>
+    <w:lsdException w:name="List Table 1 Light Accent 1" w:uiPriority="46"/>
+    <w:lsdException w:name="List Table 2 Accent 1" w:uiPriority="47"/>
+    <w:lsdException w:name="List Table 3 Accent 1" w:uiPriority="48"/>
+    <w:lsdException w:name="List Table 4 Accent 1" w:uiPriority="49"/>
+    <w:lsdException w:name="List Table 5 Dark Accent 1" w:uiPriority="50"/>
+    <w:lsdException w:name="List Table 6 Colorful Accent 1" w:uiPriority="51"/>
+    <w:lsdException w:name="List Table 7 Colorful Accent 1" w:uiPriority="52"/>
+    <w:lsdException w:name="List Table 1 Light Accent 2" w:uiPriority="46"/>
+    <w:lsdException w:name="List Table 2 Accent 2" w:uiPriority="47"/>
+    <w:lsdException w:name="List Table 3 Accent 2" w:uiPriority="48"/>
+    <w:lsdException w:name="List Table 4 Accent 2" w:uiPriority="49"/>
+    <w:lsdException w:name="List Table 5 Dark Accent 2" w:uiPriority="50"/>
+    <w:lsdException w:name="List Table 6 Colorful Accent 2" w:uiPriority="51"/>
+    <w:lsdException w:name="List Table 7 Colorful Accent 2" w:uiPriority="52"/>
+    <w:lsdException w:name="List Table 1 Light Accent 3" w:uiPriority="46"/>
+    <w:lsdException w:name="List Table 2 Accent 3" w:uiPriority="47"/>
+    <w:lsdException w:name="List Table 3 Accent 3" w:uiPriority="48"/>
+    <w:lsdException w:name="List Table 4 Accent 3" w:uiPriority="49"/>
+    <w:lsdException w:name="List Table 5 Dark Accent 3" w:uiPriority="50"/>
+    <w:lsdException w:name="List Table 6 Colorful Accent 3" w:uiPriority="51"/>
+    <w:lsdException w:name="List Table 7 Colorful Accent 3" w:uiPriority="52"/>
+    <w:lsdException w:name="List Table 1 Light Accent 4" w:uiPriority="46"/>
+    <w:lsdException w:name="List Table 2 Accent 4" w:uiPriority="47"/>
+    <w:lsdException w:name="List Table 3 Accent 4" w:uiPriority="48"/>
+    <w:lsdException w:name="List Table 4 Accent 4" w:uiPriority="49"/>
+    <w:lsdException w:name="List Table 5 Dark Accent 4" w:uiPriority="50"/>
+    <w:lsdException w:name="List Table 6 Colorful Accent 4" w:uiPriority="51"/>
+    <w:lsdException w:name="List Table 7 Colorful Accent 4" w:uiPriority="52"/>
+    <w:lsdException w:name="List Table 1 Light Accent 5" w:uiPriority="46"/>
+    <w:lsdException w:name="List Table 2 Accent 5" w:uiPriority="47"/>
+    <w:lsdException w:name="List Table 3 Accent 5" w:uiPriority="48"/>
+    <w:lsdException w:name="List Table 4 Accent 5" w:uiPriority="49"/>
+    <w:lsdException w:name="List Table 5 Dark Accent 5" w:uiPriority="50"/>
+    <w:lsdException w:name="List Table 6 Colorful Accent 5" w:uiPriority="51"/>
+    <w:lsdException w:name="List Table 7 Colorful Accent 5" w:uiPriority="52"/>
+    <w:lsdException w:name="List Table 1 Light Accent 6" w:uiPriority="46"/>
+    <w:lsdException w:name="List Table 2 Accent 6" w:uiPriority="47"/>
+    <w:lsdException w:name="List Table 3 Accent 6" w:uiPriority="48"/>
+    <w:lsdException w:name="List Table 4 Accent 6" w:uiPriority="49"/>
+    <w:lsdException w:name="List Table 5 Dark Accent 6" w:uiPriority="50"/>
+    <w:lsdException w:name="List Table 6 Colorful Accent 6" w:uiPriority="51"/>
+    <w:lsdException w:name="List Table 7 Colorful Accent 6" w:uiPriority="52"/>
+    <w:lsdException w:name="Mention" w:semiHidden="1" w:unhideWhenUsed="1"/>
+    <w:lsdException w:name="Smart Hyperlink" w:semiHidden="1" w:unhideWhenUsed="1"/>
+    <w:lsdException w:name="Hashtag" w:semiHidden="1" w:unhideWhenUsed="1"/>
+    <w:lsdException w:name="Unresolved Mention" w:semiHidden="1" w:unhideWhenUsed="1"/>
+    <w:lsdException w:name="Smart Link" w:semiHidden="1" w:unhideWhenUsed="1"/>
   </w:latentStyles>
   <w:style w:type="paragraph" w:default="1" w:styleId="Normal">
     <w:name w:val="Normal"/>
     <w:qFormat/>
   </w:style>
-  <w:style w:type="paragraph" w:styleId="Heading1">
+  <w:style w:type="paragraph" w:styleId="Titre1">
     <w:name w:val="heading 1"/>
     <w:basedOn w:val="Normal"/>
     <w:next w:val="Normal"/>
-    <w:link w:val="Heading1Char"/>
+    <w:link w:val="Titre1Car"/>
     <w:uiPriority w:val="9"/>
     <w:qFormat/>
     <w:rsid w:val="007617DD"/>
@@ -3041,11 +3907,11 @@
       <w:szCs w:val="28"/>
     </w:rPr>
   </w:style>
-  <w:style w:type="paragraph" w:styleId="Heading2">
+  <w:style w:type="paragraph" w:styleId="Titre2">
     <w:name w:val="heading 2"/>
     <w:basedOn w:val="Normal"/>
     <w:next w:val="Normal"/>
-    <w:link w:val="Heading2Char"/>
+    <w:link w:val="Titre2Car"/>
     <w:uiPriority w:val="9"/>
     <w:unhideWhenUsed/>
     <w:qFormat/>
@@ -3065,11 +3931,11 @@
       <w:szCs w:val="26"/>
     </w:rPr>
   </w:style>
-  <w:style w:type="paragraph" w:styleId="Heading3">
+  <w:style w:type="paragraph" w:styleId="Titre3">
     <w:name w:val="heading 3"/>
     <w:basedOn w:val="Normal"/>
     <w:next w:val="Normal"/>
-    <w:link w:val="Heading3Char"/>
+    <w:link w:val="Titre3Car"/>
     <w:uiPriority w:val="9"/>
     <w:unhideWhenUsed/>
     <w:qFormat/>
@@ -3087,11 +3953,11 @@
       <w:color w:val="4F81BD" w:themeColor="accent1"/>
     </w:rPr>
   </w:style>
-  <w:style w:type="paragraph" w:styleId="Heading4">
+  <w:style w:type="paragraph" w:styleId="Titre4">
     <w:name w:val="heading 4"/>
     <w:basedOn w:val="Normal"/>
     <w:next w:val="Normal"/>
-    <w:link w:val="Heading4Char"/>
+    <w:link w:val="Titre4Car"/>
     <w:uiPriority w:val="9"/>
     <w:unhideWhenUsed/>
     <w:qFormat/>
@@ -3111,13 +3977,13 @@
       <w:color w:val="4F81BD" w:themeColor="accent1"/>
     </w:rPr>
   </w:style>
-  <w:style w:type="character" w:default="1" w:styleId="DefaultParagraphFont">
+  <w:style w:type="character" w:default="1" w:styleId="Policepardfaut">
     <w:name w:val="Default Paragraph Font"/>
     <w:uiPriority w:val="1"/>
     <w:semiHidden/>
     <w:unhideWhenUsed/>
   </w:style>
-  <w:style w:type="table" w:default="1" w:styleId="TableNormal">
+  <w:style w:type="table" w:default="1" w:styleId="TableauNormal">
     <w:name w:val="Normal Table"/>
     <w:uiPriority w:val="99"/>
     <w:semiHidden/>
@@ -3132,13 +3998,13 @@
       </w:tblCellMar>
     </w:tblPr>
   </w:style>
-  <w:style w:type="numbering" w:default="1" w:styleId="NoList">
+  <w:style w:type="numbering" w:default="1" w:styleId="Aucuneliste">
     <w:name w:val="No List"/>
     <w:uiPriority w:val="99"/>
     <w:semiHidden/>
     <w:unhideWhenUsed/>
   </w:style>
-  <w:style w:type="paragraph" w:styleId="NoSpacing">
+  <w:style w:type="paragraph" w:styleId="Sansinterligne">
     <w:name w:val="No Spacing"/>
     <w:uiPriority w:val="1"/>
     <w:qFormat/>
@@ -3147,10 +4013,10 @@
       <w:spacing w:after="0" w:line="240" w:lineRule="auto"/>
     </w:pPr>
   </w:style>
-  <w:style w:type="character" w:customStyle="1" w:styleId="Heading1Char">
-    <w:name w:val="Heading 1 Char"/>
-    <w:basedOn w:val="DefaultParagraphFont"/>
-    <w:link w:val="Heading1"/>
+  <w:style w:type="character" w:customStyle="1" w:styleId="Titre1Car">
+    <w:name w:val="Titre 1 Car"/>
+    <w:basedOn w:val="Policepardfaut"/>
+    <w:link w:val="Titre1"/>
     <w:uiPriority w:val="9"/>
     <w:rsid w:val="007617DD"/>
     <w:rPr>
@@ -3162,9 +4028,9 @@
       <w:szCs w:val="28"/>
     </w:rPr>
   </w:style>
-  <w:style w:type="character" w:styleId="Hyperlink">
+  <w:style w:type="character" w:styleId="Lienhypertexte">
     <w:name w:val="Hyperlink"/>
-    <w:basedOn w:val="DefaultParagraphFont"/>
+    <w:basedOn w:val="Policepardfaut"/>
     <w:uiPriority w:val="99"/>
     <w:semiHidden/>
     <w:unhideWhenUsed/>
@@ -3174,10 +4040,10 @@
       <w:u w:val="single"/>
     </w:rPr>
   </w:style>
-  <w:style w:type="paragraph" w:styleId="BalloonText">
+  <w:style w:type="paragraph" w:styleId="Textedebulles">
     <w:name w:val="Balloon Text"/>
     <w:basedOn w:val="Normal"/>
-    <w:link w:val="BalloonTextChar"/>
+    <w:link w:val="TextedebullesCar"/>
     <w:uiPriority w:val="99"/>
     <w:semiHidden/>
     <w:unhideWhenUsed/>
@@ -3191,10 +4057,10 @@
       <w:szCs w:val="16"/>
     </w:rPr>
   </w:style>
-  <w:style w:type="character" w:customStyle="1" w:styleId="BalloonTextChar">
-    <w:name w:val="Balloon Text Char"/>
-    <w:basedOn w:val="DefaultParagraphFont"/>
-    <w:link w:val="BalloonText"/>
+  <w:style w:type="character" w:customStyle="1" w:styleId="TextedebullesCar">
+    <w:name w:val="Texte de bulles Car"/>
+    <w:basedOn w:val="Policepardfaut"/>
+    <w:link w:val="Textedebulles"/>
     <w:uiPriority w:val="99"/>
     <w:semiHidden/>
     <w:rsid w:val="004E3ACB"/>
@@ -3204,10 +4070,10 @@
       <w:szCs w:val="16"/>
     </w:rPr>
   </w:style>
-  <w:style w:type="character" w:customStyle="1" w:styleId="Heading2Char">
-    <w:name w:val="Heading 2 Char"/>
-    <w:basedOn w:val="DefaultParagraphFont"/>
-    <w:link w:val="Heading2"/>
+  <w:style w:type="character" w:customStyle="1" w:styleId="Titre2Car">
+    <w:name w:val="Titre 2 Car"/>
+    <w:basedOn w:val="Policepardfaut"/>
+    <w:link w:val="Titre2"/>
     <w:uiPriority w:val="9"/>
     <w:rsid w:val="00F515F6"/>
     <w:rPr>
@@ -3219,10 +4085,10 @@
       <w:szCs w:val="26"/>
     </w:rPr>
   </w:style>
-  <w:style w:type="character" w:customStyle="1" w:styleId="Heading3Char">
-    <w:name w:val="Heading 3 Char"/>
-    <w:basedOn w:val="DefaultParagraphFont"/>
-    <w:link w:val="Heading3"/>
+  <w:style w:type="character" w:customStyle="1" w:styleId="Titre3Car">
+    <w:name w:val="Titre 3 Car"/>
+    <w:basedOn w:val="Policepardfaut"/>
+    <w:link w:val="Titre3"/>
     <w:uiPriority w:val="9"/>
     <w:rsid w:val="00FD2614"/>
     <w:rPr>
@@ -3232,10 +4098,10 @@
       <w:color w:val="4F81BD" w:themeColor="accent1"/>
     </w:rPr>
   </w:style>
-  <w:style w:type="character" w:customStyle="1" w:styleId="Heading4Char">
-    <w:name w:val="Heading 4 Char"/>
-    <w:basedOn w:val="DefaultParagraphFont"/>
-    <w:link w:val="Heading4"/>
+  <w:style w:type="character" w:customStyle="1" w:styleId="Titre4Car">
+    <w:name w:val="Titre 4 Car"/>
+    <w:basedOn w:val="Policepardfaut"/>
+    <w:link w:val="Titre4"/>
     <w:uiPriority w:val="9"/>
     <w:rsid w:val="004515D3"/>
     <w:rPr>
@@ -3247,9 +4113,9 @@
       <w:color w:val="4F81BD" w:themeColor="accent1"/>
     </w:rPr>
   </w:style>
-  <w:style w:type="table" w:styleId="TableGrid">
+  <w:style w:type="table" w:styleId="Grilledutableau">
     <w:name w:val="Table Grid"/>
-    <w:basedOn w:val="TableNormal"/>
+    <w:basedOn w:val="TableauNormal"/>
     <w:uiPriority w:val="59"/>
     <w:unhideWhenUsed/>
     <w:rsid w:val="00976DB3"/>
@@ -3257,7 +4123,6 @@
       <w:spacing w:after="0" w:line="240" w:lineRule="auto"/>
     </w:pPr>
     <w:tblPr>
-      <w:tblInd w:w="0" w:type="dxa"/>
       <w:tblBorders>
         <w:top w:val="single" w:sz="4" w:space="0" w:color="auto"/>
         <w:left w:val="single" w:sz="4" w:space="0" w:color="auto"/>
@@ -3266,17 +4131,11 @@
         <w:insideH w:val="single" w:sz="4" w:space="0" w:color="auto"/>
         <w:insideV w:val="single" w:sz="4" w:space="0" w:color="auto"/>
       </w:tblBorders>
-      <w:tblCellMar>
-        <w:top w:w="0" w:type="dxa"/>
-        <w:left w:w="108" w:type="dxa"/>
-        <w:bottom w:w="0" w:type="dxa"/>
-        <w:right w:w="108" w:type="dxa"/>
-      </w:tblCellMar>
     </w:tblPr>
   </w:style>
-  <w:style w:type="table" w:customStyle="1" w:styleId="GridTable4">
-    <w:name w:val="Grid Table 4"/>
-    <w:basedOn w:val="TableNormal"/>
+  <w:style w:type="table" w:customStyle="1" w:styleId="TableauGrille41">
+    <w:name w:val="Tableau Grille 41"/>
+    <w:basedOn w:val="TableauNormal"/>
     <w:uiPriority w:val="49"/>
     <w:rsid w:val="00FC567E"/>
     <w:pPr>
@@ -3285,7 +4144,6 @@
     <w:tblPr>
       <w:tblStyleRowBandSize w:val="1"/>
       <w:tblStyleColBandSize w:val="1"/>
-      <w:tblInd w:w="0" w:type="dxa"/>
       <w:tblBorders>
         <w:top w:val="single" w:sz="4" w:space="0" w:color="666666" w:themeColor="text1" w:themeTint="99"/>
         <w:left w:val="single" w:sz="4" w:space="0" w:color="666666" w:themeColor="text1" w:themeTint="99"/>
@@ -3294,12 +4152,6 @@
         <w:insideH w:val="single" w:sz="4" w:space="0" w:color="666666" w:themeColor="text1" w:themeTint="99"/>
         <w:insideV w:val="single" w:sz="4" w:space="0" w:color="666666" w:themeColor="text1" w:themeTint="99"/>
       </w:tblBorders>
-      <w:tblCellMar>
-        <w:top w:w="0" w:type="dxa"/>
-        <w:left w:w="108" w:type="dxa"/>
-        <w:bottom w:w="0" w:type="dxa"/>
-        <w:right w:w="108" w:type="dxa"/>
-      </w:tblCellMar>
     </w:tblPr>
     <w:tblStylePr w:type="firstRow">
       <w:rPr>
@@ -3357,437 +4209,150 @@
       </w:tcPr>
     </w:tblStylePr>
   </w:style>
-</w:styles>
-</file>
-
-<file path=word/stylesWithEffects.xml><?xml version="1.0" encoding="utf-8"?>
-<w:styles xmlns:wpc="http://schemas.microsoft.com/office/word/2010/wordprocessingCanvas" xmlns:mc="http://schemas.openxmlformats.org/markup-compatibility/2006" xmlns:o="urn:schemas-microsoft-com:office:office" xmlns:r="http://schemas.openxmlformats.org/officeDocument/2006/relationships" xmlns:m="http://schemas.openxmlformats.org/officeDocument/2006/math" xmlns:v="urn:schemas-microsoft-com:vml" xmlns:wp14="http://schemas.microsoft.com/office/word/2010/wordprocessingDrawing" xmlns:wp="http://schemas.openxmlformats.org/drawingml/2006/wordprocessingDrawing" xmlns:w10="urn:schemas-microsoft-com:office:word" xmlns:w="http://schemas.openxmlformats.org/wordprocessingml/2006/main" xmlns:w14="http://schemas.microsoft.com/office/word/2010/wordml" xmlns:wpg="http://schemas.microsoft.com/office/word/2010/wordprocessingGroup" xmlns:wpi="http://schemas.microsoft.com/office/word/2010/wordprocessingInk" xmlns:wne="http://schemas.microsoft.com/office/word/2006/wordml" xmlns:wps="http://schemas.microsoft.com/office/word/2010/wordprocessingShape" mc:Ignorable="w14 wp14">
-  <w:docDefaults>
-    <w:rPrDefault>
-      <w:rPr>
-        <w:rFonts w:asciiTheme="minorHAnsi" w:eastAsiaTheme="minorHAnsi" w:hAnsiTheme="minorHAnsi" w:cstheme="minorBidi"/>
-        <w:sz w:val="22"/>
-        <w:szCs w:val="22"/>
-        <w:lang w:val="nl-BE" w:eastAsia="en-US" w:bidi="ar-SA"/>
-      </w:rPr>
-    </w:rPrDefault>
-    <w:pPrDefault>
-      <w:pPr>
-        <w:spacing w:after="200" w:line="276" w:lineRule="auto"/>
-      </w:pPr>
-    </w:pPrDefault>
-  </w:docDefaults>
-  <w:latentStyles w:defLockedState="0" w:defUIPriority="99" w:defSemiHidden="1" w:defUnhideWhenUsed="1" w:defQFormat="0" w:count="267">
-    <w:lsdException w:name="Normal" w:semiHidden="0" w:uiPriority="0" w:unhideWhenUsed="0" w:qFormat="1"/>
-    <w:lsdException w:name="heading 1" w:semiHidden="0" w:uiPriority="9" w:unhideWhenUsed="0" w:qFormat="1"/>
-    <w:lsdException w:name="heading 2" w:uiPriority="9" w:qFormat="1"/>
-    <w:lsdException w:name="heading 3" w:uiPriority="9" w:qFormat="1"/>
-    <w:lsdException w:name="heading 4" w:uiPriority="9" w:qFormat="1"/>
-    <w:lsdException w:name="heading 5" w:uiPriority="9" w:qFormat="1"/>
-    <w:lsdException w:name="heading 6" w:uiPriority="9" w:qFormat="1"/>
-    <w:lsdException w:name="heading 7" w:uiPriority="9" w:qFormat="1"/>
-    <w:lsdException w:name="heading 8" w:uiPriority="9" w:qFormat="1"/>
-    <w:lsdException w:name="heading 9" w:uiPriority="9" w:qFormat="1"/>
-    <w:lsdException w:name="toc 1" w:uiPriority="39"/>
-    <w:lsdException w:name="toc 2" w:uiPriority="39"/>
-    <w:lsdException w:name="toc 3" w:uiPriority="39"/>
-    <w:lsdException w:name="toc 4" w:uiPriority="39"/>
-    <w:lsdException w:name="toc 5" w:uiPriority="39"/>
-    <w:lsdException w:name="toc 6" w:uiPriority="39"/>
-    <w:lsdException w:name="toc 7" w:uiPriority="39"/>
-    <w:lsdException w:name="toc 8" w:uiPriority="39"/>
-    <w:lsdException w:name="toc 9" w:uiPriority="39"/>
-    <w:lsdException w:name="caption" w:uiPriority="35" w:qFormat="1"/>
-    <w:lsdException w:name="Title" w:semiHidden="0" w:uiPriority="10" w:unhideWhenUsed="0" w:qFormat="1"/>
-    <w:lsdException w:name="Default Paragraph Font" w:uiPriority="1"/>
-    <w:lsdException w:name="Subtitle" w:semiHidden="0" w:uiPriority="11" w:unhideWhenUsed="0" w:qFormat="1"/>
-    <w:lsdException w:name="Strong" w:semiHidden="0" w:uiPriority="22" w:unhideWhenUsed="0" w:qFormat="1"/>
-    <w:lsdException w:name="Emphasis" w:semiHidden="0" w:uiPriority="20" w:unhideWhenUsed="0" w:qFormat="1"/>
-    <w:lsdException w:name="Table Grid" w:semiHidden="0" w:uiPriority="59" w:unhideWhenUsed="0"/>
-    <w:lsdException w:name="Placeholder Text" w:unhideWhenUsed="0"/>
-    <w:lsdException w:name="No Spacing" w:semiHidden="0" w:uiPriority="1" w:unhideWhenUsed="0" w:qFormat="1"/>
-    <w:lsdException w:name="Light Shading" w:semiHidden="0" w:uiPriority="60" w:unhideWhenUsed="0"/>
-    <w:lsdException w:name="Light List" w:semiHidden="0" w:uiPriority="61" w:unhideWhenUsed="0"/>
-    <w:lsdException w:name="Light Grid" w:semiHidden="0" w:uiPriority="62" w:unhideWhenUsed="0"/>
-    <w:lsdException w:name="Medium Shading 1" w:semiHidden="0" w:uiPriority="63" w:unhideWhenUsed="0"/>
-    <w:lsdException w:name="Medium Shading 2" w:semiHidden="0" w:uiPriority="64" w:unhideWhenUsed="0"/>
-    <w:lsdException w:name="Medium List 1" w:semiHidden="0" w:uiPriority="65" w:unhideWhenUsed="0"/>
-    <w:lsdException w:name="Medium List 2" w:semiHidden="0" w:uiPriority="66" w:unhideWhenUsed="0"/>
-    <w:lsdException w:name="Medium Grid 1" w:semiHidden="0" w:uiPriority="67" w:unhideWhenUsed="0"/>
-    <w:lsdException w:name="Medium Grid 2" w:semiHidden="0" w:uiPriority="68" w:unhideWhenUsed="0"/>
-    <w:lsdException w:name="Medium Grid 3" w:semiHidden="0" w:uiPriority="69" w:unhideWhenUsed="0"/>
-    <w:lsdException w:name="Dark List" w:semiHidden="0" w:uiPriority="70" w:unhideWhenUsed="0"/>
-    <w:lsdException w:name="Colorful Shading" w:semiHidden="0" w:uiPriority="71" w:unhideWhenUsed="0"/>
-    <w:lsdException w:name="Colorful List" w:semiHidden="0" w:uiPriority="72" w:unhideWhenUsed="0"/>
-    <w:lsdException w:name="Colorful Grid" w:semiHidden="0" w:uiPriority="73" w:unhideWhenUsed="0"/>
-    <w:lsdException w:name="Light Shading Accent 1" w:semiHidden="0" w:uiPriority="60" w:unhideWhenUsed="0"/>
-    <w:lsdException w:name="Light List Accent 1" w:semiHidden="0" w:uiPriority="61" w:unhideWhenUsed="0"/>
-    <w:lsdException w:name="Light Grid Accent 1" w:semiHidden="0" w:uiPriority="62" w:unhideWhenUsed="0"/>
-    <w:lsdException w:name="Medium Shading 1 Accent 1" w:semiHidden="0" w:uiPriority="63" w:unhideWhenUsed="0"/>
-    <w:lsdException w:name="Medium Shading 2 Accent 1" w:semiHidden="0" w:uiPriority="64" w:unhideWhenUsed="0"/>
-    <w:lsdException w:name="Medium List 1 Accent 1" w:semiHidden="0" w:uiPriority="65" w:unhideWhenUsed="0"/>
-    <w:lsdException w:name="Revision" w:unhideWhenUsed="0"/>
-    <w:lsdException w:name="List Paragraph" w:semiHidden="0" w:uiPriority="34" w:unhideWhenUsed="0" w:qFormat="1"/>
-    <w:lsdException w:name="Quote" w:semiHidden="0" w:uiPriority="29" w:unhideWhenUsed="0" w:qFormat="1"/>
-    <w:lsdException w:name="Intense Quote" w:semiHidden="0" w:uiPriority="30" w:unhideWhenUsed="0" w:qFormat="1"/>
-    <w:lsdException w:name="Medium List 2 Accent 1" w:semiHidden="0" w:uiPriority="66" w:unhideWhenUsed="0"/>
-    <w:lsdException w:name="Medium Grid 1 Accent 1" w:semiHidden="0" w:uiPriority="67" w:unhideWhenUsed="0"/>
-    <w:lsdException w:name="Medium Grid 2 Accent 1" w:semiHidden="0" w:uiPriority="68" w:unhideWhenUsed="0"/>
-    <w:lsdException w:name="Medium Grid 3 Accent 1" w:semiHidden="0" w:uiPriority="69" w:unhideWhenUsed="0"/>
-    <w:lsdException w:name="Dark List Accent 1" w:semiHidden="0" w:uiPriority="70" w:unhideWhenUsed="0"/>
-    <w:lsdException w:name="Colorful Shading Accent 1" w:semiHidden="0" w:uiPriority="71" w:unhideWhenUsed="0"/>
-    <w:lsdException w:name="Colorful List Accent 1" w:semiHidden="0" w:uiPriority="72" w:unhideWhenUsed="0"/>
-    <w:lsdException w:name="Colorful Grid Accent 1" w:semiHidden="0" w:uiPriority="73" w:unhideWhenUsed="0"/>
-    <w:lsdException w:name="Light Shading Accent 2" w:semiHidden="0" w:uiPriority="60" w:unhideWhenUsed="0"/>
-    <w:lsdException w:name="Light List Accent 2" w:semiHidden="0" w:uiPriority="61" w:unhideWhenUsed="0"/>
-    <w:lsdException w:name="Light Grid Accent 2" w:semiHidden="0" w:uiPriority="62" w:unhideWhenUsed="0"/>
-    <w:lsdException w:name="Medium Shading 1 Accent 2" w:semiHidden="0" w:uiPriority="63" w:unhideWhenUsed="0"/>
-    <w:lsdException w:name="Medium Shading 2 Accent 2" w:semiHidden="0" w:uiPriority="64" w:unhideWhenUsed="0"/>
-    <w:lsdException w:name="Medium List 1 Accent 2" w:semiHidden="0" w:uiPriority="65" w:unhideWhenUsed="0"/>
-    <w:lsdException w:name="Medium List 2 Accent 2" w:semiHidden="0" w:uiPriority="66" w:unhideWhenUsed="0"/>
-    <w:lsdException w:name="Medium Grid 1 Accent 2" w:semiHidden="0" w:uiPriority="67" w:unhideWhenUsed="0"/>
-    <w:lsdException w:name="Medium Grid 2 Accent 2" w:semiHidden="0" w:uiPriority="68" w:unhideWhenUsed="0"/>
-    <w:lsdException w:name="Medium Grid 3 Accent 2" w:semiHidden="0" w:uiPriority="69" w:unhideWhenUsed="0"/>
-    <w:lsdException w:name="Dark List Accent 2" w:semiHidden="0" w:uiPriority="70" w:unhideWhenUsed="0"/>
-    <w:lsdException w:name="Colorful Shading Accent 2" w:semiHidden="0" w:uiPriority="71" w:unhideWhenUsed="0"/>
-    <w:lsdException w:name="Colorful List Accent 2" w:semiHidden="0" w:uiPriority="72" w:unhideWhenUsed="0"/>
-    <w:lsdException w:name="Colorful Grid Accent 2" w:semiHidden="0" w:uiPriority="73" w:unhideWhenUsed="0"/>
-    <w:lsdException w:name="Light Shading Accent 3" w:semiHidden="0" w:uiPriority="60" w:unhideWhenUsed="0"/>
-    <w:lsdException w:name="Light List Accent 3" w:semiHidden="0" w:uiPriority="61" w:unhideWhenUsed="0"/>
-    <w:lsdException w:name="Light Grid Accent 3" w:semiHidden="0" w:uiPriority="62" w:unhideWhenUsed="0"/>
-    <w:lsdException w:name="Medium Shading 1 Accent 3" w:semiHidden="0" w:uiPriority="63" w:unhideWhenUsed="0"/>
-    <w:lsdException w:name="Medium Shading 2 Accent 3" w:semiHidden="0" w:uiPriority="64" w:unhideWhenUsed="0"/>
-    <w:lsdException w:name="Medium List 1 Accent 3" w:semiHidden="0" w:uiPriority="65" w:unhideWhenUsed="0"/>
-    <w:lsdException w:name="Medium List 2 Accent 3" w:semiHidden="0" w:uiPriority="66" w:unhideWhenUsed="0"/>
-    <w:lsdException w:name="Medium Grid 1 Accent 3" w:semiHidden="0" w:uiPriority="67" w:unhideWhenUsed="0"/>
-    <w:lsdException w:name="Medium Grid 2 Accent 3" w:semiHidden="0" w:uiPriority="68" w:unhideWhenUsed="0"/>
-    <w:lsdException w:name="Medium Grid 3 Accent 3" w:semiHidden="0" w:uiPriority="69" w:unhideWhenUsed="0"/>
-    <w:lsdException w:name="Dark List Accent 3" w:semiHidden="0" w:uiPriority="70" w:unhideWhenUsed="0"/>
-    <w:lsdException w:name="Colorful Shading Accent 3" w:semiHidden="0" w:uiPriority="71" w:unhideWhenUsed="0"/>
-    <w:lsdException w:name="Colorful List Accent 3" w:semiHidden="0" w:uiPriority="72" w:unhideWhenUsed="0"/>
-    <w:lsdException w:name="Colorful Grid Accent 3" w:semiHidden="0" w:uiPriority="73" w:unhideWhenUsed="0"/>
-    <w:lsdException w:name="Light Shading Accent 4" w:semiHidden="0" w:uiPriority="60" w:unhideWhenUsed="0"/>
-    <w:lsdException w:name="Light List Accent 4" w:semiHidden="0" w:uiPriority="61" w:unhideWhenUsed="0"/>
-    <w:lsdException w:name="Light Grid Accent 4" w:semiHidden="0" w:uiPriority="62" w:unhideWhenUsed="0"/>
-    <w:lsdException w:name="Medium Shading 1 Accent 4" w:semiHidden="0" w:uiPriority="63" w:unhideWhenUsed="0"/>
-    <w:lsdException w:name="Medium Shading 2 Accent 4" w:semiHidden="0" w:uiPriority="64" w:unhideWhenUsed="0"/>
-    <w:lsdException w:name="Medium List 1 Accent 4" w:semiHidden="0" w:uiPriority="65" w:unhideWhenUsed="0"/>
-    <w:lsdException w:name="Medium List 2 Accent 4" w:semiHidden="0" w:uiPriority="66" w:unhideWhenUsed="0"/>
-    <w:lsdException w:name="Medium Grid 1 Accent 4" w:semiHidden="0" w:uiPriority="67" w:unhideWhenUsed="0"/>
-    <w:lsdException w:name="Medium Grid 2 Accent 4" w:semiHidden="0" w:uiPriority="68" w:unhideWhenUsed="0"/>
-    <w:lsdException w:name="Medium Grid 3 Accent 4" w:semiHidden="0" w:uiPriority="69" w:unhideWhenUsed="0"/>
-    <w:lsdException w:name="Dark List Accent 4" w:semiHidden="0" w:uiPriority="70" w:unhideWhenUsed="0"/>
-    <w:lsdException w:name="Colorful Shading Accent 4" w:semiHidden="0" w:uiPriority="71" w:unhideWhenUsed="0"/>
-    <w:lsdException w:name="Colorful List Accent 4" w:semiHidden="0" w:uiPriority="72" w:unhideWhenUsed="0"/>
-    <w:lsdException w:name="Colorful Grid Accent 4" w:semiHidden="0" w:uiPriority="73" w:unhideWhenUsed="0"/>
-    <w:lsdException w:name="Light Shading Accent 5" w:semiHidden="0" w:uiPriority="60" w:unhideWhenUsed="0"/>
-    <w:lsdException w:name="Light List Accent 5" w:semiHidden="0" w:uiPriority="61" w:unhideWhenUsed="0"/>
-    <w:lsdException w:name="Light Grid Accent 5" w:semiHidden="0" w:uiPriority="62" w:unhideWhenUsed="0"/>
-    <w:lsdException w:name="Medium Shading 1 Accent 5" w:semiHidden="0" w:uiPriority="63" w:unhideWhenUsed="0"/>
-    <w:lsdException w:name="Medium Shading 2 Accent 5" w:semiHidden="0" w:uiPriority="64" w:unhideWhenUsed="0"/>
-    <w:lsdException w:name="Medium List 1 Accent 5" w:semiHidden="0" w:uiPriority="65" w:unhideWhenUsed="0"/>
-    <w:lsdException w:name="Medium List 2 Accent 5" w:semiHidden="0" w:uiPriority="66" w:unhideWhenUsed="0"/>
-    <w:lsdException w:name="Medium Grid 1 Accent 5" w:semiHidden="0" w:uiPriority="67" w:unhideWhenUsed="0"/>
-    <w:lsdException w:name="Medium Grid 2 Accent 5" w:semiHidden="0" w:uiPriority="68" w:unhideWhenUsed="0"/>
-    <w:lsdException w:name="Medium Grid 3 Accent 5" w:semiHidden="0" w:uiPriority="69" w:unhideWhenUsed="0"/>
-    <w:lsdException w:name="Dark List Accent 5" w:semiHidden="0" w:uiPriority="70" w:unhideWhenUsed="0"/>
-    <w:lsdException w:name="Colorful Shading Accent 5" w:semiHidden="0" w:uiPriority="71" w:unhideWhenUsed="0"/>
-    <w:lsdException w:name="Colorful List Accent 5" w:semiHidden="0" w:uiPriority="72" w:unhideWhenUsed="0"/>
-    <w:lsdException w:name="Colorful Grid Accent 5" w:semiHidden="0" w:uiPriority="73" w:unhideWhenUsed="0"/>
-    <w:lsdException w:name="Light Shading Accent 6" w:semiHidden="0" w:uiPriority="60" w:unhideWhenUsed="0"/>
-    <w:lsdException w:name="Light List Accent 6" w:semiHidden="0" w:uiPriority="61" w:unhideWhenUsed="0"/>
-    <w:lsdException w:name="Light Grid Accent 6" w:semiHidden="0" w:uiPriority="62" w:unhideWhenUsed="0"/>
-    <w:lsdException w:name="Medium Shading 1 Accent 6" w:semiHidden="0" w:uiPriority="63" w:unhideWhenUsed="0"/>
-    <w:lsdException w:name="Medium Shading 2 Accent 6" w:semiHidden="0" w:uiPriority="64" w:unhideWhenUsed="0"/>
-    <w:lsdException w:name="Medium List 1 Accent 6" w:semiHidden="0" w:uiPriority="65" w:unhideWhenUsed="0"/>
-    <w:lsdException w:name="Medium List 2 Accent 6" w:semiHidden="0" w:uiPriority="66" w:unhideWhenUsed="0"/>
-    <w:lsdException w:name="Medium Grid 1 Accent 6" w:semiHidden="0" w:uiPriority="67" w:unhideWhenUsed="0"/>
-    <w:lsdException w:name="Medium Grid 2 Accent 6" w:semiHidden="0" w:uiPriority="68" w:unhideWhenUsed="0"/>
-    <w:lsdException w:name="Medium Grid 3 Accent 6" w:semiHidden="0" w:uiPriority="69" w:unhideWhenUsed="0"/>
-    <w:lsdException w:name="Dark List Accent 6" w:semiHidden="0" w:uiPriority="70" w:unhideWhenUsed="0"/>
-    <w:lsdException w:name="Colorful Shading Accent 6" w:semiHidden="0" w:uiPriority="71" w:unhideWhenUsed="0"/>
-    <w:lsdException w:name="Colorful List Accent 6" w:semiHidden="0" w:uiPriority="72" w:unhideWhenUsed="0"/>
-    <w:lsdException w:name="Colorful Grid Accent 6" w:semiHidden="0" w:uiPriority="73" w:unhideWhenUsed="0"/>
-    <w:lsdException w:name="Subtle Emphasis" w:semiHidden="0" w:uiPriority="19" w:unhideWhenUsed="0" w:qFormat="1"/>
-    <w:lsdException w:name="Intense Emphasis" w:semiHidden="0" w:uiPriority="21" w:unhideWhenUsed="0" w:qFormat="1"/>
-    <w:lsdException w:name="Subtle Reference" w:semiHidden="0" w:uiPriority="31" w:unhideWhenUsed="0" w:qFormat="1"/>
-    <w:lsdException w:name="Intense Reference" w:semiHidden="0" w:uiPriority="32" w:unhideWhenUsed="0" w:qFormat="1"/>
-    <w:lsdException w:name="Book Title" w:semiHidden="0" w:uiPriority="33" w:unhideWhenUsed="0" w:qFormat="1"/>
-    <w:lsdException w:name="Bibliography" w:uiPriority="37"/>
-    <w:lsdException w:name="TOC Heading" w:uiPriority="39" w:qFormat="1"/>
-  </w:latentStyles>
-  <w:style w:type="paragraph" w:default="1" w:styleId="Normal">
-    <w:name w:val="Normal"/>
-    <w:qFormat/>
-  </w:style>
-  <w:style w:type="paragraph" w:styleId="Heading1">
-    <w:name w:val="heading 1"/>
-    <w:basedOn w:val="Normal"/>
-    <w:next w:val="Normal"/>
-    <w:link w:val="Heading1Char"/>
-    <w:uiPriority w:val="9"/>
-    <w:qFormat/>
-    <w:rsid w:val="007617DD"/>
-    <w:pPr>
-      <w:keepNext/>
-      <w:keepLines/>
-      <w:spacing w:before="480" w:after="0"/>
-      <w:outlineLvl w:val="0"/>
-    </w:pPr>
-    <w:rPr>
-      <w:rFonts w:asciiTheme="majorHAnsi" w:eastAsiaTheme="majorEastAsia" w:hAnsiTheme="majorHAnsi" w:cstheme="majorBidi"/>
-      <w:b/>
-      <w:bCs/>
-      <w:color w:val="365F91" w:themeColor="accent1" w:themeShade="BF"/>
-      <w:sz w:val="28"/>
-      <w:szCs w:val="28"/>
-    </w:rPr>
-  </w:style>
-  <w:style w:type="paragraph" w:styleId="Heading2">
-    <w:name w:val="heading 2"/>
-    <w:basedOn w:val="Normal"/>
-    <w:next w:val="Normal"/>
-    <w:link w:val="Heading2Char"/>
-    <w:uiPriority w:val="9"/>
-    <w:unhideWhenUsed/>
-    <w:qFormat/>
-    <w:rsid w:val="00F515F6"/>
-    <w:pPr>
-      <w:keepNext/>
-      <w:keepLines/>
-      <w:spacing w:before="200" w:after="0"/>
-      <w:outlineLvl w:val="1"/>
-    </w:pPr>
-    <w:rPr>
-      <w:rFonts w:asciiTheme="majorHAnsi" w:eastAsiaTheme="majorEastAsia" w:hAnsiTheme="majorHAnsi" w:cstheme="majorBidi"/>
-      <w:b/>
-      <w:bCs/>
-      <w:color w:val="4F81BD" w:themeColor="accent1"/>
-      <w:sz w:val="26"/>
-      <w:szCs w:val="26"/>
-    </w:rPr>
-  </w:style>
-  <w:style w:type="paragraph" w:styleId="Heading3">
-    <w:name w:val="heading 3"/>
-    <w:basedOn w:val="Normal"/>
-    <w:next w:val="Normal"/>
-    <w:link w:val="Heading3Char"/>
-    <w:uiPriority w:val="9"/>
-    <w:unhideWhenUsed/>
-    <w:qFormat/>
-    <w:rsid w:val="00FD2614"/>
-    <w:pPr>
-      <w:keepNext/>
-      <w:keepLines/>
-      <w:spacing w:before="200" w:after="0"/>
-      <w:outlineLvl w:val="2"/>
-    </w:pPr>
-    <w:rPr>
-      <w:rFonts w:asciiTheme="majorHAnsi" w:eastAsiaTheme="majorEastAsia" w:hAnsiTheme="majorHAnsi" w:cstheme="majorBidi"/>
-      <w:b/>
-      <w:bCs/>
-      <w:color w:val="4F81BD" w:themeColor="accent1"/>
-    </w:rPr>
-  </w:style>
-  <w:style w:type="paragraph" w:styleId="Heading4">
-    <w:name w:val="heading 4"/>
-    <w:basedOn w:val="Normal"/>
-    <w:next w:val="Normal"/>
-    <w:link w:val="Heading4Char"/>
-    <w:uiPriority w:val="9"/>
-    <w:unhideWhenUsed/>
-    <w:qFormat/>
-    <w:rsid w:val="004515D3"/>
-    <w:pPr>
-      <w:keepNext/>
-      <w:keepLines/>
-      <w:spacing w:before="200" w:after="0"/>
-      <w:outlineLvl w:val="3"/>
-    </w:pPr>
-    <w:rPr>
-      <w:rFonts w:asciiTheme="majorHAnsi" w:eastAsiaTheme="majorEastAsia" w:hAnsiTheme="majorHAnsi" w:cstheme="majorBidi"/>
-      <w:b/>
-      <w:bCs/>
-      <w:i/>
-      <w:iCs/>
-      <w:color w:val="4F81BD" w:themeColor="accent1"/>
-    </w:rPr>
-  </w:style>
-  <w:style w:type="character" w:default="1" w:styleId="DefaultParagraphFont">
-    <w:name w:val="Default Paragraph Font"/>
-    <w:uiPriority w:val="1"/>
-    <w:semiHidden/>
-    <w:unhideWhenUsed/>
-  </w:style>
-  <w:style w:type="table" w:default="1" w:styleId="TableNormal">
-    <w:name w:val="Normal Table"/>
-    <w:uiPriority w:val="99"/>
-    <w:semiHidden/>
-    <w:unhideWhenUsed/>
-    <w:tblPr>
-      <w:tblInd w:w="0" w:type="dxa"/>
-      <w:tblCellMar>
-        <w:top w:w="0" w:type="dxa"/>
-        <w:left w:w="108" w:type="dxa"/>
-        <w:bottom w:w="0" w:type="dxa"/>
-        <w:right w:w="108" w:type="dxa"/>
-      </w:tblCellMar>
-    </w:tblPr>
-  </w:style>
-  <w:style w:type="numbering" w:default="1" w:styleId="NoList">
-    <w:name w:val="No List"/>
-    <w:uiPriority w:val="99"/>
-    <w:semiHidden/>
-    <w:unhideWhenUsed/>
-  </w:style>
-  <w:style w:type="paragraph" w:styleId="NoSpacing">
-    <w:name w:val="No Spacing"/>
-    <w:uiPriority w:val="1"/>
-    <w:qFormat/>
-    <w:rsid w:val="007617DD"/>
-    <w:pPr>
-      <w:spacing w:after="0" w:line="240" w:lineRule="auto"/>
-    </w:pPr>
-  </w:style>
-  <w:style w:type="character" w:customStyle="1" w:styleId="Heading1Char">
-    <w:name w:val="Heading 1 Char"/>
-    <w:basedOn w:val="DefaultParagraphFont"/>
-    <w:link w:val="Heading1"/>
-    <w:uiPriority w:val="9"/>
-    <w:rsid w:val="007617DD"/>
-    <w:rPr>
-      <w:rFonts w:asciiTheme="majorHAnsi" w:eastAsiaTheme="majorEastAsia" w:hAnsiTheme="majorHAnsi" w:cstheme="majorBidi"/>
-      <w:b/>
-      <w:bCs/>
-      <w:color w:val="365F91" w:themeColor="accent1" w:themeShade="BF"/>
-      <w:sz w:val="28"/>
-      <w:szCs w:val="28"/>
-    </w:rPr>
-  </w:style>
-  <w:style w:type="character" w:styleId="Hyperlink">
-    <w:name w:val="Hyperlink"/>
-    <w:basedOn w:val="DefaultParagraphFont"/>
-    <w:uiPriority w:val="99"/>
-    <w:semiHidden/>
-    <w:unhideWhenUsed/>
-    <w:rsid w:val="00084577"/>
-    <w:rPr>
-      <w:color w:val="0000FF"/>
-      <w:u w:val="single"/>
-    </w:rPr>
-  </w:style>
-  <w:style w:type="paragraph" w:styleId="BalloonText">
-    <w:name w:val="Balloon Text"/>
-    <w:basedOn w:val="Normal"/>
-    <w:link w:val="BalloonTextChar"/>
-    <w:uiPriority w:val="99"/>
-    <w:semiHidden/>
-    <w:unhideWhenUsed/>
-    <w:rsid w:val="004E3ACB"/>
-    <w:pPr>
-      <w:spacing w:after="0" w:line="240" w:lineRule="auto"/>
-    </w:pPr>
-    <w:rPr>
-      <w:rFonts w:ascii="Tahoma" w:hAnsi="Tahoma" w:cs="Tahoma"/>
-      <w:sz w:val="16"/>
-      <w:szCs w:val="16"/>
-    </w:rPr>
-  </w:style>
-  <w:style w:type="character" w:customStyle="1" w:styleId="BalloonTextChar">
-    <w:name w:val="Balloon Text Char"/>
-    <w:basedOn w:val="DefaultParagraphFont"/>
-    <w:link w:val="BalloonText"/>
-    <w:uiPriority w:val="99"/>
-    <w:semiHidden/>
-    <w:rsid w:val="004E3ACB"/>
-    <w:rPr>
-      <w:rFonts w:ascii="Tahoma" w:hAnsi="Tahoma" w:cs="Tahoma"/>
-      <w:sz w:val="16"/>
-      <w:szCs w:val="16"/>
-    </w:rPr>
-  </w:style>
-  <w:style w:type="character" w:customStyle="1" w:styleId="Heading2Char">
-    <w:name w:val="Heading 2 Char"/>
-    <w:basedOn w:val="DefaultParagraphFont"/>
-    <w:link w:val="Heading2"/>
-    <w:uiPriority w:val="9"/>
-    <w:rsid w:val="00F515F6"/>
-    <w:rPr>
-      <w:rFonts w:asciiTheme="majorHAnsi" w:eastAsiaTheme="majorEastAsia" w:hAnsiTheme="majorHAnsi" w:cstheme="majorBidi"/>
-      <w:b/>
-      <w:bCs/>
-      <w:color w:val="4F81BD" w:themeColor="accent1"/>
-      <w:sz w:val="26"/>
-      <w:szCs w:val="26"/>
-    </w:rPr>
-  </w:style>
-  <w:style w:type="character" w:customStyle="1" w:styleId="Heading3Char">
-    <w:name w:val="Heading 3 Char"/>
-    <w:basedOn w:val="DefaultParagraphFont"/>
-    <w:link w:val="Heading3"/>
-    <w:uiPriority w:val="9"/>
-    <w:rsid w:val="00FD2614"/>
-    <w:rPr>
-      <w:rFonts w:asciiTheme="majorHAnsi" w:eastAsiaTheme="majorEastAsia" w:hAnsiTheme="majorHAnsi" w:cstheme="majorBidi"/>
-      <w:b/>
-      <w:bCs/>
-      <w:color w:val="4F81BD" w:themeColor="accent1"/>
-    </w:rPr>
-  </w:style>
-  <w:style w:type="character" w:customStyle="1" w:styleId="Heading4Char">
-    <w:name w:val="Heading 4 Char"/>
-    <w:basedOn w:val="DefaultParagraphFont"/>
-    <w:link w:val="Heading4"/>
-    <w:uiPriority w:val="9"/>
-    <w:rsid w:val="004515D3"/>
-    <w:rPr>
-      <w:rFonts w:asciiTheme="majorHAnsi" w:eastAsiaTheme="majorEastAsia" w:hAnsiTheme="majorHAnsi" w:cstheme="majorBidi"/>
-      <w:b/>
-      <w:bCs/>
-      <w:i/>
-      <w:iCs/>
-      <w:color w:val="4F81BD" w:themeColor="accent1"/>
-    </w:rPr>
-  </w:style>
-  <w:style w:type="table" w:styleId="TableGrid">
-    <w:name w:val="Table Grid"/>
-    <w:basedOn w:val="TableNormal"/>
-    <w:uiPriority w:val="59"/>
-    <w:unhideWhenUsed/>
-    <w:rsid w:val="00976DB3"/>
-    <w:pPr>
-      <w:spacing w:after="0" w:line="240" w:lineRule="auto"/>
-    </w:pPr>
-    <w:tblPr>
-      <w:tblInd w:w="0" w:type="dxa"/>
-      <w:tblBorders>
-        <w:top w:val="single" w:sz="4" w:space="0" w:color="auto"/>
-        <w:left w:val="single" w:sz="4" w:space="0" w:color="auto"/>
-        <w:bottom w:val="single" w:sz="4" w:space="0" w:color="auto"/>
-        <w:right w:val="single" w:sz="4" w:space="0" w:color="auto"/>
-        <w:insideH w:val="single" w:sz="4" w:space="0" w:color="auto"/>
-        <w:insideV w:val="single" w:sz="4" w:space="0" w:color="auto"/>
-      </w:tblBorders>
-      <w:tblCellMar>
-        <w:top w:w="0" w:type="dxa"/>
-        <w:left w:w="108" w:type="dxa"/>
-        <w:bottom w:w="0" w:type="dxa"/>
-        <w:right w:w="108" w:type="dxa"/>
-      </w:tblCellMar>
-    </w:tblPr>
-  </w:style>
-  <w:style w:type="table" w:customStyle="1" w:styleId="GridTable4">
-    <w:name w:val="Grid Table 4"/>
-    <w:basedOn w:val="TableNormal"/>
-    <w:uiPriority w:val="49"/>
-    <w:rsid w:val="00FC567E"/>
+  <w:style w:type="table" w:styleId="TableauGrille1Clair-Accentuation5">
+    <w:name w:val="Grid Table 1 Light Accent 5"/>
+    <w:basedOn w:val="TableauNormal"/>
+    <w:uiPriority w:val="46"/>
+    <w:rsid w:val="000C0686"/>
     <w:pPr>
       <w:spacing w:after="0" w:line="240" w:lineRule="auto"/>
     </w:pPr>
     <w:tblPr>
       <w:tblStyleRowBandSize w:val="1"/>
       <w:tblStyleColBandSize w:val="1"/>
-      <w:tblInd w:w="0" w:type="dxa"/>
+      <w:tblBorders>
+        <w:top w:val="single" w:sz="4" w:space="0" w:color="B6DDE8" w:themeColor="accent5" w:themeTint="66"/>
+        <w:left w:val="single" w:sz="4" w:space="0" w:color="B6DDE8" w:themeColor="accent5" w:themeTint="66"/>
+        <w:bottom w:val="single" w:sz="4" w:space="0" w:color="B6DDE8" w:themeColor="accent5" w:themeTint="66"/>
+        <w:right w:val="single" w:sz="4" w:space="0" w:color="B6DDE8" w:themeColor="accent5" w:themeTint="66"/>
+        <w:insideH w:val="single" w:sz="4" w:space="0" w:color="B6DDE8" w:themeColor="accent5" w:themeTint="66"/>
+        <w:insideV w:val="single" w:sz="4" w:space="0" w:color="B6DDE8" w:themeColor="accent5" w:themeTint="66"/>
+      </w:tblBorders>
+    </w:tblPr>
+    <w:tblStylePr w:type="firstRow">
+      <w:rPr>
+        <w:b/>
+        <w:bCs/>
+      </w:rPr>
+      <w:tblPr/>
+      <w:tcPr>
+        <w:tcBorders>
+          <w:bottom w:val="single" w:sz="12" w:space="0" w:color="92CDDC" w:themeColor="accent5" w:themeTint="99"/>
+        </w:tcBorders>
+      </w:tcPr>
+    </w:tblStylePr>
+    <w:tblStylePr w:type="lastRow">
+      <w:rPr>
+        <w:b/>
+        <w:bCs/>
+      </w:rPr>
+      <w:tblPr/>
+      <w:tcPr>
+        <w:tcBorders>
+          <w:top w:val="double" w:sz="2" w:space="0" w:color="92CDDC" w:themeColor="accent5" w:themeTint="99"/>
+        </w:tcBorders>
+      </w:tcPr>
+    </w:tblStylePr>
+    <w:tblStylePr w:type="firstCol">
+      <w:rPr>
+        <w:b/>
+        <w:bCs/>
+      </w:rPr>
+    </w:tblStylePr>
+    <w:tblStylePr w:type="lastCol">
+      <w:rPr>
+        <w:b/>
+        <w:bCs/>
+      </w:rPr>
+    </w:tblStylePr>
+  </w:style>
+  <w:style w:type="table" w:styleId="TableauGrille4-Accentuation1">
+    <w:name w:val="Grid Table 4 Accent 1"/>
+    <w:basedOn w:val="TableauNormal"/>
+    <w:uiPriority w:val="49"/>
+    <w:rsid w:val="000C0686"/>
+    <w:pPr>
+      <w:spacing w:after="0" w:line="240" w:lineRule="auto"/>
+    </w:pPr>
+    <w:tblPr>
+      <w:tblStyleRowBandSize w:val="1"/>
+      <w:tblStyleColBandSize w:val="1"/>
+      <w:tblBorders>
+        <w:top w:val="single" w:sz="4" w:space="0" w:color="95B3D7" w:themeColor="accent1" w:themeTint="99"/>
+        <w:left w:val="single" w:sz="4" w:space="0" w:color="95B3D7" w:themeColor="accent1" w:themeTint="99"/>
+        <w:bottom w:val="single" w:sz="4" w:space="0" w:color="95B3D7" w:themeColor="accent1" w:themeTint="99"/>
+        <w:right w:val="single" w:sz="4" w:space="0" w:color="95B3D7" w:themeColor="accent1" w:themeTint="99"/>
+        <w:insideH w:val="single" w:sz="4" w:space="0" w:color="95B3D7" w:themeColor="accent1" w:themeTint="99"/>
+        <w:insideV w:val="single" w:sz="4" w:space="0" w:color="95B3D7" w:themeColor="accent1" w:themeTint="99"/>
+      </w:tblBorders>
+    </w:tblPr>
+    <w:tblStylePr w:type="firstRow">
+      <w:rPr>
+        <w:b/>
+        <w:bCs/>
+        <w:color w:val="FFFFFF" w:themeColor="background1"/>
+      </w:rPr>
+      <w:tblPr/>
+      <w:tcPr>
+        <w:tcBorders>
+          <w:top w:val="single" w:sz="4" w:space="0" w:color="4F81BD" w:themeColor="accent1"/>
+          <w:left w:val="single" w:sz="4" w:space="0" w:color="4F81BD" w:themeColor="accent1"/>
+          <w:bottom w:val="single" w:sz="4" w:space="0" w:color="4F81BD" w:themeColor="accent1"/>
+          <w:right w:val="single" w:sz="4" w:space="0" w:color="4F81BD" w:themeColor="accent1"/>
+          <w:insideH w:val="nil"/>
+          <w:insideV w:val="nil"/>
+        </w:tcBorders>
+        <w:shd w:val="clear" w:color="auto" w:fill="4F81BD" w:themeFill="accent1"/>
+      </w:tcPr>
+    </w:tblStylePr>
+    <w:tblStylePr w:type="lastRow">
+      <w:rPr>
+        <w:b/>
+        <w:bCs/>
+      </w:rPr>
+      <w:tblPr/>
+      <w:tcPr>
+        <w:tcBorders>
+          <w:top w:val="double" w:sz="4" w:space="0" w:color="4F81BD" w:themeColor="accent1"/>
+        </w:tcBorders>
+      </w:tcPr>
+    </w:tblStylePr>
+    <w:tblStylePr w:type="firstCol">
+      <w:rPr>
+        <w:b/>
+        <w:bCs/>
+      </w:rPr>
+    </w:tblStylePr>
+    <w:tblStylePr w:type="lastCol">
+      <w:rPr>
+        <w:b/>
+        <w:bCs/>
+      </w:rPr>
+    </w:tblStylePr>
+    <w:tblStylePr w:type="band1Vert">
+      <w:tblPr/>
+      <w:tcPr>
+        <w:shd w:val="clear" w:color="auto" w:fill="DBE5F1" w:themeFill="accent1" w:themeFillTint="33"/>
+      </w:tcPr>
+    </w:tblStylePr>
+    <w:tblStylePr w:type="band1Horz">
+      <w:tblPr/>
+      <w:tcPr>
+        <w:shd w:val="clear" w:color="auto" w:fill="DBE5F1" w:themeFill="accent1" w:themeFillTint="33"/>
+      </w:tcPr>
+    </w:tblStylePr>
+  </w:style>
+  <w:style w:type="table" w:styleId="TableauGrille4">
+    <w:name w:val="Grid Table 4"/>
+    <w:basedOn w:val="TableauNormal"/>
+    <w:uiPriority w:val="49"/>
+    <w:rsid w:val="000C0686"/>
+    <w:pPr>
+      <w:spacing w:after="0" w:line="240" w:lineRule="auto"/>
+    </w:pPr>
+    <w:tblPr>
+      <w:tblStyleRowBandSize w:val="1"/>
+      <w:tblStyleColBandSize w:val="1"/>
       <w:tblBorders>
         <w:top w:val="single" w:sz="4" w:space="0" w:color="666666" w:themeColor="text1" w:themeTint="99"/>
         <w:left w:val="single" w:sz="4" w:space="0" w:color="666666" w:themeColor="text1" w:themeTint="99"/>
@@ -3796,12 +4361,6 @@
         <w:insideH w:val="single" w:sz="4" w:space="0" w:color="666666" w:themeColor="text1" w:themeTint="99"/>
         <w:insideV w:val="single" w:sz="4" w:space="0" w:color="666666" w:themeColor="text1" w:themeTint="99"/>
       </w:tblBorders>
-      <w:tblCellMar>
-        <w:top w:w="0" w:type="dxa"/>
-        <w:left w:w="108" w:type="dxa"/>
-        <w:bottom w:w="0" w:type="dxa"/>
-        <w:right w:w="108" w:type="dxa"/>
-      </w:tblCellMar>
     </w:tblPr>
     <w:tblStylePr w:type="firstRow">
       <w:rPr>

</xml_diff>

<commit_message>
Ticket #9 : Try to support timerexpression
</commit_message>
<xml_diff>
--- a/Doc.docx
+++ b/Doc.docx
@@ -1,10 +1,10 @@
 
 <file path=word/document.xml><?xml version="1.0" encoding="utf-8"?>
-<w:document xmlns:wpc="http://schemas.microsoft.com/office/word/2010/wordprocessingCanvas" xmlns:mc="http://schemas.openxmlformats.org/markup-compatibility/2006" xmlns:o="urn:schemas-microsoft-com:office:office" xmlns:r="http://schemas.openxmlformats.org/officeDocument/2006/relationships" xmlns:m="http://schemas.openxmlformats.org/officeDocument/2006/math" xmlns:v="urn:schemas-microsoft-com:vml" xmlns:wp14="http://schemas.microsoft.com/office/word/2010/wordprocessingDrawing" xmlns:wp="http://schemas.openxmlformats.org/drawingml/2006/wordprocessingDrawing" xmlns:w10="urn:schemas-microsoft-com:office:word" xmlns:w="http://schemas.openxmlformats.org/wordprocessingml/2006/main" xmlns:w14="http://schemas.microsoft.com/office/word/2010/wordml" xmlns:wpg="http://schemas.microsoft.com/office/word/2010/wordprocessingGroup" xmlns:wpi="http://schemas.microsoft.com/office/word/2010/wordprocessingInk" xmlns:wne="http://schemas.microsoft.com/office/word/2006/wordml" xmlns:wps="http://schemas.microsoft.com/office/word/2010/wordprocessingShape" mc:Ignorable="w14 wp14">
+<w:document xmlns:wpc="http://schemas.microsoft.com/office/word/2010/wordprocessingCanvas" xmlns:cx="http://schemas.microsoft.com/office/drawing/2014/chartex" xmlns:cx1="http://schemas.microsoft.com/office/drawing/2015/9/8/chartex" xmlns:cx2="http://schemas.microsoft.com/office/drawing/2015/10/21/chartex" xmlns:cx3="http://schemas.microsoft.com/office/drawing/2016/5/9/chartex" xmlns:cx4="http://schemas.microsoft.com/office/drawing/2016/5/10/chartex" xmlns:cx5="http://schemas.microsoft.com/office/drawing/2016/5/11/chartex" xmlns:cx6="http://schemas.microsoft.com/office/drawing/2016/5/12/chartex" xmlns:cx7="http://schemas.microsoft.com/office/drawing/2016/5/13/chartex" xmlns:cx8="http://schemas.microsoft.com/office/drawing/2016/5/14/chartex" xmlns:mc="http://schemas.openxmlformats.org/markup-compatibility/2006" xmlns:aink="http://schemas.microsoft.com/office/drawing/2016/ink" xmlns:am3d="http://schemas.microsoft.com/office/drawing/2017/model3d" xmlns:o="urn:schemas-microsoft-com:office:office" xmlns:r="http://schemas.openxmlformats.org/officeDocument/2006/relationships" xmlns:m="http://schemas.openxmlformats.org/officeDocument/2006/math" xmlns:v="urn:schemas-microsoft-com:vml" xmlns:wp14="http://schemas.microsoft.com/office/word/2010/wordprocessingDrawing" xmlns:wp="http://schemas.openxmlformats.org/drawingml/2006/wordprocessingDrawing" xmlns:w10="urn:schemas-microsoft-com:office:word" xmlns:w="http://schemas.openxmlformats.org/wordprocessingml/2006/main" xmlns:w14="http://schemas.microsoft.com/office/word/2010/wordml" xmlns:w15="http://schemas.microsoft.com/office/word/2012/wordml" xmlns:w16cid="http://schemas.microsoft.com/office/word/2016/wordml/cid" xmlns:w16se="http://schemas.microsoft.com/office/word/2015/wordml/symex" xmlns:wpg="http://schemas.microsoft.com/office/word/2010/wordprocessingGroup" xmlns:wpi="http://schemas.microsoft.com/office/word/2010/wordprocessingInk" xmlns:wne="http://schemas.microsoft.com/office/word/2006/wordml" xmlns:wps="http://schemas.microsoft.com/office/word/2010/wordprocessingShape" mc:Ignorable="w14 w15 w16se w16cid wp14">
   <w:body>
     <w:p>
       <w:pPr>
-        <w:pStyle w:val="Heading1"/>
+        <w:pStyle w:val="Titre1"/>
         <w:rPr>
           <w:lang w:val="fr-FR"/>
         </w:rPr>
@@ -18,15 +18,15 @@
     </w:p>
     <w:p>
       <w:pPr>
-        <w:pStyle w:val="NoSpacing"/>
-        <w:rPr>
-          <w:lang w:val="fr-FR"/>
-        </w:rPr>
-      </w:pPr>
-    </w:p>
-    <w:p>
-      <w:pPr>
-        <w:pStyle w:val="NoSpacing"/>
+        <w:pStyle w:val="Sansinterligne"/>
+        <w:rPr>
+          <w:lang w:val="fr-FR"/>
+        </w:rPr>
+      </w:pPr>
+    </w:p>
+    <w:p>
+      <w:pPr>
+        <w:pStyle w:val="Sansinterligne"/>
         <w:rPr>
           <w:lang w:val="fr-FR"/>
         </w:rPr>
@@ -37,10 +37,10 @@
         </w:rPr>
         <w:t xml:space="preserve">Document : </w:t>
       </w:r>
-      <w:hyperlink r:id="rId6" w:history="1">
+      <w:hyperlink r:id="rId5" w:history="1">
         <w:r>
           <w:rPr>
-            <w:rStyle w:val="Hyperlink"/>
+            <w:rStyle w:val="Lienhypertexte"/>
             <w:lang w:val="fr-FR"/>
           </w:rPr>
           <w:t>https://www.omg.org/spec/CMMN/1.1/PDF</w:t>
@@ -49,15 +49,15 @@
     </w:p>
     <w:p>
       <w:pPr>
-        <w:pStyle w:val="NoSpacing"/>
-        <w:rPr>
-          <w:lang w:val="fr-FR"/>
-        </w:rPr>
-      </w:pPr>
-    </w:p>
-    <w:p>
-      <w:pPr>
-        <w:pStyle w:val="NoSpacing"/>
+        <w:pStyle w:val="Sansinterligne"/>
+        <w:rPr>
+          <w:lang w:val="fr-FR"/>
+        </w:rPr>
+      </w:pPr>
+    </w:p>
+    <w:p>
+      <w:pPr>
+        <w:pStyle w:val="Sansinterligne"/>
         <w:rPr>
           <w:lang w:val="fr-FR"/>
         </w:rPr>
@@ -119,7 +119,7 @@
     </w:p>
     <w:p>
       <w:pPr>
-        <w:pStyle w:val="NoSpacing"/>
+        <w:pStyle w:val="Sansinterligne"/>
         <w:tabs>
           <w:tab w:val="left" w:pos="965"/>
         </w:tabs>
@@ -136,7 +136,7 @@
     </w:p>
     <w:p>
       <w:pPr>
-        <w:pStyle w:val="NoSpacing"/>
+        <w:pStyle w:val="Sansinterligne"/>
         <w:numPr>
           <w:ilvl w:val="0"/>
           <w:numId w:val="5"/>
@@ -181,7 +181,7 @@
     </w:p>
     <w:p>
       <w:pPr>
-        <w:pStyle w:val="NoSpacing"/>
+        <w:pStyle w:val="Sansinterligne"/>
         <w:numPr>
           <w:ilvl w:val="0"/>
           <w:numId w:val="5"/>
@@ -250,7 +250,7 @@
     </w:p>
     <w:p>
       <w:pPr>
-        <w:pStyle w:val="NoSpacing"/>
+        <w:pStyle w:val="Sansinterligne"/>
         <w:tabs>
           <w:tab w:val="left" w:pos="965"/>
         </w:tabs>
@@ -261,7 +261,7 @@
     </w:p>
     <w:p>
       <w:pPr>
-        <w:pStyle w:val="NoSpacing"/>
+        <w:pStyle w:val="Sansinterligne"/>
         <w:tabs>
           <w:tab w:val="left" w:pos="965"/>
         </w:tabs>
@@ -290,7 +290,7 @@
     </w:p>
     <w:p>
       <w:pPr>
-        <w:pStyle w:val="NoSpacing"/>
+        <w:pStyle w:val="Sansinterligne"/>
         <w:tabs>
           <w:tab w:val="left" w:pos="965"/>
         </w:tabs>
@@ -301,7 +301,7 @@
     </w:p>
     <w:p>
       <w:pPr>
-        <w:pStyle w:val="Heading2"/>
+        <w:pStyle w:val="Titre2"/>
         <w:rPr>
           <w:lang w:val="fr-FR"/>
         </w:rPr>
@@ -317,7 +317,7 @@
     </w:p>
     <w:p>
       <w:pPr>
-        <w:pStyle w:val="NoSpacing"/>
+        <w:pStyle w:val="Sansinterligne"/>
         <w:tabs>
           <w:tab w:val="left" w:pos="965"/>
         </w:tabs>
@@ -328,7 +328,7 @@
     </w:p>
     <w:p>
       <w:pPr>
-        <w:pStyle w:val="NoSpacing"/>
+        <w:pStyle w:val="Sansinterligne"/>
         <w:tabs>
           <w:tab w:val="left" w:pos="965"/>
         </w:tabs>
@@ -371,7 +371,7 @@
     </w:p>
     <w:p>
       <w:pPr>
-        <w:pStyle w:val="NoSpacing"/>
+        <w:pStyle w:val="Sansinterligne"/>
         <w:tabs>
           <w:tab w:val="left" w:pos="965"/>
         </w:tabs>
@@ -382,7 +382,7 @@
     </w:p>
     <w:p>
       <w:pPr>
-        <w:pStyle w:val="Heading2"/>
+        <w:pStyle w:val="Titre2"/>
         <w:rPr>
           <w:lang w:val="fr-FR"/>
         </w:rPr>
@@ -398,7 +398,7 @@
     </w:p>
     <w:p>
       <w:pPr>
-        <w:pStyle w:val="NoSpacing"/>
+        <w:pStyle w:val="Sansinterligne"/>
         <w:tabs>
           <w:tab w:val="left" w:pos="965"/>
         </w:tabs>
@@ -409,7 +409,7 @@
     </w:p>
     <w:p>
       <w:pPr>
-        <w:pStyle w:val="NoSpacing"/>
+        <w:pStyle w:val="Sansinterligne"/>
         <w:tabs>
           <w:tab w:val="left" w:pos="965"/>
         </w:tabs>
@@ -438,7 +438,7 @@
     </w:p>
     <w:p>
       <w:pPr>
-        <w:pStyle w:val="NoSpacing"/>
+        <w:pStyle w:val="Sansinterligne"/>
         <w:tabs>
           <w:tab w:val="left" w:pos="965"/>
         </w:tabs>
@@ -487,7 +487,7 @@
     </w:p>
     <w:p>
       <w:pPr>
-        <w:pStyle w:val="NoSpacing"/>
+        <w:pStyle w:val="Sansinterligne"/>
         <w:tabs>
           <w:tab w:val="left" w:pos="965"/>
         </w:tabs>
@@ -498,7 +498,7 @@
     </w:p>
     <w:p>
       <w:pPr>
-        <w:pStyle w:val="NoSpacing"/>
+        <w:pStyle w:val="Sansinterligne"/>
         <w:tabs>
           <w:tab w:val="left" w:pos="965"/>
         </w:tabs>
@@ -535,7 +535,7 @@
     </w:p>
     <w:p>
       <w:pPr>
-        <w:pStyle w:val="NoSpacing"/>
+        <w:pStyle w:val="Sansinterligne"/>
         <w:tabs>
           <w:tab w:val="left" w:pos="965"/>
         </w:tabs>
@@ -546,7 +546,7 @@
     </w:p>
     <w:p>
       <w:pPr>
-        <w:pStyle w:val="NoSpacing"/>
+        <w:pStyle w:val="Sansinterligne"/>
         <w:tabs>
           <w:tab w:val="left" w:pos="965"/>
         </w:tabs>
@@ -595,7 +595,7 @@
     </w:p>
     <w:p>
       <w:pPr>
-        <w:pStyle w:val="NoSpacing"/>
+        <w:pStyle w:val="Sansinterligne"/>
         <w:tabs>
           <w:tab w:val="left" w:pos="965"/>
         </w:tabs>
@@ -606,7 +606,7 @@
     </w:p>
     <w:p>
       <w:pPr>
-        <w:pStyle w:val="Heading2"/>
+        <w:pStyle w:val="Titre2"/>
         <w:rPr>
           <w:lang w:val="fr-FR"/>
         </w:rPr>
@@ -622,15 +622,15 @@
     </w:p>
     <w:p>
       <w:pPr>
-        <w:pStyle w:val="NoSpacing"/>
-        <w:rPr>
-          <w:lang w:val="fr-FR"/>
-        </w:rPr>
-      </w:pPr>
-    </w:p>
-    <w:p>
-      <w:pPr>
-        <w:pStyle w:val="NoSpacing"/>
+        <w:pStyle w:val="Sansinterligne"/>
+        <w:rPr>
+          <w:lang w:val="fr-FR"/>
+        </w:rPr>
+      </w:pPr>
+    </w:p>
+    <w:p>
+      <w:pPr>
+        <w:pStyle w:val="Sansinterligne"/>
         <w:rPr>
           <w:lang w:val="fr-FR"/>
         </w:rPr>
@@ -690,15 +690,15 @@
     </w:p>
     <w:p>
       <w:pPr>
-        <w:pStyle w:val="NoSpacing"/>
-        <w:rPr>
-          <w:lang w:val="fr-FR"/>
-        </w:rPr>
-      </w:pPr>
-    </w:p>
-    <w:p>
-      <w:pPr>
-        <w:pStyle w:val="NoSpacing"/>
+        <w:pStyle w:val="Sansinterligne"/>
+        <w:rPr>
+          <w:lang w:val="fr-FR"/>
+        </w:rPr>
+      </w:pPr>
+    </w:p>
+    <w:p>
+      <w:pPr>
+        <w:pStyle w:val="Sansinterligne"/>
         <w:rPr>
           <w:lang w:val="fr-FR"/>
         </w:rPr>
@@ -730,7 +730,7 @@
     </w:p>
     <w:p>
       <w:pPr>
-        <w:pStyle w:val="NoSpacing"/>
+        <w:pStyle w:val="Sansinterligne"/>
         <w:numPr>
           <w:ilvl w:val="0"/>
           <w:numId w:val="5"/>
@@ -836,7 +836,7 @@
     </w:p>
     <w:p>
       <w:pPr>
-        <w:pStyle w:val="NoSpacing"/>
+        <w:pStyle w:val="Sansinterligne"/>
         <w:numPr>
           <w:ilvl w:val="1"/>
           <w:numId w:val="5"/>
@@ -870,7 +870,7 @@
     </w:p>
     <w:p>
       <w:pPr>
-        <w:pStyle w:val="NoSpacing"/>
+        <w:pStyle w:val="Sansinterligne"/>
         <w:numPr>
           <w:ilvl w:val="1"/>
           <w:numId w:val="5"/>
@@ -910,7 +910,7 @@
     </w:p>
     <w:p>
       <w:pPr>
-        <w:pStyle w:val="NoSpacing"/>
+        <w:pStyle w:val="Sansinterligne"/>
         <w:numPr>
           <w:ilvl w:val="0"/>
           <w:numId w:val="5"/>
@@ -952,15 +952,15 @@
     </w:p>
     <w:p>
       <w:pPr>
-        <w:pStyle w:val="NoSpacing"/>
-        <w:rPr>
-          <w:lang w:val="fr-FR"/>
-        </w:rPr>
-      </w:pPr>
-    </w:p>
-    <w:p>
-      <w:pPr>
-        <w:pStyle w:val="Heading2"/>
+        <w:pStyle w:val="Sansinterligne"/>
+        <w:rPr>
+          <w:lang w:val="fr-FR"/>
+        </w:rPr>
+      </w:pPr>
+    </w:p>
+    <w:p>
+      <w:pPr>
+        <w:pStyle w:val="Titre2"/>
         <w:rPr>
           <w:lang w:val="fr-FR"/>
         </w:rPr>
@@ -976,15 +976,15 @@
     </w:p>
     <w:p>
       <w:pPr>
-        <w:pStyle w:val="NoSpacing"/>
-        <w:rPr>
-          <w:lang w:val="fr-FR"/>
-        </w:rPr>
-      </w:pPr>
-    </w:p>
-    <w:p>
-      <w:pPr>
-        <w:pStyle w:val="NoSpacing"/>
+        <w:pStyle w:val="Sansinterligne"/>
+        <w:rPr>
+          <w:lang w:val="fr-FR"/>
+        </w:rPr>
+      </w:pPr>
+    </w:p>
+    <w:p>
+      <w:pPr>
+        <w:pStyle w:val="Sansinterligne"/>
         <w:rPr>
           <w:lang w:val="fr-FR"/>
         </w:rPr>
@@ -1007,60 +1007,46 @@
         <w:rPr>
           <w:lang w:val="fr-FR"/>
         </w:rPr>
-        <w:t xml:space="preserve"> » représentent des « Unit Of </w:t>
+        <w:t xml:space="preserve"> » représentent des « Unit Of Work » </w:t>
+      </w:r>
+      <w:r>
+        <w:rPr>
+          <w:lang w:val="fr-FR"/>
+        </w:rPr>
+        <w:t xml:space="preserve">qui font </w:t>
+      </w:r>
+      <w:r>
+        <w:rPr>
+          <w:lang w:val="fr-FR"/>
+        </w:rPr>
+        <w:t xml:space="preserve">partie d’un « case ». </w:t>
+      </w:r>
+    </w:p>
+    <w:p>
+      <w:pPr>
+        <w:pStyle w:val="Sansinterligne"/>
+        <w:rPr>
+          <w:lang w:val="fr-FR"/>
+        </w:rPr>
+      </w:pPr>
+      <w:r>
+        <w:rPr>
+          <w:lang w:val="fr-FR"/>
+        </w:rPr>
+        <w:t xml:space="preserve">Voici les attributs d’un </w:t>
       </w:r>
       <w:proofErr w:type="spellStart"/>
       <w:r>
         <w:rPr>
           <w:lang w:val="fr-FR"/>
         </w:rPr>
-        <w:t>Work</w:t>
+        <w:t>PlanItem</w:t>
       </w:r>
       <w:proofErr w:type="spellEnd"/>
-      <w:r>
-        <w:rPr>
-          <w:lang w:val="fr-FR"/>
-        </w:rPr>
-        <w:t xml:space="preserve"> » </w:t>
-      </w:r>
-      <w:r>
-        <w:rPr>
-          <w:lang w:val="fr-FR"/>
-        </w:rPr>
-        <w:t xml:space="preserve">qui font </w:t>
-      </w:r>
-      <w:r>
-        <w:rPr>
-          <w:lang w:val="fr-FR"/>
-        </w:rPr>
-        <w:t xml:space="preserve">partie d’un « case ». </w:t>
-      </w:r>
-    </w:p>
-    <w:p>
-      <w:pPr>
-        <w:pStyle w:val="NoSpacing"/>
-        <w:rPr>
-          <w:lang w:val="fr-FR"/>
-        </w:rPr>
-      </w:pPr>
-      <w:r>
-        <w:rPr>
-          <w:lang w:val="fr-FR"/>
-        </w:rPr>
-        <w:t xml:space="preserve">Voici les attributs d’un </w:t>
-      </w:r>
-      <w:proofErr w:type="spellStart"/>
-      <w:r>
-        <w:rPr>
-          <w:lang w:val="fr-FR"/>
-        </w:rPr>
-        <w:t>PlanItem</w:t>
-      </w:r>
-      <w:proofErr w:type="spellEnd"/>
-    </w:p>
-    <w:p>
-      <w:pPr>
-        <w:pStyle w:val="NoSpacing"/>
+    </w:p>
+    <w:p>
+      <w:pPr>
+        <w:pStyle w:val="Sansinterligne"/>
         <w:rPr>
           <w:lang w:val="fr-FR"/>
         </w:rPr>
@@ -1087,7 +1073,7 @@
           </w:tcPr>
           <w:p>
             <w:pPr>
-              <w:pStyle w:val="NoSpacing"/>
+              <w:pStyle w:val="Sansinterligne"/>
               <w:jc w:val="center"/>
               <w:rPr>
                 <w:lang w:val="fr-FR"/>
@@ -1108,7 +1094,7 @@
           </w:tcPr>
           <w:p>
             <w:pPr>
-              <w:pStyle w:val="NoSpacing"/>
+              <w:pStyle w:val="Sansinterligne"/>
               <w:jc w:val="center"/>
               <w:cnfStyle w:val="100000000000" w:firstRow="1" w:lastRow="0" w:firstColumn="0" w:lastColumn="0" w:oddVBand="0" w:evenVBand="0" w:oddHBand="0" w:evenHBand="0" w:firstRowFirstColumn="0" w:firstRowLastColumn="0" w:lastRowFirstColumn="0" w:lastRowLastColumn="0"/>
               <w:rPr>
@@ -1135,7 +1121,7 @@
           </w:tcPr>
           <w:p>
             <w:pPr>
-              <w:pStyle w:val="NoSpacing"/>
+              <w:pStyle w:val="Sansinterligne"/>
               <w:rPr>
                 <w:lang w:val="fr-FR"/>
               </w:rPr>
@@ -1154,7 +1140,7 @@
           </w:tcPr>
           <w:p>
             <w:pPr>
-              <w:pStyle w:val="NoSpacing"/>
+              <w:pStyle w:val="Sansinterligne"/>
               <w:cnfStyle w:val="000000100000" w:firstRow="0" w:lastRow="0" w:firstColumn="0" w:lastColumn="0" w:oddVBand="0" w:evenVBand="0" w:oddHBand="1" w:evenHBand="0" w:firstRowFirstColumn="0" w:firstRowLastColumn="0" w:lastRowFirstColumn="0" w:lastRowLastColumn="0"/>
               <w:rPr>
                 <w:lang w:val="fr-FR"/>
@@ -1191,7 +1177,7 @@
           </w:tcPr>
           <w:p>
             <w:pPr>
-              <w:pStyle w:val="NoSpacing"/>
+              <w:pStyle w:val="Sansinterligne"/>
               <w:rPr>
                 <w:lang w:val="fr-FR"/>
               </w:rPr>
@@ -1218,7 +1204,7 @@
           </w:tcPr>
           <w:p>
             <w:pPr>
-              <w:pStyle w:val="NoSpacing"/>
+              <w:pStyle w:val="Sansinterligne"/>
               <w:cnfStyle w:val="000000000000" w:firstRow="0" w:lastRow="0" w:firstColumn="0" w:lastColumn="0" w:oddVBand="0" w:evenVBand="0" w:oddHBand="0" w:evenHBand="0" w:firstRowFirstColumn="0" w:firstRowLastColumn="0" w:lastRowFirstColumn="0" w:lastRowLastColumn="0"/>
               <w:rPr>
                 <w:lang w:val="fr-FR"/>
@@ -1261,7 +1247,7 @@
           </w:p>
           <w:p>
             <w:pPr>
-              <w:pStyle w:val="NoSpacing"/>
+              <w:pStyle w:val="Sansinterligne"/>
               <w:cnfStyle w:val="000000000000" w:firstRow="0" w:lastRow="0" w:firstColumn="0" w:lastColumn="0" w:oddVBand="0" w:evenVBand="0" w:oddHBand="0" w:evenHBand="0" w:firstRowFirstColumn="0" w:firstRowLastColumn="0" w:lastRowFirstColumn="0" w:lastRowLastColumn="0"/>
               <w:rPr>
                 <w:lang w:val="fr-FR"/>
@@ -1282,7 +1268,7 @@
           </w:p>
           <w:p>
             <w:pPr>
-              <w:pStyle w:val="NoSpacing"/>
+              <w:pStyle w:val="Sansinterligne"/>
               <w:cnfStyle w:val="000000000000" w:firstRow="0" w:lastRow="0" w:firstColumn="0" w:lastColumn="0" w:oddVBand="0" w:evenVBand="0" w:oddHBand="0" w:evenHBand="0" w:firstRowFirstColumn="0" w:firstRowLastColumn="0" w:lastRowFirstColumn="0" w:lastRowLastColumn="0"/>
               <w:rPr>
                 <w:lang w:val="fr-FR"/>
@@ -1303,7 +1289,7 @@
           </w:p>
           <w:p>
             <w:pPr>
-              <w:pStyle w:val="NoSpacing"/>
+              <w:pStyle w:val="Sansinterligne"/>
               <w:cnfStyle w:val="000000000000" w:firstRow="0" w:lastRow="0" w:firstColumn="0" w:lastColumn="0" w:oddVBand="0" w:evenVBand="0" w:oddHBand="0" w:evenHBand="0" w:firstRowFirstColumn="0" w:firstRowLastColumn="0" w:lastRowFirstColumn="0" w:lastRowLastColumn="0"/>
               <w:rPr>
                 <w:lang w:val="fr-FR"/>
@@ -1312,7 +1298,7 @@
           </w:p>
           <w:p>
             <w:pPr>
-              <w:pStyle w:val="NoSpacing"/>
+              <w:pStyle w:val="Sansinterligne"/>
               <w:cnfStyle w:val="000000000000" w:firstRow="0" w:lastRow="0" w:firstColumn="0" w:lastColumn="0" w:oddVBand="0" w:evenVBand="0" w:oddHBand="0" w:evenHBand="0" w:firstRowFirstColumn="0" w:firstRowLastColumn="0" w:lastRowFirstColumn="0" w:lastRowLastColumn="0"/>
               <w:rPr>
                 <w:lang w:val="fr-FR"/>
@@ -1339,7 +1325,7 @@
           </w:p>
           <w:p>
             <w:pPr>
-              <w:pStyle w:val="NoSpacing"/>
+              <w:pStyle w:val="Sansinterligne"/>
               <w:cnfStyle w:val="000000000000" w:firstRow="0" w:lastRow="0" w:firstColumn="0" w:lastColumn="0" w:oddVBand="0" w:evenVBand="0" w:oddHBand="0" w:evenHBand="0" w:firstRowFirstColumn="0" w:firstRowLastColumn="0" w:lastRowFirstColumn="0" w:lastRowLastColumn="0"/>
               <w:rPr>
                 <w:lang w:val="fr-FR"/>
@@ -1348,7 +1334,7 @@
           </w:p>
           <w:p>
             <w:pPr>
-              <w:pStyle w:val="NoSpacing"/>
+              <w:pStyle w:val="Sansinterligne"/>
               <w:cnfStyle w:val="000000000000" w:firstRow="0" w:lastRow="0" w:firstColumn="0" w:lastColumn="0" w:oddVBand="0" w:evenVBand="0" w:oddHBand="0" w:evenHBand="0" w:firstRowFirstColumn="0" w:firstRowLastColumn="0" w:lastRowFirstColumn="0" w:lastRowLastColumn="0"/>
               <w:rPr>
                 <w:lang w:val="fr-FR"/>
@@ -1369,7 +1355,7 @@
           </w:p>
           <w:p>
             <w:pPr>
-              <w:pStyle w:val="NoSpacing"/>
+              <w:pStyle w:val="Sansinterligne"/>
               <w:cnfStyle w:val="000000000000" w:firstRow="0" w:lastRow="0" w:firstColumn="0" w:lastColumn="0" w:oddVBand="0" w:evenVBand="0" w:oddHBand="0" w:evenHBand="0" w:firstRowFirstColumn="0" w:firstRowLastColumn="0" w:lastRowFirstColumn="0" w:lastRowLastColumn="0"/>
               <w:rPr>
                 <w:lang w:val="fr-FR"/>
@@ -1398,7 +1384,7 @@
           </w:p>
           <w:p>
             <w:pPr>
-              <w:pStyle w:val="NoSpacing"/>
+              <w:pStyle w:val="Sansinterligne"/>
               <w:numPr>
                 <w:ilvl w:val="0"/>
                 <w:numId w:val="5"/>
@@ -1417,7 +1403,7 @@
           </w:p>
           <w:p>
             <w:pPr>
-              <w:pStyle w:val="NoSpacing"/>
+              <w:pStyle w:val="Sansinterligne"/>
               <w:numPr>
                 <w:ilvl w:val="0"/>
                 <w:numId w:val="5"/>
@@ -1438,7 +1424,7 @@
           </w:p>
           <w:p>
             <w:pPr>
-              <w:pStyle w:val="NoSpacing"/>
+              <w:pStyle w:val="Sansinterligne"/>
               <w:numPr>
                 <w:ilvl w:val="0"/>
                 <w:numId w:val="5"/>
@@ -1485,7 +1471,7 @@
           </w:p>
           <w:p>
             <w:pPr>
-              <w:pStyle w:val="NoSpacing"/>
+              <w:pStyle w:val="Sansinterligne"/>
               <w:numPr>
                 <w:ilvl w:val="1"/>
                 <w:numId w:val="5"/>
@@ -1506,7 +1492,7 @@
           </w:p>
           <w:p>
             <w:pPr>
-              <w:pStyle w:val="NoSpacing"/>
+              <w:pStyle w:val="Sansinterligne"/>
               <w:numPr>
                 <w:ilvl w:val="1"/>
                 <w:numId w:val="5"/>
@@ -1536,7 +1522,7 @@
           </w:tcPr>
           <w:p>
             <w:pPr>
-              <w:pStyle w:val="NoSpacing"/>
+              <w:pStyle w:val="Sansinterligne"/>
               <w:rPr>
                 <w:lang w:val="fr-FR"/>
               </w:rPr>
@@ -1563,7 +1549,7 @@
           </w:tcPr>
           <w:p>
             <w:pPr>
-              <w:pStyle w:val="NoSpacing"/>
+              <w:pStyle w:val="Sansinterligne"/>
               <w:cnfStyle w:val="000000100000" w:firstRow="0" w:lastRow="0" w:firstColumn="0" w:lastColumn="0" w:oddVBand="0" w:evenVBand="0" w:oddHBand="1" w:evenHBand="0" w:firstRowFirstColumn="0" w:firstRowLastColumn="0" w:lastRowFirstColumn="0" w:lastRowLastColumn="0"/>
               <w:rPr>
                 <w:lang w:val="fr-FR"/>
@@ -1592,7 +1578,7 @@
           </w:p>
           <w:p>
             <w:pPr>
-              <w:pStyle w:val="NoSpacing"/>
+              <w:pStyle w:val="Sansinterligne"/>
               <w:numPr>
                 <w:ilvl w:val="0"/>
                 <w:numId w:val="5"/>
@@ -1613,7 +1599,7 @@
           </w:p>
           <w:p>
             <w:pPr>
-              <w:pStyle w:val="NoSpacing"/>
+              <w:pStyle w:val="Sansinterligne"/>
               <w:numPr>
                 <w:ilvl w:val="0"/>
                 <w:numId w:val="5"/>
@@ -1634,7 +1620,7 @@
           </w:p>
           <w:p>
             <w:pPr>
-              <w:pStyle w:val="NoSpacing"/>
+              <w:pStyle w:val="Sansinterligne"/>
               <w:numPr>
                 <w:ilvl w:val="0"/>
                 <w:numId w:val="5"/>
@@ -1655,7 +1641,7 @@
           </w:p>
           <w:p>
             <w:pPr>
-              <w:pStyle w:val="NoSpacing"/>
+              <w:pStyle w:val="Sansinterligne"/>
               <w:numPr>
                 <w:ilvl w:val="0"/>
                 <w:numId w:val="5"/>
@@ -1665,14 +1651,12 @@
                 <w:lang w:val="fr-FR"/>
               </w:rPr>
             </w:pPr>
-            <w:proofErr w:type="spellStart"/>
             <w:r>
               <w:rPr>
                 <w:lang w:val="fr-FR"/>
               </w:rPr>
               <w:t>Milestone</w:t>
             </w:r>
-            <w:proofErr w:type="spellEnd"/>
           </w:p>
         </w:tc>
       </w:tr>
@@ -1684,7 +1668,7 @@
           </w:tcPr>
           <w:p>
             <w:pPr>
-              <w:pStyle w:val="NoSpacing"/>
+              <w:pStyle w:val="Sansinterligne"/>
               <w:rPr>
                 <w:lang w:val="fr-FR"/>
               </w:rPr>
@@ -1711,7 +1695,7 @@
           </w:tcPr>
           <w:p>
             <w:pPr>
-              <w:pStyle w:val="NoSpacing"/>
+              <w:pStyle w:val="Sansinterligne"/>
               <w:cnfStyle w:val="000000000000" w:firstRow="0" w:lastRow="0" w:firstColumn="0" w:lastColumn="0" w:oddVBand="0" w:evenVBand="0" w:oddHBand="0" w:evenHBand="0" w:firstRowFirstColumn="0" w:firstRowLastColumn="0" w:lastRowFirstColumn="0" w:lastRowLastColumn="0"/>
               <w:rPr>
                 <w:lang w:val="fr-FR"/>
@@ -1752,7 +1736,7 @@
           </w:p>
           <w:p>
             <w:pPr>
-              <w:pStyle w:val="NoSpacing"/>
+              <w:pStyle w:val="Sansinterligne"/>
               <w:cnfStyle w:val="000000000000" w:firstRow="0" w:lastRow="0" w:firstColumn="0" w:lastColumn="0" w:oddVBand="0" w:evenVBand="0" w:oddHBand="0" w:evenHBand="0" w:firstRowFirstColumn="0" w:firstRowLastColumn="0" w:lastRowFirstColumn="0" w:lastRowLastColumn="0"/>
               <w:rPr>
                 <w:lang w:val="fr-FR"/>
@@ -1812,7 +1796,7 @@
           </w:tcPr>
           <w:p>
             <w:pPr>
-              <w:pStyle w:val="NoSpacing"/>
+              <w:pStyle w:val="Sansinterligne"/>
               <w:rPr>
                 <w:lang w:val="fr-FR"/>
               </w:rPr>
@@ -1839,7 +1823,7 @@
           </w:tcPr>
           <w:p>
             <w:pPr>
-              <w:pStyle w:val="NoSpacing"/>
+              <w:pStyle w:val="Sansinterligne"/>
               <w:cnfStyle w:val="000000100000" w:firstRow="0" w:lastRow="0" w:firstColumn="0" w:lastColumn="0" w:oddVBand="0" w:evenVBand="0" w:oddHBand="1" w:evenHBand="0" w:firstRowFirstColumn="0" w:firstRowLastColumn="0" w:lastRowFirstColumn="0" w:lastRowLastColumn="0"/>
               <w:rPr>
                 <w:lang w:val="fr-FR"/>
@@ -1880,7 +1864,7 @@
           </w:p>
           <w:p>
             <w:pPr>
-              <w:pStyle w:val="NoSpacing"/>
+              <w:pStyle w:val="Sansinterligne"/>
               <w:cnfStyle w:val="000000100000" w:firstRow="0" w:lastRow="0" w:firstColumn="0" w:lastColumn="0" w:oddVBand="0" w:evenVBand="0" w:oddHBand="1" w:evenHBand="0" w:firstRowFirstColumn="0" w:firstRowLastColumn="0" w:lastRowFirstColumn="0" w:lastRowLastColumn="0"/>
               <w:rPr>
                 <w:lang w:val="fr-FR"/>
@@ -1918,15 +1902,15 @@
     </w:tbl>
     <w:p>
       <w:pPr>
-        <w:pStyle w:val="NoSpacing"/>
-        <w:rPr>
-          <w:lang w:val="fr-FR"/>
-        </w:rPr>
-      </w:pPr>
-    </w:p>
-    <w:p>
-      <w:pPr>
-        <w:pStyle w:val="Heading2"/>
+        <w:pStyle w:val="Sansinterligne"/>
+        <w:rPr>
+          <w:lang w:val="fr-FR"/>
+        </w:rPr>
+      </w:pPr>
+    </w:p>
+    <w:p>
+      <w:pPr>
+        <w:pStyle w:val="Titre2"/>
         <w:rPr>
           <w:lang w:val="fr-FR"/>
         </w:rPr>
@@ -1942,15 +1926,15 @@
     </w:p>
     <w:p>
       <w:pPr>
-        <w:pStyle w:val="NoSpacing"/>
-        <w:rPr>
-          <w:lang w:val="fr-FR"/>
-        </w:rPr>
-      </w:pPr>
-    </w:p>
-    <w:p>
-      <w:pPr>
-        <w:pStyle w:val="NoSpacing"/>
+        <w:pStyle w:val="Sansinterligne"/>
+        <w:rPr>
+          <w:lang w:val="fr-FR"/>
+        </w:rPr>
+      </w:pPr>
+    </w:p>
+    <w:p>
+      <w:pPr>
+        <w:pStyle w:val="Sansinterligne"/>
         <w:rPr>
           <w:lang w:val="fr-FR"/>
         </w:rPr>
@@ -2029,15 +2013,15 @@
     </w:p>
     <w:p>
       <w:pPr>
-        <w:pStyle w:val="NoSpacing"/>
-        <w:rPr>
-          <w:lang w:val="fr-FR"/>
-        </w:rPr>
-      </w:pPr>
-    </w:p>
-    <w:p>
-      <w:pPr>
-        <w:pStyle w:val="NoSpacing"/>
+        <w:pStyle w:val="Sansinterligne"/>
+        <w:rPr>
+          <w:lang w:val="fr-FR"/>
+        </w:rPr>
+      </w:pPr>
+    </w:p>
+    <w:p>
+      <w:pPr>
+        <w:pStyle w:val="Sansinterligne"/>
         <w:rPr>
           <w:lang w:val="fr-FR"/>
         </w:rPr>
@@ -2082,14 +2066,14 @@
         <w:rPr>
           <w:lang w:val="fr-FR"/>
         </w:rPr>
-        <w:t>run</w:t>
+        <w:t>run-time</w:t>
       </w:r>
       <w:proofErr w:type="spellEnd"/>
       <w:r>
         <w:rPr>
           <w:lang w:val="fr-FR"/>
         </w:rPr>
-        <w:t>-time »</w:t>
+        <w:t> »</w:t>
       </w:r>
       <w:r>
         <w:rPr>
@@ -2126,15 +2110,15 @@
     </w:p>
     <w:p>
       <w:pPr>
-        <w:pStyle w:val="NoSpacing"/>
-        <w:rPr>
-          <w:lang w:val="fr-FR"/>
-        </w:rPr>
-      </w:pPr>
-    </w:p>
-    <w:p>
-      <w:pPr>
-        <w:pStyle w:val="NoSpacing"/>
+        <w:pStyle w:val="Sansinterligne"/>
+        <w:rPr>
+          <w:lang w:val="fr-FR"/>
+        </w:rPr>
+      </w:pPr>
+    </w:p>
+    <w:p>
+      <w:pPr>
+        <w:pStyle w:val="Sansinterligne"/>
         <w:rPr>
           <w:lang w:val="fr-FR"/>
         </w:rPr>
@@ -2255,15 +2239,15 @@
     </w:p>
     <w:p>
       <w:pPr>
-        <w:pStyle w:val="NoSpacing"/>
-        <w:rPr>
-          <w:lang w:val="fr-FR"/>
-        </w:rPr>
-      </w:pPr>
-    </w:p>
-    <w:p>
-      <w:pPr>
-        <w:pStyle w:val="NoSpacing"/>
+        <w:pStyle w:val="Sansinterligne"/>
+        <w:rPr>
+          <w:lang w:val="fr-FR"/>
+        </w:rPr>
+      </w:pPr>
+    </w:p>
+    <w:p>
+      <w:pPr>
+        <w:pStyle w:val="Sansinterligne"/>
         <w:jc w:val="center"/>
         <w:rPr>
           <w:lang w:val="fr-FR"/>
@@ -2292,7 +2276,7 @@
                     </pic:cNvPicPr>
                   </pic:nvPicPr>
                   <pic:blipFill>
-                    <a:blip r:embed="rId7">
+                    <a:blip r:embed="rId6">
                       <a:extLst>
                         <a:ext uri="{28A0092B-C50C-407E-A947-70E740481C1C}">
                           <a14:useLocalDpi xmlns:a14="http://schemas.microsoft.com/office/drawing/2010/main" val="0"/>
@@ -2326,15 +2310,15 @@
     </w:p>
     <w:p>
       <w:pPr>
-        <w:pStyle w:val="NoSpacing"/>
-        <w:rPr>
-          <w:lang w:val="fr-FR"/>
-        </w:rPr>
-      </w:pPr>
-    </w:p>
-    <w:p>
-      <w:pPr>
-        <w:pStyle w:val="NoSpacing"/>
+        <w:pStyle w:val="Sansinterligne"/>
+        <w:rPr>
+          <w:lang w:val="fr-FR"/>
+        </w:rPr>
+      </w:pPr>
+    </w:p>
+    <w:p>
+      <w:pPr>
+        <w:pStyle w:val="Sansinterligne"/>
         <w:rPr>
           <w:lang w:val="fr-FR"/>
         </w:rPr>
@@ -2409,100 +2393,86 @@
         <w:rPr>
           <w:lang w:val="fr-FR"/>
         </w:rPr>
-        <w:t>ajouter un « </w:t>
+        <w:t xml:space="preserve">ajouter un « process discount </w:t>
       </w:r>
       <w:proofErr w:type="spellStart"/>
       <w:r>
         <w:rPr>
           <w:lang w:val="fr-FR"/>
         </w:rPr>
-        <w:t>process</w:t>
+        <w:t>discretionary</w:t>
       </w:r>
       <w:proofErr w:type="spellEnd"/>
       <w:r>
         <w:rPr>
           <w:lang w:val="fr-FR"/>
         </w:rPr>
-        <w:t xml:space="preserve"> discount </w:t>
+        <w:t xml:space="preserve"> </w:t>
       </w:r>
       <w:proofErr w:type="spellStart"/>
       <w:r>
         <w:rPr>
           <w:lang w:val="fr-FR"/>
         </w:rPr>
-        <w:t>discretionary</w:t>
+        <w:t>task</w:t>
       </w:r>
       <w:proofErr w:type="spellEnd"/>
       <w:r>
         <w:rPr>
           <w:lang w:val="fr-FR"/>
         </w:rPr>
-        <w:t xml:space="preserve"> </w:t>
+        <w:t> » au plan</w:t>
+      </w:r>
+      <w:r>
+        <w:rPr>
+          <w:lang w:val="fr-FR"/>
+        </w:rPr>
+        <w:t>.</w:t>
+      </w:r>
+    </w:p>
+    <w:p>
+      <w:pPr>
+        <w:pStyle w:val="Sansinterligne"/>
+        <w:rPr>
+          <w:lang w:val="fr-FR"/>
+        </w:rPr>
+      </w:pPr>
+    </w:p>
+    <w:p>
+      <w:pPr>
+        <w:pStyle w:val="Sansinterligne"/>
+        <w:rPr>
+          <w:lang w:val="fr-FR"/>
+        </w:rPr>
+      </w:pPr>
+      <w:r>
+        <w:rPr>
+          <w:b/>
+          <w:lang w:val="fr-FR"/>
+        </w:rPr>
+        <w:t xml:space="preserve">Propriétés </w:t>
+      </w:r>
+      <w:r>
+        <w:rPr>
+          <w:b/>
+          <w:lang w:val="fr-FR"/>
+        </w:rPr>
+        <w:t>d’un « </w:t>
       </w:r>
       <w:proofErr w:type="spellStart"/>
       <w:r>
         <w:rPr>
-          <w:lang w:val="fr-FR"/>
-        </w:rPr>
-        <w:t>task</w:t>
+          <w:b/>
+          <w:lang w:val="fr-FR"/>
+        </w:rPr>
+        <w:t>HumanTask</w:t>
       </w:r>
       <w:proofErr w:type="spellEnd"/>
       <w:r>
         <w:rPr>
-          <w:lang w:val="fr-FR"/>
-        </w:rPr>
-        <w:t> » au plan</w:t>
-      </w:r>
-      <w:r>
-        <w:rPr>
-          <w:lang w:val="fr-FR"/>
-        </w:rPr>
-        <w:t>.</w:t>
-      </w:r>
-    </w:p>
-    <w:p>
-      <w:pPr>
-        <w:pStyle w:val="NoSpacing"/>
-        <w:rPr>
-          <w:lang w:val="fr-FR"/>
-        </w:rPr>
-      </w:pPr>
-    </w:p>
-    <w:p>
-      <w:pPr>
-        <w:pStyle w:val="NoSpacing"/>
-        <w:rPr>
-          <w:lang w:val="fr-FR"/>
-        </w:rPr>
-      </w:pPr>
-      <w:r>
-        <w:rPr>
           <w:b/>
           <w:lang w:val="fr-FR"/>
         </w:rPr>
-        <w:t xml:space="preserve">Propriétés </w:t>
-      </w:r>
-      <w:r>
-        <w:rPr>
-          <w:b/>
-          <w:lang w:val="fr-FR"/>
-        </w:rPr>
-        <w:t>d’un « </w:t>
-      </w:r>
-      <w:proofErr w:type="spellStart"/>
-      <w:r>
-        <w:rPr>
-          <w:b/>
-          <w:lang w:val="fr-FR"/>
-        </w:rPr>
-        <w:t>HumanTask</w:t>
-      </w:r>
-      <w:proofErr w:type="spellEnd"/>
-      <w:r>
-        <w:rPr>
-          <w:b/>
-          <w:lang w:val="fr-FR"/>
-        </w:rPr>
         <w:t> » </w:t>
       </w:r>
       <w:r>
@@ -2514,7 +2484,7 @@
     </w:p>
     <w:p>
       <w:pPr>
-        <w:pStyle w:val="NoSpacing"/>
+        <w:pStyle w:val="Sansinterligne"/>
         <w:rPr>
           <w:lang w:val="fr-FR"/>
         </w:rPr>
@@ -2522,7 +2492,7 @@
     </w:p>
     <w:tbl>
       <w:tblPr>
-        <w:tblStyle w:val="LightList"/>
+        <w:tblStyle w:val="Listeclaire"/>
         <w:tblW w:w="0" w:type="auto"/>
         <w:tblLook w:val="04A0" w:firstRow="1" w:lastRow="0" w:firstColumn="1" w:lastColumn="0" w:noHBand="0" w:noVBand="1"/>
       </w:tblPr>
@@ -2541,7 +2511,7 @@
           </w:tcPr>
           <w:p>
             <w:pPr>
-              <w:pStyle w:val="NoSpacing"/>
+              <w:pStyle w:val="Sansinterligne"/>
               <w:rPr>
                 <w:lang w:val="fr-FR"/>
               </w:rPr>
@@ -2560,7 +2530,7 @@
           </w:tcPr>
           <w:p>
             <w:pPr>
-              <w:pStyle w:val="NoSpacing"/>
+              <w:pStyle w:val="Sansinterligne"/>
               <w:cnfStyle w:val="100000000000" w:firstRow="1" w:lastRow="0" w:firstColumn="0" w:lastColumn="0" w:oddVBand="0" w:evenVBand="0" w:oddHBand="0" w:evenHBand="0" w:firstRowFirstColumn="0" w:firstRowLastColumn="0" w:lastRowFirstColumn="0" w:lastRowLastColumn="0"/>
               <w:rPr>
                 <w:lang w:val="fr-FR"/>
@@ -2586,7 +2556,7 @@
           </w:tcPr>
           <w:p>
             <w:pPr>
-              <w:pStyle w:val="NoSpacing"/>
+              <w:pStyle w:val="Sansinterligne"/>
               <w:rPr>
                 <w:lang w:val="fr-FR"/>
               </w:rPr>
@@ -2607,7 +2577,7 @@
           </w:tcPr>
           <w:p>
             <w:pPr>
-              <w:pStyle w:val="NoSpacing"/>
+              <w:pStyle w:val="Sansinterligne"/>
               <w:cnfStyle w:val="000000100000" w:firstRow="0" w:lastRow="0" w:firstColumn="0" w:lastColumn="0" w:oddVBand="0" w:evenVBand="0" w:oddHBand="1" w:evenHBand="0" w:firstRowFirstColumn="0" w:firstRowLastColumn="0" w:lastRowFirstColumn="0" w:lastRowLastColumn="0"/>
               <w:rPr>
                 <w:lang w:val="fr-FR"/>
@@ -2658,7 +2628,7 @@
           </w:tcPr>
           <w:p>
             <w:pPr>
-              <w:pStyle w:val="NoSpacing"/>
+              <w:pStyle w:val="Sansinterligne"/>
               <w:rPr>
                 <w:lang w:val="fr-FR"/>
               </w:rPr>
@@ -2679,7 +2649,7 @@
           </w:tcPr>
           <w:p>
             <w:pPr>
-              <w:pStyle w:val="NoSpacing"/>
+              <w:pStyle w:val="Sansinterligne"/>
               <w:cnfStyle w:val="000000000000" w:firstRow="0" w:lastRow="0" w:firstColumn="0" w:lastColumn="0" w:oddVBand="0" w:evenVBand="0" w:oddHBand="0" w:evenHBand="0" w:firstRowFirstColumn="0" w:firstRowLastColumn="0" w:lastRowFirstColumn="0" w:lastRowLastColumn="0"/>
               <w:rPr>
                 <w:lang w:val="fr-FR"/>
@@ -2719,7 +2689,7 @@
           </w:tcPr>
           <w:p>
             <w:pPr>
-              <w:pStyle w:val="NoSpacing"/>
+              <w:pStyle w:val="Sansinterligne"/>
               <w:rPr>
                 <w:lang w:val="fr-FR"/>
               </w:rPr>
@@ -2740,7 +2710,7 @@
           </w:tcPr>
           <w:p>
             <w:pPr>
-              <w:pStyle w:val="NoSpacing"/>
+              <w:pStyle w:val="Sansinterligne"/>
               <w:cnfStyle w:val="000000100000" w:firstRow="0" w:lastRow="0" w:firstColumn="0" w:lastColumn="0" w:oddVBand="0" w:evenVBand="0" w:oddHBand="1" w:evenHBand="0" w:firstRowFirstColumn="0" w:firstRowLastColumn="0" w:lastRowFirstColumn="0" w:lastRowLastColumn="0"/>
               <w:rPr>
                 <w:lang w:val="fr-FR"/>
@@ -2752,31 +2722,29 @@
               </w:rPr>
               <w:t>Référence vers un formulaire</w:t>
             </w:r>
-            <w:bookmarkStart w:id="0" w:name="_GoBack"/>
-            <w:bookmarkEnd w:id="0"/>
           </w:p>
         </w:tc>
       </w:tr>
     </w:tbl>
     <w:p>
       <w:pPr>
-        <w:pStyle w:val="NoSpacing"/>
-        <w:rPr>
-          <w:lang w:val="fr-FR"/>
-        </w:rPr>
-      </w:pPr>
-    </w:p>
-    <w:p>
-      <w:pPr>
-        <w:pStyle w:val="NoSpacing"/>
-        <w:rPr>
-          <w:lang w:val="fr-FR"/>
-        </w:rPr>
-      </w:pPr>
-    </w:p>
-    <w:p>
-      <w:pPr>
-        <w:pStyle w:val="Heading2"/>
+        <w:pStyle w:val="Sansinterligne"/>
+        <w:rPr>
+          <w:lang w:val="fr-FR"/>
+        </w:rPr>
+      </w:pPr>
+    </w:p>
+    <w:p>
+      <w:pPr>
+        <w:pStyle w:val="Sansinterligne"/>
+        <w:rPr>
+          <w:lang w:val="fr-FR"/>
+        </w:rPr>
+      </w:pPr>
+    </w:p>
+    <w:p>
+      <w:pPr>
+        <w:pStyle w:val="Titre2"/>
         <w:rPr>
           <w:lang w:val="fr-FR"/>
         </w:rPr>
@@ -2792,15 +2760,15 @@
     </w:p>
     <w:p>
       <w:pPr>
-        <w:pStyle w:val="NoSpacing"/>
-        <w:rPr>
-          <w:lang w:val="fr-FR"/>
-        </w:rPr>
-      </w:pPr>
-    </w:p>
-    <w:p>
-      <w:pPr>
-        <w:pStyle w:val="NoSpacing"/>
+        <w:pStyle w:val="Sansinterligne"/>
+        <w:rPr>
+          <w:lang w:val="fr-FR"/>
+        </w:rPr>
+      </w:pPr>
+    </w:p>
+    <w:p>
+      <w:pPr>
+        <w:pStyle w:val="Sansinterligne"/>
         <w:rPr>
           <w:lang w:val="fr-FR"/>
         </w:rPr>
@@ -2814,15 +2782,15 @@
     </w:p>
     <w:p>
       <w:pPr>
-        <w:pStyle w:val="NoSpacing"/>
-        <w:rPr>
-          <w:lang w:val="fr-FR"/>
-        </w:rPr>
-      </w:pPr>
-    </w:p>
-    <w:p>
-      <w:pPr>
-        <w:pStyle w:val="NoSpacing"/>
+        <w:pStyle w:val="Sansinterligne"/>
+        <w:rPr>
+          <w:lang w:val="fr-FR"/>
+        </w:rPr>
+      </w:pPr>
+    </w:p>
+    <w:p>
+      <w:pPr>
+        <w:pStyle w:val="Sansinterligne"/>
         <w:rPr>
           <w:lang w:val="fr-FR"/>
         </w:rPr>
@@ -2880,7 +2848,7 @@
     </w:p>
     <w:p>
       <w:pPr>
-        <w:pStyle w:val="NoSpacing"/>
+        <w:pStyle w:val="Sansinterligne"/>
         <w:numPr>
           <w:ilvl w:val="0"/>
           <w:numId w:val="5"/>
@@ -2926,7 +2894,7 @@
     </w:p>
     <w:p>
       <w:pPr>
-        <w:pStyle w:val="NoSpacing"/>
+        <w:pStyle w:val="Sansinterligne"/>
         <w:numPr>
           <w:ilvl w:val="0"/>
           <w:numId w:val="5"/>
@@ -2972,15 +2940,15 @@
     </w:p>
     <w:p>
       <w:pPr>
-        <w:pStyle w:val="NoSpacing"/>
-        <w:rPr>
-          <w:lang w:val="fr-FR"/>
-        </w:rPr>
-      </w:pPr>
-    </w:p>
-    <w:p>
-      <w:pPr>
-        <w:pStyle w:val="NoSpacing"/>
+        <w:pStyle w:val="Sansinterligne"/>
+        <w:rPr>
+          <w:lang w:val="fr-FR"/>
+        </w:rPr>
+      </w:pPr>
+    </w:p>
+    <w:p>
+      <w:pPr>
+        <w:pStyle w:val="Sansinterligne"/>
         <w:rPr>
           <w:lang w:val="fr-FR"/>
         </w:rPr>
@@ -3094,7 +3062,7 @@
     </w:p>
     <w:p>
       <w:pPr>
-        <w:pStyle w:val="NoSpacing"/>
+        <w:pStyle w:val="Sansinterligne"/>
         <w:rPr>
           <w:lang w:val="fr-FR"/>
         </w:rPr>
@@ -3142,15 +3110,15 @@
     </w:p>
     <w:p>
       <w:pPr>
-        <w:pStyle w:val="NoSpacing"/>
-        <w:rPr>
-          <w:lang w:val="fr-FR"/>
-        </w:rPr>
-      </w:pPr>
-    </w:p>
-    <w:p>
-      <w:pPr>
-        <w:pStyle w:val="NoSpacing"/>
+        <w:pStyle w:val="Sansinterligne"/>
+        <w:rPr>
+          <w:lang w:val="fr-FR"/>
+        </w:rPr>
+      </w:pPr>
+    </w:p>
+    <w:p>
+      <w:pPr>
+        <w:pStyle w:val="Sansinterligne"/>
         <w:rPr>
           <w:lang w:val="fr-FR"/>
         </w:rPr>
@@ -3263,48 +3231,34 @@
         <w:rPr>
           <w:lang w:val="fr-FR"/>
         </w:rPr>
-        <w:t>le “</w:t>
+        <w:t xml:space="preserve">le “runtime”. </w:t>
+      </w:r>
+    </w:p>
+    <w:p>
+      <w:pPr>
+        <w:pStyle w:val="Sansinterligne"/>
+        <w:rPr>
+          <w:lang w:val="fr-FR"/>
+        </w:rPr>
+      </w:pPr>
+      <w:r>
+        <w:rPr>
+          <w:lang w:val="fr-FR"/>
+        </w:rPr>
+        <w:t xml:space="preserve">Voici les paramètres d’un processus </w:t>
       </w:r>
       <w:proofErr w:type="spellStart"/>
       <w:r>
         <w:rPr>
           <w:lang w:val="fr-FR"/>
         </w:rPr>
-        <w:t>runtime</w:t>
+        <w:t>task</w:t>
       </w:r>
       <w:proofErr w:type="spellEnd"/>
-      <w:r>
-        <w:rPr>
-          <w:lang w:val="fr-FR"/>
-        </w:rPr>
-        <w:t xml:space="preserve">”. </w:t>
-      </w:r>
-    </w:p>
-    <w:p>
-      <w:pPr>
-        <w:pStyle w:val="NoSpacing"/>
-        <w:rPr>
-          <w:lang w:val="fr-FR"/>
-        </w:rPr>
-      </w:pPr>
-      <w:r>
-        <w:rPr>
-          <w:lang w:val="fr-FR"/>
-        </w:rPr>
-        <w:t xml:space="preserve">Voici les paramètres d’un processus </w:t>
-      </w:r>
-      <w:proofErr w:type="spellStart"/>
-      <w:r>
-        <w:rPr>
-          <w:lang w:val="fr-FR"/>
-        </w:rPr>
-        <w:t>task</w:t>
-      </w:r>
-      <w:proofErr w:type="spellEnd"/>
-    </w:p>
-    <w:p>
-      <w:pPr>
-        <w:pStyle w:val="NoSpacing"/>
+    </w:p>
+    <w:p>
+      <w:pPr>
+        <w:pStyle w:val="Sansinterligne"/>
         <w:rPr>
           <w:lang w:val="fr-FR"/>
         </w:rPr>
@@ -3312,7 +3266,7 @@
     </w:p>
     <w:tbl>
       <w:tblPr>
-        <w:tblStyle w:val="GridTable4"/>
+        <w:tblStyle w:val="TableauGrille42"/>
         <w:tblW w:w="0" w:type="auto"/>
         <w:tblLook w:val="04A0" w:firstRow="1" w:lastRow="0" w:firstColumn="1" w:lastColumn="0" w:noHBand="0" w:noVBand="1"/>
       </w:tblPr>
@@ -3331,7 +3285,7 @@
           </w:tcPr>
           <w:p>
             <w:pPr>
-              <w:pStyle w:val="NoSpacing"/>
+              <w:pStyle w:val="Sansinterligne"/>
             </w:pPr>
             <w:proofErr w:type="spellStart"/>
             <w:r>
@@ -3346,7 +3300,7 @@
           </w:tcPr>
           <w:p>
             <w:pPr>
-              <w:pStyle w:val="NoSpacing"/>
+              <w:pStyle w:val="Sansinterligne"/>
               <w:cnfStyle w:val="100000000000" w:firstRow="1" w:lastRow="0" w:firstColumn="0" w:lastColumn="0" w:oddVBand="0" w:evenVBand="0" w:oddHBand="0" w:evenHBand="0" w:firstRowFirstColumn="0" w:firstRowLastColumn="0" w:lastRowFirstColumn="0" w:lastRowLastColumn="0"/>
             </w:pPr>
             <w:proofErr w:type="spellStart"/>
@@ -3368,7 +3322,7 @@
           </w:tcPr>
           <w:p>
             <w:pPr>
-              <w:pStyle w:val="NoSpacing"/>
+              <w:pStyle w:val="Sansinterligne"/>
             </w:pPr>
             <w:proofErr w:type="spellStart"/>
             <w:r>
@@ -3394,7 +3348,7 @@
           </w:tcPr>
           <w:p>
             <w:pPr>
-              <w:pStyle w:val="NoSpacing"/>
+              <w:pStyle w:val="Sansinterligne"/>
               <w:cnfStyle w:val="000000100000" w:firstRow="0" w:lastRow="0" w:firstColumn="0" w:lastColumn="0" w:oddVBand="0" w:evenVBand="0" w:oddHBand="1" w:evenHBand="0" w:firstRowFirstColumn="0" w:firstRowLastColumn="0" w:lastRowFirstColumn="0" w:lastRowLastColumn="0"/>
               <w:rPr>
                 <w:lang w:val="fr-FR"/>
@@ -3415,7 +3369,7 @@
           </w:p>
           <w:p>
             <w:pPr>
-              <w:pStyle w:val="NoSpacing"/>
+              <w:pStyle w:val="Sansinterligne"/>
               <w:cnfStyle w:val="000000100000" w:firstRow="0" w:lastRow="0" w:firstColumn="0" w:lastColumn="0" w:oddVBand="0" w:evenVBand="0" w:oddHBand="1" w:evenHBand="0" w:firstRowFirstColumn="0" w:firstRowLastColumn="0" w:lastRowFirstColumn="0" w:lastRowLastColumn="0"/>
               <w:rPr>
                 <w:lang w:val="fr-FR"/>
@@ -3458,7 +3412,7 @@
           </w:p>
           <w:p>
             <w:pPr>
-              <w:pStyle w:val="NoSpacing"/>
+              <w:pStyle w:val="Sansinterligne"/>
               <w:cnfStyle w:val="000000100000" w:firstRow="0" w:lastRow="0" w:firstColumn="0" w:lastColumn="0" w:oddVBand="0" w:evenVBand="0" w:oddHBand="1" w:evenHBand="0" w:firstRowFirstColumn="0" w:firstRowLastColumn="0" w:lastRowFirstColumn="0" w:lastRowLastColumn="0"/>
               <w:rPr>
                 <w:lang w:val="fr-FR"/>
@@ -3501,7 +3455,7 @@
           </w:p>
           <w:p>
             <w:pPr>
-              <w:pStyle w:val="NoSpacing"/>
+              <w:pStyle w:val="Sansinterligne"/>
               <w:cnfStyle w:val="000000100000" w:firstRow="0" w:lastRow="0" w:firstColumn="0" w:lastColumn="0" w:oddVBand="0" w:evenVBand="0" w:oddHBand="1" w:evenHBand="0" w:firstRowFirstColumn="0" w:firstRowLastColumn="0" w:lastRowFirstColumn="0" w:lastRowLastColumn="0"/>
               <w:rPr>
                 <w:lang w:val="fr-FR"/>
@@ -3510,7 +3464,7 @@
           </w:p>
           <w:p>
             <w:pPr>
-              <w:pStyle w:val="NoSpacing"/>
+              <w:pStyle w:val="Sansinterligne"/>
               <w:cnfStyle w:val="000000100000" w:firstRow="0" w:lastRow="0" w:firstColumn="0" w:lastColumn="0" w:oddVBand="0" w:evenVBand="0" w:oddHBand="1" w:evenHBand="0" w:firstRowFirstColumn="0" w:firstRowLastColumn="0" w:lastRowFirstColumn="0" w:lastRowLastColumn="0"/>
               <w:rPr>
                 <w:lang w:val="fr-FR"/>
@@ -3525,7 +3479,7 @@
           </w:p>
           <w:p>
             <w:pPr>
-              <w:pStyle w:val="NoSpacing"/>
+              <w:pStyle w:val="Sansinterligne"/>
               <w:numPr>
                 <w:ilvl w:val="0"/>
                 <w:numId w:val="5"/>
@@ -3568,7 +3522,7 @@
           </w:p>
           <w:p>
             <w:pPr>
-              <w:pStyle w:val="NoSpacing"/>
+              <w:pStyle w:val="Sansinterligne"/>
               <w:numPr>
                 <w:ilvl w:val="0"/>
                 <w:numId w:val="5"/>
@@ -3595,7 +3549,7 @@
           </w:p>
           <w:p>
             <w:pPr>
-              <w:pStyle w:val="NoSpacing"/>
+              <w:pStyle w:val="Sansinterligne"/>
               <w:numPr>
                 <w:ilvl w:val="0"/>
                 <w:numId w:val="5"/>
@@ -3632,7 +3586,7 @@
           </w:p>
           <w:p>
             <w:pPr>
-              <w:pStyle w:val="NoSpacing"/>
+              <w:pStyle w:val="Sansinterligne"/>
               <w:numPr>
                 <w:ilvl w:val="0"/>
                 <w:numId w:val="5"/>
@@ -3660,7 +3614,7 @@
           </w:p>
           <w:p>
             <w:pPr>
-              <w:pStyle w:val="NoSpacing"/>
+              <w:pStyle w:val="Sansinterligne"/>
               <w:numPr>
                 <w:ilvl w:val="0"/>
                 <w:numId w:val="5"/>
@@ -3715,7 +3669,7 @@
           </w:tcPr>
           <w:p>
             <w:pPr>
-              <w:pStyle w:val="NoSpacing"/>
+              <w:pStyle w:val="Sansinterligne"/>
             </w:pPr>
             <w:proofErr w:type="spellStart"/>
             <w:r>
@@ -3741,7 +3695,7 @@
           </w:tcPr>
           <w:p>
             <w:pPr>
-              <w:pStyle w:val="NoSpacing"/>
+              <w:pStyle w:val="Sansinterligne"/>
               <w:cnfStyle w:val="000000000000" w:firstRow="0" w:lastRow="0" w:firstColumn="0" w:lastColumn="0" w:oddVBand="0" w:evenVBand="0" w:oddHBand="0" w:evenHBand="0" w:firstRowFirstColumn="0" w:firstRowLastColumn="0" w:lastRowFirstColumn="0" w:lastRowLastColumn="0"/>
               <w:rPr>
                 <w:lang w:val="fr-FR"/>
@@ -3922,7 +3876,7 @@
           </w:tcPr>
           <w:p>
             <w:pPr>
-              <w:pStyle w:val="NoSpacing"/>
+              <w:pStyle w:val="Sansinterligne"/>
             </w:pPr>
             <w:proofErr w:type="spellStart"/>
             <w:r>
@@ -3949,7 +3903,7 @@
           </w:tcPr>
           <w:p>
             <w:pPr>
-              <w:pStyle w:val="NoSpacing"/>
+              <w:pStyle w:val="Sansinterligne"/>
               <w:cnfStyle w:val="000000100000" w:firstRow="0" w:lastRow="0" w:firstColumn="0" w:lastColumn="0" w:oddVBand="0" w:evenVBand="0" w:oddHBand="1" w:evenHBand="0" w:firstRowFirstColumn="0" w:firstRowLastColumn="0" w:lastRowFirstColumn="0" w:lastRowLastColumn="0"/>
               <w:rPr>
                 <w:lang w:val="fr-FR"/>
@@ -3998,7 +3952,7 @@
           </w:p>
           <w:p>
             <w:pPr>
-              <w:pStyle w:val="NoSpacing"/>
+              <w:pStyle w:val="Sansinterligne"/>
               <w:cnfStyle w:val="000000100000" w:firstRow="0" w:lastRow="0" w:firstColumn="0" w:lastColumn="0" w:oddVBand="0" w:evenVBand="0" w:oddHBand="1" w:evenHBand="0" w:firstRowFirstColumn="0" w:firstRowLastColumn="0" w:lastRowFirstColumn="0" w:lastRowLastColumn="0"/>
               <w:rPr>
                 <w:lang w:val="fr-FR"/>
@@ -4008,21 +3962,7 @@
               <w:rPr>
                 <w:lang w:val="fr-FR"/>
               </w:rPr>
-              <w:t xml:space="preserve">Permet de déterminer le processus à invoquer durant le </w:t>
-            </w:r>
-            <w:proofErr w:type="spellStart"/>
-            <w:r>
-              <w:rPr>
-                <w:lang w:val="fr-FR"/>
-              </w:rPr>
-              <w:t>runtime</w:t>
-            </w:r>
-            <w:proofErr w:type="spellEnd"/>
-            <w:r>
-              <w:rPr>
-                <w:lang w:val="fr-FR"/>
-              </w:rPr>
-              <w:t>.</w:t>
+              <w:t>Permet de déterminer le processus à invoquer durant le runtime.</w:t>
             </w:r>
           </w:p>
         </w:tc>
@@ -4030,23 +3970,15 @@
     </w:tbl>
     <w:p>
       <w:pPr>
-        <w:pStyle w:val="NoSpacing"/>
-        <w:rPr>
-          <w:lang w:val="fr-FR"/>
-        </w:rPr>
-      </w:pPr>
-    </w:p>
-    <w:p>
-      <w:pPr>
-        <w:pStyle w:val="NoSpacing"/>
-        <w:rPr>
-          <w:lang w:val="fr-FR"/>
-        </w:rPr>
-      </w:pPr>
-    </w:p>
-    <w:p>
-      <w:pPr>
-        <w:pStyle w:val="Heading2"/>
+        <w:pStyle w:val="Sansinterligne"/>
+        <w:rPr>
+          <w:lang w:val="fr-FR"/>
+        </w:rPr>
+      </w:pPr>
+    </w:p>
+    <w:p>
+      <w:pPr>
+        <w:pStyle w:val="Titre2"/>
         <w:rPr>
           <w:lang w:val="fr-FR"/>
         </w:rPr>
@@ -4056,21 +3988,458 @@
         <w:rPr>
           <w:lang w:val="fr-FR"/>
         </w:rPr>
+        <w:t>TimerEventListener</w:t>
+      </w:r>
+      <w:proofErr w:type="spellEnd"/>
+    </w:p>
+    <w:p>
+      <w:pPr>
+        <w:pStyle w:val="Sansinterligne"/>
+        <w:rPr>
+          <w:lang w:val="fr-FR"/>
+        </w:rPr>
+      </w:pPr>
+    </w:p>
+    <w:p>
+      <w:pPr>
+        <w:pStyle w:val="Sansinterligne"/>
+        <w:rPr>
+          <w:lang w:val="fr-FR"/>
+        </w:rPr>
+      </w:pPr>
+      <w:r>
+        <w:rPr>
+          <w:b/>
+          <w:bCs/>
+          <w:lang w:val="fr-FR"/>
+        </w:rPr>
+        <w:t>Définition</w:t>
+      </w:r>
+      <w:r>
+        <w:rPr>
+          <w:lang w:val="fr-FR"/>
+        </w:rPr>
+        <w:t xml:space="preserve"> : </w:t>
+      </w:r>
+      <w:r>
+        <w:rPr>
+          <w:lang w:val="fr-FR"/>
+        </w:rPr>
+        <w:t xml:space="preserve">« catch </w:t>
+      </w:r>
+      <w:proofErr w:type="spellStart"/>
+      <w:r>
+        <w:rPr>
+          <w:lang w:val="fr-FR"/>
+        </w:rPr>
+        <w:t>predefined</w:t>
+      </w:r>
+      <w:proofErr w:type="spellEnd"/>
+      <w:r>
+        <w:rPr>
+          <w:lang w:val="fr-FR"/>
+        </w:rPr>
+        <w:t xml:space="preserve"> </w:t>
+      </w:r>
+      <w:proofErr w:type="spellStart"/>
+      <w:r>
+        <w:rPr>
+          <w:lang w:val="fr-FR"/>
+        </w:rPr>
+        <w:t>elapses</w:t>
+      </w:r>
+      <w:proofErr w:type="spellEnd"/>
+      <w:r>
+        <w:rPr>
+          <w:lang w:val="fr-FR"/>
+        </w:rPr>
+        <w:t xml:space="preserve"> of time ».</w:t>
+      </w:r>
+    </w:p>
+    <w:p>
+      <w:pPr>
+        <w:pStyle w:val="Sansinterligne"/>
+        <w:rPr>
+          <w:lang w:val="fr-FR"/>
+        </w:rPr>
+      </w:pPr>
+    </w:p>
+    <w:p>
+      <w:pPr>
+        <w:pStyle w:val="Sansinterligne"/>
+        <w:rPr>
+          <w:lang w:val="fr-FR"/>
+        </w:rPr>
+      </w:pPr>
+      <w:r>
+        <w:rPr>
+          <w:b/>
+          <w:bCs/>
+          <w:lang w:val="fr-FR"/>
+        </w:rPr>
+        <w:t>Paramètres</w:t>
+      </w:r>
+      <w:r>
+        <w:rPr>
+          <w:lang w:val="fr-FR"/>
+        </w:rPr>
+        <w:t> :</w:t>
+      </w:r>
+    </w:p>
+    <w:p>
+      <w:pPr>
+        <w:pStyle w:val="Sansinterligne"/>
+        <w:rPr>
+          <w:lang w:val="fr-FR"/>
+        </w:rPr>
+      </w:pPr>
+    </w:p>
+    <w:tbl>
+      <w:tblPr>
+        <w:tblStyle w:val="TableauGrille4"/>
+        <w:tblW w:w="0" w:type="auto"/>
+        <w:tblLook w:val="04A0" w:firstRow="1" w:lastRow="0" w:firstColumn="1" w:lastColumn="0" w:noHBand="0" w:noVBand="1"/>
+      </w:tblPr>
+      <w:tblGrid>
+        <w:gridCol w:w="4606"/>
+        <w:gridCol w:w="4606"/>
+      </w:tblGrid>
+      <w:tr>
+        <w:trPr>
+          <w:cnfStyle w:val="100000000000" w:firstRow="1" w:lastRow="0" w:firstColumn="0" w:lastColumn="0" w:oddVBand="0" w:evenVBand="0" w:oddHBand="0" w:evenHBand="0" w:firstRowFirstColumn="0" w:firstRowLastColumn="0" w:lastRowFirstColumn="0" w:lastRowLastColumn="0"/>
+        </w:trPr>
+        <w:tc>
+          <w:tcPr>
+            <w:cnfStyle w:val="001000000000" w:firstRow="0" w:lastRow="0" w:firstColumn="1" w:lastColumn="0" w:oddVBand="0" w:evenVBand="0" w:oddHBand="0" w:evenHBand="0" w:firstRowFirstColumn="0" w:firstRowLastColumn="0" w:lastRowFirstColumn="0" w:lastRowLastColumn="0"/>
+            <w:tcW w:w="4606" w:type="dxa"/>
+          </w:tcPr>
+          <w:p>
+            <w:pPr>
+              <w:pStyle w:val="Sansinterligne"/>
+              <w:rPr>
+                <w:lang w:val="fr-FR"/>
+              </w:rPr>
+            </w:pPr>
+            <w:r>
+              <w:rPr>
+                <w:lang w:val="fr-FR"/>
+              </w:rPr>
+              <w:t>Paramètre</w:t>
+            </w:r>
+          </w:p>
+        </w:tc>
+        <w:tc>
+          <w:tcPr>
+            <w:tcW w:w="4606" w:type="dxa"/>
+          </w:tcPr>
+          <w:p>
+            <w:pPr>
+              <w:pStyle w:val="Sansinterligne"/>
+              <w:cnfStyle w:val="100000000000" w:firstRow="1" w:lastRow="0" w:firstColumn="0" w:lastColumn="0" w:oddVBand="0" w:evenVBand="0" w:oddHBand="0" w:evenHBand="0" w:firstRowFirstColumn="0" w:firstRowLastColumn="0" w:lastRowFirstColumn="0" w:lastRowLastColumn="0"/>
+              <w:rPr>
+                <w:lang w:val="fr-FR"/>
+              </w:rPr>
+            </w:pPr>
+            <w:r>
+              <w:rPr>
+                <w:lang w:val="fr-FR"/>
+              </w:rPr>
+              <w:t>Description</w:t>
+            </w:r>
+          </w:p>
+        </w:tc>
+      </w:tr>
+      <w:tr>
+        <w:trPr>
+          <w:cnfStyle w:val="000000100000" w:firstRow="0" w:lastRow="0" w:firstColumn="0" w:lastColumn="0" w:oddVBand="0" w:evenVBand="0" w:oddHBand="1" w:evenHBand="0" w:firstRowFirstColumn="0" w:firstRowLastColumn="0" w:lastRowFirstColumn="0" w:lastRowLastColumn="0"/>
+        </w:trPr>
+        <w:tc>
+          <w:tcPr>
+            <w:cnfStyle w:val="001000000000" w:firstRow="0" w:lastRow="0" w:firstColumn="1" w:lastColumn="0" w:oddVBand="0" w:evenVBand="0" w:oddHBand="0" w:evenHBand="0" w:firstRowFirstColumn="0" w:firstRowLastColumn="0" w:lastRowFirstColumn="0" w:lastRowLastColumn="0"/>
+            <w:tcW w:w="4606" w:type="dxa"/>
+          </w:tcPr>
+          <w:p>
+            <w:pPr>
+              <w:pStyle w:val="Sansinterligne"/>
+              <w:rPr>
+                <w:lang w:val="fr-FR"/>
+              </w:rPr>
+            </w:pPr>
+            <w:proofErr w:type="spellStart"/>
+            <w:r>
+              <w:rPr>
+                <w:lang w:val="fr-FR"/>
+              </w:rPr>
+              <w:t>timerExpression</w:t>
+            </w:r>
+            <w:proofErr w:type="spellEnd"/>
+          </w:p>
+        </w:tc>
+        <w:tc>
+          <w:tcPr>
+            <w:tcW w:w="4606" w:type="dxa"/>
+          </w:tcPr>
+          <w:p>
+            <w:pPr>
+              <w:pStyle w:val="Sansinterligne"/>
+              <w:cnfStyle w:val="000000100000" w:firstRow="0" w:lastRow="0" w:firstColumn="0" w:lastColumn="0" w:oddVBand="0" w:evenVBand="0" w:oddHBand="1" w:evenHBand="0" w:firstRowFirstColumn="0" w:firstRowLastColumn="0" w:lastRowFirstColumn="0" w:lastRowLastColumn="0"/>
+              <w:rPr>
+                <w:lang w:val="fr-FR"/>
+              </w:rPr>
+            </w:pPr>
+            <w:r>
+              <w:rPr>
+                <w:lang w:val="fr-FR"/>
+              </w:rPr>
+              <w:t>Une expression optionnelle qui est utilisée afin d’évaluer une date, durée ou intervalle.</w:t>
+            </w:r>
+          </w:p>
+        </w:tc>
+      </w:tr>
+      <w:tr>
+        <w:tc>
+          <w:tcPr>
+            <w:cnfStyle w:val="001000000000" w:firstRow="0" w:lastRow="0" w:firstColumn="1" w:lastColumn="0" w:oddVBand="0" w:evenVBand="0" w:oddHBand="0" w:evenHBand="0" w:firstRowFirstColumn="0" w:firstRowLastColumn="0" w:lastRowFirstColumn="0" w:lastRowLastColumn="0"/>
+            <w:tcW w:w="4606" w:type="dxa"/>
+          </w:tcPr>
+          <w:p>
+            <w:pPr>
+              <w:pStyle w:val="Sansinterligne"/>
+              <w:rPr>
+                <w:lang w:val="fr-FR"/>
+              </w:rPr>
+            </w:pPr>
+            <w:proofErr w:type="spellStart"/>
+            <w:r>
+              <w:rPr>
+                <w:lang w:val="fr-FR"/>
+              </w:rPr>
+              <w:t>timerStart</w:t>
+            </w:r>
+            <w:proofErr w:type="spellEnd"/>
+          </w:p>
+        </w:tc>
+        <w:tc>
+          <w:tcPr>
+            <w:tcW w:w="4606" w:type="dxa"/>
+          </w:tcPr>
+          <w:p>
+            <w:pPr>
+              <w:pStyle w:val="Sansinterligne"/>
+              <w:cnfStyle w:val="000000000000" w:firstRow="0" w:lastRow="0" w:firstColumn="0" w:lastColumn="0" w:oddVBand="0" w:evenVBand="0" w:oddHBand="0" w:evenHBand="0" w:firstRowFirstColumn="0" w:firstRowLastColumn="0" w:lastRowFirstColumn="0" w:lastRowLastColumn="0"/>
+              <w:rPr>
+                <w:lang w:val="fr-FR"/>
+              </w:rPr>
+            </w:pPr>
+            <w:r>
+              <w:rPr>
+                <w:lang w:val="fr-FR"/>
+              </w:rPr>
+              <w:t>« </w:t>
+            </w:r>
+            <w:proofErr w:type="spellStart"/>
+            <w:r>
+              <w:rPr>
+                <w:lang w:val="fr-FR"/>
+              </w:rPr>
+              <w:t>Starting</w:t>
+            </w:r>
+            <w:proofErr w:type="spellEnd"/>
+            <w:r>
+              <w:rPr>
+                <w:lang w:val="fr-FR"/>
+              </w:rPr>
+              <w:t xml:space="preserve"> trigger »</w:t>
+            </w:r>
+          </w:p>
+        </w:tc>
+      </w:tr>
+    </w:tbl>
+    <w:p>
+      <w:pPr>
+        <w:pStyle w:val="Sansinterligne"/>
+        <w:rPr>
+          <w:lang w:val="fr-FR"/>
+        </w:rPr>
+      </w:pPr>
+    </w:p>
+    <w:p>
+      <w:pPr>
+        <w:pStyle w:val="Sansinterligne"/>
+        <w:rPr>
+          <w:lang w:val="fr-FR"/>
+        </w:rPr>
+      </w:pPr>
+      <w:r>
+        <w:rPr>
+          <w:lang w:val="fr-FR"/>
+        </w:rPr>
+        <w:t xml:space="preserve">D’après ISO 8601 il existe </w:t>
+      </w:r>
+      <w:r>
+        <w:rPr>
+          <w:lang w:val="fr-FR"/>
+        </w:rPr>
+        <w:t xml:space="preserve">plusieurs formes de </w:t>
+      </w:r>
+      <w:proofErr w:type="spellStart"/>
+      <w:r>
+        <w:rPr>
+          <w:lang w:val="fr-FR"/>
+        </w:rPr>
+        <w:t>timer</w:t>
+      </w:r>
+      <w:proofErr w:type="spellEnd"/>
+      <w:r>
+        <w:rPr>
+          <w:lang w:val="fr-FR"/>
+        </w:rPr>
+        <w:t> :</w:t>
+      </w:r>
+    </w:p>
+    <w:p>
+      <w:pPr>
+        <w:pStyle w:val="Sansinterligne"/>
+        <w:numPr>
+          <w:ilvl w:val="0"/>
+          <w:numId w:val="5"/>
+        </w:numPr>
+        <w:rPr>
+          <w:lang w:val="fr-FR"/>
+        </w:rPr>
+      </w:pPr>
+      <w:proofErr w:type="spellStart"/>
+      <w:r>
+        <w:rPr>
+          <w:b/>
+          <w:bCs/>
+          <w:lang w:val="fr-FR"/>
+        </w:rPr>
+        <w:t>Timer</w:t>
+      </w:r>
+      <w:proofErr w:type="spellEnd"/>
+      <w:r>
+        <w:rPr>
+          <w:b/>
+          <w:bCs/>
+          <w:lang w:val="fr-FR"/>
+        </w:rPr>
+        <w:t xml:space="preserve"> duration</w:t>
+      </w:r>
+      <w:r>
+        <w:rPr>
+          <w:lang w:val="fr-FR"/>
+        </w:rPr>
+        <w:t xml:space="preserve"> : </w:t>
+      </w:r>
+      <w:r>
+        <w:rPr>
+          <w:lang w:val="fr-FR"/>
+        </w:rPr>
+        <w:t>Spécifie le temps que la tâche doit attendre avant d’être exécutée.</w:t>
+      </w:r>
+      <w:bookmarkStart w:id="0" w:name="_GoBack"/>
+      <w:bookmarkEnd w:id="0"/>
+    </w:p>
+    <w:p>
+      <w:pPr>
+        <w:pStyle w:val="Sansinterligne"/>
+        <w:numPr>
+          <w:ilvl w:val="0"/>
+          <w:numId w:val="5"/>
+        </w:numPr>
+        <w:rPr>
+          <w:lang w:val="fr-FR"/>
+        </w:rPr>
+      </w:pPr>
+      <w:r>
+        <w:rPr>
+          <w:b/>
+          <w:bCs/>
+          <w:lang w:val="fr-FR"/>
+        </w:rPr>
+        <w:t>Time cycle</w:t>
+      </w:r>
+      <w:r>
+        <w:rPr>
+          <w:lang w:val="fr-FR"/>
+        </w:rPr>
+        <w:t> :</w:t>
+      </w:r>
+      <w:r>
+        <w:rPr>
+          <w:lang w:val="fr-FR"/>
+        </w:rPr>
+        <w:t xml:space="preserve"> Permet d’exécuter la tâche de façon périodique.</w:t>
+      </w:r>
+    </w:p>
+    <w:p>
+      <w:pPr>
+        <w:pStyle w:val="Sansinterligne"/>
+        <w:numPr>
+          <w:ilvl w:val="0"/>
+          <w:numId w:val="5"/>
+        </w:numPr>
+        <w:rPr>
+          <w:lang w:val="fr-FR"/>
+        </w:rPr>
+      </w:pPr>
+      <w:r>
+        <w:rPr>
+          <w:b/>
+          <w:bCs/>
+          <w:lang w:val="fr-FR"/>
+        </w:rPr>
+        <w:t>Time date</w:t>
+      </w:r>
+      <w:r>
+        <w:rPr>
+          <w:lang w:val="fr-FR"/>
+        </w:rPr>
+        <w:t xml:space="preserve"> : Spécifie la date à laquelle la tâche sera </w:t>
+      </w:r>
+      <w:r>
+        <w:rPr>
+          <w:lang w:val="fr-FR"/>
+        </w:rPr>
+        <w:t>déclenchée.</w:t>
+      </w:r>
+    </w:p>
+    <w:p>
+      <w:pPr>
+        <w:pStyle w:val="Sansinterligne"/>
+        <w:rPr>
+          <w:lang w:val="fr-FR"/>
+        </w:rPr>
+      </w:pPr>
+    </w:p>
+    <w:p>
+      <w:pPr>
+        <w:pStyle w:val="Titre2"/>
+        <w:rPr>
+          <w:lang w:val="fr-FR"/>
+        </w:rPr>
+      </w:pPr>
+      <w:proofErr w:type="spellStart"/>
+      <w:r>
+        <w:rPr>
+          <w:lang w:val="fr-FR"/>
+        </w:rPr>
         <w:t>PlanItemDefinition</w:t>
       </w:r>
       <w:proofErr w:type="spellEnd"/>
     </w:p>
     <w:p>
       <w:pPr>
-        <w:pStyle w:val="NoSpacing"/>
-        <w:rPr>
-          <w:lang w:val="fr-FR"/>
-        </w:rPr>
-      </w:pPr>
-    </w:p>
-    <w:p>
-      <w:pPr>
-        <w:pStyle w:val="NoSpacing"/>
+        <w:pStyle w:val="Sansinterligne"/>
+        <w:rPr>
+          <w:lang w:val="fr-FR"/>
+        </w:rPr>
+      </w:pPr>
+    </w:p>
+    <w:p>
+      <w:pPr>
+        <w:pStyle w:val="Sansinterligne"/>
         <w:rPr>
           <w:lang w:val="fr-FR"/>
         </w:rPr>
@@ -4126,15 +4495,15 @@
     </w:p>
     <w:p>
       <w:pPr>
-        <w:pStyle w:val="NoSpacing"/>
-        <w:rPr>
-          <w:lang w:val="fr-FR"/>
-        </w:rPr>
-      </w:pPr>
-    </w:p>
-    <w:p>
-      <w:pPr>
-        <w:pStyle w:val="NoSpacing"/>
+        <w:pStyle w:val="Sansinterligne"/>
+        <w:rPr>
+          <w:lang w:val="fr-FR"/>
+        </w:rPr>
+      </w:pPr>
+    </w:p>
+    <w:p>
+      <w:pPr>
+        <w:pStyle w:val="Sansinterligne"/>
         <w:rPr>
           <w:lang w:val="fr-FR"/>
         </w:rPr>
@@ -4192,15 +4561,15 @@
     </w:p>
     <w:p>
       <w:pPr>
-        <w:pStyle w:val="NoSpacing"/>
-        <w:rPr>
-          <w:lang w:val="fr-FR"/>
-        </w:rPr>
-      </w:pPr>
-    </w:p>
-    <w:p>
-      <w:pPr>
-        <w:pStyle w:val="Heading1"/>
+        <w:pStyle w:val="Sansinterligne"/>
+        <w:rPr>
+          <w:lang w:val="fr-FR"/>
+        </w:rPr>
+      </w:pPr>
+    </w:p>
+    <w:p>
+      <w:pPr>
+        <w:pStyle w:val="Titre1"/>
         <w:rPr>
           <w:lang w:val="fr-FR"/>
         </w:rPr>
@@ -4220,15 +4589,15 @@
     </w:p>
     <w:p>
       <w:pPr>
-        <w:pStyle w:val="NoSpacing"/>
-        <w:rPr>
-          <w:lang w:val="fr-FR"/>
-        </w:rPr>
-      </w:pPr>
-    </w:p>
-    <w:p>
-      <w:pPr>
-        <w:pStyle w:val="NoSpacing"/>
+        <w:pStyle w:val="Sansinterligne"/>
+        <w:rPr>
+          <w:lang w:val="fr-FR"/>
+        </w:rPr>
+      </w:pPr>
+    </w:p>
+    <w:p>
+      <w:pPr>
+        <w:pStyle w:val="Sansinterligne"/>
         <w:rPr>
           <w:lang w:val="fr-FR"/>
         </w:rPr>
@@ -4239,10 +4608,10 @@
         </w:rPr>
         <w:t xml:space="preserve">Document : </w:t>
       </w:r>
-      <w:hyperlink r:id="rId8" w:history="1">
+      <w:hyperlink r:id="rId7" w:history="1">
         <w:r>
           <w:rPr>
-            <w:rStyle w:val="Hyperlink"/>
+            <w:rStyle w:val="Lienhypertexte"/>
             <w:lang w:val="fr-FR"/>
           </w:rPr>
           <w:t>https://www.omg.org/spec/BPMN/2.0/PDF</w:t>
@@ -4251,7 +4620,7 @@
     </w:p>
     <w:p>
       <w:pPr>
-        <w:pStyle w:val="NoSpacing"/>
+        <w:pStyle w:val="Sansinterligne"/>
         <w:rPr>
           <w:b/>
           <w:lang w:val="fr-FR"/>
@@ -4260,7 +4629,7 @@
     </w:p>
     <w:p>
       <w:pPr>
-        <w:pStyle w:val="Heading2"/>
+        <w:pStyle w:val="Titre2"/>
         <w:rPr>
           <w:lang w:val="fr-FR"/>
         </w:rPr>
@@ -4276,7 +4645,7 @@
     </w:p>
     <w:p>
       <w:pPr>
-        <w:pStyle w:val="NoSpacing"/>
+        <w:pStyle w:val="Sansinterligne"/>
         <w:rPr>
           <w:b/>
           <w:lang w:val="fr-FR"/>
@@ -4285,7 +4654,7 @@
     </w:p>
     <w:p>
       <w:pPr>
-        <w:pStyle w:val="Heading3"/>
+        <w:pStyle w:val="Titre3"/>
         <w:rPr>
           <w:lang w:val="fr-FR"/>
         </w:rPr>
@@ -4299,15 +4668,15 @@
     </w:p>
     <w:p>
       <w:pPr>
-        <w:pStyle w:val="NoSpacing"/>
-        <w:rPr>
-          <w:lang w:val="fr-FR"/>
-        </w:rPr>
-      </w:pPr>
-    </w:p>
-    <w:p>
-      <w:pPr>
-        <w:pStyle w:val="NoSpacing"/>
+        <w:pStyle w:val="Sansinterligne"/>
+        <w:rPr>
+          <w:lang w:val="fr-FR"/>
+        </w:rPr>
+      </w:pPr>
+    </w:p>
+    <w:p>
+      <w:pPr>
+        <w:pStyle w:val="Sansinterligne"/>
         <w:rPr>
           <w:lang w:val="fr-FR"/>
         </w:rPr>
@@ -4339,31 +4708,32 @@
     </w:p>
     <w:p>
       <w:pPr>
-        <w:pStyle w:val="NoSpacing"/>
-        <w:rPr>
-          <w:lang w:val="fr-FR"/>
-        </w:rPr>
-      </w:pPr>
-    </w:p>
-    <w:p>
-      <w:pPr>
-        <w:pStyle w:val="NoSpacing"/>
-        <w:rPr>
-          <w:lang w:val="fr-FR"/>
-        </w:rPr>
-      </w:pPr>
-    </w:p>
-    <w:p>
-      <w:pPr>
-        <w:pStyle w:val="Heading3"/>
-        <w:rPr>
-          <w:lang w:val="fr-FR"/>
-        </w:rPr>
-      </w:pPr>
-      <w:r>
-        <w:rPr>
-          <w:lang w:val="fr-FR"/>
-        </w:rPr>
+        <w:pStyle w:val="Sansinterligne"/>
+        <w:rPr>
+          <w:lang w:val="fr-FR"/>
+        </w:rPr>
+      </w:pPr>
+    </w:p>
+    <w:p>
+      <w:pPr>
+        <w:pStyle w:val="Sansinterligne"/>
+        <w:rPr>
+          <w:lang w:val="fr-FR"/>
+        </w:rPr>
+      </w:pPr>
+    </w:p>
+    <w:p>
+      <w:pPr>
+        <w:pStyle w:val="Titre3"/>
+        <w:rPr>
+          <w:lang w:val="fr-FR"/>
+        </w:rPr>
+      </w:pPr>
+      <w:r>
+        <w:rPr>
+          <w:lang w:val="fr-FR"/>
+        </w:rPr>
+        <w:lastRenderedPageBreak/>
         <w:t>Types de « </w:t>
       </w:r>
       <w:proofErr w:type="spellStart"/>
@@ -4383,15 +4753,15 @@
     </w:p>
     <w:p>
       <w:pPr>
-        <w:pStyle w:val="NoSpacing"/>
-        <w:rPr>
-          <w:lang w:val="fr-FR"/>
-        </w:rPr>
-      </w:pPr>
-    </w:p>
-    <w:p>
-      <w:pPr>
-        <w:pStyle w:val="Heading4"/>
+        <w:pStyle w:val="Sansinterligne"/>
+        <w:rPr>
+          <w:lang w:val="fr-FR"/>
+        </w:rPr>
+      </w:pPr>
+    </w:p>
+    <w:p>
+      <w:pPr>
+        <w:pStyle w:val="Titre4"/>
         <w:rPr>
           <w:lang w:val="fr-FR"/>
         </w:rPr>
@@ -4413,15 +4783,15 @@
     </w:p>
     <w:p>
       <w:pPr>
-        <w:pStyle w:val="NoSpacing"/>
-        <w:rPr>
-          <w:lang w:val="fr-FR"/>
-        </w:rPr>
-      </w:pPr>
-    </w:p>
-    <w:p>
-      <w:pPr>
-        <w:pStyle w:val="NoSpacing"/>
+        <w:pStyle w:val="Sansinterligne"/>
+        <w:rPr>
+          <w:lang w:val="fr-FR"/>
+        </w:rPr>
+      </w:pPr>
+    </w:p>
+    <w:p>
+      <w:pPr>
+        <w:pStyle w:val="Sansinterligne"/>
         <w:rPr>
           <w:lang w:val="fr-FR"/>
         </w:rPr>
@@ -4471,53 +4841,45 @@
     </w:p>
     <w:p>
       <w:pPr>
-        <w:pStyle w:val="NoSpacing"/>
-        <w:rPr>
-          <w:lang w:val="fr-FR"/>
-        </w:rPr>
-      </w:pPr>
-    </w:p>
-    <w:p>
-      <w:pPr>
-        <w:pStyle w:val="Heading4"/>
-        <w:rPr>
-          <w:lang w:val="fr-FR"/>
-        </w:rPr>
-      </w:pPr>
+        <w:pStyle w:val="Sansinterligne"/>
+        <w:rPr>
+          <w:lang w:val="fr-FR"/>
+        </w:rPr>
+      </w:pPr>
+    </w:p>
+    <w:p>
+      <w:pPr>
+        <w:pStyle w:val="Titre4"/>
+        <w:rPr>
+          <w:lang w:val="fr-FR"/>
+        </w:rPr>
+      </w:pPr>
+      <w:r>
+        <w:rPr>
+          <w:lang w:val="fr-FR"/>
+        </w:rPr>
+        <w:t xml:space="preserve">Human </w:t>
+      </w:r>
       <w:proofErr w:type="spellStart"/>
       <w:r>
         <w:rPr>
           <w:lang w:val="fr-FR"/>
         </w:rPr>
-        <w:t>Human</w:t>
+        <w:t>task</w:t>
       </w:r>
       <w:proofErr w:type="spellEnd"/>
-      <w:r>
-        <w:rPr>
-          <w:lang w:val="fr-FR"/>
-        </w:rPr>
-        <w:t xml:space="preserve"> </w:t>
-      </w:r>
-      <w:proofErr w:type="spellStart"/>
-      <w:r>
-        <w:rPr>
-          <w:lang w:val="fr-FR"/>
-        </w:rPr>
-        <w:t>task</w:t>
-      </w:r>
-      <w:proofErr w:type="spellEnd"/>
-    </w:p>
-    <w:p>
-      <w:pPr>
-        <w:pStyle w:val="NoSpacing"/>
-        <w:rPr>
-          <w:lang w:val="fr-FR"/>
-        </w:rPr>
-      </w:pPr>
-    </w:p>
-    <w:p>
-      <w:pPr>
-        <w:pStyle w:val="NoSpacing"/>
+    </w:p>
+    <w:p>
+      <w:pPr>
+        <w:pStyle w:val="Sansinterligne"/>
+        <w:rPr>
+          <w:lang w:val="fr-FR"/>
+        </w:rPr>
+      </w:pPr>
+    </w:p>
+    <w:p>
+      <w:pPr>
+        <w:pStyle w:val="Sansinterligne"/>
         <w:rPr>
           <w:b/>
           <w:lang w:val="fr-FR"/>
@@ -4533,15 +4895,15 @@
     </w:p>
     <w:p>
       <w:pPr>
-        <w:pStyle w:val="NoSpacing"/>
-        <w:rPr>
-          <w:lang w:val="fr-FR"/>
-        </w:rPr>
-      </w:pPr>
-    </w:p>
-    <w:p>
-      <w:pPr>
-        <w:pStyle w:val="Heading1"/>
+        <w:pStyle w:val="Sansinterligne"/>
+        <w:rPr>
+          <w:lang w:val="fr-FR"/>
+        </w:rPr>
+      </w:pPr>
+    </w:p>
+    <w:p>
+      <w:pPr>
+        <w:pStyle w:val="Titre1"/>
         <w:rPr>
           <w:lang w:val="fr-FR"/>
         </w:rPr>
@@ -4555,7 +4917,7 @@
     </w:p>
     <w:p>
       <w:pPr>
-        <w:pStyle w:val="NoSpacing"/>
+        <w:pStyle w:val="Sansinterligne"/>
         <w:numPr>
           <w:ilvl w:val="0"/>
           <w:numId w:val="6"/>
@@ -4573,7 +4935,7 @@
     </w:p>
     <w:p>
       <w:pPr>
-        <w:pStyle w:val="NoSpacing"/>
+        <w:pStyle w:val="Sansinterligne"/>
         <w:numPr>
           <w:ilvl w:val="0"/>
           <w:numId w:val="6"/>
@@ -4605,7 +4967,7 @@
     </w:p>
     <w:p>
       <w:pPr>
-        <w:pStyle w:val="NoSpacing"/>
+        <w:pStyle w:val="Sansinterligne"/>
         <w:numPr>
           <w:ilvl w:val="0"/>
           <w:numId w:val="6"/>
@@ -4649,7 +5011,7 @@
     </w:p>
     <w:p>
       <w:pPr>
-        <w:pStyle w:val="NoSpacing"/>
+        <w:pStyle w:val="Sansinterligne"/>
         <w:numPr>
           <w:ilvl w:val="0"/>
           <w:numId w:val="6"/>
@@ -4661,7 +5023,7 @@
     </w:p>
     <w:p>
       <w:pPr>
-        <w:pStyle w:val="Heading1"/>
+        <w:pStyle w:val="Titre1"/>
         <w:rPr>
           <w:lang w:val="fr-FR"/>
         </w:rPr>
@@ -4675,23 +5037,23 @@
     </w:p>
     <w:p>
       <w:pPr>
-        <w:pStyle w:val="NoSpacing"/>
-        <w:rPr>
-          <w:lang w:val="fr-FR"/>
-        </w:rPr>
-      </w:pPr>
-    </w:p>
-    <w:p>
-      <w:pPr>
-        <w:pStyle w:val="NoSpacing"/>
-        <w:rPr>
-          <w:lang w:val="fr-FR"/>
-        </w:rPr>
-      </w:pPr>
-      <w:hyperlink r:id="rId9" w:anchor="case-file-item" w:history="1">
+        <w:pStyle w:val="Sansinterligne"/>
+        <w:rPr>
+          <w:lang w:val="fr-FR"/>
+        </w:rPr>
+      </w:pPr>
+    </w:p>
+    <w:p>
+      <w:pPr>
+        <w:pStyle w:val="Sansinterligne"/>
+        <w:rPr>
+          <w:lang w:val="fr-FR"/>
+        </w:rPr>
+      </w:pPr>
+      <w:hyperlink r:id="rId8" w:anchor="case-file-item" w:history="1">
         <w:r>
           <w:rPr>
-            <w:rStyle w:val="Hyperlink"/>
+            <w:rStyle w:val="Lienhypertexte"/>
             <w:lang w:val="fr-FR"/>
           </w:rPr>
           <w:t>https://documentation.edorasware.com/CLD/1.5.0.S101/documentation/cmmn.html#case-file-item</w:t>
@@ -4700,15 +5062,15 @@
     </w:p>
     <w:p>
       <w:pPr>
-        <w:pStyle w:val="NoSpacing"/>
-        <w:rPr>
-          <w:lang w:val="fr-FR"/>
-        </w:rPr>
-      </w:pPr>
-      <w:hyperlink r:id="rId10" w:history="1">
+        <w:pStyle w:val="Sansinterligne"/>
+        <w:rPr>
+          <w:lang w:val="fr-FR"/>
+        </w:rPr>
+      </w:pPr>
+      <w:hyperlink r:id="rId9" w:history="1">
         <w:r>
           <w:rPr>
-            <w:rStyle w:val="Hyperlink"/>
+            <w:rStyle w:val="Lienhypertexte"/>
           </w:rPr>
           <w:t>https://arxiv.org/pdf/1608.05011.pdf</w:t>
         </w:r>
@@ -4725,8 +5087,8 @@
 </file>
 
 <file path=word/numbering.xml><?xml version="1.0" encoding="utf-8"?>
-<w:numbering xmlns:wpc="http://schemas.microsoft.com/office/word/2010/wordprocessingCanvas" xmlns:mc="http://schemas.openxmlformats.org/markup-compatibility/2006" xmlns:o="urn:schemas-microsoft-com:office:office" xmlns:r="http://schemas.openxmlformats.org/officeDocument/2006/relationships" xmlns:m="http://schemas.openxmlformats.org/officeDocument/2006/math" xmlns:v="urn:schemas-microsoft-com:vml" xmlns:wp14="http://schemas.microsoft.com/office/word/2010/wordprocessingDrawing" xmlns:wp="http://schemas.openxmlformats.org/drawingml/2006/wordprocessingDrawing" xmlns:w10="urn:schemas-microsoft-com:office:word" xmlns:w="http://schemas.openxmlformats.org/wordprocessingml/2006/main" xmlns:w14="http://schemas.microsoft.com/office/word/2010/wordml" xmlns:wpg="http://schemas.microsoft.com/office/word/2010/wordprocessingGroup" xmlns:wpi="http://schemas.microsoft.com/office/word/2010/wordprocessingInk" xmlns:wne="http://schemas.microsoft.com/office/word/2006/wordml" xmlns:wps="http://schemas.microsoft.com/office/word/2010/wordprocessingShape" mc:Ignorable="w14 wp14">
-  <w:abstractNum w:abstractNumId="0">
+<w:numbering xmlns:wpc="http://schemas.microsoft.com/office/word/2010/wordprocessingCanvas" xmlns:cx="http://schemas.microsoft.com/office/drawing/2014/chartex" xmlns:cx1="http://schemas.microsoft.com/office/drawing/2015/9/8/chartex" xmlns:cx2="http://schemas.microsoft.com/office/drawing/2015/10/21/chartex" xmlns:cx3="http://schemas.microsoft.com/office/drawing/2016/5/9/chartex" xmlns:cx4="http://schemas.microsoft.com/office/drawing/2016/5/10/chartex" xmlns:cx5="http://schemas.microsoft.com/office/drawing/2016/5/11/chartex" xmlns:cx6="http://schemas.microsoft.com/office/drawing/2016/5/12/chartex" xmlns:cx7="http://schemas.microsoft.com/office/drawing/2016/5/13/chartex" xmlns:cx8="http://schemas.microsoft.com/office/drawing/2016/5/14/chartex" xmlns:mc="http://schemas.openxmlformats.org/markup-compatibility/2006" xmlns:aink="http://schemas.microsoft.com/office/drawing/2016/ink" xmlns:am3d="http://schemas.microsoft.com/office/drawing/2017/model3d" xmlns:o="urn:schemas-microsoft-com:office:office" xmlns:r="http://schemas.openxmlformats.org/officeDocument/2006/relationships" xmlns:m="http://schemas.openxmlformats.org/officeDocument/2006/math" xmlns:v="urn:schemas-microsoft-com:vml" xmlns:wp14="http://schemas.microsoft.com/office/word/2010/wordprocessingDrawing" xmlns:wp="http://schemas.openxmlformats.org/drawingml/2006/wordprocessingDrawing" xmlns:w10="urn:schemas-microsoft-com:office:word" xmlns:w="http://schemas.openxmlformats.org/wordprocessingml/2006/main" xmlns:w14="http://schemas.microsoft.com/office/word/2010/wordml" xmlns:w15="http://schemas.microsoft.com/office/word/2012/wordml" xmlns:w16cid="http://schemas.microsoft.com/office/word/2016/wordml/cid" xmlns:w16se="http://schemas.microsoft.com/office/word/2015/wordml/symex" xmlns:wpg="http://schemas.microsoft.com/office/word/2010/wordprocessingGroup" xmlns:wpi="http://schemas.microsoft.com/office/word/2010/wordprocessingInk" xmlns:wne="http://schemas.microsoft.com/office/word/2006/wordml" xmlns:wps="http://schemas.microsoft.com/office/word/2010/wordprocessingShape" mc:Ignorable="w14 w15 w16se w16cid wp14">
+  <w:abstractNum w:abstractNumId="0" w15:restartNumberingAfterBreak="0">
     <w:nsid w:val="1B8E42BB"/>
     <w:multiLevelType w:val="hybridMultilevel"/>
     <w:tmpl w:val="CDCA64F0"/>
@@ -4838,7 +5200,7 @@
       </w:rPr>
     </w:lvl>
   </w:abstractNum>
-  <w:abstractNum w:abstractNumId="1">
+  <w:abstractNum w:abstractNumId="1" w15:restartNumberingAfterBreak="0">
     <w:nsid w:val="2EE11FF5"/>
     <w:multiLevelType w:val="hybridMultilevel"/>
     <w:tmpl w:val="4FF003AA"/>
@@ -4950,7 +5312,7 @@
       </w:rPr>
     </w:lvl>
   </w:abstractNum>
-  <w:abstractNum w:abstractNumId="2">
+  <w:abstractNum w:abstractNumId="2" w15:restartNumberingAfterBreak="0">
     <w:nsid w:val="4DD11823"/>
     <w:multiLevelType w:val="hybridMultilevel"/>
     <w:tmpl w:val="B87CF20C"/>
@@ -5062,7 +5424,7 @@
       </w:rPr>
     </w:lvl>
   </w:abstractNum>
-  <w:abstractNum w:abstractNumId="3">
+  <w:abstractNum w:abstractNumId="3" w15:restartNumberingAfterBreak="0">
     <w:nsid w:val="4E1B1A67"/>
     <w:multiLevelType w:val="hybridMultilevel"/>
     <w:tmpl w:val="F54ABD92"/>
@@ -5151,7 +5513,7 @@
       </w:pPr>
     </w:lvl>
   </w:abstractNum>
-  <w:abstractNum w:abstractNumId="4">
+  <w:abstractNum w:abstractNumId="4" w15:restartNumberingAfterBreak="0">
     <w:nsid w:val="65483EAA"/>
     <w:multiLevelType w:val="hybridMultilevel"/>
     <w:tmpl w:val="FB883EE6"/>
@@ -5263,7 +5625,7 @@
       </w:rPr>
     </w:lvl>
   </w:abstractNum>
-  <w:abstractNum w:abstractNumId="5">
+  <w:abstractNum w:abstractNumId="5" w15:restartNumberingAfterBreak="0">
     <w:nsid w:val="764A4B63"/>
     <w:multiLevelType w:val="hybridMultilevel"/>
     <w:tmpl w:val="F0BAA230"/>
@@ -5397,7 +5759,7 @@
 </file>
 
 <file path=word/styles.xml><?xml version="1.0" encoding="utf-8"?>
-<w:styles xmlns:mc="http://schemas.openxmlformats.org/markup-compatibility/2006" xmlns:r="http://schemas.openxmlformats.org/officeDocument/2006/relationships" xmlns:w="http://schemas.openxmlformats.org/wordprocessingml/2006/main" xmlns:w14="http://schemas.microsoft.com/office/word/2010/wordml" mc:Ignorable="w14">
+<w:styles xmlns:mc="http://schemas.openxmlformats.org/markup-compatibility/2006" xmlns:r="http://schemas.openxmlformats.org/officeDocument/2006/relationships" xmlns:w="http://schemas.openxmlformats.org/wordprocessingml/2006/main" xmlns:w14="http://schemas.microsoft.com/office/word/2010/wordml" xmlns:w15="http://schemas.microsoft.com/office/word/2012/wordml" xmlns:w16cid="http://schemas.microsoft.com/office/word/2016/wordml/cid" xmlns:w16se="http://schemas.microsoft.com/office/word/2015/wordml/symex" mc:Ignorable="w14 w15 w16se w16cid">
   <w:docDefaults>
     <w:rPrDefault>
       <w:rPr>
@@ -5413,154 +5775,393 @@
       </w:pPr>
     </w:pPrDefault>
   </w:docDefaults>
-  <w:latentStyles w:defLockedState="0" w:defUIPriority="99" w:defSemiHidden="1" w:defUnhideWhenUsed="1" w:defQFormat="0" w:count="267">
-    <w:lsdException w:name="Normal" w:semiHidden="0" w:uiPriority="0" w:unhideWhenUsed="0" w:qFormat="1"/>
-    <w:lsdException w:name="heading 1" w:semiHidden="0" w:uiPriority="9" w:unhideWhenUsed="0" w:qFormat="1"/>
-    <w:lsdException w:name="heading 2" w:uiPriority="9" w:qFormat="1"/>
-    <w:lsdException w:name="heading 3" w:uiPriority="9" w:qFormat="1"/>
-    <w:lsdException w:name="heading 4" w:uiPriority="9" w:qFormat="1"/>
-    <w:lsdException w:name="heading 5" w:uiPriority="9" w:qFormat="1"/>
-    <w:lsdException w:name="heading 6" w:uiPriority="9" w:qFormat="1"/>
-    <w:lsdException w:name="heading 7" w:uiPriority="9" w:qFormat="1"/>
-    <w:lsdException w:name="heading 8" w:uiPriority="9" w:qFormat="1"/>
-    <w:lsdException w:name="heading 9" w:uiPriority="9" w:qFormat="1"/>
-    <w:lsdException w:name="toc 1" w:uiPriority="39"/>
-    <w:lsdException w:name="toc 2" w:uiPriority="39"/>
-    <w:lsdException w:name="toc 3" w:uiPriority="39"/>
-    <w:lsdException w:name="toc 4" w:uiPriority="39"/>
-    <w:lsdException w:name="toc 5" w:uiPriority="39"/>
-    <w:lsdException w:name="toc 6" w:uiPriority="39"/>
-    <w:lsdException w:name="toc 7" w:uiPriority="39"/>
-    <w:lsdException w:name="toc 8" w:uiPriority="39"/>
-    <w:lsdException w:name="toc 9" w:uiPriority="39"/>
-    <w:lsdException w:name="caption" w:uiPriority="35" w:qFormat="1"/>
-    <w:lsdException w:name="Title" w:semiHidden="0" w:uiPriority="10" w:unhideWhenUsed="0" w:qFormat="1"/>
-    <w:lsdException w:name="Default Paragraph Font" w:uiPriority="1"/>
-    <w:lsdException w:name="Subtitle" w:semiHidden="0" w:uiPriority="11" w:unhideWhenUsed="0" w:qFormat="1"/>
-    <w:lsdException w:name="Strong" w:semiHidden="0" w:uiPriority="22" w:unhideWhenUsed="0" w:qFormat="1"/>
-    <w:lsdException w:name="Emphasis" w:semiHidden="0" w:uiPriority="20" w:unhideWhenUsed="0" w:qFormat="1"/>
-    <w:lsdException w:name="Table Grid" w:uiPriority="59"/>
-    <w:lsdException w:name="Placeholder Text" w:unhideWhenUsed="0"/>
-    <w:lsdException w:name="No Spacing" w:semiHidden="0" w:uiPriority="1" w:unhideWhenUsed="0" w:qFormat="1"/>
-    <w:lsdException w:name="Light Shading" w:semiHidden="0" w:uiPriority="60" w:unhideWhenUsed="0"/>
-    <w:lsdException w:name="Light List" w:semiHidden="0" w:uiPriority="61" w:unhideWhenUsed="0"/>
-    <w:lsdException w:name="Light Grid" w:semiHidden="0" w:uiPriority="62" w:unhideWhenUsed="0"/>
-    <w:lsdException w:name="Medium Shading 1" w:semiHidden="0" w:uiPriority="63" w:unhideWhenUsed="0"/>
-    <w:lsdException w:name="Medium Shading 2" w:semiHidden="0" w:uiPriority="64" w:unhideWhenUsed="0"/>
-    <w:lsdException w:name="Medium List 1" w:semiHidden="0" w:uiPriority="65" w:unhideWhenUsed="0"/>
-    <w:lsdException w:name="Medium List 2" w:semiHidden="0" w:uiPriority="66" w:unhideWhenUsed="0"/>
-    <w:lsdException w:name="Medium Grid 1" w:semiHidden="0" w:uiPriority="67" w:unhideWhenUsed="0"/>
-    <w:lsdException w:name="Medium Grid 2" w:semiHidden="0" w:uiPriority="68" w:unhideWhenUsed="0"/>
-    <w:lsdException w:name="Medium Grid 3" w:semiHidden="0" w:uiPriority="69" w:unhideWhenUsed="0"/>
-    <w:lsdException w:name="Dark List" w:semiHidden="0" w:uiPriority="70" w:unhideWhenUsed="0"/>
-    <w:lsdException w:name="Colorful Shading" w:semiHidden="0" w:uiPriority="71" w:unhideWhenUsed="0"/>
-    <w:lsdException w:name="Colorful List" w:semiHidden="0" w:uiPriority="72" w:unhideWhenUsed="0"/>
-    <w:lsdException w:name="Colorful Grid" w:semiHidden="0" w:uiPriority="73" w:unhideWhenUsed="0"/>
-    <w:lsdException w:name="Light Shading Accent 1" w:semiHidden="0" w:uiPriority="60" w:unhideWhenUsed="0"/>
-    <w:lsdException w:name="Light List Accent 1" w:semiHidden="0" w:uiPriority="61" w:unhideWhenUsed="0"/>
-    <w:lsdException w:name="Light Grid Accent 1" w:semiHidden="0" w:uiPriority="62" w:unhideWhenUsed="0"/>
-    <w:lsdException w:name="Medium Shading 1 Accent 1" w:semiHidden="0" w:uiPriority="63" w:unhideWhenUsed="0"/>
-    <w:lsdException w:name="Medium Shading 2 Accent 1" w:semiHidden="0" w:uiPriority="64" w:unhideWhenUsed="0"/>
-    <w:lsdException w:name="Medium List 1 Accent 1" w:semiHidden="0" w:uiPriority="65" w:unhideWhenUsed="0"/>
-    <w:lsdException w:name="Revision" w:unhideWhenUsed="0"/>
-    <w:lsdException w:name="List Paragraph" w:semiHidden="0" w:uiPriority="34" w:unhideWhenUsed="0" w:qFormat="1"/>
-    <w:lsdException w:name="Quote" w:semiHidden="0" w:uiPriority="29" w:unhideWhenUsed="0" w:qFormat="1"/>
-    <w:lsdException w:name="Intense Quote" w:semiHidden="0" w:uiPriority="30" w:unhideWhenUsed="0" w:qFormat="1"/>
-    <w:lsdException w:name="Medium List 2 Accent 1" w:semiHidden="0" w:uiPriority="66" w:unhideWhenUsed="0"/>
-    <w:lsdException w:name="Medium Grid 1 Accent 1" w:semiHidden="0" w:uiPriority="67" w:unhideWhenUsed="0"/>
-    <w:lsdException w:name="Medium Grid 2 Accent 1" w:semiHidden="0" w:uiPriority="68" w:unhideWhenUsed="0"/>
-    <w:lsdException w:name="Medium Grid 3 Accent 1" w:semiHidden="0" w:uiPriority="69" w:unhideWhenUsed="0"/>
-    <w:lsdException w:name="Dark List Accent 1" w:semiHidden="0" w:uiPriority="70" w:unhideWhenUsed="0"/>
-    <w:lsdException w:name="Colorful Shading Accent 1" w:semiHidden="0" w:uiPriority="71" w:unhideWhenUsed="0"/>
-    <w:lsdException w:name="Colorful List Accent 1" w:semiHidden="0" w:uiPriority="72" w:unhideWhenUsed="0"/>
-    <w:lsdException w:name="Colorful Grid Accent 1" w:semiHidden="0" w:uiPriority="73" w:unhideWhenUsed="0"/>
-    <w:lsdException w:name="Light Shading Accent 2" w:semiHidden="0" w:uiPriority="60" w:unhideWhenUsed="0"/>
-    <w:lsdException w:name="Light List Accent 2" w:semiHidden="0" w:uiPriority="61" w:unhideWhenUsed="0"/>
-    <w:lsdException w:name="Light Grid Accent 2" w:semiHidden="0" w:uiPriority="62" w:unhideWhenUsed="0"/>
-    <w:lsdException w:name="Medium Shading 1 Accent 2" w:semiHidden="0" w:uiPriority="63" w:unhideWhenUsed="0"/>
-    <w:lsdException w:name="Medium Shading 2 Accent 2" w:semiHidden="0" w:uiPriority="64" w:unhideWhenUsed="0"/>
-    <w:lsdException w:name="Medium List 1 Accent 2" w:semiHidden="0" w:uiPriority="65" w:unhideWhenUsed="0"/>
-    <w:lsdException w:name="Medium List 2 Accent 2" w:semiHidden="0" w:uiPriority="66" w:unhideWhenUsed="0"/>
-    <w:lsdException w:name="Medium Grid 1 Accent 2" w:semiHidden="0" w:uiPriority="67" w:unhideWhenUsed="0"/>
-    <w:lsdException w:name="Medium Grid 2 Accent 2" w:semiHidden="0" w:uiPriority="68" w:unhideWhenUsed="0"/>
-    <w:lsdException w:name="Medium Grid 3 Accent 2" w:semiHidden="0" w:uiPriority="69" w:unhideWhenUsed="0"/>
-    <w:lsdException w:name="Dark List Accent 2" w:semiHidden="0" w:uiPriority="70" w:unhideWhenUsed="0"/>
-    <w:lsdException w:name="Colorful Shading Accent 2" w:semiHidden="0" w:uiPriority="71" w:unhideWhenUsed="0"/>
-    <w:lsdException w:name="Colorful List Accent 2" w:semiHidden="0" w:uiPriority="72" w:unhideWhenUsed="0"/>
-    <w:lsdException w:name="Colorful Grid Accent 2" w:semiHidden="0" w:uiPriority="73" w:unhideWhenUsed="0"/>
-    <w:lsdException w:name="Light Shading Accent 3" w:semiHidden="0" w:uiPriority="60" w:unhideWhenUsed="0"/>
-    <w:lsdException w:name="Light List Accent 3" w:semiHidden="0" w:uiPriority="61" w:unhideWhenUsed="0"/>
-    <w:lsdException w:name="Light Grid Accent 3" w:semiHidden="0" w:uiPriority="62" w:unhideWhenUsed="0"/>
-    <w:lsdException w:name="Medium Shading 1 Accent 3" w:semiHidden="0" w:uiPriority="63" w:unhideWhenUsed="0"/>
-    <w:lsdException w:name="Medium Shading 2 Accent 3" w:semiHidden="0" w:uiPriority="64" w:unhideWhenUsed="0"/>
-    <w:lsdException w:name="Medium List 1 Accent 3" w:semiHidden="0" w:uiPriority="65" w:unhideWhenUsed="0"/>
-    <w:lsdException w:name="Medium List 2 Accent 3" w:semiHidden="0" w:uiPriority="66" w:unhideWhenUsed="0"/>
-    <w:lsdException w:name="Medium Grid 1 Accent 3" w:semiHidden="0" w:uiPriority="67" w:unhideWhenUsed="0"/>
-    <w:lsdException w:name="Medium Grid 2 Accent 3" w:semiHidden="0" w:uiPriority="68" w:unhideWhenUsed="0"/>
-    <w:lsdException w:name="Medium Grid 3 Accent 3" w:semiHidden="0" w:uiPriority="69" w:unhideWhenUsed="0"/>
-    <w:lsdException w:name="Dark List Accent 3" w:semiHidden="0" w:uiPriority="70" w:unhideWhenUsed="0"/>
-    <w:lsdException w:name="Colorful Shading Accent 3" w:semiHidden="0" w:uiPriority="71" w:unhideWhenUsed="0"/>
-    <w:lsdException w:name="Colorful List Accent 3" w:semiHidden="0" w:uiPriority="72" w:unhideWhenUsed="0"/>
-    <w:lsdException w:name="Colorful Grid Accent 3" w:semiHidden="0" w:uiPriority="73" w:unhideWhenUsed="0"/>
-    <w:lsdException w:name="Light Shading Accent 4" w:semiHidden="0" w:uiPriority="60" w:unhideWhenUsed="0"/>
-    <w:lsdException w:name="Light List Accent 4" w:semiHidden="0" w:uiPriority="61" w:unhideWhenUsed="0"/>
-    <w:lsdException w:name="Light Grid Accent 4" w:semiHidden="0" w:uiPriority="62" w:unhideWhenUsed="0"/>
-    <w:lsdException w:name="Medium Shading 1 Accent 4" w:semiHidden="0" w:uiPriority="63" w:unhideWhenUsed="0"/>
-    <w:lsdException w:name="Medium Shading 2 Accent 4" w:semiHidden="0" w:uiPriority="64" w:unhideWhenUsed="0"/>
-    <w:lsdException w:name="Medium List 1 Accent 4" w:semiHidden="0" w:uiPriority="65" w:unhideWhenUsed="0"/>
-    <w:lsdException w:name="Medium List 2 Accent 4" w:semiHidden="0" w:uiPriority="66" w:unhideWhenUsed="0"/>
-    <w:lsdException w:name="Medium Grid 1 Accent 4" w:semiHidden="0" w:uiPriority="67" w:unhideWhenUsed="0"/>
-    <w:lsdException w:name="Medium Grid 2 Accent 4" w:semiHidden="0" w:uiPriority="68" w:unhideWhenUsed="0"/>
-    <w:lsdException w:name="Medium Grid 3 Accent 4" w:semiHidden="0" w:uiPriority="69" w:unhideWhenUsed="0"/>
-    <w:lsdException w:name="Dark List Accent 4" w:semiHidden="0" w:uiPriority="70" w:unhideWhenUsed="0"/>
-    <w:lsdException w:name="Colorful Shading Accent 4" w:semiHidden="0" w:uiPriority="71" w:unhideWhenUsed="0"/>
-    <w:lsdException w:name="Colorful List Accent 4" w:semiHidden="0" w:uiPriority="72" w:unhideWhenUsed="0"/>
-    <w:lsdException w:name="Colorful Grid Accent 4" w:semiHidden="0" w:uiPriority="73" w:unhideWhenUsed="0"/>
-    <w:lsdException w:name="Light Shading Accent 5" w:semiHidden="0" w:uiPriority="60" w:unhideWhenUsed="0"/>
-    <w:lsdException w:name="Light List Accent 5" w:semiHidden="0" w:uiPriority="61" w:unhideWhenUsed="0"/>
-    <w:lsdException w:name="Light Grid Accent 5" w:semiHidden="0" w:uiPriority="62" w:unhideWhenUsed="0"/>
-    <w:lsdException w:name="Medium Shading 1 Accent 5" w:semiHidden="0" w:uiPriority="63" w:unhideWhenUsed="0"/>
-    <w:lsdException w:name="Medium Shading 2 Accent 5" w:semiHidden="0" w:uiPriority="64" w:unhideWhenUsed="0"/>
-    <w:lsdException w:name="Medium List 1 Accent 5" w:semiHidden="0" w:uiPriority="65" w:unhideWhenUsed="0"/>
-    <w:lsdException w:name="Medium List 2 Accent 5" w:semiHidden="0" w:uiPriority="66" w:unhideWhenUsed="0"/>
-    <w:lsdException w:name="Medium Grid 1 Accent 5" w:semiHidden="0" w:uiPriority="67" w:unhideWhenUsed="0"/>
-    <w:lsdException w:name="Medium Grid 2 Accent 5" w:semiHidden="0" w:uiPriority="68" w:unhideWhenUsed="0"/>
-    <w:lsdException w:name="Medium Grid 3 Accent 5" w:semiHidden="0" w:uiPriority="69" w:unhideWhenUsed="0"/>
-    <w:lsdException w:name="Dark List Accent 5" w:semiHidden="0" w:uiPriority="70" w:unhideWhenUsed="0"/>
-    <w:lsdException w:name="Colorful Shading Accent 5" w:semiHidden="0" w:uiPriority="71" w:unhideWhenUsed="0"/>
-    <w:lsdException w:name="Colorful List Accent 5" w:semiHidden="0" w:uiPriority="72" w:unhideWhenUsed="0"/>
-    <w:lsdException w:name="Colorful Grid Accent 5" w:semiHidden="0" w:uiPriority="73" w:unhideWhenUsed="0"/>
-    <w:lsdException w:name="Light Shading Accent 6" w:semiHidden="0" w:uiPriority="60" w:unhideWhenUsed="0"/>
-    <w:lsdException w:name="Light List Accent 6" w:semiHidden="0" w:uiPriority="61" w:unhideWhenUsed="0"/>
-    <w:lsdException w:name="Light Grid Accent 6" w:semiHidden="0" w:uiPriority="62" w:unhideWhenUsed="0"/>
-    <w:lsdException w:name="Medium Shading 1 Accent 6" w:semiHidden="0" w:uiPriority="63" w:unhideWhenUsed="0"/>
-    <w:lsdException w:name="Medium Shading 2 Accent 6" w:semiHidden="0" w:uiPriority="64" w:unhideWhenUsed="0"/>
-    <w:lsdException w:name="Medium List 1 Accent 6" w:semiHidden="0" w:uiPriority="65" w:unhideWhenUsed="0"/>
-    <w:lsdException w:name="Medium List 2 Accent 6" w:semiHidden="0" w:uiPriority="66" w:unhideWhenUsed="0"/>
-    <w:lsdException w:name="Medium Grid 1 Accent 6" w:semiHidden="0" w:uiPriority="67" w:unhideWhenUsed="0"/>
-    <w:lsdException w:name="Medium Grid 2 Accent 6" w:semiHidden="0" w:uiPriority="68" w:unhideWhenUsed="0"/>
-    <w:lsdException w:name="Medium Grid 3 Accent 6" w:semiHidden="0" w:uiPriority="69" w:unhideWhenUsed="0"/>
-    <w:lsdException w:name="Dark List Accent 6" w:semiHidden="0" w:uiPriority="70" w:unhideWhenUsed="0"/>
-    <w:lsdException w:name="Colorful Shading Accent 6" w:semiHidden="0" w:uiPriority="71" w:unhideWhenUsed="0"/>
-    <w:lsdException w:name="Colorful List Accent 6" w:semiHidden="0" w:uiPriority="72" w:unhideWhenUsed="0"/>
-    <w:lsdException w:name="Colorful Grid Accent 6" w:semiHidden="0" w:uiPriority="73" w:unhideWhenUsed="0"/>
-    <w:lsdException w:name="Subtle Emphasis" w:semiHidden="0" w:uiPriority="19" w:unhideWhenUsed="0" w:qFormat="1"/>
-    <w:lsdException w:name="Intense Emphasis" w:semiHidden="0" w:uiPriority="21" w:unhideWhenUsed="0" w:qFormat="1"/>
-    <w:lsdException w:name="Subtle Reference" w:semiHidden="0" w:uiPriority="31" w:unhideWhenUsed="0" w:qFormat="1"/>
-    <w:lsdException w:name="Intense Reference" w:semiHidden="0" w:uiPriority="32" w:unhideWhenUsed="0" w:qFormat="1"/>
-    <w:lsdException w:name="Book Title" w:semiHidden="0" w:uiPriority="33" w:unhideWhenUsed="0" w:qFormat="1"/>
-    <w:lsdException w:name="Bibliography" w:uiPriority="37"/>
-    <w:lsdException w:name="TOC Heading" w:uiPriority="39" w:qFormat="1"/>
+  <w:latentStyles w:defLockedState="0" w:defUIPriority="99" w:defSemiHidden="0" w:defUnhideWhenUsed="0" w:defQFormat="0" w:count="376">
+    <w:lsdException w:name="Normal" w:uiPriority="0" w:qFormat="1"/>
+    <w:lsdException w:name="heading 1" w:uiPriority="9" w:qFormat="1"/>
+    <w:lsdException w:name="heading 2" w:semiHidden="1" w:uiPriority="9" w:unhideWhenUsed="1" w:qFormat="1"/>
+    <w:lsdException w:name="heading 3" w:semiHidden="1" w:uiPriority="9" w:unhideWhenUsed="1" w:qFormat="1"/>
+    <w:lsdException w:name="heading 4" w:semiHidden="1" w:uiPriority="9" w:unhideWhenUsed="1" w:qFormat="1"/>
+    <w:lsdException w:name="heading 5" w:semiHidden="1" w:uiPriority="9" w:unhideWhenUsed="1" w:qFormat="1"/>
+    <w:lsdException w:name="heading 6" w:semiHidden="1" w:uiPriority="9" w:unhideWhenUsed="1" w:qFormat="1"/>
+    <w:lsdException w:name="heading 7" w:semiHidden="1" w:uiPriority="9" w:unhideWhenUsed="1" w:qFormat="1"/>
+    <w:lsdException w:name="heading 8" w:semiHidden="1" w:uiPriority="9" w:unhideWhenUsed="1" w:qFormat="1"/>
+    <w:lsdException w:name="heading 9" w:semiHidden="1" w:uiPriority="9" w:unhideWhenUsed="1" w:qFormat="1"/>
+    <w:lsdException w:name="index 1" w:semiHidden="1" w:unhideWhenUsed="1"/>
+    <w:lsdException w:name="index 2" w:semiHidden="1" w:unhideWhenUsed="1"/>
+    <w:lsdException w:name="index 3" w:semiHidden="1" w:unhideWhenUsed="1"/>
+    <w:lsdException w:name="index 4" w:semiHidden="1" w:unhideWhenUsed="1"/>
+    <w:lsdException w:name="index 5" w:semiHidden="1" w:unhideWhenUsed="1"/>
+    <w:lsdException w:name="index 6" w:semiHidden="1" w:unhideWhenUsed="1"/>
+    <w:lsdException w:name="index 7" w:semiHidden="1" w:unhideWhenUsed="1"/>
+    <w:lsdException w:name="index 8" w:semiHidden="1" w:unhideWhenUsed="1"/>
+    <w:lsdException w:name="index 9" w:semiHidden="1" w:unhideWhenUsed="1"/>
+    <w:lsdException w:name="toc 1" w:semiHidden="1" w:uiPriority="39" w:unhideWhenUsed="1"/>
+    <w:lsdException w:name="toc 2" w:semiHidden="1" w:uiPriority="39" w:unhideWhenUsed="1"/>
+    <w:lsdException w:name="toc 3" w:semiHidden="1" w:uiPriority="39" w:unhideWhenUsed="1"/>
+    <w:lsdException w:name="toc 4" w:semiHidden="1" w:uiPriority="39" w:unhideWhenUsed="1"/>
+    <w:lsdException w:name="toc 5" w:semiHidden="1" w:uiPriority="39" w:unhideWhenUsed="1"/>
+    <w:lsdException w:name="toc 6" w:semiHidden="1" w:uiPriority="39" w:unhideWhenUsed="1"/>
+    <w:lsdException w:name="toc 7" w:semiHidden="1" w:uiPriority="39" w:unhideWhenUsed="1"/>
+    <w:lsdException w:name="toc 8" w:semiHidden="1" w:uiPriority="39" w:unhideWhenUsed="1"/>
+    <w:lsdException w:name="toc 9" w:semiHidden="1" w:uiPriority="39" w:unhideWhenUsed="1"/>
+    <w:lsdException w:name="Normal Indent" w:semiHidden="1" w:unhideWhenUsed="1"/>
+    <w:lsdException w:name="footnote text" w:semiHidden="1" w:unhideWhenUsed="1"/>
+    <w:lsdException w:name="annotation text" w:semiHidden="1" w:unhideWhenUsed="1"/>
+    <w:lsdException w:name="header" w:semiHidden="1" w:unhideWhenUsed="1"/>
+    <w:lsdException w:name="footer" w:semiHidden="1" w:unhideWhenUsed="1"/>
+    <w:lsdException w:name="index heading" w:semiHidden="1" w:unhideWhenUsed="1"/>
+    <w:lsdException w:name="caption" w:semiHidden="1" w:uiPriority="35" w:unhideWhenUsed="1" w:qFormat="1"/>
+    <w:lsdException w:name="table of figures" w:semiHidden="1" w:unhideWhenUsed="1"/>
+    <w:lsdException w:name="envelope address" w:semiHidden="1" w:unhideWhenUsed="1"/>
+    <w:lsdException w:name="envelope return" w:semiHidden="1" w:unhideWhenUsed="1"/>
+    <w:lsdException w:name="footnote reference" w:semiHidden="1" w:unhideWhenUsed="1"/>
+    <w:lsdException w:name="annotation reference" w:semiHidden="1" w:unhideWhenUsed="1"/>
+    <w:lsdException w:name="line number" w:semiHidden="1" w:unhideWhenUsed="1"/>
+    <w:lsdException w:name="page number" w:semiHidden="1" w:unhideWhenUsed="1"/>
+    <w:lsdException w:name="endnote reference" w:semiHidden="1" w:unhideWhenUsed="1"/>
+    <w:lsdException w:name="endnote text" w:semiHidden="1" w:unhideWhenUsed="1"/>
+    <w:lsdException w:name="table of authorities" w:semiHidden="1" w:unhideWhenUsed="1"/>
+    <w:lsdException w:name="macro" w:semiHidden="1" w:unhideWhenUsed="1"/>
+    <w:lsdException w:name="toa heading" w:semiHidden="1" w:unhideWhenUsed="1"/>
+    <w:lsdException w:name="List" w:semiHidden="1" w:unhideWhenUsed="1"/>
+    <w:lsdException w:name="List Bullet" w:semiHidden="1" w:unhideWhenUsed="1"/>
+    <w:lsdException w:name="List Number" w:semiHidden="1" w:unhideWhenUsed="1"/>
+    <w:lsdException w:name="List 2" w:semiHidden="1" w:unhideWhenUsed="1"/>
+    <w:lsdException w:name="List 3" w:semiHidden="1" w:unhideWhenUsed="1"/>
+    <w:lsdException w:name="List 4" w:semiHidden="1" w:unhideWhenUsed="1"/>
+    <w:lsdException w:name="List 5" w:semiHidden="1" w:unhideWhenUsed="1"/>
+    <w:lsdException w:name="List Bullet 2" w:semiHidden="1" w:unhideWhenUsed="1"/>
+    <w:lsdException w:name="List Bullet 3" w:semiHidden="1" w:unhideWhenUsed="1"/>
+    <w:lsdException w:name="List Bullet 4" w:semiHidden="1" w:unhideWhenUsed="1"/>
+    <w:lsdException w:name="List Bullet 5" w:semiHidden="1" w:unhideWhenUsed="1"/>
+    <w:lsdException w:name="List Number 2" w:semiHidden="1" w:unhideWhenUsed="1"/>
+    <w:lsdException w:name="List Number 3" w:semiHidden="1" w:unhideWhenUsed="1"/>
+    <w:lsdException w:name="List Number 4" w:semiHidden="1" w:unhideWhenUsed="1"/>
+    <w:lsdException w:name="List Number 5" w:semiHidden="1" w:unhideWhenUsed="1"/>
+    <w:lsdException w:name="Title" w:uiPriority="10" w:qFormat="1"/>
+    <w:lsdException w:name="Closing" w:semiHidden="1" w:unhideWhenUsed="1"/>
+    <w:lsdException w:name="Signature" w:semiHidden="1" w:unhideWhenUsed="1"/>
+    <w:lsdException w:name="Default Paragraph Font" w:semiHidden="1" w:uiPriority="1" w:unhideWhenUsed="1"/>
+    <w:lsdException w:name="Body Text" w:semiHidden="1" w:unhideWhenUsed="1"/>
+    <w:lsdException w:name="Body Text Indent" w:semiHidden="1" w:unhideWhenUsed="1"/>
+    <w:lsdException w:name="List Continue" w:semiHidden="1" w:unhideWhenUsed="1"/>
+    <w:lsdException w:name="List Continue 2" w:semiHidden="1" w:unhideWhenUsed="1"/>
+    <w:lsdException w:name="List Continue 3" w:semiHidden="1" w:unhideWhenUsed="1"/>
+    <w:lsdException w:name="List Continue 4" w:semiHidden="1" w:unhideWhenUsed="1"/>
+    <w:lsdException w:name="List Continue 5" w:semiHidden="1" w:unhideWhenUsed="1"/>
+    <w:lsdException w:name="Message Header" w:semiHidden="1" w:unhideWhenUsed="1"/>
+    <w:lsdException w:name="Subtitle" w:uiPriority="11" w:qFormat="1"/>
+    <w:lsdException w:name="Salutation" w:semiHidden="1" w:unhideWhenUsed="1"/>
+    <w:lsdException w:name="Date" w:semiHidden="1" w:unhideWhenUsed="1"/>
+    <w:lsdException w:name="Body Text First Indent" w:semiHidden="1" w:unhideWhenUsed="1"/>
+    <w:lsdException w:name="Body Text First Indent 2" w:semiHidden="1" w:unhideWhenUsed="1"/>
+    <w:lsdException w:name="Note Heading" w:semiHidden="1" w:unhideWhenUsed="1"/>
+    <w:lsdException w:name="Body Text 2" w:semiHidden="1" w:unhideWhenUsed="1"/>
+    <w:lsdException w:name="Body Text 3" w:semiHidden="1" w:unhideWhenUsed="1"/>
+    <w:lsdException w:name="Body Text Indent 2" w:semiHidden="1" w:unhideWhenUsed="1"/>
+    <w:lsdException w:name="Body Text Indent 3" w:semiHidden="1" w:unhideWhenUsed="1"/>
+    <w:lsdException w:name="Block Text" w:semiHidden="1" w:unhideWhenUsed="1"/>
+    <w:lsdException w:name="Hyperlink" w:semiHidden="1" w:unhideWhenUsed="1"/>
+    <w:lsdException w:name="FollowedHyperlink" w:semiHidden="1" w:unhideWhenUsed="1"/>
+    <w:lsdException w:name="Strong" w:uiPriority="22" w:qFormat="1"/>
+    <w:lsdException w:name="Emphasis" w:uiPriority="20" w:qFormat="1"/>
+    <w:lsdException w:name="Document Map" w:semiHidden="1" w:unhideWhenUsed="1"/>
+    <w:lsdException w:name="Plain Text" w:semiHidden="1" w:unhideWhenUsed="1"/>
+    <w:lsdException w:name="E-mail Signature" w:semiHidden="1" w:unhideWhenUsed="1"/>
+    <w:lsdException w:name="HTML Top of Form" w:semiHidden="1" w:unhideWhenUsed="1"/>
+    <w:lsdException w:name="HTML Bottom of Form" w:semiHidden="1" w:unhideWhenUsed="1"/>
+    <w:lsdException w:name="Normal (Web)" w:semiHidden="1" w:unhideWhenUsed="1"/>
+    <w:lsdException w:name="HTML Acronym" w:semiHidden="1" w:unhideWhenUsed="1"/>
+    <w:lsdException w:name="HTML Address" w:semiHidden="1" w:unhideWhenUsed="1"/>
+    <w:lsdException w:name="HTML Cite" w:semiHidden="1" w:unhideWhenUsed="1"/>
+    <w:lsdException w:name="HTML Code" w:semiHidden="1" w:unhideWhenUsed="1"/>
+    <w:lsdException w:name="HTML Definition" w:semiHidden="1" w:unhideWhenUsed="1"/>
+    <w:lsdException w:name="HTML Keyboard" w:semiHidden="1" w:unhideWhenUsed="1"/>
+    <w:lsdException w:name="HTML Preformatted" w:semiHidden="1" w:unhideWhenUsed="1"/>
+    <w:lsdException w:name="HTML Sample" w:semiHidden="1" w:unhideWhenUsed="1"/>
+    <w:lsdException w:name="HTML Typewriter" w:semiHidden="1" w:unhideWhenUsed="1"/>
+    <w:lsdException w:name="HTML Variable" w:semiHidden="1" w:unhideWhenUsed="1"/>
+    <w:lsdException w:name="Normal Table" w:semiHidden="1" w:unhideWhenUsed="1"/>
+    <w:lsdException w:name="annotation subject" w:semiHidden="1" w:unhideWhenUsed="1"/>
+    <w:lsdException w:name="No List" w:semiHidden="1" w:unhideWhenUsed="1"/>
+    <w:lsdException w:name="Outline List 1" w:semiHidden="1" w:unhideWhenUsed="1"/>
+    <w:lsdException w:name="Outline List 2" w:semiHidden="1" w:unhideWhenUsed="1"/>
+    <w:lsdException w:name="Outline List 3" w:semiHidden="1" w:unhideWhenUsed="1"/>
+    <w:lsdException w:name="Table Simple 1" w:semiHidden="1" w:unhideWhenUsed="1"/>
+    <w:lsdException w:name="Table Simple 2" w:semiHidden="1" w:unhideWhenUsed="1"/>
+    <w:lsdException w:name="Table Simple 3" w:semiHidden="1" w:unhideWhenUsed="1"/>
+    <w:lsdException w:name="Table Classic 1" w:semiHidden="1" w:unhideWhenUsed="1"/>
+    <w:lsdException w:name="Table Classic 2" w:semiHidden="1" w:unhideWhenUsed="1"/>
+    <w:lsdException w:name="Table Classic 3" w:semiHidden="1" w:unhideWhenUsed="1"/>
+    <w:lsdException w:name="Table Classic 4" w:semiHidden="1" w:unhideWhenUsed="1"/>
+    <w:lsdException w:name="Table Colorful 1" w:semiHidden="1" w:unhideWhenUsed="1"/>
+    <w:lsdException w:name="Table Colorful 2" w:semiHidden="1" w:unhideWhenUsed="1"/>
+    <w:lsdException w:name="Table Colorful 3" w:semiHidden="1" w:unhideWhenUsed="1"/>
+    <w:lsdException w:name="Table Columns 1" w:semiHidden="1" w:unhideWhenUsed="1"/>
+    <w:lsdException w:name="Table Columns 2" w:semiHidden="1" w:unhideWhenUsed="1"/>
+    <w:lsdException w:name="Table Columns 3" w:semiHidden="1" w:unhideWhenUsed="1"/>
+    <w:lsdException w:name="Table Columns 4" w:semiHidden="1" w:unhideWhenUsed="1"/>
+    <w:lsdException w:name="Table Columns 5" w:semiHidden="1" w:unhideWhenUsed="1"/>
+    <w:lsdException w:name="Table Grid 1" w:semiHidden="1" w:unhideWhenUsed="1"/>
+    <w:lsdException w:name="Table Grid 2" w:semiHidden="1" w:unhideWhenUsed="1"/>
+    <w:lsdException w:name="Table Grid 3" w:semiHidden="1" w:unhideWhenUsed="1"/>
+    <w:lsdException w:name="Table Grid 4" w:semiHidden="1" w:unhideWhenUsed="1"/>
+    <w:lsdException w:name="Table Grid 5" w:semiHidden="1" w:unhideWhenUsed="1"/>
+    <w:lsdException w:name="Table Grid 6" w:semiHidden="1" w:unhideWhenUsed="1"/>
+    <w:lsdException w:name="Table Grid 7" w:semiHidden="1" w:unhideWhenUsed="1"/>
+    <w:lsdException w:name="Table Grid 8" w:semiHidden="1" w:unhideWhenUsed="1"/>
+    <w:lsdException w:name="Table List 1" w:semiHidden="1" w:unhideWhenUsed="1"/>
+    <w:lsdException w:name="Table List 2" w:semiHidden="1" w:unhideWhenUsed="1"/>
+    <w:lsdException w:name="Table List 3" w:semiHidden="1" w:unhideWhenUsed="1"/>
+    <w:lsdException w:name="Table List 4" w:semiHidden="1" w:unhideWhenUsed="1"/>
+    <w:lsdException w:name="Table List 5" w:semiHidden="1" w:unhideWhenUsed="1"/>
+    <w:lsdException w:name="Table List 6" w:semiHidden="1" w:unhideWhenUsed="1"/>
+    <w:lsdException w:name="Table List 7" w:semiHidden="1" w:unhideWhenUsed="1"/>
+    <w:lsdException w:name="Table List 8" w:semiHidden="1" w:unhideWhenUsed="1"/>
+    <w:lsdException w:name="Table 3D effects 1" w:semiHidden="1" w:unhideWhenUsed="1"/>
+    <w:lsdException w:name="Table 3D effects 2" w:semiHidden="1" w:unhideWhenUsed="1"/>
+    <w:lsdException w:name="Table 3D effects 3" w:semiHidden="1" w:unhideWhenUsed="1"/>
+    <w:lsdException w:name="Table Contemporary" w:semiHidden="1" w:unhideWhenUsed="1"/>
+    <w:lsdException w:name="Table Elegant" w:semiHidden="1" w:unhideWhenUsed="1"/>
+    <w:lsdException w:name="Table Professional" w:semiHidden="1" w:unhideWhenUsed="1"/>
+    <w:lsdException w:name="Table Subtle 1" w:semiHidden="1" w:unhideWhenUsed="1"/>
+    <w:lsdException w:name="Table Subtle 2" w:semiHidden="1" w:unhideWhenUsed="1"/>
+    <w:lsdException w:name="Table Web 1" w:semiHidden="1" w:unhideWhenUsed="1"/>
+    <w:lsdException w:name="Table Web 2" w:semiHidden="1" w:unhideWhenUsed="1"/>
+    <w:lsdException w:name="Table Web 3" w:semiHidden="1" w:unhideWhenUsed="1"/>
+    <w:lsdException w:name="Balloon Text" w:semiHidden="1" w:unhideWhenUsed="1"/>
+    <w:lsdException w:name="Table Grid" w:semiHidden="1" w:uiPriority="59" w:unhideWhenUsed="1"/>
+    <w:lsdException w:name="Table Theme" w:semiHidden="1" w:unhideWhenUsed="1"/>
+    <w:lsdException w:name="Placeholder Text" w:semiHidden="1"/>
+    <w:lsdException w:name="No Spacing" w:uiPriority="1" w:qFormat="1"/>
+    <w:lsdException w:name="Light Shading" w:uiPriority="60"/>
+    <w:lsdException w:name="Light List" w:uiPriority="61"/>
+    <w:lsdException w:name="Light Grid" w:uiPriority="62"/>
+    <w:lsdException w:name="Medium Shading 1" w:uiPriority="63"/>
+    <w:lsdException w:name="Medium Shading 2" w:uiPriority="64"/>
+    <w:lsdException w:name="Medium List 1" w:uiPriority="65"/>
+    <w:lsdException w:name="Medium List 2" w:uiPriority="66"/>
+    <w:lsdException w:name="Medium Grid 1" w:uiPriority="67"/>
+    <w:lsdException w:name="Medium Grid 2" w:uiPriority="68"/>
+    <w:lsdException w:name="Medium Grid 3" w:uiPriority="69"/>
+    <w:lsdException w:name="Dark List" w:uiPriority="70"/>
+    <w:lsdException w:name="Colorful Shading" w:uiPriority="71"/>
+    <w:lsdException w:name="Colorful List" w:uiPriority="72"/>
+    <w:lsdException w:name="Colorful Grid" w:uiPriority="73"/>
+    <w:lsdException w:name="Light Shading Accent 1" w:uiPriority="60"/>
+    <w:lsdException w:name="Light List Accent 1" w:uiPriority="61"/>
+    <w:lsdException w:name="Light Grid Accent 1" w:uiPriority="62"/>
+    <w:lsdException w:name="Medium Shading 1 Accent 1" w:uiPriority="63"/>
+    <w:lsdException w:name="Medium Shading 2 Accent 1" w:uiPriority="64"/>
+    <w:lsdException w:name="Medium List 1 Accent 1" w:uiPriority="65"/>
+    <w:lsdException w:name="Revision" w:semiHidden="1"/>
+    <w:lsdException w:name="List Paragraph" w:uiPriority="34" w:qFormat="1"/>
+    <w:lsdException w:name="Quote" w:uiPriority="29" w:qFormat="1"/>
+    <w:lsdException w:name="Intense Quote" w:uiPriority="30" w:qFormat="1"/>
+    <w:lsdException w:name="Medium List 2 Accent 1" w:uiPriority="66"/>
+    <w:lsdException w:name="Medium Grid 1 Accent 1" w:uiPriority="67"/>
+    <w:lsdException w:name="Medium Grid 2 Accent 1" w:uiPriority="68"/>
+    <w:lsdException w:name="Medium Grid 3 Accent 1" w:uiPriority="69"/>
+    <w:lsdException w:name="Dark List Accent 1" w:uiPriority="70"/>
+    <w:lsdException w:name="Colorful Shading Accent 1" w:uiPriority="71"/>
+    <w:lsdException w:name="Colorful List Accent 1" w:uiPriority="72"/>
+    <w:lsdException w:name="Colorful Grid Accent 1" w:uiPriority="73"/>
+    <w:lsdException w:name="Light Shading Accent 2" w:uiPriority="60"/>
+    <w:lsdException w:name="Light List Accent 2" w:uiPriority="61"/>
+    <w:lsdException w:name="Light Grid Accent 2" w:uiPriority="62"/>
+    <w:lsdException w:name="Medium Shading 1 Accent 2" w:uiPriority="63"/>
+    <w:lsdException w:name="Medium Shading 2 Accent 2" w:uiPriority="64"/>
+    <w:lsdException w:name="Medium List 1 Accent 2" w:uiPriority="65"/>
+    <w:lsdException w:name="Medium List 2 Accent 2" w:uiPriority="66"/>
+    <w:lsdException w:name="Medium Grid 1 Accent 2" w:uiPriority="67"/>
+    <w:lsdException w:name="Medium Grid 2 Accent 2" w:uiPriority="68"/>
+    <w:lsdException w:name="Medium Grid 3 Accent 2" w:uiPriority="69"/>
+    <w:lsdException w:name="Dark List Accent 2" w:uiPriority="70"/>
+    <w:lsdException w:name="Colorful Shading Accent 2" w:uiPriority="71"/>
+    <w:lsdException w:name="Colorful List Accent 2" w:uiPriority="72"/>
+    <w:lsdException w:name="Colorful Grid Accent 2" w:uiPriority="73"/>
+    <w:lsdException w:name="Light Shading Accent 3" w:uiPriority="60"/>
+    <w:lsdException w:name="Light List Accent 3" w:uiPriority="61"/>
+    <w:lsdException w:name="Light Grid Accent 3" w:uiPriority="62"/>
+    <w:lsdException w:name="Medium Shading 1 Accent 3" w:uiPriority="63"/>
+    <w:lsdException w:name="Medium Shading 2 Accent 3" w:uiPriority="64"/>
+    <w:lsdException w:name="Medium List 1 Accent 3" w:uiPriority="65"/>
+    <w:lsdException w:name="Medium List 2 Accent 3" w:uiPriority="66"/>
+    <w:lsdException w:name="Medium Grid 1 Accent 3" w:uiPriority="67"/>
+    <w:lsdException w:name="Medium Grid 2 Accent 3" w:uiPriority="68"/>
+    <w:lsdException w:name="Medium Grid 3 Accent 3" w:uiPriority="69"/>
+    <w:lsdException w:name="Dark List Accent 3" w:uiPriority="70"/>
+    <w:lsdException w:name="Colorful Shading Accent 3" w:uiPriority="71"/>
+    <w:lsdException w:name="Colorful List Accent 3" w:uiPriority="72"/>
+    <w:lsdException w:name="Colorful Grid Accent 3" w:uiPriority="73"/>
+    <w:lsdException w:name="Light Shading Accent 4" w:uiPriority="60"/>
+    <w:lsdException w:name="Light List Accent 4" w:uiPriority="61"/>
+    <w:lsdException w:name="Light Grid Accent 4" w:uiPriority="62"/>
+    <w:lsdException w:name="Medium Shading 1 Accent 4" w:uiPriority="63"/>
+    <w:lsdException w:name="Medium Shading 2 Accent 4" w:uiPriority="64"/>
+    <w:lsdException w:name="Medium List 1 Accent 4" w:uiPriority="65"/>
+    <w:lsdException w:name="Medium List 2 Accent 4" w:uiPriority="66"/>
+    <w:lsdException w:name="Medium Grid 1 Accent 4" w:uiPriority="67"/>
+    <w:lsdException w:name="Medium Grid 2 Accent 4" w:uiPriority="68"/>
+    <w:lsdException w:name="Medium Grid 3 Accent 4" w:uiPriority="69"/>
+    <w:lsdException w:name="Dark List Accent 4" w:uiPriority="70"/>
+    <w:lsdException w:name="Colorful Shading Accent 4" w:uiPriority="71"/>
+    <w:lsdException w:name="Colorful List Accent 4" w:uiPriority="72"/>
+    <w:lsdException w:name="Colorful Grid Accent 4" w:uiPriority="73"/>
+    <w:lsdException w:name="Light Shading Accent 5" w:uiPriority="60"/>
+    <w:lsdException w:name="Light List Accent 5" w:uiPriority="61"/>
+    <w:lsdException w:name="Light Grid Accent 5" w:uiPriority="62"/>
+    <w:lsdException w:name="Medium Shading 1 Accent 5" w:uiPriority="63"/>
+    <w:lsdException w:name="Medium Shading 2 Accent 5" w:uiPriority="64"/>
+    <w:lsdException w:name="Medium List 1 Accent 5" w:uiPriority="65"/>
+    <w:lsdException w:name="Medium List 2 Accent 5" w:uiPriority="66"/>
+    <w:lsdException w:name="Medium Grid 1 Accent 5" w:uiPriority="67"/>
+    <w:lsdException w:name="Medium Grid 2 Accent 5" w:uiPriority="68"/>
+    <w:lsdException w:name="Medium Grid 3 Accent 5" w:uiPriority="69"/>
+    <w:lsdException w:name="Dark List Accent 5" w:uiPriority="70"/>
+    <w:lsdException w:name="Colorful Shading Accent 5" w:uiPriority="71"/>
+    <w:lsdException w:name="Colorful List Accent 5" w:uiPriority="72"/>
+    <w:lsdException w:name="Colorful Grid Accent 5" w:uiPriority="73"/>
+    <w:lsdException w:name="Light Shading Accent 6" w:uiPriority="60"/>
+    <w:lsdException w:name="Light List Accent 6" w:uiPriority="61"/>
+    <w:lsdException w:name="Light Grid Accent 6" w:uiPriority="62"/>
+    <w:lsdException w:name="Medium Shading 1 Accent 6" w:uiPriority="63"/>
+    <w:lsdException w:name="Medium Shading 2 Accent 6" w:uiPriority="64"/>
+    <w:lsdException w:name="Medium List 1 Accent 6" w:uiPriority="65"/>
+    <w:lsdException w:name="Medium List 2 Accent 6" w:uiPriority="66"/>
+    <w:lsdException w:name="Medium Grid 1 Accent 6" w:uiPriority="67"/>
+    <w:lsdException w:name="Medium Grid 2 Accent 6" w:uiPriority="68"/>
+    <w:lsdException w:name="Medium Grid 3 Accent 6" w:uiPriority="69"/>
+    <w:lsdException w:name="Dark List Accent 6" w:uiPriority="70"/>
+    <w:lsdException w:name="Colorful Shading Accent 6" w:uiPriority="71"/>
+    <w:lsdException w:name="Colorful List Accent 6" w:uiPriority="72"/>
+    <w:lsdException w:name="Colorful Grid Accent 6" w:uiPriority="73"/>
+    <w:lsdException w:name="Subtle Emphasis" w:uiPriority="19" w:qFormat="1"/>
+    <w:lsdException w:name="Intense Emphasis" w:uiPriority="21" w:qFormat="1"/>
+    <w:lsdException w:name="Subtle Reference" w:uiPriority="31" w:qFormat="1"/>
+    <w:lsdException w:name="Intense Reference" w:uiPriority="32" w:qFormat="1"/>
+    <w:lsdException w:name="Book Title" w:uiPriority="33" w:qFormat="1"/>
+    <w:lsdException w:name="Bibliography" w:semiHidden="1" w:uiPriority="37" w:unhideWhenUsed="1"/>
+    <w:lsdException w:name="TOC Heading" w:semiHidden="1" w:uiPriority="39" w:unhideWhenUsed="1" w:qFormat="1"/>
+    <w:lsdException w:name="Plain Table 1" w:uiPriority="41"/>
+    <w:lsdException w:name="Plain Table 2" w:uiPriority="42"/>
+    <w:lsdException w:name="Plain Table 3" w:uiPriority="43"/>
+    <w:lsdException w:name="Plain Table 4" w:uiPriority="44"/>
+    <w:lsdException w:name="Plain Table 5" w:uiPriority="45"/>
+    <w:lsdException w:name="Grid Table Light" w:uiPriority="40"/>
+    <w:lsdException w:name="Grid Table 1 Light" w:uiPriority="46"/>
+    <w:lsdException w:name="Grid Table 2" w:uiPriority="47"/>
+    <w:lsdException w:name="Grid Table 3" w:uiPriority="48"/>
+    <w:lsdException w:name="Grid Table 4" w:uiPriority="49"/>
+    <w:lsdException w:name="Grid Table 5 Dark" w:uiPriority="50"/>
+    <w:lsdException w:name="Grid Table 6 Colorful" w:uiPriority="51"/>
+    <w:lsdException w:name="Grid Table 7 Colorful" w:uiPriority="52"/>
+    <w:lsdException w:name="Grid Table 1 Light Accent 1" w:uiPriority="46"/>
+    <w:lsdException w:name="Grid Table 2 Accent 1" w:uiPriority="47"/>
+    <w:lsdException w:name="Grid Table 3 Accent 1" w:uiPriority="48"/>
+    <w:lsdException w:name="Grid Table 4 Accent 1" w:uiPriority="49"/>
+    <w:lsdException w:name="Grid Table 5 Dark Accent 1" w:uiPriority="50"/>
+    <w:lsdException w:name="Grid Table 6 Colorful Accent 1" w:uiPriority="51"/>
+    <w:lsdException w:name="Grid Table 7 Colorful Accent 1" w:uiPriority="52"/>
+    <w:lsdException w:name="Grid Table 1 Light Accent 2" w:uiPriority="46"/>
+    <w:lsdException w:name="Grid Table 2 Accent 2" w:uiPriority="47"/>
+    <w:lsdException w:name="Grid Table 3 Accent 2" w:uiPriority="48"/>
+    <w:lsdException w:name="Grid Table 4 Accent 2" w:uiPriority="49"/>
+    <w:lsdException w:name="Grid Table 5 Dark Accent 2" w:uiPriority="50"/>
+    <w:lsdException w:name="Grid Table 6 Colorful Accent 2" w:uiPriority="51"/>
+    <w:lsdException w:name="Grid Table 7 Colorful Accent 2" w:uiPriority="52"/>
+    <w:lsdException w:name="Grid Table 1 Light Accent 3" w:uiPriority="46"/>
+    <w:lsdException w:name="Grid Table 2 Accent 3" w:uiPriority="47"/>
+    <w:lsdException w:name="Grid Table 3 Accent 3" w:uiPriority="48"/>
+    <w:lsdException w:name="Grid Table 4 Accent 3" w:uiPriority="49"/>
+    <w:lsdException w:name="Grid Table 5 Dark Accent 3" w:uiPriority="50"/>
+    <w:lsdException w:name="Grid Table 6 Colorful Accent 3" w:uiPriority="51"/>
+    <w:lsdException w:name="Grid Table 7 Colorful Accent 3" w:uiPriority="52"/>
+    <w:lsdException w:name="Grid Table 1 Light Accent 4" w:uiPriority="46"/>
+    <w:lsdException w:name="Grid Table 2 Accent 4" w:uiPriority="47"/>
+    <w:lsdException w:name="Grid Table 3 Accent 4" w:uiPriority="48"/>
+    <w:lsdException w:name="Grid Table 4 Accent 4" w:uiPriority="49"/>
+    <w:lsdException w:name="Grid Table 5 Dark Accent 4" w:uiPriority="50"/>
+    <w:lsdException w:name="Grid Table 6 Colorful Accent 4" w:uiPriority="51"/>
+    <w:lsdException w:name="Grid Table 7 Colorful Accent 4" w:uiPriority="52"/>
+    <w:lsdException w:name="Grid Table 1 Light Accent 5" w:uiPriority="46"/>
+    <w:lsdException w:name="Grid Table 2 Accent 5" w:uiPriority="47"/>
+    <w:lsdException w:name="Grid Table 3 Accent 5" w:uiPriority="48"/>
+    <w:lsdException w:name="Grid Table 4 Accent 5" w:uiPriority="49"/>
+    <w:lsdException w:name="Grid Table 5 Dark Accent 5" w:uiPriority="50"/>
+    <w:lsdException w:name="Grid Table 6 Colorful Accent 5" w:uiPriority="51"/>
+    <w:lsdException w:name="Grid Table 7 Colorful Accent 5" w:uiPriority="52"/>
+    <w:lsdException w:name="Grid Table 1 Light Accent 6" w:uiPriority="46"/>
+    <w:lsdException w:name="Grid Table 2 Accent 6" w:uiPriority="47"/>
+    <w:lsdException w:name="Grid Table 3 Accent 6" w:uiPriority="48"/>
+    <w:lsdException w:name="Grid Table 4 Accent 6" w:uiPriority="49"/>
+    <w:lsdException w:name="Grid Table 5 Dark Accent 6" w:uiPriority="50"/>
+    <w:lsdException w:name="Grid Table 6 Colorful Accent 6" w:uiPriority="51"/>
+    <w:lsdException w:name="Grid Table 7 Colorful Accent 6" w:uiPriority="52"/>
+    <w:lsdException w:name="List Table 1 Light" w:uiPriority="46"/>
+    <w:lsdException w:name="List Table 2" w:uiPriority="47"/>
+    <w:lsdException w:name="List Table 3" w:uiPriority="48"/>
+    <w:lsdException w:name="List Table 4" w:uiPriority="49"/>
+    <w:lsdException w:name="List Table 5 Dark" w:uiPriority="50"/>
+    <w:lsdException w:name="List Table 6 Colorful" w:uiPriority="51"/>
+    <w:lsdException w:name="List Table 7 Colorful" w:uiPriority="52"/>
+    <w:lsdException w:name="List Table 1 Light Accent 1" w:uiPriority="46"/>
+    <w:lsdException w:name="List Table 2 Accent 1" w:uiPriority="47"/>
+    <w:lsdException w:name="List Table 3 Accent 1" w:uiPriority="48"/>
+    <w:lsdException w:name="List Table 4 Accent 1" w:uiPriority="49"/>
+    <w:lsdException w:name="List Table 5 Dark Accent 1" w:uiPriority="50"/>
+    <w:lsdException w:name="List Table 6 Colorful Accent 1" w:uiPriority="51"/>
+    <w:lsdException w:name="List Table 7 Colorful Accent 1" w:uiPriority="52"/>
+    <w:lsdException w:name="List Table 1 Light Accent 2" w:uiPriority="46"/>
+    <w:lsdException w:name="List Table 2 Accent 2" w:uiPriority="47"/>
+    <w:lsdException w:name="List Table 3 Accent 2" w:uiPriority="48"/>
+    <w:lsdException w:name="List Table 4 Accent 2" w:uiPriority="49"/>
+    <w:lsdException w:name="List Table 5 Dark Accent 2" w:uiPriority="50"/>
+    <w:lsdException w:name="List Table 6 Colorful Accent 2" w:uiPriority="51"/>
+    <w:lsdException w:name="List Table 7 Colorful Accent 2" w:uiPriority="52"/>
+    <w:lsdException w:name="List Table 1 Light Accent 3" w:uiPriority="46"/>
+    <w:lsdException w:name="List Table 2 Accent 3" w:uiPriority="47"/>
+    <w:lsdException w:name="List Table 3 Accent 3" w:uiPriority="48"/>
+    <w:lsdException w:name="List Table 4 Accent 3" w:uiPriority="49"/>
+    <w:lsdException w:name="List Table 5 Dark Accent 3" w:uiPriority="50"/>
+    <w:lsdException w:name="List Table 6 Colorful Accent 3" w:uiPriority="51"/>
+    <w:lsdException w:name="List Table 7 Colorful Accent 3" w:uiPriority="52"/>
+    <w:lsdException w:name="List Table 1 Light Accent 4" w:uiPriority="46"/>
+    <w:lsdException w:name="List Table 2 Accent 4" w:uiPriority="47"/>
+    <w:lsdException w:name="List Table 3 Accent 4" w:uiPriority="48"/>
+    <w:lsdException w:name="List Table 4 Accent 4" w:uiPriority="49"/>
+    <w:lsdException w:name="List Table 5 Dark Accent 4" w:uiPriority="50"/>
+    <w:lsdException w:name="List Table 6 Colorful Accent 4" w:uiPriority="51"/>
+    <w:lsdException w:name="List Table 7 Colorful Accent 4" w:uiPriority="52"/>
+    <w:lsdException w:name="List Table 1 Light Accent 5" w:uiPriority="46"/>
+    <w:lsdException w:name="List Table 2 Accent 5" w:uiPriority="47"/>
+    <w:lsdException w:name="List Table 3 Accent 5" w:uiPriority="48"/>
+    <w:lsdException w:name="List Table 4 Accent 5" w:uiPriority="49"/>
+    <w:lsdException w:name="List Table 5 Dark Accent 5" w:uiPriority="50"/>
+    <w:lsdException w:name="List Table 6 Colorful Accent 5" w:uiPriority="51"/>
+    <w:lsdException w:name="List Table 7 Colorful Accent 5" w:uiPriority="52"/>
+    <w:lsdException w:name="List Table 1 Light Accent 6" w:uiPriority="46"/>
+    <w:lsdException w:name="List Table 2 Accent 6" w:uiPriority="47"/>
+    <w:lsdException w:name="List Table 3 Accent 6" w:uiPriority="48"/>
+    <w:lsdException w:name="List Table 4 Accent 6" w:uiPriority="49"/>
+    <w:lsdException w:name="List Table 5 Dark Accent 6" w:uiPriority="50"/>
+    <w:lsdException w:name="List Table 6 Colorful Accent 6" w:uiPriority="51"/>
+    <w:lsdException w:name="List Table 7 Colorful Accent 6" w:uiPriority="52"/>
+    <w:lsdException w:name="Mention" w:semiHidden="1" w:unhideWhenUsed="1"/>
+    <w:lsdException w:name="Smart Hyperlink" w:semiHidden="1" w:unhideWhenUsed="1"/>
+    <w:lsdException w:name="Hashtag" w:semiHidden="1" w:unhideWhenUsed="1"/>
+    <w:lsdException w:name="Unresolved Mention" w:semiHidden="1" w:unhideWhenUsed="1"/>
+    <w:lsdException w:name="Smart Link" w:semiHidden="1" w:unhideWhenUsed="1"/>
   </w:latentStyles>
   <w:style w:type="paragraph" w:default="1" w:styleId="Normal">
     <w:name w:val="Normal"/>
     <w:qFormat/>
   </w:style>
-  <w:style w:type="paragraph" w:styleId="Heading1">
+  <w:style w:type="paragraph" w:styleId="Titre1">
     <w:name w:val="heading 1"/>
     <w:basedOn w:val="Normal"/>
     <w:next w:val="Normal"/>
-    <w:link w:val="Heading1Char"/>
+    <w:link w:val="Titre1Car"/>
     <w:uiPriority w:val="9"/>
     <w:qFormat/>
     <w:rsid w:val="007617DD"/>
@@ -5579,11 +6180,11 @@
       <w:szCs w:val="28"/>
     </w:rPr>
   </w:style>
-  <w:style w:type="paragraph" w:styleId="Heading2">
+  <w:style w:type="paragraph" w:styleId="Titre2">
     <w:name w:val="heading 2"/>
     <w:basedOn w:val="Normal"/>
     <w:next w:val="Normal"/>
-    <w:link w:val="Heading2Char"/>
+    <w:link w:val="Titre2Car"/>
     <w:uiPriority w:val="9"/>
     <w:unhideWhenUsed/>
     <w:qFormat/>
@@ -5603,11 +6204,11 @@
       <w:szCs w:val="26"/>
     </w:rPr>
   </w:style>
-  <w:style w:type="paragraph" w:styleId="Heading3">
+  <w:style w:type="paragraph" w:styleId="Titre3">
     <w:name w:val="heading 3"/>
     <w:basedOn w:val="Normal"/>
     <w:next w:val="Normal"/>
-    <w:link w:val="Heading3Char"/>
+    <w:link w:val="Titre3Car"/>
     <w:uiPriority w:val="9"/>
     <w:unhideWhenUsed/>
     <w:qFormat/>
@@ -5625,11 +6226,11 @@
       <w:color w:val="4F81BD" w:themeColor="accent1"/>
     </w:rPr>
   </w:style>
-  <w:style w:type="paragraph" w:styleId="Heading4">
+  <w:style w:type="paragraph" w:styleId="Titre4">
     <w:name w:val="heading 4"/>
     <w:basedOn w:val="Normal"/>
     <w:next w:val="Normal"/>
-    <w:link w:val="Heading4Char"/>
+    <w:link w:val="Titre4Car"/>
     <w:uiPriority w:val="9"/>
     <w:unhideWhenUsed/>
     <w:qFormat/>
@@ -5649,13 +6250,13 @@
       <w:color w:val="4F81BD" w:themeColor="accent1"/>
     </w:rPr>
   </w:style>
-  <w:style w:type="character" w:default="1" w:styleId="DefaultParagraphFont">
+  <w:style w:type="character" w:default="1" w:styleId="Policepardfaut">
     <w:name w:val="Default Paragraph Font"/>
     <w:uiPriority w:val="1"/>
     <w:semiHidden/>
     <w:unhideWhenUsed/>
   </w:style>
-  <w:style w:type="table" w:default="1" w:styleId="TableNormal">
+  <w:style w:type="table" w:default="1" w:styleId="TableauNormal">
     <w:name w:val="Normal Table"/>
     <w:uiPriority w:val="99"/>
     <w:semiHidden/>
@@ -5670,13 +6271,13 @@
       </w:tblCellMar>
     </w:tblPr>
   </w:style>
-  <w:style w:type="numbering" w:default="1" w:styleId="NoList">
+  <w:style w:type="numbering" w:default="1" w:styleId="Aucuneliste">
     <w:name w:val="No List"/>
     <w:uiPriority w:val="99"/>
     <w:semiHidden/>
     <w:unhideWhenUsed/>
   </w:style>
-  <w:style w:type="paragraph" w:styleId="NoSpacing">
+  <w:style w:type="paragraph" w:styleId="Sansinterligne">
     <w:name w:val="No Spacing"/>
     <w:uiPriority w:val="1"/>
     <w:qFormat/>
@@ -5685,10 +6286,10 @@
       <w:spacing w:after="0" w:line="240" w:lineRule="auto"/>
     </w:pPr>
   </w:style>
-  <w:style w:type="character" w:customStyle="1" w:styleId="Heading1Char">
-    <w:name w:val="Heading 1 Char"/>
-    <w:basedOn w:val="DefaultParagraphFont"/>
-    <w:link w:val="Heading1"/>
+  <w:style w:type="character" w:customStyle="1" w:styleId="Titre1Car">
+    <w:name w:val="Titre 1 Car"/>
+    <w:basedOn w:val="Policepardfaut"/>
+    <w:link w:val="Titre1"/>
     <w:uiPriority w:val="9"/>
     <w:rsid w:val="007617DD"/>
     <w:rPr>
@@ -5700,9 +6301,9 @@
       <w:szCs w:val="28"/>
     </w:rPr>
   </w:style>
-  <w:style w:type="character" w:styleId="Hyperlink">
+  <w:style w:type="character" w:styleId="Lienhypertexte">
     <w:name w:val="Hyperlink"/>
-    <w:basedOn w:val="DefaultParagraphFont"/>
+    <w:basedOn w:val="Policepardfaut"/>
     <w:uiPriority w:val="99"/>
     <w:semiHidden/>
     <w:unhideWhenUsed/>
@@ -5712,10 +6313,10 @@
       <w:u w:val="single"/>
     </w:rPr>
   </w:style>
-  <w:style w:type="paragraph" w:styleId="BalloonText">
+  <w:style w:type="paragraph" w:styleId="Textedebulles">
     <w:name w:val="Balloon Text"/>
     <w:basedOn w:val="Normal"/>
-    <w:link w:val="BalloonTextChar"/>
+    <w:link w:val="TextedebullesCar"/>
     <w:uiPriority w:val="99"/>
     <w:semiHidden/>
     <w:unhideWhenUsed/>
@@ -5729,10 +6330,10 @@
       <w:szCs w:val="16"/>
     </w:rPr>
   </w:style>
-  <w:style w:type="character" w:customStyle="1" w:styleId="BalloonTextChar">
-    <w:name w:val="Balloon Text Char"/>
-    <w:basedOn w:val="DefaultParagraphFont"/>
-    <w:link w:val="BalloonText"/>
+  <w:style w:type="character" w:customStyle="1" w:styleId="TextedebullesCar">
+    <w:name w:val="Texte de bulles Car"/>
+    <w:basedOn w:val="Policepardfaut"/>
+    <w:link w:val="Textedebulles"/>
     <w:uiPriority w:val="99"/>
     <w:semiHidden/>
     <w:rsid w:val="004E3ACB"/>
@@ -5742,10 +6343,10 @@
       <w:szCs w:val="16"/>
     </w:rPr>
   </w:style>
-  <w:style w:type="character" w:customStyle="1" w:styleId="Heading2Char">
-    <w:name w:val="Heading 2 Char"/>
-    <w:basedOn w:val="DefaultParagraphFont"/>
-    <w:link w:val="Heading2"/>
+  <w:style w:type="character" w:customStyle="1" w:styleId="Titre2Car">
+    <w:name w:val="Titre 2 Car"/>
+    <w:basedOn w:val="Policepardfaut"/>
+    <w:link w:val="Titre2"/>
     <w:uiPriority w:val="9"/>
     <w:rsid w:val="00F515F6"/>
     <w:rPr>
@@ -5757,10 +6358,10 @@
       <w:szCs w:val="26"/>
     </w:rPr>
   </w:style>
-  <w:style w:type="character" w:customStyle="1" w:styleId="Heading3Char">
-    <w:name w:val="Heading 3 Char"/>
-    <w:basedOn w:val="DefaultParagraphFont"/>
-    <w:link w:val="Heading3"/>
+  <w:style w:type="character" w:customStyle="1" w:styleId="Titre3Car">
+    <w:name w:val="Titre 3 Car"/>
+    <w:basedOn w:val="Policepardfaut"/>
+    <w:link w:val="Titre3"/>
     <w:uiPriority w:val="9"/>
     <w:rsid w:val="00FD2614"/>
     <w:rPr>
@@ -5770,10 +6371,10 @@
       <w:color w:val="4F81BD" w:themeColor="accent1"/>
     </w:rPr>
   </w:style>
-  <w:style w:type="character" w:customStyle="1" w:styleId="Heading4Char">
-    <w:name w:val="Heading 4 Char"/>
-    <w:basedOn w:val="DefaultParagraphFont"/>
-    <w:link w:val="Heading4"/>
+  <w:style w:type="character" w:customStyle="1" w:styleId="Titre4Car">
+    <w:name w:val="Titre 4 Car"/>
+    <w:basedOn w:val="Policepardfaut"/>
+    <w:link w:val="Titre4"/>
     <w:uiPriority w:val="9"/>
     <w:rsid w:val="004515D3"/>
     <w:rPr>
@@ -5785,9 +6386,9 @@
       <w:color w:val="4F81BD" w:themeColor="accent1"/>
     </w:rPr>
   </w:style>
-  <w:style w:type="table" w:styleId="TableGrid">
+  <w:style w:type="table" w:styleId="Grilledutableau">
     <w:name w:val="Table Grid"/>
-    <w:basedOn w:val="TableNormal"/>
+    <w:basedOn w:val="TableauNormal"/>
     <w:uiPriority w:val="59"/>
     <w:unhideWhenUsed/>
     <w:rsid w:val="00976DB3"/>
@@ -5795,7 +6396,6 @@
       <w:spacing w:after="0" w:line="240" w:lineRule="auto"/>
     </w:pPr>
     <w:tblPr>
-      <w:tblInd w:w="0" w:type="dxa"/>
       <w:tblBorders>
         <w:top w:val="single" w:sz="4" w:space="0" w:color="auto"/>
         <w:left w:val="single" w:sz="4" w:space="0" w:color="auto"/>
@@ -5804,17 +6404,11 @@
         <w:insideH w:val="single" w:sz="4" w:space="0" w:color="auto"/>
         <w:insideV w:val="single" w:sz="4" w:space="0" w:color="auto"/>
       </w:tblBorders>
-      <w:tblCellMar>
-        <w:top w:w="0" w:type="dxa"/>
-        <w:left w:w="108" w:type="dxa"/>
-        <w:bottom w:w="0" w:type="dxa"/>
-        <w:right w:w="108" w:type="dxa"/>
-      </w:tblCellMar>
     </w:tblPr>
   </w:style>
   <w:style w:type="table" w:customStyle="1" w:styleId="TableauGrille41">
     <w:name w:val="Tableau Grille 41"/>
-    <w:basedOn w:val="TableNormal"/>
+    <w:basedOn w:val="TableauNormal"/>
     <w:uiPriority w:val="49"/>
     <w:rsid w:val="00FC567E"/>
     <w:pPr>
@@ -5823,7 +6417,6 @@
     <w:tblPr>
       <w:tblStyleRowBandSize w:val="1"/>
       <w:tblStyleColBandSize w:val="1"/>
-      <w:tblInd w:w="0" w:type="dxa"/>
       <w:tblBorders>
         <w:top w:val="single" w:sz="4" w:space="0" w:color="666666" w:themeColor="text1" w:themeTint="99"/>
         <w:left w:val="single" w:sz="4" w:space="0" w:color="666666" w:themeColor="text1" w:themeTint="99"/>
@@ -5832,12 +6425,6 @@
         <w:insideH w:val="single" w:sz="4" w:space="0" w:color="666666" w:themeColor="text1" w:themeTint="99"/>
         <w:insideV w:val="single" w:sz="4" w:space="0" w:color="666666" w:themeColor="text1" w:themeTint="99"/>
       </w:tblBorders>
-      <w:tblCellMar>
-        <w:top w:w="0" w:type="dxa"/>
-        <w:left w:w="108" w:type="dxa"/>
-        <w:bottom w:w="0" w:type="dxa"/>
-        <w:right w:w="108" w:type="dxa"/>
-      </w:tblCellMar>
     </w:tblPr>
     <w:tblStylePr w:type="firstRow">
       <w:rPr>
@@ -5895,9 +6482,9 @@
       </w:tcPr>
     </w:tblStylePr>
   </w:style>
-  <w:style w:type="table" w:customStyle="1" w:styleId="GridTable1LightAccent5">
-    <w:name w:val="Grid Table 1 Light Accent 5"/>
-    <w:basedOn w:val="TableNormal"/>
+  <w:style w:type="table" w:customStyle="1" w:styleId="TableauGrille1Clair-Accentuation51">
+    <w:name w:val="Tableau Grille 1 Clair - Accentuation 51"/>
+    <w:basedOn w:val="TableauNormal"/>
     <w:uiPriority w:val="46"/>
     <w:rsid w:val="000C0686"/>
     <w:pPr>
@@ -5906,7 +6493,6 @@
     <w:tblPr>
       <w:tblStyleRowBandSize w:val="1"/>
       <w:tblStyleColBandSize w:val="1"/>
-      <w:tblInd w:w="0" w:type="dxa"/>
       <w:tblBorders>
         <w:top w:val="single" w:sz="4" w:space="0" w:color="B6DDE8" w:themeColor="accent5" w:themeTint="66"/>
         <w:left w:val="single" w:sz="4" w:space="0" w:color="B6DDE8" w:themeColor="accent5" w:themeTint="66"/>
@@ -5915,12 +6501,6 @@
         <w:insideH w:val="single" w:sz="4" w:space="0" w:color="B6DDE8" w:themeColor="accent5" w:themeTint="66"/>
         <w:insideV w:val="single" w:sz="4" w:space="0" w:color="B6DDE8" w:themeColor="accent5" w:themeTint="66"/>
       </w:tblBorders>
-      <w:tblCellMar>
-        <w:top w:w="0" w:type="dxa"/>
-        <w:left w:w="108" w:type="dxa"/>
-        <w:bottom w:w="0" w:type="dxa"/>
-        <w:right w:w="108" w:type="dxa"/>
-      </w:tblCellMar>
     </w:tblPr>
     <w:tblStylePr w:type="firstRow">
       <w:rPr>
@@ -5959,9 +6539,9 @@
       </w:rPr>
     </w:tblStylePr>
   </w:style>
-  <w:style w:type="table" w:customStyle="1" w:styleId="GridTable4Accent1">
-    <w:name w:val="Grid Table 4 Accent 1"/>
-    <w:basedOn w:val="TableNormal"/>
+  <w:style w:type="table" w:customStyle="1" w:styleId="TableauGrille4-Accentuation11">
+    <w:name w:val="Tableau Grille 4 - Accentuation 11"/>
+    <w:basedOn w:val="TableauNormal"/>
     <w:uiPriority w:val="49"/>
     <w:rsid w:val="000C0686"/>
     <w:pPr>
@@ -5970,7 +6550,6 @@
     <w:tblPr>
       <w:tblStyleRowBandSize w:val="1"/>
       <w:tblStyleColBandSize w:val="1"/>
-      <w:tblInd w:w="0" w:type="dxa"/>
       <w:tblBorders>
         <w:top w:val="single" w:sz="4" w:space="0" w:color="95B3D7" w:themeColor="accent1" w:themeTint="99"/>
         <w:left w:val="single" w:sz="4" w:space="0" w:color="95B3D7" w:themeColor="accent1" w:themeTint="99"/>
@@ -5979,12 +6558,6 @@
         <w:insideH w:val="single" w:sz="4" w:space="0" w:color="95B3D7" w:themeColor="accent1" w:themeTint="99"/>
         <w:insideV w:val="single" w:sz="4" w:space="0" w:color="95B3D7" w:themeColor="accent1" w:themeTint="99"/>
       </w:tblBorders>
-      <w:tblCellMar>
-        <w:top w:w="0" w:type="dxa"/>
-        <w:left w:w="108" w:type="dxa"/>
-        <w:bottom w:w="0" w:type="dxa"/>
-        <w:right w:w="108" w:type="dxa"/>
-      </w:tblCellMar>
     </w:tblPr>
     <w:tblStylePr w:type="firstRow">
       <w:rPr>
@@ -6042,9 +6615,9 @@
       </w:tcPr>
     </w:tblStylePr>
   </w:style>
-  <w:style w:type="table" w:customStyle="1" w:styleId="GridTable4">
-    <w:name w:val="Grid Table 4"/>
-    <w:basedOn w:val="TableNormal"/>
+  <w:style w:type="table" w:customStyle="1" w:styleId="TableauGrille42">
+    <w:name w:val="Tableau Grille 42"/>
+    <w:basedOn w:val="TableauNormal"/>
     <w:uiPriority w:val="49"/>
     <w:rsid w:val="000C0686"/>
     <w:pPr>
@@ -6053,7 +6626,6 @@
     <w:tblPr>
       <w:tblStyleRowBandSize w:val="1"/>
       <w:tblStyleColBandSize w:val="1"/>
-      <w:tblInd w:w="0" w:type="dxa"/>
       <w:tblBorders>
         <w:top w:val="single" w:sz="4" w:space="0" w:color="666666" w:themeColor="text1" w:themeTint="99"/>
         <w:left w:val="single" w:sz="4" w:space="0" w:color="666666" w:themeColor="text1" w:themeTint="99"/>
@@ -6062,12 +6634,6 @@
         <w:insideH w:val="single" w:sz="4" w:space="0" w:color="666666" w:themeColor="text1" w:themeTint="99"/>
         <w:insideV w:val="single" w:sz="4" w:space="0" w:color="666666" w:themeColor="text1" w:themeTint="99"/>
       </w:tblBorders>
-      <w:tblCellMar>
-        <w:top w:w="0" w:type="dxa"/>
-        <w:left w:w="108" w:type="dxa"/>
-        <w:bottom w:w="0" w:type="dxa"/>
-        <w:right w:w="108" w:type="dxa"/>
-      </w:tblCellMar>
     </w:tblPr>
     <w:tblStylePr w:type="firstRow">
       <w:rPr>
@@ -6125,9 +6691,9 @@
       </w:tcPr>
     </w:tblStylePr>
   </w:style>
-  <w:style w:type="table" w:styleId="LightList">
+  <w:style w:type="table" w:styleId="Listeclaire">
     <w:name w:val="Light List"/>
-    <w:basedOn w:val="TableNormal"/>
+    <w:basedOn w:val="TableauNormal"/>
     <w:uiPriority w:val="61"/>
     <w:rsid w:val="0027567E"/>
     <w:pPr>
@@ -6136,19 +6702,12 @@
     <w:tblPr>
       <w:tblStyleRowBandSize w:val="1"/>
       <w:tblStyleColBandSize w:val="1"/>
-      <w:tblInd w:w="0" w:type="dxa"/>
       <w:tblBorders>
         <w:top w:val="single" w:sz="8" w:space="0" w:color="000000" w:themeColor="text1"/>
         <w:left w:val="single" w:sz="8" w:space="0" w:color="000000" w:themeColor="text1"/>
         <w:bottom w:val="single" w:sz="8" w:space="0" w:color="000000" w:themeColor="text1"/>
         <w:right w:val="single" w:sz="8" w:space="0" w:color="000000" w:themeColor="text1"/>
       </w:tblBorders>
-      <w:tblCellMar>
-        <w:top w:w="0" w:type="dxa"/>
-        <w:left w:w="108" w:type="dxa"/>
-        <w:bottom w:w="0" w:type="dxa"/>
-        <w:right w:w="108" w:type="dxa"/>
-      </w:tblCellMar>
     </w:tblPr>
     <w:tblStylePr w:type="firstRow">
       <w:pPr>
@@ -6217,437 +6776,17 @@
       </w:tcPr>
     </w:tblStylePr>
   </w:style>
-</w:styles>
-</file>
-
-<file path=word/stylesWithEffects.xml><?xml version="1.0" encoding="utf-8"?>
-<w:styles xmlns:wpc="http://schemas.microsoft.com/office/word/2010/wordprocessingCanvas" xmlns:mc="http://schemas.openxmlformats.org/markup-compatibility/2006" xmlns:o="urn:schemas-microsoft-com:office:office" xmlns:r="http://schemas.openxmlformats.org/officeDocument/2006/relationships" xmlns:m="http://schemas.openxmlformats.org/officeDocument/2006/math" xmlns:v="urn:schemas-microsoft-com:vml" xmlns:wp14="http://schemas.microsoft.com/office/word/2010/wordprocessingDrawing" xmlns:wp="http://schemas.openxmlformats.org/drawingml/2006/wordprocessingDrawing" xmlns:w10="urn:schemas-microsoft-com:office:word" xmlns:w="http://schemas.openxmlformats.org/wordprocessingml/2006/main" xmlns:w14="http://schemas.microsoft.com/office/word/2010/wordml" xmlns:wpg="http://schemas.microsoft.com/office/word/2010/wordprocessingGroup" xmlns:wpi="http://schemas.microsoft.com/office/word/2010/wordprocessingInk" xmlns:wne="http://schemas.microsoft.com/office/word/2006/wordml" xmlns:wps="http://schemas.microsoft.com/office/word/2010/wordprocessingShape" mc:Ignorable="w14 wp14">
-  <w:docDefaults>
-    <w:rPrDefault>
-      <w:rPr>
-        <w:rFonts w:asciiTheme="minorHAnsi" w:eastAsiaTheme="minorHAnsi" w:hAnsiTheme="minorHAnsi" w:cstheme="minorBidi"/>
-        <w:sz w:val="22"/>
-        <w:szCs w:val="22"/>
-        <w:lang w:val="nl-BE" w:eastAsia="en-US" w:bidi="ar-SA"/>
-      </w:rPr>
-    </w:rPrDefault>
-    <w:pPrDefault>
-      <w:pPr>
-        <w:spacing w:after="200" w:line="276" w:lineRule="auto"/>
-      </w:pPr>
-    </w:pPrDefault>
-  </w:docDefaults>
-  <w:latentStyles w:defLockedState="0" w:defUIPriority="99" w:defSemiHidden="1" w:defUnhideWhenUsed="1" w:defQFormat="0" w:count="267">
-    <w:lsdException w:name="Normal" w:semiHidden="0" w:uiPriority="0" w:unhideWhenUsed="0" w:qFormat="1"/>
-    <w:lsdException w:name="heading 1" w:semiHidden="0" w:uiPriority="9" w:unhideWhenUsed="0" w:qFormat="1"/>
-    <w:lsdException w:name="heading 2" w:uiPriority="9" w:qFormat="1"/>
-    <w:lsdException w:name="heading 3" w:uiPriority="9" w:qFormat="1"/>
-    <w:lsdException w:name="heading 4" w:uiPriority="9" w:qFormat="1"/>
-    <w:lsdException w:name="heading 5" w:uiPriority="9" w:qFormat="1"/>
-    <w:lsdException w:name="heading 6" w:uiPriority="9" w:qFormat="1"/>
-    <w:lsdException w:name="heading 7" w:uiPriority="9" w:qFormat="1"/>
-    <w:lsdException w:name="heading 8" w:uiPriority="9" w:qFormat="1"/>
-    <w:lsdException w:name="heading 9" w:uiPriority="9" w:qFormat="1"/>
-    <w:lsdException w:name="toc 1" w:uiPriority="39"/>
-    <w:lsdException w:name="toc 2" w:uiPriority="39"/>
-    <w:lsdException w:name="toc 3" w:uiPriority="39"/>
-    <w:lsdException w:name="toc 4" w:uiPriority="39"/>
-    <w:lsdException w:name="toc 5" w:uiPriority="39"/>
-    <w:lsdException w:name="toc 6" w:uiPriority="39"/>
-    <w:lsdException w:name="toc 7" w:uiPriority="39"/>
-    <w:lsdException w:name="toc 8" w:uiPriority="39"/>
-    <w:lsdException w:name="toc 9" w:uiPriority="39"/>
-    <w:lsdException w:name="caption" w:uiPriority="35" w:qFormat="1"/>
-    <w:lsdException w:name="Title" w:semiHidden="0" w:uiPriority="10" w:unhideWhenUsed="0" w:qFormat="1"/>
-    <w:lsdException w:name="Default Paragraph Font" w:uiPriority="1"/>
-    <w:lsdException w:name="Subtitle" w:semiHidden="0" w:uiPriority="11" w:unhideWhenUsed="0" w:qFormat="1"/>
-    <w:lsdException w:name="Strong" w:semiHidden="0" w:uiPriority="22" w:unhideWhenUsed="0" w:qFormat="1"/>
-    <w:lsdException w:name="Emphasis" w:semiHidden="0" w:uiPriority="20" w:unhideWhenUsed="0" w:qFormat="1"/>
-    <w:lsdException w:name="Table Grid" w:uiPriority="59"/>
-    <w:lsdException w:name="Placeholder Text" w:unhideWhenUsed="0"/>
-    <w:lsdException w:name="No Spacing" w:semiHidden="0" w:uiPriority="1" w:unhideWhenUsed="0" w:qFormat="1"/>
-    <w:lsdException w:name="Light Shading" w:semiHidden="0" w:uiPriority="60" w:unhideWhenUsed="0"/>
-    <w:lsdException w:name="Light List" w:semiHidden="0" w:uiPriority="61" w:unhideWhenUsed="0"/>
-    <w:lsdException w:name="Light Grid" w:semiHidden="0" w:uiPriority="62" w:unhideWhenUsed="0"/>
-    <w:lsdException w:name="Medium Shading 1" w:semiHidden="0" w:uiPriority="63" w:unhideWhenUsed="0"/>
-    <w:lsdException w:name="Medium Shading 2" w:semiHidden="0" w:uiPriority="64" w:unhideWhenUsed="0"/>
-    <w:lsdException w:name="Medium List 1" w:semiHidden="0" w:uiPriority="65" w:unhideWhenUsed="0"/>
-    <w:lsdException w:name="Medium List 2" w:semiHidden="0" w:uiPriority="66" w:unhideWhenUsed="0"/>
-    <w:lsdException w:name="Medium Grid 1" w:semiHidden="0" w:uiPriority="67" w:unhideWhenUsed="0"/>
-    <w:lsdException w:name="Medium Grid 2" w:semiHidden="0" w:uiPriority="68" w:unhideWhenUsed="0"/>
-    <w:lsdException w:name="Medium Grid 3" w:semiHidden="0" w:uiPriority="69" w:unhideWhenUsed="0"/>
-    <w:lsdException w:name="Dark List" w:semiHidden="0" w:uiPriority="70" w:unhideWhenUsed="0"/>
-    <w:lsdException w:name="Colorful Shading" w:semiHidden="0" w:uiPriority="71" w:unhideWhenUsed="0"/>
-    <w:lsdException w:name="Colorful List" w:semiHidden="0" w:uiPriority="72" w:unhideWhenUsed="0"/>
-    <w:lsdException w:name="Colorful Grid" w:semiHidden="0" w:uiPriority="73" w:unhideWhenUsed="0"/>
-    <w:lsdException w:name="Light Shading Accent 1" w:semiHidden="0" w:uiPriority="60" w:unhideWhenUsed="0"/>
-    <w:lsdException w:name="Light List Accent 1" w:semiHidden="0" w:uiPriority="61" w:unhideWhenUsed="0"/>
-    <w:lsdException w:name="Light Grid Accent 1" w:semiHidden="0" w:uiPriority="62" w:unhideWhenUsed="0"/>
-    <w:lsdException w:name="Medium Shading 1 Accent 1" w:semiHidden="0" w:uiPriority="63" w:unhideWhenUsed="0"/>
-    <w:lsdException w:name="Medium Shading 2 Accent 1" w:semiHidden="0" w:uiPriority="64" w:unhideWhenUsed="0"/>
-    <w:lsdException w:name="Medium List 1 Accent 1" w:semiHidden="0" w:uiPriority="65" w:unhideWhenUsed="0"/>
-    <w:lsdException w:name="Revision" w:unhideWhenUsed="0"/>
-    <w:lsdException w:name="List Paragraph" w:semiHidden="0" w:uiPriority="34" w:unhideWhenUsed="0" w:qFormat="1"/>
-    <w:lsdException w:name="Quote" w:semiHidden="0" w:uiPriority="29" w:unhideWhenUsed="0" w:qFormat="1"/>
-    <w:lsdException w:name="Intense Quote" w:semiHidden="0" w:uiPriority="30" w:unhideWhenUsed="0" w:qFormat="1"/>
-    <w:lsdException w:name="Medium List 2 Accent 1" w:semiHidden="0" w:uiPriority="66" w:unhideWhenUsed="0"/>
-    <w:lsdException w:name="Medium Grid 1 Accent 1" w:semiHidden="0" w:uiPriority="67" w:unhideWhenUsed="0"/>
-    <w:lsdException w:name="Medium Grid 2 Accent 1" w:semiHidden="0" w:uiPriority="68" w:unhideWhenUsed="0"/>
-    <w:lsdException w:name="Medium Grid 3 Accent 1" w:semiHidden="0" w:uiPriority="69" w:unhideWhenUsed="0"/>
-    <w:lsdException w:name="Dark List Accent 1" w:semiHidden="0" w:uiPriority="70" w:unhideWhenUsed="0"/>
-    <w:lsdException w:name="Colorful Shading Accent 1" w:semiHidden="0" w:uiPriority="71" w:unhideWhenUsed="0"/>
-    <w:lsdException w:name="Colorful List Accent 1" w:semiHidden="0" w:uiPriority="72" w:unhideWhenUsed="0"/>
-    <w:lsdException w:name="Colorful Grid Accent 1" w:semiHidden="0" w:uiPriority="73" w:unhideWhenUsed="0"/>
-    <w:lsdException w:name="Light Shading Accent 2" w:semiHidden="0" w:uiPriority="60" w:unhideWhenUsed="0"/>
-    <w:lsdException w:name="Light List Accent 2" w:semiHidden="0" w:uiPriority="61" w:unhideWhenUsed="0"/>
-    <w:lsdException w:name="Light Grid Accent 2" w:semiHidden="0" w:uiPriority="62" w:unhideWhenUsed="0"/>
-    <w:lsdException w:name="Medium Shading 1 Accent 2" w:semiHidden="0" w:uiPriority="63" w:unhideWhenUsed="0"/>
-    <w:lsdException w:name="Medium Shading 2 Accent 2" w:semiHidden="0" w:uiPriority="64" w:unhideWhenUsed="0"/>
-    <w:lsdException w:name="Medium List 1 Accent 2" w:semiHidden="0" w:uiPriority="65" w:unhideWhenUsed="0"/>
-    <w:lsdException w:name="Medium List 2 Accent 2" w:semiHidden="0" w:uiPriority="66" w:unhideWhenUsed="0"/>
-    <w:lsdException w:name="Medium Grid 1 Accent 2" w:semiHidden="0" w:uiPriority="67" w:unhideWhenUsed="0"/>
-    <w:lsdException w:name="Medium Grid 2 Accent 2" w:semiHidden="0" w:uiPriority="68" w:unhideWhenUsed="0"/>
-    <w:lsdException w:name="Medium Grid 3 Accent 2" w:semiHidden="0" w:uiPriority="69" w:unhideWhenUsed="0"/>
-    <w:lsdException w:name="Dark List Accent 2" w:semiHidden="0" w:uiPriority="70" w:unhideWhenUsed="0"/>
-    <w:lsdException w:name="Colorful Shading Accent 2" w:semiHidden="0" w:uiPriority="71" w:unhideWhenUsed="0"/>
-    <w:lsdException w:name="Colorful List Accent 2" w:semiHidden="0" w:uiPriority="72" w:unhideWhenUsed="0"/>
-    <w:lsdException w:name="Colorful Grid Accent 2" w:semiHidden="0" w:uiPriority="73" w:unhideWhenUsed="0"/>
-    <w:lsdException w:name="Light Shading Accent 3" w:semiHidden="0" w:uiPriority="60" w:unhideWhenUsed="0"/>
-    <w:lsdException w:name="Light List Accent 3" w:semiHidden="0" w:uiPriority="61" w:unhideWhenUsed="0"/>
-    <w:lsdException w:name="Light Grid Accent 3" w:semiHidden="0" w:uiPriority="62" w:unhideWhenUsed="0"/>
-    <w:lsdException w:name="Medium Shading 1 Accent 3" w:semiHidden="0" w:uiPriority="63" w:unhideWhenUsed="0"/>
-    <w:lsdException w:name="Medium Shading 2 Accent 3" w:semiHidden="0" w:uiPriority="64" w:unhideWhenUsed="0"/>
-    <w:lsdException w:name="Medium List 1 Accent 3" w:semiHidden="0" w:uiPriority="65" w:unhideWhenUsed="0"/>
-    <w:lsdException w:name="Medium List 2 Accent 3" w:semiHidden="0" w:uiPriority="66" w:unhideWhenUsed="0"/>
-    <w:lsdException w:name="Medium Grid 1 Accent 3" w:semiHidden="0" w:uiPriority="67" w:unhideWhenUsed="0"/>
-    <w:lsdException w:name="Medium Grid 2 Accent 3" w:semiHidden="0" w:uiPriority="68" w:unhideWhenUsed="0"/>
-    <w:lsdException w:name="Medium Grid 3 Accent 3" w:semiHidden="0" w:uiPriority="69" w:unhideWhenUsed="0"/>
-    <w:lsdException w:name="Dark List Accent 3" w:semiHidden="0" w:uiPriority="70" w:unhideWhenUsed="0"/>
-    <w:lsdException w:name="Colorful Shading Accent 3" w:semiHidden="0" w:uiPriority="71" w:unhideWhenUsed="0"/>
-    <w:lsdException w:name="Colorful List Accent 3" w:semiHidden="0" w:uiPriority="72" w:unhideWhenUsed="0"/>
-    <w:lsdException w:name="Colorful Grid Accent 3" w:semiHidden="0" w:uiPriority="73" w:unhideWhenUsed="0"/>
-    <w:lsdException w:name="Light Shading Accent 4" w:semiHidden="0" w:uiPriority="60" w:unhideWhenUsed="0"/>
-    <w:lsdException w:name="Light List Accent 4" w:semiHidden="0" w:uiPriority="61" w:unhideWhenUsed="0"/>
-    <w:lsdException w:name="Light Grid Accent 4" w:semiHidden="0" w:uiPriority="62" w:unhideWhenUsed="0"/>
-    <w:lsdException w:name="Medium Shading 1 Accent 4" w:semiHidden="0" w:uiPriority="63" w:unhideWhenUsed="0"/>
-    <w:lsdException w:name="Medium Shading 2 Accent 4" w:semiHidden="0" w:uiPriority="64" w:unhideWhenUsed="0"/>
-    <w:lsdException w:name="Medium List 1 Accent 4" w:semiHidden="0" w:uiPriority="65" w:unhideWhenUsed="0"/>
-    <w:lsdException w:name="Medium List 2 Accent 4" w:semiHidden="0" w:uiPriority="66" w:unhideWhenUsed="0"/>
-    <w:lsdException w:name="Medium Grid 1 Accent 4" w:semiHidden="0" w:uiPriority="67" w:unhideWhenUsed="0"/>
-    <w:lsdException w:name="Medium Grid 2 Accent 4" w:semiHidden="0" w:uiPriority="68" w:unhideWhenUsed="0"/>
-    <w:lsdException w:name="Medium Grid 3 Accent 4" w:semiHidden="0" w:uiPriority="69" w:unhideWhenUsed="0"/>
-    <w:lsdException w:name="Dark List Accent 4" w:semiHidden="0" w:uiPriority="70" w:unhideWhenUsed="0"/>
-    <w:lsdException w:name="Colorful Shading Accent 4" w:semiHidden="0" w:uiPriority="71" w:unhideWhenUsed="0"/>
-    <w:lsdException w:name="Colorful List Accent 4" w:semiHidden="0" w:uiPriority="72" w:unhideWhenUsed="0"/>
-    <w:lsdException w:name="Colorful Grid Accent 4" w:semiHidden="0" w:uiPriority="73" w:unhideWhenUsed="0"/>
-    <w:lsdException w:name="Light Shading Accent 5" w:semiHidden="0" w:uiPriority="60" w:unhideWhenUsed="0"/>
-    <w:lsdException w:name="Light List Accent 5" w:semiHidden="0" w:uiPriority="61" w:unhideWhenUsed="0"/>
-    <w:lsdException w:name="Light Grid Accent 5" w:semiHidden="0" w:uiPriority="62" w:unhideWhenUsed="0"/>
-    <w:lsdException w:name="Medium Shading 1 Accent 5" w:semiHidden="0" w:uiPriority="63" w:unhideWhenUsed="0"/>
-    <w:lsdException w:name="Medium Shading 2 Accent 5" w:semiHidden="0" w:uiPriority="64" w:unhideWhenUsed="0"/>
-    <w:lsdException w:name="Medium List 1 Accent 5" w:semiHidden="0" w:uiPriority="65" w:unhideWhenUsed="0"/>
-    <w:lsdException w:name="Medium List 2 Accent 5" w:semiHidden="0" w:uiPriority="66" w:unhideWhenUsed="0"/>
-    <w:lsdException w:name="Medium Grid 1 Accent 5" w:semiHidden="0" w:uiPriority="67" w:unhideWhenUsed="0"/>
-    <w:lsdException w:name="Medium Grid 2 Accent 5" w:semiHidden="0" w:uiPriority="68" w:unhideWhenUsed="0"/>
-    <w:lsdException w:name="Medium Grid 3 Accent 5" w:semiHidden="0" w:uiPriority="69" w:unhideWhenUsed="0"/>
-    <w:lsdException w:name="Dark List Accent 5" w:semiHidden="0" w:uiPriority="70" w:unhideWhenUsed="0"/>
-    <w:lsdException w:name="Colorful Shading Accent 5" w:semiHidden="0" w:uiPriority="71" w:unhideWhenUsed="0"/>
-    <w:lsdException w:name="Colorful List Accent 5" w:semiHidden="0" w:uiPriority="72" w:unhideWhenUsed="0"/>
-    <w:lsdException w:name="Colorful Grid Accent 5" w:semiHidden="0" w:uiPriority="73" w:unhideWhenUsed="0"/>
-    <w:lsdException w:name="Light Shading Accent 6" w:semiHidden="0" w:uiPriority="60" w:unhideWhenUsed="0"/>
-    <w:lsdException w:name="Light List Accent 6" w:semiHidden="0" w:uiPriority="61" w:unhideWhenUsed="0"/>
-    <w:lsdException w:name="Light Grid Accent 6" w:semiHidden="0" w:uiPriority="62" w:unhideWhenUsed="0"/>
-    <w:lsdException w:name="Medium Shading 1 Accent 6" w:semiHidden="0" w:uiPriority="63" w:unhideWhenUsed="0"/>
-    <w:lsdException w:name="Medium Shading 2 Accent 6" w:semiHidden="0" w:uiPriority="64" w:unhideWhenUsed="0"/>
-    <w:lsdException w:name="Medium List 1 Accent 6" w:semiHidden="0" w:uiPriority="65" w:unhideWhenUsed="0"/>
-    <w:lsdException w:name="Medium List 2 Accent 6" w:semiHidden="0" w:uiPriority="66" w:unhideWhenUsed="0"/>
-    <w:lsdException w:name="Medium Grid 1 Accent 6" w:semiHidden="0" w:uiPriority="67" w:unhideWhenUsed="0"/>
-    <w:lsdException w:name="Medium Grid 2 Accent 6" w:semiHidden="0" w:uiPriority="68" w:unhideWhenUsed="0"/>
-    <w:lsdException w:name="Medium Grid 3 Accent 6" w:semiHidden="0" w:uiPriority="69" w:unhideWhenUsed="0"/>
-    <w:lsdException w:name="Dark List Accent 6" w:semiHidden="0" w:uiPriority="70" w:unhideWhenUsed="0"/>
-    <w:lsdException w:name="Colorful Shading Accent 6" w:semiHidden="0" w:uiPriority="71" w:unhideWhenUsed="0"/>
-    <w:lsdException w:name="Colorful List Accent 6" w:semiHidden="0" w:uiPriority="72" w:unhideWhenUsed="0"/>
-    <w:lsdException w:name="Colorful Grid Accent 6" w:semiHidden="0" w:uiPriority="73" w:unhideWhenUsed="0"/>
-    <w:lsdException w:name="Subtle Emphasis" w:semiHidden="0" w:uiPriority="19" w:unhideWhenUsed="0" w:qFormat="1"/>
-    <w:lsdException w:name="Intense Emphasis" w:semiHidden="0" w:uiPriority="21" w:unhideWhenUsed="0" w:qFormat="1"/>
-    <w:lsdException w:name="Subtle Reference" w:semiHidden="0" w:uiPriority="31" w:unhideWhenUsed="0" w:qFormat="1"/>
-    <w:lsdException w:name="Intense Reference" w:semiHidden="0" w:uiPriority="32" w:unhideWhenUsed="0" w:qFormat="1"/>
-    <w:lsdException w:name="Book Title" w:semiHidden="0" w:uiPriority="33" w:unhideWhenUsed="0" w:qFormat="1"/>
-    <w:lsdException w:name="Bibliography" w:uiPriority="37"/>
-    <w:lsdException w:name="TOC Heading" w:uiPriority="39" w:qFormat="1"/>
-  </w:latentStyles>
-  <w:style w:type="paragraph" w:default="1" w:styleId="Normal">
-    <w:name w:val="Normal"/>
-    <w:qFormat/>
-  </w:style>
-  <w:style w:type="paragraph" w:styleId="Heading1">
-    <w:name w:val="heading 1"/>
-    <w:basedOn w:val="Normal"/>
-    <w:next w:val="Normal"/>
-    <w:link w:val="Heading1Char"/>
-    <w:uiPriority w:val="9"/>
-    <w:qFormat/>
-    <w:rsid w:val="007617DD"/>
-    <w:pPr>
-      <w:keepNext/>
-      <w:keepLines/>
-      <w:spacing w:before="480" w:after="0"/>
-      <w:outlineLvl w:val="0"/>
-    </w:pPr>
-    <w:rPr>
-      <w:rFonts w:asciiTheme="majorHAnsi" w:eastAsiaTheme="majorEastAsia" w:hAnsiTheme="majorHAnsi" w:cstheme="majorBidi"/>
-      <w:b/>
-      <w:bCs/>
-      <w:color w:val="365F91" w:themeColor="accent1" w:themeShade="BF"/>
-      <w:sz w:val="28"/>
-      <w:szCs w:val="28"/>
-    </w:rPr>
-  </w:style>
-  <w:style w:type="paragraph" w:styleId="Heading2">
-    <w:name w:val="heading 2"/>
-    <w:basedOn w:val="Normal"/>
-    <w:next w:val="Normal"/>
-    <w:link w:val="Heading2Char"/>
-    <w:uiPriority w:val="9"/>
-    <w:unhideWhenUsed/>
-    <w:qFormat/>
-    <w:rsid w:val="00F515F6"/>
-    <w:pPr>
-      <w:keepNext/>
-      <w:keepLines/>
-      <w:spacing w:before="200" w:after="0"/>
-      <w:outlineLvl w:val="1"/>
-    </w:pPr>
-    <w:rPr>
-      <w:rFonts w:asciiTheme="majorHAnsi" w:eastAsiaTheme="majorEastAsia" w:hAnsiTheme="majorHAnsi" w:cstheme="majorBidi"/>
-      <w:b/>
-      <w:bCs/>
-      <w:color w:val="4F81BD" w:themeColor="accent1"/>
-      <w:sz w:val="26"/>
-      <w:szCs w:val="26"/>
-    </w:rPr>
-  </w:style>
-  <w:style w:type="paragraph" w:styleId="Heading3">
-    <w:name w:val="heading 3"/>
-    <w:basedOn w:val="Normal"/>
-    <w:next w:val="Normal"/>
-    <w:link w:val="Heading3Char"/>
-    <w:uiPriority w:val="9"/>
-    <w:unhideWhenUsed/>
-    <w:qFormat/>
-    <w:rsid w:val="00FD2614"/>
-    <w:pPr>
-      <w:keepNext/>
-      <w:keepLines/>
-      <w:spacing w:before="200" w:after="0"/>
-      <w:outlineLvl w:val="2"/>
-    </w:pPr>
-    <w:rPr>
-      <w:rFonts w:asciiTheme="majorHAnsi" w:eastAsiaTheme="majorEastAsia" w:hAnsiTheme="majorHAnsi" w:cstheme="majorBidi"/>
-      <w:b/>
-      <w:bCs/>
-      <w:color w:val="4F81BD" w:themeColor="accent1"/>
-    </w:rPr>
-  </w:style>
-  <w:style w:type="paragraph" w:styleId="Heading4">
-    <w:name w:val="heading 4"/>
-    <w:basedOn w:val="Normal"/>
-    <w:next w:val="Normal"/>
-    <w:link w:val="Heading4Char"/>
-    <w:uiPriority w:val="9"/>
-    <w:unhideWhenUsed/>
-    <w:qFormat/>
-    <w:rsid w:val="004515D3"/>
-    <w:pPr>
-      <w:keepNext/>
-      <w:keepLines/>
-      <w:spacing w:before="200" w:after="0"/>
-      <w:outlineLvl w:val="3"/>
-    </w:pPr>
-    <w:rPr>
-      <w:rFonts w:asciiTheme="majorHAnsi" w:eastAsiaTheme="majorEastAsia" w:hAnsiTheme="majorHAnsi" w:cstheme="majorBidi"/>
-      <w:b/>
-      <w:bCs/>
-      <w:i/>
-      <w:iCs/>
-      <w:color w:val="4F81BD" w:themeColor="accent1"/>
-    </w:rPr>
-  </w:style>
-  <w:style w:type="character" w:default="1" w:styleId="DefaultParagraphFont">
-    <w:name w:val="Default Paragraph Font"/>
-    <w:uiPriority w:val="1"/>
-    <w:semiHidden/>
-    <w:unhideWhenUsed/>
-  </w:style>
-  <w:style w:type="table" w:default="1" w:styleId="TableNormal">
-    <w:name w:val="Normal Table"/>
-    <w:uiPriority w:val="99"/>
-    <w:semiHidden/>
-    <w:unhideWhenUsed/>
-    <w:tblPr>
-      <w:tblInd w:w="0" w:type="dxa"/>
-      <w:tblCellMar>
-        <w:top w:w="0" w:type="dxa"/>
-        <w:left w:w="108" w:type="dxa"/>
-        <w:bottom w:w="0" w:type="dxa"/>
-        <w:right w:w="108" w:type="dxa"/>
-      </w:tblCellMar>
-    </w:tblPr>
-  </w:style>
-  <w:style w:type="numbering" w:default="1" w:styleId="NoList">
-    <w:name w:val="No List"/>
-    <w:uiPriority w:val="99"/>
-    <w:semiHidden/>
-    <w:unhideWhenUsed/>
-  </w:style>
-  <w:style w:type="paragraph" w:styleId="NoSpacing">
-    <w:name w:val="No Spacing"/>
-    <w:uiPriority w:val="1"/>
-    <w:qFormat/>
-    <w:rsid w:val="007617DD"/>
-    <w:pPr>
-      <w:spacing w:after="0" w:line="240" w:lineRule="auto"/>
-    </w:pPr>
-  </w:style>
-  <w:style w:type="character" w:customStyle="1" w:styleId="Heading1Char">
-    <w:name w:val="Heading 1 Char"/>
-    <w:basedOn w:val="DefaultParagraphFont"/>
-    <w:link w:val="Heading1"/>
-    <w:uiPriority w:val="9"/>
-    <w:rsid w:val="007617DD"/>
-    <w:rPr>
-      <w:rFonts w:asciiTheme="majorHAnsi" w:eastAsiaTheme="majorEastAsia" w:hAnsiTheme="majorHAnsi" w:cstheme="majorBidi"/>
-      <w:b/>
-      <w:bCs/>
-      <w:color w:val="365F91" w:themeColor="accent1" w:themeShade="BF"/>
-      <w:sz w:val="28"/>
-      <w:szCs w:val="28"/>
-    </w:rPr>
-  </w:style>
-  <w:style w:type="character" w:styleId="Hyperlink">
-    <w:name w:val="Hyperlink"/>
-    <w:basedOn w:val="DefaultParagraphFont"/>
-    <w:uiPriority w:val="99"/>
-    <w:semiHidden/>
-    <w:unhideWhenUsed/>
-    <w:rsid w:val="00084577"/>
-    <w:rPr>
-      <w:color w:val="0000FF"/>
-      <w:u w:val="single"/>
-    </w:rPr>
-  </w:style>
-  <w:style w:type="paragraph" w:styleId="BalloonText">
-    <w:name w:val="Balloon Text"/>
-    <w:basedOn w:val="Normal"/>
-    <w:link w:val="BalloonTextChar"/>
-    <w:uiPriority w:val="99"/>
-    <w:semiHidden/>
-    <w:unhideWhenUsed/>
-    <w:rsid w:val="004E3ACB"/>
-    <w:pPr>
-      <w:spacing w:after="0" w:line="240" w:lineRule="auto"/>
-    </w:pPr>
-    <w:rPr>
-      <w:rFonts w:ascii="Tahoma" w:hAnsi="Tahoma" w:cs="Tahoma"/>
-      <w:sz w:val="16"/>
-      <w:szCs w:val="16"/>
-    </w:rPr>
-  </w:style>
-  <w:style w:type="character" w:customStyle="1" w:styleId="BalloonTextChar">
-    <w:name w:val="Balloon Text Char"/>
-    <w:basedOn w:val="DefaultParagraphFont"/>
-    <w:link w:val="BalloonText"/>
-    <w:uiPriority w:val="99"/>
-    <w:semiHidden/>
-    <w:rsid w:val="004E3ACB"/>
-    <w:rPr>
-      <w:rFonts w:ascii="Tahoma" w:hAnsi="Tahoma" w:cs="Tahoma"/>
-      <w:sz w:val="16"/>
-      <w:szCs w:val="16"/>
-    </w:rPr>
-  </w:style>
-  <w:style w:type="character" w:customStyle="1" w:styleId="Heading2Char">
-    <w:name w:val="Heading 2 Char"/>
-    <w:basedOn w:val="DefaultParagraphFont"/>
-    <w:link w:val="Heading2"/>
-    <w:uiPriority w:val="9"/>
-    <w:rsid w:val="00F515F6"/>
-    <w:rPr>
-      <w:rFonts w:asciiTheme="majorHAnsi" w:eastAsiaTheme="majorEastAsia" w:hAnsiTheme="majorHAnsi" w:cstheme="majorBidi"/>
-      <w:b/>
-      <w:bCs/>
-      <w:color w:val="4F81BD" w:themeColor="accent1"/>
-      <w:sz w:val="26"/>
-      <w:szCs w:val="26"/>
-    </w:rPr>
-  </w:style>
-  <w:style w:type="character" w:customStyle="1" w:styleId="Heading3Char">
-    <w:name w:val="Heading 3 Char"/>
-    <w:basedOn w:val="DefaultParagraphFont"/>
-    <w:link w:val="Heading3"/>
-    <w:uiPriority w:val="9"/>
-    <w:rsid w:val="00FD2614"/>
-    <w:rPr>
-      <w:rFonts w:asciiTheme="majorHAnsi" w:eastAsiaTheme="majorEastAsia" w:hAnsiTheme="majorHAnsi" w:cstheme="majorBidi"/>
-      <w:b/>
-      <w:bCs/>
-      <w:color w:val="4F81BD" w:themeColor="accent1"/>
-    </w:rPr>
-  </w:style>
-  <w:style w:type="character" w:customStyle="1" w:styleId="Heading4Char">
-    <w:name w:val="Heading 4 Char"/>
-    <w:basedOn w:val="DefaultParagraphFont"/>
-    <w:link w:val="Heading4"/>
-    <w:uiPriority w:val="9"/>
-    <w:rsid w:val="004515D3"/>
-    <w:rPr>
-      <w:rFonts w:asciiTheme="majorHAnsi" w:eastAsiaTheme="majorEastAsia" w:hAnsiTheme="majorHAnsi" w:cstheme="majorBidi"/>
-      <w:b/>
-      <w:bCs/>
-      <w:i/>
-      <w:iCs/>
-      <w:color w:val="4F81BD" w:themeColor="accent1"/>
-    </w:rPr>
-  </w:style>
-  <w:style w:type="table" w:styleId="TableGrid">
-    <w:name w:val="Table Grid"/>
-    <w:basedOn w:val="TableNormal"/>
-    <w:uiPriority w:val="59"/>
-    <w:unhideWhenUsed/>
-    <w:rsid w:val="00976DB3"/>
-    <w:pPr>
-      <w:spacing w:after="0" w:line="240" w:lineRule="auto"/>
-    </w:pPr>
-    <w:tblPr>
-      <w:tblInd w:w="0" w:type="dxa"/>
-      <w:tblBorders>
-        <w:top w:val="single" w:sz="4" w:space="0" w:color="auto"/>
-        <w:left w:val="single" w:sz="4" w:space="0" w:color="auto"/>
-        <w:bottom w:val="single" w:sz="4" w:space="0" w:color="auto"/>
-        <w:right w:val="single" w:sz="4" w:space="0" w:color="auto"/>
-        <w:insideH w:val="single" w:sz="4" w:space="0" w:color="auto"/>
-        <w:insideV w:val="single" w:sz="4" w:space="0" w:color="auto"/>
-      </w:tblBorders>
-      <w:tblCellMar>
-        <w:top w:w="0" w:type="dxa"/>
-        <w:left w:w="108" w:type="dxa"/>
-        <w:bottom w:w="0" w:type="dxa"/>
-        <w:right w:w="108" w:type="dxa"/>
-      </w:tblCellMar>
-    </w:tblPr>
-  </w:style>
-  <w:style w:type="table" w:customStyle="1" w:styleId="TableauGrille41">
-    <w:name w:val="Tableau Grille 41"/>
-    <w:basedOn w:val="TableNormal"/>
+  <w:style w:type="table" w:styleId="TableauGrille4">
+    <w:name w:val="Grid Table 4"/>
+    <w:basedOn w:val="TableauNormal"/>
     <w:uiPriority w:val="49"/>
-    <w:rsid w:val="00FC567E"/>
+    <w:rsid w:val="00657DFA"/>
     <w:pPr>
       <w:spacing w:after="0" w:line="240" w:lineRule="auto"/>
     </w:pPr>
     <w:tblPr>
       <w:tblStyleRowBandSize w:val="1"/>
       <w:tblStyleColBandSize w:val="1"/>
-      <w:tblInd w:w="0" w:type="dxa"/>
       <w:tblBorders>
         <w:top w:val="single" w:sz="4" w:space="0" w:color="666666" w:themeColor="text1" w:themeTint="99"/>
         <w:left w:val="single" w:sz="4" w:space="0" w:color="666666" w:themeColor="text1" w:themeTint="99"/>
@@ -6656,12 +6795,6 @@
         <w:insideH w:val="single" w:sz="4" w:space="0" w:color="666666" w:themeColor="text1" w:themeTint="99"/>
         <w:insideV w:val="single" w:sz="4" w:space="0" w:color="666666" w:themeColor="text1" w:themeTint="99"/>
       </w:tblBorders>
-      <w:tblCellMar>
-        <w:top w:w="0" w:type="dxa"/>
-        <w:left w:w="108" w:type="dxa"/>
-        <w:bottom w:w="0" w:type="dxa"/>
-        <w:right w:w="108" w:type="dxa"/>
-      </w:tblCellMar>
     </w:tblPr>
     <w:tblStylePr w:type="firstRow">
       <w:rPr>
@@ -6716,328 +6849,6 @@
       <w:tblPr/>
       <w:tcPr>
         <w:shd w:val="clear" w:color="auto" w:fill="CCCCCC" w:themeFill="text1" w:themeFillTint="33"/>
-      </w:tcPr>
-    </w:tblStylePr>
-  </w:style>
-  <w:style w:type="table" w:customStyle="1" w:styleId="GridTable1LightAccent5">
-    <w:name w:val="Grid Table 1 Light Accent 5"/>
-    <w:basedOn w:val="TableNormal"/>
-    <w:uiPriority w:val="46"/>
-    <w:rsid w:val="000C0686"/>
-    <w:pPr>
-      <w:spacing w:after="0" w:line="240" w:lineRule="auto"/>
-    </w:pPr>
-    <w:tblPr>
-      <w:tblStyleRowBandSize w:val="1"/>
-      <w:tblStyleColBandSize w:val="1"/>
-      <w:tblInd w:w="0" w:type="dxa"/>
-      <w:tblBorders>
-        <w:top w:val="single" w:sz="4" w:space="0" w:color="B6DDE8" w:themeColor="accent5" w:themeTint="66"/>
-        <w:left w:val="single" w:sz="4" w:space="0" w:color="B6DDE8" w:themeColor="accent5" w:themeTint="66"/>
-        <w:bottom w:val="single" w:sz="4" w:space="0" w:color="B6DDE8" w:themeColor="accent5" w:themeTint="66"/>
-        <w:right w:val="single" w:sz="4" w:space="0" w:color="B6DDE8" w:themeColor="accent5" w:themeTint="66"/>
-        <w:insideH w:val="single" w:sz="4" w:space="0" w:color="B6DDE8" w:themeColor="accent5" w:themeTint="66"/>
-        <w:insideV w:val="single" w:sz="4" w:space="0" w:color="B6DDE8" w:themeColor="accent5" w:themeTint="66"/>
-      </w:tblBorders>
-      <w:tblCellMar>
-        <w:top w:w="0" w:type="dxa"/>
-        <w:left w:w="108" w:type="dxa"/>
-        <w:bottom w:w="0" w:type="dxa"/>
-        <w:right w:w="108" w:type="dxa"/>
-      </w:tblCellMar>
-    </w:tblPr>
-    <w:tblStylePr w:type="firstRow">
-      <w:rPr>
-        <w:b/>
-        <w:bCs/>
-      </w:rPr>
-      <w:tblPr/>
-      <w:tcPr>
-        <w:tcBorders>
-          <w:bottom w:val="single" w:sz="12" w:space="0" w:color="92CDDC" w:themeColor="accent5" w:themeTint="99"/>
-        </w:tcBorders>
-      </w:tcPr>
-    </w:tblStylePr>
-    <w:tblStylePr w:type="lastRow">
-      <w:rPr>
-        <w:b/>
-        <w:bCs/>
-      </w:rPr>
-      <w:tblPr/>
-      <w:tcPr>
-        <w:tcBorders>
-          <w:top w:val="double" w:sz="2" w:space="0" w:color="92CDDC" w:themeColor="accent5" w:themeTint="99"/>
-        </w:tcBorders>
-      </w:tcPr>
-    </w:tblStylePr>
-    <w:tblStylePr w:type="firstCol">
-      <w:rPr>
-        <w:b/>
-        <w:bCs/>
-      </w:rPr>
-    </w:tblStylePr>
-    <w:tblStylePr w:type="lastCol">
-      <w:rPr>
-        <w:b/>
-        <w:bCs/>
-      </w:rPr>
-    </w:tblStylePr>
-  </w:style>
-  <w:style w:type="table" w:customStyle="1" w:styleId="GridTable4Accent1">
-    <w:name w:val="Grid Table 4 Accent 1"/>
-    <w:basedOn w:val="TableNormal"/>
-    <w:uiPriority w:val="49"/>
-    <w:rsid w:val="000C0686"/>
-    <w:pPr>
-      <w:spacing w:after="0" w:line="240" w:lineRule="auto"/>
-    </w:pPr>
-    <w:tblPr>
-      <w:tblStyleRowBandSize w:val="1"/>
-      <w:tblStyleColBandSize w:val="1"/>
-      <w:tblInd w:w="0" w:type="dxa"/>
-      <w:tblBorders>
-        <w:top w:val="single" w:sz="4" w:space="0" w:color="95B3D7" w:themeColor="accent1" w:themeTint="99"/>
-        <w:left w:val="single" w:sz="4" w:space="0" w:color="95B3D7" w:themeColor="accent1" w:themeTint="99"/>
-        <w:bottom w:val="single" w:sz="4" w:space="0" w:color="95B3D7" w:themeColor="accent1" w:themeTint="99"/>
-        <w:right w:val="single" w:sz="4" w:space="0" w:color="95B3D7" w:themeColor="accent1" w:themeTint="99"/>
-        <w:insideH w:val="single" w:sz="4" w:space="0" w:color="95B3D7" w:themeColor="accent1" w:themeTint="99"/>
-        <w:insideV w:val="single" w:sz="4" w:space="0" w:color="95B3D7" w:themeColor="accent1" w:themeTint="99"/>
-      </w:tblBorders>
-      <w:tblCellMar>
-        <w:top w:w="0" w:type="dxa"/>
-        <w:left w:w="108" w:type="dxa"/>
-        <w:bottom w:w="0" w:type="dxa"/>
-        <w:right w:w="108" w:type="dxa"/>
-      </w:tblCellMar>
-    </w:tblPr>
-    <w:tblStylePr w:type="firstRow">
-      <w:rPr>
-        <w:b/>
-        <w:bCs/>
-        <w:color w:val="FFFFFF" w:themeColor="background1"/>
-      </w:rPr>
-      <w:tblPr/>
-      <w:tcPr>
-        <w:tcBorders>
-          <w:top w:val="single" w:sz="4" w:space="0" w:color="4F81BD" w:themeColor="accent1"/>
-          <w:left w:val="single" w:sz="4" w:space="0" w:color="4F81BD" w:themeColor="accent1"/>
-          <w:bottom w:val="single" w:sz="4" w:space="0" w:color="4F81BD" w:themeColor="accent1"/>
-          <w:right w:val="single" w:sz="4" w:space="0" w:color="4F81BD" w:themeColor="accent1"/>
-          <w:insideH w:val="nil"/>
-          <w:insideV w:val="nil"/>
-        </w:tcBorders>
-        <w:shd w:val="clear" w:color="auto" w:fill="4F81BD" w:themeFill="accent1"/>
-      </w:tcPr>
-    </w:tblStylePr>
-    <w:tblStylePr w:type="lastRow">
-      <w:rPr>
-        <w:b/>
-        <w:bCs/>
-      </w:rPr>
-      <w:tblPr/>
-      <w:tcPr>
-        <w:tcBorders>
-          <w:top w:val="double" w:sz="4" w:space="0" w:color="4F81BD" w:themeColor="accent1"/>
-        </w:tcBorders>
-      </w:tcPr>
-    </w:tblStylePr>
-    <w:tblStylePr w:type="firstCol">
-      <w:rPr>
-        <w:b/>
-        <w:bCs/>
-      </w:rPr>
-    </w:tblStylePr>
-    <w:tblStylePr w:type="lastCol">
-      <w:rPr>
-        <w:b/>
-        <w:bCs/>
-      </w:rPr>
-    </w:tblStylePr>
-    <w:tblStylePr w:type="band1Vert">
-      <w:tblPr/>
-      <w:tcPr>
-        <w:shd w:val="clear" w:color="auto" w:fill="DBE5F1" w:themeFill="accent1" w:themeFillTint="33"/>
-      </w:tcPr>
-    </w:tblStylePr>
-    <w:tblStylePr w:type="band1Horz">
-      <w:tblPr/>
-      <w:tcPr>
-        <w:shd w:val="clear" w:color="auto" w:fill="DBE5F1" w:themeFill="accent1" w:themeFillTint="33"/>
-      </w:tcPr>
-    </w:tblStylePr>
-  </w:style>
-  <w:style w:type="table" w:customStyle="1" w:styleId="GridTable4">
-    <w:name w:val="Grid Table 4"/>
-    <w:basedOn w:val="TableNormal"/>
-    <w:uiPriority w:val="49"/>
-    <w:rsid w:val="000C0686"/>
-    <w:pPr>
-      <w:spacing w:after="0" w:line="240" w:lineRule="auto"/>
-    </w:pPr>
-    <w:tblPr>
-      <w:tblStyleRowBandSize w:val="1"/>
-      <w:tblStyleColBandSize w:val="1"/>
-      <w:tblInd w:w="0" w:type="dxa"/>
-      <w:tblBorders>
-        <w:top w:val="single" w:sz="4" w:space="0" w:color="666666" w:themeColor="text1" w:themeTint="99"/>
-        <w:left w:val="single" w:sz="4" w:space="0" w:color="666666" w:themeColor="text1" w:themeTint="99"/>
-        <w:bottom w:val="single" w:sz="4" w:space="0" w:color="666666" w:themeColor="text1" w:themeTint="99"/>
-        <w:right w:val="single" w:sz="4" w:space="0" w:color="666666" w:themeColor="text1" w:themeTint="99"/>
-        <w:insideH w:val="single" w:sz="4" w:space="0" w:color="666666" w:themeColor="text1" w:themeTint="99"/>
-        <w:insideV w:val="single" w:sz="4" w:space="0" w:color="666666" w:themeColor="text1" w:themeTint="99"/>
-      </w:tblBorders>
-      <w:tblCellMar>
-        <w:top w:w="0" w:type="dxa"/>
-        <w:left w:w="108" w:type="dxa"/>
-        <w:bottom w:w="0" w:type="dxa"/>
-        <w:right w:w="108" w:type="dxa"/>
-      </w:tblCellMar>
-    </w:tblPr>
-    <w:tblStylePr w:type="firstRow">
-      <w:rPr>
-        <w:b/>
-        <w:bCs/>
-        <w:color w:val="FFFFFF" w:themeColor="background1"/>
-      </w:rPr>
-      <w:tblPr/>
-      <w:tcPr>
-        <w:tcBorders>
-          <w:top w:val="single" w:sz="4" w:space="0" w:color="000000" w:themeColor="text1"/>
-          <w:left w:val="single" w:sz="4" w:space="0" w:color="000000" w:themeColor="text1"/>
-          <w:bottom w:val="single" w:sz="4" w:space="0" w:color="000000" w:themeColor="text1"/>
-          <w:right w:val="single" w:sz="4" w:space="0" w:color="000000" w:themeColor="text1"/>
-          <w:insideH w:val="nil"/>
-          <w:insideV w:val="nil"/>
-        </w:tcBorders>
-        <w:shd w:val="clear" w:color="auto" w:fill="000000" w:themeFill="text1"/>
-      </w:tcPr>
-    </w:tblStylePr>
-    <w:tblStylePr w:type="lastRow">
-      <w:rPr>
-        <w:b/>
-        <w:bCs/>
-      </w:rPr>
-      <w:tblPr/>
-      <w:tcPr>
-        <w:tcBorders>
-          <w:top w:val="double" w:sz="4" w:space="0" w:color="000000" w:themeColor="text1"/>
-        </w:tcBorders>
-      </w:tcPr>
-    </w:tblStylePr>
-    <w:tblStylePr w:type="firstCol">
-      <w:rPr>
-        <w:b/>
-        <w:bCs/>
-      </w:rPr>
-    </w:tblStylePr>
-    <w:tblStylePr w:type="lastCol">
-      <w:rPr>
-        <w:b/>
-        <w:bCs/>
-      </w:rPr>
-    </w:tblStylePr>
-    <w:tblStylePr w:type="band1Vert">
-      <w:tblPr/>
-      <w:tcPr>
-        <w:shd w:val="clear" w:color="auto" w:fill="CCCCCC" w:themeFill="text1" w:themeFillTint="33"/>
-      </w:tcPr>
-    </w:tblStylePr>
-    <w:tblStylePr w:type="band1Horz">
-      <w:tblPr/>
-      <w:tcPr>
-        <w:shd w:val="clear" w:color="auto" w:fill="CCCCCC" w:themeFill="text1" w:themeFillTint="33"/>
-      </w:tcPr>
-    </w:tblStylePr>
-  </w:style>
-  <w:style w:type="table" w:styleId="LightList">
-    <w:name w:val="Light List"/>
-    <w:basedOn w:val="TableNormal"/>
-    <w:uiPriority w:val="61"/>
-    <w:rsid w:val="0027567E"/>
-    <w:pPr>
-      <w:spacing w:after="0" w:line="240" w:lineRule="auto"/>
-    </w:pPr>
-    <w:tblPr>
-      <w:tblStyleRowBandSize w:val="1"/>
-      <w:tblStyleColBandSize w:val="1"/>
-      <w:tblInd w:w="0" w:type="dxa"/>
-      <w:tblBorders>
-        <w:top w:val="single" w:sz="8" w:space="0" w:color="000000" w:themeColor="text1"/>
-        <w:left w:val="single" w:sz="8" w:space="0" w:color="000000" w:themeColor="text1"/>
-        <w:bottom w:val="single" w:sz="8" w:space="0" w:color="000000" w:themeColor="text1"/>
-        <w:right w:val="single" w:sz="8" w:space="0" w:color="000000" w:themeColor="text1"/>
-      </w:tblBorders>
-      <w:tblCellMar>
-        <w:top w:w="0" w:type="dxa"/>
-        <w:left w:w="108" w:type="dxa"/>
-        <w:bottom w:w="0" w:type="dxa"/>
-        <w:right w:w="108" w:type="dxa"/>
-      </w:tblCellMar>
-    </w:tblPr>
-    <w:tblStylePr w:type="firstRow">
-      <w:pPr>
-        <w:spacing w:before="0" w:after="0" w:line="240" w:lineRule="auto"/>
-      </w:pPr>
-      <w:rPr>
-        <w:b/>
-        <w:bCs/>
-        <w:color w:val="FFFFFF" w:themeColor="background1"/>
-      </w:rPr>
-      <w:tblPr/>
-      <w:tcPr>
-        <w:shd w:val="clear" w:color="auto" w:fill="000000" w:themeFill="text1"/>
-      </w:tcPr>
-    </w:tblStylePr>
-    <w:tblStylePr w:type="lastRow">
-      <w:pPr>
-        <w:spacing w:before="0" w:after="0" w:line="240" w:lineRule="auto"/>
-      </w:pPr>
-      <w:rPr>
-        <w:b/>
-        <w:bCs/>
-      </w:rPr>
-      <w:tblPr/>
-      <w:tcPr>
-        <w:tcBorders>
-          <w:top w:val="double" w:sz="6" w:space="0" w:color="000000" w:themeColor="text1"/>
-          <w:left w:val="single" w:sz="8" w:space="0" w:color="000000" w:themeColor="text1"/>
-          <w:bottom w:val="single" w:sz="8" w:space="0" w:color="000000" w:themeColor="text1"/>
-          <w:right w:val="single" w:sz="8" w:space="0" w:color="000000" w:themeColor="text1"/>
-        </w:tcBorders>
-      </w:tcPr>
-    </w:tblStylePr>
-    <w:tblStylePr w:type="firstCol">
-      <w:rPr>
-        <w:b/>
-        <w:bCs/>
-      </w:rPr>
-    </w:tblStylePr>
-    <w:tblStylePr w:type="lastCol">
-      <w:rPr>
-        <w:b/>
-        <w:bCs/>
-      </w:rPr>
-    </w:tblStylePr>
-    <w:tblStylePr w:type="band1Vert">
-      <w:tblPr/>
-      <w:tcPr>
-        <w:tcBorders>
-          <w:top w:val="single" w:sz="8" w:space="0" w:color="000000" w:themeColor="text1"/>
-          <w:left w:val="single" w:sz="8" w:space="0" w:color="000000" w:themeColor="text1"/>
-          <w:bottom w:val="single" w:sz="8" w:space="0" w:color="000000" w:themeColor="text1"/>
-          <w:right w:val="single" w:sz="8" w:space="0" w:color="000000" w:themeColor="text1"/>
-        </w:tcBorders>
-      </w:tcPr>
-    </w:tblStylePr>
-    <w:tblStylePr w:type="band1Horz">
-      <w:tblPr/>
-      <w:tcPr>
-        <w:tcBorders>
-          <w:top w:val="single" w:sz="8" w:space="0" w:color="000000" w:themeColor="text1"/>
-          <w:left w:val="single" w:sz="8" w:space="0" w:color="000000" w:themeColor="text1"/>
-          <w:bottom w:val="single" w:sz="8" w:space="0" w:color="000000" w:themeColor="text1"/>
-          <w:right w:val="single" w:sz="8" w:space="0" w:color="000000" w:themeColor="text1"/>
-        </w:tcBorders>
       </w:tcPr>
     </w:tblStylePr>
   </w:style>

</xml_diff>

<commit_message>
Ticket #9 : Try to support timer expression
</commit_message>
<xml_diff>
--- a/Doc.docx
+++ b/Doc.docx
@@ -306,14 +306,12 @@
           <w:lang w:val="fr-FR"/>
         </w:rPr>
       </w:pPr>
-      <w:proofErr w:type="spellStart"/>
       <w:r>
         <w:rPr>
           <w:lang w:val="fr-FR"/>
         </w:rPr>
         <w:t>CasePlanModel</w:t>
       </w:r>
-      <w:proofErr w:type="spellEnd"/>
     </w:p>
     <w:p>
       <w:pPr>
@@ -352,21 +350,7 @@
         <w:rPr>
           <w:lang w:val="fr-FR"/>
         </w:rPr>
-        <w:t>doit être associé avec exactement un « </w:t>
-      </w:r>
-      <w:proofErr w:type="spellStart"/>
-      <w:r>
-        <w:rPr>
-          <w:lang w:val="fr-FR"/>
-        </w:rPr>
-        <w:t>casePlanModel</w:t>
-      </w:r>
-      <w:proofErr w:type="spellEnd"/>
-      <w:r>
-        <w:rPr>
-          <w:lang w:val="fr-FR"/>
-        </w:rPr>
-        <w:t> ».</w:t>
+        <w:t>doit être associé avec exactement un « casePlanModel ».</w:t>
       </w:r>
     </w:p>
     <w:p>
@@ -387,14 +371,12 @@
           <w:lang w:val="fr-FR"/>
         </w:rPr>
       </w:pPr>
-      <w:proofErr w:type="spellStart"/>
       <w:r>
         <w:rPr>
           <w:lang w:val="fr-FR"/>
         </w:rPr>
         <w:t>CaseFileItem</w:t>
       </w:r>
-      <w:proofErr w:type="spellEnd"/>
     </w:p>
     <w:p>
       <w:pPr>
@@ -456,21 +438,7 @@
         <w:rPr>
           <w:lang w:val="fr-FR"/>
         </w:rPr>
-        <w:t>, d’un document ou un répertoire stocké dans un CMIS, une hiérarchie de « </w:t>
-      </w:r>
-      <w:proofErr w:type="spellStart"/>
-      <w:r>
-        <w:rPr>
-          <w:lang w:val="fr-FR"/>
-        </w:rPr>
-        <w:t>CaseFileItems</w:t>
-      </w:r>
-      <w:proofErr w:type="spellEnd"/>
-      <w:r>
-        <w:rPr>
-          <w:lang w:val="fr-FR"/>
-        </w:rPr>
-        <w:t xml:space="preserve"> » ou </w:t>
+        <w:t xml:space="preserve">, d’un document ou un répertoire stocké dans un CMIS, une hiérarchie de « CaseFileItems » ou </w:t>
       </w:r>
       <w:r>
         <w:rPr>
@@ -510,21 +478,7 @@
         <w:rPr>
           <w:lang w:val="fr-FR"/>
         </w:rPr>
-        <w:t>La structure ainsi que le langage utilisée pour définir la structure est définie par « </w:t>
-      </w:r>
-      <w:proofErr w:type="spellStart"/>
-      <w:r>
-        <w:rPr>
-          <w:lang w:val="fr-FR"/>
-        </w:rPr>
-        <w:t>CaseFileItemDefinition</w:t>
-      </w:r>
-      <w:proofErr w:type="spellEnd"/>
-      <w:r>
-        <w:rPr>
-          <w:lang w:val="fr-FR"/>
-        </w:rPr>
-        <w:t> »</w:t>
+        <w:t>La structure ainsi que le langage utilisée pour définir la structure est définie par « CaseFileItemDefinition »</w:t>
       </w:r>
       <w:r>
         <w:rPr>
@@ -576,21 +530,7 @@
         <w:rPr>
           <w:lang w:val="fr-FR"/>
         </w:rPr>
-        <w:t xml:space="preserve">avec </w:t>
-      </w:r>
-      <w:proofErr w:type="spellStart"/>
-      <w:r>
-        <w:rPr>
-          <w:lang w:val="fr-FR"/>
-        </w:rPr>
-        <w:t>CaseFileItem</w:t>
-      </w:r>
-      <w:proofErr w:type="spellEnd"/>
-      <w:r>
-        <w:rPr>
-          <w:lang w:val="fr-FR"/>
-        </w:rPr>
-        <w:t>.</w:t>
+        <w:t>avec CaseFileItem.</w:t>
       </w:r>
     </w:p>
     <w:p>
@@ -611,14 +551,12 @@
           <w:lang w:val="fr-FR"/>
         </w:rPr>
       </w:pPr>
-      <w:proofErr w:type="spellStart"/>
       <w:r>
         <w:rPr>
           <w:lang w:val="fr-FR"/>
         </w:rPr>
         <w:t>SEntry</w:t>
       </w:r>
-      <w:proofErr w:type="spellEnd"/>
     </w:p>
     <w:p>
       <w:pPr>
@@ -651,30 +589,8 @@
         <w:rPr>
           <w:lang w:val="fr-FR"/>
         </w:rPr>
-        <w:t xml:space="preserve">des </w:t>
-      </w:r>
-      <w:proofErr w:type="spellStart"/>
-      <w:r>
-        <w:rPr>
-          <w:lang w:val="fr-FR"/>
-        </w:rPr>
-        <w:t>PlanItem</w:t>
-      </w:r>
-      <w:proofErr w:type="spellEnd"/>
-      <w:r>
-        <w:rPr>
-          <w:lang w:val="fr-FR"/>
-        </w:rPr>
-        <w:t xml:space="preserve"> / </w:t>
-      </w:r>
-      <w:proofErr w:type="spellStart"/>
-      <w:r>
-        <w:rPr>
-          <w:lang w:val="fr-FR"/>
-        </w:rPr>
-        <w:t>CaseItem</w:t>
-      </w:r>
-      <w:proofErr w:type="spellEnd"/>
+        <w:t>des PlanItem / CaseItem</w:t>
+      </w:r>
       <w:r>
         <w:rPr>
           <w:lang w:val="fr-FR"/>
@@ -739,7 +655,6 @@
           <w:lang w:val="fr-FR"/>
         </w:rPr>
       </w:pPr>
-      <w:proofErr w:type="spellStart"/>
       <w:r>
         <w:rPr>
           <w:b/>
@@ -748,7 +663,6 @@
         </w:rPr>
         <w:t>OnPart</w:t>
       </w:r>
-      <w:proofErr w:type="spellEnd"/>
       <w:r>
         <w:rPr>
           <w:b/>
@@ -773,21 +687,7 @@
         <w:rPr>
           <w:lang w:val="fr-FR"/>
         </w:rPr>
-        <w:t>Toutes les propriétés « </w:t>
-      </w:r>
-      <w:proofErr w:type="spellStart"/>
-      <w:r>
-        <w:rPr>
-          <w:lang w:val="fr-FR"/>
-        </w:rPr>
-        <w:t>OnPart</w:t>
-      </w:r>
-      <w:proofErr w:type="spellEnd"/>
-      <w:r>
-        <w:rPr>
-          <w:lang w:val="fr-FR"/>
-        </w:rPr>
-        <w:t xml:space="preserve"> » doivent être </w:t>
+        <w:t xml:space="preserve">Toutes les propriétés « OnPart » doivent être </w:t>
       </w:r>
       <w:r>
         <w:rPr>
@@ -807,19 +707,11 @@
         </w:rPr>
         <w:t>« </w:t>
       </w:r>
-      <w:proofErr w:type="spellStart"/>
-      <w:r>
-        <w:rPr>
-          <w:lang w:val="fr-FR"/>
-        </w:rPr>
-        <w:t>OnPart</w:t>
-      </w:r>
-      <w:proofErr w:type="spellEnd"/>
-      <w:r>
-        <w:rPr>
-          <w:lang w:val="fr-FR"/>
-        </w:rPr>
-        <w:t> </w:t>
+      <w:r>
+        <w:rPr>
+          <w:lang w:val="fr-FR"/>
+        </w:rPr>
+        <w:t>OnPart </w:t>
       </w:r>
       <w:r>
         <w:rPr>
@@ -845,28 +737,18 @@
           <w:lang w:val="fr-FR"/>
         </w:rPr>
       </w:pPr>
-      <w:proofErr w:type="spellStart"/>
       <w:r>
         <w:rPr>
           <w:lang w:val="fr-FR"/>
         </w:rPr>
         <w:t>OnPartPlanItem</w:t>
       </w:r>
-      <w:proofErr w:type="spellEnd"/>
-      <w:r>
-        <w:rPr>
-          <w:lang w:val="fr-FR"/>
-        </w:rPr>
-        <w:t xml:space="preserve"> : événement venant d’un </w:t>
-      </w:r>
-      <w:proofErr w:type="spellStart"/>
-      <w:r>
-        <w:rPr>
-          <w:lang w:val="fr-FR"/>
-        </w:rPr>
-        <w:t>PlanItem</w:t>
-      </w:r>
-      <w:proofErr w:type="spellEnd"/>
+      <w:r>
+        <w:rPr>
+          <w:lang w:val="fr-FR"/>
+        </w:rPr>
+        <w:t> : événement venant d’un PlanItem</w:t>
+      </w:r>
     </w:p>
     <w:p>
       <w:pPr>
@@ -879,33 +761,17 @@
           <w:lang w:val="fr-FR"/>
         </w:rPr>
       </w:pPr>
-      <w:proofErr w:type="spellStart"/>
       <w:r>
         <w:rPr>
           <w:lang w:val="fr-FR"/>
         </w:rPr>
         <w:t>OnPartCaseItem</w:t>
       </w:r>
-      <w:proofErr w:type="spellEnd"/>
-      <w:r>
-        <w:rPr>
-          <w:lang w:val="fr-FR"/>
-        </w:rPr>
-        <w:t xml:space="preserve"> : événement devant d’un </w:t>
-      </w:r>
-      <w:proofErr w:type="spellStart"/>
-      <w:r>
-        <w:rPr>
-          <w:lang w:val="fr-FR"/>
-        </w:rPr>
-        <w:t>CaseItem</w:t>
-      </w:r>
-      <w:proofErr w:type="spellEnd"/>
-      <w:r>
-        <w:rPr>
-          <w:lang w:val="fr-FR"/>
-        </w:rPr>
-        <w:t>.</w:t>
+      <w:r>
+        <w:rPr>
+          <w:lang w:val="fr-FR"/>
+        </w:rPr>
+        <w:t> : événement devant d’un CaseItem.</w:t>
       </w:r>
     </w:p>
     <w:p>
@@ -919,7 +785,6 @@
           <w:lang w:val="fr-FR"/>
         </w:rPr>
       </w:pPr>
-      <w:proofErr w:type="spellStart"/>
       <w:r>
         <w:rPr>
           <w:b/>
@@ -928,7 +793,6 @@
         </w:rPr>
         <w:t>IfPart</w:t>
       </w:r>
-      <w:proofErr w:type="spellEnd"/>
       <w:r>
         <w:rPr>
           <w:b/>
@@ -965,49 +829,33 @@
           <w:lang w:val="fr-FR"/>
         </w:rPr>
       </w:pPr>
-      <w:proofErr w:type="spellStart"/>
       <w:r>
         <w:rPr>
           <w:lang w:val="fr-FR"/>
         </w:rPr>
         <w:t>PlanItem</w:t>
       </w:r>
-      <w:proofErr w:type="spellEnd"/>
-    </w:p>
-    <w:p>
-      <w:pPr>
-        <w:pStyle w:val="Sansinterligne"/>
-        <w:rPr>
-          <w:lang w:val="fr-FR"/>
-        </w:rPr>
-      </w:pPr>
-    </w:p>
-    <w:p>
-      <w:pPr>
-        <w:pStyle w:val="Sansinterligne"/>
-        <w:rPr>
-          <w:lang w:val="fr-FR"/>
-        </w:rPr>
-      </w:pPr>
-      <w:r>
-        <w:rPr>
-          <w:lang w:val="fr-FR"/>
-        </w:rPr>
-        <w:t>Les « </w:t>
-      </w:r>
-      <w:proofErr w:type="spellStart"/>
-      <w:r>
-        <w:rPr>
-          <w:lang w:val="fr-FR"/>
-        </w:rPr>
-        <w:t>PlanItems</w:t>
-      </w:r>
-      <w:proofErr w:type="spellEnd"/>
-      <w:r>
-        <w:rPr>
-          <w:lang w:val="fr-FR"/>
-        </w:rPr>
-        <w:t xml:space="preserve"> » représentent des « Unit Of Work » </w:t>
+    </w:p>
+    <w:p>
+      <w:pPr>
+        <w:pStyle w:val="Sansinterligne"/>
+        <w:rPr>
+          <w:lang w:val="fr-FR"/>
+        </w:rPr>
+      </w:pPr>
+    </w:p>
+    <w:p>
+      <w:pPr>
+        <w:pStyle w:val="Sansinterligne"/>
+        <w:rPr>
+          <w:lang w:val="fr-FR"/>
+        </w:rPr>
+      </w:pPr>
+      <w:r>
+        <w:rPr>
+          <w:lang w:val="fr-FR"/>
+        </w:rPr>
+        <w:t xml:space="preserve">Les « PlanItems » représentent des « Unit Of Work » </w:t>
       </w:r>
       <w:r>
         <w:rPr>
@@ -1033,16 +881,8 @@
         <w:rPr>
           <w:lang w:val="fr-FR"/>
         </w:rPr>
-        <w:t xml:space="preserve">Voici les attributs d’un </w:t>
-      </w:r>
-      <w:proofErr w:type="spellStart"/>
-      <w:r>
-        <w:rPr>
-          <w:lang w:val="fr-FR"/>
-        </w:rPr>
-        <w:t>PlanItem</w:t>
-      </w:r>
-      <w:proofErr w:type="spellEnd"/>
+        <w:t>Voici les attributs d’un PlanItem</w:t>
+      </w:r>
     </w:p>
     <w:p>
       <w:pPr>
@@ -1150,21 +990,7 @@
               <w:rPr>
                 <w:lang w:val="fr-FR"/>
               </w:rPr>
-              <w:t>Nom de l’objet « </w:t>
-            </w:r>
-            <w:proofErr w:type="spellStart"/>
-            <w:r>
-              <w:rPr>
-                <w:lang w:val="fr-FR"/>
-              </w:rPr>
-              <w:t>PlanItem</w:t>
-            </w:r>
-            <w:proofErr w:type="spellEnd"/>
-            <w:r>
-              <w:rPr>
-                <w:lang w:val="fr-FR"/>
-              </w:rPr>
-              <w:t> »</w:t>
+              <w:t>Nom de l’objet « PlanItem »</w:t>
             </w:r>
           </w:p>
         </w:tc>
@@ -1182,14 +1008,12 @@
                 <w:lang w:val="fr-FR"/>
               </w:rPr>
             </w:pPr>
-            <w:proofErr w:type="spellStart"/>
             <w:r>
               <w:rPr>
                 <w:lang w:val="fr-FR"/>
               </w:rPr>
               <w:t>itemControl</w:t>
             </w:r>
-            <w:proofErr w:type="spellEnd"/>
             <w:r>
               <w:rPr>
                 <w:lang w:val="fr-FR"/>
@@ -1210,7 +1034,6 @@
                 <w:lang w:val="fr-FR"/>
               </w:rPr>
             </w:pPr>
-            <w:proofErr w:type="spellStart"/>
             <w:r>
               <w:rPr>
                 <w:b/>
@@ -1219,7 +1042,6 @@
               </w:rPr>
               <w:t>ManualActivationRule</w:t>
             </w:r>
-            <w:proofErr w:type="spellEnd"/>
             <w:r>
               <w:rPr>
                 <w:lang w:val="fr-FR"/>
@@ -1365,21 +1187,7 @@
               <w:rPr>
                 <w:lang w:val="fr-FR"/>
               </w:rPr>
-              <w:t xml:space="preserve">Voici les propriétés d’un </w:t>
-            </w:r>
-            <w:proofErr w:type="spellStart"/>
-            <w:r>
-              <w:rPr>
-                <w:lang w:val="fr-FR"/>
-              </w:rPr>
-              <w:t>ManualActivationRule</w:t>
-            </w:r>
-            <w:proofErr w:type="spellEnd"/>
-            <w:r>
-              <w:rPr>
-                <w:lang w:val="fr-FR"/>
-              </w:rPr>
-              <w:t> :</w:t>
+              <w:t>Voici les propriétés d’un ManualActivationRule :</w:t>
             </w:r>
           </w:p>
           <w:p>
@@ -1413,14 +1221,12 @@
                 <w:lang w:val="fr-FR"/>
               </w:rPr>
             </w:pPr>
-            <w:proofErr w:type="spellStart"/>
             <w:r>
               <w:rPr>
                 <w:lang w:val="fr-FR"/>
               </w:rPr>
               <w:t>ContextRef</w:t>
             </w:r>
-            <w:proofErr w:type="spellEnd"/>
           </w:p>
           <w:p>
             <w:pPr>
@@ -1440,33 +1246,17 @@
               </w:rPr>
               <w:t xml:space="preserve">Condition : une </w:t>
             </w:r>
-            <w:proofErr w:type="spellStart"/>
             <w:r>
               <w:rPr>
                 <w:lang w:val="fr-FR"/>
               </w:rPr>
               <w:t>expréssion</w:t>
             </w:r>
-            <w:proofErr w:type="spellEnd"/>
-            <w:r>
-              <w:rPr>
-                <w:lang w:val="fr-FR"/>
-              </w:rPr>
-              <w:t xml:space="preserve"> doit être évaluée comme un « </w:t>
-            </w:r>
-            <w:proofErr w:type="spellStart"/>
-            <w:r>
-              <w:rPr>
-                <w:lang w:val="fr-FR"/>
-              </w:rPr>
-              <w:t>boolean</w:t>
-            </w:r>
-            <w:proofErr w:type="spellEnd"/>
-            <w:r>
-              <w:rPr>
-                <w:lang w:val="fr-FR"/>
-              </w:rPr>
-              <w:t xml:space="preserve"> ». Voici les attributs d’une expression : </w:t>
+            <w:r>
+              <w:rPr>
+                <w:lang w:val="fr-FR"/>
+              </w:rPr>
+              <w:t xml:space="preserve"> doit être évaluée comme un « boolean ». Voici les attributs d’une expression : </w:t>
             </w:r>
           </w:p>
           <w:p>
@@ -1481,14 +1271,12 @@
                 <w:lang w:val="fr-FR"/>
               </w:rPr>
             </w:pPr>
-            <w:proofErr w:type="spellStart"/>
             <w:r>
               <w:rPr>
                 <w:lang w:val="fr-FR"/>
               </w:rPr>
               <w:t>Language</w:t>
             </w:r>
-            <w:proofErr w:type="spellEnd"/>
           </w:p>
           <w:p>
             <w:pPr>
@@ -1527,14 +1315,12 @@
                 <w:lang w:val="fr-FR"/>
               </w:rPr>
             </w:pPr>
-            <w:proofErr w:type="spellStart"/>
             <w:r>
               <w:rPr>
                 <w:lang w:val="fr-FR"/>
               </w:rPr>
               <w:t>PlanItemDefinition</w:t>
             </w:r>
-            <w:proofErr w:type="spellEnd"/>
             <w:r>
               <w:rPr>
                 <w:lang w:val="fr-FR"/>
@@ -1559,21 +1345,7 @@
               <w:rPr>
                 <w:lang w:val="fr-FR"/>
               </w:rPr>
-              <w:t xml:space="preserve">Se réfère au « plan item </w:t>
-            </w:r>
-            <w:proofErr w:type="spellStart"/>
-            <w:r>
-              <w:rPr>
-                <w:lang w:val="fr-FR"/>
-              </w:rPr>
-              <w:t>definition</w:t>
-            </w:r>
-            <w:proofErr w:type="spellEnd"/>
-            <w:r>
-              <w:rPr>
-                <w:lang w:val="fr-FR"/>
-              </w:rPr>
-              <w:t> » par exemple :</w:t>
+              <w:t>Se réfère au « plan item definition » par exemple :</w:t>
             </w:r>
           </w:p>
           <w:p>
@@ -1588,14 +1360,12 @@
                 <w:lang w:val="fr-FR"/>
               </w:rPr>
             </w:pPr>
-            <w:proofErr w:type="spellStart"/>
             <w:r>
               <w:rPr>
                 <w:lang w:val="fr-FR"/>
               </w:rPr>
               <w:t>Task</w:t>
             </w:r>
-            <w:proofErr w:type="spellEnd"/>
           </w:p>
           <w:p>
             <w:pPr>
@@ -1609,14 +1379,12 @@
                 <w:lang w:val="fr-FR"/>
               </w:rPr>
             </w:pPr>
-            <w:proofErr w:type="spellStart"/>
             <w:r>
               <w:rPr>
                 <w:lang w:val="fr-FR"/>
               </w:rPr>
               <w:t>PlanFragment</w:t>
             </w:r>
-            <w:proofErr w:type="spellEnd"/>
           </w:p>
           <w:p>
             <w:pPr>
@@ -1630,14 +1398,12 @@
                 <w:lang w:val="fr-FR"/>
               </w:rPr>
             </w:pPr>
-            <w:proofErr w:type="spellStart"/>
             <w:r>
               <w:rPr>
                 <w:lang w:val="fr-FR"/>
               </w:rPr>
               <w:t>EventListener</w:t>
             </w:r>
-            <w:proofErr w:type="spellEnd"/>
           </w:p>
           <w:p>
             <w:pPr>
@@ -1673,19 +1439,11 @@
                 <w:lang w:val="fr-FR"/>
               </w:rPr>
             </w:pPr>
-            <w:proofErr w:type="spellStart"/>
-            <w:r>
-              <w:rPr>
-                <w:lang w:val="fr-FR"/>
-              </w:rPr>
-              <w:t>entryCriteria</w:t>
-            </w:r>
-            <w:proofErr w:type="spellEnd"/>
-            <w:r>
-              <w:rPr>
-                <w:lang w:val="fr-FR"/>
-              </w:rPr>
-              <w:t xml:space="preserve"> [0…*]</w:t>
+            <w:r>
+              <w:rPr>
+                <w:lang w:val="fr-FR"/>
+              </w:rPr>
+              <w:t>entryCriteria [0…*]</w:t>
             </w:r>
           </w:p>
         </w:tc>
@@ -1717,21 +1475,7 @@
               <w:rPr>
                 <w:lang w:val="fr-FR"/>
               </w:rPr>
-              <w:t xml:space="preserve">le </w:t>
-            </w:r>
-            <w:proofErr w:type="spellStart"/>
-            <w:r>
-              <w:rPr>
-                <w:lang w:val="fr-FR"/>
-              </w:rPr>
-              <w:t>PlanItem</w:t>
-            </w:r>
-            <w:proofErr w:type="spellEnd"/>
-            <w:r>
-              <w:rPr>
-                <w:lang w:val="fr-FR"/>
-              </w:rPr>
-              <w:t xml:space="preserve"> devient disponible.</w:t>
+              <w:t>le PlanItem devient disponible.</w:t>
             </w:r>
           </w:p>
           <w:p>
@@ -1746,41 +1490,13 @@
               <w:rPr>
                 <w:lang w:val="fr-FR"/>
               </w:rPr>
-              <w:t>Lorsqu’un « </w:t>
-            </w:r>
-            <w:proofErr w:type="spellStart"/>
-            <w:r>
-              <w:rPr>
-                <w:lang w:val="fr-FR"/>
-              </w:rPr>
-              <w:t>entryCriteria</w:t>
-            </w:r>
-            <w:proofErr w:type="spellEnd"/>
-            <w:r>
-              <w:rPr>
-                <w:lang w:val="fr-FR"/>
-              </w:rPr>
-              <w:t xml:space="preserve"> » est satisfait alors </w:t>
-            </w:r>
-            <w:r>
-              <w:rPr>
-                <w:lang w:val="fr-FR"/>
-              </w:rPr>
-              <w:t>l’état va vers « </w:t>
-            </w:r>
-            <w:proofErr w:type="spellStart"/>
-            <w:r>
-              <w:rPr>
-                <w:lang w:val="fr-FR"/>
-              </w:rPr>
-              <w:t>Enabled</w:t>
-            </w:r>
-            <w:proofErr w:type="spellEnd"/>
-            <w:r>
-              <w:rPr>
-                <w:lang w:val="fr-FR"/>
-              </w:rPr>
-              <w:t> ».</w:t>
+              <w:t xml:space="preserve">Lorsqu’un « entryCriteria » est satisfait alors </w:t>
+            </w:r>
+            <w:r>
+              <w:rPr>
+                <w:lang w:val="fr-FR"/>
+              </w:rPr>
+              <w:t>l’état va vers « Enabled ».</w:t>
             </w:r>
           </w:p>
         </w:tc>
@@ -1801,19 +1517,11 @@
                 <w:lang w:val="fr-FR"/>
               </w:rPr>
             </w:pPr>
-            <w:proofErr w:type="spellStart"/>
-            <w:r>
-              <w:rPr>
-                <w:lang w:val="fr-FR"/>
-              </w:rPr>
-              <w:t>exitCriteria</w:t>
-            </w:r>
-            <w:proofErr w:type="spellEnd"/>
-            <w:r>
-              <w:rPr>
-                <w:lang w:val="fr-FR"/>
-              </w:rPr>
-              <w:t xml:space="preserve"> [0…*]</w:t>
+            <w:r>
+              <w:rPr>
+                <w:lang w:val="fr-FR"/>
+              </w:rPr>
+              <w:t>exitCriteria [0…*]</w:t>
             </w:r>
           </w:p>
         </w:tc>
@@ -1839,21 +1547,7 @@
               <w:rPr>
                 <w:lang w:val="fr-FR"/>
               </w:rPr>
-              <w:t xml:space="preserve">le </w:t>
-            </w:r>
-            <w:proofErr w:type="spellStart"/>
-            <w:r>
-              <w:rPr>
-                <w:lang w:val="fr-FR"/>
-              </w:rPr>
-              <w:t>PlanItem</w:t>
-            </w:r>
-            <w:proofErr w:type="spellEnd"/>
-            <w:r>
-              <w:rPr>
-                <w:lang w:val="fr-FR"/>
-              </w:rPr>
-              <w:t xml:space="preserve"> </w:t>
+              <w:t xml:space="preserve">le PlanItem </w:t>
             </w:r>
             <w:r>
               <w:rPr>
@@ -1874,21 +1568,7 @@
               <w:rPr>
                 <w:lang w:val="fr-FR"/>
               </w:rPr>
-              <w:t>Lorsqu’un « </w:t>
-            </w:r>
-            <w:proofErr w:type="spellStart"/>
-            <w:r>
-              <w:rPr>
-                <w:lang w:val="fr-FR"/>
-              </w:rPr>
-              <w:t>exitCriteria</w:t>
-            </w:r>
-            <w:proofErr w:type="spellEnd"/>
-            <w:r>
-              <w:rPr>
-                <w:lang w:val="fr-FR"/>
-              </w:rPr>
-              <w:t xml:space="preserve"> » est satisfait alors l’état </w:t>
+              <w:t xml:space="preserve">Lorsqu’un « exitCriteria » est satisfait alors l’état </w:t>
             </w:r>
             <w:r>
               <w:rPr>
@@ -1915,14 +1595,12 @@
           <w:lang w:val="fr-FR"/>
         </w:rPr>
       </w:pPr>
-      <w:proofErr w:type="spellStart"/>
       <w:r>
         <w:rPr>
           <w:lang w:val="fr-FR"/>
         </w:rPr>
         <w:t>HumanTask</w:t>
       </w:r>
-      <w:proofErr w:type="spellEnd"/>
     </w:p>
     <w:p>
       <w:pPr>
@@ -1962,21 +1640,7 @@
         <w:rPr>
           <w:lang w:val="fr-FR"/>
         </w:rPr>
-        <w:t xml:space="preserve"> qui est exécutée par un « case </w:t>
-      </w:r>
-      <w:proofErr w:type="spellStart"/>
-      <w:r>
-        <w:rPr>
-          <w:lang w:val="fr-FR"/>
-        </w:rPr>
-        <w:t>worker</w:t>
-      </w:r>
-      <w:proofErr w:type="spellEnd"/>
-      <w:r>
-        <w:rPr>
-          <w:lang w:val="fr-FR"/>
-        </w:rPr>
-        <w:t> ».</w:t>
+        <w:t xml:space="preserve"> qui est exécutée par un « case worker ».</w:t>
       </w:r>
       <w:r>
         <w:rPr>
@@ -1988,21 +1652,7 @@
         <w:rPr>
           <w:lang w:val="fr-FR"/>
         </w:rPr>
-        <w:t>Lorsque la tâche « </w:t>
-      </w:r>
-      <w:proofErr w:type="spellStart"/>
-      <w:r>
-        <w:rPr>
-          <w:lang w:val="fr-FR"/>
-        </w:rPr>
-        <w:t>HumanTask</w:t>
-      </w:r>
-      <w:proofErr w:type="spellEnd"/>
-      <w:r>
-        <w:rPr>
-          <w:lang w:val="fr-FR"/>
-        </w:rPr>
-        <w:t xml:space="preserve"> » n’est pas bloquante, </w:t>
+        <w:t xml:space="preserve">Lorsque la tâche « HumanTask » n’est pas bloquante, </w:t>
       </w:r>
       <w:r>
         <w:rPr>
@@ -2026,7 +1676,6 @@
           <w:lang w:val="fr-FR"/>
         </w:rPr>
       </w:pPr>
-      <w:proofErr w:type="spellStart"/>
       <w:r>
         <w:rPr>
           <w:b/>
@@ -2034,46 +1683,17 @@
         </w:rPr>
         <w:t>PlanningTable</w:t>
       </w:r>
-      <w:proofErr w:type="spellEnd"/>
-      <w:r>
-        <w:rPr>
-          <w:lang w:val="fr-FR"/>
-        </w:rPr>
-        <w:t xml:space="preserve"> : Elle peut avoir un </w:t>
-      </w:r>
-      <w:proofErr w:type="spellStart"/>
-      <w:r>
-        <w:rPr>
-          <w:lang w:val="fr-FR"/>
-        </w:rPr>
-        <w:t>PlanningTable</w:t>
-      </w:r>
-      <w:proofErr w:type="spellEnd"/>
-      <w:r>
-        <w:rPr>
-          <w:lang w:val="fr-FR"/>
-        </w:rPr>
-        <w:t>.</w:t>
-      </w:r>
-      <w:r>
-        <w:rPr>
-          <w:lang w:val="fr-FR"/>
-        </w:rPr>
-        <w:t xml:space="preserve"> Les utilisateurs peuvent planifier des tâches durant le « </w:t>
-      </w:r>
-      <w:proofErr w:type="spellStart"/>
-      <w:r>
-        <w:rPr>
-          <w:lang w:val="fr-FR"/>
-        </w:rPr>
-        <w:t>run-time</w:t>
-      </w:r>
-      <w:proofErr w:type="spellEnd"/>
-      <w:r>
-        <w:rPr>
-          <w:lang w:val="fr-FR"/>
-        </w:rPr>
-        <w:t> »</w:t>
+      <w:r>
+        <w:rPr>
+          <w:lang w:val="fr-FR"/>
+        </w:rPr>
+        <w:t> : Elle peut avoir un PlanningTable.</w:t>
+      </w:r>
+      <w:r>
+        <w:rPr>
+          <w:lang w:val="fr-FR"/>
+        </w:rPr>
+        <w:t xml:space="preserve"> Les utilisateurs peuvent planifier des tâches durant le « run-time »</w:t>
       </w:r>
       <w:r>
         <w:rPr>
@@ -2091,21 +1711,7 @@
         <w:rPr>
           <w:lang w:val="fr-FR"/>
         </w:rPr>
-        <w:t>ne ou plusieurs « </w:t>
-      </w:r>
-      <w:proofErr w:type="spellStart"/>
-      <w:r>
-        <w:rPr>
-          <w:lang w:val="fr-FR"/>
-        </w:rPr>
-        <w:t>Discretionary</w:t>
-      </w:r>
-      <w:proofErr w:type="spellEnd"/>
-      <w:r>
-        <w:rPr>
-          <w:lang w:val="fr-FR"/>
-        </w:rPr>
-        <w:t>  items ».</w:t>
+        <w:t>ne ou plusieurs « Discretionary  items ».</w:t>
       </w:r>
     </w:p>
     <w:p>
@@ -2152,21 +1758,7 @@
         <w:rPr>
           <w:lang w:val="fr-FR"/>
         </w:rPr>
-        <w:t xml:space="preserve">le « case </w:t>
-      </w:r>
-      <w:proofErr w:type="spellStart"/>
-      <w:r>
-        <w:rPr>
-          <w:lang w:val="fr-FR"/>
-        </w:rPr>
-        <w:t>worker</w:t>
-      </w:r>
-      <w:proofErr w:type="spellEnd"/>
-      <w:r>
-        <w:rPr>
-          <w:lang w:val="fr-FR"/>
-        </w:rPr>
-        <w:t xml:space="preserve"> » qui envoie une lettre </w:t>
+        <w:t xml:space="preserve">le « case worker » qui envoie une lettre </w:t>
       </w:r>
       <w:r>
         <w:rPr>
@@ -2214,21 +1806,7 @@
         <w:rPr>
           <w:lang w:val="fr-FR"/>
         </w:rPr>
-        <w:t xml:space="preserve"> utile d’offrir la possibilité au « case </w:t>
-      </w:r>
-      <w:proofErr w:type="spellStart"/>
-      <w:r>
-        <w:rPr>
-          <w:lang w:val="fr-FR"/>
-        </w:rPr>
-        <w:t>worker</w:t>
-      </w:r>
-      <w:proofErr w:type="spellEnd"/>
-      <w:r>
-        <w:rPr>
-          <w:lang w:val="fr-FR"/>
-        </w:rPr>
-        <w:t xml:space="preserve"> » </w:t>
+        <w:t xml:space="preserve"> utile d’offrir la possibilité au « case worker » </w:t>
       </w:r>
       <w:r>
         <w:rPr>
@@ -2339,89 +1917,19 @@
         <w:rPr>
           <w:lang w:val="fr-FR"/>
         </w:rPr>
-        <w:t xml:space="preserve">le « case </w:t>
-      </w:r>
-      <w:proofErr w:type="spellStart"/>
-      <w:r>
-        <w:rPr>
-          <w:lang w:val="fr-FR"/>
-        </w:rPr>
-        <w:t>worker</w:t>
-      </w:r>
-      <w:proofErr w:type="spellEnd"/>
-      <w:r>
-        <w:rPr>
-          <w:lang w:val="fr-FR"/>
-        </w:rPr>
-        <w:t xml:space="preserve"> » </w:t>
-      </w:r>
-      <w:r>
-        <w:rPr>
-          <w:lang w:val="fr-FR"/>
-        </w:rPr>
-        <w:t>qui exécute la tâche « </w:t>
-      </w:r>
-      <w:proofErr w:type="spellStart"/>
-      <w:r>
-        <w:rPr>
-          <w:lang w:val="fr-FR"/>
-        </w:rPr>
-        <w:t>send</w:t>
-      </w:r>
-      <w:proofErr w:type="spellEnd"/>
-      <w:r>
-        <w:rPr>
-          <w:lang w:val="fr-FR"/>
-        </w:rPr>
-        <w:t xml:space="preserve"> </w:t>
-      </w:r>
-      <w:proofErr w:type="spellStart"/>
-      <w:r>
-        <w:rPr>
-          <w:lang w:val="fr-FR"/>
-        </w:rPr>
-        <w:t>letter</w:t>
-      </w:r>
-      <w:proofErr w:type="spellEnd"/>
-      <w:r>
-        <w:rPr>
-          <w:lang w:val="fr-FR"/>
-        </w:rPr>
-        <w:t xml:space="preserve"> » peut </w:t>
-      </w:r>
-      <w:r>
-        <w:rPr>
-          <w:lang w:val="fr-FR"/>
-        </w:rPr>
-        <w:t xml:space="preserve">ajouter un « process discount </w:t>
-      </w:r>
-      <w:proofErr w:type="spellStart"/>
-      <w:r>
-        <w:rPr>
-          <w:lang w:val="fr-FR"/>
-        </w:rPr>
-        <w:t>discretionary</w:t>
-      </w:r>
-      <w:proofErr w:type="spellEnd"/>
-      <w:r>
-        <w:rPr>
-          <w:lang w:val="fr-FR"/>
-        </w:rPr>
-        <w:t xml:space="preserve"> </w:t>
-      </w:r>
-      <w:proofErr w:type="spellStart"/>
-      <w:r>
-        <w:rPr>
-          <w:lang w:val="fr-FR"/>
-        </w:rPr>
-        <w:t>task</w:t>
-      </w:r>
-      <w:proofErr w:type="spellEnd"/>
-      <w:r>
-        <w:rPr>
-          <w:lang w:val="fr-FR"/>
-        </w:rPr>
-        <w:t> » au plan</w:t>
+        <w:t xml:space="preserve">le « case worker » </w:t>
+      </w:r>
+      <w:r>
+        <w:rPr>
+          <w:lang w:val="fr-FR"/>
+        </w:rPr>
+        <w:t xml:space="preserve">qui exécute la tâche « send letter » peut </w:t>
+      </w:r>
+      <w:r>
+        <w:rPr>
+          <w:lang w:val="fr-FR"/>
+        </w:rPr>
+        <w:t>ajouter un « process discount discretionary task » au plan</w:t>
       </w:r>
       <w:r>
         <w:rPr>
@@ -2457,23 +1965,7 @@
           <w:b/>
           <w:lang w:val="fr-FR"/>
         </w:rPr>
-        <w:t>d’un « </w:t>
-      </w:r>
-      <w:proofErr w:type="spellStart"/>
-      <w:r>
-        <w:rPr>
-          <w:b/>
-          <w:lang w:val="fr-FR"/>
-        </w:rPr>
-        <w:t>HumanTask</w:t>
-      </w:r>
-      <w:proofErr w:type="spellEnd"/>
-      <w:r>
-        <w:rPr>
-          <w:b/>
-          <w:lang w:val="fr-FR"/>
-        </w:rPr>
-        <w:t> » </w:t>
+        <w:t>d’un « HumanTask » </w:t>
       </w:r>
       <w:r>
         <w:rPr>
@@ -2561,14 +2053,12 @@
                 <w:lang w:val="fr-FR"/>
               </w:rPr>
             </w:pPr>
-            <w:proofErr w:type="spellStart"/>
             <w:r>
               <w:rPr>
                 <w:lang w:val="fr-FR"/>
               </w:rPr>
               <w:t>PlanningTable</w:t>
             </w:r>
-            <w:proofErr w:type="spellEnd"/>
           </w:p>
         </w:tc>
         <w:tc>
@@ -2587,35 +2077,7 @@
               <w:rPr>
                 <w:lang w:val="fr-FR"/>
               </w:rPr>
-              <w:t>Un « </w:t>
-            </w:r>
-            <w:proofErr w:type="spellStart"/>
-            <w:r>
-              <w:rPr>
-                <w:lang w:val="fr-FR"/>
-              </w:rPr>
-              <w:t>PlanningTable</w:t>
-            </w:r>
-            <w:proofErr w:type="spellEnd"/>
-            <w:r>
-              <w:rPr>
-                <w:lang w:val="fr-FR"/>
-              </w:rPr>
-              <w:t xml:space="preserve"> » associé à un </w:t>
-            </w:r>
-            <w:proofErr w:type="spellStart"/>
-            <w:r>
-              <w:rPr>
-                <w:lang w:val="fr-FR"/>
-              </w:rPr>
-              <w:t>HumanTask</w:t>
-            </w:r>
-            <w:proofErr w:type="spellEnd"/>
-            <w:r>
-              <w:rPr>
-                <w:lang w:val="fr-FR"/>
-              </w:rPr>
-              <w:t>.</w:t>
+              <w:t>Un « PlanningTable » associé à un HumanTask.</w:t>
             </w:r>
           </w:p>
         </w:tc>
@@ -2633,14 +2095,12 @@
                 <w:lang w:val="fr-FR"/>
               </w:rPr>
             </w:pPr>
-            <w:proofErr w:type="spellStart"/>
             <w:r>
               <w:rPr>
                 <w:lang w:val="fr-FR"/>
               </w:rPr>
               <w:t>PerformerRef</w:t>
             </w:r>
-            <w:proofErr w:type="spellEnd"/>
           </w:p>
         </w:tc>
         <w:tc>
@@ -2659,21 +2119,7 @@
               <w:rPr>
                 <w:lang w:val="fr-FR"/>
               </w:rPr>
-              <w:t>Le « performer » du « </w:t>
-            </w:r>
-            <w:proofErr w:type="spellStart"/>
-            <w:r>
-              <w:rPr>
-                <w:lang w:val="fr-FR"/>
-              </w:rPr>
-              <w:t>HumanTask</w:t>
-            </w:r>
-            <w:proofErr w:type="spellEnd"/>
-            <w:r>
-              <w:rPr>
-                <w:lang w:val="fr-FR"/>
-              </w:rPr>
-              <w:t> »</w:t>
+              <w:t>Le « performer » du « HumanTask »</w:t>
             </w:r>
           </w:p>
         </w:tc>
@@ -2694,14 +2140,12 @@
                 <w:lang w:val="fr-FR"/>
               </w:rPr>
             </w:pPr>
-            <w:proofErr w:type="spellStart"/>
             <w:r>
               <w:rPr>
                 <w:lang w:val="fr-FR"/>
               </w:rPr>
               <w:t>formRef</w:t>
             </w:r>
-            <w:proofErr w:type="spellEnd"/>
           </w:p>
         </w:tc>
         <w:tc>
@@ -2749,14 +2193,12 @@
           <w:lang w:val="fr-FR"/>
         </w:rPr>
       </w:pPr>
-      <w:proofErr w:type="spellStart"/>
       <w:r>
         <w:rPr>
           <w:lang w:val="fr-FR"/>
         </w:rPr>
         <w:t>ProcessTask</w:t>
       </w:r>
-      <w:proofErr w:type="spellEnd"/>
     </w:p>
     <w:p>
       <w:pPr>
@@ -2823,21 +2265,7 @@
         <w:rPr>
           <w:lang w:val="fr-FR"/>
         </w:rPr>
-        <w:t>entre le « </w:t>
-      </w:r>
-      <w:proofErr w:type="spellStart"/>
-      <w:r>
-        <w:rPr>
-          <w:lang w:val="fr-FR"/>
-        </w:rPr>
-        <w:t>ProcessTask</w:t>
-      </w:r>
-      <w:proofErr w:type="spellEnd"/>
-      <w:r>
-        <w:rPr>
-          <w:lang w:val="fr-FR"/>
-        </w:rPr>
-        <w:t> » et le processus auquel il se réfère</w:t>
+        <w:t>entre le « ProcessTask » et le processus auquel il se réfère</w:t>
       </w:r>
       <w:r>
         <w:rPr>
@@ -2861,35 +2289,7 @@
         <w:rPr>
           <w:lang w:val="fr-FR"/>
         </w:rPr>
-        <w:t>« Inputs » du « </w:t>
-      </w:r>
-      <w:proofErr w:type="spellStart"/>
-      <w:r>
-        <w:rPr>
-          <w:lang w:val="fr-FR"/>
-        </w:rPr>
-        <w:t>ProcessTask</w:t>
-      </w:r>
-      <w:proofErr w:type="spellEnd"/>
-      <w:r>
-        <w:rPr>
-          <w:lang w:val="fr-FR"/>
-        </w:rPr>
-        <w:t> » sont « </w:t>
-      </w:r>
-      <w:proofErr w:type="spellStart"/>
-      <w:r>
-        <w:rPr>
-          <w:lang w:val="fr-FR"/>
-        </w:rPr>
-        <w:t>map</w:t>
-      </w:r>
-      <w:proofErr w:type="spellEnd"/>
-      <w:r>
-        <w:rPr>
-          <w:lang w:val="fr-FR"/>
-        </w:rPr>
-        <w:t> » aux « inputs » du processus.</w:t>
+        <w:t>« Inputs » du « ProcessTask » sont « map » aux « inputs » du processus.</w:t>
       </w:r>
     </w:p>
     <w:p>
@@ -2907,35 +2307,7 @@
         <w:rPr>
           <w:lang w:val="fr-FR"/>
         </w:rPr>
-        <w:t>« Outputs » du « </w:t>
-      </w:r>
-      <w:proofErr w:type="spellStart"/>
-      <w:r>
-        <w:rPr>
-          <w:lang w:val="fr-FR"/>
-        </w:rPr>
-        <w:t>ProcessTask</w:t>
-      </w:r>
-      <w:proofErr w:type="spellEnd"/>
-      <w:r>
-        <w:rPr>
-          <w:lang w:val="fr-FR"/>
-        </w:rPr>
-        <w:t> » sont « </w:t>
-      </w:r>
-      <w:proofErr w:type="spellStart"/>
-      <w:r>
-        <w:rPr>
-          <w:lang w:val="fr-FR"/>
-        </w:rPr>
-        <w:t>map</w:t>
-      </w:r>
-      <w:proofErr w:type="spellEnd"/>
-      <w:r>
-        <w:rPr>
-          <w:lang w:val="fr-FR"/>
-        </w:rPr>
-        <w:t> » aux « outputs » du processus.</w:t>
+        <w:t>« Outputs » du « ProcessTask » sont « map » aux « outputs » du processus.</w:t>
       </w:r>
     </w:p>
     <w:p>
@@ -2959,176 +2331,74 @@
           <w:bCs/>
           <w:lang w:val="fr-FR"/>
         </w:rPr>
-        <w:t>Paramètres « </w:t>
-      </w:r>
-      <w:proofErr w:type="spellStart"/>
+        <w:t>Paramètres « IsBlocking » </w:t>
+      </w:r>
+      <w:r>
+        <w:rPr>
+          <w:lang w:val="fr-FR"/>
+        </w:rPr>
+        <w:t xml:space="preserve">: </w:t>
+      </w:r>
+      <w:r>
+        <w:rPr>
+          <w:lang w:val="fr-FR"/>
+        </w:rPr>
+        <w:t xml:space="preserve">Lorsque le « ProcessTask » est bloquant « IsBlocking est vraie », alors le « ProcessTask » </w:t>
+      </w:r>
+      <w:r>
+        <w:rPr>
+          <w:lang w:val="fr-FR"/>
+        </w:rPr>
+        <w:t xml:space="preserve">attend que le processus </w:t>
+      </w:r>
+      <w:r>
+        <w:rPr>
+          <w:lang w:val="fr-FR"/>
+        </w:rPr>
+        <w:t>associé au « ProcessTask » soit fini.</w:t>
+      </w:r>
+    </w:p>
+    <w:p>
+      <w:pPr>
+        <w:pStyle w:val="Sansinterligne"/>
+        <w:rPr>
+          <w:lang w:val="fr-FR"/>
+        </w:rPr>
+      </w:pPr>
+      <w:r>
+        <w:rPr>
+          <w:lang w:val="fr-FR"/>
+        </w:rPr>
+        <w:t>Si « IsBlocking est faux » alors le « ProcessTask » n’attend pas la fin du processus</w:t>
+      </w:r>
+      <w:r>
+        <w:rPr>
+          <w:lang w:val="fr-FR"/>
+        </w:rPr>
+        <w:t>.</w:t>
+      </w:r>
+    </w:p>
+    <w:p>
+      <w:pPr>
+        <w:pStyle w:val="Sansinterligne"/>
+        <w:rPr>
+          <w:lang w:val="fr-FR"/>
+        </w:rPr>
+      </w:pPr>
+    </w:p>
+    <w:p>
+      <w:pPr>
+        <w:pStyle w:val="Sansinterligne"/>
+        <w:rPr>
+          <w:lang w:val="fr-FR"/>
+        </w:rPr>
+      </w:pPr>
       <w:r>
         <w:rPr>
           <w:b/>
           <w:bCs/>
           <w:lang w:val="fr-FR"/>
         </w:rPr>
-        <w:t>IsBlocking</w:t>
-      </w:r>
-      <w:proofErr w:type="spellEnd"/>
-      <w:r>
-        <w:rPr>
-          <w:b/>
-          <w:bCs/>
-          <w:lang w:val="fr-FR"/>
-        </w:rPr>
-        <w:t> » </w:t>
-      </w:r>
-      <w:r>
-        <w:rPr>
-          <w:lang w:val="fr-FR"/>
-        </w:rPr>
-        <w:t xml:space="preserve">: </w:t>
-      </w:r>
-      <w:r>
-        <w:rPr>
-          <w:lang w:val="fr-FR"/>
-        </w:rPr>
-        <w:t>Lorsque le « </w:t>
-      </w:r>
-      <w:proofErr w:type="spellStart"/>
-      <w:r>
-        <w:rPr>
-          <w:lang w:val="fr-FR"/>
-        </w:rPr>
-        <w:t>ProcessTask</w:t>
-      </w:r>
-      <w:proofErr w:type="spellEnd"/>
-      <w:r>
-        <w:rPr>
-          <w:lang w:val="fr-FR"/>
-        </w:rPr>
-        <w:t> » est bloquant « </w:t>
-      </w:r>
-      <w:proofErr w:type="spellStart"/>
-      <w:r>
-        <w:rPr>
-          <w:lang w:val="fr-FR"/>
-        </w:rPr>
-        <w:t>IsBlocking</w:t>
-      </w:r>
-      <w:proofErr w:type="spellEnd"/>
-      <w:r>
-        <w:rPr>
-          <w:lang w:val="fr-FR"/>
-        </w:rPr>
-        <w:t xml:space="preserve"> est vraie », alors le « </w:t>
-      </w:r>
-      <w:proofErr w:type="spellStart"/>
-      <w:r>
-        <w:rPr>
-          <w:lang w:val="fr-FR"/>
-        </w:rPr>
-        <w:t>ProcessTask</w:t>
-      </w:r>
-      <w:proofErr w:type="spellEnd"/>
-      <w:r>
-        <w:rPr>
-          <w:lang w:val="fr-FR"/>
-        </w:rPr>
-        <w:t xml:space="preserve"> » </w:t>
-      </w:r>
-      <w:r>
-        <w:rPr>
-          <w:lang w:val="fr-FR"/>
-        </w:rPr>
-        <w:t xml:space="preserve">attend que le processus </w:t>
-      </w:r>
-      <w:r>
-        <w:rPr>
-          <w:lang w:val="fr-FR"/>
-        </w:rPr>
-        <w:t>associé au « </w:t>
-      </w:r>
-      <w:proofErr w:type="spellStart"/>
-      <w:r>
-        <w:rPr>
-          <w:lang w:val="fr-FR"/>
-        </w:rPr>
-        <w:t>ProcessTask</w:t>
-      </w:r>
-      <w:proofErr w:type="spellEnd"/>
-      <w:r>
-        <w:rPr>
-          <w:lang w:val="fr-FR"/>
-        </w:rPr>
-        <w:t> » soit fini.</w:t>
-      </w:r>
-    </w:p>
-    <w:p>
-      <w:pPr>
-        <w:pStyle w:val="Sansinterligne"/>
-        <w:rPr>
-          <w:lang w:val="fr-FR"/>
-        </w:rPr>
-      </w:pPr>
-      <w:r>
-        <w:rPr>
-          <w:lang w:val="fr-FR"/>
-        </w:rPr>
-        <w:t>Si « </w:t>
-      </w:r>
-      <w:proofErr w:type="spellStart"/>
-      <w:r>
-        <w:rPr>
-          <w:lang w:val="fr-FR"/>
-        </w:rPr>
-        <w:t>IsBlocking</w:t>
-      </w:r>
-      <w:proofErr w:type="spellEnd"/>
-      <w:r>
-        <w:rPr>
-          <w:lang w:val="fr-FR"/>
-        </w:rPr>
-        <w:t xml:space="preserve"> est faux » alors le « </w:t>
-      </w:r>
-      <w:proofErr w:type="spellStart"/>
-      <w:r>
-        <w:rPr>
-          <w:lang w:val="fr-FR"/>
-        </w:rPr>
-        <w:t>ProcessTask</w:t>
-      </w:r>
-      <w:proofErr w:type="spellEnd"/>
-      <w:r>
-        <w:rPr>
-          <w:lang w:val="fr-FR"/>
-        </w:rPr>
-        <w:t> » n’attend pas la fin du processus</w:t>
-      </w:r>
-      <w:r>
-        <w:rPr>
-          <w:lang w:val="fr-FR"/>
-        </w:rPr>
-        <w:t>.</w:t>
-      </w:r>
-    </w:p>
-    <w:p>
-      <w:pPr>
-        <w:pStyle w:val="Sansinterligne"/>
-        <w:rPr>
-          <w:lang w:val="fr-FR"/>
-        </w:rPr>
-      </w:pPr>
-    </w:p>
-    <w:p>
-      <w:pPr>
-        <w:pStyle w:val="Sansinterligne"/>
-        <w:rPr>
-          <w:lang w:val="fr-FR"/>
-        </w:rPr>
-      </w:pPr>
-      <w:r>
-        <w:rPr>
-          <w:b/>
-          <w:bCs/>
-          <w:lang w:val="fr-FR"/>
-        </w:rPr>
         <w:t>Sélection du processus</w:t>
       </w:r>
       <w:r>
@@ -3141,21 +2411,7 @@
         <w:rPr>
           <w:lang w:val="fr-FR"/>
         </w:rPr>
-        <w:t>La sélection du processus pour un « </w:t>
-      </w:r>
-      <w:proofErr w:type="spellStart"/>
-      <w:r>
-        <w:rPr>
-          <w:lang w:val="fr-FR"/>
-        </w:rPr>
-        <w:t>ProcessTask</w:t>
-      </w:r>
-      <w:proofErr w:type="spellEnd"/>
-      <w:r>
-        <w:rPr>
-          <w:lang w:val="fr-FR"/>
-        </w:rPr>
-        <w:t xml:space="preserve"> » </w:t>
+        <w:t xml:space="preserve">La sélection du processus pour un « ProcessTask » </w:t>
       </w:r>
       <w:r>
         <w:rPr>
@@ -3167,21 +2423,7 @@
         <w:rPr>
           <w:lang w:val="fr-FR"/>
         </w:rPr>
-        <w:t xml:space="preserve"> </w:t>
-      </w:r>
-      <w:proofErr w:type="spellStart"/>
-      <w:r>
-        <w:rPr>
-          <w:lang w:val="fr-FR"/>
-        </w:rPr>
-        <w:t>QName</w:t>
-      </w:r>
-      <w:proofErr w:type="spellEnd"/>
-      <w:r>
-        <w:rPr>
-          <w:lang w:val="fr-FR"/>
-        </w:rPr>
-        <w:t xml:space="preserve"> valide </w:t>
+        <w:t xml:space="preserve"> QName valide </w:t>
       </w:r>
       <w:r>
         <w:rPr>
@@ -3205,21 +2447,7 @@
         <w:rPr>
           <w:lang w:val="fr-FR"/>
         </w:rPr>
-        <w:t>un « </w:t>
-      </w:r>
-      <w:proofErr w:type="spellStart"/>
-      <w:r>
-        <w:rPr>
-          <w:lang w:val="fr-FR"/>
-        </w:rPr>
-        <w:t>QName</w:t>
-      </w:r>
-      <w:proofErr w:type="spellEnd"/>
-      <w:r>
-        <w:rPr>
-          <w:lang w:val="fr-FR"/>
-        </w:rPr>
-        <w:t> » valide.</w:t>
+        <w:t>un « QName » valide.</w:t>
       </w:r>
       <w:r>
         <w:rPr>
@@ -3245,16 +2473,8 @@
         <w:rPr>
           <w:lang w:val="fr-FR"/>
         </w:rPr>
-        <w:t xml:space="preserve">Voici les paramètres d’un processus </w:t>
-      </w:r>
-      <w:proofErr w:type="spellStart"/>
-      <w:r>
-        <w:rPr>
-          <w:lang w:val="fr-FR"/>
-        </w:rPr>
-        <w:t>task</w:t>
-      </w:r>
-      <w:proofErr w:type="spellEnd"/>
+        <w:t>Voici les paramètres d’un processus task</w:t>
+      </w:r>
     </w:p>
     <w:p>
       <w:pPr>
@@ -3287,11 +2507,9 @@
             <w:pPr>
               <w:pStyle w:val="Sansinterligne"/>
             </w:pPr>
-            <w:proofErr w:type="spellStart"/>
             <w:r>
               <w:t>Paramètre</w:t>
             </w:r>
-            <w:proofErr w:type="spellEnd"/>
           </w:p>
         </w:tc>
         <w:tc>
@@ -3303,11 +2521,9 @@
               <w:pStyle w:val="Sansinterligne"/>
               <w:cnfStyle w:val="100000000000" w:firstRow="1" w:lastRow="0" w:firstColumn="0" w:lastColumn="0" w:oddVBand="0" w:evenVBand="0" w:oddHBand="0" w:evenHBand="0" w:firstRowFirstColumn="0" w:firstRowLastColumn="0" w:lastRowFirstColumn="0" w:lastRowLastColumn="0"/>
             </w:pPr>
-            <w:proofErr w:type="spellStart"/>
             <w:r>
               <w:t>Description</w:t>
             </w:r>
-            <w:proofErr w:type="spellEnd"/>
           </w:p>
         </w:tc>
       </w:tr>
@@ -3324,21 +2540,8 @@
             <w:pPr>
               <w:pStyle w:val="Sansinterligne"/>
             </w:pPr>
-            <w:proofErr w:type="spellStart"/>
-            <w:r>
-              <w:t>processRef</w:t>
-            </w:r>
-            <w:proofErr w:type="spellEnd"/>
-            <w:r>
-              <w:t xml:space="preserve"> : </w:t>
-            </w:r>
-            <w:proofErr w:type="spellStart"/>
-            <w:r>
-              <w:t>Process</w:t>
-            </w:r>
-            <w:proofErr w:type="spellEnd"/>
-            <w:r>
-              <w:t>[1]</w:t>
+            <w:r>
+              <w:t>processRef : Process[1]</w:t>
             </w:r>
           </w:p>
         </w:tc>
@@ -3379,35 +2582,7 @@
               <w:rPr>
                 <w:lang w:val="fr-FR"/>
               </w:rPr>
-              <w:t>Si “</w:t>
-            </w:r>
-            <w:proofErr w:type="spellStart"/>
-            <w:r>
-              <w:rPr>
-                <w:lang w:val="fr-FR"/>
-              </w:rPr>
-              <w:t>ProcessRef</w:t>
-            </w:r>
-            <w:proofErr w:type="spellEnd"/>
-            <w:r>
-              <w:rPr>
-                <w:lang w:val="fr-FR"/>
-              </w:rPr>
-              <w:t>” n’est pas spécifié alors “</w:t>
-            </w:r>
-            <w:proofErr w:type="spellStart"/>
-            <w:r>
-              <w:rPr>
-                <w:lang w:val="fr-FR"/>
-              </w:rPr>
-              <w:t>ProcessRefExpression</w:t>
-            </w:r>
-            <w:proofErr w:type="spellEnd"/>
-            <w:r>
-              <w:rPr>
-                <w:lang w:val="fr-FR"/>
-              </w:rPr>
-              <w:t>” doit l’être.</w:t>
+              <w:t>Si “ProcessRef” n’est pas spécifié alors “ProcessRefExpression” doit l’être.</w:t>
             </w:r>
           </w:p>
           <w:p>
@@ -3422,35 +2597,7 @@
               <w:rPr>
                 <w:lang w:val="fr-FR"/>
               </w:rPr>
-              <w:t>Seulement un attribut “</w:t>
-            </w:r>
-            <w:proofErr w:type="spellStart"/>
-            <w:r>
-              <w:rPr>
-                <w:lang w:val="fr-FR"/>
-              </w:rPr>
-              <w:t>ProcessRef</w:t>
-            </w:r>
-            <w:proofErr w:type="spellEnd"/>
-            <w:r>
-              <w:rPr>
-                <w:lang w:val="fr-FR"/>
-              </w:rPr>
-              <w:t>” ou “</w:t>
-            </w:r>
-            <w:proofErr w:type="spellStart"/>
-            <w:r>
-              <w:rPr>
-                <w:lang w:val="fr-FR"/>
-              </w:rPr>
-              <w:t>ProcessRefExpression</w:t>
-            </w:r>
-            <w:proofErr w:type="spellEnd"/>
-            <w:r>
-              <w:rPr>
-                <w:lang w:val="fr-FR"/>
-              </w:rPr>
-              <w:t>” doit être spécifié.</w:t>
+              <w:t>Seulement un attribut “ProcessRef” ou “ProcessRefExpression” doit être spécifié.</w:t>
             </w:r>
           </w:p>
           <w:p>
@@ -3489,23 +2636,13 @@
                 <w:lang w:val="fr-FR"/>
               </w:rPr>
             </w:pPr>
-            <w:proofErr w:type="spellStart"/>
             <w:r>
               <w:rPr>
                 <w:b/>
                 <w:bCs/>
                 <w:lang w:val="fr-FR"/>
               </w:rPr>
-              <w:t>implementationType</w:t>
-            </w:r>
-            <w:proofErr w:type="spellEnd"/>
-            <w:r>
-              <w:rPr>
-                <w:b/>
-                <w:bCs/>
-                <w:lang w:val="fr-FR"/>
-              </w:rPr>
-              <w:t xml:space="preserve"> </w:t>
+              <w:t xml:space="preserve">implementationType </w:t>
             </w:r>
             <w:r>
               <w:rPr>
@@ -3559,23 +2696,13 @@
                 <w:lang w:val="fr-FR"/>
               </w:rPr>
             </w:pPr>
-            <w:proofErr w:type="spellStart"/>
             <w:r>
               <w:rPr>
                 <w:b/>
                 <w:bCs/>
                 <w:lang w:val="fr-FR"/>
               </w:rPr>
-              <w:t>Ouputs</w:t>
-            </w:r>
-            <w:proofErr w:type="spellEnd"/>
-            <w:r>
-              <w:rPr>
-                <w:b/>
-                <w:bCs/>
-                <w:lang w:val="fr-FR"/>
-              </w:rPr>
-              <w:t xml:space="preserve"> </w:t>
+              <w:t xml:space="preserve">Ouputs </w:t>
             </w:r>
             <w:r>
               <w:rPr>
@@ -3601,15 +2728,7 @@
               <w:t>Name</w:t>
             </w:r>
             <w:r>
-              <w:t xml:space="preserve"> : Nom du </w:t>
-            </w:r>
-            <w:proofErr w:type="spellStart"/>
-            <w:r>
-              <w:t>processus</w:t>
-            </w:r>
-            <w:proofErr w:type="spellEnd"/>
-            <w:r>
-              <w:t>.</w:t>
+              <w:t xml:space="preserve"> : Nom du processus.</w:t>
             </w:r>
           </w:p>
           <w:p>
@@ -3624,34 +2743,14 @@
                 <w:lang w:val="fr-FR"/>
               </w:rPr>
             </w:pPr>
-            <w:proofErr w:type="spellStart"/>
             <w:r>
               <w:rPr>
                 <w:b/>
                 <w:bCs/>
                 <w:lang w:val="fr-FR"/>
               </w:rPr>
-              <w:t>ProcessRef</w:t>
-            </w:r>
-            <w:proofErr w:type="spellEnd"/>
-            <w:r>
-              <w:rPr>
-                <w:b/>
-                <w:bCs/>
-                <w:lang w:val="fr-FR"/>
-              </w:rPr>
-              <w:t xml:space="preserve"> : </w:t>
-            </w:r>
-            <w:proofErr w:type="spellStart"/>
-            <w:r>
-              <w:rPr>
-                <w:b/>
-                <w:bCs/>
-                <w:lang w:val="fr-FR"/>
-              </w:rPr>
-              <w:t>QName</w:t>
-            </w:r>
-            <w:proofErr w:type="spellEnd"/>
+              <w:t>ProcessRef : QName</w:t>
+            </w:r>
             <w:r>
               <w:rPr>
                 <w:lang w:val="fr-FR"/>
@@ -3671,21 +2770,8 @@
             <w:pPr>
               <w:pStyle w:val="Sansinterligne"/>
             </w:pPr>
-            <w:proofErr w:type="spellStart"/>
-            <w:r>
-              <w:t>Mappings</w:t>
-            </w:r>
-            <w:proofErr w:type="spellEnd"/>
-            <w:r>
-              <w:t xml:space="preserve">: </w:t>
-            </w:r>
-            <w:proofErr w:type="spellStart"/>
-            <w:r>
-              <w:t>ParameterMappings</w:t>
-            </w:r>
-            <w:proofErr w:type="spellEnd"/>
-            <w:r>
-              <w:t>[0…*]</w:t>
+            <w:r>
+              <w:t>Mappings: ParameterMappings[0…*]</w:t>
             </w:r>
           </w:p>
         </w:tc>
@@ -3705,61 +2791,19 @@
               <w:rPr>
                 <w:lang w:val="fr-FR"/>
               </w:rPr>
-              <w:t>Un ou plusieurs objets “</w:t>
-            </w:r>
-            <w:proofErr w:type="spellStart"/>
-            <w:r>
-              <w:rPr>
-                <w:lang w:val="fr-FR"/>
-              </w:rPr>
-              <w:t>ParameterMapping</w:t>
-            </w:r>
-            <w:proofErr w:type="spellEnd"/>
-            <w:r>
-              <w:rPr>
-                <w:lang w:val="fr-FR"/>
-              </w:rPr>
-              <w:t xml:space="preserve">”. </w:t>
-            </w:r>
-            <w:r>
-              <w:rPr>
-                <w:lang w:val="fr-FR"/>
-              </w:rPr>
-              <w:t>Un “</w:t>
-            </w:r>
-            <w:proofErr w:type="spellStart"/>
-            <w:r>
-              <w:rPr>
-                <w:lang w:val="fr-FR"/>
-              </w:rPr>
-              <w:t>ParameterMapping</w:t>
-            </w:r>
-            <w:proofErr w:type="spellEnd"/>
-            <w:r>
-              <w:rPr>
-                <w:lang w:val="fr-FR"/>
-              </w:rPr>
-              <w:t xml:space="preserve">” </w:t>
-            </w:r>
-            <w:r>
-              <w:rPr>
-                <w:lang w:val="fr-FR"/>
-              </w:rPr>
-              <w:t>d’un “</w:t>
-            </w:r>
-            <w:proofErr w:type="spellStart"/>
-            <w:r>
-              <w:rPr>
-                <w:lang w:val="fr-FR"/>
-              </w:rPr>
-              <w:t>ProcessTask</w:t>
-            </w:r>
-            <w:proofErr w:type="spellEnd"/>
-            <w:r>
-              <w:rPr>
-                <w:lang w:val="fr-FR"/>
-              </w:rPr>
-              <w:t xml:space="preserve">” spécifie </w:t>
+              <w:t xml:space="preserve">Un ou plusieurs objets “ParameterMapping”. </w:t>
+            </w:r>
+            <w:r>
+              <w:rPr>
+                <w:lang w:val="fr-FR"/>
+              </w:rPr>
+              <w:t xml:space="preserve">Un “ParameterMapping” </w:t>
+            </w:r>
+            <w:r>
+              <w:rPr>
+                <w:lang w:val="fr-FR"/>
+              </w:rPr>
+              <w:t xml:space="preserve">d’un “ProcessTask” spécifie </w:t>
             </w:r>
             <w:r>
               <w:rPr>
@@ -3777,90 +2821,20 @@
               <w:rPr>
                 <w:lang w:val="fr-FR"/>
               </w:rPr>
-              <w:t xml:space="preserve"> un input d’un “</w:t>
-            </w:r>
-            <w:proofErr w:type="spellStart"/>
-            <w:r>
-              <w:rPr>
-                <w:lang w:val="fr-FR"/>
-              </w:rPr>
-              <w:t>ProcessTask</w:t>
-            </w:r>
-            <w:proofErr w:type="spellEnd"/>
-            <w:r>
-              <w:rPr>
-                <w:lang w:val="fr-FR"/>
-              </w:rPr>
-              <w:t>” est “</w:t>
-            </w:r>
-            <w:proofErr w:type="spellStart"/>
-            <w:r>
-              <w:rPr>
-                <w:lang w:val="fr-FR"/>
-              </w:rPr>
-              <w:t>map</w:t>
-            </w:r>
-            <w:proofErr w:type="spellEnd"/>
-            <w:r>
-              <w:rPr>
-                <w:lang w:val="fr-FR"/>
-              </w:rPr>
-              <w:t xml:space="preserve">” à un input d’un processus et </w:t>
-            </w:r>
-            <w:r>
-              <w:rPr>
-                <w:lang w:val="fr-FR"/>
-              </w:rPr>
-              <w:t>comment un output d’un “</w:t>
-            </w:r>
-            <w:proofErr w:type="spellStart"/>
-            <w:r>
-              <w:rPr>
-                <w:lang w:val="fr-FR"/>
-              </w:rPr>
-              <w:t>ProcessTask</w:t>
-            </w:r>
-            <w:proofErr w:type="spellEnd"/>
-            <w:r>
-              <w:rPr>
-                <w:lang w:val="fr-FR"/>
-              </w:rPr>
-              <w:t xml:space="preserve">” d’un processus est </w:t>
+              <w:t xml:space="preserve"> un input d’un “ProcessTask” est “map” à un input d’un processus et </w:t>
+            </w:r>
+            <w:r>
+              <w:rPr>
+                <w:lang w:val="fr-FR"/>
+              </w:rPr>
+              <w:t xml:space="preserve">comment un output d’un “ProcessTask” d’un processus est </w:t>
             </w:r>
             <w:r>
               <w:rPr>
                 <w:lang w:val="fr-FR"/>
               </w:rPr>
               <w:lastRenderedPageBreak/>
-              <w:t>“</w:t>
-            </w:r>
-            <w:proofErr w:type="spellStart"/>
-            <w:r>
-              <w:rPr>
-                <w:lang w:val="fr-FR"/>
-              </w:rPr>
-              <w:t>map</w:t>
-            </w:r>
-            <w:proofErr w:type="spellEnd"/>
-            <w:r>
-              <w:rPr>
-                <w:lang w:val="fr-FR"/>
-              </w:rPr>
-              <w:t>” à un “output” d’un “</w:t>
-            </w:r>
-            <w:proofErr w:type="spellStart"/>
-            <w:r>
-              <w:rPr>
-                <w:lang w:val="fr-FR"/>
-              </w:rPr>
-              <w:t>ProcessTask</w:t>
-            </w:r>
-            <w:proofErr w:type="spellEnd"/>
-            <w:r>
-              <w:rPr>
-                <w:lang w:val="fr-FR"/>
-              </w:rPr>
-              <w:t>”.</w:t>
+              <w:t>“map” à un “output” d’un “ProcessTask”.</w:t>
             </w:r>
           </w:p>
         </w:tc>
@@ -3878,22 +2852,9 @@
             <w:pPr>
               <w:pStyle w:val="Sansinterligne"/>
             </w:pPr>
-            <w:proofErr w:type="spellStart"/>
             <w:r>
               <w:lastRenderedPageBreak/>
-              <w:t>processRefExpression</w:t>
-            </w:r>
-            <w:proofErr w:type="spellEnd"/>
-            <w:r>
-              <w:t xml:space="preserve"> : </w:t>
-            </w:r>
-            <w:proofErr w:type="spellStart"/>
-            <w:r>
-              <w:t>Expression</w:t>
-            </w:r>
-            <w:proofErr w:type="spellEnd"/>
-            <w:r>
-              <w:t>[0…1]</w:t>
+              <w:t>processRefExpression : Expression[0…1]</w:t>
             </w:r>
           </w:p>
         </w:tc>
@@ -3913,35 +2874,7 @@
               <w:rPr>
                 <w:lang w:val="fr-FR"/>
               </w:rPr>
-              <w:t>L’expression évalue un “</w:t>
-            </w:r>
-            <w:proofErr w:type="spellStart"/>
-            <w:r>
-              <w:rPr>
-                <w:lang w:val="fr-FR"/>
-              </w:rPr>
-              <w:t>QName</w:t>
-            </w:r>
-            <w:proofErr w:type="spellEnd"/>
-            <w:r>
-              <w:rPr>
-                <w:lang w:val="fr-FR"/>
-              </w:rPr>
-              <w:t>” qui est un “</w:t>
-            </w:r>
-            <w:proofErr w:type="spellStart"/>
-            <w:r>
-              <w:rPr>
-                <w:lang w:val="fr-FR"/>
-              </w:rPr>
-              <w:t>QName</w:t>
-            </w:r>
-            <w:proofErr w:type="spellEnd"/>
-            <w:r>
-              <w:rPr>
-                <w:lang w:val="fr-FR"/>
-              </w:rPr>
-              <w:t xml:space="preserve">” </w:t>
+              <w:t xml:space="preserve">L’expression évalue un “QName” qui est un “QName” </w:t>
             </w:r>
             <w:r>
               <w:rPr>
@@ -3983,14 +2916,12 @@
           <w:lang w:val="fr-FR"/>
         </w:rPr>
       </w:pPr>
-      <w:proofErr w:type="spellStart"/>
       <w:r>
         <w:rPr>
           <w:lang w:val="fr-FR"/>
         </w:rPr>
         <w:t>TimerEventListener</w:t>
       </w:r>
-      <w:proofErr w:type="spellEnd"/>
     </w:p>
     <w:p>
       <w:pPr>
@@ -4025,35 +2956,7 @@
         <w:rPr>
           <w:lang w:val="fr-FR"/>
         </w:rPr>
-        <w:t xml:space="preserve">« catch </w:t>
-      </w:r>
-      <w:proofErr w:type="spellStart"/>
-      <w:r>
-        <w:rPr>
-          <w:lang w:val="fr-FR"/>
-        </w:rPr>
-        <w:t>predefined</w:t>
-      </w:r>
-      <w:proofErr w:type="spellEnd"/>
-      <w:r>
-        <w:rPr>
-          <w:lang w:val="fr-FR"/>
-        </w:rPr>
-        <w:t xml:space="preserve"> </w:t>
-      </w:r>
-      <w:proofErr w:type="spellStart"/>
-      <w:r>
-        <w:rPr>
-          <w:lang w:val="fr-FR"/>
-        </w:rPr>
-        <w:t>elapses</w:t>
-      </w:r>
-      <w:proofErr w:type="spellEnd"/>
-      <w:r>
-        <w:rPr>
-          <w:lang w:val="fr-FR"/>
-        </w:rPr>
-        <w:t xml:space="preserve"> of time ».</w:t>
+        <w:t>« catch predefined elapses of time ».</w:t>
       </w:r>
     </w:p>
     <w:p>
@@ -4165,14 +3068,12 @@
                 <w:lang w:val="fr-FR"/>
               </w:rPr>
             </w:pPr>
-            <w:proofErr w:type="spellStart"/>
             <w:r>
               <w:rPr>
                 <w:lang w:val="fr-FR"/>
               </w:rPr>
               <w:t>timerExpression</w:t>
             </w:r>
-            <w:proofErr w:type="spellEnd"/>
           </w:p>
         </w:tc>
         <w:tc>
@@ -4209,14 +3110,12 @@
                 <w:lang w:val="fr-FR"/>
               </w:rPr>
             </w:pPr>
-            <w:proofErr w:type="spellStart"/>
             <w:r>
               <w:rPr>
                 <w:lang w:val="fr-FR"/>
               </w:rPr>
               <w:t>timerStart</w:t>
             </w:r>
-            <w:proofErr w:type="spellEnd"/>
           </w:p>
         </w:tc>
         <w:tc>
@@ -4235,21 +3134,7 @@
               <w:rPr>
                 <w:lang w:val="fr-FR"/>
               </w:rPr>
-              <w:t>« </w:t>
-            </w:r>
-            <w:proofErr w:type="spellStart"/>
-            <w:r>
-              <w:rPr>
-                <w:lang w:val="fr-FR"/>
-              </w:rPr>
-              <w:t>Starting</w:t>
-            </w:r>
-            <w:proofErr w:type="spellEnd"/>
-            <w:r>
-              <w:rPr>
-                <w:lang w:val="fr-FR"/>
-              </w:rPr>
-              <w:t xml:space="preserve"> trigger »</w:t>
+              <w:t>« Starting trigger »</w:t>
             </w:r>
           </w:p>
         </w:tc>
@@ -4282,19 +3167,11 @@
         </w:rPr>
         <w:t xml:space="preserve">plusieurs formes de </w:t>
       </w:r>
-      <w:proofErr w:type="spellStart"/>
-      <w:r>
-        <w:rPr>
-          <w:lang w:val="fr-FR"/>
-        </w:rPr>
-        <w:t>timer</w:t>
-      </w:r>
-      <w:proofErr w:type="spellEnd"/>
-      <w:r>
-        <w:rPr>
-          <w:lang w:val="fr-FR"/>
-        </w:rPr>
-        <w:t> :</w:t>
+      <w:r>
+        <w:rPr>
+          <w:lang w:val="fr-FR"/>
+        </w:rPr>
+        <w:t>timer :</w:t>
       </w:r>
     </w:p>
     <w:p>
@@ -4308,23 +3185,13 @@
           <w:lang w:val="fr-FR"/>
         </w:rPr>
       </w:pPr>
-      <w:proofErr w:type="spellStart"/>
       <w:r>
         <w:rPr>
           <w:b/>
           <w:bCs/>
           <w:lang w:val="fr-FR"/>
         </w:rPr>
-        <w:t>Timer</w:t>
-      </w:r>
-      <w:proofErr w:type="spellEnd"/>
-      <w:r>
-        <w:rPr>
-          <w:b/>
-          <w:bCs/>
-          <w:lang w:val="fr-FR"/>
-        </w:rPr>
-        <w:t xml:space="preserve"> duration</w:t>
+        <w:t>Timer duration</w:t>
       </w:r>
       <w:r>
         <w:rPr>
@@ -4338,8 +3205,6 @@
         </w:rPr>
         <w:t>Spécifie le temps que la tâche doit attendre avant d’être exécutée.</w:t>
       </w:r>
-      <w:bookmarkStart w:id="0" w:name="_GoBack"/>
-      <w:bookmarkEnd w:id="0"/>
     </w:p>
     <w:p>
       <w:pPr>
@@ -4420,107 +3285,55 @@
           <w:lang w:val="fr-FR"/>
         </w:rPr>
       </w:pPr>
-      <w:proofErr w:type="spellStart"/>
       <w:r>
         <w:rPr>
           <w:lang w:val="fr-FR"/>
         </w:rPr>
         <w:t>PlanItemDefinition</w:t>
       </w:r>
-      <w:proofErr w:type="spellEnd"/>
-    </w:p>
-    <w:p>
-      <w:pPr>
-        <w:pStyle w:val="Sansinterligne"/>
-        <w:rPr>
-          <w:lang w:val="fr-FR"/>
-        </w:rPr>
-      </w:pPr>
-    </w:p>
-    <w:p>
-      <w:pPr>
-        <w:pStyle w:val="Sansinterligne"/>
-        <w:rPr>
-          <w:lang w:val="fr-FR"/>
-        </w:rPr>
-      </w:pPr>
-      <w:r>
-        <w:rPr>
-          <w:lang w:val="fr-FR"/>
-        </w:rPr>
-        <w:t>Permet de réutiliser une configuration par exemple si deux « </w:t>
-      </w:r>
-      <w:proofErr w:type="spellStart"/>
-      <w:r>
-        <w:rPr>
-          <w:lang w:val="fr-FR"/>
-        </w:rPr>
-        <w:t>planItems</w:t>
-      </w:r>
-      <w:proofErr w:type="spellEnd"/>
-      <w:r>
-        <w:rPr>
-          <w:lang w:val="fr-FR"/>
-        </w:rPr>
-        <w:t> » référencent le même « </w:t>
-      </w:r>
-      <w:proofErr w:type="spellStart"/>
-      <w:r>
-        <w:rPr>
-          <w:lang w:val="fr-FR"/>
-        </w:rPr>
-        <w:t>humanTask</w:t>
-      </w:r>
-      <w:proofErr w:type="spellEnd"/>
-      <w:r>
-        <w:rPr>
-          <w:lang w:val="fr-FR"/>
-        </w:rPr>
-        <w:t> » alors les deux vont référencer le même « </w:t>
-      </w:r>
-      <w:proofErr w:type="spellStart"/>
-      <w:r>
-        <w:rPr>
-          <w:lang w:val="fr-FR"/>
-        </w:rPr>
-        <w:t>humanTask</w:t>
-      </w:r>
-      <w:proofErr w:type="spellEnd"/>
-      <w:r>
-        <w:rPr>
-          <w:lang w:val="fr-FR"/>
-        </w:rPr>
-        <w:t> ».</w:t>
-      </w:r>
-    </w:p>
-    <w:p>
-      <w:pPr>
-        <w:pStyle w:val="Sansinterligne"/>
-        <w:rPr>
-          <w:lang w:val="fr-FR"/>
-        </w:rPr>
-      </w:pPr>
-    </w:p>
-    <w:p>
-      <w:pPr>
-        <w:pStyle w:val="Sansinterligne"/>
-        <w:rPr>
-          <w:lang w:val="fr-FR"/>
-        </w:rPr>
-      </w:pPr>
-      <w:proofErr w:type="spellStart"/>
-      <w:r>
-        <w:rPr>
-          <w:lang w:val="fr-FR"/>
-        </w:rPr>
-        <w:t>PlanItemDefinitions</w:t>
-      </w:r>
-      <w:proofErr w:type="spellEnd"/>
-      <w:r>
-        <w:rPr>
-          <w:lang w:val="fr-FR"/>
-        </w:rPr>
-        <w:t xml:space="preserve"> peuvent aussi être instanciés durant </w:t>
+    </w:p>
+    <w:p>
+      <w:pPr>
+        <w:pStyle w:val="Sansinterligne"/>
+        <w:rPr>
+          <w:lang w:val="fr-FR"/>
+        </w:rPr>
+      </w:pPr>
+    </w:p>
+    <w:p>
+      <w:pPr>
+        <w:pStyle w:val="Sansinterligne"/>
+        <w:rPr>
+          <w:lang w:val="fr-FR"/>
+        </w:rPr>
+      </w:pPr>
+      <w:r>
+        <w:rPr>
+          <w:lang w:val="fr-FR"/>
+        </w:rPr>
+        <w:t>Permet de réutiliser une configuration par exemple si deux « planItems » référencent le même « humanTask » alors les deux vont référencer le même « humanTask ».</w:t>
+      </w:r>
+    </w:p>
+    <w:p>
+      <w:pPr>
+        <w:pStyle w:val="Sansinterligne"/>
+        <w:rPr>
+          <w:lang w:val="fr-FR"/>
+        </w:rPr>
+      </w:pPr>
+    </w:p>
+    <w:p>
+      <w:pPr>
+        <w:pStyle w:val="Sansinterligne"/>
+        <w:rPr>
+          <w:lang w:val="fr-FR"/>
+        </w:rPr>
+      </w:pPr>
+      <w:r>
+        <w:rPr>
+          <w:lang w:val="fr-FR"/>
+        </w:rPr>
+        <w:t xml:space="preserve">PlanItemDefinitions peuvent aussi être instanciés durant </w:t>
       </w:r>
       <w:r>
         <w:rPr>
@@ -4634,14 +3447,12 @@
           <w:lang w:val="fr-FR"/>
         </w:rPr>
       </w:pPr>
-      <w:proofErr w:type="spellStart"/>
       <w:r>
         <w:rPr>
           <w:lang w:val="fr-FR"/>
         </w:rPr>
         <w:t>Task</w:t>
       </w:r>
-      <w:proofErr w:type="spellEnd"/>
     </w:p>
     <w:p>
       <w:pPr>
@@ -4734,21 +3545,7 @@
           <w:lang w:val="fr-FR"/>
         </w:rPr>
         <w:lastRenderedPageBreak/>
-        <w:t>Types de « </w:t>
-      </w:r>
-      <w:proofErr w:type="spellStart"/>
-      <w:r>
-        <w:rPr>
-          <w:lang w:val="fr-FR"/>
-        </w:rPr>
-        <w:t>Task</w:t>
-      </w:r>
-      <w:proofErr w:type="spellEnd"/>
-      <w:r>
-        <w:rPr>
-          <w:lang w:val="fr-FR"/>
-        </w:rPr>
-        <w:t> »</w:t>
+        <w:t>Types de « Task »</w:t>
       </w:r>
     </w:p>
     <w:p>
@@ -4770,16 +3567,8 @@
         <w:rPr>
           <w:lang w:val="fr-FR"/>
         </w:rPr>
-        <w:t xml:space="preserve">Service </w:t>
-      </w:r>
-      <w:proofErr w:type="spellStart"/>
-      <w:r>
-        <w:rPr>
-          <w:lang w:val="fr-FR"/>
-        </w:rPr>
-        <w:t>task</w:t>
-      </w:r>
-      <w:proofErr w:type="spellEnd"/>
+        <w:t>Service task</w:t>
+      </w:r>
     </w:p>
     <w:p>
       <w:pPr>
@@ -4858,16 +3647,8 @@
         <w:rPr>
           <w:lang w:val="fr-FR"/>
         </w:rPr>
-        <w:t xml:space="preserve">Human </w:t>
-      </w:r>
-      <w:proofErr w:type="spellStart"/>
-      <w:r>
-        <w:rPr>
-          <w:lang w:val="fr-FR"/>
-        </w:rPr>
-        <w:t>task</w:t>
-      </w:r>
-      <w:proofErr w:type="spellEnd"/>
+        <w:t>Human task</w:t>
+      </w:r>
     </w:p>
     <w:p>
       <w:pPr>
@@ -4892,6 +3673,142 @@
         </w:rPr>
         <w:t>A REMPLIR</w:t>
       </w:r>
+    </w:p>
+    <w:p>
+      <w:pPr>
+        <w:pStyle w:val="Sansinterligne"/>
+        <w:rPr>
+          <w:lang w:val="fr-FR"/>
+        </w:rPr>
+      </w:pPr>
+    </w:p>
+    <w:p>
+      <w:pPr>
+        <w:pStyle w:val="Titre1"/>
+        <w:rPr>
+          <w:lang w:val="fr-FR"/>
+        </w:rPr>
+      </w:pPr>
+      <w:r>
+        <w:rPr>
+          <w:lang w:val="fr-FR"/>
+        </w:rPr>
+        <w:t>Workflow</w:t>
+      </w:r>
+    </w:p>
+    <w:p>
+      <w:pPr>
+        <w:pStyle w:val="Sansinterligne"/>
+        <w:rPr>
+          <w:lang w:val="fr-FR"/>
+        </w:rPr>
+      </w:pPr>
+    </w:p>
+    <w:p>
+      <w:pPr>
+        <w:pStyle w:val="Sansinterligne"/>
+        <w:rPr>
+          <w:lang w:val="fr-FR"/>
+        </w:rPr>
+      </w:pPr>
+      <w:r>
+        <w:rPr>
+          <w:lang w:val="fr-FR"/>
+        </w:rPr>
+        <w:t xml:space="preserve">Problème avec les « locks » distribués. </w:t>
+      </w:r>
+      <w:r>
+        <w:rPr>
+          <w:lang w:val="fr-FR"/>
+        </w:rPr>
+        <w:t>Les 5 événements sont reçus dans cette ordre pour l’aggregat 1 :</w:t>
+      </w:r>
+    </w:p>
+    <w:p>
+      <w:pPr>
+        <w:pStyle w:val="Sansinterligne"/>
+        <w:numPr>
+          <w:ilvl w:val="0"/>
+          <w:numId w:val="5"/>
+        </w:numPr>
+        <w:rPr>
+          <w:lang w:val="fr-FR"/>
+        </w:rPr>
+      </w:pPr>
+      <w:r>
+        <w:rPr>
+          <w:lang w:val="fr-FR"/>
+        </w:rPr>
+        <w:t>2, 1, 5, 3, 4</w:t>
+      </w:r>
+    </w:p>
+    <w:p>
+      <w:pPr>
+        <w:pStyle w:val="Sansinterligne"/>
+        <w:rPr>
+          <w:lang w:val="fr-FR"/>
+        </w:rPr>
+      </w:pPr>
+    </w:p>
+    <w:p>
+      <w:pPr>
+        <w:pStyle w:val="Sansinterligne"/>
+        <w:rPr>
+          <w:lang w:val="fr-FR"/>
+        </w:rPr>
+      </w:pPr>
+      <w:r>
+        <w:rPr>
+          <w:lang w:val="fr-FR"/>
+        </w:rPr>
+        <w:t xml:space="preserve">Il faut </w:t>
+      </w:r>
+      <w:r>
+        <w:rPr>
+          <w:lang w:val="fr-FR"/>
+        </w:rPr>
+        <w:t xml:space="preserve">faire un lock distribué </w:t>
+      </w:r>
+      <w:r>
+        <w:rPr>
+          <w:lang w:val="fr-FR"/>
+        </w:rPr>
+        <w:t xml:space="preserve">pour </w:t>
+      </w:r>
+      <w:r>
+        <w:rPr>
+          <w:lang w:val="fr-FR"/>
+        </w:rPr>
+        <w:t>l’aggregat</w:t>
+      </w:r>
+      <w:r>
+        <w:rPr>
+          <w:lang w:val="fr-FR"/>
+        </w:rPr>
+        <w:t xml:space="preserve"> et sa version.</w:t>
+      </w:r>
+    </w:p>
+    <w:p>
+      <w:pPr>
+        <w:pStyle w:val="Sansinterligne"/>
+        <w:rPr>
+          <w:lang w:val="fr-FR"/>
+        </w:rPr>
+      </w:pPr>
+      <w:r>
+        <w:rPr>
+          <w:lang w:val="fr-FR"/>
+        </w:rPr>
+        <w:t>Il faut aussi vérifier que ce n’est pas une modification concurrente</w:t>
+      </w:r>
+      <w:r>
+        <w:rPr>
+          <w:lang w:val="fr-FR"/>
+        </w:rPr>
+        <w:t xml:space="preserve"> et ressayer plusieurs fois.</w:t>
+      </w:r>
+      <w:bookmarkStart w:id="0" w:name="_GoBack"/>
+      <w:bookmarkEnd w:id="0"/>
     </w:p>
     <w:p>
       <w:pPr>
@@ -4948,21 +3865,7 @@
         <w:rPr>
           <w:lang w:val="fr-FR"/>
         </w:rPr>
-        <w:t xml:space="preserve">Supporter </w:t>
-      </w:r>
-      <w:proofErr w:type="spellStart"/>
-      <w:r>
-        <w:rPr>
-          <w:lang w:val="fr-FR"/>
-        </w:rPr>
-        <w:t>Task</w:t>
-      </w:r>
-      <w:proofErr w:type="spellEnd"/>
-      <w:r>
-        <w:rPr>
-          <w:lang w:val="fr-FR"/>
-        </w:rPr>
-        <w:t> : OK</w:t>
+        <w:t>Supporter Task : OK</w:t>
       </w:r>
     </w:p>
     <w:p>
@@ -4980,21 +3883,7 @@
         <w:rPr>
           <w:lang w:val="fr-FR"/>
         </w:rPr>
-        <w:t xml:space="preserve">Supporter </w:t>
-      </w:r>
-      <w:proofErr w:type="spellStart"/>
-      <w:r>
-        <w:rPr>
-          <w:lang w:val="fr-FR"/>
-        </w:rPr>
-        <w:t>ProcessTask</w:t>
-      </w:r>
-      <w:proofErr w:type="spellEnd"/>
-      <w:r>
-        <w:rPr>
-          <w:lang w:val="fr-FR"/>
-        </w:rPr>
-        <w:t xml:space="preserve"> et tous les paramètres</w:t>
+        <w:t>Supporter ProcessTask et tous les paramètres</w:t>
       </w:r>
       <w:r>
         <w:rPr>
@@ -5313,6 +4202,95 @@
     </w:lvl>
   </w:abstractNum>
   <w:abstractNum w:abstractNumId="2" w15:restartNumberingAfterBreak="0">
+    <w:nsid w:val="45C27859"/>
+    <w:multiLevelType w:val="hybridMultilevel"/>
+    <w:tmpl w:val="1CE0FC70"/>
+    <w:lvl w:ilvl="0" w:tplc="080C000F">
+      <w:start w:val="1"/>
+      <w:numFmt w:val="decimal"/>
+      <w:lvlText w:val="%1."/>
+      <w:lvlJc w:val="left"/>
+      <w:pPr>
+        <w:ind w:left="720" w:hanging="360"/>
+      </w:pPr>
+      <w:rPr>
+        <w:rFonts w:hint="default"/>
+      </w:rPr>
+    </w:lvl>
+    <w:lvl w:ilvl="1" w:tplc="080C0019" w:tentative="1">
+      <w:start w:val="1"/>
+      <w:numFmt w:val="lowerLetter"/>
+      <w:lvlText w:val="%2."/>
+      <w:lvlJc w:val="left"/>
+      <w:pPr>
+        <w:ind w:left="1440" w:hanging="360"/>
+      </w:pPr>
+    </w:lvl>
+    <w:lvl w:ilvl="2" w:tplc="080C001B" w:tentative="1">
+      <w:start w:val="1"/>
+      <w:numFmt w:val="lowerRoman"/>
+      <w:lvlText w:val="%3."/>
+      <w:lvlJc w:val="right"/>
+      <w:pPr>
+        <w:ind w:left="2160" w:hanging="180"/>
+      </w:pPr>
+    </w:lvl>
+    <w:lvl w:ilvl="3" w:tplc="080C000F" w:tentative="1">
+      <w:start w:val="1"/>
+      <w:numFmt w:val="decimal"/>
+      <w:lvlText w:val="%4."/>
+      <w:lvlJc w:val="left"/>
+      <w:pPr>
+        <w:ind w:left="2880" w:hanging="360"/>
+      </w:pPr>
+    </w:lvl>
+    <w:lvl w:ilvl="4" w:tplc="080C0019" w:tentative="1">
+      <w:start w:val="1"/>
+      <w:numFmt w:val="lowerLetter"/>
+      <w:lvlText w:val="%5."/>
+      <w:lvlJc w:val="left"/>
+      <w:pPr>
+        <w:ind w:left="3600" w:hanging="360"/>
+      </w:pPr>
+    </w:lvl>
+    <w:lvl w:ilvl="5" w:tplc="080C001B" w:tentative="1">
+      <w:start w:val="1"/>
+      <w:numFmt w:val="lowerRoman"/>
+      <w:lvlText w:val="%6."/>
+      <w:lvlJc w:val="right"/>
+      <w:pPr>
+        <w:ind w:left="4320" w:hanging="180"/>
+      </w:pPr>
+    </w:lvl>
+    <w:lvl w:ilvl="6" w:tplc="080C000F" w:tentative="1">
+      <w:start w:val="1"/>
+      <w:numFmt w:val="decimal"/>
+      <w:lvlText w:val="%7."/>
+      <w:lvlJc w:val="left"/>
+      <w:pPr>
+        <w:ind w:left="5040" w:hanging="360"/>
+      </w:pPr>
+    </w:lvl>
+    <w:lvl w:ilvl="7" w:tplc="080C0019" w:tentative="1">
+      <w:start w:val="1"/>
+      <w:numFmt w:val="lowerLetter"/>
+      <w:lvlText w:val="%8."/>
+      <w:lvlJc w:val="left"/>
+      <w:pPr>
+        <w:ind w:left="5760" w:hanging="360"/>
+      </w:pPr>
+    </w:lvl>
+    <w:lvl w:ilvl="8" w:tplc="080C001B" w:tentative="1">
+      <w:start w:val="1"/>
+      <w:numFmt w:val="lowerRoman"/>
+      <w:lvlText w:val="%9."/>
+      <w:lvlJc w:val="right"/>
+      <w:pPr>
+        <w:ind w:left="6480" w:hanging="180"/>
+      </w:pPr>
+    </w:lvl>
+  </w:abstractNum>
+  <w:abstractNum w:abstractNumId="3" w15:restartNumberingAfterBreak="0">
     <w:nsid w:val="4DD11823"/>
     <w:multiLevelType w:val="hybridMultilevel"/>
     <w:tmpl w:val="B87CF20C"/>
@@ -5424,7 +4402,7 @@
       </w:rPr>
     </w:lvl>
   </w:abstractNum>
-  <w:abstractNum w:abstractNumId="3" w15:restartNumberingAfterBreak="0">
+  <w:abstractNum w:abstractNumId="4" w15:restartNumberingAfterBreak="0">
     <w:nsid w:val="4E1B1A67"/>
     <w:multiLevelType w:val="hybridMultilevel"/>
     <w:tmpl w:val="F54ABD92"/>
@@ -5513,7 +4491,7 @@
       </w:pPr>
     </w:lvl>
   </w:abstractNum>
-  <w:abstractNum w:abstractNumId="4" w15:restartNumberingAfterBreak="0">
+  <w:abstractNum w:abstractNumId="5" w15:restartNumberingAfterBreak="0">
     <w:nsid w:val="65483EAA"/>
     <w:multiLevelType w:val="hybridMultilevel"/>
     <w:tmpl w:val="FB883EE6"/>
@@ -5625,7 +4603,7 @@
       </w:rPr>
     </w:lvl>
   </w:abstractNum>
-  <w:abstractNum w:abstractNumId="5" w15:restartNumberingAfterBreak="0">
+  <w:abstractNum w:abstractNumId="6" w15:restartNumberingAfterBreak="0">
     <w:nsid w:val="764A4B63"/>
     <w:multiLevelType w:val="hybridMultilevel"/>
     <w:tmpl w:val="F0BAA230"/>
@@ -5738,10 +4716,10 @@
     </w:lvl>
   </w:abstractNum>
   <w:num w:numId="1">
-    <w:abstractNumId w:val="5"/>
+    <w:abstractNumId w:val="6"/>
   </w:num>
   <w:num w:numId="2">
-    <w:abstractNumId w:val="2"/>
+    <w:abstractNumId w:val="3"/>
   </w:num>
   <w:num w:numId="3">
     <w:abstractNumId w:val="1"/>
@@ -5750,10 +4728,13 @@
     <w:abstractNumId w:val="0"/>
   </w:num>
   <w:num w:numId="5">
+    <w:abstractNumId w:val="5"/>
+  </w:num>
+  <w:num w:numId="6">
     <w:abstractNumId w:val="4"/>
   </w:num>
-  <w:num w:numId="6">
-    <w:abstractNumId w:val="3"/>
+  <w:num w:numId="7">
+    <w:abstractNumId w:val="2"/>
   </w:num>
 </w:numbering>
 </file>
@@ -5930,7 +4911,7 @@
     <w:lsdException w:name="Table Web 2" w:semiHidden="1" w:unhideWhenUsed="1"/>
     <w:lsdException w:name="Table Web 3" w:semiHidden="1" w:unhideWhenUsed="1"/>
     <w:lsdException w:name="Balloon Text" w:semiHidden="1" w:unhideWhenUsed="1"/>
-    <w:lsdException w:name="Table Grid" w:semiHidden="1" w:uiPriority="59" w:unhideWhenUsed="1"/>
+    <w:lsdException w:name="Table Grid" w:uiPriority="59"/>
     <w:lsdException w:name="Table Theme" w:semiHidden="1" w:unhideWhenUsed="1"/>
     <w:lsdException w:name="Placeholder Text" w:semiHidden="1"/>
     <w:lsdException w:name="No Spacing" w:uiPriority="1" w:qFormat="1"/>

</xml_diff>

<commit_message>
Ticket #11 : Add milestone Ticket #12 : support performerRef
</commit_message>
<xml_diff>
--- a/Doc.docx
+++ b/Doc.docx
@@ -1,10 +1,10 @@
 
 <file path=word/document.xml><?xml version="1.0" encoding="utf-8"?>
-<w:document xmlns:wpc="http://schemas.microsoft.com/office/word/2010/wordprocessingCanvas" xmlns:cx="http://schemas.microsoft.com/office/drawing/2014/chartex" xmlns:cx1="http://schemas.microsoft.com/office/drawing/2015/9/8/chartex" xmlns:cx2="http://schemas.microsoft.com/office/drawing/2015/10/21/chartex" xmlns:cx3="http://schemas.microsoft.com/office/drawing/2016/5/9/chartex" xmlns:cx4="http://schemas.microsoft.com/office/drawing/2016/5/10/chartex" xmlns:cx5="http://schemas.microsoft.com/office/drawing/2016/5/11/chartex" xmlns:cx6="http://schemas.microsoft.com/office/drawing/2016/5/12/chartex" xmlns:cx7="http://schemas.microsoft.com/office/drawing/2016/5/13/chartex" xmlns:cx8="http://schemas.microsoft.com/office/drawing/2016/5/14/chartex" xmlns:mc="http://schemas.openxmlformats.org/markup-compatibility/2006" xmlns:aink="http://schemas.microsoft.com/office/drawing/2016/ink" xmlns:am3d="http://schemas.microsoft.com/office/drawing/2017/model3d" xmlns:o="urn:schemas-microsoft-com:office:office" xmlns:r="http://schemas.openxmlformats.org/officeDocument/2006/relationships" xmlns:m="http://schemas.openxmlformats.org/officeDocument/2006/math" xmlns:v="urn:schemas-microsoft-com:vml" xmlns:wp14="http://schemas.microsoft.com/office/word/2010/wordprocessingDrawing" xmlns:wp="http://schemas.openxmlformats.org/drawingml/2006/wordprocessingDrawing" xmlns:w10="urn:schemas-microsoft-com:office:word" xmlns:w="http://schemas.openxmlformats.org/wordprocessingml/2006/main" xmlns:w14="http://schemas.microsoft.com/office/word/2010/wordml" xmlns:w15="http://schemas.microsoft.com/office/word/2012/wordml" xmlns:w16cid="http://schemas.microsoft.com/office/word/2016/wordml/cid" xmlns:w16se="http://schemas.microsoft.com/office/word/2015/wordml/symex" xmlns:wpg="http://schemas.microsoft.com/office/word/2010/wordprocessingGroup" xmlns:wpi="http://schemas.microsoft.com/office/word/2010/wordprocessingInk" xmlns:wne="http://schemas.microsoft.com/office/word/2006/wordml" xmlns:wps="http://schemas.microsoft.com/office/word/2010/wordprocessingShape" mc:Ignorable="w14 w15 w16se w16cid wp14">
+<w:document xmlns:wpc="http://schemas.microsoft.com/office/word/2010/wordprocessingCanvas" xmlns:mc="http://schemas.openxmlformats.org/markup-compatibility/2006" xmlns:o="urn:schemas-microsoft-com:office:office" xmlns:r="http://schemas.openxmlformats.org/officeDocument/2006/relationships" xmlns:m="http://schemas.openxmlformats.org/officeDocument/2006/math" xmlns:v="urn:schemas-microsoft-com:vml" xmlns:wp14="http://schemas.microsoft.com/office/word/2010/wordprocessingDrawing" xmlns:wp="http://schemas.openxmlformats.org/drawingml/2006/wordprocessingDrawing" xmlns:w10="urn:schemas-microsoft-com:office:word" xmlns:w="http://schemas.openxmlformats.org/wordprocessingml/2006/main" xmlns:w14="http://schemas.microsoft.com/office/word/2010/wordml" xmlns:wpg="http://schemas.microsoft.com/office/word/2010/wordprocessingGroup" xmlns:wpi="http://schemas.microsoft.com/office/word/2010/wordprocessingInk" xmlns:wne="http://schemas.microsoft.com/office/word/2006/wordml" xmlns:wps="http://schemas.microsoft.com/office/word/2010/wordprocessingShape" mc:Ignorable="w14 wp14">
   <w:body>
     <w:p>
       <w:pPr>
-        <w:pStyle w:val="Titre1"/>
+        <w:pStyle w:val="Heading1"/>
         <w:rPr>
           <w:lang w:val="fr-FR"/>
         </w:rPr>
@@ -18,15 +18,15 @@
     </w:p>
     <w:p>
       <w:pPr>
-        <w:pStyle w:val="Sansinterligne"/>
-        <w:rPr>
-          <w:lang w:val="fr-FR"/>
-        </w:rPr>
-      </w:pPr>
-    </w:p>
-    <w:p>
-      <w:pPr>
-        <w:pStyle w:val="Sansinterligne"/>
+        <w:pStyle w:val="NoSpacing"/>
+        <w:rPr>
+          <w:lang w:val="fr-FR"/>
+        </w:rPr>
+      </w:pPr>
+    </w:p>
+    <w:p>
+      <w:pPr>
+        <w:pStyle w:val="NoSpacing"/>
         <w:rPr>
           <w:lang w:val="fr-FR"/>
         </w:rPr>
@@ -37,10 +37,10 @@
         </w:rPr>
         <w:t xml:space="preserve">Document : </w:t>
       </w:r>
-      <w:hyperlink r:id="rId5" w:history="1">
+      <w:hyperlink r:id="rId6" w:history="1">
         <w:r>
           <w:rPr>
-            <w:rStyle w:val="Lienhypertexte"/>
+            <w:rStyle w:val="Hyperlink"/>
             <w:lang w:val="fr-FR"/>
           </w:rPr>
           <w:t>https://www.omg.org/spec/CMMN/1.1/PDF</w:t>
@@ -49,15 +49,15 @@
     </w:p>
     <w:p>
       <w:pPr>
-        <w:pStyle w:val="Sansinterligne"/>
-        <w:rPr>
-          <w:lang w:val="fr-FR"/>
-        </w:rPr>
-      </w:pPr>
-    </w:p>
-    <w:p>
-      <w:pPr>
-        <w:pStyle w:val="Sansinterligne"/>
+        <w:pStyle w:val="NoSpacing"/>
+        <w:rPr>
+          <w:lang w:val="fr-FR"/>
+        </w:rPr>
+      </w:pPr>
+    </w:p>
+    <w:p>
+      <w:pPr>
+        <w:pStyle w:val="NoSpacing"/>
         <w:rPr>
           <w:lang w:val="fr-FR"/>
         </w:rPr>
@@ -119,7 +119,7 @@
     </w:p>
     <w:p>
       <w:pPr>
-        <w:pStyle w:val="Sansinterligne"/>
+        <w:pStyle w:val="NoSpacing"/>
         <w:tabs>
           <w:tab w:val="left" w:pos="965"/>
         </w:tabs>
@@ -136,7 +136,7 @@
     </w:p>
     <w:p>
       <w:pPr>
-        <w:pStyle w:val="Sansinterligne"/>
+        <w:pStyle w:val="NoSpacing"/>
         <w:numPr>
           <w:ilvl w:val="0"/>
           <w:numId w:val="5"/>
@@ -181,7 +181,7 @@
     </w:p>
     <w:p>
       <w:pPr>
-        <w:pStyle w:val="Sansinterligne"/>
+        <w:pStyle w:val="NoSpacing"/>
         <w:numPr>
           <w:ilvl w:val="0"/>
           <w:numId w:val="5"/>
@@ -250,7 +250,7 @@
     </w:p>
     <w:p>
       <w:pPr>
-        <w:pStyle w:val="Sansinterligne"/>
+        <w:pStyle w:val="NoSpacing"/>
         <w:tabs>
           <w:tab w:val="left" w:pos="965"/>
         </w:tabs>
@@ -261,7 +261,7 @@
     </w:p>
     <w:p>
       <w:pPr>
-        <w:pStyle w:val="Sansinterligne"/>
+        <w:pStyle w:val="NoSpacing"/>
         <w:tabs>
           <w:tab w:val="left" w:pos="965"/>
         </w:tabs>
@@ -290,7 +290,7 @@
     </w:p>
     <w:p>
       <w:pPr>
-        <w:pStyle w:val="Sansinterligne"/>
+        <w:pStyle w:val="NoSpacing"/>
         <w:tabs>
           <w:tab w:val="left" w:pos="965"/>
         </w:tabs>
@@ -301,7 +301,7 @@
     </w:p>
     <w:p>
       <w:pPr>
-        <w:pStyle w:val="Titre2"/>
+        <w:pStyle w:val="Heading2"/>
         <w:rPr>
           <w:lang w:val="fr-FR"/>
         </w:rPr>
@@ -315,7 +315,7 @@
     </w:p>
     <w:p>
       <w:pPr>
-        <w:pStyle w:val="Sansinterligne"/>
+        <w:pStyle w:val="NoSpacing"/>
         <w:tabs>
           <w:tab w:val="left" w:pos="965"/>
         </w:tabs>
@@ -326,7 +326,7 @@
     </w:p>
     <w:p>
       <w:pPr>
-        <w:pStyle w:val="Sansinterligne"/>
+        <w:pStyle w:val="NoSpacing"/>
         <w:tabs>
           <w:tab w:val="left" w:pos="965"/>
         </w:tabs>
@@ -355,7 +355,7 @@
     </w:p>
     <w:p>
       <w:pPr>
-        <w:pStyle w:val="Sansinterligne"/>
+        <w:pStyle w:val="NoSpacing"/>
         <w:tabs>
           <w:tab w:val="left" w:pos="965"/>
         </w:tabs>
@@ -366,7 +366,7 @@
     </w:p>
     <w:p>
       <w:pPr>
-        <w:pStyle w:val="Titre2"/>
+        <w:pStyle w:val="Heading2"/>
         <w:rPr>
           <w:lang w:val="fr-FR"/>
         </w:rPr>
@@ -380,7 +380,7 @@
     </w:p>
     <w:p>
       <w:pPr>
-        <w:pStyle w:val="Sansinterligne"/>
+        <w:pStyle w:val="NoSpacing"/>
         <w:tabs>
           <w:tab w:val="left" w:pos="965"/>
         </w:tabs>
@@ -391,7 +391,7 @@
     </w:p>
     <w:p>
       <w:pPr>
-        <w:pStyle w:val="Sansinterligne"/>
+        <w:pStyle w:val="NoSpacing"/>
         <w:tabs>
           <w:tab w:val="left" w:pos="965"/>
         </w:tabs>
@@ -420,7 +420,7 @@
     </w:p>
     <w:p>
       <w:pPr>
-        <w:pStyle w:val="Sansinterligne"/>
+        <w:pStyle w:val="NoSpacing"/>
         <w:tabs>
           <w:tab w:val="left" w:pos="965"/>
         </w:tabs>
@@ -455,7 +455,7 @@
     </w:p>
     <w:p>
       <w:pPr>
-        <w:pStyle w:val="Sansinterligne"/>
+        <w:pStyle w:val="NoSpacing"/>
         <w:tabs>
           <w:tab w:val="left" w:pos="965"/>
         </w:tabs>
@@ -466,7 +466,7 @@
     </w:p>
     <w:p>
       <w:pPr>
-        <w:pStyle w:val="Sansinterligne"/>
+        <w:pStyle w:val="NoSpacing"/>
         <w:tabs>
           <w:tab w:val="left" w:pos="965"/>
         </w:tabs>
@@ -489,7 +489,7 @@
     </w:p>
     <w:p>
       <w:pPr>
-        <w:pStyle w:val="Sansinterligne"/>
+        <w:pStyle w:val="NoSpacing"/>
         <w:tabs>
           <w:tab w:val="left" w:pos="965"/>
         </w:tabs>
@@ -500,7 +500,7 @@
     </w:p>
     <w:p>
       <w:pPr>
-        <w:pStyle w:val="Sansinterligne"/>
+        <w:pStyle w:val="NoSpacing"/>
         <w:tabs>
           <w:tab w:val="left" w:pos="965"/>
         </w:tabs>
@@ -535,7 +535,7 @@
     </w:p>
     <w:p>
       <w:pPr>
-        <w:pStyle w:val="Sansinterligne"/>
+        <w:pStyle w:val="NoSpacing"/>
         <w:tabs>
           <w:tab w:val="left" w:pos="965"/>
         </w:tabs>
@@ -546,7 +546,7 @@
     </w:p>
     <w:p>
       <w:pPr>
-        <w:pStyle w:val="Titre2"/>
+        <w:pStyle w:val="Heading2"/>
         <w:rPr>
           <w:lang w:val="fr-FR"/>
         </w:rPr>
@@ -560,15 +560,15 @@
     </w:p>
     <w:p>
       <w:pPr>
-        <w:pStyle w:val="Sansinterligne"/>
-        <w:rPr>
-          <w:lang w:val="fr-FR"/>
-        </w:rPr>
-      </w:pPr>
-    </w:p>
-    <w:p>
-      <w:pPr>
-        <w:pStyle w:val="Sansinterligne"/>
+        <w:pStyle w:val="NoSpacing"/>
+        <w:rPr>
+          <w:lang w:val="fr-FR"/>
+        </w:rPr>
+      </w:pPr>
+    </w:p>
+    <w:p>
+      <w:pPr>
+        <w:pStyle w:val="NoSpacing"/>
         <w:rPr>
           <w:lang w:val="fr-FR"/>
         </w:rPr>
@@ -606,15 +606,15 @@
     </w:p>
     <w:p>
       <w:pPr>
-        <w:pStyle w:val="Sansinterligne"/>
-        <w:rPr>
-          <w:lang w:val="fr-FR"/>
-        </w:rPr>
-      </w:pPr>
-    </w:p>
-    <w:p>
-      <w:pPr>
-        <w:pStyle w:val="Sansinterligne"/>
+        <w:pStyle w:val="NoSpacing"/>
+        <w:rPr>
+          <w:lang w:val="fr-FR"/>
+        </w:rPr>
+      </w:pPr>
+    </w:p>
+    <w:p>
+      <w:pPr>
+        <w:pStyle w:val="NoSpacing"/>
         <w:rPr>
           <w:lang w:val="fr-FR"/>
         </w:rPr>
@@ -646,7 +646,7 @@
     </w:p>
     <w:p>
       <w:pPr>
-        <w:pStyle w:val="Sansinterligne"/>
+        <w:pStyle w:val="NoSpacing"/>
         <w:numPr>
           <w:ilvl w:val="0"/>
           <w:numId w:val="5"/>
@@ -728,7 +728,7 @@
     </w:p>
     <w:p>
       <w:pPr>
-        <w:pStyle w:val="Sansinterligne"/>
+        <w:pStyle w:val="NoSpacing"/>
         <w:numPr>
           <w:ilvl w:val="1"/>
           <w:numId w:val="5"/>
@@ -752,7 +752,7 @@
     </w:p>
     <w:p>
       <w:pPr>
-        <w:pStyle w:val="Sansinterligne"/>
+        <w:pStyle w:val="NoSpacing"/>
         <w:numPr>
           <w:ilvl w:val="1"/>
           <w:numId w:val="5"/>
@@ -776,7 +776,7 @@
     </w:p>
     <w:p>
       <w:pPr>
-        <w:pStyle w:val="Sansinterligne"/>
+        <w:pStyle w:val="NoSpacing"/>
         <w:numPr>
           <w:ilvl w:val="0"/>
           <w:numId w:val="5"/>
@@ -816,15 +816,15 @@
     </w:p>
     <w:p>
       <w:pPr>
-        <w:pStyle w:val="Sansinterligne"/>
-        <w:rPr>
-          <w:lang w:val="fr-FR"/>
-        </w:rPr>
-      </w:pPr>
-    </w:p>
-    <w:p>
-      <w:pPr>
-        <w:pStyle w:val="Titre2"/>
+        <w:pStyle w:val="NoSpacing"/>
+        <w:rPr>
+          <w:lang w:val="fr-FR"/>
+        </w:rPr>
+      </w:pPr>
+    </w:p>
+    <w:p>
+      <w:pPr>
+        <w:pStyle w:val="Heading2"/>
         <w:rPr>
           <w:lang w:val="fr-FR"/>
         </w:rPr>
@@ -838,15 +838,15 @@
     </w:p>
     <w:p>
       <w:pPr>
-        <w:pStyle w:val="Sansinterligne"/>
-        <w:rPr>
-          <w:lang w:val="fr-FR"/>
-        </w:rPr>
-      </w:pPr>
-    </w:p>
-    <w:p>
-      <w:pPr>
-        <w:pStyle w:val="Sansinterligne"/>
+        <w:pStyle w:val="NoSpacing"/>
+        <w:rPr>
+          <w:lang w:val="fr-FR"/>
+        </w:rPr>
+      </w:pPr>
+    </w:p>
+    <w:p>
+      <w:pPr>
+        <w:pStyle w:val="NoSpacing"/>
         <w:rPr>
           <w:lang w:val="fr-FR"/>
         </w:rPr>
@@ -872,7 +872,7 @@
     </w:p>
     <w:p>
       <w:pPr>
-        <w:pStyle w:val="Sansinterligne"/>
+        <w:pStyle w:val="NoSpacing"/>
         <w:rPr>
           <w:lang w:val="fr-FR"/>
         </w:rPr>
@@ -886,7 +886,7 @@
     </w:p>
     <w:p>
       <w:pPr>
-        <w:pStyle w:val="Sansinterligne"/>
+        <w:pStyle w:val="NoSpacing"/>
         <w:rPr>
           <w:lang w:val="fr-FR"/>
         </w:rPr>
@@ -913,7 +913,7 @@
           </w:tcPr>
           <w:p>
             <w:pPr>
-              <w:pStyle w:val="Sansinterligne"/>
+              <w:pStyle w:val="NoSpacing"/>
               <w:jc w:val="center"/>
               <w:rPr>
                 <w:lang w:val="fr-FR"/>
@@ -934,7 +934,7 @@
           </w:tcPr>
           <w:p>
             <w:pPr>
-              <w:pStyle w:val="Sansinterligne"/>
+              <w:pStyle w:val="NoSpacing"/>
               <w:jc w:val="center"/>
               <w:cnfStyle w:val="100000000000" w:firstRow="1" w:lastRow="0" w:firstColumn="0" w:lastColumn="0" w:oddVBand="0" w:evenVBand="0" w:oddHBand="0" w:evenHBand="0" w:firstRowFirstColumn="0" w:firstRowLastColumn="0" w:lastRowFirstColumn="0" w:lastRowLastColumn="0"/>
               <w:rPr>
@@ -961,7 +961,7 @@
           </w:tcPr>
           <w:p>
             <w:pPr>
-              <w:pStyle w:val="Sansinterligne"/>
+              <w:pStyle w:val="NoSpacing"/>
               <w:rPr>
                 <w:lang w:val="fr-FR"/>
               </w:rPr>
@@ -980,7 +980,7 @@
           </w:tcPr>
           <w:p>
             <w:pPr>
-              <w:pStyle w:val="Sansinterligne"/>
+              <w:pStyle w:val="NoSpacing"/>
               <w:cnfStyle w:val="000000100000" w:firstRow="0" w:lastRow="0" w:firstColumn="0" w:lastColumn="0" w:oddVBand="0" w:evenVBand="0" w:oddHBand="1" w:evenHBand="0" w:firstRowFirstColumn="0" w:firstRowLastColumn="0" w:lastRowFirstColumn="0" w:lastRowLastColumn="0"/>
               <w:rPr>
                 <w:lang w:val="fr-FR"/>
@@ -1003,7 +1003,7 @@
           </w:tcPr>
           <w:p>
             <w:pPr>
-              <w:pStyle w:val="Sansinterligne"/>
+              <w:pStyle w:val="NoSpacing"/>
               <w:rPr>
                 <w:lang w:val="fr-FR"/>
               </w:rPr>
@@ -1028,7 +1028,7 @@
           </w:tcPr>
           <w:p>
             <w:pPr>
-              <w:pStyle w:val="Sansinterligne"/>
+              <w:pStyle w:val="NoSpacing"/>
               <w:cnfStyle w:val="000000000000" w:firstRow="0" w:lastRow="0" w:firstColumn="0" w:lastColumn="0" w:oddVBand="0" w:evenVBand="0" w:oddHBand="0" w:evenHBand="0" w:firstRowFirstColumn="0" w:firstRowLastColumn="0" w:lastRowFirstColumn="0" w:lastRowLastColumn="0"/>
               <w:rPr>
                 <w:lang w:val="fr-FR"/>
@@ -1069,7 +1069,7 @@
           </w:p>
           <w:p>
             <w:pPr>
-              <w:pStyle w:val="Sansinterligne"/>
+              <w:pStyle w:val="NoSpacing"/>
               <w:cnfStyle w:val="000000000000" w:firstRow="0" w:lastRow="0" w:firstColumn="0" w:lastColumn="0" w:oddVBand="0" w:evenVBand="0" w:oddHBand="0" w:evenHBand="0" w:firstRowFirstColumn="0" w:firstRowLastColumn="0" w:lastRowFirstColumn="0" w:lastRowLastColumn="0"/>
               <w:rPr>
                 <w:lang w:val="fr-FR"/>
@@ -1090,7 +1090,7 @@
           </w:p>
           <w:p>
             <w:pPr>
-              <w:pStyle w:val="Sansinterligne"/>
+              <w:pStyle w:val="NoSpacing"/>
               <w:cnfStyle w:val="000000000000" w:firstRow="0" w:lastRow="0" w:firstColumn="0" w:lastColumn="0" w:oddVBand="0" w:evenVBand="0" w:oddHBand="0" w:evenHBand="0" w:firstRowFirstColumn="0" w:firstRowLastColumn="0" w:lastRowFirstColumn="0" w:lastRowLastColumn="0"/>
               <w:rPr>
                 <w:lang w:val="fr-FR"/>
@@ -1111,7 +1111,7 @@
           </w:p>
           <w:p>
             <w:pPr>
-              <w:pStyle w:val="Sansinterligne"/>
+              <w:pStyle w:val="NoSpacing"/>
               <w:cnfStyle w:val="000000000000" w:firstRow="0" w:lastRow="0" w:firstColumn="0" w:lastColumn="0" w:oddVBand="0" w:evenVBand="0" w:oddHBand="0" w:evenHBand="0" w:firstRowFirstColumn="0" w:firstRowLastColumn="0" w:lastRowFirstColumn="0" w:lastRowLastColumn="0"/>
               <w:rPr>
                 <w:lang w:val="fr-FR"/>
@@ -1120,7 +1120,7 @@
           </w:p>
           <w:p>
             <w:pPr>
-              <w:pStyle w:val="Sansinterligne"/>
+              <w:pStyle w:val="NoSpacing"/>
               <w:cnfStyle w:val="000000000000" w:firstRow="0" w:lastRow="0" w:firstColumn="0" w:lastColumn="0" w:oddVBand="0" w:evenVBand="0" w:oddHBand="0" w:evenHBand="0" w:firstRowFirstColumn="0" w:firstRowLastColumn="0" w:lastRowFirstColumn="0" w:lastRowLastColumn="0"/>
               <w:rPr>
                 <w:lang w:val="fr-FR"/>
@@ -1147,7 +1147,7 @@
           </w:p>
           <w:p>
             <w:pPr>
-              <w:pStyle w:val="Sansinterligne"/>
+              <w:pStyle w:val="NoSpacing"/>
               <w:cnfStyle w:val="000000000000" w:firstRow="0" w:lastRow="0" w:firstColumn="0" w:lastColumn="0" w:oddVBand="0" w:evenVBand="0" w:oddHBand="0" w:evenHBand="0" w:firstRowFirstColumn="0" w:firstRowLastColumn="0" w:lastRowFirstColumn="0" w:lastRowLastColumn="0"/>
               <w:rPr>
                 <w:lang w:val="fr-FR"/>
@@ -1156,7 +1156,7 @@
           </w:p>
           <w:p>
             <w:pPr>
-              <w:pStyle w:val="Sansinterligne"/>
+              <w:pStyle w:val="NoSpacing"/>
               <w:cnfStyle w:val="000000000000" w:firstRow="0" w:lastRow="0" w:firstColumn="0" w:lastColumn="0" w:oddVBand="0" w:evenVBand="0" w:oddHBand="0" w:evenHBand="0" w:firstRowFirstColumn="0" w:firstRowLastColumn="0" w:lastRowFirstColumn="0" w:lastRowLastColumn="0"/>
               <w:rPr>
                 <w:lang w:val="fr-FR"/>
@@ -1177,7 +1177,7 @@
           </w:p>
           <w:p>
             <w:pPr>
-              <w:pStyle w:val="Sansinterligne"/>
+              <w:pStyle w:val="NoSpacing"/>
               <w:cnfStyle w:val="000000000000" w:firstRow="0" w:lastRow="0" w:firstColumn="0" w:lastColumn="0" w:oddVBand="0" w:evenVBand="0" w:oddHBand="0" w:evenHBand="0" w:firstRowFirstColumn="0" w:firstRowLastColumn="0" w:lastRowFirstColumn="0" w:lastRowLastColumn="0"/>
               <w:rPr>
                 <w:lang w:val="fr-FR"/>
@@ -1192,7 +1192,7 @@
           </w:p>
           <w:p>
             <w:pPr>
-              <w:pStyle w:val="Sansinterligne"/>
+              <w:pStyle w:val="NoSpacing"/>
               <w:numPr>
                 <w:ilvl w:val="0"/>
                 <w:numId w:val="5"/>
@@ -1211,7 +1211,7 @@
           </w:p>
           <w:p>
             <w:pPr>
-              <w:pStyle w:val="Sansinterligne"/>
+              <w:pStyle w:val="NoSpacing"/>
               <w:numPr>
                 <w:ilvl w:val="0"/>
                 <w:numId w:val="5"/>
@@ -1230,7 +1230,7 @@
           </w:p>
           <w:p>
             <w:pPr>
-              <w:pStyle w:val="Sansinterligne"/>
+              <w:pStyle w:val="NoSpacing"/>
               <w:numPr>
                 <w:ilvl w:val="0"/>
                 <w:numId w:val="5"/>
@@ -1261,7 +1261,7 @@
           </w:p>
           <w:p>
             <w:pPr>
-              <w:pStyle w:val="Sansinterligne"/>
+              <w:pStyle w:val="NoSpacing"/>
               <w:numPr>
                 <w:ilvl w:val="1"/>
                 <w:numId w:val="5"/>
@@ -1280,7 +1280,7 @@
           </w:p>
           <w:p>
             <w:pPr>
-              <w:pStyle w:val="Sansinterligne"/>
+              <w:pStyle w:val="NoSpacing"/>
               <w:numPr>
                 <w:ilvl w:val="1"/>
                 <w:numId w:val="5"/>
@@ -1310,7 +1310,7 @@
           </w:tcPr>
           <w:p>
             <w:pPr>
-              <w:pStyle w:val="Sansinterligne"/>
+              <w:pStyle w:val="NoSpacing"/>
               <w:rPr>
                 <w:lang w:val="fr-FR"/>
               </w:rPr>
@@ -1335,7 +1335,7 @@
           </w:tcPr>
           <w:p>
             <w:pPr>
-              <w:pStyle w:val="Sansinterligne"/>
+              <w:pStyle w:val="NoSpacing"/>
               <w:cnfStyle w:val="000000100000" w:firstRow="0" w:lastRow="0" w:firstColumn="0" w:lastColumn="0" w:oddVBand="0" w:evenVBand="0" w:oddHBand="1" w:evenHBand="0" w:firstRowFirstColumn="0" w:firstRowLastColumn="0" w:lastRowFirstColumn="0" w:lastRowLastColumn="0"/>
               <w:rPr>
                 <w:lang w:val="fr-FR"/>
@@ -1350,7 +1350,7 @@
           </w:p>
           <w:p>
             <w:pPr>
-              <w:pStyle w:val="Sansinterligne"/>
+              <w:pStyle w:val="NoSpacing"/>
               <w:numPr>
                 <w:ilvl w:val="0"/>
                 <w:numId w:val="5"/>
@@ -1369,7 +1369,7 @@
           </w:p>
           <w:p>
             <w:pPr>
-              <w:pStyle w:val="Sansinterligne"/>
+              <w:pStyle w:val="NoSpacing"/>
               <w:numPr>
                 <w:ilvl w:val="0"/>
                 <w:numId w:val="5"/>
@@ -1388,7 +1388,7 @@
           </w:p>
           <w:p>
             <w:pPr>
-              <w:pStyle w:val="Sansinterligne"/>
+              <w:pStyle w:val="NoSpacing"/>
               <w:numPr>
                 <w:ilvl w:val="0"/>
                 <w:numId w:val="5"/>
@@ -1407,7 +1407,7 @@
           </w:p>
           <w:p>
             <w:pPr>
-              <w:pStyle w:val="Sansinterligne"/>
+              <w:pStyle w:val="NoSpacing"/>
               <w:numPr>
                 <w:ilvl w:val="0"/>
                 <w:numId w:val="5"/>
@@ -1434,7 +1434,7 @@
           </w:tcPr>
           <w:p>
             <w:pPr>
-              <w:pStyle w:val="Sansinterligne"/>
+              <w:pStyle w:val="NoSpacing"/>
               <w:rPr>
                 <w:lang w:val="fr-FR"/>
               </w:rPr>
@@ -1453,7 +1453,7 @@
           </w:tcPr>
           <w:p>
             <w:pPr>
-              <w:pStyle w:val="Sansinterligne"/>
+              <w:pStyle w:val="NoSpacing"/>
               <w:cnfStyle w:val="000000000000" w:firstRow="0" w:lastRow="0" w:firstColumn="0" w:lastColumn="0" w:oddVBand="0" w:evenVBand="0" w:oddHBand="0" w:evenHBand="0" w:firstRowFirstColumn="0" w:firstRowLastColumn="0" w:lastRowFirstColumn="0" w:lastRowLastColumn="0"/>
               <w:rPr>
                 <w:lang w:val="fr-FR"/>
@@ -1480,7 +1480,7 @@
           </w:p>
           <w:p>
             <w:pPr>
-              <w:pStyle w:val="Sansinterligne"/>
+              <w:pStyle w:val="NoSpacing"/>
               <w:cnfStyle w:val="000000000000" w:firstRow="0" w:lastRow="0" w:firstColumn="0" w:lastColumn="0" w:oddVBand="0" w:evenVBand="0" w:oddHBand="0" w:evenHBand="0" w:firstRowFirstColumn="0" w:firstRowLastColumn="0" w:lastRowFirstColumn="0" w:lastRowLastColumn="0"/>
               <w:rPr>
                 <w:lang w:val="fr-FR"/>
@@ -1512,7 +1512,7 @@
           </w:tcPr>
           <w:p>
             <w:pPr>
-              <w:pStyle w:val="Sansinterligne"/>
+              <w:pStyle w:val="NoSpacing"/>
               <w:rPr>
                 <w:lang w:val="fr-FR"/>
               </w:rPr>
@@ -1531,7 +1531,7 @@
           </w:tcPr>
           <w:p>
             <w:pPr>
-              <w:pStyle w:val="Sansinterligne"/>
+              <w:pStyle w:val="NoSpacing"/>
               <w:cnfStyle w:val="000000100000" w:firstRow="0" w:lastRow="0" w:firstColumn="0" w:lastColumn="0" w:oddVBand="0" w:evenVBand="0" w:oddHBand="1" w:evenHBand="0" w:firstRowFirstColumn="0" w:firstRowLastColumn="0" w:lastRowFirstColumn="0" w:lastRowLastColumn="0"/>
               <w:rPr>
                 <w:lang w:val="fr-FR"/>
@@ -1558,7 +1558,7 @@
           </w:p>
           <w:p>
             <w:pPr>
-              <w:pStyle w:val="Sansinterligne"/>
+              <w:pStyle w:val="NoSpacing"/>
               <w:cnfStyle w:val="000000100000" w:firstRow="0" w:lastRow="0" w:firstColumn="0" w:lastColumn="0" w:oddVBand="0" w:evenVBand="0" w:oddHBand="1" w:evenHBand="0" w:firstRowFirstColumn="0" w:firstRowLastColumn="0" w:lastRowFirstColumn="0" w:lastRowLastColumn="0"/>
               <w:rPr>
                 <w:lang w:val="fr-FR"/>
@@ -1582,15 +1582,15 @@
     </w:tbl>
     <w:p>
       <w:pPr>
-        <w:pStyle w:val="Sansinterligne"/>
-        <w:rPr>
-          <w:lang w:val="fr-FR"/>
-        </w:rPr>
-      </w:pPr>
-    </w:p>
-    <w:p>
-      <w:pPr>
-        <w:pStyle w:val="Titre2"/>
+        <w:pStyle w:val="NoSpacing"/>
+        <w:rPr>
+          <w:lang w:val="fr-FR"/>
+        </w:rPr>
+      </w:pPr>
+    </w:p>
+    <w:p>
+      <w:pPr>
+        <w:pStyle w:val="Heading2"/>
         <w:rPr>
           <w:lang w:val="fr-FR"/>
         </w:rPr>
@@ -1604,15 +1604,15 @@
     </w:p>
     <w:p>
       <w:pPr>
-        <w:pStyle w:val="Sansinterligne"/>
-        <w:rPr>
-          <w:lang w:val="fr-FR"/>
-        </w:rPr>
-      </w:pPr>
-    </w:p>
-    <w:p>
-      <w:pPr>
-        <w:pStyle w:val="Sansinterligne"/>
+        <w:pStyle w:val="NoSpacing"/>
+        <w:rPr>
+          <w:lang w:val="fr-FR"/>
+        </w:rPr>
+      </w:pPr>
+    </w:p>
+    <w:p>
+      <w:pPr>
+        <w:pStyle w:val="NoSpacing"/>
         <w:rPr>
           <w:lang w:val="fr-FR"/>
         </w:rPr>
@@ -1663,15 +1663,15 @@
     </w:p>
     <w:p>
       <w:pPr>
-        <w:pStyle w:val="Sansinterligne"/>
-        <w:rPr>
-          <w:lang w:val="fr-FR"/>
-        </w:rPr>
-      </w:pPr>
-    </w:p>
-    <w:p>
-      <w:pPr>
-        <w:pStyle w:val="Sansinterligne"/>
+        <w:pStyle w:val="NoSpacing"/>
+        <w:rPr>
+          <w:lang w:val="fr-FR"/>
+        </w:rPr>
+      </w:pPr>
+    </w:p>
+    <w:p>
+      <w:pPr>
+        <w:pStyle w:val="NoSpacing"/>
         <w:rPr>
           <w:lang w:val="fr-FR"/>
         </w:rPr>
@@ -1716,15 +1716,15 @@
     </w:p>
     <w:p>
       <w:pPr>
-        <w:pStyle w:val="Sansinterligne"/>
-        <w:rPr>
-          <w:lang w:val="fr-FR"/>
-        </w:rPr>
-      </w:pPr>
-    </w:p>
-    <w:p>
-      <w:pPr>
-        <w:pStyle w:val="Sansinterligne"/>
+        <w:pStyle w:val="NoSpacing"/>
+        <w:rPr>
+          <w:lang w:val="fr-FR"/>
+        </w:rPr>
+      </w:pPr>
+    </w:p>
+    <w:p>
+      <w:pPr>
+        <w:pStyle w:val="NoSpacing"/>
         <w:rPr>
           <w:lang w:val="fr-FR"/>
         </w:rPr>
@@ -1817,15 +1817,15 @@
     </w:p>
     <w:p>
       <w:pPr>
-        <w:pStyle w:val="Sansinterligne"/>
-        <w:rPr>
-          <w:lang w:val="fr-FR"/>
-        </w:rPr>
-      </w:pPr>
-    </w:p>
-    <w:p>
-      <w:pPr>
-        <w:pStyle w:val="Sansinterligne"/>
+        <w:pStyle w:val="NoSpacing"/>
+        <w:rPr>
+          <w:lang w:val="fr-FR"/>
+        </w:rPr>
+      </w:pPr>
+    </w:p>
+    <w:p>
+      <w:pPr>
+        <w:pStyle w:val="NoSpacing"/>
         <w:jc w:val="center"/>
         <w:rPr>
           <w:lang w:val="fr-FR"/>
@@ -1854,7 +1854,7 @@
                     </pic:cNvPicPr>
                   </pic:nvPicPr>
                   <pic:blipFill>
-                    <a:blip r:embed="rId6">
+                    <a:blip r:embed="rId7">
                       <a:extLst>
                         <a:ext uri="{28A0092B-C50C-407E-A947-70E740481C1C}">
                           <a14:useLocalDpi xmlns:a14="http://schemas.microsoft.com/office/drawing/2010/main" val="0"/>
@@ -1888,15 +1888,15 @@
     </w:p>
     <w:p>
       <w:pPr>
-        <w:pStyle w:val="Sansinterligne"/>
-        <w:rPr>
-          <w:lang w:val="fr-FR"/>
-        </w:rPr>
-      </w:pPr>
-    </w:p>
-    <w:p>
-      <w:pPr>
-        <w:pStyle w:val="Sansinterligne"/>
+        <w:pStyle w:val="NoSpacing"/>
+        <w:rPr>
+          <w:lang w:val="fr-FR"/>
+        </w:rPr>
+      </w:pPr>
+    </w:p>
+    <w:p>
+      <w:pPr>
+        <w:pStyle w:val="NoSpacing"/>
         <w:rPr>
           <w:lang w:val="fr-FR"/>
         </w:rPr>
@@ -1940,15 +1940,15 @@
     </w:p>
     <w:p>
       <w:pPr>
-        <w:pStyle w:val="Sansinterligne"/>
-        <w:rPr>
-          <w:lang w:val="fr-FR"/>
-        </w:rPr>
-      </w:pPr>
-    </w:p>
-    <w:p>
-      <w:pPr>
-        <w:pStyle w:val="Sansinterligne"/>
+        <w:pStyle w:val="NoSpacing"/>
+        <w:rPr>
+          <w:lang w:val="fr-FR"/>
+        </w:rPr>
+      </w:pPr>
+    </w:p>
+    <w:p>
+      <w:pPr>
+        <w:pStyle w:val="NoSpacing"/>
         <w:rPr>
           <w:lang w:val="fr-FR"/>
         </w:rPr>
@@ -1976,7 +1976,7 @@
     </w:p>
     <w:p>
       <w:pPr>
-        <w:pStyle w:val="Sansinterligne"/>
+        <w:pStyle w:val="NoSpacing"/>
         <w:rPr>
           <w:lang w:val="fr-FR"/>
         </w:rPr>
@@ -1984,7 +1984,7 @@
     </w:p>
     <w:tbl>
       <w:tblPr>
-        <w:tblStyle w:val="Listeclaire"/>
+        <w:tblStyle w:val="LightList"/>
         <w:tblW w:w="0" w:type="auto"/>
         <w:tblLook w:val="04A0" w:firstRow="1" w:lastRow="0" w:firstColumn="1" w:lastColumn="0" w:noHBand="0" w:noVBand="1"/>
       </w:tblPr>
@@ -2003,7 +2003,7 @@
           </w:tcPr>
           <w:p>
             <w:pPr>
-              <w:pStyle w:val="Sansinterligne"/>
+              <w:pStyle w:val="NoSpacing"/>
               <w:rPr>
                 <w:lang w:val="fr-FR"/>
               </w:rPr>
@@ -2022,7 +2022,7 @@
           </w:tcPr>
           <w:p>
             <w:pPr>
-              <w:pStyle w:val="Sansinterligne"/>
+              <w:pStyle w:val="NoSpacing"/>
               <w:cnfStyle w:val="100000000000" w:firstRow="1" w:lastRow="0" w:firstColumn="0" w:lastColumn="0" w:oddVBand="0" w:evenVBand="0" w:oddHBand="0" w:evenHBand="0" w:firstRowFirstColumn="0" w:firstRowLastColumn="0" w:lastRowFirstColumn="0" w:lastRowLastColumn="0"/>
               <w:rPr>
                 <w:lang w:val="fr-FR"/>
@@ -2048,7 +2048,7 @@
           </w:tcPr>
           <w:p>
             <w:pPr>
-              <w:pStyle w:val="Sansinterligne"/>
+              <w:pStyle w:val="NoSpacing"/>
               <w:rPr>
                 <w:lang w:val="fr-FR"/>
               </w:rPr>
@@ -2067,7 +2067,7 @@
           </w:tcPr>
           <w:p>
             <w:pPr>
-              <w:pStyle w:val="Sansinterligne"/>
+              <w:pStyle w:val="NoSpacing"/>
               <w:cnfStyle w:val="000000100000" w:firstRow="0" w:lastRow="0" w:firstColumn="0" w:lastColumn="0" w:oddVBand="0" w:evenVBand="0" w:oddHBand="1" w:evenHBand="0" w:firstRowFirstColumn="0" w:firstRowLastColumn="0" w:lastRowFirstColumn="0" w:lastRowLastColumn="0"/>
               <w:rPr>
                 <w:lang w:val="fr-FR"/>
@@ -2090,7 +2090,7 @@
           </w:tcPr>
           <w:p>
             <w:pPr>
-              <w:pStyle w:val="Sansinterligne"/>
+              <w:pStyle w:val="NoSpacing"/>
               <w:rPr>
                 <w:lang w:val="fr-FR"/>
               </w:rPr>
@@ -2109,7 +2109,7 @@
           </w:tcPr>
           <w:p>
             <w:pPr>
-              <w:pStyle w:val="Sansinterligne"/>
+              <w:pStyle w:val="NoSpacing"/>
               <w:cnfStyle w:val="000000000000" w:firstRow="0" w:lastRow="0" w:firstColumn="0" w:lastColumn="0" w:oddVBand="0" w:evenVBand="0" w:oddHBand="0" w:evenHBand="0" w:firstRowFirstColumn="0" w:firstRowLastColumn="0" w:lastRowFirstColumn="0" w:lastRowLastColumn="0"/>
               <w:rPr>
                 <w:lang w:val="fr-FR"/>
@@ -2135,7 +2135,7 @@
           </w:tcPr>
           <w:p>
             <w:pPr>
-              <w:pStyle w:val="Sansinterligne"/>
+              <w:pStyle w:val="NoSpacing"/>
               <w:rPr>
                 <w:lang w:val="fr-FR"/>
               </w:rPr>
@@ -2154,7 +2154,7 @@
           </w:tcPr>
           <w:p>
             <w:pPr>
-              <w:pStyle w:val="Sansinterligne"/>
+              <w:pStyle w:val="NoSpacing"/>
               <w:cnfStyle w:val="000000100000" w:firstRow="0" w:lastRow="0" w:firstColumn="0" w:lastColumn="0" w:oddVBand="0" w:evenVBand="0" w:oddHBand="1" w:evenHBand="0" w:firstRowFirstColumn="0" w:firstRowLastColumn="0" w:lastRowFirstColumn="0" w:lastRowLastColumn="0"/>
               <w:rPr>
                 <w:lang w:val="fr-FR"/>
@@ -2172,23 +2172,23 @@
     </w:tbl>
     <w:p>
       <w:pPr>
-        <w:pStyle w:val="Sansinterligne"/>
-        <w:rPr>
-          <w:lang w:val="fr-FR"/>
-        </w:rPr>
-      </w:pPr>
-    </w:p>
-    <w:p>
-      <w:pPr>
-        <w:pStyle w:val="Sansinterligne"/>
-        <w:rPr>
-          <w:lang w:val="fr-FR"/>
-        </w:rPr>
-      </w:pPr>
-    </w:p>
-    <w:p>
-      <w:pPr>
-        <w:pStyle w:val="Titre2"/>
+        <w:pStyle w:val="NoSpacing"/>
+        <w:rPr>
+          <w:lang w:val="fr-FR"/>
+        </w:rPr>
+      </w:pPr>
+    </w:p>
+    <w:p>
+      <w:pPr>
+        <w:pStyle w:val="NoSpacing"/>
+        <w:rPr>
+          <w:lang w:val="fr-FR"/>
+        </w:rPr>
+      </w:pPr>
+    </w:p>
+    <w:p>
+      <w:pPr>
+        <w:pStyle w:val="Heading2"/>
         <w:rPr>
           <w:lang w:val="fr-FR"/>
         </w:rPr>
@@ -2202,15 +2202,15 @@
     </w:p>
     <w:p>
       <w:pPr>
-        <w:pStyle w:val="Sansinterligne"/>
-        <w:rPr>
-          <w:lang w:val="fr-FR"/>
-        </w:rPr>
-      </w:pPr>
-    </w:p>
-    <w:p>
-      <w:pPr>
-        <w:pStyle w:val="Sansinterligne"/>
+        <w:pStyle w:val="NoSpacing"/>
+        <w:rPr>
+          <w:lang w:val="fr-FR"/>
+        </w:rPr>
+      </w:pPr>
+    </w:p>
+    <w:p>
+      <w:pPr>
+        <w:pStyle w:val="NoSpacing"/>
         <w:rPr>
           <w:lang w:val="fr-FR"/>
         </w:rPr>
@@ -2224,15 +2224,15 @@
     </w:p>
     <w:p>
       <w:pPr>
-        <w:pStyle w:val="Sansinterligne"/>
-        <w:rPr>
-          <w:lang w:val="fr-FR"/>
-        </w:rPr>
-      </w:pPr>
-    </w:p>
-    <w:p>
-      <w:pPr>
-        <w:pStyle w:val="Sansinterligne"/>
+        <w:pStyle w:val="NoSpacing"/>
+        <w:rPr>
+          <w:lang w:val="fr-FR"/>
+        </w:rPr>
+      </w:pPr>
+    </w:p>
+    <w:p>
+      <w:pPr>
+        <w:pStyle w:val="NoSpacing"/>
         <w:rPr>
           <w:lang w:val="fr-FR"/>
         </w:rPr>
@@ -2276,7 +2276,7 @@
     </w:p>
     <w:p>
       <w:pPr>
-        <w:pStyle w:val="Sansinterligne"/>
+        <w:pStyle w:val="NoSpacing"/>
         <w:numPr>
           <w:ilvl w:val="0"/>
           <w:numId w:val="5"/>
@@ -2294,7 +2294,7 @@
     </w:p>
     <w:p>
       <w:pPr>
-        <w:pStyle w:val="Sansinterligne"/>
+        <w:pStyle w:val="NoSpacing"/>
         <w:numPr>
           <w:ilvl w:val="0"/>
           <w:numId w:val="5"/>
@@ -2312,15 +2312,15 @@
     </w:p>
     <w:p>
       <w:pPr>
-        <w:pStyle w:val="Sansinterligne"/>
-        <w:rPr>
-          <w:lang w:val="fr-FR"/>
-        </w:rPr>
-      </w:pPr>
-    </w:p>
-    <w:p>
-      <w:pPr>
-        <w:pStyle w:val="Sansinterligne"/>
+        <w:pStyle w:val="NoSpacing"/>
+        <w:rPr>
+          <w:lang w:val="fr-FR"/>
+        </w:rPr>
+      </w:pPr>
+    </w:p>
+    <w:p>
+      <w:pPr>
+        <w:pStyle w:val="NoSpacing"/>
         <w:rPr>
           <w:lang w:val="fr-FR"/>
         </w:rPr>
@@ -2360,7 +2360,7 @@
     </w:p>
     <w:p>
       <w:pPr>
-        <w:pStyle w:val="Sansinterligne"/>
+        <w:pStyle w:val="NoSpacing"/>
         <w:rPr>
           <w:lang w:val="fr-FR"/>
         </w:rPr>
@@ -2380,15 +2380,15 @@
     </w:p>
     <w:p>
       <w:pPr>
-        <w:pStyle w:val="Sansinterligne"/>
-        <w:rPr>
-          <w:lang w:val="fr-FR"/>
-        </w:rPr>
-      </w:pPr>
-    </w:p>
-    <w:p>
-      <w:pPr>
-        <w:pStyle w:val="Sansinterligne"/>
+        <w:pStyle w:val="NoSpacing"/>
+        <w:rPr>
+          <w:lang w:val="fr-FR"/>
+        </w:rPr>
+      </w:pPr>
+    </w:p>
+    <w:p>
+      <w:pPr>
+        <w:pStyle w:val="NoSpacing"/>
         <w:rPr>
           <w:lang w:val="fr-FR"/>
         </w:rPr>
@@ -2464,7 +2464,7 @@
     </w:p>
     <w:p>
       <w:pPr>
-        <w:pStyle w:val="Sansinterligne"/>
+        <w:pStyle w:val="NoSpacing"/>
         <w:rPr>
           <w:lang w:val="fr-FR"/>
         </w:rPr>
@@ -2478,7 +2478,7 @@
     </w:p>
     <w:p>
       <w:pPr>
-        <w:pStyle w:val="Sansinterligne"/>
+        <w:pStyle w:val="NoSpacing"/>
         <w:rPr>
           <w:lang w:val="fr-FR"/>
         </w:rPr>
@@ -2505,7 +2505,7 @@
           </w:tcPr>
           <w:p>
             <w:pPr>
-              <w:pStyle w:val="Sansinterligne"/>
+              <w:pStyle w:val="NoSpacing"/>
             </w:pPr>
             <w:r>
               <w:t>Paramètre</w:t>
@@ -2518,7 +2518,7 @@
           </w:tcPr>
           <w:p>
             <w:pPr>
-              <w:pStyle w:val="Sansinterligne"/>
+              <w:pStyle w:val="NoSpacing"/>
               <w:cnfStyle w:val="100000000000" w:firstRow="1" w:lastRow="0" w:firstColumn="0" w:lastColumn="0" w:oddVBand="0" w:evenVBand="0" w:oddHBand="0" w:evenHBand="0" w:firstRowFirstColumn="0" w:firstRowLastColumn="0" w:lastRowFirstColumn="0" w:lastRowLastColumn="0"/>
             </w:pPr>
             <w:r>
@@ -2538,7 +2538,7 @@
           </w:tcPr>
           <w:p>
             <w:pPr>
-              <w:pStyle w:val="Sansinterligne"/>
+              <w:pStyle w:val="NoSpacing"/>
             </w:pPr>
             <w:r>
               <w:t>processRef : Process[1]</w:t>
@@ -2551,7 +2551,7 @@
           </w:tcPr>
           <w:p>
             <w:pPr>
-              <w:pStyle w:val="Sansinterligne"/>
+              <w:pStyle w:val="NoSpacing"/>
               <w:cnfStyle w:val="000000100000" w:firstRow="0" w:lastRow="0" w:firstColumn="0" w:lastColumn="0" w:oddVBand="0" w:evenVBand="0" w:oddHBand="1" w:evenHBand="0" w:firstRowFirstColumn="0" w:firstRowLastColumn="0" w:lastRowFirstColumn="0" w:lastRowLastColumn="0"/>
               <w:rPr>
                 <w:lang w:val="fr-FR"/>
@@ -2572,7 +2572,7 @@
           </w:p>
           <w:p>
             <w:pPr>
-              <w:pStyle w:val="Sansinterligne"/>
+              <w:pStyle w:val="NoSpacing"/>
               <w:cnfStyle w:val="000000100000" w:firstRow="0" w:lastRow="0" w:firstColumn="0" w:lastColumn="0" w:oddVBand="0" w:evenVBand="0" w:oddHBand="1" w:evenHBand="0" w:firstRowFirstColumn="0" w:firstRowLastColumn="0" w:lastRowFirstColumn="0" w:lastRowLastColumn="0"/>
               <w:rPr>
                 <w:lang w:val="fr-FR"/>
@@ -2587,7 +2587,7 @@
           </w:p>
           <w:p>
             <w:pPr>
-              <w:pStyle w:val="Sansinterligne"/>
+              <w:pStyle w:val="NoSpacing"/>
               <w:cnfStyle w:val="000000100000" w:firstRow="0" w:lastRow="0" w:firstColumn="0" w:lastColumn="0" w:oddVBand="0" w:evenVBand="0" w:oddHBand="1" w:evenHBand="0" w:firstRowFirstColumn="0" w:firstRowLastColumn="0" w:lastRowFirstColumn="0" w:lastRowLastColumn="0"/>
               <w:rPr>
                 <w:lang w:val="fr-FR"/>
@@ -2602,7 +2602,7 @@
           </w:p>
           <w:p>
             <w:pPr>
-              <w:pStyle w:val="Sansinterligne"/>
+              <w:pStyle w:val="NoSpacing"/>
               <w:cnfStyle w:val="000000100000" w:firstRow="0" w:lastRow="0" w:firstColumn="0" w:lastColumn="0" w:oddVBand="0" w:evenVBand="0" w:oddHBand="1" w:evenHBand="0" w:firstRowFirstColumn="0" w:firstRowLastColumn="0" w:lastRowFirstColumn="0" w:lastRowLastColumn="0"/>
               <w:rPr>
                 <w:lang w:val="fr-FR"/>
@@ -2611,7 +2611,7 @@
           </w:p>
           <w:p>
             <w:pPr>
-              <w:pStyle w:val="Sansinterligne"/>
+              <w:pStyle w:val="NoSpacing"/>
               <w:cnfStyle w:val="000000100000" w:firstRow="0" w:lastRow="0" w:firstColumn="0" w:lastColumn="0" w:oddVBand="0" w:evenVBand="0" w:oddHBand="1" w:evenHBand="0" w:firstRowFirstColumn="0" w:firstRowLastColumn="0" w:lastRowFirstColumn="0" w:lastRowLastColumn="0"/>
               <w:rPr>
                 <w:lang w:val="fr-FR"/>
@@ -2626,7 +2626,7 @@
           </w:p>
           <w:p>
             <w:pPr>
-              <w:pStyle w:val="Sansinterligne"/>
+              <w:pStyle w:val="NoSpacing"/>
               <w:numPr>
                 <w:ilvl w:val="0"/>
                 <w:numId w:val="5"/>
@@ -2659,7 +2659,7 @@
           </w:p>
           <w:p>
             <w:pPr>
-              <w:pStyle w:val="Sansinterligne"/>
+              <w:pStyle w:val="NoSpacing"/>
               <w:numPr>
                 <w:ilvl w:val="0"/>
                 <w:numId w:val="5"/>
@@ -2686,7 +2686,7 @@
           </w:p>
           <w:p>
             <w:pPr>
-              <w:pStyle w:val="Sansinterligne"/>
+              <w:pStyle w:val="NoSpacing"/>
               <w:numPr>
                 <w:ilvl w:val="0"/>
                 <w:numId w:val="5"/>
@@ -2713,7 +2713,7 @@
           </w:p>
           <w:p>
             <w:pPr>
-              <w:pStyle w:val="Sansinterligne"/>
+              <w:pStyle w:val="NoSpacing"/>
               <w:numPr>
                 <w:ilvl w:val="0"/>
                 <w:numId w:val="5"/>
@@ -2733,7 +2733,7 @@
           </w:p>
           <w:p>
             <w:pPr>
-              <w:pStyle w:val="Sansinterligne"/>
+              <w:pStyle w:val="NoSpacing"/>
               <w:numPr>
                 <w:ilvl w:val="0"/>
                 <w:numId w:val="5"/>
@@ -2768,7 +2768,7 @@
           </w:tcPr>
           <w:p>
             <w:pPr>
-              <w:pStyle w:val="Sansinterligne"/>
+              <w:pStyle w:val="NoSpacing"/>
             </w:pPr>
             <w:r>
               <w:t>Mappings: ParameterMappings[0…*]</w:t>
@@ -2781,7 +2781,7 @@
           </w:tcPr>
           <w:p>
             <w:pPr>
-              <w:pStyle w:val="Sansinterligne"/>
+              <w:pStyle w:val="NoSpacing"/>
               <w:cnfStyle w:val="000000000000" w:firstRow="0" w:lastRow="0" w:firstColumn="0" w:lastColumn="0" w:oddVBand="0" w:evenVBand="0" w:oddHBand="0" w:evenHBand="0" w:firstRowFirstColumn="0" w:firstRowLastColumn="0" w:lastRowFirstColumn="0" w:lastRowLastColumn="0"/>
               <w:rPr>
                 <w:lang w:val="fr-FR"/>
@@ -2850,7 +2850,7 @@
           </w:tcPr>
           <w:p>
             <w:pPr>
-              <w:pStyle w:val="Sansinterligne"/>
+              <w:pStyle w:val="NoSpacing"/>
             </w:pPr>
             <w:r>
               <w:lastRenderedPageBreak/>
@@ -2864,7 +2864,7 @@
           </w:tcPr>
           <w:p>
             <w:pPr>
-              <w:pStyle w:val="Sansinterligne"/>
+              <w:pStyle w:val="NoSpacing"/>
               <w:cnfStyle w:val="000000100000" w:firstRow="0" w:lastRow="0" w:firstColumn="0" w:lastColumn="0" w:oddVBand="0" w:evenVBand="0" w:oddHBand="1" w:evenHBand="0" w:firstRowFirstColumn="0" w:firstRowLastColumn="0" w:lastRowFirstColumn="0" w:lastRowLastColumn="0"/>
               <w:rPr>
                 <w:lang w:val="fr-FR"/>
@@ -2885,7 +2885,7 @@
           </w:p>
           <w:p>
             <w:pPr>
-              <w:pStyle w:val="Sansinterligne"/>
+              <w:pStyle w:val="NoSpacing"/>
               <w:cnfStyle w:val="000000100000" w:firstRow="0" w:lastRow="0" w:firstColumn="0" w:lastColumn="0" w:oddVBand="0" w:evenVBand="0" w:oddHBand="1" w:evenHBand="0" w:firstRowFirstColumn="0" w:firstRowLastColumn="0" w:lastRowFirstColumn="0" w:lastRowLastColumn="0"/>
               <w:rPr>
                 <w:lang w:val="fr-FR"/>
@@ -2903,73 +2903,73 @@
     </w:tbl>
     <w:p>
       <w:pPr>
-        <w:pStyle w:val="Sansinterligne"/>
-        <w:rPr>
-          <w:lang w:val="fr-FR"/>
-        </w:rPr>
-      </w:pPr>
-    </w:p>
-    <w:p>
-      <w:pPr>
-        <w:pStyle w:val="Titre2"/>
-        <w:rPr>
-          <w:lang w:val="fr-FR"/>
-        </w:rPr>
-      </w:pPr>
-      <w:r>
-        <w:rPr>
-          <w:lang w:val="fr-FR"/>
+        <w:pStyle w:val="NoSpacing"/>
+        <w:rPr>
+          <w:lang w:val="fr-FR"/>
+        </w:rPr>
+      </w:pPr>
+    </w:p>
+    <w:p>
+      <w:pPr>
+        <w:pStyle w:val="Heading2"/>
+        <w:rPr>
+          <w:lang w:val="en-US"/>
+        </w:rPr>
+      </w:pPr>
+      <w:r>
+        <w:rPr>
+          <w:lang w:val="en-US"/>
         </w:rPr>
         <w:t>TimerEventListener</w:t>
       </w:r>
     </w:p>
     <w:p>
       <w:pPr>
-        <w:pStyle w:val="Sansinterligne"/>
-        <w:rPr>
-          <w:lang w:val="fr-FR"/>
-        </w:rPr>
-      </w:pPr>
-    </w:p>
-    <w:p>
-      <w:pPr>
-        <w:pStyle w:val="Sansinterligne"/>
-        <w:rPr>
-          <w:lang w:val="fr-FR"/>
+        <w:pStyle w:val="NoSpacing"/>
+        <w:rPr>
+          <w:lang w:val="en-US"/>
+        </w:rPr>
+      </w:pPr>
+    </w:p>
+    <w:p>
+      <w:pPr>
+        <w:pStyle w:val="NoSpacing"/>
+        <w:rPr>
+          <w:lang w:val="en-US"/>
         </w:rPr>
       </w:pPr>
       <w:r>
         <w:rPr>
           <w:b/>
           <w:bCs/>
-          <w:lang w:val="fr-FR"/>
+          <w:lang w:val="en-US"/>
         </w:rPr>
         <w:t>Définition</w:t>
       </w:r>
       <w:r>
         <w:rPr>
-          <w:lang w:val="fr-FR"/>
+          <w:lang w:val="en-US"/>
         </w:rPr>
         <w:t xml:space="preserve"> : </w:t>
       </w:r>
       <w:r>
         <w:rPr>
-          <w:lang w:val="fr-FR"/>
+          <w:lang w:val="en-US"/>
         </w:rPr>
         <w:t>« catch predefined elapses of time ».</w:t>
       </w:r>
     </w:p>
     <w:p>
       <w:pPr>
-        <w:pStyle w:val="Sansinterligne"/>
-        <w:rPr>
-          <w:lang w:val="fr-FR"/>
-        </w:rPr>
-      </w:pPr>
-    </w:p>
-    <w:p>
-      <w:pPr>
-        <w:pStyle w:val="Sansinterligne"/>
+        <w:pStyle w:val="NoSpacing"/>
+        <w:rPr>
+          <w:lang w:val="en-US"/>
+        </w:rPr>
+      </w:pPr>
+    </w:p>
+    <w:p>
+      <w:pPr>
+        <w:pStyle w:val="NoSpacing"/>
         <w:rPr>
           <w:lang w:val="fr-FR"/>
         </w:rPr>
@@ -2991,7 +2991,7 @@
     </w:p>
     <w:p>
       <w:pPr>
-        <w:pStyle w:val="Sansinterligne"/>
+        <w:pStyle w:val="NoSpacing"/>
         <w:rPr>
           <w:lang w:val="fr-FR"/>
         </w:rPr>
@@ -2999,7 +2999,7 @@
     </w:p>
     <w:tbl>
       <w:tblPr>
-        <w:tblStyle w:val="TableauGrille4"/>
+        <w:tblStyle w:val="GridTable4"/>
         <w:tblW w:w="0" w:type="auto"/>
         <w:tblLook w:val="04A0" w:firstRow="1" w:lastRow="0" w:firstColumn="1" w:lastColumn="0" w:noHBand="0" w:noVBand="1"/>
       </w:tblPr>
@@ -3018,7 +3018,7 @@
           </w:tcPr>
           <w:p>
             <w:pPr>
-              <w:pStyle w:val="Sansinterligne"/>
+              <w:pStyle w:val="NoSpacing"/>
               <w:rPr>
                 <w:lang w:val="fr-FR"/>
               </w:rPr>
@@ -3037,7 +3037,7 @@
           </w:tcPr>
           <w:p>
             <w:pPr>
-              <w:pStyle w:val="Sansinterligne"/>
+              <w:pStyle w:val="NoSpacing"/>
               <w:cnfStyle w:val="100000000000" w:firstRow="1" w:lastRow="0" w:firstColumn="0" w:lastColumn="0" w:oddVBand="0" w:evenVBand="0" w:oddHBand="0" w:evenHBand="0" w:firstRowFirstColumn="0" w:firstRowLastColumn="0" w:lastRowFirstColumn="0" w:lastRowLastColumn="0"/>
               <w:rPr>
                 <w:lang w:val="fr-FR"/>
@@ -3063,7 +3063,7 @@
           </w:tcPr>
           <w:p>
             <w:pPr>
-              <w:pStyle w:val="Sansinterligne"/>
+              <w:pStyle w:val="NoSpacing"/>
               <w:rPr>
                 <w:lang w:val="fr-FR"/>
               </w:rPr>
@@ -3082,7 +3082,7 @@
           </w:tcPr>
           <w:p>
             <w:pPr>
-              <w:pStyle w:val="Sansinterligne"/>
+              <w:pStyle w:val="NoSpacing"/>
               <w:cnfStyle w:val="000000100000" w:firstRow="0" w:lastRow="0" w:firstColumn="0" w:lastColumn="0" w:oddVBand="0" w:evenVBand="0" w:oddHBand="1" w:evenHBand="0" w:firstRowFirstColumn="0" w:firstRowLastColumn="0" w:lastRowFirstColumn="0" w:lastRowLastColumn="0"/>
               <w:rPr>
                 <w:lang w:val="fr-FR"/>
@@ -3105,7 +3105,7 @@
           </w:tcPr>
           <w:p>
             <w:pPr>
-              <w:pStyle w:val="Sansinterligne"/>
+              <w:pStyle w:val="NoSpacing"/>
               <w:rPr>
                 <w:lang w:val="fr-FR"/>
               </w:rPr>
@@ -3124,7 +3124,7 @@
           </w:tcPr>
           <w:p>
             <w:pPr>
-              <w:pStyle w:val="Sansinterligne"/>
+              <w:pStyle w:val="NoSpacing"/>
               <w:cnfStyle w:val="000000000000" w:firstRow="0" w:lastRow="0" w:firstColumn="0" w:lastColumn="0" w:oddVBand="0" w:evenVBand="0" w:oddHBand="0" w:evenHBand="0" w:firstRowFirstColumn="0" w:firstRowLastColumn="0" w:lastRowFirstColumn="0" w:lastRowLastColumn="0"/>
               <w:rPr>
                 <w:lang w:val="fr-FR"/>
@@ -3142,15 +3142,15 @@
     </w:tbl>
     <w:p>
       <w:pPr>
-        <w:pStyle w:val="Sansinterligne"/>
-        <w:rPr>
-          <w:lang w:val="fr-FR"/>
-        </w:rPr>
-      </w:pPr>
-    </w:p>
-    <w:p>
-      <w:pPr>
-        <w:pStyle w:val="Sansinterligne"/>
+        <w:pStyle w:val="NoSpacing"/>
+        <w:rPr>
+          <w:lang w:val="fr-FR"/>
+        </w:rPr>
+      </w:pPr>
+    </w:p>
+    <w:p>
+      <w:pPr>
+        <w:pStyle w:val="NoSpacing"/>
         <w:rPr>
           <w:lang w:val="fr-FR"/>
         </w:rPr>
@@ -3176,7 +3176,7 @@
     </w:p>
     <w:p>
       <w:pPr>
-        <w:pStyle w:val="Sansinterligne"/>
+        <w:pStyle w:val="NoSpacing"/>
         <w:numPr>
           <w:ilvl w:val="0"/>
           <w:numId w:val="5"/>
@@ -3208,7 +3208,7 @@
     </w:p>
     <w:p>
       <w:pPr>
-        <w:pStyle w:val="Sansinterligne"/>
+        <w:pStyle w:val="NoSpacing"/>
         <w:numPr>
           <w:ilvl w:val="0"/>
           <w:numId w:val="5"/>
@@ -3240,7 +3240,7 @@
     </w:p>
     <w:p>
       <w:pPr>
-        <w:pStyle w:val="Sansinterligne"/>
+        <w:pStyle w:val="NoSpacing"/>
         <w:numPr>
           <w:ilvl w:val="0"/>
           <w:numId w:val="5"/>
@@ -3272,15 +3272,15 @@
     </w:p>
     <w:p>
       <w:pPr>
-        <w:pStyle w:val="Sansinterligne"/>
-        <w:rPr>
-          <w:lang w:val="fr-FR"/>
-        </w:rPr>
-      </w:pPr>
-    </w:p>
-    <w:p>
-      <w:pPr>
-        <w:pStyle w:val="Titre2"/>
+        <w:pStyle w:val="NoSpacing"/>
+        <w:rPr>
+          <w:lang w:val="fr-FR"/>
+        </w:rPr>
+      </w:pPr>
+    </w:p>
+    <w:p>
+      <w:pPr>
+        <w:pStyle w:val="Heading2"/>
         <w:rPr>
           <w:lang w:val="fr-FR"/>
         </w:rPr>
@@ -3294,15 +3294,15 @@
     </w:p>
     <w:p>
       <w:pPr>
-        <w:pStyle w:val="Sansinterligne"/>
-        <w:rPr>
-          <w:lang w:val="fr-FR"/>
-        </w:rPr>
-      </w:pPr>
-    </w:p>
-    <w:p>
-      <w:pPr>
-        <w:pStyle w:val="Sansinterligne"/>
+        <w:pStyle w:val="NoSpacing"/>
+        <w:rPr>
+          <w:lang w:val="fr-FR"/>
+        </w:rPr>
+      </w:pPr>
+    </w:p>
+    <w:p>
+      <w:pPr>
+        <w:pStyle w:val="NoSpacing"/>
         <w:rPr>
           <w:lang w:val="fr-FR"/>
         </w:rPr>
@@ -3316,15 +3316,15 @@
     </w:p>
     <w:p>
       <w:pPr>
-        <w:pStyle w:val="Sansinterligne"/>
-        <w:rPr>
-          <w:lang w:val="fr-FR"/>
-        </w:rPr>
-      </w:pPr>
-    </w:p>
-    <w:p>
-      <w:pPr>
-        <w:pStyle w:val="Sansinterligne"/>
+        <w:pStyle w:val="NoSpacing"/>
+        <w:rPr>
+          <w:lang w:val="fr-FR"/>
+        </w:rPr>
+      </w:pPr>
+    </w:p>
+    <w:p>
+      <w:pPr>
+        <w:pStyle w:val="NoSpacing"/>
         <w:rPr>
           <w:lang w:val="fr-FR"/>
         </w:rPr>
@@ -3374,15 +3374,761 @@
     </w:p>
     <w:p>
       <w:pPr>
-        <w:pStyle w:val="Sansinterligne"/>
-        <w:rPr>
-          <w:lang w:val="fr-FR"/>
-        </w:rPr>
-      </w:pPr>
-    </w:p>
-    <w:p>
-      <w:pPr>
-        <w:pStyle w:val="Titre1"/>
+        <w:pStyle w:val="NoSpacing"/>
+        <w:rPr>
+          <w:lang w:val="fr-FR"/>
+        </w:rPr>
+      </w:pPr>
+    </w:p>
+    <w:p>
+      <w:pPr>
+        <w:pStyle w:val="Heading2"/>
+        <w:rPr>
+          <w:lang w:val="fr-FR"/>
+        </w:rPr>
+      </w:pPr>
+      <w:r>
+        <w:rPr>
+          <w:lang w:val="fr-FR"/>
+        </w:rPr>
+        <w:t>Milestone</w:t>
+      </w:r>
+    </w:p>
+    <w:p>
+      <w:pPr>
+        <w:pStyle w:val="NoSpacing"/>
+        <w:rPr>
+          <w:lang w:val="fr-FR"/>
+        </w:rPr>
+      </w:pPr>
+    </w:p>
+    <w:p>
+      <w:pPr>
+        <w:pStyle w:val="NoSpacing"/>
+        <w:rPr>
+          <w:lang w:val="fr-FR"/>
+        </w:rPr>
+      </w:pPr>
+      <w:r>
+        <w:rPr>
+          <w:lang w:val="fr-FR"/>
+        </w:rPr>
+        <w:t xml:space="preserve">Exprime le fait </w:t>
+      </w:r>
+      <w:r>
+        <w:rPr>
+          <w:lang w:val="fr-FR"/>
+        </w:rPr>
+        <w:t xml:space="preserve">qu’un objectif </w:t>
+      </w:r>
+      <w:r>
+        <w:rPr>
+          <w:lang w:val="fr-FR"/>
+        </w:rPr>
+        <w:t xml:space="preserve">intermédiaire </w:t>
+      </w:r>
+      <w:r>
+        <w:rPr>
+          <w:lang w:val="fr-FR"/>
+        </w:rPr>
+        <w:t xml:space="preserve">a été atteint. </w:t>
+      </w:r>
+    </w:p>
+    <w:p>
+      <w:pPr>
+        <w:pStyle w:val="NoSpacing"/>
+        <w:rPr>
+          <w:lang w:val="fr-FR"/>
+        </w:rPr>
+      </w:pPr>
+      <w:r>
+        <w:rPr>
+          <w:lang w:val="fr-FR"/>
+        </w:rPr>
+        <w:t xml:space="preserve">Les conditions qui définissent si un </w:t>
+      </w:r>
+      <w:r>
+        <w:rPr>
+          <w:lang w:val="fr-FR"/>
+        </w:rPr>
+        <w:t>« M</w:t>
+      </w:r>
+      <w:r>
+        <w:rPr>
+          <w:lang w:val="fr-FR"/>
+        </w:rPr>
+        <w:t>ilestone</w:t>
+      </w:r>
+      <w:r>
+        <w:rPr>
+          <w:lang w:val="fr-FR"/>
+        </w:rPr>
+        <w:t> »</w:t>
+      </w:r>
+      <w:r>
+        <w:rPr>
+          <w:lang w:val="fr-FR"/>
+        </w:rPr>
+        <w:t xml:space="preserve"> </w:t>
+      </w:r>
+      <w:r>
+        <w:rPr>
+          <w:lang w:val="fr-FR"/>
+        </w:rPr>
+        <w:t xml:space="preserve">est atteint </w:t>
+      </w:r>
+      <w:r>
+        <w:rPr>
+          <w:lang w:val="fr-FR"/>
+        </w:rPr>
+        <w:t>sont exprimées par des «SEntries ».</w:t>
+      </w:r>
+    </w:p>
+    <w:p>
+      <w:pPr>
+        <w:pStyle w:val="NoSpacing"/>
+        <w:rPr>
+          <w:lang w:val="fr-FR"/>
+        </w:rPr>
+      </w:pPr>
+    </w:p>
+    <w:p>
+      <w:pPr>
+        <w:pStyle w:val="NoSpacing"/>
+        <w:rPr>
+          <w:lang w:val="fr-FR"/>
+        </w:rPr>
+      </w:pPr>
+      <w:r>
+        <w:rPr>
+          <w:noProof/>
+          <w:lang w:eastAsia="nl-BE"/>
+        </w:rPr>
+        <w:drawing>
+          <wp:inline distT="0" distB="0" distL="0" distR="0" wp14:anchorId="67952D91" wp14:editId="569C8111">
+            <wp:extent cx="2599348" cy="1933575"/>
+            <wp:effectExtent l="0" t="0" r="0" b="0"/>
+            <wp:docPr id="2" name="Picture 2"/>
+            <wp:cNvGraphicFramePr>
+              <a:graphicFrameLocks xmlns:a="http://schemas.openxmlformats.org/drawingml/2006/main" noChangeAspect="1"/>
+            </wp:cNvGraphicFramePr>
+            <a:graphic xmlns:a="http://schemas.openxmlformats.org/drawingml/2006/main">
+              <a:graphicData uri="http://schemas.openxmlformats.org/drawingml/2006/picture">
+                <pic:pic xmlns:pic="http://schemas.openxmlformats.org/drawingml/2006/picture">
+                  <pic:nvPicPr>
+                    <pic:cNvPr id="0" name="Picture 1"/>
+                    <pic:cNvPicPr>
+                      <a:picLocks noChangeAspect="1" noChangeArrowheads="1"/>
+                    </pic:cNvPicPr>
+                  </pic:nvPicPr>
+                  <pic:blipFill>
+                    <a:blip r:embed="rId8">
+                      <a:extLst>
+                        <a:ext uri="{28A0092B-C50C-407E-A947-70E740481C1C}">
+                          <a14:useLocalDpi xmlns:a14="http://schemas.microsoft.com/office/drawing/2010/main" val="0"/>
+                        </a:ext>
+                      </a:extLst>
+                    </a:blip>
+                    <a:srcRect/>
+                    <a:stretch>
+                      <a:fillRect/>
+                    </a:stretch>
+                  </pic:blipFill>
+                  <pic:spPr bwMode="auto">
+                    <a:xfrm>
+                      <a:off x="0" y="0"/>
+                      <a:ext cx="2599348" cy="1933575"/>
+                    </a:xfrm>
+                    <a:prstGeom prst="rect">
+                      <a:avLst/>
+                    </a:prstGeom>
+                    <a:noFill/>
+                    <a:ln>
+                      <a:noFill/>
+                    </a:ln>
+                  </pic:spPr>
+                </pic:pic>
+              </a:graphicData>
+            </a:graphic>
+          </wp:inline>
+        </w:drawing>
+      </w:r>
+    </w:p>
+    <w:p>
+      <w:pPr>
+        <w:pStyle w:val="NoSpacing"/>
+        <w:rPr>
+          <w:lang w:val="fr-FR"/>
+        </w:rPr>
+      </w:pPr>
+    </w:p>
+    <w:p>
+      <w:pPr>
+        <w:pStyle w:val="NoSpacing"/>
+        <w:rPr>
+          <w:lang w:val="fr-FR"/>
+        </w:rPr>
+      </w:pPr>
+      <w:r>
+        <w:rPr>
+          <w:lang w:val="fr-FR"/>
+        </w:rPr>
+        <w:lastRenderedPageBreak/>
+        <w:t>Voici les différents état</w:t>
+      </w:r>
+      <w:r>
+        <w:rPr>
+          <w:lang w:val="fr-FR"/>
+        </w:rPr>
+        <w:t>s</w:t>
+      </w:r>
+      <w:r>
+        <w:rPr>
+          <w:lang w:val="fr-FR"/>
+        </w:rPr>
+        <w:t xml:space="preserve"> d’un </w:t>
+      </w:r>
+      <w:r>
+        <w:rPr>
+          <w:lang w:val="fr-FR"/>
+        </w:rPr>
+        <w:t>« M</w:t>
+      </w:r>
+      <w:r>
+        <w:rPr>
+          <w:lang w:val="fr-FR"/>
+        </w:rPr>
+        <w:t>ilestone</w:t>
+      </w:r>
+      <w:r>
+        <w:rPr>
+          <w:lang w:val="fr-FR"/>
+        </w:rPr>
+        <w:t> »</w:t>
+      </w:r>
+      <w:r>
+        <w:rPr>
+          <w:lang w:val="fr-FR"/>
+        </w:rPr>
+        <w:t> :</w:t>
+      </w:r>
+    </w:p>
+    <w:p>
+      <w:pPr>
+        <w:pStyle w:val="NoSpacing"/>
+        <w:rPr>
+          <w:lang w:val="fr-FR"/>
+        </w:rPr>
+      </w:pPr>
+    </w:p>
+    <w:tbl>
+      <w:tblPr>
+        <w:tblStyle w:val="LightList"/>
+        <w:tblW w:w="0" w:type="auto"/>
+        <w:tblLook w:val="04A0" w:firstRow="1" w:lastRow="0" w:firstColumn="1" w:lastColumn="0" w:noHBand="0" w:noVBand="1"/>
+      </w:tblPr>
+      <w:tblGrid>
+        <w:gridCol w:w="1384"/>
+        <w:gridCol w:w="7828"/>
+      </w:tblGrid>
+      <w:tr>
+        <w:trPr>
+          <w:cnfStyle w:val="100000000000" w:firstRow="1" w:lastRow="0" w:firstColumn="0" w:lastColumn="0" w:oddVBand="0" w:evenVBand="0" w:oddHBand="0" w:evenHBand="0" w:firstRowFirstColumn="0" w:firstRowLastColumn="0" w:lastRowFirstColumn="0" w:lastRowLastColumn="0"/>
+        </w:trPr>
+        <w:tc>
+          <w:tcPr>
+            <w:cnfStyle w:val="001000000000" w:firstRow="0" w:lastRow="0" w:firstColumn="1" w:lastColumn="0" w:oddVBand="0" w:evenVBand="0" w:oddHBand="0" w:evenHBand="0" w:firstRowFirstColumn="0" w:firstRowLastColumn="0" w:lastRowFirstColumn="0" w:lastRowLastColumn="0"/>
+            <w:tcW w:w="1384" w:type="dxa"/>
+          </w:tcPr>
+          <w:p>
+            <w:pPr>
+              <w:pStyle w:val="NoSpacing"/>
+              <w:rPr>
+                <w:lang w:val="fr-FR"/>
+              </w:rPr>
+            </w:pPr>
+            <w:r>
+              <w:rPr>
+                <w:lang w:val="fr-FR"/>
+              </w:rPr>
+              <w:t>Etat</w:t>
+            </w:r>
+          </w:p>
+        </w:tc>
+        <w:tc>
+          <w:tcPr>
+            <w:tcW w:w="7828" w:type="dxa"/>
+          </w:tcPr>
+          <w:p>
+            <w:pPr>
+              <w:pStyle w:val="NoSpacing"/>
+              <w:cnfStyle w:val="100000000000" w:firstRow="1" w:lastRow="0" w:firstColumn="0" w:lastColumn="0" w:oddVBand="0" w:evenVBand="0" w:oddHBand="0" w:evenHBand="0" w:firstRowFirstColumn="0" w:firstRowLastColumn="0" w:lastRowFirstColumn="0" w:lastRowLastColumn="0"/>
+              <w:rPr>
+                <w:lang w:val="fr-FR"/>
+              </w:rPr>
+            </w:pPr>
+            <w:r>
+              <w:rPr>
+                <w:lang w:val="fr-FR"/>
+              </w:rPr>
+              <w:t>Description</w:t>
+            </w:r>
+          </w:p>
+        </w:tc>
+      </w:tr>
+      <w:tr>
+        <w:trPr>
+          <w:cnfStyle w:val="000000100000" w:firstRow="0" w:lastRow="0" w:firstColumn="0" w:lastColumn="0" w:oddVBand="0" w:evenVBand="0" w:oddHBand="1" w:evenHBand="0" w:firstRowFirstColumn="0" w:firstRowLastColumn="0" w:lastRowFirstColumn="0" w:lastRowLastColumn="0"/>
+        </w:trPr>
+        <w:tc>
+          <w:tcPr>
+            <w:cnfStyle w:val="001000000000" w:firstRow="0" w:lastRow="0" w:firstColumn="1" w:lastColumn="0" w:oddVBand="0" w:evenVBand="0" w:oddHBand="0" w:evenHBand="0" w:firstRowFirstColumn="0" w:firstRowLastColumn="0" w:lastRowFirstColumn="0" w:lastRowLastColumn="0"/>
+            <w:tcW w:w="1384" w:type="dxa"/>
+          </w:tcPr>
+          <w:p>
+            <w:pPr>
+              <w:pStyle w:val="NoSpacing"/>
+              <w:rPr>
+                <w:lang w:val="fr-FR"/>
+              </w:rPr>
+            </w:pPr>
+            <w:r>
+              <w:rPr>
+                <w:lang w:val="fr-FR"/>
+              </w:rPr>
+              <w:t>Available</w:t>
+            </w:r>
+          </w:p>
+        </w:tc>
+        <w:tc>
+          <w:tcPr>
+            <w:tcW w:w="7828" w:type="dxa"/>
+          </w:tcPr>
+          <w:p>
+            <w:pPr>
+              <w:pStyle w:val="NoSpacing"/>
+              <w:cnfStyle w:val="000000100000" w:firstRow="0" w:lastRow="0" w:firstColumn="0" w:lastColumn="0" w:oddVBand="0" w:evenVBand="0" w:oddHBand="1" w:evenHBand="0" w:firstRowFirstColumn="0" w:firstRowLastColumn="0" w:lastRowFirstColumn="0" w:lastRowLastColumn="0"/>
+              <w:rPr>
+                <w:lang w:val="fr-FR"/>
+              </w:rPr>
+            </w:pPr>
+            <w:r>
+              <w:rPr>
+                <w:lang w:val="fr-FR"/>
+              </w:rPr>
+              <w:t xml:space="preserve">Une instance de Milestone qui se trouve dans cet état </w:t>
+            </w:r>
+            <w:r>
+              <w:rPr>
+                <w:lang w:val="fr-FR"/>
+              </w:rPr>
+              <w:t>attend que le SEntry soit satisfait.</w:t>
+            </w:r>
+          </w:p>
+        </w:tc>
+      </w:tr>
+      <w:tr>
+        <w:tc>
+          <w:tcPr>
+            <w:cnfStyle w:val="001000000000" w:firstRow="0" w:lastRow="0" w:firstColumn="1" w:lastColumn="0" w:oddVBand="0" w:evenVBand="0" w:oddHBand="0" w:evenHBand="0" w:firstRowFirstColumn="0" w:firstRowLastColumn="0" w:lastRowFirstColumn="0" w:lastRowLastColumn="0"/>
+            <w:tcW w:w="1384" w:type="dxa"/>
+          </w:tcPr>
+          <w:p>
+            <w:pPr>
+              <w:pStyle w:val="NoSpacing"/>
+              <w:rPr>
+                <w:lang w:val="fr-FR"/>
+              </w:rPr>
+            </w:pPr>
+            <w:r>
+              <w:rPr>
+                <w:lang w:val="fr-FR"/>
+              </w:rPr>
+              <w:t>Suspended</w:t>
+            </w:r>
+          </w:p>
+        </w:tc>
+        <w:tc>
+          <w:tcPr>
+            <w:tcW w:w="7828" w:type="dxa"/>
+          </w:tcPr>
+          <w:p>
+            <w:pPr>
+              <w:pStyle w:val="NoSpacing"/>
+              <w:cnfStyle w:val="000000000000" w:firstRow="0" w:lastRow="0" w:firstColumn="0" w:lastColumn="0" w:oddVBand="0" w:evenVBand="0" w:oddHBand="0" w:evenHBand="0" w:firstRowFirstColumn="0" w:firstRowLastColumn="0" w:lastRowFirstColumn="0" w:lastRowLastColumn="0"/>
+              <w:rPr>
+                <w:lang w:val="fr-FR"/>
+              </w:rPr>
+            </w:pPr>
+            <w:r>
+              <w:rPr>
+                <w:lang w:val="fr-FR"/>
+              </w:rPr>
+              <w:t xml:space="preserve">Cet état permet à un « case worker » (human) ou à une instance de « enclosing stage » </w:t>
+            </w:r>
+            <w:r>
+              <w:rPr>
+                <w:lang w:val="fr-FR"/>
+              </w:rPr>
+              <w:t>de suspendre un « milestone » qui n’a pas été atteint.</w:t>
+            </w:r>
+          </w:p>
+        </w:tc>
+      </w:tr>
+      <w:tr>
+        <w:trPr>
+          <w:cnfStyle w:val="000000100000" w:firstRow="0" w:lastRow="0" w:firstColumn="0" w:lastColumn="0" w:oddVBand="0" w:evenVBand="0" w:oddHBand="1" w:evenHBand="0" w:firstRowFirstColumn="0" w:firstRowLastColumn="0" w:lastRowFirstColumn="0" w:lastRowLastColumn="0"/>
+        </w:trPr>
+        <w:tc>
+          <w:tcPr>
+            <w:cnfStyle w:val="001000000000" w:firstRow="0" w:lastRow="0" w:firstColumn="1" w:lastColumn="0" w:oddVBand="0" w:evenVBand="0" w:oddHBand="0" w:evenHBand="0" w:firstRowFirstColumn="0" w:firstRowLastColumn="0" w:lastRowFirstColumn="0" w:lastRowLastColumn="0"/>
+            <w:tcW w:w="1384" w:type="dxa"/>
+          </w:tcPr>
+          <w:p>
+            <w:pPr>
+              <w:pStyle w:val="NoSpacing"/>
+              <w:rPr>
+                <w:lang w:val="fr-FR"/>
+              </w:rPr>
+            </w:pPr>
+            <w:r>
+              <w:rPr>
+                <w:lang w:val="fr-FR"/>
+              </w:rPr>
+              <w:t>Completed</w:t>
+            </w:r>
+          </w:p>
+        </w:tc>
+        <w:tc>
+          <w:tcPr>
+            <w:tcW w:w="7828" w:type="dxa"/>
+          </w:tcPr>
+          <w:p>
+            <w:pPr>
+              <w:pStyle w:val="NoSpacing"/>
+              <w:cnfStyle w:val="000000100000" w:firstRow="0" w:lastRow="0" w:firstColumn="0" w:lastColumn="0" w:oddVBand="0" w:evenVBand="0" w:oddHBand="1" w:evenHBand="0" w:firstRowFirstColumn="0" w:firstRowLastColumn="0" w:lastRowFirstColumn="0" w:lastRowLastColumn="0"/>
+              <w:rPr>
+                <w:lang w:val="fr-FR"/>
+              </w:rPr>
+            </w:pPr>
+            <w:r>
+              <w:rPr>
+                <w:lang w:val="fr-FR"/>
+              </w:rPr>
+              <w:t>Indique qu’un critère du « Milestone » est vraie.</w:t>
+            </w:r>
+          </w:p>
+        </w:tc>
+      </w:tr>
+      <w:tr>
+        <w:tc>
+          <w:tcPr>
+            <w:cnfStyle w:val="001000000000" w:firstRow="0" w:lastRow="0" w:firstColumn="1" w:lastColumn="0" w:oddVBand="0" w:evenVBand="0" w:oddHBand="0" w:evenHBand="0" w:firstRowFirstColumn="0" w:firstRowLastColumn="0" w:lastRowFirstColumn="0" w:lastRowLastColumn="0"/>
+            <w:tcW w:w="1384" w:type="dxa"/>
+          </w:tcPr>
+          <w:p>
+            <w:pPr>
+              <w:pStyle w:val="NoSpacing"/>
+              <w:rPr>
+                <w:lang w:val="fr-FR"/>
+              </w:rPr>
+            </w:pPr>
+            <w:r>
+              <w:rPr>
+                <w:lang w:val="fr-FR"/>
+              </w:rPr>
+              <w:t>Terminated</w:t>
+            </w:r>
+          </w:p>
+        </w:tc>
+        <w:tc>
+          <w:tcPr>
+            <w:tcW w:w="7828" w:type="dxa"/>
+          </w:tcPr>
+          <w:p>
+            <w:pPr>
+              <w:pStyle w:val="NoSpacing"/>
+              <w:cnfStyle w:val="000000000000" w:firstRow="0" w:lastRow="0" w:firstColumn="0" w:lastColumn="0" w:oddVBand="0" w:evenVBand="0" w:oddHBand="0" w:evenHBand="0" w:firstRowFirstColumn="0" w:firstRowLastColumn="0" w:lastRowFirstColumn="0" w:lastRowLastColumn="0"/>
+              <w:rPr>
+                <w:lang w:val="fr-FR"/>
+              </w:rPr>
+            </w:pPr>
+            <w:r>
+              <w:rPr>
+                <w:lang w:val="fr-FR"/>
+              </w:rPr>
+              <w:t>Ce</w:t>
+            </w:r>
+            <w:r>
+              <w:rPr>
+                <w:lang w:val="fr-FR"/>
+              </w:rPr>
+              <w:t>t</w:t>
+            </w:r>
+            <w:r>
+              <w:rPr>
+                <w:lang w:val="fr-FR"/>
+              </w:rPr>
+              <w:t xml:space="preserve"> état indique une terminaison par un « case worker » ou une instance de « enclosing stage ».</w:t>
+            </w:r>
+            <w:r>
+              <w:rPr>
+                <w:lang w:val="fr-FR"/>
+              </w:rPr>
+              <w:t xml:space="preserve"> </w:t>
+            </w:r>
+          </w:p>
+          <w:p>
+            <w:pPr>
+              <w:pStyle w:val="NoSpacing"/>
+              <w:cnfStyle w:val="000000000000" w:firstRow="0" w:lastRow="0" w:firstColumn="0" w:lastColumn="0" w:oddVBand="0" w:evenVBand="0" w:oddHBand="0" w:evenHBand="0" w:firstRowFirstColumn="0" w:firstRowLastColumn="0" w:lastRowFirstColumn="0" w:lastRowLastColumn="0"/>
+              <w:rPr>
+                <w:lang w:val="fr-FR"/>
+              </w:rPr>
+            </w:pPr>
+            <w:r>
+              <w:rPr>
+                <w:lang w:val="fr-FR"/>
+              </w:rPr>
+              <w:t xml:space="preserve">Indique qu’un « case worker » n’est plus intéressé </w:t>
+            </w:r>
+            <w:r>
+              <w:rPr>
+                <w:lang w:val="fr-FR"/>
+              </w:rPr>
+              <w:t xml:space="preserve">par le </w:t>
+            </w:r>
+            <w:r>
+              <w:rPr>
+                <w:lang w:val="fr-FR"/>
+              </w:rPr>
+              <w:t>« </w:t>
+            </w:r>
+            <w:r>
+              <w:rPr>
+                <w:lang w:val="fr-FR"/>
+              </w:rPr>
+              <w:t>Milestone</w:t>
+            </w:r>
+            <w:r>
+              <w:rPr>
+                <w:lang w:val="fr-FR"/>
+              </w:rPr>
+              <w:t> »</w:t>
+            </w:r>
+            <w:r>
+              <w:rPr>
+                <w:lang w:val="fr-FR"/>
+              </w:rPr>
+              <w:t>.</w:t>
+            </w:r>
+          </w:p>
+        </w:tc>
+      </w:tr>
+    </w:tbl>
+    <w:p>
+      <w:pPr>
+        <w:pStyle w:val="NoSpacing"/>
+        <w:rPr>
+          <w:lang w:val="fr-FR"/>
+        </w:rPr>
+      </w:pPr>
+    </w:p>
+    <w:p>
+      <w:pPr>
+        <w:pStyle w:val="Heading2"/>
+        <w:rPr>
+          <w:lang w:val="fr-FR"/>
+        </w:rPr>
+      </w:pPr>
+      <w:r>
+        <w:rPr>
+          <w:lang w:val="fr-FR"/>
+        </w:rPr>
+        <w:t>Rôle</w:t>
+      </w:r>
+    </w:p>
+    <w:p>
+      <w:pPr>
+        <w:pStyle w:val="NoSpacing"/>
+        <w:rPr>
+          <w:lang w:val="fr-FR"/>
+        </w:rPr>
+      </w:pPr>
+    </w:p>
+    <w:p>
+      <w:pPr>
+        <w:pStyle w:val="NoSpacing"/>
+        <w:rPr>
+          <w:lang w:val="fr-FR"/>
+        </w:rPr>
+      </w:pPr>
+      <w:r>
+        <w:rPr>
+          <w:lang w:val="fr-FR"/>
+        </w:rPr>
+        <w:t xml:space="preserve">Un </w:t>
+      </w:r>
+      <w:r>
+        <w:rPr>
+          <w:lang w:val="fr-FR"/>
+        </w:rPr>
+        <w:t xml:space="preserve">« CaseRole » </w:t>
+      </w:r>
+      <w:r>
+        <w:rPr>
+          <w:lang w:val="fr-FR"/>
+        </w:rPr>
+        <w:t>autorise</w:t>
+      </w:r>
+      <w:r>
+        <w:rPr>
+          <w:lang w:val="fr-FR"/>
+        </w:rPr>
+        <w:t xml:space="preserve"> des « case workers » ou une équipe de « case workers » à exécuter </w:t>
+      </w:r>
+      <w:r>
+        <w:rPr>
+          <w:lang w:val="fr-FR"/>
+        </w:rPr>
+        <w:t xml:space="preserve">un ou plusieurs </w:t>
+      </w:r>
+      <w:r>
+        <w:rPr>
+          <w:lang w:val="fr-FR"/>
+        </w:rPr>
+        <w:t>« HumanTask ».</w:t>
+      </w:r>
+    </w:p>
+    <w:p>
+      <w:pPr>
+        <w:pStyle w:val="NoSpacing"/>
+        <w:rPr>
+          <w:lang w:val="fr-FR"/>
+        </w:rPr>
+      </w:pPr>
+      <w:r>
+        <w:rPr>
+          <w:lang w:val="fr-FR"/>
+        </w:rPr>
+        <w:t xml:space="preserve">Par exemple </w:t>
+      </w:r>
+    </w:p>
+    <w:p>
+      <w:pPr>
+        <w:pStyle w:val="NoSpacing"/>
+        <w:rPr>
+          <w:lang w:val="fr-FR"/>
+        </w:rPr>
+      </w:pPr>
+    </w:p>
+    <w:p>
+      <w:pPr>
+        <w:pStyle w:val="NoSpacing"/>
+        <w:numPr>
+          <w:ilvl w:val="0"/>
+          <w:numId w:val="5"/>
+        </w:numPr>
+        <w:rPr>
+          <w:lang w:val="fr-FR"/>
+        </w:rPr>
+      </w:pPr>
+      <w:r>
+        <w:rPr>
+          <w:lang w:val="fr-FR"/>
+        </w:rPr>
+        <w:t xml:space="preserve">Le rôle </w:t>
+      </w:r>
+      <w:r>
+        <w:rPr>
+          <w:lang w:val="fr-FR"/>
+        </w:rPr>
+        <w:t xml:space="preserve">docteur peut contenir un ou plusieurs participants </w:t>
+      </w:r>
+      <w:r>
+        <w:rPr>
+          <w:lang w:val="fr-FR"/>
+        </w:rPr>
+        <w:t xml:space="preserve">qui sont autorisés </w:t>
+      </w:r>
+      <w:r>
+        <w:rPr>
+          <w:lang w:val="fr-FR"/>
+        </w:rPr>
+        <w:t>à exécuter des « HumanTasks ».</w:t>
+      </w:r>
+    </w:p>
+    <w:p>
+      <w:pPr>
+        <w:pStyle w:val="NoSpacing"/>
+        <w:rPr>
+          <w:lang w:val="fr-FR"/>
+        </w:rPr>
+      </w:pPr>
+    </w:p>
+    <w:p>
+      <w:pPr>
+        <w:pStyle w:val="NoSpacing"/>
+        <w:rPr>
+          <w:lang w:val="fr-FR"/>
+        </w:rPr>
+      </w:pPr>
+      <w:r>
+        <w:rPr>
+          <w:lang w:val="fr-FR"/>
+        </w:rPr>
+        <w:t>TODO</w:t>
+      </w:r>
+    </w:p>
+    <w:p>
+      <w:pPr>
+        <w:pStyle w:val="NoSpacing"/>
+        <w:numPr>
+          <w:ilvl w:val="0"/>
+          <w:numId w:val="5"/>
+        </w:numPr>
+        <w:rPr>
+          <w:lang w:val="fr-FR"/>
+        </w:rPr>
+      </w:pPr>
+      <w:r>
+        <w:rPr>
+          <w:lang w:val="fr-FR"/>
+        </w:rPr>
+        <w:t>Il faut vérifier que seulement un utilisateur qui a le bon rôle a le droit de confirmer le formulaire.</w:t>
+      </w:r>
+    </w:p>
+    <w:p>
+      <w:pPr>
+        <w:pStyle w:val="NoSpacing"/>
+        <w:numPr>
+          <w:ilvl w:val="0"/>
+          <w:numId w:val="5"/>
+        </w:numPr>
+        <w:rPr>
+          <w:lang w:val="fr-FR"/>
+        </w:rPr>
+      </w:pPr>
+      <w:r>
+        <w:rPr>
+          <w:lang w:val="fr-FR"/>
+        </w:rPr>
+        <w:t>Il faut une vue qui permet d’afficher les formulaires.</w:t>
+      </w:r>
+    </w:p>
+    <w:p>
+      <w:pPr>
+        <w:pStyle w:val="NoSpacing"/>
+        <w:rPr>
+          <w:lang w:val="fr-FR"/>
+        </w:rPr>
+      </w:pPr>
+      <w:bookmarkStart w:id="0" w:name="_GoBack"/>
+      <w:bookmarkEnd w:id="0"/>
+    </w:p>
+    <w:p>
+      <w:pPr>
+        <w:pStyle w:val="Heading1"/>
         <w:rPr>
           <w:lang w:val="fr-FR"/>
         </w:rPr>
@@ -3402,15 +4148,15 @@
     </w:p>
     <w:p>
       <w:pPr>
-        <w:pStyle w:val="Sansinterligne"/>
-        <w:rPr>
-          <w:lang w:val="fr-FR"/>
-        </w:rPr>
-      </w:pPr>
-    </w:p>
-    <w:p>
-      <w:pPr>
-        <w:pStyle w:val="Sansinterligne"/>
+        <w:pStyle w:val="NoSpacing"/>
+        <w:rPr>
+          <w:lang w:val="fr-FR"/>
+        </w:rPr>
+      </w:pPr>
+    </w:p>
+    <w:p>
+      <w:pPr>
+        <w:pStyle w:val="NoSpacing"/>
         <w:rPr>
           <w:lang w:val="fr-FR"/>
         </w:rPr>
@@ -3421,10 +4167,10 @@
         </w:rPr>
         <w:t xml:space="preserve">Document : </w:t>
       </w:r>
-      <w:hyperlink r:id="rId7" w:history="1">
+      <w:hyperlink r:id="rId9" w:history="1">
         <w:r>
           <w:rPr>
-            <w:rStyle w:val="Lienhypertexte"/>
+            <w:rStyle w:val="Hyperlink"/>
             <w:lang w:val="fr-FR"/>
           </w:rPr>
           <w:t>https://www.omg.org/spec/BPMN/2.0/PDF</w:t>
@@ -3433,7 +4179,7 @@
     </w:p>
     <w:p>
       <w:pPr>
-        <w:pStyle w:val="Sansinterligne"/>
+        <w:pStyle w:val="NoSpacing"/>
         <w:rPr>
           <w:b/>
           <w:lang w:val="fr-FR"/>
@@ -3442,7 +4188,7 @@
     </w:p>
     <w:p>
       <w:pPr>
-        <w:pStyle w:val="Titre2"/>
+        <w:pStyle w:val="Heading2"/>
         <w:rPr>
           <w:lang w:val="fr-FR"/>
         </w:rPr>
@@ -3456,7 +4202,7 @@
     </w:p>
     <w:p>
       <w:pPr>
-        <w:pStyle w:val="Sansinterligne"/>
+        <w:pStyle w:val="NoSpacing"/>
         <w:rPr>
           <w:b/>
           <w:lang w:val="fr-FR"/>
@@ -3465,7 +4211,7 @@
     </w:p>
     <w:p>
       <w:pPr>
-        <w:pStyle w:val="Titre3"/>
+        <w:pStyle w:val="Heading3"/>
         <w:rPr>
           <w:lang w:val="fr-FR"/>
         </w:rPr>
@@ -3479,15 +4225,15 @@
     </w:p>
     <w:p>
       <w:pPr>
-        <w:pStyle w:val="Sansinterligne"/>
-        <w:rPr>
-          <w:lang w:val="fr-FR"/>
-        </w:rPr>
-      </w:pPr>
-    </w:p>
-    <w:p>
-      <w:pPr>
-        <w:pStyle w:val="Sansinterligne"/>
+        <w:pStyle w:val="NoSpacing"/>
+        <w:rPr>
+          <w:lang w:val="fr-FR"/>
+        </w:rPr>
+      </w:pPr>
+    </w:p>
+    <w:p>
+      <w:pPr>
+        <w:pStyle w:val="NoSpacing"/>
         <w:rPr>
           <w:lang w:val="fr-FR"/>
         </w:rPr>
@@ -3519,23 +4265,125 @@
     </w:p>
     <w:p>
       <w:pPr>
-        <w:pStyle w:val="Sansinterligne"/>
-        <w:rPr>
-          <w:lang w:val="fr-FR"/>
-        </w:rPr>
-      </w:pPr>
-    </w:p>
-    <w:p>
-      <w:pPr>
-        <w:pStyle w:val="Sansinterligne"/>
-        <w:rPr>
-          <w:lang w:val="fr-FR"/>
-        </w:rPr>
-      </w:pPr>
-    </w:p>
-    <w:p>
-      <w:pPr>
-        <w:pStyle w:val="Titre3"/>
+        <w:pStyle w:val="NoSpacing"/>
+        <w:rPr>
+          <w:lang w:val="fr-FR"/>
+        </w:rPr>
+      </w:pPr>
+    </w:p>
+    <w:p>
+      <w:pPr>
+        <w:pStyle w:val="NoSpacing"/>
+        <w:rPr>
+          <w:lang w:val="fr-FR"/>
+        </w:rPr>
+      </w:pPr>
+    </w:p>
+    <w:p>
+      <w:pPr>
+        <w:pStyle w:val="Heading3"/>
+        <w:rPr>
+          <w:lang w:val="fr-FR"/>
+        </w:rPr>
+      </w:pPr>
+      <w:r>
+        <w:rPr>
+          <w:lang w:val="fr-FR"/>
+        </w:rPr>
+        <w:t>Types de « Task »</w:t>
+      </w:r>
+    </w:p>
+    <w:p>
+      <w:pPr>
+        <w:pStyle w:val="NoSpacing"/>
+        <w:rPr>
+          <w:lang w:val="fr-FR"/>
+        </w:rPr>
+      </w:pPr>
+    </w:p>
+    <w:p>
+      <w:pPr>
+        <w:pStyle w:val="Heading4"/>
+        <w:rPr>
+          <w:lang w:val="fr-FR"/>
+        </w:rPr>
+      </w:pPr>
+      <w:r>
+        <w:rPr>
+          <w:lang w:val="fr-FR"/>
+        </w:rPr>
+        <w:t>Service task</w:t>
+      </w:r>
+    </w:p>
+    <w:p>
+      <w:pPr>
+        <w:pStyle w:val="NoSpacing"/>
+        <w:rPr>
+          <w:lang w:val="fr-FR"/>
+        </w:rPr>
+      </w:pPr>
+    </w:p>
+    <w:p>
+      <w:pPr>
+        <w:pStyle w:val="NoSpacing"/>
+        <w:rPr>
+          <w:lang w:val="fr-FR"/>
+        </w:rPr>
+      </w:pPr>
+      <w:r>
+        <w:rPr>
+          <w:lang w:val="fr-FR"/>
+        </w:rPr>
+        <w:t xml:space="preserve">Tâche </w:t>
+      </w:r>
+      <w:r>
+        <w:rPr>
+          <w:lang w:val="fr-FR"/>
+        </w:rPr>
+        <w:t xml:space="preserve">qui utilise un service web, </w:t>
+      </w:r>
+      <w:r>
+        <w:rPr>
+          <w:lang w:val="fr-FR"/>
+        </w:rPr>
+        <w:t xml:space="preserve">une application </w:t>
+      </w:r>
+      <w:r>
+        <w:rPr>
+          <w:lang w:val="fr-FR"/>
+        </w:rPr>
+        <w:t xml:space="preserve">ou un </w:t>
+      </w:r>
+      <w:r>
+        <w:rPr>
+          <w:lang w:val="fr-FR"/>
+        </w:rPr>
+        <w:t xml:space="preserve">autre </w:t>
+      </w:r>
+      <w:r>
+        <w:rPr>
+          <w:lang w:val="fr-FR"/>
+        </w:rPr>
+        <w:t xml:space="preserve">moyen pour </w:t>
+      </w:r>
+      <w:r>
+        <w:rPr>
+          <w:lang w:val="fr-FR"/>
+        </w:rPr>
+        <w:t>compléter la tâche.</w:t>
+      </w:r>
+    </w:p>
+    <w:p>
+      <w:pPr>
+        <w:pStyle w:val="NoSpacing"/>
+        <w:rPr>
+          <w:lang w:val="fr-FR"/>
+        </w:rPr>
+      </w:pPr>
+    </w:p>
+    <w:p>
+      <w:pPr>
+        <w:pStyle w:val="Heading4"/>
         <w:rPr>
           <w:lang w:val="fr-FR"/>
         </w:rPr>
@@ -3545,122 +4393,20 @@
           <w:lang w:val="fr-FR"/>
         </w:rPr>
         <w:lastRenderedPageBreak/>
-        <w:t>Types de « Task »</w:t>
-      </w:r>
-    </w:p>
-    <w:p>
-      <w:pPr>
-        <w:pStyle w:val="Sansinterligne"/>
-        <w:rPr>
-          <w:lang w:val="fr-FR"/>
-        </w:rPr>
-      </w:pPr>
-    </w:p>
-    <w:p>
-      <w:pPr>
-        <w:pStyle w:val="Titre4"/>
-        <w:rPr>
-          <w:lang w:val="fr-FR"/>
-        </w:rPr>
-      </w:pPr>
-      <w:r>
-        <w:rPr>
-          <w:lang w:val="fr-FR"/>
-        </w:rPr>
-        <w:t>Service task</w:t>
-      </w:r>
-    </w:p>
-    <w:p>
-      <w:pPr>
-        <w:pStyle w:val="Sansinterligne"/>
-        <w:rPr>
-          <w:lang w:val="fr-FR"/>
-        </w:rPr>
-      </w:pPr>
-    </w:p>
-    <w:p>
-      <w:pPr>
-        <w:pStyle w:val="Sansinterligne"/>
-        <w:rPr>
-          <w:lang w:val="fr-FR"/>
-        </w:rPr>
-      </w:pPr>
-      <w:r>
-        <w:rPr>
-          <w:lang w:val="fr-FR"/>
-        </w:rPr>
-        <w:t xml:space="preserve">Tâche </w:t>
-      </w:r>
-      <w:r>
-        <w:rPr>
-          <w:lang w:val="fr-FR"/>
-        </w:rPr>
-        <w:t xml:space="preserve">qui utilise un service web, </w:t>
-      </w:r>
-      <w:r>
-        <w:rPr>
-          <w:lang w:val="fr-FR"/>
-        </w:rPr>
-        <w:t xml:space="preserve">une application </w:t>
-      </w:r>
-      <w:r>
-        <w:rPr>
-          <w:lang w:val="fr-FR"/>
-        </w:rPr>
-        <w:t xml:space="preserve">ou un </w:t>
-      </w:r>
-      <w:r>
-        <w:rPr>
-          <w:lang w:val="fr-FR"/>
-        </w:rPr>
-        <w:t xml:space="preserve">autre </w:t>
-      </w:r>
-      <w:r>
-        <w:rPr>
-          <w:lang w:val="fr-FR"/>
-        </w:rPr>
-        <w:t xml:space="preserve">moyen pour </w:t>
-      </w:r>
-      <w:r>
-        <w:rPr>
-          <w:lang w:val="fr-FR"/>
-        </w:rPr>
-        <w:t>compléter la tâche.</w:t>
-      </w:r>
-    </w:p>
-    <w:p>
-      <w:pPr>
-        <w:pStyle w:val="Sansinterligne"/>
-        <w:rPr>
-          <w:lang w:val="fr-FR"/>
-        </w:rPr>
-      </w:pPr>
-    </w:p>
-    <w:p>
-      <w:pPr>
-        <w:pStyle w:val="Titre4"/>
-        <w:rPr>
-          <w:lang w:val="fr-FR"/>
-        </w:rPr>
-      </w:pPr>
-      <w:r>
-        <w:rPr>
-          <w:lang w:val="fr-FR"/>
-        </w:rPr>
         <w:t>Human task</w:t>
       </w:r>
     </w:p>
     <w:p>
       <w:pPr>
-        <w:pStyle w:val="Sansinterligne"/>
-        <w:rPr>
-          <w:lang w:val="fr-FR"/>
-        </w:rPr>
-      </w:pPr>
-    </w:p>
-    <w:p>
-      <w:pPr>
-        <w:pStyle w:val="Sansinterligne"/>
+        <w:pStyle w:val="NoSpacing"/>
+        <w:rPr>
+          <w:lang w:val="fr-FR"/>
+        </w:rPr>
+      </w:pPr>
+    </w:p>
+    <w:p>
+      <w:pPr>
+        <w:pStyle w:val="NoSpacing"/>
         <w:rPr>
           <w:b/>
           <w:lang w:val="fr-FR"/>
@@ -3676,15 +4422,15 @@
     </w:p>
     <w:p>
       <w:pPr>
-        <w:pStyle w:val="Sansinterligne"/>
-        <w:rPr>
-          <w:lang w:val="fr-FR"/>
-        </w:rPr>
-      </w:pPr>
-    </w:p>
-    <w:p>
-      <w:pPr>
-        <w:pStyle w:val="Titre1"/>
+        <w:pStyle w:val="NoSpacing"/>
+        <w:rPr>
+          <w:lang w:val="fr-FR"/>
+        </w:rPr>
+      </w:pPr>
+    </w:p>
+    <w:p>
+      <w:pPr>
+        <w:pStyle w:val="Heading1"/>
         <w:rPr>
           <w:lang w:val="fr-FR"/>
         </w:rPr>
@@ -3698,15 +4444,15 @@
     </w:p>
     <w:p>
       <w:pPr>
-        <w:pStyle w:val="Sansinterligne"/>
-        <w:rPr>
-          <w:lang w:val="fr-FR"/>
-        </w:rPr>
-      </w:pPr>
-    </w:p>
-    <w:p>
-      <w:pPr>
-        <w:pStyle w:val="Sansinterligne"/>
+        <w:pStyle w:val="NoSpacing"/>
+        <w:rPr>
+          <w:lang w:val="fr-FR"/>
+        </w:rPr>
+      </w:pPr>
+    </w:p>
+    <w:p>
+      <w:pPr>
+        <w:pStyle w:val="NoSpacing"/>
         <w:rPr>
           <w:lang w:val="fr-FR"/>
         </w:rPr>
@@ -3726,7 +4472,7 @@
     </w:p>
     <w:p>
       <w:pPr>
-        <w:pStyle w:val="Sansinterligne"/>
+        <w:pStyle w:val="NoSpacing"/>
         <w:numPr>
           <w:ilvl w:val="0"/>
           <w:numId w:val="5"/>
@@ -3744,15 +4490,15 @@
     </w:p>
     <w:p>
       <w:pPr>
-        <w:pStyle w:val="Sansinterligne"/>
-        <w:rPr>
-          <w:lang w:val="fr-FR"/>
-        </w:rPr>
-      </w:pPr>
-    </w:p>
-    <w:p>
-      <w:pPr>
-        <w:pStyle w:val="Sansinterligne"/>
+        <w:pStyle w:val="NoSpacing"/>
+        <w:rPr>
+          <w:lang w:val="fr-FR"/>
+        </w:rPr>
+      </w:pPr>
+    </w:p>
+    <w:p>
+      <w:pPr>
+        <w:pStyle w:val="NoSpacing"/>
         <w:rPr>
           <w:lang w:val="fr-FR"/>
         </w:rPr>
@@ -3790,7 +4536,7 @@
     </w:p>
     <w:p>
       <w:pPr>
-        <w:pStyle w:val="Sansinterligne"/>
+        <w:pStyle w:val="NoSpacing"/>
         <w:rPr>
           <w:lang w:val="fr-FR"/>
         </w:rPr>
@@ -3807,20 +4553,18 @@
         </w:rPr>
         <w:t xml:space="preserve"> et ressayer plusieurs fois.</w:t>
       </w:r>
-      <w:bookmarkStart w:id="0" w:name="_GoBack"/>
-      <w:bookmarkEnd w:id="0"/>
-    </w:p>
-    <w:p>
-      <w:pPr>
-        <w:pStyle w:val="Sansinterligne"/>
-        <w:rPr>
-          <w:lang w:val="fr-FR"/>
-        </w:rPr>
-      </w:pPr>
-    </w:p>
-    <w:p>
-      <w:pPr>
-        <w:pStyle w:val="Titre1"/>
+    </w:p>
+    <w:p>
+      <w:pPr>
+        <w:pStyle w:val="NoSpacing"/>
+        <w:rPr>
+          <w:lang w:val="fr-FR"/>
+        </w:rPr>
+      </w:pPr>
+    </w:p>
+    <w:p>
+      <w:pPr>
+        <w:pStyle w:val="Heading1"/>
         <w:rPr>
           <w:lang w:val="fr-FR"/>
         </w:rPr>
@@ -3834,7 +4578,7 @@
     </w:p>
     <w:p>
       <w:pPr>
-        <w:pStyle w:val="Sansinterligne"/>
+        <w:pStyle w:val="NoSpacing"/>
         <w:numPr>
           <w:ilvl w:val="0"/>
           <w:numId w:val="6"/>
@@ -3852,7 +4596,7 @@
     </w:p>
     <w:p>
       <w:pPr>
-        <w:pStyle w:val="Sansinterligne"/>
+        <w:pStyle w:val="NoSpacing"/>
         <w:numPr>
           <w:ilvl w:val="0"/>
           <w:numId w:val="6"/>
@@ -3870,7 +4614,7 @@
     </w:p>
     <w:p>
       <w:pPr>
-        <w:pStyle w:val="Sansinterligne"/>
+        <w:pStyle w:val="NoSpacing"/>
         <w:numPr>
           <w:ilvl w:val="0"/>
           <w:numId w:val="6"/>
@@ -3900,7 +4644,7 @@
     </w:p>
     <w:p>
       <w:pPr>
-        <w:pStyle w:val="Sansinterligne"/>
+        <w:pStyle w:val="NoSpacing"/>
         <w:numPr>
           <w:ilvl w:val="0"/>
           <w:numId w:val="6"/>
@@ -3912,7 +4656,7 @@
     </w:p>
     <w:p>
       <w:pPr>
-        <w:pStyle w:val="Titre1"/>
+        <w:pStyle w:val="Heading1"/>
         <w:rPr>
           <w:lang w:val="fr-FR"/>
         </w:rPr>
@@ -3926,23 +4670,23 @@
     </w:p>
     <w:p>
       <w:pPr>
-        <w:pStyle w:val="Sansinterligne"/>
-        <w:rPr>
-          <w:lang w:val="fr-FR"/>
-        </w:rPr>
-      </w:pPr>
-    </w:p>
-    <w:p>
-      <w:pPr>
-        <w:pStyle w:val="Sansinterligne"/>
-        <w:rPr>
-          <w:lang w:val="fr-FR"/>
-        </w:rPr>
-      </w:pPr>
-      <w:hyperlink r:id="rId8" w:anchor="case-file-item" w:history="1">
+        <w:pStyle w:val="NoSpacing"/>
+        <w:rPr>
+          <w:lang w:val="fr-FR"/>
+        </w:rPr>
+      </w:pPr>
+    </w:p>
+    <w:p>
+      <w:pPr>
+        <w:pStyle w:val="NoSpacing"/>
+        <w:rPr>
+          <w:lang w:val="fr-FR"/>
+        </w:rPr>
+      </w:pPr>
+      <w:hyperlink r:id="rId10" w:anchor="case-file-item" w:history="1">
         <w:r>
           <w:rPr>
-            <w:rStyle w:val="Lienhypertexte"/>
+            <w:rStyle w:val="Hyperlink"/>
             <w:lang w:val="fr-FR"/>
           </w:rPr>
           <w:t>https://documentation.edorasware.com/CLD/1.5.0.S101/documentation/cmmn.html#case-file-item</w:t>
@@ -3951,15 +4695,15 @@
     </w:p>
     <w:p>
       <w:pPr>
-        <w:pStyle w:val="Sansinterligne"/>
-        <w:rPr>
-          <w:lang w:val="fr-FR"/>
-        </w:rPr>
-      </w:pPr>
-      <w:hyperlink r:id="rId9" w:history="1">
+        <w:pStyle w:val="NoSpacing"/>
+        <w:rPr>
+          <w:lang w:val="fr-FR"/>
+        </w:rPr>
+      </w:pPr>
+      <w:hyperlink r:id="rId11" w:history="1">
         <w:r>
           <w:rPr>
-            <w:rStyle w:val="Lienhypertexte"/>
+            <w:rStyle w:val="Hyperlink"/>
           </w:rPr>
           <w:t>https://arxiv.org/pdf/1608.05011.pdf</w:t>
         </w:r>
@@ -3976,8 +4720,8 @@
 </file>
 
 <file path=word/numbering.xml><?xml version="1.0" encoding="utf-8"?>
-<w:numbering xmlns:wpc="http://schemas.microsoft.com/office/word/2010/wordprocessingCanvas" xmlns:cx="http://schemas.microsoft.com/office/drawing/2014/chartex" xmlns:cx1="http://schemas.microsoft.com/office/drawing/2015/9/8/chartex" xmlns:cx2="http://schemas.microsoft.com/office/drawing/2015/10/21/chartex" xmlns:cx3="http://schemas.microsoft.com/office/drawing/2016/5/9/chartex" xmlns:cx4="http://schemas.microsoft.com/office/drawing/2016/5/10/chartex" xmlns:cx5="http://schemas.microsoft.com/office/drawing/2016/5/11/chartex" xmlns:cx6="http://schemas.microsoft.com/office/drawing/2016/5/12/chartex" xmlns:cx7="http://schemas.microsoft.com/office/drawing/2016/5/13/chartex" xmlns:cx8="http://schemas.microsoft.com/office/drawing/2016/5/14/chartex" xmlns:mc="http://schemas.openxmlformats.org/markup-compatibility/2006" xmlns:aink="http://schemas.microsoft.com/office/drawing/2016/ink" xmlns:am3d="http://schemas.microsoft.com/office/drawing/2017/model3d" xmlns:o="urn:schemas-microsoft-com:office:office" xmlns:r="http://schemas.openxmlformats.org/officeDocument/2006/relationships" xmlns:m="http://schemas.openxmlformats.org/officeDocument/2006/math" xmlns:v="urn:schemas-microsoft-com:vml" xmlns:wp14="http://schemas.microsoft.com/office/word/2010/wordprocessingDrawing" xmlns:wp="http://schemas.openxmlformats.org/drawingml/2006/wordprocessingDrawing" xmlns:w10="urn:schemas-microsoft-com:office:word" xmlns:w="http://schemas.openxmlformats.org/wordprocessingml/2006/main" xmlns:w14="http://schemas.microsoft.com/office/word/2010/wordml" xmlns:w15="http://schemas.microsoft.com/office/word/2012/wordml" xmlns:w16cid="http://schemas.microsoft.com/office/word/2016/wordml/cid" xmlns:w16se="http://schemas.microsoft.com/office/word/2015/wordml/symex" xmlns:wpg="http://schemas.microsoft.com/office/word/2010/wordprocessingGroup" xmlns:wpi="http://schemas.microsoft.com/office/word/2010/wordprocessingInk" xmlns:wne="http://schemas.microsoft.com/office/word/2006/wordml" xmlns:wps="http://schemas.microsoft.com/office/word/2010/wordprocessingShape" mc:Ignorable="w14 w15 w16se w16cid wp14">
-  <w:abstractNum w:abstractNumId="0" w15:restartNumberingAfterBreak="0">
+<w:numbering xmlns:wpc="http://schemas.microsoft.com/office/word/2010/wordprocessingCanvas" xmlns:mc="http://schemas.openxmlformats.org/markup-compatibility/2006" xmlns:o="urn:schemas-microsoft-com:office:office" xmlns:r="http://schemas.openxmlformats.org/officeDocument/2006/relationships" xmlns:m="http://schemas.openxmlformats.org/officeDocument/2006/math" xmlns:v="urn:schemas-microsoft-com:vml" xmlns:wp14="http://schemas.microsoft.com/office/word/2010/wordprocessingDrawing" xmlns:wp="http://schemas.openxmlformats.org/drawingml/2006/wordprocessingDrawing" xmlns:w10="urn:schemas-microsoft-com:office:word" xmlns:w="http://schemas.openxmlformats.org/wordprocessingml/2006/main" xmlns:w14="http://schemas.microsoft.com/office/word/2010/wordml" xmlns:wpg="http://schemas.microsoft.com/office/word/2010/wordprocessingGroup" xmlns:wpi="http://schemas.microsoft.com/office/word/2010/wordprocessingInk" xmlns:wne="http://schemas.microsoft.com/office/word/2006/wordml" xmlns:wps="http://schemas.microsoft.com/office/word/2010/wordprocessingShape" mc:Ignorable="w14 wp14">
+  <w:abstractNum w:abstractNumId="0">
     <w:nsid w:val="1B8E42BB"/>
     <w:multiLevelType w:val="hybridMultilevel"/>
     <w:tmpl w:val="CDCA64F0"/>
@@ -4089,7 +4833,7 @@
       </w:rPr>
     </w:lvl>
   </w:abstractNum>
-  <w:abstractNum w:abstractNumId="1" w15:restartNumberingAfterBreak="0">
+  <w:abstractNum w:abstractNumId="1">
     <w:nsid w:val="2EE11FF5"/>
     <w:multiLevelType w:val="hybridMultilevel"/>
     <w:tmpl w:val="4FF003AA"/>
@@ -4201,7 +4945,7 @@
       </w:rPr>
     </w:lvl>
   </w:abstractNum>
-  <w:abstractNum w:abstractNumId="2" w15:restartNumberingAfterBreak="0">
+  <w:abstractNum w:abstractNumId="2">
     <w:nsid w:val="45C27859"/>
     <w:multiLevelType w:val="hybridMultilevel"/>
     <w:tmpl w:val="1CE0FC70"/>
@@ -4290,7 +5034,7 @@
       </w:pPr>
     </w:lvl>
   </w:abstractNum>
-  <w:abstractNum w:abstractNumId="3" w15:restartNumberingAfterBreak="0">
+  <w:abstractNum w:abstractNumId="3">
     <w:nsid w:val="4DD11823"/>
     <w:multiLevelType w:val="hybridMultilevel"/>
     <w:tmpl w:val="B87CF20C"/>
@@ -4402,7 +5146,7 @@
       </w:rPr>
     </w:lvl>
   </w:abstractNum>
-  <w:abstractNum w:abstractNumId="4" w15:restartNumberingAfterBreak="0">
+  <w:abstractNum w:abstractNumId="4">
     <w:nsid w:val="4E1B1A67"/>
     <w:multiLevelType w:val="hybridMultilevel"/>
     <w:tmpl w:val="F54ABD92"/>
@@ -4491,7 +5235,7 @@
       </w:pPr>
     </w:lvl>
   </w:abstractNum>
-  <w:abstractNum w:abstractNumId="5" w15:restartNumberingAfterBreak="0">
+  <w:abstractNum w:abstractNumId="5">
     <w:nsid w:val="65483EAA"/>
     <w:multiLevelType w:val="hybridMultilevel"/>
     <w:tmpl w:val="FB883EE6"/>
@@ -4603,7 +5347,7 @@
       </w:rPr>
     </w:lvl>
   </w:abstractNum>
-  <w:abstractNum w:abstractNumId="6" w15:restartNumberingAfterBreak="0">
+  <w:abstractNum w:abstractNumId="6">
     <w:nsid w:val="764A4B63"/>
     <w:multiLevelType w:val="hybridMultilevel"/>
     <w:tmpl w:val="F0BAA230"/>
@@ -4740,7 +5484,7 @@
 </file>
 
 <file path=word/styles.xml><?xml version="1.0" encoding="utf-8"?>
-<w:styles xmlns:mc="http://schemas.openxmlformats.org/markup-compatibility/2006" xmlns:r="http://schemas.openxmlformats.org/officeDocument/2006/relationships" xmlns:w="http://schemas.openxmlformats.org/wordprocessingml/2006/main" xmlns:w14="http://schemas.microsoft.com/office/word/2010/wordml" xmlns:w15="http://schemas.microsoft.com/office/word/2012/wordml" xmlns:w16cid="http://schemas.microsoft.com/office/word/2016/wordml/cid" xmlns:w16se="http://schemas.microsoft.com/office/word/2015/wordml/symex" mc:Ignorable="w14 w15 w16se w16cid">
+<w:styles xmlns:mc="http://schemas.openxmlformats.org/markup-compatibility/2006" xmlns:r="http://schemas.openxmlformats.org/officeDocument/2006/relationships" xmlns:w="http://schemas.openxmlformats.org/wordprocessingml/2006/main" xmlns:w14="http://schemas.microsoft.com/office/word/2010/wordml" mc:Ignorable="w14">
   <w:docDefaults>
     <w:rPrDefault>
       <w:rPr>
@@ -4756,393 +5500,154 @@
       </w:pPr>
     </w:pPrDefault>
   </w:docDefaults>
-  <w:latentStyles w:defLockedState="0" w:defUIPriority="99" w:defSemiHidden="0" w:defUnhideWhenUsed="0" w:defQFormat="0" w:count="376">
-    <w:lsdException w:name="Normal" w:uiPriority="0" w:qFormat="1"/>
-    <w:lsdException w:name="heading 1" w:uiPriority="9" w:qFormat="1"/>
-    <w:lsdException w:name="heading 2" w:semiHidden="1" w:uiPriority="9" w:unhideWhenUsed="1" w:qFormat="1"/>
-    <w:lsdException w:name="heading 3" w:semiHidden="1" w:uiPriority="9" w:unhideWhenUsed="1" w:qFormat="1"/>
-    <w:lsdException w:name="heading 4" w:semiHidden="1" w:uiPriority="9" w:unhideWhenUsed="1" w:qFormat="1"/>
-    <w:lsdException w:name="heading 5" w:semiHidden="1" w:uiPriority="9" w:unhideWhenUsed="1" w:qFormat="1"/>
-    <w:lsdException w:name="heading 6" w:semiHidden="1" w:uiPriority="9" w:unhideWhenUsed="1" w:qFormat="1"/>
-    <w:lsdException w:name="heading 7" w:semiHidden="1" w:uiPriority="9" w:unhideWhenUsed="1" w:qFormat="1"/>
-    <w:lsdException w:name="heading 8" w:semiHidden="1" w:uiPriority="9" w:unhideWhenUsed="1" w:qFormat="1"/>
-    <w:lsdException w:name="heading 9" w:semiHidden="1" w:uiPriority="9" w:unhideWhenUsed="1" w:qFormat="1"/>
-    <w:lsdException w:name="index 1" w:semiHidden="1" w:unhideWhenUsed="1"/>
-    <w:lsdException w:name="index 2" w:semiHidden="1" w:unhideWhenUsed="1"/>
-    <w:lsdException w:name="index 3" w:semiHidden="1" w:unhideWhenUsed="1"/>
-    <w:lsdException w:name="index 4" w:semiHidden="1" w:unhideWhenUsed="1"/>
-    <w:lsdException w:name="index 5" w:semiHidden="1" w:unhideWhenUsed="1"/>
-    <w:lsdException w:name="index 6" w:semiHidden="1" w:unhideWhenUsed="1"/>
-    <w:lsdException w:name="index 7" w:semiHidden="1" w:unhideWhenUsed="1"/>
-    <w:lsdException w:name="index 8" w:semiHidden="1" w:unhideWhenUsed="1"/>
-    <w:lsdException w:name="index 9" w:semiHidden="1" w:unhideWhenUsed="1"/>
-    <w:lsdException w:name="toc 1" w:semiHidden="1" w:uiPriority="39" w:unhideWhenUsed="1"/>
-    <w:lsdException w:name="toc 2" w:semiHidden="1" w:uiPriority="39" w:unhideWhenUsed="1"/>
-    <w:lsdException w:name="toc 3" w:semiHidden="1" w:uiPriority="39" w:unhideWhenUsed="1"/>
-    <w:lsdException w:name="toc 4" w:semiHidden="1" w:uiPriority="39" w:unhideWhenUsed="1"/>
-    <w:lsdException w:name="toc 5" w:semiHidden="1" w:uiPriority="39" w:unhideWhenUsed="1"/>
-    <w:lsdException w:name="toc 6" w:semiHidden="1" w:uiPriority="39" w:unhideWhenUsed="1"/>
-    <w:lsdException w:name="toc 7" w:semiHidden="1" w:uiPriority="39" w:unhideWhenUsed="1"/>
-    <w:lsdException w:name="toc 8" w:semiHidden="1" w:uiPriority="39" w:unhideWhenUsed="1"/>
-    <w:lsdException w:name="toc 9" w:semiHidden="1" w:uiPriority="39" w:unhideWhenUsed="1"/>
-    <w:lsdException w:name="Normal Indent" w:semiHidden="1" w:unhideWhenUsed="1"/>
-    <w:lsdException w:name="footnote text" w:semiHidden="1" w:unhideWhenUsed="1"/>
-    <w:lsdException w:name="annotation text" w:semiHidden="1" w:unhideWhenUsed="1"/>
-    <w:lsdException w:name="header" w:semiHidden="1" w:unhideWhenUsed="1"/>
-    <w:lsdException w:name="footer" w:semiHidden="1" w:unhideWhenUsed="1"/>
-    <w:lsdException w:name="index heading" w:semiHidden="1" w:unhideWhenUsed="1"/>
-    <w:lsdException w:name="caption" w:semiHidden="1" w:uiPriority="35" w:unhideWhenUsed="1" w:qFormat="1"/>
-    <w:lsdException w:name="table of figures" w:semiHidden="1" w:unhideWhenUsed="1"/>
-    <w:lsdException w:name="envelope address" w:semiHidden="1" w:unhideWhenUsed="1"/>
-    <w:lsdException w:name="envelope return" w:semiHidden="1" w:unhideWhenUsed="1"/>
-    <w:lsdException w:name="footnote reference" w:semiHidden="1" w:unhideWhenUsed="1"/>
-    <w:lsdException w:name="annotation reference" w:semiHidden="1" w:unhideWhenUsed="1"/>
-    <w:lsdException w:name="line number" w:semiHidden="1" w:unhideWhenUsed="1"/>
-    <w:lsdException w:name="page number" w:semiHidden="1" w:unhideWhenUsed="1"/>
-    <w:lsdException w:name="endnote reference" w:semiHidden="1" w:unhideWhenUsed="1"/>
-    <w:lsdException w:name="endnote text" w:semiHidden="1" w:unhideWhenUsed="1"/>
-    <w:lsdException w:name="table of authorities" w:semiHidden="1" w:unhideWhenUsed="1"/>
-    <w:lsdException w:name="macro" w:semiHidden="1" w:unhideWhenUsed="1"/>
-    <w:lsdException w:name="toa heading" w:semiHidden="1" w:unhideWhenUsed="1"/>
-    <w:lsdException w:name="List" w:semiHidden="1" w:unhideWhenUsed="1"/>
-    <w:lsdException w:name="List Bullet" w:semiHidden="1" w:unhideWhenUsed="1"/>
-    <w:lsdException w:name="List Number" w:semiHidden="1" w:unhideWhenUsed="1"/>
-    <w:lsdException w:name="List 2" w:semiHidden="1" w:unhideWhenUsed="1"/>
-    <w:lsdException w:name="List 3" w:semiHidden="1" w:unhideWhenUsed="1"/>
-    <w:lsdException w:name="List 4" w:semiHidden="1" w:unhideWhenUsed="1"/>
-    <w:lsdException w:name="List 5" w:semiHidden="1" w:unhideWhenUsed="1"/>
-    <w:lsdException w:name="List Bullet 2" w:semiHidden="1" w:unhideWhenUsed="1"/>
-    <w:lsdException w:name="List Bullet 3" w:semiHidden="1" w:unhideWhenUsed="1"/>
-    <w:lsdException w:name="List Bullet 4" w:semiHidden="1" w:unhideWhenUsed="1"/>
-    <w:lsdException w:name="List Bullet 5" w:semiHidden="1" w:unhideWhenUsed="1"/>
-    <w:lsdException w:name="List Number 2" w:semiHidden="1" w:unhideWhenUsed="1"/>
-    <w:lsdException w:name="List Number 3" w:semiHidden="1" w:unhideWhenUsed="1"/>
-    <w:lsdException w:name="List Number 4" w:semiHidden="1" w:unhideWhenUsed="1"/>
-    <w:lsdException w:name="List Number 5" w:semiHidden="1" w:unhideWhenUsed="1"/>
-    <w:lsdException w:name="Title" w:uiPriority="10" w:qFormat="1"/>
-    <w:lsdException w:name="Closing" w:semiHidden="1" w:unhideWhenUsed="1"/>
-    <w:lsdException w:name="Signature" w:semiHidden="1" w:unhideWhenUsed="1"/>
-    <w:lsdException w:name="Default Paragraph Font" w:semiHidden="1" w:uiPriority="1" w:unhideWhenUsed="1"/>
-    <w:lsdException w:name="Body Text" w:semiHidden="1" w:unhideWhenUsed="1"/>
-    <w:lsdException w:name="Body Text Indent" w:semiHidden="1" w:unhideWhenUsed="1"/>
-    <w:lsdException w:name="List Continue" w:semiHidden="1" w:unhideWhenUsed="1"/>
-    <w:lsdException w:name="List Continue 2" w:semiHidden="1" w:unhideWhenUsed="1"/>
-    <w:lsdException w:name="List Continue 3" w:semiHidden="1" w:unhideWhenUsed="1"/>
-    <w:lsdException w:name="List Continue 4" w:semiHidden="1" w:unhideWhenUsed="1"/>
-    <w:lsdException w:name="List Continue 5" w:semiHidden="1" w:unhideWhenUsed="1"/>
-    <w:lsdException w:name="Message Header" w:semiHidden="1" w:unhideWhenUsed="1"/>
-    <w:lsdException w:name="Subtitle" w:uiPriority="11" w:qFormat="1"/>
-    <w:lsdException w:name="Salutation" w:semiHidden="1" w:unhideWhenUsed="1"/>
-    <w:lsdException w:name="Date" w:semiHidden="1" w:unhideWhenUsed="1"/>
-    <w:lsdException w:name="Body Text First Indent" w:semiHidden="1" w:unhideWhenUsed="1"/>
-    <w:lsdException w:name="Body Text First Indent 2" w:semiHidden="1" w:unhideWhenUsed="1"/>
-    <w:lsdException w:name="Note Heading" w:semiHidden="1" w:unhideWhenUsed="1"/>
-    <w:lsdException w:name="Body Text 2" w:semiHidden="1" w:unhideWhenUsed="1"/>
-    <w:lsdException w:name="Body Text 3" w:semiHidden="1" w:unhideWhenUsed="1"/>
-    <w:lsdException w:name="Body Text Indent 2" w:semiHidden="1" w:unhideWhenUsed="1"/>
-    <w:lsdException w:name="Body Text Indent 3" w:semiHidden="1" w:unhideWhenUsed="1"/>
-    <w:lsdException w:name="Block Text" w:semiHidden="1" w:unhideWhenUsed="1"/>
-    <w:lsdException w:name="Hyperlink" w:semiHidden="1" w:unhideWhenUsed="1"/>
-    <w:lsdException w:name="FollowedHyperlink" w:semiHidden="1" w:unhideWhenUsed="1"/>
-    <w:lsdException w:name="Strong" w:uiPriority="22" w:qFormat="1"/>
-    <w:lsdException w:name="Emphasis" w:uiPriority="20" w:qFormat="1"/>
-    <w:lsdException w:name="Document Map" w:semiHidden="1" w:unhideWhenUsed="1"/>
-    <w:lsdException w:name="Plain Text" w:semiHidden="1" w:unhideWhenUsed="1"/>
-    <w:lsdException w:name="E-mail Signature" w:semiHidden="1" w:unhideWhenUsed="1"/>
-    <w:lsdException w:name="HTML Top of Form" w:semiHidden="1" w:unhideWhenUsed="1"/>
-    <w:lsdException w:name="HTML Bottom of Form" w:semiHidden="1" w:unhideWhenUsed="1"/>
-    <w:lsdException w:name="Normal (Web)" w:semiHidden="1" w:unhideWhenUsed="1"/>
-    <w:lsdException w:name="HTML Acronym" w:semiHidden="1" w:unhideWhenUsed="1"/>
-    <w:lsdException w:name="HTML Address" w:semiHidden="1" w:unhideWhenUsed="1"/>
-    <w:lsdException w:name="HTML Cite" w:semiHidden="1" w:unhideWhenUsed="1"/>
-    <w:lsdException w:name="HTML Code" w:semiHidden="1" w:unhideWhenUsed="1"/>
-    <w:lsdException w:name="HTML Definition" w:semiHidden="1" w:unhideWhenUsed="1"/>
-    <w:lsdException w:name="HTML Keyboard" w:semiHidden="1" w:unhideWhenUsed="1"/>
-    <w:lsdException w:name="HTML Preformatted" w:semiHidden="1" w:unhideWhenUsed="1"/>
-    <w:lsdException w:name="HTML Sample" w:semiHidden="1" w:unhideWhenUsed="1"/>
-    <w:lsdException w:name="HTML Typewriter" w:semiHidden="1" w:unhideWhenUsed="1"/>
-    <w:lsdException w:name="HTML Variable" w:semiHidden="1" w:unhideWhenUsed="1"/>
-    <w:lsdException w:name="Normal Table" w:semiHidden="1" w:unhideWhenUsed="1"/>
-    <w:lsdException w:name="annotation subject" w:semiHidden="1" w:unhideWhenUsed="1"/>
-    <w:lsdException w:name="No List" w:semiHidden="1" w:unhideWhenUsed="1"/>
-    <w:lsdException w:name="Outline List 1" w:semiHidden="1" w:unhideWhenUsed="1"/>
-    <w:lsdException w:name="Outline List 2" w:semiHidden="1" w:unhideWhenUsed="1"/>
-    <w:lsdException w:name="Outline List 3" w:semiHidden="1" w:unhideWhenUsed="1"/>
-    <w:lsdException w:name="Table Simple 1" w:semiHidden="1" w:unhideWhenUsed="1"/>
-    <w:lsdException w:name="Table Simple 2" w:semiHidden="1" w:unhideWhenUsed="1"/>
-    <w:lsdException w:name="Table Simple 3" w:semiHidden="1" w:unhideWhenUsed="1"/>
-    <w:lsdException w:name="Table Classic 1" w:semiHidden="1" w:unhideWhenUsed="1"/>
-    <w:lsdException w:name="Table Classic 2" w:semiHidden="1" w:unhideWhenUsed="1"/>
-    <w:lsdException w:name="Table Classic 3" w:semiHidden="1" w:unhideWhenUsed="1"/>
-    <w:lsdException w:name="Table Classic 4" w:semiHidden="1" w:unhideWhenUsed="1"/>
-    <w:lsdException w:name="Table Colorful 1" w:semiHidden="1" w:unhideWhenUsed="1"/>
-    <w:lsdException w:name="Table Colorful 2" w:semiHidden="1" w:unhideWhenUsed="1"/>
-    <w:lsdException w:name="Table Colorful 3" w:semiHidden="1" w:unhideWhenUsed="1"/>
-    <w:lsdException w:name="Table Columns 1" w:semiHidden="1" w:unhideWhenUsed="1"/>
-    <w:lsdException w:name="Table Columns 2" w:semiHidden="1" w:unhideWhenUsed="1"/>
-    <w:lsdException w:name="Table Columns 3" w:semiHidden="1" w:unhideWhenUsed="1"/>
-    <w:lsdException w:name="Table Columns 4" w:semiHidden="1" w:unhideWhenUsed="1"/>
-    <w:lsdException w:name="Table Columns 5" w:semiHidden="1" w:unhideWhenUsed="1"/>
-    <w:lsdException w:name="Table Grid 1" w:semiHidden="1" w:unhideWhenUsed="1"/>
-    <w:lsdException w:name="Table Grid 2" w:semiHidden="1" w:unhideWhenUsed="1"/>
-    <w:lsdException w:name="Table Grid 3" w:semiHidden="1" w:unhideWhenUsed="1"/>
-    <w:lsdException w:name="Table Grid 4" w:semiHidden="1" w:unhideWhenUsed="1"/>
-    <w:lsdException w:name="Table Grid 5" w:semiHidden="1" w:unhideWhenUsed="1"/>
-    <w:lsdException w:name="Table Grid 6" w:semiHidden="1" w:unhideWhenUsed="1"/>
-    <w:lsdException w:name="Table Grid 7" w:semiHidden="1" w:unhideWhenUsed="1"/>
-    <w:lsdException w:name="Table Grid 8" w:semiHidden="1" w:unhideWhenUsed="1"/>
-    <w:lsdException w:name="Table List 1" w:semiHidden="1" w:unhideWhenUsed="1"/>
-    <w:lsdException w:name="Table List 2" w:semiHidden="1" w:unhideWhenUsed="1"/>
-    <w:lsdException w:name="Table List 3" w:semiHidden="1" w:unhideWhenUsed="1"/>
-    <w:lsdException w:name="Table List 4" w:semiHidden="1" w:unhideWhenUsed="1"/>
-    <w:lsdException w:name="Table List 5" w:semiHidden="1" w:unhideWhenUsed="1"/>
-    <w:lsdException w:name="Table List 6" w:semiHidden="1" w:unhideWhenUsed="1"/>
-    <w:lsdException w:name="Table List 7" w:semiHidden="1" w:unhideWhenUsed="1"/>
-    <w:lsdException w:name="Table List 8" w:semiHidden="1" w:unhideWhenUsed="1"/>
-    <w:lsdException w:name="Table 3D effects 1" w:semiHidden="1" w:unhideWhenUsed="1"/>
-    <w:lsdException w:name="Table 3D effects 2" w:semiHidden="1" w:unhideWhenUsed="1"/>
-    <w:lsdException w:name="Table 3D effects 3" w:semiHidden="1" w:unhideWhenUsed="1"/>
-    <w:lsdException w:name="Table Contemporary" w:semiHidden="1" w:unhideWhenUsed="1"/>
-    <w:lsdException w:name="Table Elegant" w:semiHidden="1" w:unhideWhenUsed="1"/>
-    <w:lsdException w:name="Table Professional" w:semiHidden="1" w:unhideWhenUsed="1"/>
-    <w:lsdException w:name="Table Subtle 1" w:semiHidden="1" w:unhideWhenUsed="1"/>
-    <w:lsdException w:name="Table Subtle 2" w:semiHidden="1" w:unhideWhenUsed="1"/>
-    <w:lsdException w:name="Table Web 1" w:semiHidden="1" w:unhideWhenUsed="1"/>
-    <w:lsdException w:name="Table Web 2" w:semiHidden="1" w:unhideWhenUsed="1"/>
-    <w:lsdException w:name="Table Web 3" w:semiHidden="1" w:unhideWhenUsed="1"/>
-    <w:lsdException w:name="Balloon Text" w:semiHidden="1" w:unhideWhenUsed="1"/>
-    <w:lsdException w:name="Table Grid" w:uiPriority="59"/>
-    <w:lsdException w:name="Table Theme" w:semiHidden="1" w:unhideWhenUsed="1"/>
-    <w:lsdException w:name="Placeholder Text" w:semiHidden="1"/>
-    <w:lsdException w:name="No Spacing" w:uiPriority="1" w:qFormat="1"/>
-    <w:lsdException w:name="Light Shading" w:uiPriority="60"/>
-    <w:lsdException w:name="Light List" w:uiPriority="61"/>
-    <w:lsdException w:name="Light Grid" w:uiPriority="62"/>
-    <w:lsdException w:name="Medium Shading 1" w:uiPriority="63"/>
-    <w:lsdException w:name="Medium Shading 2" w:uiPriority="64"/>
-    <w:lsdException w:name="Medium List 1" w:uiPriority="65"/>
-    <w:lsdException w:name="Medium List 2" w:uiPriority="66"/>
-    <w:lsdException w:name="Medium Grid 1" w:uiPriority="67"/>
-    <w:lsdException w:name="Medium Grid 2" w:uiPriority="68"/>
-    <w:lsdException w:name="Medium Grid 3" w:uiPriority="69"/>
-    <w:lsdException w:name="Dark List" w:uiPriority="70"/>
-    <w:lsdException w:name="Colorful Shading" w:uiPriority="71"/>
-    <w:lsdException w:name="Colorful List" w:uiPriority="72"/>
-    <w:lsdException w:name="Colorful Grid" w:uiPriority="73"/>
-    <w:lsdException w:name="Light Shading Accent 1" w:uiPriority="60"/>
-    <w:lsdException w:name="Light List Accent 1" w:uiPriority="61"/>
-    <w:lsdException w:name="Light Grid Accent 1" w:uiPriority="62"/>
-    <w:lsdException w:name="Medium Shading 1 Accent 1" w:uiPriority="63"/>
-    <w:lsdException w:name="Medium Shading 2 Accent 1" w:uiPriority="64"/>
-    <w:lsdException w:name="Medium List 1 Accent 1" w:uiPriority="65"/>
-    <w:lsdException w:name="Revision" w:semiHidden="1"/>
-    <w:lsdException w:name="List Paragraph" w:uiPriority="34" w:qFormat="1"/>
-    <w:lsdException w:name="Quote" w:uiPriority="29" w:qFormat="1"/>
-    <w:lsdException w:name="Intense Quote" w:uiPriority="30" w:qFormat="1"/>
-    <w:lsdException w:name="Medium List 2 Accent 1" w:uiPriority="66"/>
-    <w:lsdException w:name="Medium Grid 1 Accent 1" w:uiPriority="67"/>
-    <w:lsdException w:name="Medium Grid 2 Accent 1" w:uiPriority="68"/>
-    <w:lsdException w:name="Medium Grid 3 Accent 1" w:uiPriority="69"/>
-    <w:lsdException w:name="Dark List Accent 1" w:uiPriority="70"/>
-    <w:lsdException w:name="Colorful Shading Accent 1" w:uiPriority="71"/>
-    <w:lsdException w:name="Colorful List Accent 1" w:uiPriority="72"/>
-    <w:lsdException w:name="Colorful Grid Accent 1" w:uiPriority="73"/>
-    <w:lsdException w:name="Light Shading Accent 2" w:uiPriority="60"/>
-    <w:lsdException w:name="Light List Accent 2" w:uiPriority="61"/>
-    <w:lsdException w:name="Light Grid Accent 2" w:uiPriority="62"/>
-    <w:lsdException w:name="Medium Shading 1 Accent 2" w:uiPriority="63"/>
-    <w:lsdException w:name="Medium Shading 2 Accent 2" w:uiPriority="64"/>
-    <w:lsdException w:name="Medium List 1 Accent 2" w:uiPriority="65"/>
-    <w:lsdException w:name="Medium List 2 Accent 2" w:uiPriority="66"/>
-    <w:lsdException w:name="Medium Grid 1 Accent 2" w:uiPriority="67"/>
-    <w:lsdException w:name="Medium Grid 2 Accent 2" w:uiPriority="68"/>
-    <w:lsdException w:name="Medium Grid 3 Accent 2" w:uiPriority="69"/>
-    <w:lsdException w:name="Dark List Accent 2" w:uiPriority="70"/>
-    <w:lsdException w:name="Colorful Shading Accent 2" w:uiPriority="71"/>
-    <w:lsdException w:name="Colorful List Accent 2" w:uiPriority="72"/>
-    <w:lsdException w:name="Colorful Grid Accent 2" w:uiPriority="73"/>
-    <w:lsdException w:name="Light Shading Accent 3" w:uiPriority="60"/>
-    <w:lsdException w:name="Light List Accent 3" w:uiPriority="61"/>
-    <w:lsdException w:name="Light Grid Accent 3" w:uiPriority="62"/>
-    <w:lsdException w:name="Medium Shading 1 Accent 3" w:uiPriority="63"/>
-    <w:lsdException w:name="Medium Shading 2 Accent 3" w:uiPriority="64"/>
-    <w:lsdException w:name="Medium List 1 Accent 3" w:uiPriority="65"/>
-    <w:lsdException w:name="Medium List 2 Accent 3" w:uiPriority="66"/>
-    <w:lsdException w:name="Medium Grid 1 Accent 3" w:uiPriority="67"/>
-    <w:lsdException w:name="Medium Grid 2 Accent 3" w:uiPriority="68"/>
-    <w:lsdException w:name="Medium Grid 3 Accent 3" w:uiPriority="69"/>
-    <w:lsdException w:name="Dark List Accent 3" w:uiPriority="70"/>
-    <w:lsdException w:name="Colorful Shading Accent 3" w:uiPriority="71"/>
-    <w:lsdException w:name="Colorful List Accent 3" w:uiPriority="72"/>
-    <w:lsdException w:name="Colorful Grid Accent 3" w:uiPriority="73"/>
-    <w:lsdException w:name="Light Shading Accent 4" w:uiPriority="60"/>
-    <w:lsdException w:name="Light List Accent 4" w:uiPriority="61"/>
-    <w:lsdException w:name="Light Grid Accent 4" w:uiPriority="62"/>
-    <w:lsdException w:name="Medium Shading 1 Accent 4" w:uiPriority="63"/>
-    <w:lsdException w:name="Medium Shading 2 Accent 4" w:uiPriority="64"/>
-    <w:lsdException w:name="Medium List 1 Accent 4" w:uiPriority="65"/>
-    <w:lsdException w:name="Medium List 2 Accent 4" w:uiPriority="66"/>
-    <w:lsdException w:name="Medium Grid 1 Accent 4" w:uiPriority="67"/>
-    <w:lsdException w:name="Medium Grid 2 Accent 4" w:uiPriority="68"/>
-    <w:lsdException w:name="Medium Grid 3 Accent 4" w:uiPriority="69"/>
-    <w:lsdException w:name="Dark List Accent 4" w:uiPriority="70"/>
-    <w:lsdException w:name="Colorful Shading Accent 4" w:uiPriority="71"/>
-    <w:lsdException w:name="Colorful List Accent 4" w:uiPriority="72"/>
-    <w:lsdException w:name="Colorful Grid Accent 4" w:uiPriority="73"/>
-    <w:lsdException w:name="Light Shading Accent 5" w:uiPriority="60"/>
-    <w:lsdException w:name="Light List Accent 5" w:uiPriority="61"/>
-    <w:lsdException w:name="Light Grid Accent 5" w:uiPriority="62"/>
-    <w:lsdException w:name="Medium Shading 1 Accent 5" w:uiPriority="63"/>
-    <w:lsdException w:name="Medium Shading 2 Accent 5" w:uiPriority="64"/>
-    <w:lsdException w:name="Medium List 1 Accent 5" w:uiPriority="65"/>
-    <w:lsdException w:name="Medium List 2 Accent 5" w:uiPriority="66"/>
-    <w:lsdException w:name="Medium Grid 1 Accent 5" w:uiPriority="67"/>
-    <w:lsdException w:name="Medium Grid 2 Accent 5" w:uiPriority="68"/>
-    <w:lsdException w:name="Medium Grid 3 Accent 5" w:uiPriority="69"/>
-    <w:lsdException w:name="Dark List Accent 5" w:uiPriority="70"/>
-    <w:lsdException w:name="Colorful Shading Accent 5" w:uiPriority="71"/>
-    <w:lsdException w:name="Colorful List Accent 5" w:uiPriority="72"/>
-    <w:lsdException w:name="Colorful Grid Accent 5" w:uiPriority="73"/>
-    <w:lsdException w:name="Light Shading Accent 6" w:uiPriority="60"/>
-    <w:lsdException w:name="Light List Accent 6" w:uiPriority="61"/>
-    <w:lsdException w:name="Light Grid Accent 6" w:uiPriority="62"/>
-    <w:lsdException w:name="Medium Shading 1 Accent 6" w:uiPriority="63"/>
-    <w:lsdException w:name="Medium Shading 2 Accent 6" w:uiPriority="64"/>
-    <w:lsdException w:name="Medium List 1 Accent 6" w:uiPriority="65"/>
-    <w:lsdException w:name="Medium List 2 Accent 6" w:uiPriority="66"/>
-    <w:lsdException w:name="Medium Grid 1 Accent 6" w:uiPriority="67"/>
-    <w:lsdException w:name="Medium Grid 2 Accent 6" w:uiPriority="68"/>
-    <w:lsdException w:name="Medium Grid 3 Accent 6" w:uiPriority="69"/>
-    <w:lsdException w:name="Dark List Accent 6" w:uiPriority="70"/>
-    <w:lsdException w:name="Colorful Shading Accent 6" w:uiPriority="71"/>
-    <w:lsdException w:name="Colorful List Accent 6" w:uiPriority="72"/>
-    <w:lsdException w:name="Colorful Grid Accent 6" w:uiPriority="73"/>
-    <w:lsdException w:name="Subtle Emphasis" w:uiPriority="19" w:qFormat="1"/>
-    <w:lsdException w:name="Intense Emphasis" w:uiPriority="21" w:qFormat="1"/>
-    <w:lsdException w:name="Subtle Reference" w:uiPriority="31" w:qFormat="1"/>
-    <w:lsdException w:name="Intense Reference" w:uiPriority="32" w:qFormat="1"/>
-    <w:lsdException w:name="Book Title" w:uiPriority="33" w:qFormat="1"/>
-    <w:lsdException w:name="Bibliography" w:semiHidden="1" w:uiPriority="37" w:unhideWhenUsed="1"/>
-    <w:lsdException w:name="TOC Heading" w:semiHidden="1" w:uiPriority="39" w:unhideWhenUsed="1" w:qFormat="1"/>
-    <w:lsdException w:name="Plain Table 1" w:uiPriority="41"/>
-    <w:lsdException w:name="Plain Table 2" w:uiPriority="42"/>
-    <w:lsdException w:name="Plain Table 3" w:uiPriority="43"/>
-    <w:lsdException w:name="Plain Table 4" w:uiPriority="44"/>
-    <w:lsdException w:name="Plain Table 5" w:uiPriority="45"/>
-    <w:lsdException w:name="Grid Table Light" w:uiPriority="40"/>
-    <w:lsdException w:name="Grid Table 1 Light" w:uiPriority="46"/>
-    <w:lsdException w:name="Grid Table 2" w:uiPriority="47"/>
-    <w:lsdException w:name="Grid Table 3" w:uiPriority="48"/>
-    <w:lsdException w:name="Grid Table 4" w:uiPriority="49"/>
-    <w:lsdException w:name="Grid Table 5 Dark" w:uiPriority="50"/>
-    <w:lsdException w:name="Grid Table 6 Colorful" w:uiPriority="51"/>
-    <w:lsdException w:name="Grid Table 7 Colorful" w:uiPriority="52"/>
-    <w:lsdException w:name="Grid Table 1 Light Accent 1" w:uiPriority="46"/>
-    <w:lsdException w:name="Grid Table 2 Accent 1" w:uiPriority="47"/>
-    <w:lsdException w:name="Grid Table 3 Accent 1" w:uiPriority="48"/>
-    <w:lsdException w:name="Grid Table 4 Accent 1" w:uiPriority="49"/>
-    <w:lsdException w:name="Grid Table 5 Dark Accent 1" w:uiPriority="50"/>
-    <w:lsdException w:name="Grid Table 6 Colorful Accent 1" w:uiPriority="51"/>
-    <w:lsdException w:name="Grid Table 7 Colorful Accent 1" w:uiPriority="52"/>
-    <w:lsdException w:name="Grid Table 1 Light Accent 2" w:uiPriority="46"/>
-    <w:lsdException w:name="Grid Table 2 Accent 2" w:uiPriority="47"/>
-    <w:lsdException w:name="Grid Table 3 Accent 2" w:uiPriority="48"/>
-    <w:lsdException w:name="Grid Table 4 Accent 2" w:uiPriority="49"/>
-    <w:lsdException w:name="Grid Table 5 Dark Accent 2" w:uiPriority="50"/>
-    <w:lsdException w:name="Grid Table 6 Colorful Accent 2" w:uiPriority="51"/>
-    <w:lsdException w:name="Grid Table 7 Colorful Accent 2" w:uiPriority="52"/>
-    <w:lsdException w:name="Grid Table 1 Light Accent 3" w:uiPriority="46"/>
-    <w:lsdException w:name="Grid Table 2 Accent 3" w:uiPriority="47"/>
-    <w:lsdException w:name="Grid Table 3 Accent 3" w:uiPriority="48"/>
-    <w:lsdException w:name="Grid Table 4 Accent 3" w:uiPriority="49"/>
-    <w:lsdException w:name="Grid Table 5 Dark Accent 3" w:uiPriority="50"/>
-    <w:lsdException w:name="Grid Table 6 Colorful Accent 3" w:uiPriority="51"/>
-    <w:lsdException w:name="Grid Table 7 Colorful Accent 3" w:uiPriority="52"/>
-    <w:lsdException w:name="Grid Table 1 Light Accent 4" w:uiPriority="46"/>
-    <w:lsdException w:name="Grid Table 2 Accent 4" w:uiPriority="47"/>
-    <w:lsdException w:name="Grid Table 3 Accent 4" w:uiPriority="48"/>
-    <w:lsdException w:name="Grid Table 4 Accent 4" w:uiPriority="49"/>
-    <w:lsdException w:name="Grid Table 5 Dark Accent 4" w:uiPriority="50"/>
-    <w:lsdException w:name="Grid Table 6 Colorful Accent 4" w:uiPriority="51"/>
-    <w:lsdException w:name="Grid Table 7 Colorful Accent 4" w:uiPriority="52"/>
-    <w:lsdException w:name="Grid Table 1 Light Accent 5" w:uiPriority="46"/>
-    <w:lsdException w:name="Grid Table 2 Accent 5" w:uiPriority="47"/>
-    <w:lsdException w:name="Grid Table 3 Accent 5" w:uiPriority="48"/>
-    <w:lsdException w:name="Grid Table 4 Accent 5" w:uiPriority="49"/>
-    <w:lsdException w:name="Grid Table 5 Dark Accent 5" w:uiPriority="50"/>
-    <w:lsdException w:name="Grid Table 6 Colorful Accent 5" w:uiPriority="51"/>
-    <w:lsdException w:name="Grid Table 7 Colorful Accent 5" w:uiPriority="52"/>
-    <w:lsdException w:name="Grid Table 1 Light Accent 6" w:uiPriority="46"/>
-    <w:lsdException w:name="Grid Table 2 Accent 6" w:uiPriority="47"/>
-    <w:lsdException w:name="Grid Table 3 Accent 6" w:uiPriority="48"/>
-    <w:lsdException w:name="Grid Table 4 Accent 6" w:uiPriority="49"/>
-    <w:lsdException w:name="Grid Table 5 Dark Accent 6" w:uiPriority="50"/>
-    <w:lsdException w:name="Grid Table 6 Colorful Accent 6" w:uiPriority="51"/>
-    <w:lsdException w:name="Grid Table 7 Colorful Accent 6" w:uiPriority="52"/>
-    <w:lsdException w:name="List Table 1 Light" w:uiPriority="46"/>
-    <w:lsdException w:name="List Table 2" w:uiPriority="47"/>
-    <w:lsdException w:name="List Table 3" w:uiPriority="48"/>
-    <w:lsdException w:name="List Table 4" w:uiPriority="49"/>
-    <w:lsdException w:name="List Table 5 Dark" w:uiPriority="50"/>
-    <w:lsdException w:name="List Table 6 Colorful" w:uiPriority="51"/>
-    <w:lsdException w:name="List Table 7 Colorful" w:uiPriority="52"/>
-    <w:lsdException w:name="List Table 1 Light Accent 1" w:uiPriority="46"/>
-    <w:lsdException w:name="List Table 2 Accent 1" w:uiPriority="47"/>
-    <w:lsdException w:name="List Table 3 Accent 1" w:uiPriority="48"/>
-    <w:lsdException w:name="List Table 4 Accent 1" w:uiPriority="49"/>
-    <w:lsdException w:name="List Table 5 Dark Accent 1" w:uiPriority="50"/>
-    <w:lsdException w:name="List Table 6 Colorful Accent 1" w:uiPriority="51"/>
-    <w:lsdException w:name="List Table 7 Colorful Accent 1" w:uiPriority="52"/>
-    <w:lsdException w:name="List Table 1 Light Accent 2" w:uiPriority="46"/>
-    <w:lsdException w:name="List Table 2 Accent 2" w:uiPriority="47"/>
-    <w:lsdException w:name="List Table 3 Accent 2" w:uiPriority="48"/>
-    <w:lsdException w:name="List Table 4 Accent 2" w:uiPriority="49"/>
-    <w:lsdException w:name="List Table 5 Dark Accent 2" w:uiPriority="50"/>
-    <w:lsdException w:name="List Table 6 Colorful Accent 2" w:uiPriority="51"/>
-    <w:lsdException w:name="List Table 7 Colorful Accent 2" w:uiPriority="52"/>
-    <w:lsdException w:name="List Table 1 Light Accent 3" w:uiPriority="46"/>
-    <w:lsdException w:name="List Table 2 Accent 3" w:uiPriority="47"/>
-    <w:lsdException w:name="List Table 3 Accent 3" w:uiPriority="48"/>
-    <w:lsdException w:name="List Table 4 Accent 3" w:uiPriority="49"/>
-    <w:lsdException w:name="List Table 5 Dark Accent 3" w:uiPriority="50"/>
-    <w:lsdException w:name="List Table 6 Colorful Accent 3" w:uiPriority="51"/>
-    <w:lsdException w:name="List Table 7 Colorful Accent 3" w:uiPriority="52"/>
-    <w:lsdException w:name="List Table 1 Light Accent 4" w:uiPriority="46"/>
-    <w:lsdException w:name="List Table 2 Accent 4" w:uiPriority="47"/>
-    <w:lsdException w:name="List Table 3 Accent 4" w:uiPriority="48"/>
-    <w:lsdException w:name="List Table 4 Accent 4" w:uiPriority="49"/>
-    <w:lsdException w:name="List Table 5 Dark Accent 4" w:uiPriority="50"/>
-    <w:lsdException w:name="List Table 6 Colorful Accent 4" w:uiPriority="51"/>
-    <w:lsdException w:name="List Table 7 Colorful Accent 4" w:uiPriority="52"/>
-    <w:lsdException w:name="List Table 1 Light Accent 5" w:uiPriority="46"/>
-    <w:lsdException w:name="List Table 2 Accent 5" w:uiPriority="47"/>
-    <w:lsdException w:name="List Table 3 Accent 5" w:uiPriority="48"/>
-    <w:lsdException w:name="List Table 4 Accent 5" w:uiPriority="49"/>
-    <w:lsdException w:name="List Table 5 Dark Accent 5" w:uiPriority="50"/>
-    <w:lsdException w:name="List Table 6 Colorful Accent 5" w:uiPriority="51"/>
-    <w:lsdException w:name="List Table 7 Colorful Accent 5" w:uiPriority="52"/>
-    <w:lsdException w:name="List Table 1 Light Accent 6" w:uiPriority="46"/>
-    <w:lsdException w:name="List Table 2 Accent 6" w:uiPriority="47"/>
-    <w:lsdException w:name="List Table 3 Accent 6" w:uiPriority="48"/>
-    <w:lsdException w:name="List Table 4 Accent 6" w:uiPriority="49"/>
-    <w:lsdException w:name="List Table 5 Dark Accent 6" w:uiPriority="50"/>
-    <w:lsdException w:name="List Table 6 Colorful Accent 6" w:uiPriority="51"/>
-    <w:lsdException w:name="List Table 7 Colorful Accent 6" w:uiPriority="52"/>
-    <w:lsdException w:name="Mention" w:semiHidden="1" w:unhideWhenUsed="1"/>
-    <w:lsdException w:name="Smart Hyperlink" w:semiHidden="1" w:unhideWhenUsed="1"/>
-    <w:lsdException w:name="Hashtag" w:semiHidden="1" w:unhideWhenUsed="1"/>
-    <w:lsdException w:name="Unresolved Mention" w:semiHidden="1" w:unhideWhenUsed="1"/>
-    <w:lsdException w:name="Smart Link" w:semiHidden="1" w:unhideWhenUsed="1"/>
+  <w:latentStyles w:defLockedState="0" w:defUIPriority="99" w:defSemiHidden="1" w:defUnhideWhenUsed="1" w:defQFormat="0" w:count="267">
+    <w:lsdException w:name="Normal" w:semiHidden="0" w:uiPriority="0" w:unhideWhenUsed="0" w:qFormat="1"/>
+    <w:lsdException w:name="heading 1" w:semiHidden="0" w:uiPriority="9" w:unhideWhenUsed="0" w:qFormat="1"/>
+    <w:lsdException w:name="heading 2" w:uiPriority="9" w:qFormat="1"/>
+    <w:lsdException w:name="heading 3" w:uiPriority="9" w:qFormat="1"/>
+    <w:lsdException w:name="heading 4" w:uiPriority="9" w:qFormat="1"/>
+    <w:lsdException w:name="heading 5" w:uiPriority="9" w:qFormat="1"/>
+    <w:lsdException w:name="heading 6" w:uiPriority="9" w:qFormat="1"/>
+    <w:lsdException w:name="heading 7" w:uiPriority="9" w:qFormat="1"/>
+    <w:lsdException w:name="heading 8" w:uiPriority="9" w:qFormat="1"/>
+    <w:lsdException w:name="heading 9" w:uiPriority="9" w:qFormat="1"/>
+    <w:lsdException w:name="toc 1" w:uiPriority="39"/>
+    <w:lsdException w:name="toc 2" w:uiPriority="39"/>
+    <w:lsdException w:name="toc 3" w:uiPriority="39"/>
+    <w:lsdException w:name="toc 4" w:uiPriority="39"/>
+    <w:lsdException w:name="toc 5" w:uiPriority="39"/>
+    <w:lsdException w:name="toc 6" w:uiPriority="39"/>
+    <w:lsdException w:name="toc 7" w:uiPriority="39"/>
+    <w:lsdException w:name="toc 8" w:uiPriority="39"/>
+    <w:lsdException w:name="toc 9" w:uiPriority="39"/>
+    <w:lsdException w:name="caption" w:uiPriority="35" w:qFormat="1"/>
+    <w:lsdException w:name="Title" w:semiHidden="0" w:uiPriority="10" w:unhideWhenUsed="0" w:qFormat="1"/>
+    <w:lsdException w:name="Default Paragraph Font" w:uiPriority="1"/>
+    <w:lsdException w:name="Subtitle" w:semiHidden="0" w:uiPriority="11" w:unhideWhenUsed="0" w:qFormat="1"/>
+    <w:lsdException w:name="Strong" w:semiHidden="0" w:uiPriority="22" w:unhideWhenUsed="0" w:qFormat="1"/>
+    <w:lsdException w:name="Emphasis" w:semiHidden="0" w:uiPriority="20" w:unhideWhenUsed="0" w:qFormat="1"/>
+    <w:lsdException w:name="Table Grid" w:semiHidden="0" w:uiPriority="59" w:unhideWhenUsed="0"/>
+    <w:lsdException w:name="Placeholder Text" w:unhideWhenUsed="0"/>
+    <w:lsdException w:name="No Spacing" w:semiHidden="0" w:uiPriority="1" w:unhideWhenUsed="0" w:qFormat="1"/>
+    <w:lsdException w:name="Light Shading" w:semiHidden="0" w:uiPriority="60" w:unhideWhenUsed="0"/>
+    <w:lsdException w:name="Light List" w:semiHidden="0" w:uiPriority="61" w:unhideWhenUsed="0"/>
+    <w:lsdException w:name="Light Grid" w:semiHidden="0" w:uiPriority="62" w:unhideWhenUsed="0"/>
+    <w:lsdException w:name="Medium Shading 1" w:semiHidden="0" w:uiPriority="63" w:unhideWhenUsed="0"/>
+    <w:lsdException w:name="Medium Shading 2" w:semiHidden="0" w:uiPriority="64" w:unhideWhenUsed="0"/>
+    <w:lsdException w:name="Medium List 1" w:semiHidden="0" w:uiPriority="65" w:unhideWhenUsed="0"/>
+    <w:lsdException w:name="Medium List 2" w:semiHidden="0" w:uiPriority="66" w:unhideWhenUsed="0"/>
+    <w:lsdException w:name="Medium Grid 1" w:semiHidden="0" w:uiPriority="67" w:unhideWhenUsed="0"/>
+    <w:lsdException w:name="Medium Grid 2" w:semiHidden="0" w:uiPriority="68" w:unhideWhenUsed="0"/>
+    <w:lsdException w:name="Medium Grid 3" w:semiHidden="0" w:uiPriority="69" w:unhideWhenUsed="0"/>
+    <w:lsdException w:name="Dark List" w:semiHidden="0" w:uiPriority="70" w:unhideWhenUsed="0"/>
+    <w:lsdException w:name="Colorful Shading" w:semiHidden="0" w:uiPriority="71" w:unhideWhenUsed="0"/>
+    <w:lsdException w:name="Colorful List" w:semiHidden="0" w:uiPriority="72" w:unhideWhenUsed="0"/>
+    <w:lsdException w:name="Colorful Grid" w:semiHidden="0" w:uiPriority="73" w:unhideWhenUsed="0"/>
+    <w:lsdException w:name="Light Shading Accent 1" w:semiHidden="0" w:uiPriority="60" w:unhideWhenUsed="0"/>
+    <w:lsdException w:name="Light List Accent 1" w:semiHidden="0" w:uiPriority="61" w:unhideWhenUsed="0"/>
+    <w:lsdException w:name="Light Grid Accent 1" w:semiHidden="0" w:uiPriority="62" w:unhideWhenUsed="0"/>
+    <w:lsdException w:name="Medium Shading 1 Accent 1" w:semiHidden="0" w:uiPriority="63" w:unhideWhenUsed="0"/>
+    <w:lsdException w:name="Medium Shading 2 Accent 1" w:semiHidden="0" w:uiPriority="64" w:unhideWhenUsed="0"/>
+    <w:lsdException w:name="Medium List 1 Accent 1" w:semiHidden="0" w:uiPriority="65" w:unhideWhenUsed="0"/>
+    <w:lsdException w:name="Revision" w:unhideWhenUsed="0"/>
+    <w:lsdException w:name="List Paragraph" w:semiHidden="0" w:uiPriority="34" w:unhideWhenUsed="0" w:qFormat="1"/>
+    <w:lsdException w:name="Quote" w:semiHidden="0" w:uiPriority="29" w:unhideWhenUsed="0" w:qFormat="1"/>
+    <w:lsdException w:name="Intense Quote" w:semiHidden="0" w:uiPriority="30" w:unhideWhenUsed="0" w:qFormat="1"/>
+    <w:lsdException w:name="Medium List 2 Accent 1" w:semiHidden="0" w:uiPriority="66" w:unhideWhenUsed="0"/>
+    <w:lsdException w:name="Medium Grid 1 Accent 1" w:semiHidden="0" w:uiPriority="67" w:unhideWhenUsed="0"/>
+    <w:lsdException w:name="Medium Grid 2 Accent 1" w:semiHidden="0" w:uiPriority="68" w:unhideWhenUsed="0"/>
+    <w:lsdException w:name="Medium Grid 3 Accent 1" w:semiHidden="0" w:uiPriority="69" w:unhideWhenUsed="0"/>
+    <w:lsdException w:name="Dark List Accent 1" w:semiHidden="0" w:uiPriority="70" w:unhideWhenUsed="0"/>
+    <w:lsdException w:name="Colorful Shading Accent 1" w:semiHidden="0" w:uiPriority="71" w:unhideWhenUsed="0"/>
+    <w:lsdException w:name="Colorful List Accent 1" w:semiHidden="0" w:uiPriority="72" w:unhideWhenUsed="0"/>
+    <w:lsdException w:name="Colorful Grid Accent 1" w:semiHidden="0" w:uiPriority="73" w:unhideWhenUsed="0"/>
+    <w:lsdException w:name="Light Shading Accent 2" w:semiHidden="0" w:uiPriority="60" w:unhideWhenUsed="0"/>
+    <w:lsdException w:name="Light List Accent 2" w:semiHidden="0" w:uiPriority="61" w:unhideWhenUsed="0"/>
+    <w:lsdException w:name="Light Grid Accent 2" w:semiHidden="0" w:uiPriority="62" w:unhideWhenUsed="0"/>
+    <w:lsdException w:name="Medium Shading 1 Accent 2" w:semiHidden="0" w:uiPriority="63" w:unhideWhenUsed="0"/>
+    <w:lsdException w:name="Medium Shading 2 Accent 2" w:semiHidden="0" w:uiPriority="64" w:unhideWhenUsed="0"/>
+    <w:lsdException w:name="Medium List 1 Accent 2" w:semiHidden="0" w:uiPriority="65" w:unhideWhenUsed="0"/>
+    <w:lsdException w:name="Medium List 2 Accent 2" w:semiHidden="0" w:uiPriority="66" w:unhideWhenUsed="0"/>
+    <w:lsdException w:name="Medium Grid 1 Accent 2" w:semiHidden="0" w:uiPriority="67" w:unhideWhenUsed="0"/>
+    <w:lsdException w:name="Medium Grid 2 Accent 2" w:semiHidden="0" w:uiPriority="68" w:unhideWhenUsed="0"/>
+    <w:lsdException w:name="Medium Grid 3 Accent 2" w:semiHidden="0" w:uiPriority="69" w:unhideWhenUsed="0"/>
+    <w:lsdException w:name="Dark List Accent 2" w:semiHidden="0" w:uiPriority="70" w:unhideWhenUsed="0"/>
+    <w:lsdException w:name="Colorful Shading Accent 2" w:semiHidden="0" w:uiPriority="71" w:unhideWhenUsed="0"/>
+    <w:lsdException w:name="Colorful List Accent 2" w:semiHidden="0" w:uiPriority="72" w:unhideWhenUsed="0"/>
+    <w:lsdException w:name="Colorful Grid Accent 2" w:semiHidden="0" w:uiPriority="73" w:unhideWhenUsed="0"/>
+    <w:lsdException w:name="Light Shading Accent 3" w:semiHidden="0" w:uiPriority="60" w:unhideWhenUsed="0"/>
+    <w:lsdException w:name="Light List Accent 3" w:semiHidden="0" w:uiPriority="61" w:unhideWhenUsed="0"/>
+    <w:lsdException w:name="Light Grid Accent 3" w:semiHidden="0" w:uiPriority="62" w:unhideWhenUsed="0"/>
+    <w:lsdException w:name="Medium Shading 1 Accent 3" w:semiHidden="0" w:uiPriority="63" w:unhideWhenUsed="0"/>
+    <w:lsdException w:name="Medium Shading 2 Accent 3" w:semiHidden="0" w:uiPriority="64" w:unhideWhenUsed="0"/>
+    <w:lsdException w:name="Medium List 1 Accent 3" w:semiHidden="0" w:uiPriority="65" w:unhideWhenUsed="0"/>
+    <w:lsdException w:name="Medium List 2 Accent 3" w:semiHidden="0" w:uiPriority="66" w:unhideWhenUsed="0"/>
+    <w:lsdException w:name="Medium Grid 1 Accent 3" w:semiHidden="0" w:uiPriority="67" w:unhideWhenUsed="0"/>
+    <w:lsdException w:name="Medium Grid 2 Accent 3" w:semiHidden="0" w:uiPriority="68" w:unhideWhenUsed="0"/>
+    <w:lsdException w:name="Medium Grid 3 Accent 3" w:semiHidden="0" w:uiPriority="69" w:unhideWhenUsed="0"/>
+    <w:lsdException w:name="Dark List Accent 3" w:semiHidden="0" w:uiPriority="70" w:unhideWhenUsed="0"/>
+    <w:lsdException w:name="Colorful Shading Accent 3" w:semiHidden="0" w:uiPriority="71" w:unhideWhenUsed="0"/>
+    <w:lsdException w:name="Colorful List Accent 3" w:semiHidden="0" w:uiPriority="72" w:unhideWhenUsed="0"/>
+    <w:lsdException w:name="Colorful Grid Accent 3" w:semiHidden="0" w:uiPriority="73" w:unhideWhenUsed="0"/>
+    <w:lsdException w:name="Light Shading Accent 4" w:semiHidden="0" w:uiPriority="60" w:unhideWhenUsed="0"/>
+    <w:lsdException w:name="Light List Accent 4" w:semiHidden="0" w:uiPriority="61" w:unhideWhenUsed="0"/>
+    <w:lsdException w:name="Light Grid Accent 4" w:semiHidden="0" w:uiPriority="62" w:unhideWhenUsed="0"/>
+    <w:lsdException w:name="Medium Shading 1 Accent 4" w:semiHidden="0" w:uiPriority="63" w:unhideWhenUsed="0"/>
+    <w:lsdException w:name="Medium Shading 2 Accent 4" w:semiHidden="0" w:uiPriority="64" w:unhideWhenUsed="0"/>
+    <w:lsdException w:name="Medium List 1 Accent 4" w:semiHidden="0" w:uiPriority="65" w:unhideWhenUsed="0"/>
+    <w:lsdException w:name="Medium List 2 Accent 4" w:semiHidden="0" w:uiPriority="66" w:unhideWhenUsed="0"/>
+    <w:lsdException w:name="Medium Grid 1 Accent 4" w:semiHidden="0" w:uiPriority="67" w:unhideWhenUsed="0"/>
+    <w:lsdException w:name="Medium Grid 2 Accent 4" w:semiHidden="0" w:uiPriority="68" w:unhideWhenUsed="0"/>
+    <w:lsdException w:name="Medium Grid 3 Accent 4" w:semiHidden="0" w:uiPriority="69" w:unhideWhenUsed="0"/>
+    <w:lsdException w:name="Dark List Accent 4" w:semiHidden="0" w:uiPriority="70" w:unhideWhenUsed="0"/>
+    <w:lsdException w:name="Colorful Shading Accent 4" w:semiHidden="0" w:uiPriority="71" w:unhideWhenUsed="0"/>
+    <w:lsdException w:name="Colorful List Accent 4" w:semiHidden="0" w:uiPriority="72" w:unhideWhenUsed="0"/>
+    <w:lsdException w:name="Colorful Grid Accent 4" w:semiHidden="0" w:uiPriority="73" w:unhideWhenUsed="0"/>
+    <w:lsdException w:name="Light Shading Accent 5" w:semiHidden="0" w:uiPriority="60" w:unhideWhenUsed="0"/>
+    <w:lsdException w:name="Light List Accent 5" w:semiHidden="0" w:uiPriority="61" w:unhideWhenUsed="0"/>
+    <w:lsdException w:name="Light Grid Accent 5" w:semiHidden="0" w:uiPriority="62" w:unhideWhenUsed="0"/>
+    <w:lsdException w:name="Medium Shading 1 Accent 5" w:semiHidden="0" w:uiPriority="63" w:unhideWhenUsed="0"/>
+    <w:lsdException w:name="Medium Shading 2 Accent 5" w:semiHidden="0" w:uiPriority="64" w:unhideWhenUsed="0"/>
+    <w:lsdException w:name="Medium List 1 Accent 5" w:semiHidden="0" w:uiPriority="65" w:unhideWhenUsed="0"/>
+    <w:lsdException w:name="Medium List 2 Accent 5" w:semiHidden="0" w:uiPriority="66" w:unhideWhenUsed="0"/>
+    <w:lsdException w:name="Medium Grid 1 Accent 5" w:semiHidden="0" w:uiPriority="67" w:unhideWhenUsed="0"/>
+    <w:lsdException w:name="Medium Grid 2 Accent 5" w:semiHidden="0" w:uiPriority="68" w:unhideWhenUsed="0"/>
+    <w:lsdException w:name="Medium Grid 3 Accent 5" w:semiHidden="0" w:uiPriority="69" w:unhideWhenUsed="0"/>
+    <w:lsdException w:name="Dark List Accent 5" w:semiHidden="0" w:uiPriority="70" w:unhideWhenUsed="0"/>
+    <w:lsdException w:name="Colorful Shading Accent 5" w:semiHidden="0" w:uiPriority="71" w:unhideWhenUsed="0"/>
+    <w:lsdException w:name="Colorful List Accent 5" w:semiHidden="0" w:uiPriority="72" w:unhideWhenUsed="0"/>
+    <w:lsdException w:name="Colorful Grid Accent 5" w:semiHidden="0" w:uiPriority="73" w:unhideWhenUsed="0"/>
+    <w:lsdException w:name="Light Shading Accent 6" w:semiHidden="0" w:uiPriority="60" w:unhideWhenUsed="0"/>
+    <w:lsdException w:name="Light List Accent 6" w:semiHidden="0" w:uiPriority="61" w:unhideWhenUsed="0"/>
+    <w:lsdException w:name="Light Grid Accent 6" w:semiHidden="0" w:uiPriority="62" w:unhideWhenUsed="0"/>
+    <w:lsdException w:name="Medium Shading 1 Accent 6" w:semiHidden="0" w:uiPriority="63" w:unhideWhenUsed="0"/>
+    <w:lsdException w:name="Medium Shading 2 Accent 6" w:semiHidden="0" w:uiPriority="64" w:unhideWhenUsed="0"/>
+    <w:lsdException w:name="Medium List 1 Accent 6" w:semiHidden="0" w:uiPriority="65" w:unhideWhenUsed="0"/>
+    <w:lsdException w:name="Medium List 2 Accent 6" w:semiHidden="0" w:uiPriority="66" w:unhideWhenUsed="0"/>
+    <w:lsdException w:name="Medium Grid 1 Accent 6" w:semiHidden="0" w:uiPriority="67" w:unhideWhenUsed="0"/>
+    <w:lsdException w:name="Medium Grid 2 Accent 6" w:semiHidden="0" w:uiPriority="68" w:unhideWhenUsed="0"/>
+    <w:lsdException w:name="Medium Grid 3 Accent 6" w:semiHidden="0" w:uiPriority="69" w:unhideWhenUsed="0"/>
+    <w:lsdException w:name="Dark List Accent 6" w:semiHidden="0" w:uiPriority="70" w:unhideWhenUsed="0"/>
+    <w:lsdException w:name="Colorful Shading Accent 6" w:semiHidden="0" w:uiPriority="71" w:unhideWhenUsed="0"/>
+    <w:lsdException w:name="Colorful List Accent 6" w:semiHidden="0" w:uiPriority="72" w:unhideWhenUsed="0"/>
+    <w:lsdException w:name="Colorful Grid Accent 6" w:semiHidden="0" w:uiPriority="73" w:unhideWhenUsed="0"/>
+    <w:lsdException w:name="Subtle Emphasis" w:semiHidden="0" w:uiPriority="19" w:unhideWhenUsed="0" w:qFormat="1"/>
+    <w:lsdException w:name="Intense Emphasis" w:semiHidden="0" w:uiPriority="21" w:unhideWhenUsed="0" w:qFormat="1"/>
+    <w:lsdException w:name="Subtle Reference" w:semiHidden="0" w:uiPriority="31" w:unhideWhenUsed="0" w:qFormat="1"/>
+    <w:lsdException w:name="Intense Reference" w:semiHidden="0" w:uiPriority="32" w:unhideWhenUsed="0" w:qFormat="1"/>
+    <w:lsdException w:name="Book Title" w:semiHidden="0" w:uiPriority="33" w:unhideWhenUsed="0" w:qFormat="1"/>
+    <w:lsdException w:name="Bibliography" w:uiPriority="37"/>
+    <w:lsdException w:name="TOC Heading" w:uiPriority="39" w:qFormat="1"/>
   </w:latentStyles>
   <w:style w:type="paragraph" w:default="1" w:styleId="Normal">
     <w:name w:val="Normal"/>
     <w:qFormat/>
   </w:style>
-  <w:style w:type="paragraph" w:styleId="Titre1">
+  <w:style w:type="paragraph" w:styleId="Heading1">
     <w:name w:val="heading 1"/>
     <w:basedOn w:val="Normal"/>
     <w:next w:val="Normal"/>
-    <w:link w:val="Titre1Car"/>
+    <w:link w:val="Heading1Char"/>
     <w:uiPriority w:val="9"/>
     <w:qFormat/>
     <w:rsid w:val="007617DD"/>
@@ -5161,11 +5666,11 @@
       <w:szCs w:val="28"/>
     </w:rPr>
   </w:style>
-  <w:style w:type="paragraph" w:styleId="Titre2">
+  <w:style w:type="paragraph" w:styleId="Heading2">
     <w:name w:val="heading 2"/>
     <w:basedOn w:val="Normal"/>
     <w:next w:val="Normal"/>
-    <w:link w:val="Titre2Car"/>
+    <w:link w:val="Heading2Char"/>
     <w:uiPriority w:val="9"/>
     <w:unhideWhenUsed/>
     <w:qFormat/>
@@ -5185,11 +5690,11 @@
       <w:szCs w:val="26"/>
     </w:rPr>
   </w:style>
-  <w:style w:type="paragraph" w:styleId="Titre3">
+  <w:style w:type="paragraph" w:styleId="Heading3">
     <w:name w:val="heading 3"/>
     <w:basedOn w:val="Normal"/>
     <w:next w:val="Normal"/>
-    <w:link w:val="Titre3Car"/>
+    <w:link w:val="Heading3Char"/>
     <w:uiPriority w:val="9"/>
     <w:unhideWhenUsed/>
     <w:qFormat/>
@@ -5207,11 +5712,11 @@
       <w:color w:val="4F81BD" w:themeColor="accent1"/>
     </w:rPr>
   </w:style>
-  <w:style w:type="paragraph" w:styleId="Titre4">
+  <w:style w:type="paragraph" w:styleId="Heading4">
     <w:name w:val="heading 4"/>
     <w:basedOn w:val="Normal"/>
     <w:next w:val="Normal"/>
-    <w:link w:val="Titre4Car"/>
+    <w:link w:val="Heading4Char"/>
     <w:uiPriority w:val="9"/>
     <w:unhideWhenUsed/>
     <w:qFormat/>
@@ -5231,13 +5736,13 @@
       <w:color w:val="4F81BD" w:themeColor="accent1"/>
     </w:rPr>
   </w:style>
-  <w:style w:type="character" w:default="1" w:styleId="Policepardfaut">
+  <w:style w:type="character" w:default="1" w:styleId="DefaultParagraphFont">
     <w:name w:val="Default Paragraph Font"/>
     <w:uiPriority w:val="1"/>
     <w:semiHidden/>
     <w:unhideWhenUsed/>
   </w:style>
-  <w:style w:type="table" w:default="1" w:styleId="TableauNormal">
+  <w:style w:type="table" w:default="1" w:styleId="TableNormal">
     <w:name w:val="Normal Table"/>
     <w:uiPriority w:val="99"/>
     <w:semiHidden/>
@@ -5252,13 +5757,13 @@
       </w:tblCellMar>
     </w:tblPr>
   </w:style>
-  <w:style w:type="numbering" w:default="1" w:styleId="Aucuneliste">
+  <w:style w:type="numbering" w:default="1" w:styleId="NoList">
     <w:name w:val="No List"/>
     <w:uiPriority w:val="99"/>
     <w:semiHidden/>
     <w:unhideWhenUsed/>
   </w:style>
-  <w:style w:type="paragraph" w:styleId="Sansinterligne">
+  <w:style w:type="paragraph" w:styleId="NoSpacing">
     <w:name w:val="No Spacing"/>
     <w:uiPriority w:val="1"/>
     <w:qFormat/>
@@ -5267,10 +5772,10 @@
       <w:spacing w:after="0" w:line="240" w:lineRule="auto"/>
     </w:pPr>
   </w:style>
-  <w:style w:type="character" w:customStyle="1" w:styleId="Titre1Car">
-    <w:name w:val="Titre 1 Car"/>
-    <w:basedOn w:val="Policepardfaut"/>
-    <w:link w:val="Titre1"/>
+  <w:style w:type="character" w:customStyle="1" w:styleId="Heading1Char">
+    <w:name w:val="Heading 1 Char"/>
+    <w:basedOn w:val="DefaultParagraphFont"/>
+    <w:link w:val="Heading1"/>
     <w:uiPriority w:val="9"/>
     <w:rsid w:val="007617DD"/>
     <w:rPr>
@@ -5282,9 +5787,9 @@
       <w:szCs w:val="28"/>
     </w:rPr>
   </w:style>
-  <w:style w:type="character" w:styleId="Lienhypertexte">
+  <w:style w:type="character" w:styleId="Hyperlink">
     <w:name w:val="Hyperlink"/>
-    <w:basedOn w:val="Policepardfaut"/>
+    <w:basedOn w:val="DefaultParagraphFont"/>
     <w:uiPriority w:val="99"/>
     <w:semiHidden/>
     <w:unhideWhenUsed/>
@@ -5294,10 +5799,10 @@
       <w:u w:val="single"/>
     </w:rPr>
   </w:style>
-  <w:style w:type="paragraph" w:styleId="Textedebulles">
+  <w:style w:type="paragraph" w:styleId="BalloonText">
     <w:name w:val="Balloon Text"/>
     <w:basedOn w:val="Normal"/>
-    <w:link w:val="TextedebullesCar"/>
+    <w:link w:val="BalloonTextChar"/>
     <w:uiPriority w:val="99"/>
     <w:semiHidden/>
     <w:unhideWhenUsed/>
@@ -5311,10 +5816,10 @@
       <w:szCs w:val="16"/>
     </w:rPr>
   </w:style>
-  <w:style w:type="character" w:customStyle="1" w:styleId="TextedebullesCar">
-    <w:name w:val="Texte de bulles Car"/>
-    <w:basedOn w:val="Policepardfaut"/>
-    <w:link w:val="Textedebulles"/>
+  <w:style w:type="character" w:customStyle="1" w:styleId="BalloonTextChar">
+    <w:name w:val="Balloon Text Char"/>
+    <w:basedOn w:val="DefaultParagraphFont"/>
+    <w:link w:val="BalloonText"/>
     <w:uiPriority w:val="99"/>
     <w:semiHidden/>
     <w:rsid w:val="004E3ACB"/>
@@ -5324,10 +5829,10 @@
       <w:szCs w:val="16"/>
     </w:rPr>
   </w:style>
-  <w:style w:type="character" w:customStyle="1" w:styleId="Titre2Car">
-    <w:name w:val="Titre 2 Car"/>
-    <w:basedOn w:val="Policepardfaut"/>
-    <w:link w:val="Titre2"/>
+  <w:style w:type="character" w:customStyle="1" w:styleId="Heading2Char">
+    <w:name w:val="Heading 2 Char"/>
+    <w:basedOn w:val="DefaultParagraphFont"/>
+    <w:link w:val="Heading2"/>
     <w:uiPriority w:val="9"/>
     <w:rsid w:val="00F515F6"/>
     <w:rPr>
@@ -5339,10 +5844,10 @@
       <w:szCs w:val="26"/>
     </w:rPr>
   </w:style>
-  <w:style w:type="character" w:customStyle="1" w:styleId="Titre3Car">
-    <w:name w:val="Titre 3 Car"/>
-    <w:basedOn w:val="Policepardfaut"/>
-    <w:link w:val="Titre3"/>
+  <w:style w:type="character" w:customStyle="1" w:styleId="Heading3Char">
+    <w:name w:val="Heading 3 Char"/>
+    <w:basedOn w:val="DefaultParagraphFont"/>
+    <w:link w:val="Heading3"/>
     <w:uiPriority w:val="9"/>
     <w:rsid w:val="00FD2614"/>
     <w:rPr>
@@ -5352,10 +5857,10 @@
       <w:color w:val="4F81BD" w:themeColor="accent1"/>
     </w:rPr>
   </w:style>
-  <w:style w:type="character" w:customStyle="1" w:styleId="Titre4Car">
-    <w:name w:val="Titre 4 Car"/>
-    <w:basedOn w:val="Policepardfaut"/>
-    <w:link w:val="Titre4"/>
+  <w:style w:type="character" w:customStyle="1" w:styleId="Heading4Char">
+    <w:name w:val="Heading 4 Char"/>
+    <w:basedOn w:val="DefaultParagraphFont"/>
+    <w:link w:val="Heading4"/>
     <w:uiPriority w:val="9"/>
     <w:rsid w:val="004515D3"/>
     <w:rPr>
@@ -5367,9 +5872,9 @@
       <w:color w:val="4F81BD" w:themeColor="accent1"/>
     </w:rPr>
   </w:style>
-  <w:style w:type="table" w:styleId="Grilledutableau">
+  <w:style w:type="table" w:styleId="TableGrid">
     <w:name w:val="Table Grid"/>
-    <w:basedOn w:val="TableauNormal"/>
+    <w:basedOn w:val="TableNormal"/>
     <w:uiPriority w:val="59"/>
     <w:unhideWhenUsed/>
     <w:rsid w:val="00976DB3"/>
@@ -5377,6 +5882,7 @@
       <w:spacing w:after="0" w:line="240" w:lineRule="auto"/>
     </w:pPr>
     <w:tblPr>
+      <w:tblInd w:w="0" w:type="dxa"/>
       <w:tblBorders>
         <w:top w:val="single" w:sz="4" w:space="0" w:color="auto"/>
         <w:left w:val="single" w:sz="4" w:space="0" w:color="auto"/>
@@ -5385,11 +5891,17 @@
         <w:insideH w:val="single" w:sz="4" w:space="0" w:color="auto"/>
         <w:insideV w:val="single" w:sz="4" w:space="0" w:color="auto"/>
       </w:tblBorders>
+      <w:tblCellMar>
+        <w:top w:w="0" w:type="dxa"/>
+        <w:left w:w="108" w:type="dxa"/>
+        <w:bottom w:w="0" w:type="dxa"/>
+        <w:right w:w="108" w:type="dxa"/>
+      </w:tblCellMar>
     </w:tblPr>
   </w:style>
   <w:style w:type="table" w:customStyle="1" w:styleId="TableauGrille41">
     <w:name w:val="Tableau Grille 41"/>
-    <w:basedOn w:val="TableauNormal"/>
+    <w:basedOn w:val="TableNormal"/>
     <w:uiPriority w:val="49"/>
     <w:rsid w:val="00FC567E"/>
     <w:pPr>
@@ -5398,6 +5910,7 @@
     <w:tblPr>
       <w:tblStyleRowBandSize w:val="1"/>
       <w:tblStyleColBandSize w:val="1"/>
+      <w:tblInd w:w="0" w:type="dxa"/>
       <w:tblBorders>
         <w:top w:val="single" w:sz="4" w:space="0" w:color="666666" w:themeColor="text1" w:themeTint="99"/>
         <w:left w:val="single" w:sz="4" w:space="0" w:color="666666" w:themeColor="text1" w:themeTint="99"/>
@@ -5406,6 +5919,12 @@
         <w:insideH w:val="single" w:sz="4" w:space="0" w:color="666666" w:themeColor="text1" w:themeTint="99"/>
         <w:insideV w:val="single" w:sz="4" w:space="0" w:color="666666" w:themeColor="text1" w:themeTint="99"/>
       </w:tblBorders>
+      <w:tblCellMar>
+        <w:top w:w="0" w:type="dxa"/>
+        <w:left w:w="108" w:type="dxa"/>
+        <w:bottom w:w="0" w:type="dxa"/>
+        <w:right w:w="108" w:type="dxa"/>
+      </w:tblCellMar>
     </w:tblPr>
     <w:tblStylePr w:type="firstRow">
       <w:rPr>
@@ -5465,7 +5984,7 @@
   </w:style>
   <w:style w:type="table" w:customStyle="1" w:styleId="TableauGrille1Clair-Accentuation51">
     <w:name w:val="Tableau Grille 1 Clair - Accentuation 51"/>
-    <w:basedOn w:val="TableauNormal"/>
+    <w:basedOn w:val="TableNormal"/>
     <w:uiPriority w:val="46"/>
     <w:rsid w:val="000C0686"/>
     <w:pPr>
@@ -5474,6 +5993,7 @@
     <w:tblPr>
       <w:tblStyleRowBandSize w:val="1"/>
       <w:tblStyleColBandSize w:val="1"/>
+      <w:tblInd w:w="0" w:type="dxa"/>
       <w:tblBorders>
         <w:top w:val="single" w:sz="4" w:space="0" w:color="B6DDE8" w:themeColor="accent5" w:themeTint="66"/>
         <w:left w:val="single" w:sz="4" w:space="0" w:color="B6DDE8" w:themeColor="accent5" w:themeTint="66"/>
@@ -5482,6 +6002,12 @@
         <w:insideH w:val="single" w:sz="4" w:space="0" w:color="B6DDE8" w:themeColor="accent5" w:themeTint="66"/>
         <w:insideV w:val="single" w:sz="4" w:space="0" w:color="B6DDE8" w:themeColor="accent5" w:themeTint="66"/>
       </w:tblBorders>
+      <w:tblCellMar>
+        <w:top w:w="0" w:type="dxa"/>
+        <w:left w:w="108" w:type="dxa"/>
+        <w:bottom w:w="0" w:type="dxa"/>
+        <w:right w:w="108" w:type="dxa"/>
+      </w:tblCellMar>
     </w:tblPr>
     <w:tblStylePr w:type="firstRow">
       <w:rPr>
@@ -5522,7 +6048,7 @@
   </w:style>
   <w:style w:type="table" w:customStyle="1" w:styleId="TableauGrille4-Accentuation11">
     <w:name w:val="Tableau Grille 4 - Accentuation 11"/>
-    <w:basedOn w:val="TableauNormal"/>
+    <w:basedOn w:val="TableNormal"/>
     <w:uiPriority w:val="49"/>
     <w:rsid w:val="000C0686"/>
     <w:pPr>
@@ -5531,6 +6057,7 @@
     <w:tblPr>
       <w:tblStyleRowBandSize w:val="1"/>
       <w:tblStyleColBandSize w:val="1"/>
+      <w:tblInd w:w="0" w:type="dxa"/>
       <w:tblBorders>
         <w:top w:val="single" w:sz="4" w:space="0" w:color="95B3D7" w:themeColor="accent1" w:themeTint="99"/>
         <w:left w:val="single" w:sz="4" w:space="0" w:color="95B3D7" w:themeColor="accent1" w:themeTint="99"/>
@@ -5539,6 +6066,12 @@
         <w:insideH w:val="single" w:sz="4" w:space="0" w:color="95B3D7" w:themeColor="accent1" w:themeTint="99"/>
         <w:insideV w:val="single" w:sz="4" w:space="0" w:color="95B3D7" w:themeColor="accent1" w:themeTint="99"/>
       </w:tblBorders>
+      <w:tblCellMar>
+        <w:top w:w="0" w:type="dxa"/>
+        <w:left w:w="108" w:type="dxa"/>
+        <w:bottom w:w="0" w:type="dxa"/>
+        <w:right w:w="108" w:type="dxa"/>
+      </w:tblCellMar>
     </w:tblPr>
     <w:tblStylePr w:type="firstRow">
       <w:rPr>
@@ -5598,7 +6131,7 @@
   </w:style>
   <w:style w:type="table" w:customStyle="1" w:styleId="TableauGrille42">
     <w:name w:val="Tableau Grille 42"/>
-    <w:basedOn w:val="TableauNormal"/>
+    <w:basedOn w:val="TableNormal"/>
     <w:uiPriority w:val="49"/>
     <w:rsid w:val="000C0686"/>
     <w:pPr>
@@ -5607,6 +6140,7 @@
     <w:tblPr>
       <w:tblStyleRowBandSize w:val="1"/>
       <w:tblStyleColBandSize w:val="1"/>
+      <w:tblInd w:w="0" w:type="dxa"/>
       <w:tblBorders>
         <w:top w:val="single" w:sz="4" w:space="0" w:color="666666" w:themeColor="text1" w:themeTint="99"/>
         <w:left w:val="single" w:sz="4" w:space="0" w:color="666666" w:themeColor="text1" w:themeTint="99"/>
@@ -5615,6 +6149,12 @@
         <w:insideH w:val="single" w:sz="4" w:space="0" w:color="666666" w:themeColor="text1" w:themeTint="99"/>
         <w:insideV w:val="single" w:sz="4" w:space="0" w:color="666666" w:themeColor="text1" w:themeTint="99"/>
       </w:tblBorders>
+      <w:tblCellMar>
+        <w:top w:w="0" w:type="dxa"/>
+        <w:left w:w="108" w:type="dxa"/>
+        <w:bottom w:w="0" w:type="dxa"/>
+        <w:right w:w="108" w:type="dxa"/>
+      </w:tblCellMar>
     </w:tblPr>
     <w:tblStylePr w:type="firstRow">
       <w:rPr>
@@ -5672,9 +6212,9 @@
       </w:tcPr>
     </w:tblStylePr>
   </w:style>
-  <w:style w:type="table" w:styleId="Listeclaire">
+  <w:style w:type="table" w:styleId="LightList">
     <w:name w:val="Light List"/>
-    <w:basedOn w:val="TableauNormal"/>
+    <w:basedOn w:val="TableNormal"/>
     <w:uiPriority w:val="61"/>
     <w:rsid w:val="0027567E"/>
     <w:pPr>
@@ -5683,12 +6223,19 @@
     <w:tblPr>
       <w:tblStyleRowBandSize w:val="1"/>
       <w:tblStyleColBandSize w:val="1"/>
+      <w:tblInd w:w="0" w:type="dxa"/>
       <w:tblBorders>
         <w:top w:val="single" w:sz="8" w:space="0" w:color="000000" w:themeColor="text1"/>
         <w:left w:val="single" w:sz="8" w:space="0" w:color="000000" w:themeColor="text1"/>
         <w:bottom w:val="single" w:sz="8" w:space="0" w:color="000000" w:themeColor="text1"/>
         <w:right w:val="single" w:sz="8" w:space="0" w:color="000000" w:themeColor="text1"/>
       </w:tblBorders>
+      <w:tblCellMar>
+        <w:top w:w="0" w:type="dxa"/>
+        <w:left w:w="108" w:type="dxa"/>
+        <w:bottom w:w="0" w:type="dxa"/>
+        <w:right w:w="108" w:type="dxa"/>
+      </w:tblCellMar>
     </w:tblPr>
     <w:tblStylePr w:type="firstRow">
       <w:pPr>
@@ -5757,9 +6304,9 @@
       </w:tcPr>
     </w:tblStylePr>
   </w:style>
-  <w:style w:type="table" w:styleId="TableauGrille4">
+  <w:style w:type="table" w:customStyle="1" w:styleId="GridTable4">
     <w:name w:val="Grid Table 4"/>
-    <w:basedOn w:val="TableauNormal"/>
+    <w:basedOn w:val="TableNormal"/>
     <w:uiPriority w:val="49"/>
     <w:rsid w:val="00657DFA"/>
     <w:pPr>
@@ -5768,6 +6315,7 @@
     <w:tblPr>
       <w:tblStyleRowBandSize w:val="1"/>
       <w:tblStyleColBandSize w:val="1"/>
+      <w:tblInd w:w="0" w:type="dxa"/>
       <w:tblBorders>
         <w:top w:val="single" w:sz="4" w:space="0" w:color="666666" w:themeColor="text1" w:themeTint="99"/>
         <w:left w:val="single" w:sz="4" w:space="0" w:color="666666" w:themeColor="text1" w:themeTint="99"/>
@@ -5776,6 +6324,12 @@
         <w:insideH w:val="single" w:sz="4" w:space="0" w:color="666666" w:themeColor="text1" w:themeTint="99"/>
         <w:insideV w:val="single" w:sz="4" w:space="0" w:color="666666" w:themeColor="text1" w:themeTint="99"/>
       </w:tblBorders>
+      <w:tblCellMar>
+        <w:top w:w="0" w:type="dxa"/>
+        <w:left w:w="108" w:type="dxa"/>
+        <w:bottom w:w="0" w:type="dxa"/>
+        <w:right w:w="108" w:type="dxa"/>
+      </w:tblCellMar>
     </w:tblPr>
     <w:tblStylePr w:type="firstRow">
       <w:rPr>
@@ -5832,6 +6386,935 @@
         <w:shd w:val="clear" w:color="auto" w:fill="CCCCCC" w:themeFill="text1" w:themeFillTint="33"/>
       </w:tcPr>
     </w:tblStylePr>
+  </w:style>
+  <w:style w:type="paragraph" w:styleId="ListParagraph">
+    <w:name w:val="List Paragraph"/>
+    <w:basedOn w:val="Normal"/>
+    <w:uiPriority w:val="34"/>
+    <w:qFormat/>
+    <w:rsid w:val="006B00A3"/>
+    <w:pPr>
+      <w:ind w:left="720"/>
+      <w:contextualSpacing/>
+    </w:pPr>
+  </w:style>
+</w:styles>
+</file>
+
+<file path=word/stylesWithEffects.xml><?xml version="1.0" encoding="utf-8"?>
+<w:styles xmlns:wpc="http://schemas.microsoft.com/office/word/2010/wordprocessingCanvas" xmlns:mc="http://schemas.openxmlformats.org/markup-compatibility/2006" xmlns:o="urn:schemas-microsoft-com:office:office" xmlns:r="http://schemas.openxmlformats.org/officeDocument/2006/relationships" xmlns:m="http://schemas.openxmlformats.org/officeDocument/2006/math" xmlns:v="urn:schemas-microsoft-com:vml" xmlns:wp14="http://schemas.microsoft.com/office/word/2010/wordprocessingDrawing" xmlns:wp="http://schemas.openxmlformats.org/drawingml/2006/wordprocessingDrawing" xmlns:w10="urn:schemas-microsoft-com:office:word" xmlns:w="http://schemas.openxmlformats.org/wordprocessingml/2006/main" xmlns:w14="http://schemas.microsoft.com/office/word/2010/wordml" xmlns:wpg="http://schemas.microsoft.com/office/word/2010/wordprocessingGroup" xmlns:wpi="http://schemas.microsoft.com/office/word/2010/wordprocessingInk" xmlns:wne="http://schemas.microsoft.com/office/word/2006/wordml" xmlns:wps="http://schemas.microsoft.com/office/word/2010/wordprocessingShape" mc:Ignorable="w14 wp14">
+  <w:docDefaults>
+    <w:rPrDefault>
+      <w:rPr>
+        <w:rFonts w:asciiTheme="minorHAnsi" w:eastAsiaTheme="minorHAnsi" w:hAnsiTheme="minorHAnsi" w:cstheme="minorBidi"/>
+        <w:sz w:val="22"/>
+        <w:szCs w:val="22"/>
+        <w:lang w:val="nl-BE" w:eastAsia="en-US" w:bidi="ar-SA"/>
+      </w:rPr>
+    </w:rPrDefault>
+    <w:pPrDefault>
+      <w:pPr>
+        <w:spacing w:after="200" w:line="276" w:lineRule="auto"/>
+      </w:pPr>
+    </w:pPrDefault>
+  </w:docDefaults>
+  <w:latentStyles w:defLockedState="0" w:defUIPriority="99" w:defSemiHidden="1" w:defUnhideWhenUsed="1" w:defQFormat="0" w:count="267">
+    <w:lsdException w:name="Normal" w:semiHidden="0" w:uiPriority="0" w:unhideWhenUsed="0" w:qFormat="1"/>
+    <w:lsdException w:name="heading 1" w:semiHidden="0" w:uiPriority="9" w:unhideWhenUsed="0" w:qFormat="1"/>
+    <w:lsdException w:name="heading 2" w:uiPriority="9" w:qFormat="1"/>
+    <w:lsdException w:name="heading 3" w:uiPriority="9" w:qFormat="1"/>
+    <w:lsdException w:name="heading 4" w:uiPriority="9" w:qFormat="1"/>
+    <w:lsdException w:name="heading 5" w:uiPriority="9" w:qFormat="1"/>
+    <w:lsdException w:name="heading 6" w:uiPriority="9" w:qFormat="1"/>
+    <w:lsdException w:name="heading 7" w:uiPriority="9" w:qFormat="1"/>
+    <w:lsdException w:name="heading 8" w:uiPriority="9" w:qFormat="1"/>
+    <w:lsdException w:name="heading 9" w:uiPriority="9" w:qFormat="1"/>
+    <w:lsdException w:name="toc 1" w:uiPriority="39"/>
+    <w:lsdException w:name="toc 2" w:uiPriority="39"/>
+    <w:lsdException w:name="toc 3" w:uiPriority="39"/>
+    <w:lsdException w:name="toc 4" w:uiPriority="39"/>
+    <w:lsdException w:name="toc 5" w:uiPriority="39"/>
+    <w:lsdException w:name="toc 6" w:uiPriority="39"/>
+    <w:lsdException w:name="toc 7" w:uiPriority="39"/>
+    <w:lsdException w:name="toc 8" w:uiPriority="39"/>
+    <w:lsdException w:name="toc 9" w:uiPriority="39"/>
+    <w:lsdException w:name="caption" w:uiPriority="35" w:qFormat="1"/>
+    <w:lsdException w:name="Title" w:semiHidden="0" w:uiPriority="10" w:unhideWhenUsed="0" w:qFormat="1"/>
+    <w:lsdException w:name="Default Paragraph Font" w:uiPriority="1"/>
+    <w:lsdException w:name="Subtitle" w:semiHidden="0" w:uiPriority="11" w:unhideWhenUsed="0" w:qFormat="1"/>
+    <w:lsdException w:name="Strong" w:semiHidden="0" w:uiPriority="22" w:unhideWhenUsed="0" w:qFormat="1"/>
+    <w:lsdException w:name="Emphasis" w:semiHidden="0" w:uiPriority="20" w:unhideWhenUsed="0" w:qFormat="1"/>
+    <w:lsdException w:name="Table Grid" w:semiHidden="0" w:uiPriority="59" w:unhideWhenUsed="0"/>
+    <w:lsdException w:name="Placeholder Text" w:unhideWhenUsed="0"/>
+    <w:lsdException w:name="No Spacing" w:semiHidden="0" w:uiPriority="1" w:unhideWhenUsed="0" w:qFormat="1"/>
+    <w:lsdException w:name="Light Shading" w:semiHidden="0" w:uiPriority="60" w:unhideWhenUsed="0"/>
+    <w:lsdException w:name="Light List" w:semiHidden="0" w:uiPriority="61" w:unhideWhenUsed="0"/>
+    <w:lsdException w:name="Light Grid" w:semiHidden="0" w:uiPriority="62" w:unhideWhenUsed="0"/>
+    <w:lsdException w:name="Medium Shading 1" w:semiHidden="0" w:uiPriority="63" w:unhideWhenUsed="0"/>
+    <w:lsdException w:name="Medium Shading 2" w:semiHidden="0" w:uiPriority="64" w:unhideWhenUsed="0"/>
+    <w:lsdException w:name="Medium List 1" w:semiHidden="0" w:uiPriority="65" w:unhideWhenUsed="0"/>
+    <w:lsdException w:name="Medium List 2" w:semiHidden="0" w:uiPriority="66" w:unhideWhenUsed="0"/>
+    <w:lsdException w:name="Medium Grid 1" w:semiHidden="0" w:uiPriority="67" w:unhideWhenUsed="0"/>
+    <w:lsdException w:name="Medium Grid 2" w:semiHidden="0" w:uiPriority="68" w:unhideWhenUsed="0"/>
+    <w:lsdException w:name="Medium Grid 3" w:semiHidden="0" w:uiPriority="69" w:unhideWhenUsed="0"/>
+    <w:lsdException w:name="Dark List" w:semiHidden="0" w:uiPriority="70" w:unhideWhenUsed="0"/>
+    <w:lsdException w:name="Colorful Shading" w:semiHidden="0" w:uiPriority="71" w:unhideWhenUsed="0"/>
+    <w:lsdException w:name="Colorful List" w:semiHidden="0" w:uiPriority="72" w:unhideWhenUsed="0"/>
+    <w:lsdException w:name="Colorful Grid" w:semiHidden="0" w:uiPriority="73" w:unhideWhenUsed="0"/>
+    <w:lsdException w:name="Light Shading Accent 1" w:semiHidden="0" w:uiPriority="60" w:unhideWhenUsed="0"/>
+    <w:lsdException w:name="Light List Accent 1" w:semiHidden="0" w:uiPriority="61" w:unhideWhenUsed="0"/>
+    <w:lsdException w:name="Light Grid Accent 1" w:semiHidden="0" w:uiPriority="62" w:unhideWhenUsed="0"/>
+    <w:lsdException w:name="Medium Shading 1 Accent 1" w:semiHidden="0" w:uiPriority="63" w:unhideWhenUsed="0"/>
+    <w:lsdException w:name="Medium Shading 2 Accent 1" w:semiHidden="0" w:uiPriority="64" w:unhideWhenUsed="0"/>
+    <w:lsdException w:name="Medium List 1 Accent 1" w:semiHidden="0" w:uiPriority="65" w:unhideWhenUsed="0"/>
+    <w:lsdException w:name="Revision" w:unhideWhenUsed="0"/>
+    <w:lsdException w:name="List Paragraph" w:semiHidden="0" w:uiPriority="34" w:unhideWhenUsed="0" w:qFormat="1"/>
+    <w:lsdException w:name="Quote" w:semiHidden="0" w:uiPriority="29" w:unhideWhenUsed="0" w:qFormat="1"/>
+    <w:lsdException w:name="Intense Quote" w:semiHidden="0" w:uiPriority="30" w:unhideWhenUsed="0" w:qFormat="1"/>
+    <w:lsdException w:name="Medium List 2 Accent 1" w:semiHidden="0" w:uiPriority="66" w:unhideWhenUsed="0"/>
+    <w:lsdException w:name="Medium Grid 1 Accent 1" w:semiHidden="0" w:uiPriority="67" w:unhideWhenUsed="0"/>
+    <w:lsdException w:name="Medium Grid 2 Accent 1" w:semiHidden="0" w:uiPriority="68" w:unhideWhenUsed="0"/>
+    <w:lsdException w:name="Medium Grid 3 Accent 1" w:semiHidden="0" w:uiPriority="69" w:unhideWhenUsed="0"/>
+    <w:lsdException w:name="Dark List Accent 1" w:semiHidden="0" w:uiPriority="70" w:unhideWhenUsed="0"/>
+    <w:lsdException w:name="Colorful Shading Accent 1" w:semiHidden="0" w:uiPriority="71" w:unhideWhenUsed="0"/>
+    <w:lsdException w:name="Colorful List Accent 1" w:semiHidden="0" w:uiPriority="72" w:unhideWhenUsed="0"/>
+    <w:lsdException w:name="Colorful Grid Accent 1" w:semiHidden="0" w:uiPriority="73" w:unhideWhenUsed="0"/>
+    <w:lsdException w:name="Light Shading Accent 2" w:semiHidden="0" w:uiPriority="60" w:unhideWhenUsed="0"/>
+    <w:lsdException w:name="Light List Accent 2" w:semiHidden="0" w:uiPriority="61" w:unhideWhenUsed="0"/>
+    <w:lsdException w:name="Light Grid Accent 2" w:semiHidden="0" w:uiPriority="62" w:unhideWhenUsed="0"/>
+    <w:lsdException w:name="Medium Shading 1 Accent 2" w:semiHidden="0" w:uiPriority="63" w:unhideWhenUsed="0"/>
+    <w:lsdException w:name="Medium Shading 2 Accent 2" w:semiHidden="0" w:uiPriority="64" w:unhideWhenUsed="0"/>
+    <w:lsdException w:name="Medium List 1 Accent 2" w:semiHidden="0" w:uiPriority="65" w:unhideWhenUsed="0"/>
+    <w:lsdException w:name="Medium List 2 Accent 2" w:semiHidden="0" w:uiPriority="66" w:unhideWhenUsed="0"/>
+    <w:lsdException w:name="Medium Grid 1 Accent 2" w:semiHidden="0" w:uiPriority="67" w:unhideWhenUsed="0"/>
+    <w:lsdException w:name="Medium Grid 2 Accent 2" w:semiHidden="0" w:uiPriority="68" w:unhideWhenUsed="0"/>
+    <w:lsdException w:name="Medium Grid 3 Accent 2" w:semiHidden="0" w:uiPriority="69" w:unhideWhenUsed="0"/>
+    <w:lsdException w:name="Dark List Accent 2" w:semiHidden="0" w:uiPriority="70" w:unhideWhenUsed="0"/>
+    <w:lsdException w:name="Colorful Shading Accent 2" w:semiHidden="0" w:uiPriority="71" w:unhideWhenUsed="0"/>
+    <w:lsdException w:name="Colorful List Accent 2" w:semiHidden="0" w:uiPriority="72" w:unhideWhenUsed="0"/>
+    <w:lsdException w:name="Colorful Grid Accent 2" w:semiHidden="0" w:uiPriority="73" w:unhideWhenUsed="0"/>
+    <w:lsdException w:name="Light Shading Accent 3" w:semiHidden="0" w:uiPriority="60" w:unhideWhenUsed="0"/>
+    <w:lsdException w:name="Light List Accent 3" w:semiHidden="0" w:uiPriority="61" w:unhideWhenUsed="0"/>
+    <w:lsdException w:name="Light Grid Accent 3" w:semiHidden="0" w:uiPriority="62" w:unhideWhenUsed="0"/>
+    <w:lsdException w:name="Medium Shading 1 Accent 3" w:semiHidden="0" w:uiPriority="63" w:unhideWhenUsed="0"/>
+    <w:lsdException w:name="Medium Shading 2 Accent 3" w:semiHidden="0" w:uiPriority="64" w:unhideWhenUsed="0"/>
+    <w:lsdException w:name="Medium List 1 Accent 3" w:semiHidden="0" w:uiPriority="65" w:unhideWhenUsed="0"/>
+    <w:lsdException w:name="Medium List 2 Accent 3" w:semiHidden="0" w:uiPriority="66" w:unhideWhenUsed="0"/>
+    <w:lsdException w:name="Medium Grid 1 Accent 3" w:semiHidden="0" w:uiPriority="67" w:unhideWhenUsed="0"/>
+    <w:lsdException w:name="Medium Grid 2 Accent 3" w:semiHidden="0" w:uiPriority="68" w:unhideWhenUsed="0"/>
+    <w:lsdException w:name="Medium Grid 3 Accent 3" w:semiHidden="0" w:uiPriority="69" w:unhideWhenUsed="0"/>
+    <w:lsdException w:name="Dark List Accent 3" w:semiHidden="0" w:uiPriority="70" w:unhideWhenUsed="0"/>
+    <w:lsdException w:name="Colorful Shading Accent 3" w:semiHidden="0" w:uiPriority="71" w:unhideWhenUsed="0"/>
+    <w:lsdException w:name="Colorful List Accent 3" w:semiHidden="0" w:uiPriority="72" w:unhideWhenUsed="0"/>
+    <w:lsdException w:name="Colorful Grid Accent 3" w:semiHidden="0" w:uiPriority="73" w:unhideWhenUsed="0"/>
+    <w:lsdException w:name="Light Shading Accent 4" w:semiHidden="0" w:uiPriority="60" w:unhideWhenUsed="0"/>
+    <w:lsdException w:name="Light List Accent 4" w:semiHidden="0" w:uiPriority="61" w:unhideWhenUsed="0"/>
+    <w:lsdException w:name="Light Grid Accent 4" w:semiHidden="0" w:uiPriority="62" w:unhideWhenUsed="0"/>
+    <w:lsdException w:name="Medium Shading 1 Accent 4" w:semiHidden="0" w:uiPriority="63" w:unhideWhenUsed="0"/>
+    <w:lsdException w:name="Medium Shading 2 Accent 4" w:semiHidden="0" w:uiPriority="64" w:unhideWhenUsed="0"/>
+    <w:lsdException w:name="Medium List 1 Accent 4" w:semiHidden="0" w:uiPriority="65" w:unhideWhenUsed="0"/>
+    <w:lsdException w:name="Medium List 2 Accent 4" w:semiHidden="0" w:uiPriority="66" w:unhideWhenUsed="0"/>
+    <w:lsdException w:name="Medium Grid 1 Accent 4" w:semiHidden="0" w:uiPriority="67" w:unhideWhenUsed="0"/>
+    <w:lsdException w:name="Medium Grid 2 Accent 4" w:semiHidden="0" w:uiPriority="68" w:unhideWhenUsed="0"/>
+    <w:lsdException w:name="Medium Grid 3 Accent 4" w:semiHidden="0" w:uiPriority="69" w:unhideWhenUsed="0"/>
+    <w:lsdException w:name="Dark List Accent 4" w:semiHidden="0" w:uiPriority="70" w:unhideWhenUsed="0"/>
+    <w:lsdException w:name="Colorful Shading Accent 4" w:semiHidden="0" w:uiPriority="71" w:unhideWhenUsed="0"/>
+    <w:lsdException w:name="Colorful List Accent 4" w:semiHidden="0" w:uiPriority="72" w:unhideWhenUsed="0"/>
+    <w:lsdException w:name="Colorful Grid Accent 4" w:semiHidden="0" w:uiPriority="73" w:unhideWhenUsed="0"/>
+    <w:lsdException w:name="Light Shading Accent 5" w:semiHidden="0" w:uiPriority="60" w:unhideWhenUsed="0"/>
+    <w:lsdException w:name="Light List Accent 5" w:semiHidden="0" w:uiPriority="61" w:unhideWhenUsed="0"/>
+    <w:lsdException w:name="Light Grid Accent 5" w:semiHidden="0" w:uiPriority="62" w:unhideWhenUsed="0"/>
+    <w:lsdException w:name="Medium Shading 1 Accent 5" w:semiHidden="0" w:uiPriority="63" w:unhideWhenUsed="0"/>
+    <w:lsdException w:name="Medium Shading 2 Accent 5" w:semiHidden="0" w:uiPriority="64" w:unhideWhenUsed="0"/>
+    <w:lsdException w:name="Medium List 1 Accent 5" w:semiHidden="0" w:uiPriority="65" w:unhideWhenUsed="0"/>
+    <w:lsdException w:name="Medium List 2 Accent 5" w:semiHidden="0" w:uiPriority="66" w:unhideWhenUsed="0"/>
+    <w:lsdException w:name="Medium Grid 1 Accent 5" w:semiHidden="0" w:uiPriority="67" w:unhideWhenUsed="0"/>
+    <w:lsdException w:name="Medium Grid 2 Accent 5" w:semiHidden="0" w:uiPriority="68" w:unhideWhenUsed="0"/>
+    <w:lsdException w:name="Medium Grid 3 Accent 5" w:semiHidden="0" w:uiPriority="69" w:unhideWhenUsed="0"/>
+    <w:lsdException w:name="Dark List Accent 5" w:semiHidden="0" w:uiPriority="70" w:unhideWhenUsed="0"/>
+    <w:lsdException w:name="Colorful Shading Accent 5" w:semiHidden="0" w:uiPriority="71" w:unhideWhenUsed="0"/>
+    <w:lsdException w:name="Colorful List Accent 5" w:semiHidden="0" w:uiPriority="72" w:unhideWhenUsed="0"/>
+    <w:lsdException w:name="Colorful Grid Accent 5" w:semiHidden="0" w:uiPriority="73" w:unhideWhenUsed="0"/>
+    <w:lsdException w:name="Light Shading Accent 6" w:semiHidden="0" w:uiPriority="60" w:unhideWhenUsed="0"/>
+    <w:lsdException w:name="Light List Accent 6" w:semiHidden="0" w:uiPriority="61" w:unhideWhenUsed="0"/>
+    <w:lsdException w:name="Light Grid Accent 6" w:semiHidden="0" w:uiPriority="62" w:unhideWhenUsed="0"/>
+    <w:lsdException w:name="Medium Shading 1 Accent 6" w:semiHidden="0" w:uiPriority="63" w:unhideWhenUsed="0"/>
+    <w:lsdException w:name="Medium Shading 2 Accent 6" w:semiHidden="0" w:uiPriority="64" w:unhideWhenUsed="0"/>
+    <w:lsdException w:name="Medium List 1 Accent 6" w:semiHidden="0" w:uiPriority="65" w:unhideWhenUsed="0"/>
+    <w:lsdException w:name="Medium List 2 Accent 6" w:semiHidden="0" w:uiPriority="66" w:unhideWhenUsed="0"/>
+    <w:lsdException w:name="Medium Grid 1 Accent 6" w:semiHidden="0" w:uiPriority="67" w:unhideWhenUsed="0"/>
+    <w:lsdException w:name="Medium Grid 2 Accent 6" w:semiHidden="0" w:uiPriority="68" w:unhideWhenUsed="0"/>
+    <w:lsdException w:name="Medium Grid 3 Accent 6" w:semiHidden="0" w:uiPriority="69" w:unhideWhenUsed="0"/>
+    <w:lsdException w:name="Dark List Accent 6" w:semiHidden="0" w:uiPriority="70" w:unhideWhenUsed="0"/>
+    <w:lsdException w:name="Colorful Shading Accent 6" w:semiHidden="0" w:uiPriority="71" w:unhideWhenUsed="0"/>
+    <w:lsdException w:name="Colorful List Accent 6" w:semiHidden="0" w:uiPriority="72" w:unhideWhenUsed="0"/>
+    <w:lsdException w:name="Colorful Grid Accent 6" w:semiHidden="0" w:uiPriority="73" w:unhideWhenUsed="0"/>
+    <w:lsdException w:name="Subtle Emphasis" w:semiHidden="0" w:uiPriority="19" w:unhideWhenUsed="0" w:qFormat="1"/>
+    <w:lsdException w:name="Intense Emphasis" w:semiHidden="0" w:uiPriority="21" w:unhideWhenUsed="0" w:qFormat="1"/>
+    <w:lsdException w:name="Subtle Reference" w:semiHidden="0" w:uiPriority="31" w:unhideWhenUsed="0" w:qFormat="1"/>
+    <w:lsdException w:name="Intense Reference" w:semiHidden="0" w:uiPriority="32" w:unhideWhenUsed="0" w:qFormat="1"/>
+    <w:lsdException w:name="Book Title" w:semiHidden="0" w:uiPriority="33" w:unhideWhenUsed="0" w:qFormat="1"/>
+    <w:lsdException w:name="Bibliography" w:uiPriority="37"/>
+    <w:lsdException w:name="TOC Heading" w:uiPriority="39" w:qFormat="1"/>
+  </w:latentStyles>
+  <w:style w:type="paragraph" w:default="1" w:styleId="Normal">
+    <w:name w:val="Normal"/>
+    <w:qFormat/>
+  </w:style>
+  <w:style w:type="paragraph" w:styleId="Heading1">
+    <w:name w:val="heading 1"/>
+    <w:basedOn w:val="Normal"/>
+    <w:next w:val="Normal"/>
+    <w:link w:val="Heading1Char"/>
+    <w:uiPriority w:val="9"/>
+    <w:qFormat/>
+    <w:rsid w:val="007617DD"/>
+    <w:pPr>
+      <w:keepNext/>
+      <w:keepLines/>
+      <w:spacing w:before="480" w:after="0"/>
+      <w:outlineLvl w:val="0"/>
+    </w:pPr>
+    <w:rPr>
+      <w:rFonts w:asciiTheme="majorHAnsi" w:eastAsiaTheme="majorEastAsia" w:hAnsiTheme="majorHAnsi" w:cstheme="majorBidi"/>
+      <w:b/>
+      <w:bCs/>
+      <w:color w:val="365F91" w:themeColor="accent1" w:themeShade="BF"/>
+      <w:sz w:val="28"/>
+      <w:szCs w:val="28"/>
+    </w:rPr>
+  </w:style>
+  <w:style w:type="paragraph" w:styleId="Heading2">
+    <w:name w:val="heading 2"/>
+    <w:basedOn w:val="Normal"/>
+    <w:next w:val="Normal"/>
+    <w:link w:val="Heading2Char"/>
+    <w:uiPriority w:val="9"/>
+    <w:unhideWhenUsed/>
+    <w:qFormat/>
+    <w:rsid w:val="00F515F6"/>
+    <w:pPr>
+      <w:keepNext/>
+      <w:keepLines/>
+      <w:spacing w:before="200" w:after="0"/>
+      <w:outlineLvl w:val="1"/>
+    </w:pPr>
+    <w:rPr>
+      <w:rFonts w:asciiTheme="majorHAnsi" w:eastAsiaTheme="majorEastAsia" w:hAnsiTheme="majorHAnsi" w:cstheme="majorBidi"/>
+      <w:b/>
+      <w:bCs/>
+      <w:color w:val="4F81BD" w:themeColor="accent1"/>
+      <w:sz w:val="26"/>
+      <w:szCs w:val="26"/>
+    </w:rPr>
+  </w:style>
+  <w:style w:type="paragraph" w:styleId="Heading3">
+    <w:name w:val="heading 3"/>
+    <w:basedOn w:val="Normal"/>
+    <w:next w:val="Normal"/>
+    <w:link w:val="Heading3Char"/>
+    <w:uiPriority w:val="9"/>
+    <w:unhideWhenUsed/>
+    <w:qFormat/>
+    <w:rsid w:val="00FD2614"/>
+    <w:pPr>
+      <w:keepNext/>
+      <w:keepLines/>
+      <w:spacing w:before="200" w:after="0"/>
+      <w:outlineLvl w:val="2"/>
+    </w:pPr>
+    <w:rPr>
+      <w:rFonts w:asciiTheme="majorHAnsi" w:eastAsiaTheme="majorEastAsia" w:hAnsiTheme="majorHAnsi" w:cstheme="majorBidi"/>
+      <w:b/>
+      <w:bCs/>
+      <w:color w:val="4F81BD" w:themeColor="accent1"/>
+    </w:rPr>
+  </w:style>
+  <w:style w:type="paragraph" w:styleId="Heading4">
+    <w:name w:val="heading 4"/>
+    <w:basedOn w:val="Normal"/>
+    <w:next w:val="Normal"/>
+    <w:link w:val="Heading4Char"/>
+    <w:uiPriority w:val="9"/>
+    <w:unhideWhenUsed/>
+    <w:qFormat/>
+    <w:rsid w:val="004515D3"/>
+    <w:pPr>
+      <w:keepNext/>
+      <w:keepLines/>
+      <w:spacing w:before="200" w:after="0"/>
+      <w:outlineLvl w:val="3"/>
+    </w:pPr>
+    <w:rPr>
+      <w:rFonts w:asciiTheme="majorHAnsi" w:eastAsiaTheme="majorEastAsia" w:hAnsiTheme="majorHAnsi" w:cstheme="majorBidi"/>
+      <w:b/>
+      <w:bCs/>
+      <w:i/>
+      <w:iCs/>
+      <w:color w:val="4F81BD" w:themeColor="accent1"/>
+    </w:rPr>
+  </w:style>
+  <w:style w:type="character" w:default="1" w:styleId="DefaultParagraphFont">
+    <w:name w:val="Default Paragraph Font"/>
+    <w:uiPriority w:val="1"/>
+    <w:semiHidden/>
+    <w:unhideWhenUsed/>
+  </w:style>
+  <w:style w:type="table" w:default="1" w:styleId="TableNormal">
+    <w:name w:val="Normal Table"/>
+    <w:uiPriority w:val="99"/>
+    <w:semiHidden/>
+    <w:unhideWhenUsed/>
+    <w:tblPr>
+      <w:tblInd w:w="0" w:type="dxa"/>
+      <w:tblCellMar>
+        <w:top w:w="0" w:type="dxa"/>
+        <w:left w:w="108" w:type="dxa"/>
+        <w:bottom w:w="0" w:type="dxa"/>
+        <w:right w:w="108" w:type="dxa"/>
+      </w:tblCellMar>
+    </w:tblPr>
+  </w:style>
+  <w:style w:type="numbering" w:default="1" w:styleId="NoList">
+    <w:name w:val="No List"/>
+    <w:uiPriority w:val="99"/>
+    <w:semiHidden/>
+    <w:unhideWhenUsed/>
+  </w:style>
+  <w:style w:type="paragraph" w:styleId="NoSpacing">
+    <w:name w:val="No Spacing"/>
+    <w:uiPriority w:val="1"/>
+    <w:qFormat/>
+    <w:rsid w:val="007617DD"/>
+    <w:pPr>
+      <w:spacing w:after="0" w:line="240" w:lineRule="auto"/>
+    </w:pPr>
+  </w:style>
+  <w:style w:type="character" w:customStyle="1" w:styleId="Heading1Char">
+    <w:name w:val="Heading 1 Char"/>
+    <w:basedOn w:val="DefaultParagraphFont"/>
+    <w:link w:val="Heading1"/>
+    <w:uiPriority w:val="9"/>
+    <w:rsid w:val="007617DD"/>
+    <w:rPr>
+      <w:rFonts w:asciiTheme="majorHAnsi" w:eastAsiaTheme="majorEastAsia" w:hAnsiTheme="majorHAnsi" w:cstheme="majorBidi"/>
+      <w:b/>
+      <w:bCs/>
+      <w:color w:val="365F91" w:themeColor="accent1" w:themeShade="BF"/>
+      <w:sz w:val="28"/>
+      <w:szCs w:val="28"/>
+    </w:rPr>
+  </w:style>
+  <w:style w:type="character" w:styleId="Hyperlink">
+    <w:name w:val="Hyperlink"/>
+    <w:basedOn w:val="DefaultParagraphFont"/>
+    <w:uiPriority w:val="99"/>
+    <w:semiHidden/>
+    <w:unhideWhenUsed/>
+    <w:rsid w:val="00084577"/>
+    <w:rPr>
+      <w:color w:val="0000FF"/>
+      <w:u w:val="single"/>
+    </w:rPr>
+  </w:style>
+  <w:style w:type="paragraph" w:styleId="BalloonText">
+    <w:name w:val="Balloon Text"/>
+    <w:basedOn w:val="Normal"/>
+    <w:link w:val="BalloonTextChar"/>
+    <w:uiPriority w:val="99"/>
+    <w:semiHidden/>
+    <w:unhideWhenUsed/>
+    <w:rsid w:val="004E3ACB"/>
+    <w:pPr>
+      <w:spacing w:after="0" w:line="240" w:lineRule="auto"/>
+    </w:pPr>
+    <w:rPr>
+      <w:rFonts w:ascii="Tahoma" w:hAnsi="Tahoma" w:cs="Tahoma"/>
+      <w:sz w:val="16"/>
+      <w:szCs w:val="16"/>
+    </w:rPr>
+  </w:style>
+  <w:style w:type="character" w:customStyle="1" w:styleId="BalloonTextChar">
+    <w:name w:val="Balloon Text Char"/>
+    <w:basedOn w:val="DefaultParagraphFont"/>
+    <w:link w:val="BalloonText"/>
+    <w:uiPriority w:val="99"/>
+    <w:semiHidden/>
+    <w:rsid w:val="004E3ACB"/>
+    <w:rPr>
+      <w:rFonts w:ascii="Tahoma" w:hAnsi="Tahoma" w:cs="Tahoma"/>
+      <w:sz w:val="16"/>
+      <w:szCs w:val="16"/>
+    </w:rPr>
+  </w:style>
+  <w:style w:type="character" w:customStyle="1" w:styleId="Heading2Char">
+    <w:name w:val="Heading 2 Char"/>
+    <w:basedOn w:val="DefaultParagraphFont"/>
+    <w:link w:val="Heading2"/>
+    <w:uiPriority w:val="9"/>
+    <w:rsid w:val="00F515F6"/>
+    <w:rPr>
+      <w:rFonts w:asciiTheme="majorHAnsi" w:eastAsiaTheme="majorEastAsia" w:hAnsiTheme="majorHAnsi" w:cstheme="majorBidi"/>
+      <w:b/>
+      <w:bCs/>
+      <w:color w:val="4F81BD" w:themeColor="accent1"/>
+      <w:sz w:val="26"/>
+      <w:szCs w:val="26"/>
+    </w:rPr>
+  </w:style>
+  <w:style w:type="character" w:customStyle="1" w:styleId="Heading3Char">
+    <w:name w:val="Heading 3 Char"/>
+    <w:basedOn w:val="DefaultParagraphFont"/>
+    <w:link w:val="Heading3"/>
+    <w:uiPriority w:val="9"/>
+    <w:rsid w:val="00FD2614"/>
+    <w:rPr>
+      <w:rFonts w:asciiTheme="majorHAnsi" w:eastAsiaTheme="majorEastAsia" w:hAnsiTheme="majorHAnsi" w:cstheme="majorBidi"/>
+      <w:b/>
+      <w:bCs/>
+      <w:color w:val="4F81BD" w:themeColor="accent1"/>
+    </w:rPr>
+  </w:style>
+  <w:style w:type="character" w:customStyle="1" w:styleId="Heading4Char">
+    <w:name w:val="Heading 4 Char"/>
+    <w:basedOn w:val="DefaultParagraphFont"/>
+    <w:link w:val="Heading4"/>
+    <w:uiPriority w:val="9"/>
+    <w:rsid w:val="004515D3"/>
+    <w:rPr>
+      <w:rFonts w:asciiTheme="majorHAnsi" w:eastAsiaTheme="majorEastAsia" w:hAnsiTheme="majorHAnsi" w:cstheme="majorBidi"/>
+      <w:b/>
+      <w:bCs/>
+      <w:i/>
+      <w:iCs/>
+      <w:color w:val="4F81BD" w:themeColor="accent1"/>
+    </w:rPr>
+  </w:style>
+  <w:style w:type="table" w:styleId="TableGrid">
+    <w:name w:val="Table Grid"/>
+    <w:basedOn w:val="TableNormal"/>
+    <w:uiPriority w:val="59"/>
+    <w:unhideWhenUsed/>
+    <w:rsid w:val="00976DB3"/>
+    <w:pPr>
+      <w:spacing w:after="0" w:line="240" w:lineRule="auto"/>
+    </w:pPr>
+    <w:tblPr>
+      <w:tblInd w:w="0" w:type="dxa"/>
+      <w:tblBorders>
+        <w:top w:val="single" w:sz="4" w:space="0" w:color="auto"/>
+        <w:left w:val="single" w:sz="4" w:space="0" w:color="auto"/>
+        <w:bottom w:val="single" w:sz="4" w:space="0" w:color="auto"/>
+        <w:right w:val="single" w:sz="4" w:space="0" w:color="auto"/>
+        <w:insideH w:val="single" w:sz="4" w:space="0" w:color="auto"/>
+        <w:insideV w:val="single" w:sz="4" w:space="0" w:color="auto"/>
+      </w:tblBorders>
+      <w:tblCellMar>
+        <w:top w:w="0" w:type="dxa"/>
+        <w:left w:w="108" w:type="dxa"/>
+        <w:bottom w:w="0" w:type="dxa"/>
+        <w:right w:w="108" w:type="dxa"/>
+      </w:tblCellMar>
+    </w:tblPr>
+  </w:style>
+  <w:style w:type="table" w:customStyle="1" w:styleId="TableauGrille41">
+    <w:name w:val="Tableau Grille 41"/>
+    <w:basedOn w:val="TableNormal"/>
+    <w:uiPriority w:val="49"/>
+    <w:rsid w:val="00FC567E"/>
+    <w:pPr>
+      <w:spacing w:after="0" w:line="240" w:lineRule="auto"/>
+    </w:pPr>
+    <w:tblPr>
+      <w:tblStyleRowBandSize w:val="1"/>
+      <w:tblStyleColBandSize w:val="1"/>
+      <w:tblInd w:w="0" w:type="dxa"/>
+      <w:tblBorders>
+        <w:top w:val="single" w:sz="4" w:space="0" w:color="666666" w:themeColor="text1" w:themeTint="99"/>
+        <w:left w:val="single" w:sz="4" w:space="0" w:color="666666" w:themeColor="text1" w:themeTint="99"/>
+        <w:bottom w:val="single" w:sz="4" w:space="0" w:color="666666" w:themeColor="text1" w:themeTint="99"/>
+        <w:right w:val="single" w:sz="4" w:space="0" w:color="666666" w:themeColor="text1" w:themeTint="99"/>
+        <w:insideH w:val="single" w:sz="4" w:space="0" w:color="666666" w:themeColor="text1" w:themeTint="99"/>
+        <w:insideV w:val="single" w:sz="4" w:space="0" w:color="666666" w:themeColor="text1" w:themeTint="99"/>
+      </w:tblBorders>
+      <w:tblCellMar>
+        <w:top w:w="0" w:type="dxa"/>
+        <w:left w:w="108" w:type="dxa"/>
+        <w:bottom w:w="0" w:type="dxa"/>
+        <w:right w:w="108" w:type="dxa"/>
+      </w:tblCellMar>
+    </w:tblPr>
+    <w:tblStylePr w:type="firstRow">
+      <w:rPr>
+        <w:b/>
+        <w:bCs/>
+        <w:color w:val="FFFFFF" w:themeColor="background1"/>
+      </w:rPr>
+      <w:tblPr/>
+      <w:tcPr>
+        <w:tcBorders>
+          <w:top w:val="single" w:sz="4" w:space="0" w:color="000000" w:themeColor="text1"/>
+          <w:left w:val="single" w:sz="4" w:space="0" w:color="000000" w:themeColor="text1"/>
+          <w:bottom w:val="single" w:sz="4" w:space="0" w:color="000000" w:themeColor="text1"/>
+          <w:right w:val="single" w:sz="4" w:space="0" w:color="000000" w:themeColor="text1"/>
+          <w:insideH w:val="nil"/>
+          <w:insideV w:val="nil"/>
+        </w:tcBorders>
+        <w:shd w:val="clear" w:color="auto" w:fill="000000" w:themeFill="text1"/>
+      </w:tcPr>
+    </w:tblStylePr>
+    <w:tblStylePr w:type="lastRow">
+      <w:rPr>
+        <w:b/>
+        <w:bCs/>
+      </w:rPr>
+      <w:tblPr/>
+      <w:tcPr>
+        <w:tcBorders>
+          <w:top w:val="double" w:sz="4" w:space="0" w:color="000000" w:themeColor="text1"/>
+        </w:tcBorders>
+      </w:tcPr>
+    </w:tblStylePr>
+    <w:tblStylePr w:type="firstCol">
+      <w:rPr>
+        <w:b/>
+        <w:bCs/>
+      </w:rPr>
+    </w:tblStylePr>
+    <w:tblStylePr w:type="lastCol">
+      <w:rPr>
+        <w:b/>
+        <w:bCs/>
+      </w:rPr>
+    </w:tblStylePr>
+    <w:tblStylePr w:type="band1Vert">
+      <w:tblPr/>
+      <w:tcPr>
+        <w:shd w:val="clear" w:color="auto" w:fill="CCCCCC" w:themeFill="text1" w:themeFillTint="33"/>
+      </w:tcPr>
+    </w:tblStylePr>
+    <w:tblStylePr w:type="band1Horz">
+      <w:tblPr/>
+      <w:tcPr>
+        <w:shd w:val="clear" w:color="auto" w:fill="CCCCCC" w:themeFill="text1" w:themeFillTint="33"/>
+      </w:tcPr>
+    </w:tblStylePr>
+  </w:style>
+  <w:style w:type="table" w:customStyle="1" w:styleId="TableauGrille1Clair-Accentuation51">
+    <w:name w:val="Tableau Grille 1 Clair - Accentuation 51"/>
+    <w:basedOn w:val="TableNormal"/>
+    <w:uiPriority w:val="46"/>
+    <w:rsid w:val="000C0686"/>
+    <w:pPr>
+      <w:spacing w:after="0" w:line="240" w:lineRule="auto"/>
+    </w:pPr>
+    <w:tblPr>
+      <w:tblStyleRowBandSize w:val="1"/>
+      <w:tblStyleColBandSize w:val="1"/>
+      <w:tblInd w:w="0" w:type="dxa"/>
+      <w:tblBorders>
+        <w:top w:val="single" w:sz="4" w:space="0" w:color="B6DDE8" w:themeColor="accent5" w:themeTint="66"/>
+        <w:left w:val="single" w:sz="4" w:space="0" w:color="B6DDE8" w:themeColor="accent5" w:themeTint="66"/>
+        <w:bottom w:val="single" w:sz="4" w:space="0" w:color="B6DDE8" w:themeColor="accent5" w:themeTint="66"/>
+        <w:right w:val="single" w:sz="4" w:space="0" w:color="B6DDE8" w:themeColor="accent5" w:themeTint="66"/>
+        <w:insideH w:val="single" w:sz="4" w:space="0" w:color="B6DDE8" w:themeColor="accent5" w:themeTint="66"/>
+        <w:insideV w:val="single" w:sz="4" w:space="0" w:color="B6DDE8" w:themeColor="accent5" w:themeTint="66"/>
+      </w:tblBorders>
+      <w:tblCellMar>
+        <w:top w:w="0" w:type="dxa"/>
+        <w:left w:w="108" w:type="dxa"/>
+        <w:bottom w:w="0" w:type="dxa"/>
+        <w:right w:w="108" w:type="dxa"/>
+      </w:tblCellMar>
+    </w:tblPr>
+    <w:tblStylePr w:type="firstRow">
+      <w:rPr>
+        <w:b/>
+        <w:bCs/>
+      </w:rPr>
+      <w:tblPr/>
+      <w:tcPr>
+        <w:tcBorders>
+          <w:bottom w:val="single" w:sz="12" w:space="0" w:color="92CDDC" w:themeColor="accent5" w:themeTint="99"/>
+        </w:tcBorders>
+      </w:tcPr>
+    </w:tblStylePr>
+    <w:tblStylePr w:type="lastRow">
+      <w:rPr>
+        <w:b/>
+        <w:bCs/>
+      </w:rPr>
+      <w:tblPr/>
+      <w:tcPr>
+        <w:tcBorders>
+          <w:top w:val="double" w:sz="2" w:space="0" w:color="92CDDC" w:themeColor="accent5" w:themeTint="99"/>
+        </w:tcBorders>
+      </w:tcPr>
+    </w:tblStylePr>
+    <w:tblStylePr w:type="firstCol">
+      <w:rPr>
+        <w:b/>
+        <w:bCs/>
+      </w:rPr>
+    </w:tblStylePr>
+    <w:tblStylePr w:type="lastCol">
+      <w:rPr>
+        <w:b/>
+        <w:bCs/>
+      </w:rPr>
+    </w:tblStylePr>
+  </w:style>
+  <w:style w:type="table" w:customStyle="1" w:styleId="TableauGrille4-Accentuation11">
+    <w:name w:val="Tableau Grille 4 - Accentuation 11"/>
+    <w:basedOn w:val="TableNormal"/>
+    <w:uiPriority w:val="49"/>
+    <w:rsid w:val="000C0686"/>
+    <w:pPr>
+      <w:spacing w:after="0" w:line="240" w:lineRule="auto"/>
+    </w:pPr>
+    <w:tblPr>
+      <w:tblStyleRowBandSize w:val="1"/>
+      <w:tblStyleColBandSize w:val="1"/>
+      <w:tblInd w:w="0" w:type="dxa"/>
+      <w:tblBorders>
+        <w:top w:val="single" w:sz="4" w:space="0" w:color="95B3D7" w:themeColor="accent1" w:themeTint="99"/>
+        <w:left w:val="single" w:sz="4" w:space="0" w:color="95B3D7" w:themeColor="accent1" w:themeTint="99"/>
+        <w:bottom w:val="single" w:sz="4" w:space="0" w:color="95B3D7" w:themeColor="accent1" w:themeTint="99"/>
+        <w:right w:val="single" w:sz="4" w:space="0" w:color="95B3D7" w:themeColor="accent1" w:themeTint="99"/>
+        <w:insideH w:val="single" w:sz="4" w:space="0" w:color="95B3D7" w:themeColor="accent1" w:themeTint="99"/>
+        <w:insideV w:val="single" w:sz="4" w:space="0" w:color="95B3D7" w:themeColor="accent1" w:themeTint="99"/>
+      </w:tblBorders>
+      <w:tblCellMar>
+        <w:top w:w="0" w:type="dxa"/>
+        <w:left w:w="108" w:type="dxa"/>
+        <w:bottom w:w="0" w:type="dxa"/>
+        <w:right w:w="108" w:type="dxa"/>
+      </w:tblCellMar>
+    </w:tblPr>
+    <w:tblStylePr w:type="firstRow">
+      <w:rPr>
+        <w:b/>
+        <w:bCs/>
+        <w:color w:val="FFFFFF" w:themeColor="background1"/>
+      </w:rPr>
+      <w:tblPr/>
+      <w:tcPr>
+        <w:tcBorders>
+          <w:top w:val="single" w:sz="4" w:space="0" w:color="4F81BD" w:themeColor="accent1"/>
+          <w:left w:val="single" w:sz="4" w:space="0" w:color="4F81BD" w:themeColor="accent1"/>
+          <w:bottom w:val="single" w:sz="4" w:space="0" w:color="4F81BD" w:themeColor="accent1"/>
+          <w:right w:val="single" w:sz="4" w:space="0" w:color="4F81BD" w:themeColor="accent1"/>
+          <w:insideH w:val="nil"/>
+          <w:insideV w:val="nil"/>
+        </w:tcBorders>
+        <w:shd w:val="clear" w:color="auto" w:fill="4F81BD" w:themeFill="accent1"/>
+      </w:tcPr>
+    </w:tblStylePr>
+    <w:tblStylePr w:type="lastRow">
+      <w:rPr>
+        <w:b/>
+        <w:bCs/>
+      </w:rPr>
+      <w:tblPr/>
+      <w:tcPr>
+        <w:tcBorders>
+          <w:top w:val="double" w:sz="4" w:space="0" w:color="4F81BD" w:themeColor="accent1"/>
+        </w:tcBorders>
+      </w:tcPr>
+    </w:tblStylePr>
+    <w:tblStylePr w:type="firstCol">
+      <w:rPr>
+        <w:b/>
+        <w:bCs/>
+      </w:rPr>
+    </w:tblStylePr>
+    <w:tblStylePr w:type="lastCol">
+      <w:rPr>
+        <w:b/>
+        <w:bCs/>
+      </w:rPr>
+    </w:tblStylePr>
+    <w:tblStylePr w:type="band1Vert">
+      <w:tblPr/>
+      <w:tcPr>
+        <w:shd w:val="clear" w:color="auto" w:fill="DBE5F1" w:themeFill="accent1" w:themeFillTint="33"/>
+      </w:tcPr>
+    </w:tblStylePr>
+    <w:tblStylePr w:type="band1Horz">
+      <w:tblPr/>
+      <w:tcPr>
+        <w:shd w:val="clear" w:color="auto" w:fill="DBE5F1" w:themeFill="accent1" w:themeFillTint="33"/>
+      </w:tcPr>
+    </w:tblStylePr>
+  </w:style>
+  <w:style w:type="table" w:customStyle="1" w:styleId="TableauGrille42">
+    <w:name w:val="Tableau Grille 42"/>
+    <w:basedOn w:val="TableNormal"/>
+    <w:uiPriority w:val="49"/>
+    <w:rsid w:val="000C0686"/>
+    <w:pPr>
+      <w:spacing w:after="0" w:line="240" w:lineRule="auto"/>
+    </w:pPr>
+    <w:tblPr>
+      <w:tblStyleRowBandSize w:val="1"/>
+      <w:tblStyleColBandSize w:val="1"/>
+      <w:tblInd w:w="0" w:type="dxa"/>
+      <w:tblBorders>
+        <w:top w:val="single" w:sz="4" w:space="0" w:color="666666" w:themeColor="text1" w:themeTint="99"/>
+        <w:left w:val="single" w:sz="4" w:space="0" w:color="666666" w:themeColor="text1" w:themeTint="99"/>
+        <w:bottom w:val="single" w:sz="4" w:space="0" w:color="666666" w:themeColor="text1" w:themeTint="99"/>
+        <w:right w:val="single" w:sz="4" w:space="0" w:color="666666" w:themeColor="text1" w:themeTint="99"/>
+        <w:insideH w:val="single" w:sz="4" w:space="0" w:color="666666" w:themeColor="text1" w:themeTint="99"/>
+        <w:insideV w:val="single" w:sz="4" w:space="0" w:color="666666" w:themeColor="text1" w:themeTint="99"/>
+      </w:tblBorders>
+      <w:tblCellMar>
+        <w:top w:w="0" w:type="dxa"/>
+        <w:left w:w="108" w:type="dxa"/>
+        <w:bottom w:w="0" w:type="dxa"/>
+        <w:right w:w="108" w:type="dxa"/>
+      </w:tblCellMar>
+    </w:tblPr>
+    <w:tblStylePr w:type="firstRow">
+      <w:rPr>
+        <w:b/>
+        <w:bCs/>
+        <w:color w:val="FFFFFF" w:themeColor="background1"/>
+      </w:rPr>
+      <w:tblPr/>
+      <w:tcPr>
+        <w:tcBorders>
+          <w:top w:val="single" w:sz="4" w:space="0" w:color="000000" w:themeColor="text1"/>
+          <w:left w:val="single" w:sz="4" w:space="0" w:color="000000" w:themeColor="text1"/>
+          <w:bottom w:val="single" w:sz="4" w:space="0" w:color="000000" w:themeColor="text1"/>
+          <w:right w:val="single" w:sz="4" w:space="0" w:color="000000" w:themeColor="text1"/>
+          <w:insideH w:val="nil"/>
+          <w:insideV w:val="nil"/>
+        </w:tcBorders>
+        <w:shd w:val="clear" w:color="auto" w:fill="000000" w:themeFill="text1"/>
+      </w:tcPr>
+    </w:tblStylePr>
+    <w:tblStylePr w:type="lastRow">
+      <w:rPr>
+        <w:b/>
+        <w:bCs/>
+      </w:rPr>
+      <w:tblPr/>
+      <w:tcPr>
+        <w:tcBorders>
+          <w:top w:val="double" w:sz="4" w:space="0" w:color="000000" w:themeColor="text1"/>
+        </w:tcBorders>
+      </w:tcPr>
+    </w:tblStylePr>
+    <w:tblStylePr w:type="firstCol">
+      <w:rPr>
+        <w:b/>
+        <w:bCs/>
+      </w:rPr>
+    </w:tblStylePr>
+    <w:tblStylePr w:type="lastCol">
+      <w:rPr>
+        <w:b/>
+        <w:bCs/>
+      </w:rPr>
+    </w:tblStylePr>
+    <w:tblStylePr w:type="band1Vert">
+      <w:tblPr/>
+      <w:tcPr>
+        <w:shd w:val="clear" w:color="auto" w:fill="CCCCCC" w:themeFill="text1" w:themeFillTint="33"/>
+      </w:tcPr>
+    </w:tblStylePr>
+    <w:tblStylePr w:type="band1Horz">
+      <w:tblPr/>
+      <w:tcPr>
+        <w:shd w:val="clear" w:color="auto" w:fill="CCCCCC" w:themeFill="text1" w:themeFillTint="33"/>
+      </w:tcPr>
+    </w:tblStylePr>
+  </w:style>
+  <w:style w:type="table" w:styleId="LightList">
+    <w:name w:val="Light List"/>
+    <w:basedOn w:val="TableNormal"/>
+    <w:uiPriority w:val="61"/>
+    <w:rsid w:val="0027567E"/>
+    <w:pPr>
+      <w:spacing w:after="0" w:line="240" w:lineRule="auto"/>
+    </w:pPr>
+    <w:tblPr>
+      <w:tblStyleRowBandSize w:val="1"/>
+      <w:tblStyleColBandSize w:val="1"/>
+      <w:tblInd w:w="0" w:type="dxa"/>
+      <w:tblBorders>
+        <w:top w:val="single" w:sz="8" w:space="0" w:color="000000" w:themeColor="text1"/>
+        <w:left w:val="single" w:sz="8" w:space="0" w:color="000000" w:themeColor="text1"/>
+        <w:bottom w:val="single" w:sz="8" w:space="0" w:color="000000" w:themeColor="text1"/>
+        <w:right w:val="single" w:sz="8" w:space="0" w:color="000000" w:themeColor="text1"/>
+      </w:tblBorders>
+      <w:tblCellMar>
+        <w:top w:w="0" w:type="dxa"/>
+        <w:left w:w="108" w:type="dxa"/>
+        <w:bottom w:w="0" w:type="dxa"/>
+        <w:right w:w="108" w:type="dxa"/>
+      </w:tblCellMar>
+    </w:tblPr>
+    <w:tblStylePr w:type="firstRow">
+      <w:pPr>
+        <w:spacing w:before="0" w:after="0" w:line="240" w:lineRule="auto"/>
+      </w:pPr>
+      <w:rPr>
+        <w:b/>
+        <w:bCs/>
+        <w:color w:val="FFFFFF" w:themeColor="background1"/>
+      </w:rPr>
+      <w:tblPr/>
+      <w:tcPr>
+        <w:shd w:val="clear" w:color="auto" w:fill="000000" w:themeFill="text1"/>
+      </w:tcPr>
+    </w:tblStylePr>
+    <w:tblStylePr w:type="lastRow">
+      <w:pPr>
+        <w:spacing w:before="0" w:after="0" w:line="240" w:lineRule="auto"/>
+      </w:pPr>
+      <w:rPr>
+        <w:b/>
+        <w:bCs/>
+      </w:rPr>
+      <w:tblPr/>
+      <w:tcPr>
+        <w:tcBorders>
+          <w:top w:val="double" w:sz="6" w:space="0" w:color="000000" w:themeColor="text1"/>
+          <w:left w:val="single" w:sz="8" w:space="0" w:color="000000" w:themeColor="text1"/>
+          <w:bottom w:val="single" w:sz="8" w:space="0" w:color="000000" w:themeColor="text1"/>
+          <w:right w:val="single" w:sz="8" w:space="0" w:color="000000" w:themeColor="text1"/>
+        </w:tcBorders>
+      </w:tcPr>
+    </w:tblStylePr>
+    <w:tblStylePr w:type="firstCol">
+      <w:rPr>
+        <w:b/>
+        <w:bCs/>
+      </w:rPr>
+    </w:tblStylePr>
+    <w:tblStylePr w:type="lastCol">
+      <w:rPr>
+        <w:b/>
+        <w:bCs/>
+      </w:rPr>
+    </w:tblStylePr>
+    <w:tblStylePr w:type="band1Vert">
+      <w:tblPr/>
+      <w:tcPr>
+        <w:tcBorders>
+          <w:top w:val="single" w:sz="8" w:space="0" w:color="000000" w:themeColor="text1"/>
+          <w:left w:val="single" w:sz="8" w:space="0" w:color="000000" w:themeColor="text1"/>
+          <w:bottom w:val="single" w:sz="8" w:space="0" w:color="000000" w:themeColor="text1"/>
+          <w:right w:val="single" w:sz="8" w:space="0" w:color="000000" w:themeColor="text1"/>
+        </w:tcBorders>
+      </w:tcPr>
+    </w:tblStylePr>
+    <w:tblStylePr w:type="band1Horz">
+      <w:tblPr/>
+      <w:tcPr>
+        <w:tcBorders>
+          <w:top w:val="single" w:sz="8" w:space="0" w:color="000000" w:themeColor="text1"/>
+          <w:left w:val="single" w:sz="8" w:space="0" w:color="000000" w:themeColor="text1"/>
+          <w:bottom w:val="single" w:sz="8" w:space="0" w:color="000000" w:themeColor="text1"/>
+          <w:right w:val="single" w:sz="8" w:space="0" w:color="000000" w:themeColor="text1"/>
+        </w:tcBorders>
+      </w:tcPr>
+    </w:tblStylePr>
+  </w:style>
+  <w:style w:type="table" w:customStyle="1" w:styleId="GridTable4">
+    <w:name w:val="Grid Table 4"/>
+    <w:basedOn w:val="TableNormal"/>
+    <w:uiPriority w:val="49"/>
+    <w:rsid w:val="00657DFA"/>
+    <w:pPr>
+      <w:spacing w:after="0" w:line="240" w:lineRule="auto"/>
+    </w:pPr>
+    <w:tblPr>
+      <w:tblStyleRowBandSize w:val="1"/>
+      <w:tblStyleColBandSize w:val="1"/>
+      <w:tblInd w:w="0" w:type="dxa"/>
+      <w:tblBorders>
+        <w:top w:val="single" w:sz="4" w:space="0" w:color="666666" w:themeColor="text1" w:themeTint="99"/>
+        <w:left w:val="single" w:sz="4" w:space="0" w:color="666666" w:themeColor="text1" w:themeTint="99"/>
+        <w:bottom w:val="single" w:sz="4" w:space="0" w:color="666666" w:themeColor="text1" w:themeTint="99"/>
+        <w:right w:val="single" w:sz="4" w:space="0" w:color="666666" w:themeColor="text1" w:themeTint="99"/>
+        <w:insideH w:val="single" w:sz="4" w:space="0" w:color="666666" w:themeColor="text1" w:themeTint="99"/>
+        <w:insideV w:val="single" w:sz="4" w:space="0" w:color="666666" w:themeColor="text1" w:themeTint="99"/>
+      </w:tblBorders>
+      <w:tblCellMar>
+        <w:top w:w="0" w:type="dxa"/>
+        <w:left w:w="108" w:type="dxa"/>
+        <w:bottom w:w="0" w:type="dxa"/>
+        <w:right w:w="108" w:type="dxa"/>
+      </w:tblCellMar>
+    </w:tblPr>
+    <w:tblStylePr w:type="firstRow">
+      <w:rPr>
+        <w:b/>
+        <w:bCs/>
+        <w:color w:val="FFFFFF" w:themeColor="background1"/>
+      </w:rPr>
+      <w:tblPr/>
+      <w:tcPr>
+        <w:tcBorders>
+          <w:top w:val="single" w:sz="4" w:space="0" w:color="000000" w:themeColor="text1"/>
+          <w:left w:val="single" w:sz="4" w:space="0" w:color="000000" w:themeColor="text1"/>
+          <w:bottom w:val="single" w:sz="4" w:space="0" w:color="000000" w:themeColor="text1"/>
+          <w:right w:val="single" w:sz="4" w:space="0" w:color="000000" w:themeColor="text1"/>
+          <w:insideH w:val="nil"/>
+          <w:insideV w:val="nil"/>
+        </w:tcBorders>
+        <w:shd w:val="clear" w:color="auto" w:fill="000000" w:themeFill="text1"/>
+      </w:tcPr>
+    </w:tblStylePr>
+    <w:tblStylePr w:type="lastRow">
+      <w:rPr>
+        <w:b/>
+        <w:bCs/>
+      </w:rPr>
+      <w:tblPr/>
+      <w:tcPr>
+        <w:tcBorders>
+          <w:top w:val="double" w:sz="4" w:space="0" w:color="000000" w:themeColor="text1"/>
+        </w:tcBorders>
+      </w:tcPr>
+    </w:tblStylePr>
+    <w:tblStylePr w:type="firstCol">
+      <w:rPr>
+        <w:b/>
+        <w:bCs/>
+      </w:rPr>
+    </w:tblStylePr>
+    <w:tblStylePr w:type="lastCol">
+      <w:rPr>
+        <w:b/>
+        <w:bCs/>
+      </w:rPr>
+    </w:tblStylePr>
+    <w:tblStylePr w:type="band1Vert">
+      <w:tblPr/>
+      <w:tcPr>
+        <w:shd w:val="clear" w:color="auto" w:fill="CCCCCC" w:themeFill="text1" w:themeFillTint="33"/>
+      </w:tcPr>
+    </w:tblStylePr>
+    <w:tblStylePr w:type="band1Horz">
+      <w:tblPr/>
+      <w:tcPr>
+        <w:shd w:val="clear" w:color="auto" w:fill="CCCCCC" w:themeFill="text1" w:themeFillTint="33"/>
+      </w:tcPr>
+    </w:tblStylePr>
+  </w:style>
+  <w:style w:type="paragraph" w:styleId="ListParagraph">
+    <w:name w:val="List Paragraph"/>
+    <w:basedOn w:val="Normal"/>
+    <w:uiPriority w:val="34"/>
+    <w:qFormat/>
+    <w:rsid w:val="006B00A3"/>
+    <w:pPr>
+      <w:ind w:left="720"/>
+      <w:contextualSpacing/>
+    </w:pPr>
   </w:style>
 </w:styles>
 </file>

</xml_diff>